<commit_message>
Update Infrastructure Notes with steps on Ubuntu and Mac OSX; Not sure what I updated in dissertation doc but looks good
</commit_message>
<xml_diff>
--- a/research/Infrastructure Notes.docx
+++ b/research/Infrastructure Notes.docx
@@ -25,172 +25,661 @@
     </w:p>
     <w:p>
       <w:r>
-        <w:t>SSH client -&gt; use</w:t>
+        <w:t xml:space="preserve">SSH client -&gt; use </w:t>
+      </w:r>
+      <w:proofErr w:type="spellStart"/>
+      <w:r>
+        <w:t>PuTTY</w:t>
+      </w:r>
+      <w:proofErr w:type="spellEnd"/>
+    </w:p>
+    <w:p/>
+    <w:p>
+      <w:r>
+        <w:t>18/10/2014 16:13</w:t>
+      </w:r>
+    </w:p>
+    <w:p>
+      <w:pPr>
+        <w:pStyle w:val="ListParagraph"/>
+        <w:numPr>
+          <w:ilvl w:val="0"/>
+          <w:numId w:val="1"/>
+        </w:numPr>
+      </w:pPr>
+      <w:r>
+        <w:t xml:space="preserve">Upgraded </w:t>
+      </w:r>
+      <w:proofErr w:type="spellStart"/>
+      <w:r>
+        <w:t>VirtualBox</w:t>
+      </w:r>
+      <w:proofErr w:type="spellEnd"/>
+      <w:r>
+        <w:t xml:space="preserve"> to 4.3.18 which resolved the “make sure the kerne</w:t>
+      </w:r>
+      <w:r>
+        <w:t>l module has been loaded successfully</w:t>
+      </w:r>
+      <w:r>
+        <w:t xml:space="preserve">” (also bad </w:t>
+      </w:r>
+      <w:proofErr w:type="spellStart"/>
+      <w:r>
+        <w:t>dll</w:t>
+      </w:r>
+      <w:proofErr w:type="spellEnd"/>
+      <w:r>
+        <w:t xml:space="preserve"> message on opening of </w:t>
+      </w:r>
+      <w:proofErr w:type="spellStart"/>
+      <w:r>
+        <w:t>VirtualBox</w:t>
+      </w:r>
+      <w:proofErr w:type="spellEnd"/>
+      <w:r>
+        <w:t>).  All VMs are now working</w:t>
+      </w:r>
+    </w:p>
+    <w:p>
+      <w:pPr>
+        <w:pStyle w:val="ListParagraph"/>
+        <w:numPr>
+          <w:ilvl w:val="0"/>
+          <w:numId w:val="1"/>
+        </w:numPr>
+      </w:pPr>
+      <w:r>
+        <w:t>Issues with Java which I had fixed before, still need to fix, I should refrain from upgrading Java until the end of the project.</w:t>
+      </w:r>
+    </w:p>
+    <w:p>
+      <w:pPr>
+        <w:pStyle w:val="ListParagraph"/>
+        <w:numPr>
+          <w:ilvl w:val="0"/>
+          <w:numId w:val="1"/>
+        </w:numPr>
+      </w:pPr>
+      <w:r>
+        <w:t xml:space="preserve">In UbuntuDesktopX32 VM: </w:t>
+      </w:r>
+    </w:p>
+    <w:p>
+      <w:pPr>
+        <w:pStyle w:val="ListParagraph"/>
+        <w:numPr>
+          <w:ilvl w:val="1"/>
+          <w:numId w:val="1"/>
+        </w:numPr>
+      </w:pPr>
+      <w:r>
+        <w:t>Maven has been  installed but never used it</w:t>
+      </w:r>
+    </w:p>
+    <w:p>
+      <w:pPr>
+        <w:pStyle w:val="ListParagraph"/>
+        <w:numPr>
+          <w:ilvl w:val="1"/>
+          <w:numId w:val="1"/>
+        </w:numPr>
+      </w:pPr>
+      <w:r>
+        <w:t>Disk space is low, need to free up if upgrading from Ubuntu 12 -&gt;  14</w:t>
+      </w:r>
+    </w:p>
+    <w:p>
+      <w:pPr>
+        <w:pStyle w:val="ListParagraph"/>
+        <w:numPr>
+          <w:ilvl w:val="1"/>
+          <w:numId w:val="1"/>
+        </w:numPr>
+      </w:pPr>
+      <w:r>
+        <w:t>Accidently deleted the hard drive image of this VM, have now deleted this</w:t>
+      </w:r>
+    </w:p>
+    <w:p>
+      <w:pPr>
+        <w:pStyle w:val="ListParagraph"/>
+        <w:numPr>
+          <w:ilvl w:val="0"/>
+          <w:numId w:val="1"/>
+        </w:numPr>
+      </w:pPr>
+      <w:r>
+        <w:t>Created Ubuntu</w:t>
+      </w:r>
+      <w:r>
+        <w:t>ServerX64 (may have only called it UbuntuX64 in places/set-up i.e. hostname)</w:t>
+      </w:r>
+    </w:p>
+    <w:p>
+      <w:pPr>
+        <w:pStyle w:val="ListParagraph"/>
+        <w:numPr>
+          <w:ilvl w:val="0"/>
+          <w:numId w:val="1"/>
+        </w:numPr>
+      </w:pPr>
+      <w:r>
+        <w:t xml:space="preserve">Created </w:t>
+      </w:r>
+      <w:r>
+        <w:t>UbuntuDesktopX64</w:t>
+      </w:r>
+      <w:r>
+        <w:t xml:space="preserve"> using </w:t>
+      </w:r>
+      <w:r>
+        <w:t>C:\Users\johnwarde\Downloads\ubuntu-14.04.1-desktop-amd64.iso</w:t>
+      </w:r>
+    </w:p>
+    <w:p>
+      <w:r>
+        <w:t>#</w:t>
+      </w:r>
+    </w:p>
+    <w:p>
+      <w:r>
+        <w:t>27/10/2014 21:01</w:t>
+      </w:r>
+    </w:p>
+    <w:p>
+      <w:pPr>
+        <w:pStyle w:val="ListParagraph"/>
+        <w:numPr>
+          <w:ilvl w:val="0"/>
+          <w:numId w:val="2"/>
+        </w:numPr>
+      </w:pPr>
+      <w:r>
+        <w:t xml:space="preserve">After learning some Puppet from tutorials at puppetlabs.com, decided to switch to Chef </w:t>
+      </w:r>
+      <w:r>
+        <w:t>after reading a number of articles stating that Chef is more suited to multi-cloud environments because it more customisable and better integration with external tools which may be needed for this project.</w:t>
+      </w:r>
+    </w:p>
+    <w:p>
+      <w:pPr>
+        <w:pStyle w:val="ListParagraph"/>
+        <w:numPr>
+          <w:ilvl w:val="1"/>
+          <w:numId w:val="2"/>
+        </w:numPr>
+      </w:pPr>
+      <w:hyperlink r:id="rId6" w:history="1">
+        <w:r>
+          <w:rPr>
+            <w:rStyle w:val="Hyperlink"/>
+          </w:rPr>
+          <w:t>https://www.computenext.com/blog/opscode-chef-vs-puppet-labs-for-multi-cloud-orchestration/</w:t>
+        </w:r>
+      </w:hyperlink>
+    </w:p>
+    <w:p>
+      <w:pPr>
+        <w:pStyle w:val="ListParagraph"/>
+        <w:numPr>
+          <w:ilvl w:val="1"/>
+          <w:numId w:val="2"/>
+        </w:numPr>
+      </w:pPr>
+      <w:hyperlink r:id="rId7" w:history="1">
+        <w:r>
+          <w:rPr>
+            <w:rStyle w:val="Hyperlink"/>
+          </w:rPr>
+          <w:t>http://devopsanywhere.blogspot.ie/2011/10/puppet-vs-chef-fight.html</w:t>
+        </w:r>
+      </w:hyperlink>
+    </w:p>
+    <w:p>
+      <w:pPr>
+        <w:pStyle w:val="ListParagraph"/>
+        <w:numPr>
+          <w:ilvl w:val="0"/>
+          <w:numId w:val="2"/>
+        </w:numPr>
+      </w:pPr>
+      <w:r>
+        <w:t xml:space="preserve">Installed Ubuntu version of Chef-DK on UbuntuDesktopX64 from </w:t>
+      </w:r>
+      <w:hyperlink r:id="rId8" w:history="1">
+        <w:r>
+          <w:rPr>
+            <w:rStyle w:val="Hyperlink"/>
+          </w:rPr>
+          <w:t>http://downloads.getchef.com/chef-dk</w:t>
+        </w:r>
+      </w:hyperlink>
+      <w:r>
+        <w:t xml:space="preserve"> </w:t>
+      </w:r>
+      <w:r>
+        <w:t xml:space="preserve">and let the Ubuntu Software </w:t>
+      </w:r>
+      <w:proofErr w:type="spellStart"/>
+      <w:r>
+        <w:t>Center</w:t>
+      </w:r>
+      <w:proofErr w:type="spellEnd"/>
+      <w:r>
+        <w:t xml:space="preserve"> open the .deb file</w:t>
+      </w:r>
+    </w:p>
+    <w:p>
+      <w:pPr>
+        <w:pStyle w:val="ListParagraph"/>
+        <w:numPr>
+          <w:ilvl w:val="0"/>
+          <w:numId w:val="2"/>
+        </w:numPr>
+      </w:pPr>
+    </w:p>
+    <w:p>
+      <w:pPr>
+        <w:pStyle w:val="ListParagraph"/>
+        <w:numPr>
+          <w:ilvl w:val="0"/>
+          <w:numId w:val="2"/>
+        </w:numPr>
+      </w:pPr>
+      <w:r>
+        <w:t xml:space="preserve"> </w:t>
+      </w:r>
+    </w:p>
+    <w:p/>
+    <w:p/>
+    <w:p>
+      <w:r>
+        <w:lastRenderedPageBreak/>
+        <w:t xml:space="preserve">02/11/2014 </w:t>
+      </w:r>
+    </w:p>
+    <w:p>
+      <w:pPr>
+        <w:pStyle w:val="ListParagraph"/>
+        <w:numPr>
+          <w:ilvl w:val="0"/>
+          <w:numId w:val="3"/>
+        </w:numPr>
+      </w:pPr>
+      <w:r>
+        <w:t xml:space="preserve">Attempt to get stuff going on the </w:t>
+      </w:r>
+      <w:proofErr w:type="spellStart"/>
+      <w:r>
+        <w:t>macbook</w:t>
+      </w:r>
+      <w:proofErr w:type="spellEnd"/>
+      <w:r>
+        <w:t xml:space="preserve"> …</w:t>
+      </w:r>
+    </w:p>
+    <w:p>
+      <w:pPr>
+        <w:pStyle w:val="ListParagraph"/>
+        <w:numPr>
+          <w:ilvl w:val="0"/>
+          <w:numId w:val="3"/>
+        </w:numPr>
+      </w:pPr>
+      <w:r>
+        <w:t>Was able to reset  my account (name) using steps in the “</w:t>
+      </w:r>
+      <w:r>
+        <w:t>Resetting a password without an additional account</w:t>
+      </w:r>
+      <w:r>
+        <w:t>” from here:</w:t>
+      </w:r>
+      <w:r>
+        <w:br/>
+      </w:r>
+    </w:p>
+    <w:p>
+      <w:pPr>
+        <w:pStyle w:val="ListParagraph"/>
+        <w:numPr>
+          <w:ilvl w:val="0"/>
+          <w:numId w:val="3"/>
+        </w:numPr>
+      </w:pPr>
+      <w:r>
+        <w:t>Then needed to reset/delete the default keychain:</w:t>
+      </w:r>
+      <w:r>
+        <w:br/>
+      </w:r>
+      <w:hyperlink r:id="rId9" w:history="1">
+        <w:r>
+          <w:rPr>
+            <w:rStyle w:val="Hyperlink"/>
+          </w:rPr>
+          <w:t>http://support.apple.com/en-us/HT1631</w:t>
+        </w:r>
+      </w:hyperlink>
+      <w:r>
+        <w:t xml:space="preserve"> </w:t>
+      </w:r>
+    </w:p>
+    <w:p/>
+    <w:p/>
+    <w:p/>
+    <w:p>
+      <w:r>
+        <w:t xml:space="preserve">01/11/2014 </w:t>
+      </w:r>
+    </w:p>
+    <w:p>
+      <w:pPr>
+        <w:pStyle w:val="ListParagraph"/>
+        <w:numPr>
+          <w:ilvl w:val="0"/>
+          <w:numId w:val="4"/>
+        </w:numPr>
+      </w:pPr>
+      <w:r>
+        <w:t xml:space="preserve">On </w:t>
+      </w:r>
+      <w:proofErr w:type="spellStart"/>
+      <w:r>
+        <w:t>Unbuntu</w:t>
+      </w:r>
+      <w:proofErr w:type="spellEnd"/>
+    </w:p>
+    <w:p>
+      <w:pPr>
+        <w:pStyle w:val="ListParagraph"/>
+        <w:numPr>
+          <w:ilvl w:val="0"/>
+          <w:numId w:val="4"/>
+        </w:numPr>
+      </w:pPr>
+      <w:r>
+        <w:t xml:space="preserve">Installed Oracle JDK using the following, based on the “Install Oracle Java 7 in Ubuntu or Linux Mint via PPA” section of </w:t>
+      </w:r>
+      <w:hyperlink r:id="rId10" w:history="1">
+        <w:r>
+          <w:rPr>
+            <w:rStyle w:val="Hyperlink"/>
+          </w:rPr>
+          <w:t>http://www.webupd8.org/2012/01/install-oracle-java-jdk-7-in-ubuntu-via.html</w:t>
+        </w:r>
+      </w:hyperlink>
+      <w:r>
+        <w:br/>
+      </w:r>
+      <w:proofErr w:type="spellStart"/>
+      <w:r>
+        <w:t>sudo</w:t>
+      </w:r>
+      <w:proofErr w:type="spellEnd"/>
+      <w:r>
+        <w:t xml:space="preserve"> mount -t </w:t>
+      </w:r>
+      <w:proofErr w:type="spellStart"/>
+      <w:r>
+        <w:t>vboxsf</w:t>
+      </w:r>
+      <w:proofErr w:type="spellEnd"/>
+      <w:r>
+        <w:t xml:space="preserve"> </w:t>
+      </w:r>
+      <w:proofErr w:type="spellStart"/>
+      <w:r>
+        <w:t>jbdissertation</w:t>
+      </w:r>
+      <w:proofErr w:type="spellEnd"/>
+      <w:r>
+        <w:t xml:space="preserve"> </w:t>
+      </w:r>
+      <w:proofErr w:type="spellStart"/>
+      <w:r>
+        <w:t>jbdissertation</w:t>
+      </w:r>
+      <w:proofErr w:type="spellEnd"/>
+    </w:p>
+    <w:p>
+      <w:pPr>
+        <w:pStyle w:val="ListParagraph"/>
+      </w:pPr>
+      <w:proofErr w:type="spellStart"/>
+      <w:proofErr w:type="gramStart"/>
+      <w:r>
+        <w:t>sudo</w:t>
+      </w:r>
+      <w:proofErr w:type="spellEnd"/>
+      <w:proofErr w:type="gramEnd"/>
+      <w:r>
+        <w:t xml:space="preserve"> add-apt-repository ppa:webupd8team/java </w:t>
+      </w:r>
+    </w:p>
+    <w:p>
+      <w:pPr>
+        <w:pStyle w:val="ListParagraph"/>
+      </w:pPr>
+      <w:proofErr w:type="spellStart"/>
+      <w:proofErr w:type="gramStart"/>
+      <w:r>
+        <w:t>sudo</w:t>
+      </w:r>
+      <w:proofErr w:type="spellEnd"/>
+      <w:proofErr w:type="gramEnd"/>
+      <w:r>
+        <w:t xml:space="preserve"> apt-get update </w:t>
+      </w:r>
+    </w:p>
+    <w:p>
+      <w:pPr>
+        <w:pStyle w:val="ListParagraph"/>
+      </w:pPr>
+      <w:proofErr w:type="spellStart"/>
+      <w:proofErr w:type="gramStart"/>
+      <w:r>
+        <w:t>sudo</w:t>
+      </w:r>
+      <w:proofErr w:type="spellEnd"/>
+      <w:proofErr w:type="gramEnd"/>
+      <w:r>
+        <w:t xml:space="preserve"> apt-get install oracle-java7-installer </w:t>
+      </w:r>
+    </w:p>
+    <w:p>
+      <w:pPr>
+        <w:pStyle w:val="ListParagraph"/>
+      </w:pPr>
+      <w:proofErr w:type="gramStart"/>
+      <w:r>
+        <w:t>java</w:t>
+      </w:r>
+      <w:proofErr w:type="gramEnd"/>
+      <w:r>
+        <w:t xml:space="preserve"> -version </w:t>
+      </w:r>
+    </w:p>
+    <w:p>
+      <w:pPr>
+        <w:pStyle w:val="ListParagraph"/>
+      </w:pPr>
+      <w:proofErr w:type="spellStart"/>
+      <w:proofErr w:type="gramStart"/>
+      <w:r>
+        <w:t>javac</w:t>
+      </w:r>
+      <w:proofErr w:type="spellEnd"/>
+      <w:proofErr w:type="gramEnd"/>
+      <w:r>
+        <w:t xml:space="preserve"> -version </w:t>
+      </w:r>
+    </w:p>
+    <w:p>
+      <w:pPr>
+        <w:pStyle w:val="ListParagraph"/>
+      </w:pPr>
+      <w:proofErr w:type="spellStart"/>
+      <w:proofErr w:type="gramStart"/>
+      <w:r>
+        <w:t>sudo</w:t>
+      </w:r>
+      <w:proofErr w:type="spellEnd"/>
+      <w:proofErr w:type="gramEnd"/>
+      <w:r>
+        <w:t xml:space="preserve"> apt-get install oracle-java7-set-default </w:t>
+      </w:r>
+    </w:p>
+    <w:p/>
+    <w:p>
+      <w:r>
+        <w:t>02/11/2014</w:t>
+      </w:r>
+    </w:p>
+    <w:p>
+      <w:pPr>
+        <w:pStyle w:val="ListParagraph"/>
+        <w:numPr>
+          <w:ilvl w:val="0"/>
+          <w:numId w:val="5"/>
+        </w:numPr>
+      </w:pPr>
+      <w:r>
+        <w:t>Continuing on with Chef (already installed on TODO) ...</w:t>
+      </w:r>
+    </w:p>
+    <w:p>
+      <w:pPr>
+        <w:pStyle w:val="ListParagraph"/>
+        <w:numPr>
+          <w:ilvl w:val="0"/>
+          <w:numId w:val="5"/>
+        </w:numPr>
+      </w:pPr>
+      <w:r>
+        <w:t>Followed tutorial starting at https://learn.getchef.com/ubuntu</w:t>
+      </w:r>
+    </w:p>
+    <w:p>
+      <w:pPr>
+        <w:pStyle w:val="ListParagraph"/>
+        <w:numPr>
+          <w:ilvl w:val="0"/>
+          <w:numId w:val="5"/>
+        </w:numPr>
+      </w:pPr>
+      <w:r>
+        <w:t>Then followed this which required ...</w:t>
+      </w:r>
+    </w:p>
+    <w:p>
+      <w:pPr>
+        <w:pStyle w:val="ListParagraph"/>
+        <w:numPr>
+          <w:ilvl w:val="0"/>
+          <w:numId w:val="5"/>
+        </w:numPr>
+      </w:pPr>
+      <w:r>
+        <w:t xml:space="preserve">Signing up for a free trial account at opscode.com </w:t>
+      </w:r>
+    </w:p>
+    <w:p>
+      <w:pPr>
+        <w:pStyle w:val="ListParagraph"/>
+        <w:numPr>
+          <w:ilvl w:val="0"/>
+          <w:numId w:val="5"/>
+        </w:numPr>
+      </w:pPr>
+      <w:r>
+        <w:t>Downloa</w:t>
+      </w:r>
+      <w:r>
+        <w:t>d</w:t>
+      </w:r>
+      <w:r>
+        <w:t>ing a Starter Kit, a zip file containing certificates</w:t>
+      </w:r>
+      <w:r>
+        <w:t>, links to account just set up</w:t>
+      </w:r>
+      <w:r>
+        <w:t xml:space="preserve"> etc. : https://learn.getchef.com/ubuntu/get-ready-to-add-another-server/ </w:t>
+      </w:r>
+    </w:p>
+    <w:p/>
+    <w:p>
+      <w:r>
+        <w:t>02/11/2014</w:t>
+      </w:r>
+    </w:p>
+    <w:p>
+      <w:pPr>
+        <w:pStyle w:val="ListParagraph"/>
+        <w:numPr>
+          <w:ilvl w:val="0"/>
+          <w:numId w:val="6"/>
+        </w:numPr>
+      </w:pPr>
+      <w:r>
+        <w:t>On MacBook ...</w:t>
+      </w:r>
+    </w:p>
+    <w:p>
+      <w:pPr>
+        <w:pStyle w:val="ListParagraph"/>
+        <w:numPr>
+          <w:ilvl w:val="0"/>
+          <w:numId w:val="6"/>
+        </w:numPr>
+      </w:pPr>
+      <w:r>
+        <w:t>Downloaded the .</w:t>
+      </w:r>
+      <w:proofErr w:type="spellStart"/>
+      <w:r>
+        <w:t>dmg</w:t>
+      </w:r>
+      <w:proofErr w:type="spellEnd"/>
+      <w:r>
+        <w:t xml:space="preserve"> file for </w:t>
+      </w:r>
+      <w:proofErr w:type="spellStart"/>
+      <w:r>
+        <w:t>ChefDK</w:t>
+      </w:r>
+      <w:proofErr w:type="spellEnd"/>
+      <w:r>
+        <w:t xml:space="preserve"> however I am getting an “Illegal Instruction 4” or “</w:t>
+      </w:r>
+      <w:proofErr w:type="spellStart"/>
+      <w:r>
+        <w:t>Segmention</w:t>
+      </w:r>
+      <w:proofErr w:type="spellEnd"/>
+      <w:r>
+        <w:t xml:space="preserve"> fault: 11” when I try to run any chef commands</w:t>
+      </w:r>
+    </w:p>
+    <w:p>
+      <w:pPr>
+        <w:pStyle w:val="ListParagraph"/>
+        <w:numPr>
+          <w:ilvl w:val="0"/>
+          <w:numId w:val="6"/>
+        </w:numPr>
+      </w:pPr>
+      <w:r>
+        <w:t xml:space="preserve">Currently trying to install latest version of Mac OSX </w:t>
+      </w:r>
+      <w:r>
+        <w:t>Yosemite</w:t>
       </w:r>
       <w:bookmarkStart w:id="0" w:name="_GoBack"/>
       <w:bookmarkEnd w:id="0"/>
-      <w:r>
-        <w:t xml:space="preserve"> </w:t>
-      </w:r>
-      <w:proofErr w:type="spellStart"/>
-      <w:r>
-        <w:t>PuTTY</w:t>
-      </w:r>
-      <w:proofErr w:type="spellEnd"/>
-    </w:p>
-    <w:p/>
-    <w:p>
-      <w:r>
-        <w:t>18/10/2014 16:13</w:t>
-      </w:r>
-    </w:p>
-    <w:p>
-      <w:pPr>
-        <w:pStyle w:val="ListParagraph"/>
-        <w:numPr>
-          <w:ilvl w:val="0"/>
-          <w:numId w:val="1"/>
-        </w:numPr>
-      </w:pPr>
-      <w:r>
-        <w:t xml:space="preserve">Upgraded </w:t>
-      </w:r>
-      <w:proofErr w:type="spellStart"/>
-      <w:r>
-        <w:t>VirtualBox</w:t>
-      </w:r>
-      <w:proofErr w:type="spellEnd"/>
-      <w:r>
-        <w:t xml:space="preserve"> to 4.3.18 which resolved the “make sure the kerne</w:t>
-      </w:r>
-      <w:r>
-        <w:t>l module has been loaded successfully</w:t>
-      </w:r>
-      <w:r>
-        <w:t xml:space="preserve">” (also bad </w:t>
-      </w:r>
-      <w:proofErr w:type="spellStart"/>
-      <w:r>
-        <w:t>dll</w:t>
-      </w:r>
-      <w:proofErr w:type="spellEnd"/>
-      <w:r>
-        <w:t xml:space="preserve"> message on opening of </w:t>
-      </w:r>
-      <w:proofErr w:type="spellStart"/>
-      <w:r>
-        <w:t>VirtualBox</w:t>
-      </w:r>
-      <w:proofErr w:type="spellEnd"/>
-      <w:r>
-        <w:t>).  All VMs are now working</w:t>
-      </w:r>
-    </w:p>
-    <w:p>
-      <w:pPr>
-        <w:pStyle w:val="ListParagraph"/>
-        <w:numPr>
-          <w:ilvl w:val="0"/>
-          <w:numId w:val="1"/>
-        </w:numPr>
-      </w:pPr>
-      <w:r>
-        <w:t>Issues with Java which I had fixed before, still need to fix, I should refrain from upgrading Java until the end of the project.</w:t>
-      </w:r>
-    </w:p>
-    <w:p>
-      <w:pPr>
-        <w:pStyle w:val="ListParagraph"/>
-        <w:numPr>
-          <w:ilvl w:val="0"/>
-          <w:numId w:val="1"/>
-        </w:numPr>
-      </w:pPr>
-      <w:r>
-        <w:t xml:space="preserve">In UbuntuDesktopX32 VM: </w:t>
-      </w:r>
-    </w:p>
-    <w:p>
-      <w:pPr>
-        <w:pStyle w:val="ListParagraph"/>
-        <w:numPr>
-          <w:ilvl w:val="1"/>
-          <w:numId w:val="1"/>
-        </w:numPr>
-      </w:pPr>
-      <w:r>
-        <w:t>Maven has been  installed but never used it</w:t>
-      </w:r>
-    </w:p>
-    <w:p>
-      <w:pPr>
-        <w:pStyle w:val="ListParagraph"/>
-        <w:numPr>
-          <w:ilvl w:val="1"/>
-          <w:numId w:val="1"/>
-        </w:numPr>
-      </w:pPr>
-      <w:r>
-        <w:t>Disk space is low, need to free up if upgrading from Ubuntu 12 -&gt;  14</w:t>
-      </w:r>
-    </w:p>
-    <w:p>
-      <w:pPr>
-        <w:pStyle w:val="ListParagraph"/>
-        <w:numPr>
-          <w:ilvl w:val="0"/>
-          <w:numId w:val="1"/>
-        </w:numPr>
-      </w:pPr>
-      <w:r>
-        <w:t>Created Ubuntu</w:t>
-      </w:r>
-      <w:r>
-        <w:t>ServerX64 (may have only called it UbuntuX64 in places/set-up i.e. hostname)</w:t>
-      </w:r>
-    </w:p>
-    <w:p>
-      <w:pPr>
-        <w:pStyle w:val="ListParagraph"/>
-        <w:numPr>
-          <w:ilvl w:val="0"/>
-          <w:numId w:val="1"/>
-        </w:numPr>
-      </w:pPr>
-      <w:r>
-        <w:t xml:space="preserve">Created </w:t>
-      </w:r>
-      <w:r>
-        <w:t>UbuntuDesktopX64</w:t>
-      </w:r>
-    </w:p>
-    <w:p>
-      <w:pPr>
-        <w:pStyle w:val="ListParagraph"/>
-        <w:numPr>
-          <w:ilvl w:val="0"/>
-          <w:numId w:val="1"/>
-        </w:numPr>
-      </w:pPr>
-    </w:p>
-    <w:p/>
-    <w:p>
-      <w:r>
-        <w:t>C:\Users\johnwarde\Downloads\u</w:t>
-      </w:r>
-      <w:r>
-        <w:t>buntu-14.04.1-desktop-amd64.iso</w:t>
-      </w:r>
-    </w:p>
-    <w:p/>
-    <w:p/>
-    <w:p>
-      <w:r>
-        <w:t xml:space="preserve"> </w:t>
-      </w:r>
-    </w:p>
-    <w:p/>
-    <w:p/>
+    </w:p>
     <w:sectPr>
       <w:pgSz w:w="11906" w:h="16838"/>
       <w:pgMar w:top="1440" w:right="1440" w:bottom="1440" w:left="1440" w:header="708" w:footer="708" w:gutter="0"/>
@@ -316,8 +805,588 @@
       </w:rPr>
     </w:lvl>
   </w:abstractNum>
+  <w:abstractNum w:abstractNumId="1">
+    <w:nsid w:val="1A6421A6"/>
+    <w:multiLevelType w:val="hybridMultilevel"/>
+    <w:tmpl w:val="24DEBB4A"/>
+    <w:lvl w:ilvl="0" w:tplc="18090001">
+      <w:start w:val="1"/>
+      <w:numFmt w:val="bullet"/>
+      <w:lvlText w:val=""/>
+      <w:lvlJc w:val="left"/>
+      <w:pPr>
+        <w:ind w:left="720" w:hanging="360"/>
+      </w:pPr>
+      <w:rPr>
+        <w:rFonts w:ascii="Symbol" w:hAnsi="Symbol" w:hint="default"/>
+      </w:rPr>
+    </w:lvl>
+    <w:lvl w:ilvl="1" w:tplc="18090003" w:tentative="1">
+      <w:start w:val="1"/>
+      <w:numFmt w:val="bullet"/>
+      <w:lvlText w:val="o"/>
+      <w:lvlJc w:val="left"/>
+      <w:pPr>
+        <w:ind w:left="1440" w:hanging="360"/>
+      </w:pPr>
+      <w:rPr>
+        <w:rFonts w:ascii="Courier New" w:hAnsi="Courier New" w:cs="Courier New" w:hint="default"/>
+      </w:rPr>
+    </w:lvl>
+    <w:lvl w:ilvl="2" w:tplc="18090005" w:tentative="1">
+      <w:start w:val="1"/>
+      <w:numFmt w:val="bullet"/>
+      <w:lvlText w:val=""/>
+      <w:lvlJc w:val="left"/>
+      <w:pPr>
+        <w:ind w:left="2160" w:hanging="360"/>
+      </w:pPr>
+      <w:rPr>
+        <w:rFonts w:ascii="Wingdings" w:hAnsi="Wingdings" w:hint="default"/>
+      </w:rPr>
+    </w:lvl>
+    <w:lvl w:ilvl="3" w:tplc="18090001" w:tentative="1">
+      <w:start w:val="1"/>
+      <w:numFmt w:val="bullet"/>
+      <w:lvlText w:val=""/>
+      <w:lvlJc w:val="left"/>
+      <w:pPr>
+        <w:ind w:left="2880" w:hanging="360"/>
+      </w:pPr>
+      <w:rPr>
+        <w:rFonts w:ascii="Symbol" w:hAnsi="Symbol" w:hint="default"/>
+      </w:rPr>
+    </w:lvl>
+    <w:lvl w:ilvl="4" w:tplc="18090003" w:tentative="1">
+      <w:start w:val="1"/>
+      <w:numFmt w:val="bullet"/>
+      <w:lvlText w:val="o"/>
+      <w:lvlJc w:val="left"/>
+      <w:pPr>
+        <w:ind w:left="3600" w:hanging="360"/>
+      </w:pPr>
+      <w:rPr>
+        <w:rFonts w:ascii="Courier New" w:hAnsi="Courier New" w:cs="Courier New" w:hint="default"/>
+      </w:rPr>
+    </w:lvl>
+    <w:lvl w:ilvl="5" w:tplc="18090005" w:tentative="1">
+      <w:start w:val="1"/>
+      <w:numFmt w:val="bullet"/>
+      <w:lvlText w:val=""/>
+      <w:lvlJc w:val="left"/>
+      <w:pPr>
+        <w:ind w:left="4320" w:hanging="360"/>
+      </w:pPr>
+      <w:rPr>
+        <w:rFonts w:ascii="Wingdings" w:hAnsi="Wingdings" w:hint="default"/>
+      </w:rPr>
+    </w:lvl>
+    <w:lvl w:ilvl="6" w:tplc="18090001" w:tentative="1">
+      <w:start w:val="1"/>
+      <w:numFmt w:val="bullet"/>
+      <w:lvlText w:val=""/>
+      <w:lvlJc w:val="left"/>
+      <w:pPr>
+        <w:ind w:left="5040" w:hanging="360"/>
+      </w:pPr>
+      <w:rPr>
+        <w:rFonts w:ascii="Symbol" w:hAnsi="Symbol" w:hint="default"/>
+      </w:rPr>
+    </w:lvl>
+    <w:lvl w:ilvl="7" w:tplc="18090003" w:tentative="1">
+      <w:start w:val="1"/>
+      <w:numFmt w:val="bullet"/>
+      <w:lvlText w:val="o"/>
+      <w:lvlJc w:val="left"/>
+      <w:pPr>
+        <w:ind w:left="5760" w:hanging="360"/>
+      </w:pPr>
+      <w:rPr>
+        <w:rFonts w:ascii="Courier New" w:hAnsi="Courier New" w:cs="Courier New" w:hint="default"/>
+      </w:rPr>
+    </w:lvl>
+    <w:lvl w:ilvl="8" w:tplc="18090005" w:tentative="1">
+      <w:start w:val="1"/>
+      <w:numFmt w:val="bullet"/>
+      <w:lvlText w:val=""/>
+      <w:lvlJc w:val="left"/>
+      <w:pPr>
+        <w:ind w:left="6480" w:hanging="360"/>
+      </w:pPr>
+      <w:rPr>
+        <w:rFonts w:ascii="Wingdings" w:hAnsi="Wingdings" w:hint="default"/>
+      </w:rPr>
+    </w:lvl>
+  </w:abstractNum>
+  <w:abstractNum w:abstractNumId="2">
+    <w:nsid w:val="1CB51047"/>
+    <w:multiLevelType w:val="hybridMultilevel"/>
+    <w:tmpl w:val="3B929D06"/>
+    <w:lvl w:ilvl="0" w:tplc="18090001">
+      <w:start w:val="1"/>
+      <w:numFmt w:val="bullet"/>
+      <w:lvlText w:val=""/>
+      <w:lvlJc w:val="left"/>
+      <w:pPr>
+        <w:ind w:left="720" w:hanging="360"/>
+      </w:pPr>
+      <w:rPr>
+        <w:rFonts w:ascii="Symbol" w:hAnsi="Symbol" w:hint="default"/>
+      </w:rPr>
+    </w:lvl>
+    <w:lvl w:ilvl="1" w:tplc="18090003" w:tentative="1">
+      <w:start w:val="1"/>
+      <w:numFmt w:val="bullet"/>
+      <w:lvlText w:val="o"/>
+      <w:lvlJc w:val="left"/>
+      <w:pPr>
+        <w:ind w:left="1440" w:hanging="360"/>
+      </w:pPr>
+      <w:rPr>
+        <w:rFonts w:ascii="Courier New" w:hAnsi="Courier New" w:cs="Courier New" w:hint="default"/>
+      </w:rPr>
+    </w:lvl>
+    <w:lvl w:ilvl="2" w:tplc="18090005" w:tentative="1">
+      <w:start w:val="1"/>
+      <w:numFmt w:val="bullet"/>
+      <w:lvlText w:val=""/>
+      <w:lvlJc w:val="left"/>
+      <w:pPr>
+        <w:ind w:left="2160" w:hanging="360"/>
+      </w:pPr>
+      <w:rPr>
+        <w:rFonts w:ascii="Wingdings" w:hAnsi="Wingdings" w:hint="default"/>
+      </w:rPr>
+    </w:lvl>
+    <w:lvl w:ilvl="3" w:tplc="18090001" w:tentative="1">
+      <w:start w:val="1"/>
+      <w:numFmt w:val="bullet"/>
+      <w:lvlText w:val=""/>
+      <w:lvlJc w:val="left"/>
+      <w:pPr>
+        <w:ind w:left="2880" w:hanging="360"/>
+      </w:pPr>
+      <w:rPr>
+        <w:rFonts w:ascii="Symbol" w:hAnsi="Symbol" w:hint="default"/>
+      </w:rPr>
+    </w:lvl>
+    <w:lvl w:ilvl="4" w:tplc="18090003" w:tentative="1">
+      <w:start w:val="1"/>
+      <w:numFmt w:val="bullet"/>
+      <w:lvlText w:val="o"/>
+      <w:lvlJc w:val="left"/>
+      <w:pPr>
+        <w:ind w:left="3600" w:hanging="360"/>
+      </w:pPr>
+      <w:rPr>
+        <w:rFonts w:ascii="Courier New" w:hAnsi="Courier New" w:cs="Courier New" w:hint="default"/>
+      </w:rPr>
+    </w:lvl>
+    <w:lvl w:ilvl="5" w:tplc="18090005" w:tentative="1">
+      <w:start w:val="1"/>
+      <w:numFmt w:val="bullet"/>
+      <w:lvlText w:val=""/>
+      <w:lvlJc w:val="left"/>
+      <w:pPr>
+        <w:ind w:left="4320" w:hanging="360"/>
+      </w:pPr>
+      <w:rPr>
+        <w:rFonts w:ascii="Wingdings" w:hAnsi="Wingdings" w:hint="default"/>
+      </w:rPr>
+    </w:lvl>
+    <w:lvl w:ilvl="6" w:tplc="18090001" w:tentative="1">
+      <w:start w:val="1"/>
+      <w:numFmt w:val="bullet"/>
+      <w:lvlText w:val=""/>
+      <w:lvlJc w:val="left"/>
+      <w:pPr>
+        <w:ind w:left="5040" w:hanging="360"/>
+      </w:pPr>
+      <w:rPr>
+        <w:rFonts w:ascii="Symbol" w:hAnsi="Symbol" w:hint="default"/>
+      </w:rPr>
+    </w:lvl>
+    <w:lvl w:ilvl="7" w:tplc="18090003" w:tentative="1">
+      <w:start w:val="1"/>
+      <w:numFmt w:val="bullet"/>
+      <w:lvlText w:val="o"/>
+      <w:lvlJc w:val="left"/>
+      <w:pPr>
+        <w:ind w:left="5760" w:hanging="360"/>
+      </w:pPr>
+      <w:rPr>
+        <w:rFonts w:ascii="Courier New" w:hAnsi="Courier New" w:cs="Courier New" w:hint="default"/>
+      </w:rPr>
+    </w:lvl>
+    <w:lvl w:ilvl="8" w:tplc="18090005" w:tentative="1">
+      <w:start w:val="1"/>
+      <w:numFmt w:val="bullet"/>
+      <w:lvlText w:val=""/>
+      <w:lvlJc w:val="left"/>
+      <w:pPr>
+        <w:ind w:left="6480" w:hanging="360"/>
+      </w:pPr>
+      <w:rPr>
+        <w:rFonts w:ascii="Wingdings" w:hAnsi="Wingdings" w:hint="default"/>
+      </w:rPr>
+    </w:lvl>
+  </w:abstractNum>
+  <w:abstractNum w:abstractNumId="3">
+    <w:nsid w:val="4A51516A"/>
+    <w:multiLevelType w:val="hybridMultilevel"/>
+    <w:tmpl w:val="0C30FB82"/>
+    <w:lvl w:ilvl="0" w:tplc="18090001">
+      <w:start w:val="1"/>
+      <w:numFmt w:val="bullet"/>
+      <w:lvlText w:val=""/>
+      <w:lvlJc w:val="left"/>
+      <w:pPr>
+        <w:ind w:left="360" w:hanging="360"/>
+      </w:pPr>
+      <w:rPr>
+        <w:rFonts w:ascii="Symbol" w:hAnsi="Symbol" w:hint="default"/>
+      </w:rPr>
+    </w:lvl>
+    <w:lvl w:ilvl="1" w:tplc="18090003">
+      <w:start w:val="1"/>
+      <w:numFmt w:val="bullet"/>
+      <w:lvlText w:val="o"/>
+      <w:lvlJc w:val="left"/>
+      <w:pPr>
+        <w:ind w:left="1080" w:hanging="360"/>
+      </w:pPr>
+      <w:rPr>
+        <w:rFonts w:ascii="Courier New" w:hAnsi="Courier New" w:cs="Courier New" w:hint="default"/>
+      </w:rPr>
+    </w:lvl>
+    <w:lvl w:ilvl="2" w:tplc="18090005" w:tentative="1">
+      <w:start w:val="1"/>
+      <w:numFmt w:val="bullet"/>
+      <w:lvlText w:val=""/>
+      <w:lvlJc w:val="left"/>
+      <w:pPr>
+        <w:ind w:left="1800" w:hanging="360"/>
+      </w:pPr>
+      <w:rPr>
+        <w:rFonts w:ascii="Wingdings" w:hAnsi="Wingdings" w:hint="default"/>
+      </w:rPr>
+    </w:lvl>
+    <w:lvl w:ilvl="3" w:tplc="18090001" w:tentative="1">
+      <w:start w:val="1"/>
+      <w:numFmt w:val="bullet"/>
+      <w:lvlText w:val=""/>
+      <w:lvlJc w:val="left"/>
+      <w:pPr>
+        <w:ind w:left="2520" w:hanging="360"/>
+      </w:pPr>
+      <w:rPr>
+        <w:rFonts w:ascii="Symbol" w:hAnsi="Symbol" w:hint="default"/>
+      </w:rPr>
+    </w:lvl>
+    <w:lvl w:ilvl="4" w:tplc="18090003" w:tentative="1">
+      <w:start w:val="1"/>
+      <w:numFmt w:val="bullet"/>
+      <w:lvlText w:val="o"/>
+      <w:lvlJc w:val="left"/>
+      <w:pPr>
+        <w:ind w:left="3240" w:hanging="360"/>
+      </w:pPr>
+      <w:rPr>
+        <w:rFonts w:ascii="Courier New" w:hAnsi="Courier New" w:cs="Courier New" w:hint="default"/>
+      </w:rPr>
+    </w:lvl>
+    <w:lvl w:ilvl="5" w:tplc="18090005" w:tentative="1">
+      <w:start w:val="1"/>
+      <w:numFmt w:val="bullet"/>
+      <w:lvlText w:val=""/>
+      <w:lvlJc w:val="left"/>
+      <w:pPr>
+        <w:ind w:left="3960" w:hanging="360"/>
+      </w:pPr>
+      <w:rPr>
+        <w:rFonts w:ascii="Wingdings" w:hAnsi="Wingdings" w:hint="default"/>
+      </w:rPr>
+    </w:lvl>
+    <w:lvl w:ilvl="6" w:tplc="18090001" w:tentative="1">
+      <w:start w:val="1"/>
+      <w:numFmt w:val="bullet"/>
+      <w:lvlText w:val=""/>
+      <w:lvlJc w:val="left"/>
+      <w:pPr>
+        <w:ind w:left="4680" w:hanging="360"/>
+      </w:pPr>
+      <w:rPr>
+        <w:rFonts w:ascii="Symbol" w:hAnsi="Symbol" w:hint="default"/>
+      </w:rPr>
+    </w:lvl>
+    <w:lvl w:ilvl="7" w:tplc="18090003" w:tentative="1">
+      <w:start w:val="1"/>
+      <w:numFmt w:val="bullet"/>
+      <w:lvlText w:val="o"/>
+      <w:lvlJc w:val="left"/>
+      <w:pPr>
+        <w:ind w:left="5400" w:hanging="360"/>
+      </w:pPr>
+      <w:rPr>
+        <w:rFonts w:ascii="Courier New" w:hAnsi="Courier New" w:cs="Courier New" w:hint="default"/>
+      </w:rPr>
+    </w:lvl>
+    <w:lvl w:ilvl="8" w:tplc="18090005" w:tentative="1">
+      <w:start w:val="1"/>
+      <w:numFmt w:val="bullet"/>
+      <w:lvlText w:val=""/>
+      <w:lvlJc w:val="left"/>
+      <w:pPr>
+        <w:ind w:left="6120" w:hanging="360"/>
+      </w:pPr>
+      <w:rPr>
+        <w:rFonts w:ascii="Wingdings" w:hAnsi="Wingdings" w:hint="default"/>
+      </w:rPr>
+    </w:lvl>
+  </w:abstractNum>
+  <w:abstractNum w:abstractNumId="4">
+    <w:nsid w:val="7A0B5DE6"/>
+    <w:multiLevelType w:val="hybridMultilevel"/>
+    <w:tmpl w:val="F1A62BAC"/>
+    <w:lvl w:ilvl="0" w:tplc="18090001">
+      <w:start w:val="1"/>
+      <w:numFmt w:val="bullet"/>
+      <w:lvlText w:val=""/>
+      <w:lvlJc w:val="left"/>
+      <w:pPr>
+        <w:ind w:left="720" w:hanging="360"/>
+      </w:pPr>
+      <w:rPr>
+        <w:rFonts w:ascii="Symbol" w:hAnsi="Symbol" w:hint="default"/>
+      </w:rPr>
+    </w:lvl>
+    <w:lvl w:ilvl="1" w:tplc="18090003" w:tentative="1">
+      <w:start w:val="1"/>
+      <w:numFmt w:val="bullet"/>
+      <w:lvlText w:val="o"/>
+      <w:lvlJc w:val="left"/>
+      <w:pPr>
+        <w:ind w:left="1440" w:hanging="360"/>
+      </w:pPr>
+      <w:rPr>
+        <w:rFonts w:ascii="Courier New" w:hAnsi="Courier New" w:cs="Courier New" w:hint="default"/>
+      </w:rPr>
+    </w:lvl>
+    <w:lvl w:ilvl="2" w:tplc="18090005" w:tentative="1">
+      <w:start w:val="1"/>
+      <w:numFmt w:val="bullet"/>
+      <w:lvlText w:val=""/>
+      <w:lvlJc w:val="left"/>
+      <w:pPr>
+        <w:ind w:left="2160" w:hanging="360"/>
+      </w:pPr>
+      <w:rPr>
+        <w:rFonts w:ascii="Wingdings" w:hAnsi="Wingdings" w:hint="default"/>
+      </w:rPr>
+    </w:lvl>
+    <w:lvl w:ilvl="3" w:tplc="18090001" w:tentative="1">
+      <w:start w:val="1"/>
+      <w:numFmt w:val="bullet"/>
+      <w:lvlText w:val=""/>
+      <w:lvlJc w:val="left"/>
+      <w:pPr>
+        <w:ind w:left="2880" w:hanging="360"/>
+      </w:pPr>
+      <w:rPr>
+        <w:rFonts w:ascii="Symbol" w:hAnsi="Symbol" w:hint="default"/>
+      </w:rPr>
+    </w:lvl>
+    <w:lvl w:ilvl="4" w:tplc="18090003" w:tentative="1">
+      <w:start w:val="1"/>
+      <w:numFmt w:val="bullet"/>
+      <w:lvlText w:val="o"/>
+      <w:lvlJc w:val="left"/>
+      <w:pPr>
+        <w:ind w:left="3600" w:hanging="360"/>
+      </w:pPr>
+      <w:rPr>
+        <w:rFonts w:ascii="Courier New" w:hAnsi="Courier New" w:cs="Courier New" w:hint="default"/>
+      </w:rPr>
+    </w:lvl>
+    <w:lvl w:ilvl="5" w:tplc="18090005" w:tentative="1">
+      <w:start w:val="1"/>
+      <w:numFmt w:val="bullet"/>
+      <w:lvlText w:val=""/>
+      <w:lvlJc w:val="left"/>
+      <w:pPr>
+        <w:ind w:left="4320" w:hanging="360"/>
+      </w:pPr>
+      <w:rPr>
+        <w:rFonts w:ascii="Wingdings" w:hAnsi="Wingdings" w:hint="default"/>
+      </w:rPr>
+    </w:lvl>
+    <w:lvl w:ilvl="6" w:tplc="18090001" w:tentative="1">
+      <w:start w:val="1"/>
+      <w:numFmt w:val="bullet"/>
+      <w:lvlText w:val=""/>
+      <w:lvlJc w:val="left"/>
+      <w:pPr>
+        <w:ind w:left="5040" w:hanging="360"/>
+      </w:pPr>
+      <w:rPr>
+        <w:rFonts w:ascii="Symbol" w:hAnsi="Symbol" w:hint="default"/>
+      </w:rPr>
+    </w:lvl>
+    <w:lvl w:ilvl="7" w:tplc="18090003" w:tentative="1">
+      <w:start w:val="1"/>
+      <w:numFmt w:val="bullet"/>
+      <w:lvlText w:val="o"/>
+      <w:lvlJc w:val="left"/>
+      <w:pPr>
+        <w:ind w:left="5760" w:hanging="360"/>
+      </w:pPr>
+      <w:rPr>
+        <w:rFonts w:ascii="Courier New" w:hAnsi="Courier New" w:cs="Courier New" w:hint="default"/>
+      </w:rPr>
+    </w:lvl>
+    <w:lvl w:ilvl="8" w:tplc="18090005" w:tentative="1">
+      <w:start w:val="1"/>
+      <w:numFmt w:val="bullet"/>
+      <w:lvlText w:val=""/>
+      <w:lvlJc w:val="left"/>
+      <w:pPr>
+        <w:ind w:left="6480" w:hanging="360"/>
+      </w:pPr>
+      <w:rPr>
+        <w:rFonts w:ascii="Wingdings" w:hAnsi="Wingdings" w:hint="default"/>
+      </w:rPr>
+    </w:lvl>
+  </w:abstractNum>
+  <w:abstractNum w:abstractNumId="5">
+    <w:nsid w:val="7FA9577C"/>
+    <w:multiLevelType w:val="hybridMultilevel"/>
+    <w:tmpl w:val="D86C35C2"/>
+    <w:lvl w:ilvl="0" w:tplc="18090001">
+      <w:start w:val="1"/>
+      <w:numFmt w:val="bullet"/>
+      <w:lvlText w:val=""/>
+      <w:lvlJc w:val="left"/>
+      <w:pPr>
+        <w:ind w:left="720" w:hanging="360"/>
+      </w:pPr>
+      <w:rPr>
+        <w:rFonts w:ascii="Symbol" w:hAnsi="Symbol" w:hint="default"/>
+      </w:rPr>
+    </w:lvl>
+    <w:lvl w:ilvl="1" w:tplc="18090003" w:tentative="1">
+      <w:start w:val="1"/>
+      <w:numFmt w:val="bullet"/>
+      <w:lvlText w:val="o"/>
+      <w:lvlJc w:val="left"/>
+      <w:pPr>
+        <w:ind w:left="1440" w:hanging="360"/>
+      </w:pPr>
+      <w:rPr>
+        <w:rFonts w:ascii="Courier New" w:hAnsi="Courier New" w:cs="Courier New" w:hint="default"/>
+      </w:rPr>
+    </w:lvl>
+    <w:lvl w:ilvl="2" w:tplc="18090005" w:tentative="1">
+      <w:start w:val="1"/>
+      <w:numFmt w:val="bullet"/>
+      <w:lvlText w:val=""/>
+      <w:lvlJc w:val="left"/>
+      <w:pPr>
+        <w:ind w:left="2160" w:hanging="360"/>
+      </w:pPr>
+      <w:rPr>
+        <w:rFonts w:ascii="Wingdings" w:hAnsi="Wingdings" w:hint="default"/>
+      </w:rPr>
+    </w:lvl>
+    <w:lvl w:ilvl="3" w:tplc="18090001" w:tentative="1">
+      <w:start w:val="1"/>
+      <w:numFmt w:val="bullet"/>
+      <w:lvlText w:val=""/>
+      <w:lvlJc w:val="left"/>
+      <w:pPr>
+        <w:ind w:left="2880" w:hanging="360"/>
+      </w:pPr>
+      <w:rPr>
+        <w:rFonts w:ascii="Symbol" w:hAnsi="Symbol" w:hint="default"/>
+      </w:rPr>
+    </w:lvl>
+    <w:lvl w:ilvl="4" w:tplc="18090003" w:tentative="1">
+      <w:start w:val="1"/>
+      <w:numFmt w:val="bullet"/>
+      <w:lvlText w:val="o"/>
+      <w:lvlJc w:val="left"/>
+      <w:pPr>
+        <w:ind w:left="3600" w:hanging="360"/>
+      </w:pPr>
+      <w:rPr>
+        <w:rFonts w:ascii="Courier New" w:hAnsi="Courier New" w:cs="Courier New" w:hint="default"/>
+      </w:rPr>
+    </w:lvl>
+    <w:lvl w:ilvl="5" w:tplc="18090005" w:tentative="1">
+      <w:start w:val="1"/>
+      <w:numFmt w:val="bullet"/>
+      <w:lvlText w:val=""/>
+      <w:lvlJc w:val="left"/>
+      <w:pPr>
+        <w:ind w:left="4320" w:hanging="360"/>
+      </w:pPr>
+      <w:rPr>
+        <w:rFonts w:ascii="Wingdings" w:hAnsi="Wingdings" w:hint="default"/>
+      </w:rPr>
+    </w:lvl>
+    <w:lvl w:ilvl="6" w:tplc="18090001" w:tentative="1">
+      <w:start w:val="1"/>
+      <w:numFmt w:val="bullet"/>
+      <w:lvlText w:val=""/>
+      <w:lvlJc w:val="left"/>
+      <w:pPr>
+        <w:ind w:left="5040" w:hanging="360"/>
+      </w:pPr>
+      <w:rPr>
+        <w:rFonts w:ascii="Symbol" w:hAnsi="Symbol" w:hint="default"/>
+      </w:rPr>
+    </w:lvl>
+    <w:lvl w:ilvl="7" w:tplc="18090003" w:tentative="1">
+      <w:start w:val="1"/>
+      <w:numFmt w:val="bullet"/>
+      <w:lvlText w:val="o"/>
+      <w:lvlJc w:val="left"/>
+      <w:pPr>
+        <w:ind w:left="5760" w:hanging="360"/>
+      </w:pPr>
+      <w:rPr>
+        <w:rFonts w:ascii="Courier New" w:hAnsi="Courier New" w:cs="Courier New" w:hint="default"/>
+      </w:rPr>
+    </w:lvl>
+    <w:lvl w:ilvl="8" w:tplc="18090005" w:tentative="1">
+      <w:start w:val="1"/>
+      <w:numFmt w:val="bullet"/>
+      <w:lvlText w:val=""/>
+      <w:lvlJc w:val="left"/>
+      <w:pPr>
+        <w:ind w:left="6480" w:hanging="360"/>
+      </w:pPr>
+      <w:rPr>
+        <w:rFonts w:ascii="Wingdings" w:hAnsi="Wingdings" w:hint="default"/>
+      </w:rPr>
+    </w:lvl>
+  </w:abstractNum>
   <w:num w:numId="1">
     <w:abstractNumId w:val="0"/>
+  </w:num>
+  <w:num w:numId="2">
+    <w:abstractNumId w:val="3"/>
+  </w:num>
+  <w:num w:numId="3">
+    <w:abstractNumId w:val="4"/>
+  </w:num>
+  <w:num w:numId="4">
+    <w:abstractNumId w:val="5"/>
+  </w:num>
+  <w:num w:numId="5">
+    <w:abstractNumId w:val="1"/>
+  </w:num>
+  <w:num w:numId="6">
+    <w:abstractNumId w:val="2"/>
   </w:num>
 </w:numbering>
 </file>
@@ -505,6 +1574,31 @@
       <w:szCs w:val="28"/>
     </w:rPr>
   </w:style>
+  <w:style w:type="paragraph" w:styleId="Heading2">
+    <w:name w:val="heading 2"/>
+    <w:basedOn w:val="Normal"/>
+    <w:next w:val="Normal"/>
+    <w:link w:val="Heading2Char"/>
+    <w:uiPriority w:val="9"/>
+    <w:semiHidden/>
+    <w:unhideWhenUsed/>
+    <w:qFormat/>
+    <w:rsid w:val="00E823CE"/>
+    <w:pPr>
+      <w:keepNext/>
+      <w:keepLines/>
+      <w:spacing w:before="200" w:after="0"/>
+      <w:outlineLvl w:val="1"/>
+    </w:pPr>
+    <w:rPr>
+      <w:rFonts w:asciiTheme="majorHAnsi" w:eastAsiaTheme="majorEastAsia" w:hAnsiTheme="majorHAnsi" w:cstheme="majorBidi"/>
+      <w:b/>
+      <w:bCs/>
+      <w:color w:val="4F81BD" w:themeColor="accent1"/>
+      <w:sz w:val="26"/>
+      <w:szCs w:val="26"/>
+    </w:rPr>
+  </w:style>
   <w:style w:type="character" w:default="1" w:styleId="DefaultParagraphFont">
     <w:name w:val="Default Paragraph Font"/>
     <w:uiPriority w:val="1"/>
@@ -557,6 +1651,33 @@
       <w:ind w:left="720"/>
       <w:contextualSpacing/>
     </w:pPr>
+  </w:style>
+  <w:style w:type="character" w:styleId="Hyperlink">
+    <w:name w:val="Hyperlink"/>
+    <w:basedOn w:val="DefaultParagraphFont"/>
+    <w:uiPriority w:val="99"/>
+    <w:unhideWhenUsed/>
+    <w:rsid w:val="00A52474"/>
+    <w:rPr>
+      <w:color w:val="0000FF" w:themeColor="hyperlink"/>
+      <w:u w:val="single"/>
+    </w:rPr>
+  </w:style>
+  <w:style w:type="character" w:customStyle="1" w:styleId="Heading2Char">
+    <w:name w:val="Heading 2 Char"/>
+    <w:basedOn w:val="DefaultParagraphFont"/>
+    <w:link w:val="Heading2"/>
+    <w:uiPriority w:val="9"/>
+    <w:semiHidden/>
+    <w:rsid w:val="00E823CE"/>
+    <w:rPr>
+      <w:rFonts w:asciiTheme="majorHAnsi" w:eastAsiaTheme="majorEastAsia" w:hAnsiTheme="majorHAnsi" w:cstheme="majorBidi"/>
+      <w:b/>
+      <w:bCs/>
+      <w:color w:val="4F81BD" w:themeColor="accent1"/>
+      <w:sz w:val="26"/>
+      <w:szCs w:val="26"/>
+    </w:rPr>
   </w:style>
 </w:styles>
 </file>
@@ -744,6 +1865,31 @@
       <w:szCs w:val="28"/>
     </w:rPr>
   </w:style>
+  <w:style w:type="paragraph" w:styleId="Heading2">
+    <w:name w:val="heading 2"/>
+    <w:basedOn w:val="Normal"/>
+    <w:next w:val="Normal"/>
+    <w:link w:val="Heading2Char"/>
+    <w:uiPriority w:val="9"/>
+    <w:semiHidden/>
+    <w:unhideWhenUsed/>
+    <w:qFormat/>
+    <w:rsid w:val="00E823CE"/>
+    <w:pPr>
+      <w:keepNext/>
+      <w:keepLines/>
+      <w:spacing w:before="200" w:after="0"/>
+      <w:outlineLvl w:val="1"/>
+    </w:pPr>
+    <w:rPr>
+      <w:rFonts w:asciiTheme="majorHAnsi" w:eastAsiaTheme="majorEastAsia" w:hAnsiTheme="majorHAnsi" w:cstheme="majorBidi"/>
+      <w:b/>
+      <w:bCs/>
+      <w:color w:val="4F81BD" w:themeColor="accent1"/>
+      <w:sz w:val="26"/>
+      <w:szCs w:val="26"/>
+    </w:rPr>
+  </w:style>
   <w:style w:type="character" w:default="1" w:styleId="DefaultParagraphFont">
     <w:name w:val="Default Paragraph Font"/>
     <w:uiPriority w:val="1"/>
@@ -796,6 +1942,33 @@
       <w:ind w:left="720"/>
       <w:contextualSpacing/>
     </w:pPr>
+  </w:style>
+  <w:style w:type="character" w:styleId="Hyperlink">
+    <w:name w:val="Hyperlink"/>
+    <w:basedOn w:val="DefaultParagraphFont"/>
+    <w:uiPriority w:val="99"/>
+    <w:unhideWhenUsed/>
+    <w:rsid w:val="00A52474"/>
+    <w:rPr>
+      <w:color w:val="0000FF" w:themeColor="hyperlink"/>
+      <w:u w:val="single"/>
+    </w:rPr>
+  </w:style>
+  <w:style w:type="character" w:customStyle="1" w:styleId="Heading2Char">
+    <w:name w:val="Heading 2 Char"/>
+    <w:basedOn w:val="DefaultParagraphFont"/>
+    <w:link w:val="Heading2"/>
+    <w:uiPriority w:val="9"/>
+    <w:semiHidden/>
+    <w:rsid w:val="00E823CE"/>
+    <w:rPr>
+      <w:rFonts w:asciiTheme="majorHAnsi" w:eastAsiaTheme="majorEastAsia" w:hAnsiTheme="majorHAnsi" w:cstheme="majorBidi"/>
+      <w:b/>
+      <w:bCs/>
+      <w:color w:val="4F81BD" w:themeColor="accent1"/>
+      <w:sz w:val="26"/>
+      <w:szCs w:val="26"/>
+    </w:rPr>
   </w:style>
 </w:styles>
 </file>

</xml_diff>

<commit_message>
Updated Infrastructure Notes after re-cloning
Uninstalled git on the PC because it was giving trouble.  Re-installed
and the re-cloned the repository down again.
</commit_message>
<xml_diff>
--- a/research/Infrastructure Notes.docx
+++ b/research/Infrastructure Notes.docx
@@ -150,10 +150,7 @@
         </w:numPr>
       </w:pPr>
       <w:r>
-        <w:t>Created Ubuntu</w:t>
-      </w:r>
-      <w:r>
-        <w:t>ServerX64 (may have only called it UbuntuX64 in places/set-up i.e. hostname)</w:t>
+        <w:t>Created UbuntuServerX64 (may have only called it UbuntuX64 in places/set-up i.e. hostname)</w:t>
       </w:r>
     </w:p>
     <w:p>
@@ -196,10 +193,7 @@
         </w:numPr>
       </w:pPr>
       <w:r>
-        <w:t xml:space="preserve">After learning some Puppet from tutorials at puppetlabs.com, decided to switch to Chef </w:t>
-      </w:r>
-      <w:r>
-        <w:t>after reading a number of articles stating that Chef is more suited to multi-cloud environments because it more customisable and better integration with external tools which may be needed for this project.</w:t>
+        <w:t>After learning some Puppet from tutorials at puppetlabs.com, decided to switch to Chef after reading a number of articles stating that Chef is more suited to multi-cloud environments because it more customisable and better integration with external tools which may be needed for this project.</w:t>
       </w:r>
     </w:p>
     <w:p>
@@ -256,10 +250,7 @@
         </w:r>
       </w:hyperlink>
       <w:r>
-        <w:t xml:space="preserve"> </w:t>
-      </w:r>
-      <w:r>
-        <w:t xml:space="preserve">and let the Ubuntu Software </w:t>
+        <w:t xml:space="preserve"> and let the Ubuntu Software </w:t>
       </w:r>
       <w:proofErr w:type="spellStart"/>
       <w:r>
@@ -335,9 +326,6 @@
       </w:r>
       <w:r>
         <w:t>” from here:</w:t>
-      </w:r>
-      <w:r>
-        <w:br/>
       </w:r>
     </w:p>
     <w:p>
@@ -594,19 +582,7 @@
         </w:numPr>
       </w:pPr>
       <w:r>
-        <w:t>Downloa</w:t>
-      </w:r>
-      <w:r>
-        <w:t>d</w:t>
-      </w:r>
-      <w:r>
-        <w:t>ing a Starter Kit, a zip file containing certificates</w:t>
-      </w:r>
-      <w:r>
-        <w:t>, links to account just set up</w:t>
-      </w:r>
-      <w:r>
-        <w:t xml:space="preserve"> etc. : https://learn.getchef.com/ubuntu/get-ready-to-add-another-server/ </w:t>
+        <w:t xml:space="preserve">Downloading a Starter Kit, a zip file containing certificates, links to account just set up etc. : https://learn.getchef.com/ubuntu/get-ready-to-add-another-server/ </w:t>
       </w:r>
     </w:p>
     <w:p/>
@@ -672,14 +648,198 @@
         </w:numPr>
       </w:pPr>
       <w:r>
-        <w:t xml:space="preserve">Currently trying to install latest version of Mac OSX </w:t>
-      </w:r>
-      <w:r>
-        <w:t>Yosemite</w:t>
+        <w:t xml:space="preserve">Decided to uninstall </w:t>
+      </w:r>
+      <w:proofErr w:type="spellStart"/>
+      <w:r>
+        <w:t>ChefDK</w:t>
+      </w:r>
+      <w:proofErr w:type="spellEnd"/>
+      <w:r>
+        <w:t xml:space="preserve"> and upgrade Mac OSX</w:t>
+      </w:r>
+    </w:p>
+    <w:p/>
+    <w:p>
+      <w:r>
+        <w:lastRenderedPageBreak/>
+        <w:t>06/11/2014</w:t>
+      </w:r>
+    </w:p>
+    <w:p>
+      <w:pPr>
+        <w:pStyle w:val="ListParagraph"/>
+        <w:numPr>
+          <w:ilvl w:val="0"/>
+          <w:numId w:val="6"/>
+        </w:numPr>
+      </w:pPr>
+      <w:proofErr w:type="spellStart"/>
+      <w:r>
+        <w:t>Mackbook</w:t>
+      </w:r>
+      <w:proofErr w:type="spellEnd"/>
+      <w:r>
+        <w:t xml:space="preserve"> …</w:t>
+      </w:r>
+    </w:p>
+    <w:p>
+      <w:pPr>
+        <w:pStyle w:val="ListParagraph"/>
+        <w:numPr>
+          <w:ilvl w:val="0"/>
+          <w:numId w:val="6"/>
+        </w:numPr>
+      </w:pPr>
+      <w:r>
+        <w:t xml:space="preserve">Successfully upgraded Mac OSX to </w:t>
+      </w:r>
+      <w:proofErr w:type="spellStart"/>
+      <w:r>
+        <w:t>Yosmite</w:t>
+      </w:r>
+      <w:proofErr w:type="spellEnd"/>
+      <w:r>
+        <w:t xml:space="preserve"> </w:t>
+      </w:r>
+    </w:p>
+    <w:p>
+      <w:pPr>
+        <w:pStyle w:val="ListParagraph"/>
+        <w:numPr>
+          <w:ilvl w:val="0"/>
+          <w:numId w:val="6"/>
+        </w:numPr>
+      </w:pPr>
+      <w:r>
+        <w:t xml:space="preserve">Successfully installed </w:t>
+      </w:r>
+      <w:proofErr w:type="spellStart"/>
+      <w:r>
+        <w:t>ChefDK</w:t>
+      </w:r>
+      <w:proofErr w:type="spellEnd"/>
+      <w:r>
+        <w:t>:</w:t>
+      </w:r>
+    </w:p>
+    <w:p>
+      <w:pPr>
+        <w:pStyle w:val="ListParagraph"/>
+        <w:numPr>
+          <w:ilvl w:val="1"/>
+          <w:numId w:val="6"/>
+        </w:numPr>
+      </w:pPr>
+      <w:r>
+        <w:t xml:space="preserve">Downloaded the .DMG file from </w:t>
+      </w:r>
+      <w:hyperlink r:id="rId11" w:anchor="/" w:history="1">
+        <w:r>
+          <w:rPr>
+            <w:rStyle w:val="Hyperlink"/>
+          </w:rPr>
+          <w:t>http://downloads.getchef.com/chef-dk/mac/#/</w:t>
+        </w:r>
+      </w:hyperlink>
+      <w:r>
+        <w:t xml:space="preserve"> </w:t>
+      </w:r>
+    </w:p>
+    <w:p>
+      <w:pPr>
+        <w:pStyle w:val="ListParagraph"/>
+        <w:numPr>
+          <w:ilvl w:val="1"/>
+          <w:numId w:val="6"/>
+        </w:numPr>
+      </w:pPr>
+      <w:r>
+        <w:t>Opened the .DMG file on the Mac and it contained a .</w:t>
+      </w:r>
+      <w:proofErr w:type="spellStart"/>
+      <w:r>
+        <w:t>pkg</w:t>
+      </w:r>
+      <w:proofErr w:type="spellEnd"/>
+      <w:r>
+        <w:t xml:space="preserve"> file, double clicked on this and it installed successfully</w:t>
+      </w:r>
+    </w:p>
+    <w:p>
+      <w:pPr>
+        <w:pStyle w:val="ListParagraph"/>
+        <w:numPr>
+          <w:ilvl w:val="1"/>
+          <w:numId w:val="6"/>
+        </w:numPr>
+      </w:pPr>
+      <w:r>
+        <w:t>Typed 'chef verify' in a terminal session and all was verified with no illegal instruction/segmentation fault errors</w:t>
+      </w:r>
+    </w:p>
+    <w:p>
+      <w:pPr>
+        <w:pStyle w:val="ListParagraph"/>
+        <w:numPr>
+          <w:ilvl w:val="1"/>
+          <w:numId w:val="6"/>
+        </w:numPr>
+      </w:pPr>
+      <w:r>
+        <w:t>More info here for un-installing etc.: https://docs.getchef.com/install_dk.html</w:t>
+      </w:r>
+    </w:p>
+    <w:p>
+      <w:pPr>
+        <w:pStyle w:val="ListParagraph"/>
+        <w:numPr>
+          <w:ilvl w:val="1"/>
+          <w:numId w:val="6"/>
+        </w:numPr>
+      </w:pPr>
+      <w:r>
+        <w:t xml:space="preserve"> Saving this line although this may only be for installing chef client tools and not the </w:t>
+      </w:r>
+      <w:proofErr w:type="spellStart"/>
+      <w:r>
+        <w:t>ChefDK</w:t>
+      </w:r>
+      <w:proofErr w:type="spellEnd"/>
+      <w:r>
+        <w:br/>
+        <w:t xml:space="preserve">curl -L </w:t>
+      </w:r>
+      <w:r>
+        <w:t>http://www</w:t>
+      </w:r>
+      <w:r>
+        <w:t xml:space="preserve">.getchef.com/chef/install.sh | </w:t>
+      </w:r>
+      <w:proofErr w:type="spellStart"/>
+      <w:r>
+        <w:t>sudo</w:t>
+      </w:r>
+      <w:proofErr w:type="spellEnd"/>
+    </w:p>
+    <w:p>
+      <w:pPr>
+        <w:pStyle w:val="ListParagraph"/>
+        <w:numPr>
+          <w:ilvl w:val="0"/>
+          <w:numId w:val="6"/>
+        </w:numPr>
+      </w:pPr>
+      <w:r>
+        <w:t xml:space="preserve">Need start creating a Chef recipe for the applications I install on the Mac, start with git then Java.  Also need to start thing about but these into the git </w:t>
+      </w:r>
+      <w:r>
+        <w:t>repository</w:t>
       </w:r>
       <w:bookmarkStart w:id="0" w:name="_GoBack"/>
       <w:bookmarkEnd w:id="0"/>
     </w:p>
+    <w:p/>
     <w:sectPr>
       <w:pgSz w:w="11906" w:h="16838"/>
       <w:pgMar w:top="1440" w:right="1440" w:bottom="1440" w:left="1440" w:header="708" w:footer="708" w:gutter="0"/>
@@ -934,7 +1094,7 @@
         <w:rFonts w:ascii="Symbol" w:hAnsi="Symbol" w:hint="default"/>
       </w:rPr>
     </w:lvl>
-    <w:lvl w:ilvl="1" w:tplc="18090003" w:tentative="1">
+    <w:lvl w:ilvl="1" w:tplc="18090003">
       <w:start w:val="1"/>
       <w:numFmt w:val="bullet"/>
       <w:lvlText w:val="o"/>
@@ -1550,6 +1710,7 @@
   <w:style w:type="paragraph" w:default="1" w:styleId="Normal">
     <w:name w:val="Normal"/>
     <w:qFormat/>
+    <w:rsid w:val="00760F1C"/>
   </w:style>
   <w:style w:type="paragraph" w:styleId="Heading1">
     <w:name w:val="heading 1"/>
@@ -1841,6 +2002,7 @@
   <w:style w:type="paragraph" w:default="1" w:styleId="Normal">
     <w:name w:val="Normal"/>
     <w:qFormat/>
+    <w:rsid w:val="00760F1C"/>
   </w:style>
   <w:style w:type="paragraph" w:styleId="Heading1">
     <w:name w:val="heading 1"/>

</xml_diff>

<commit_message>
Updated instructions about when Ubuntu VM freezes
</commit_message>
<xml_diff>
--- a/research/Infrastructure Notes.docx
+++ b/research/Infrastructure Notes.docx
@@ -17,25 +17,94 @@
       </w:r>
     </w:p>
     <w:p/>
+    <w:p>
+      <w:r>
+        <w:t xml:space="preserve">VirtualBox: UbuntuDesktop: </w:t>
+      </w:r>
+    </w:p>
+    <w:p>
+      <w:pPr>
+        <w:pStyle w:val="ListParagraph"/>
+        <w:numPr>
+          <w:ilvl w:val="0"/>
+          <w:numId w:val="8"/>
+        </w:numPr>
+      </w:pPr>
+      <w:r>
+        <w:t xml:space="preserve">If attempting to start a VM in a saved state and then the </w:t>
+      </w:r>
+      <w:r>
+        <w:rPr>
+          <w:b/>
+        </w:rPr>
+        <w:t>guest is unresponsive</w:t>
+      </w:r>
+      <w:r>
+        <w:t xml:space="preserve"> then try View-&gt;Auto-resize Guest Display (Right-Ctrl + G), if not then try Devices</w:t>
+      </w:r>
+      <w:r>
+        <w:noBreakHyphen/>
+        <w:t xml:space="preserve">&gt;Insert Guest Additions CD image and then try </w:t>
+      </w:r>
+      <w:r>
+        <w:t>View</w:t>
+      </w:r>
+      <w:r>
+        <w:noBreakHyphen/>
+        <w:t>&gt;Auto-resize Guest Display (Right-Ctrl + G)</w:t>
+      </w:r>
+      <w:r>
+        <w:t xml:space="preserve"> again.</w:t>
+      </w:r>
+    </w:p>
+    <w:p>
+      <w:pPr>
+        <w:pStyle w:val="ListParagraph"/>
+        <w:numPr>
+          <w:ilvl w:val="0"/>
+          <w:numId w:val="8"/>
+        </w:numPr>
+      </w:pPr>
+      <w:r>
+        <w:t>Use the following to locate package names for using with Chef</w:t>
+      </w:r>
+      <w:r>
+        <w:br/>
+      </w:r>
+      <w:r>
+        <w:t>apt-cache search git | grep git</w:t>
+      </w:r>
+      <w:r>
+        <w:br/>
+        <w:t>The grep part is only used to highlight the searched word</w:t>
+      </w:r>
+    </w:p>
+    <w:p>
+      <w:r>
+        <w:t xml:space="preserve">Windows:L </w:t>
+      </w:r>
+      <w:r>
+        <w:t>When a Java application cannot load (i.e. cannot create a  JVM or find a JRE/JDK then it usually means that the application is 32 bit or 64 bit and it cannot find the required JRE/JDK in 32 bit or 64 bit)</w:t>
+      </w:r>
+    </w:p>
+    <w:p>
+      <w:r>
+        <w:t>SSH client -&gt; use PuTTY</w:t>
+      </w:r>
+    </w:p>
     <w:p/>
     <w:p>
-      <w:r>
-        <w:t>When a Java application cannot load (i.e. cannot create a  JVM or find a JRE/JDK then it usually means that the application is 32 bit or 64 bit and it cannot find the required JRE/JDK in 32 bit or 64 bit)</w:t>
-      </w:r>
-    </w:p>
-    <w:p>
-      <w:r>
-        <w:t xml:space="preserve">SSH client -&gt; use </w:t>
-      </w:r>
-      <w:proofErr w:type="spellStart"/>
-      <w:r>
-        <w:t>PuTTY</w:t>
-      </w:r>
-      <w:proofErr w:type="spellEnd"/>
-    </w:p>
-    <w:p/>
-    <w:p>
-      <w:r>
+      <w:pPr>
+        <w:rPr>
+          <w:b/>
+          <w:sz w:val="24"/>
+        </w:rPr>
+      </w:pPr>
+      <w:r>
+        <w:rPr>
+          <w:b/>
+          <w:sz w:val="24"/>
+        </w:rPr>
         <w:t>18/10/2014 16:13</w:t>
       </w:r>
     </w:p>
@@ -48,37 +117,13 @@
         </w:numPr>
       </w:pPr>
       <w:r>
-        <w:t xml:space="preserve">Upgraded </w:t>
-      </w:r>
-      <w:proofErr w:type="spellStart"/>
-      <w:r>
-        <w:t>VirtualBox</w:t>
-      </w:r>
-      <w:proofErr w:type="spellEnd"/>
-      <w:r>
-        <w:t xml:space="preserve"> to 4.3.18 which resolved the “make sure the kerne</w:t>
+        <w:t>Upgraded VirtualBox to 4.3.18 which resolved the “make sure the kerne</w:t>
       </w:r>
       <w:r>
         <w:t>l module has been loaded successfully</w:t>
       </w:r>
       <w:r>
-        <w:t xml:space="preserve">” (also bad </w:t>
-      </w:r>
-      <w:proofErr w:type="spellStart"/>
-      <w:r>
-        <w:t>dll</w:t>
-      </w:r>
-      <w:proofErr w:type="spellEnd"/>
-      <w:r>
-        <w:t xml:space="preserve"> message on opening of </w:t>
-      </w:r>
-      <w:proofErr w:type="spellStart"/>
-      <w:r>
-        <w:t>VirtualBox</w:t>
-      </w:r>
-      <w:proofErr w:type="spellEnd"/>
-      <w:r>
-        <w:t>).  All VMs are now working</w:t>
+        <w:t>” (also bad dll message on opening of VirtualBox).  All VMs are now working</w:t>
       </w:r>
     </w:p>
     <w:p>
@@ -180,7 +225,17 @@
       </w:r>
     </w:p>
     <w:p>
-      <w:r>
+      <w:pPr>
+        <w:rPr>
+          <w:b/>
+          <w:sz w:val="24"/>
+        </w:rPr>
+      </w:pPr>
+      <w:r>
+        <w:rPr>
+          <w:b/>
+          <w:sz w:val="24"/>
+        </w:rPr>
         <w:t>27/10/2014 21:01</w:t>
       </w:r>
     </w:p>
@@ -239,6 +294,7 @@
         </w:numPr>
       </w:pPr>
       <w:r>
+        <w:lastRenderedPageBreak/>
         <w:t xml:space="preserve">Installed Ubuntu version of Chef-DK on UbuntuDesktopX64 from </w:t>
       </w:r>
       <w:hyperlink r:id="rId8" w:history="1">
@@ -250,15 +306,7 @@
         </w:r>
       </w:hyperlink>
       <w:r>
-        <w:t xml:space="preserve"> and let the Ubuntu Software </w:t>
-      </w:r>
-      <w:proofErr w:type="spellStart"/>
-      <w:r>
-        <w:t>Center</w:t>
-      </w:r>
-      <w:proofErr w:type="spellEnd"/>
-      <w:r>
-        <w:t xml:space="preserve"> open the .deb file</w:t>
+        <w:t xml:space="preserve"> and let the Ubuntu Software Center open the .deb file</w:t>
       </w:r>
     </w:p>
     <w:p>
@@ -285,8 +333,17 @@
     <w:p/>
     <w:p/>
     <w:p>
-      <w:r>
-        <w:lastRenderedPageBreak/>
+      <w:pPr>
+        <w:rPr>
+          <w:b/>
+          <w:sz w:val="24"/>
+        </w:rPr>
+      </w:pPr>
+      <w:r>
+        <w:rPr>
+          <w:b/>
+          <w:sz w:val="24"/>
+        </w:rPr>
         <w:t xml:space="preserve">02/11/2014 </w:t>
       </w:r>
     </w:p>
@@ -299,15 +356,7 @@
         </w:numPr>
       </w:pPr>
       <w:r>
-        <w:t xml:space="preserve">Attempt to get stuff going on the </w:t>
-      </w:r>
-      <w:proofErr w:type="spellStart"/>
-      <w:r>
-        <w:t>macbook</w:t>
-      </w:r>
-      <w:proofErr w:type="spellEnd"/>
-      <w:r>
-        <w:t xml:space="preserve"> …</w:t>
+        <w:t>Attempt to get stuff going on the macbook …</w:t>
       </w:r>
     </w:p>
     <w:p>
@@ -358,7 +407,17 @@
     <w:p/>
     <w:p/>
     <w:p>
-      <w:r>
+      <w:pPr>
+        <w:rPr>
+          <w:b/>
+          <w:sz w:val="24"/>
+        </w:rPr>
+      </w:pPr>
+      <w:r>
+        <w:rPr>
+          <w:b/>
+          <w:sz w:val="24"/>
+        </w:rPr>
         <w:t xml:space="preserve">01/11/2014 </w:t>
       </w:r>
     </w:p>
@@ -371,13 +430,8 @@
         </w:numPr>
       </w:pPr>
       <w:r>
-        <w:t xml:space="preserve">On </w:t>
-      </w:r>
-      <w:proofErr w:type="spellStart"/>
-      <w:r>
-        <w:t>Unbuntu</w:t>
-      </w:r>
-      <w:proofErr w:type="spellEnd"/>
+        <w:t>On Unbuntu</w:t>
+      </w:r>
     </w:p>
     <w:p>
       <w:pPr>
@@ -400,128 +454,158 @@
       </w:hyperlink>
       <w:r>
         <w:br/>
-      </w:r>
-      <w:proofErr w:type="spellStart"/>
-      <w:r>
-        <w:t>sudo</w:t>
-      </w:r>
-      <w:proofErr w:type="spellEnd"/>
-      <w:r>
-        <w:t xml:space="preserve"> mount -t </w:t>
-      </w:r>
-      <w:proofErr w:type="spellStart"/>
-      <w:r>
-        <w:t>vboxsf</w:t>
-      </w:r>
-      <w:proofErr w:type="spellEnd"/>
+        <w:t>sudo mount -t vboxsf jbdissertation jbdissertation</w:t>
+      </w:r>
+    </w:p>
+    <w:p>
+      <w:pPr>
+        <w:pStyle w:val="ListParagraph"/>
+      </w:pPr>
+      <w:r>
+        <w:t xml:space="preserve">sudo add-apt-repository ppa:webupd8team/java </w:t>
+      </w:r>
+    </w:p>
+    <w:p>
+      <w:pPr>
+        <w:pStyle w:val="ListParagraph"/>
+      </w:pPr>
+      <w:r>
+        <w:t xml:space="preserve">sudo apt-get update </w:t>
+      </w:r>
+    </w:p>
+    <w:p>
+      <w:pPr>
+        <w:pStyle w:val="ListParagraph"/>
+      </w:pPr>
+      <w:r>
+        <w:t xml:space="preserve">sudo apt-get install oracle-java7-installer </w:t>
+      </w:r>
+    </w:p>
+    <w:p>
+      <w:pPr>
+        <w:pStyle w:val="ListParagraph"/>
+      </w:pPr>
+      <w:r>
+        <w:t xml:space="preserve">java -version </w:t>
+      </w:r>
+    </w:p>
+    <w:p>
+      <w:pPr>
+        <w:pStyle w:val="ListParagraph"/>
+      </w:pPr>
+      <w:r>
+        <w:t xml:space="preserve">javac -version </w:t>
+      </w:r>
+    </w:p>
+    <w:p>
+      <w:pPr>
+        <w:pStyle w:val="ListParagraph"/>
+      </w:pPr>
+      <w:r>
+        <w:t xml:space="preserve">sudo apt-get install oracle-java7-set-default </w:t>
+      </w:r>
+    </w:p>
+    <w:p/>
+    <w:p>
+      <w:pPr>
+        <w:rPr>
+          <w:b/>
+          <w:sz w:val="24"/>
+        </w:rPr>
+      </w:pPr>
+      <w:r>
+        <w:rPr>
+          <w:b/>
+          <w:sz w:val="24"/>
+        </w:rPr>
+        <w:t>02/11/2014</w:t>
+      </w:r>
+    </w:p>
+    <w:p>
+      <w:pPr>
+        <w:pStyle w:val="ListParagraph"/>
+        <w:numPr>
+          <w:ilvl w:val="0"/>
+          <w:numId w:val="5"/>
+        </w:numPr>
+      </w:pPr>
+      <w:r>
+        <w:t>Continuing on with Chef (already installed on TODO) ...</w:t>
+      </w:r>
+    </w:p>
+    <w:p>
+      <w:pPr>
+        <w:pStyle w:val="ListParagraph"/>
+        <w:numPr>
+          <w:ilvl w:val="0"/>
+          <w:numId w:val="5"/>
+        </w:numPr>
+      </w:pPr>
+      <w:r>
+        <w:t>Followed tutorial starting at https://learn.getchef.com/ubuntu</w:t>
+      </w:r>
+    </w:p>
+    <w:p>
+      <w:pPr>
+        <w:pStyle w:val="ListParagraph"/>
+        <w:numPr>
+          <w:ilvl w:val="0"/>
+          <w:numId w:val="5"/>
+        </w:numPr>
+      </w:pPr>
+      <w:r>
+        <w:t>Then followed this which required ...</w:t>
+      </w:r>
+    </w:p>
+    <w:p>
+      <w:pPr>
+        <w:pStyle w:val="ListParagraph"/>
+        <w:numPr>
+          <w:ilvl w:val="0"/>
+          <w:numId w:val="5"/>
+        </w:numPr>
+      </w:pPr>
+      <w:r>
+        <w:t xml:space="preserve">Signing up for a free trial account at opscode.com </w:t>
+      </w:r>
+    </w:p>
+    <w:p>
+      <w:pPr>
+        <w:pStyle w:val="ListParagraph"/>
+        <w:numPr>
+          <w:ilvl w:val="0"/>
+          <w:numId w:val="5"/>
+        </w:numPr>
+      </w:pPr>
+      <w:r>
+        <w:t xml:space="preserve">Downloading a Starter Kit, a zip file containing certificates, links to account just set up etc. : </w:t>
+      </w:r>
+      <w:hyperlink r:id="rId11" w:history="1">
+        <w:r>
+          <w:rPr>
+            <w:rStyle w:val="Hyperlink"/>
+          </w:rPr>
+          <w:t>https://learn.getchef.com/ubuntu/get-ready-to-add-another-server/</w:t>
+        </w:r>
+      </w:hyperlink>
       <w:r>
         <w:t xml:space="preserve"> </w:t>
       </w:r>
-      <w:proofErr w:type="spellStart"/>
-      <w:r>
-        <w:t>jbdissertation</w:t>
-      </w:r>
-      <w:proofErr w:type="spellEnd"/>
-      <w:r>
-        <w:t xml:space="preserve"> </w:t>
-      </w:r>
-      <w:proofErr w:type="spellStart"/>
-      <w:r>
-        <w:t>jbdissertation</w:t>
-      </w:r>
-      <w:proofErr w:type="spellEnd"/>
-    </w:p>
-    <w:p>
-      <w:pPr>
-        <w:pStyle w:val="ListParagraph"/>
-      </w:pPr>
-      <w:proofErr w:type="spellStart"/>
-      <w:proofErr w:type="gramStart"/>
-      <w:r>
-        <w:t>sudo</w:t>
-      </w:r>
-      <w:proofErr w:type="spellEnd"/>
-      <w:proofErr w:type="gramEnd"/>
-      <w:r>
-        <w:t xml:space="preserve"> add-apt-repository ppa:webupd8team/java </w:t>
-      </w:r>
-    </w:p>
-    <w:p>
-      <w:pPr>
-        <w:pStyle w:val="ListParagraph"/>
-      </w:pPr>
-      <w:proofErr w:type="spellStart"/>
-      <w:proofErr w:type="gramStart"/>
-      <w:r>
-        <w:t>sudo</w:t>
-      </w:r>
-      <w:proofErr w:type="spellEnd"/>
-      <w:proofErr w:type="gramEnd"/>
-      <w:r>
-        <w:t xml:space="preserve"> apt-get update </w:t>
-      </w:r>
-    </w:p>
-    <w:p>
-      <w:pPr>
-        <w:pStyle w:val="ListParagraph"/>
-      </w:pPr>
-      <w:proofErr w:type="spellStart"/>
-      <w:proofErr w:type="gramStart"/>
-      <w:r>
-        <w:t>sudo</w:t>
-      </w:r>
-      <w:proofErr w:type="spellEnd"/>
-      <w:proofErr w:type="gramEnd"/>
-      <w:r>
-        <w:t xml:space="preserve"> apt-get install oracle-java7-installer </w:t>
-      </w:r>
-    </w:p>
-    <w:p>
-      <w:pPr>
-        <w:pStyle w:val="ListParagraph"/>
-      </w:pPr>
-      <w:proofErr w:type="gramStart"/>
-      <w:r>
-        <w:t>java</w:t>
-      </w:r>
-      <w:proofErr w:type="gramEnd"/>
-      <w:r>
-        <w:t xml:space="preserve"> -version </w:t>
-      </w:r>
-    </w:p>
-    <w:p>
-      <w:pPr>
-        <w:pStyle w:val="ListParagraph"/>
-      </w:pPr>
-      <w:proofErr w:type="spellStart"/>
-      <w:proofErr w:type="gramStart"/>
-      <w:r>
-        <w:t>javac</w:t>
-      </w:r>
-      <w:proofErr w:type="spellEnd"/>
-      <w:proofErr w:type="gramEnd"/>
-      <w:r>
-        <w:t xml:space="preserve"> -version </w:t>
-      </w:r>
-    </w:p>
-    <w:p>
-      <w:pPr>
-        <w:pStyle w:val="ListParagraph"/>
-      </w:pPr>
-      <w:proofErr w:type="spellStart"/>
-      <w:proofErr w:type="gramStart"/>
-      <w:r>
-        <w:t>sudo</w:t>
-      </w:r>
-      <w:proofErr w:type="spellEnd"/>
-      <w:proofErr w:type="gramEnd"/>
-      <w:r>
-        <w:t xml:space="preserve"> apt-get install oracle-java7-set-default </w:t>
-      </w:r>
     </w:p>
     <w:p/>
     <w:p>
-      <w:r>
+      <w:pPr>
+        <w:rPr>
+          <w:b/>
+          <w:sz w:val="24"/>
+        </w:rPr>
+      </w:pPr>
+      <w:r>
+        <w:rPr>
+          <w:b/>
+          <w:sz w:val="24"/>
+        </w:rPr>
+        <w:lastRenderedPageBreak/>
         <w:t>02/11/2014</w:t>
       </w:r>
     </w:p>
@@ -530,65 +614,51 @@
         <w:pStyle w:val="ListParagraph"/>
         <w:numPr>
           <w:ilvl w:val="0"/>
-          <w:numId w:val="5"/>
-        </w:numPr>
-      </w:pPr>
-      <w:r>
-        <w:t>Continuing on with Chef (already installed on TODO) ...</w:t>
-      </w:r>
-    </w:p>
-    <w:p>
-      <w:pPr>
-        <w:pStyle w:val="ListParagraph"/>
-        <w:numPr>
-          <w:ilvl w:val="0"/>
-          <w:numId w:val="5"/>
-        </w:numPr>
-      </w:pPr>
-      <w:r>
-        <w:t>Followed tutorial starting at https://learn.getchef.com/ubuntu</w:t>
-      </w:r>
-    </w:p>
-    <w:p>
-      <w:pPr>
-        <w:pStyle w:val="ListParagraph"/>
-        <w:numPr>
-          <w:ilvl w:val="0"/>
-          <w:numId w:val="5"/>
-        </w:numPr>
-      </w:pPr>
-      <w:r>
-        <w:t>Then followed this which required ...</w:t>
-      </w:r>
-    </w:p>
-    <w:p>
-      <w:pPr>
-        <w:pStyle w:val="ListParagraph"/>
-        <w:numPr>
-          <w:ilvl w:val="0"/>
-          <w:numId w:val="5"/>
-        </w:numPr>
-      </w:pPr>
-      <w:r>
-        <w:t xml:space="preserve">Signing up for a free trial account at opscode.com </w:t>
-      </w:r>
-    </w:p>
-    <w:p>
-      <w:pPr>
-        <w:pStyle w:val="ListParagraph"/>
-        <w:numPr>
-          <w:ilvl w:val="0"/>
-          <w:numId w:val="5"/>
-        </w:numPr>
-      </w:pPr>
-      <w:r>
-        <w:t xml:space="preserve">Downloading a Starter Kit, a zip file containing certificates, links to account just set up etc. : https://learn.getchef.com/ubuntu/get-ready-to-add-another-server/ </w:t>
+          <w:numId w:val="6"/>
+        </w:numPr>
+      </w:pPr>
+      <w:r>
+        <w:t>On MacBook ...</w:t>
+      </w:r>
+    </w:p>
+    <w:p>
+      <w:pPr>
+        <w:pStyle w:val="ListParagraph"/>
+        <w:numPr>
+          <w:ilvl w:val="0"/>
+          <w:numId w:val="6"/>
+        </w:numPr>
+      </w:pPr>
+      <w:r>
+        <w:t>Downloaded the .dmg file for ChefDK however I am getting an “Illegal Instruction 4” or “Segmention fault: 11” when I try to run any chef commands</w:t>
+      </w:r>
+    </w:p>
+    <w:p>
+      <w:pPr>
+        <w:pStyle w:val="ListParagraph"/>
+        <w:numPr>
+          <w:ilvl w:val="0"/>
+          <w:numId w:val="6"/>
+        </w:numPr>
+      </w:pPr>
+      <w:r>
+        <w:t>Decided to uninstall ChefDK and upgrade Mac OSX</w:t>
       </w:r>
     </w:p>
     <w:p/>
     <w:p>
-      <w:r>
-        <w:t>02/11/2014</w:t>
+      <w:pPr>
+        <w:rPr>
+          <w:b/>
+          <w:sz w:val="24"/>
+        </w:rPr>
+      </w:pPr>
+      <w:r>
+        <w:rPr>
+          <w:b/>
+          <w:sz w:val="24"/>
+        </w:rPr>
+        <w:t>06/11/2014</w:t>
       </w:r>
     </w:p>
     <w:p>
@@ -600,7 +670,7 @@
         </w:numPr>
       </w:pPr>
       <w:r>
-        <w:t>On MacBook ...</w:t>
+        <w:t>Mackbook …</w:t>
       </w:r>
     </w:p>
     <w:p>
@@ -612,31 +682,7 @@
         </w:numPr>
       </w:pPr>
       <w:r>
-        <w:t>Downloaded the .</w:t>
-      </w:r>
-      <w:proofErr w:type="spellStart"/>
-      <w:r>
-        <w:t>dmg</w:t>
-      </w:r>
-      <w:proofErr w:type="spellEnd"/>
-      <w:r>
-        <w:t xml:space="preserve"> file for </w:t>
-      </w:r>
-      <w:proofErr w:type="spellStart"/>
-      <w:r>
-        <w:t>ChefDK</w:t>
-      </w:r>
-      <w:proofErr w:type="spellEnd"/>
-      <w:r>
-        <w:t xml:space="preserve"> however I am getting an “Illegal Instruction 4” or “</w:t>
-      </w:r>
-      <w:proofErr w:type="spellStart"/>
-      <w:r>
-        <w:t>Segmention</w:t>
-      </w:r>
-      <w:proofErr w:type="spellEnd"/>
-      <w:r>
-        <w:t xml:space="preserve"> fault: 11” when I try to run any chef commands</w:t>
+        <w:t xml:space="preserve">Successfully upgraded Mac OSX to Yosmite </w:t>
       </w:r>
     </w:p>
     <w:p>
@@ -648,79 +694,7 @@
         </w:numPr>
       </w:pPr>
       <w:r>
-        <w:t xml:space="preserve">Decided to uninstall </w:t>
-      </w:r>
-      <w:proofErr w:type="spellStart"/>
-      <w:r>
-        <w:t>ChefDK</w:t>
-      </w:r>
-      <w:proofErr w:type="spellEnd"/>
-      <w:r>
-        <w:t xml:space="preserve"> and upgrade Mac OSX</w:t>
-      </w:r>
-    </w:p>
-    <w:p/>
-    <w:p>
-      <w:r>
-        <w:lastRenderedPageBreak/>
-        <w:t>06/11/2014</w:t>
-      </w:r>
-    </w:p>
-    <w:p>
-      <w:pPr>
-        <w:pStyle w:val="ListParagraph"/>
-        <w:numPr>
-          <w:ilvl w:val="0"/>
-          <w:numId w:val="6"/>
-        </w:numPr>
-      </w:pPr>
-      <w:proofErr w:type="spellStart"/>
-      <w:r>
-        <w:t>Mackbook</w:t>
-      </w:r>
-      <w:proofErr w:type="spellEnd"/>
-      <w:r>
-        <w:t xml:space="preserve"> …</w:t>
-      </w:r>
-    </w:p>
-    <w:p>
-      <w:pPr>
-        <w:pStyle w:val="ListParagraph"/>
-        <w:numPr>
-          <w:ilvl w:val="0"/>
-          <w:numId w:val="6"/>
-        </w:numPr>
-      </w:pPr>
-      <w:r>
-        <w:t xml:space="preserve">Successfully upgraded Mac OSX to </w:t>
-      </w:r>
-      <w:proofErr w:type="spellStart"/>
-      <w:r>
-        <w:t>Yosmite</w:t>
-      </w:r>
-      <w:proofErr w:type="spellEnd"/>
-      <w:r>
-        <w:t xml:space="preserve"> </w:t>
-      </w:r>
-    </w:p>
-    <w:p>
-      <w:pPr>
-        <w:pStyle w:val="ListParagraph"/>
-        <w:numPr>
-          <w:ilvl w:val="0"/>
-          <w:numId w:val="6"/>
-        </w:numPr>
-      </w:pPr>
-      <w:r>
-        <w:t xml:space="preserve">Successfully installed </w:t>
-      </w:r>
-      <w:proofErr w:type="spellStart"/>
-      <w:r>
-        <w:t>ChefDK</w:t>
-      </w:r>
-      <w:proofErr w:type="spellEnd"/>
-      <w:r>
-        <w:t>:</w:t>
+        <w:t>Successfully installed ChefDK:</w:t>
       </w:r>
     </w:p>
     <w:p>
@@ -734,7 +708,7 @@
       <w:r>
         <w:t xml:space="preserve">Downloaded the .DMG file from </w:t>
       </w:r>
-      <w:hyperlink r:id="rId11" w:anchor="/" w:history="1">
+      <w:hyperlink r:id="rId12" w:anchor="/" w:history="1">
         <w:r>
           <w:rPr>
             <w:rStyle w:val="Hyperlink"/>
@@ -755,15 +729,7 @@
         </w:numPr>
       </w:pPr>
       <w:r>
-        <w:t>Opened the .DMG file on the Mac and it contained a .</w:t>
-      </w:r>
-      <w:proofErr w:type="spellStart"/>
-      <w:r>
-        <w:t>pkg</w:t>
-      </w:r>
-      <w:proofErr w:type="spellEnd"/>
-      <w:r>
-        <w:t xml:space="preserve"> file, double clicked on this and it installed successfully</w:t>
+        <w:t>Opened the .DMG file on the Mac and it contained a .pkg file, double clicked on this and it installed successfully</w:t>
       </w:r>
     </w:p>
     <w:p>
@@ -799,13 +765,8 @@
         </w:numPr>
       </w:pPr>
       <w:r>
-        <w:t xml:space="preserve"> Saving this line although this may only be for installing chef client tools and not the </w:t>
-      </w:r>
-      <w:proofErr w:type="spellStart"/>
-      <w:r>
-        <w:t>ChefDK</w:t>
-      </w:r>
-      <w:proofErr w:type="spellEnd"/>
+        <w:t xml:space="preserve"> Saving this line although this may only be for installing chef client tools and not the ChefDK</w:t>
+      </w:r>
       <w:r>
         <w:br/>
         <w:t xml:space="preserve">curl -L </w:t>
@@ -814,13 +775,8 @@
         <w:t>http://www</w:t>
       </w:r>
       <w:r>
-        <w:t xml:space="preserve">.getchef.com/chef/install.sh | </w:t>
-      </w:r>
-      <w:proofErr w:type="spellStart"/>
-      <w:r>
-        <w:t>sudo</w:t>
-      </w:r>
-      <w:proofErr w:type="spellEnd"/>
+        <w:t>.getchef.com/chef/install.sh | sudo</w:t>
+      </w:r>
     </w:p>
     <w:p>
       <w:pPr>
@@ -831,15 +787,151 @@
         </w:numPr>
       </w:pPr>
       <w:r>
-        <w:t xml:space="preserve">Need start creating a Chef recipe for the applications I install on the Mac, start with git then Java.  Also need to start thing about but these into the git </w:t>
-      </w:r>
-      <w:r>
-        <w:t>repository</w:t>
-      </w:r>
+        <w:t>Need start creating a Chef recipe for the applications I install on the Mac, start with git then Java.  Also need to start thing about but these into the git repository</w:t>
+      </w:r>
+    </w:p>
+    <w:p/>
+    <w:p>
+      <w:pPr>
+        <w:rPr>
+          <w:b/>
+          <w:sz w:val="24"/>
+        </w:rPr>
+      </w:pPr>
+      <w:r>
+        <w:rPr>
+          <w:b/>
+          <w:sz w:val="24"/>
+        </w:rPr>
+        <w:t>08</w:t>
+      </w:r>
+      <w:r>
+        <w:rPr>
+          <w:b/>
+          <w:sz w:val="24"/>
+        </w:rPr>
+        <w:t>/11/2014</w:t>
+      </w:r>
+    </w:p>
+    <w:p>
+      <w:pPr>
+        <w:pStyle w:val="ListParagraph"/>
+        <w:numPr>
+          <w:ilvl w:val="0"/>
+          <w:numId w:val="6"/>
+        </w:numPr>
+      </w:pPr>
+      <w:r>
+        <w:t>Learned that Mac OSX is a derivative of BSD Unix and not Linux and have decided against using Mac OS as there may be incompatibilities with Linux packages I want to install and in terms of Chef, what would work on the Macbook may not Linux cloud instances.</w:t>
+      </w:r>
+    </w:p>
+    <w:p>
+      <w:pPr>
+        <w:pStyle w:val="ListParagraph"/>
+        <w:numPr>
+          <w:ilvl w:val="0"/>
+          <w:numId w:val="6"/>
+        </w:numPr>
+      </w:pPr>
+      <w:r>
+        <w:t>Sticking to Linux/Windows environment, hope the VM holds out.</w:t>
+      </w:r>
+    </w:p>
+    <w:p/>
+    <w:p/>
+    <w:p>
+      <w:pPr>
+        <w:rPr>
+          <w:b/>
+          <w:sz w:val="24"/>
+        </w:rPr>
+      </w:pPr>
+      <w:r>
+        <w:rPr>
+          <w:b/>
+          <w:sz w:val="24"/>
+        </w:rPr>
+        <w:t>09</w:t>
+      </w:r>
+      <w:r>
+        <w:rPr>
+          <w:b/>
+          <w:sz w:val="24"/>
+        </w:rPr>
+        <w:t>/11/2014</w:t>
+      </w:r>
+    </w:p>
+    <w:p>
+      <w:pPr>
+        <w:pStyle w:val="ListParagraph"/>
+        <w:numPr>
+          <w:ilvl w:val="0"/>
+          <w:numId w:val="7"/>
+        </w:numPr>
+      </w:pPr>
+      <w:r>
+        <w:t>Learned that Mac OSX is a derivative of BSD Unix and not Linux and have decided against</w:t>
+      </w:r>
+    </w:p>
+    <w:p/>
+    <w:p/>
+    <w:p/>
+    <w:p/>
+    <w:p/>
+    <w:p/>
+    <w:p/>
+    <w:p/>
+    <w:p/>
+    <w:p>
+      <w:pPr>
+        <w:pBdr>
+          <w:bottom w:val="single" w:sz="6" w:space="1" w:color="auto"/>
+        </w:pBdr>
+      </w:pPr>
+      <w:r>
+        <w:t>Saving this here until I get git set up on Ubuntu …</w:t>
+      </w:r>
+    </w:p>
+    <w:p>
+      <w:r>
+        <w:t>package 'tree'</w:t>
+      </w:r>
+    </w:p>
+    <w:p>
+      <w:r>
+        <w:t>package 'git-all'</w:t>
+      </w:r>
+    </w:p>
+    <w:p>
+      <w:r>
+        <w:t># The following may have only installed the basic version of Eclipse, use apt-cache search &lt;packagename&gt; | grep &lt;packagename&gt;</w:t>
+      </w:r>
+    </w:p>
+    <w:p>
+      <w:r>
+        <w:t>package 'eclipse'</w:t>
+      </w:r>
+    </w:p>
+    <w:p/>
+    <w:p>
+      <w:r>
+        <w:t>#package 'google-chrome'</w:t>
+      </w:r>
+    </w:p>
+    <w:p>
+      <w:pPr>
+        <w:pBdr>
+          <w:bottom w:val="single" w:sz="6" w:space="1" w:color="auto"/>
+        </w:pBdr>
+      </w:pPr>
+      <w:r>
+        <w:t># Above package is not in repositories, will need to figure out custom configuration in Chef to run commands in http://askubuntu.com/questions/79280/how-to-install-chrome-browser-properly-via-command-line</w:t>
+      </w:r>
+    </w:p>
+    <w:p>
       <w:bookmarkStart w:id="0" w:name="_GoBack"/>
       <w:bookmarkEnd w:id="0"/>
     </w:p>
-    <w:p/>
     <w:sectPr>
       <w:pgSz w:w="11906" w:h="16838"/>
       <w:pgMar w:top="1440" w:right="1440" w:bottom="1440" w:left="1440" w:header="708" w:footer="708" w:gutter="0"/>
@@ -853,6 +945,119 @@
 <file path=word/numbering.xml><?xml version="1.0" encoding="utf-8"?>
 <w:numbering xmlns:wpc="http://schemas.microsoft.com/office/word/2010/wordprocessingCanvas" xmlns:mc="http://schemas.openxmlformats.org/markup-compatibility/2006" xmlns:o="urn:schemas-microsoft-com:office:office" xmlns:r="http://schemas.openxmlformats.org/officeDocument/2006/relationships" xmlns:m="http://schemas.openxmlformats.org/officeDocument/2006/math" xmlns:v="urn:schemas-microsoft-com:vml" xmlns:wp14="http://schemas.microsoft.com/office/word/2010/wordprocessingDrawing" xmlns:wp="http://schemas.openxmlformats.org/drawingml/2006/wordprocessingDrawing" xmlns:w10="urn:schemas-microsoft-com:office:word" xmlns:w="http://schemas.openxmlformats.org/wordprocessingml/2006/main" xmlns:w14="http://schemas.microsoft.com/office/word/2010/wordml" xmlns:wpg="http://schemas.microsoft.com/office/word/2010/wordprocessingGroup" xmlns:wpi="http://schemas.microsoft.com/office/word/2010/wordprocessingInk" xmlns:wne="http://schemas.microsoft.com/office/word/2006/wordml" xmlns:wps="http://schemas.microsoft.com/office/word/2010/wordprocessingShape" mc:Ignorable="w14 wp14">
   <w:abstractNum w:abstractNumId="0">
+    <w:nsid w:val="0082181C"/>
+    <w:multiLevelType w:val="hybridMultilevel"/>
+    <w:tmpl w:val="26B8A8F8"/>
+    <w:lvl w:ilvl="0" w:tplc="18090001">
+      <w:start w:val="1"/>
+      <w:numFmt w:val="bullet"/>
+      <w:lvlText w:val=""/>
+      <w:lvlJc w:val="left"/>
+      <w:pPr>
+        <w:ind w:left="720" w:hanging="360"/>
+      </w:pPr>
+      <w:rPr>
+        <w:rFonts w:ascii="Symbol" w:hAnsi="Symbol" w:hint="default"/>
+      </w:rPr>
+    </w:lvl>
+    <w:lvl w:ilvl="1" w:tplc="18090003" w:tentative="1">
+      <w:start w:val="1"/>
+      <w:numFmt w:val="bullet"/>
+      <w:lvlText w:val="o"/>
+      <w:lvlJc w:val="left"/>
+      <w:pPr>
+        <w:ind w:left="1440" w:hanging="360"/>
+      </w:pPr>
+      <w:rPr>
+        <w:rFonts w:ascii="Courier New" w:hAnsi="Courier New" w:cs="Courier New" w:hint="default"/>
+      </w:rPr>
+    </w:lvl>
+    <w:lvl w:ilvl="2" w:tplc="18090005" w:tentative="1">
+      <w:start w:val="1"/>
+      <w:numFmt w:val="bullet"/>
+      <w:lvlText w:val=""/>
+      <w:lvlJc w:val="left"/>
+      <w:pPr>
+        <w:ind w:left="2160" w:hanging="360"/>
+      </w:pPr>
+      <w:rPr>
+        <w:rFonts w:ascii="Wingdings" w:hAnsi="Wingdings" w:hint="default"/>
+      </w:rPr>
+    </w:lvl>
+    <w:lvl w:ilvl="3" w:tplc="18090001" w:tentative="1">
+      <w:start w:val="1"/>
+      <w:numFmt w:val="bullet"/>
+      <w:lvlText w:val=""/>
+      <w:lvlJc w:val="left"/>
+      <w:pPr>
+        <w:ind w:left="2880" w:hanging="360"/>
+      </w:pPr>
+      <w:rPr>
+        <w:rFonts w:ascii="Symbol" w:hAnsi="Symbol" w:hint="default"/>
+      </w:rPr>
+    </w:lvl>
+    <w:lvl w:ilvl="4" w:tplc="18090003" w:tentative="1">
+      <w:start w:val="1"/>
+      <w:numFmt w:val="bullet"/>
+      <w:lvlText w:val="o"/>
+      <w:lvlJc w:val="left"/>
+      <w:pPr>
+        <w:ind w:left="3600" w:hanging="360"/>
+      </w:pPr>
+      <w:rPr>
+        <w:rFonts w:ascii="Courier New" w:hAnsi="Courier New" w:cs="Courier New" w:hint="default"/>
+      </w:rPr>
+    </w:lvl>
+    <w:lvl w:ilvl="5" w:tplc="18090005" w:tentative="1">
+      <w:start w:val="1"/>
+      <w:numFmt w:val="bullet"/>
+      <w:lvlText w:val=""/>
+      <w:lvlJc w:val="left"/>
+      <w:pPr>
+        <w:ind w:left="4320" w:hanging="360"/>
+      </w:pPr>
+      <w:rPr>
+        <w:rFonts w:ascii="Wingdings" w:hAnsi="Wingdings" w:hint="default"/>
+      </w:rPr>
+    </w:lvl>
+    <w:lvl w:ilvl="6" w:tplc="18090001" w:tentative="1">
+      <w:start w:val="1"/>
+      <w:numFmt w:val="bullet"/>
+      <w:lvlText w:val=""/>
+      <w:lvlJc w:val="left"/>
+      <w:pPr>
+        <w:ind w:left="5040" w:hanging="360"/>
+      </w:pPr>
+      <w:rPr>
+        <w:rFonts w:ascii="Symbol" w:hAnsi="Symbol" w:hint="default"/>
+      </w:rPr>
+    </w:lvl>
+    <w:lvl w:ilvl="7" w:tplc="18090003" w:tentative="1">
+      <w:start w:val="1"/>
+      <w:numFmt w:val="bullet"/>
+      <w:lvlText w:val="o"/>
+      <w:lvlJc w:val="left"/>
+      <w:pPr>
+        <w:ind w:left="5760" w:hanging="360"/>
+      </w:pPr>
+      <w:rPr>
+        <w:rFonts w:ascii="Courier New" w:hAnsi="Courier New" w:cs="Courier New" w:hint="default"/>
+      </w:rPr>
+    </w:lvl>
+    <w:lvl w:ilvl="8" w:tplc="18090005" w:tentative="1">
+      <w:start w:val="1"/>
+      <w:numFmt w:val="bullet"/>
+      <w:lvlText w:val=""/>
+      <w:lvlJc w:val="left"/>
+      <w:pPr>
+        <w:ind w:left="6480" w:hanging="360"/>
+      </w:pPr>
+      <w:rPr>
+        <w:rFonts w:ascii="Wingdings" w:hAnsi="Wingdings" w:hint="default"/>
+      </w:rPr>
+    </w:lvl>
+  </w:abstractNum>
+  <w:abstractNum w:abstractNumId="1">
     <w:nsid w:val="06855A80"/>
     <w:multiLevelType w:val="hybridMultilevel"/>
     <w:tmpl w:val="3AAC476C"/>
@@ -965,7 +1170,7 @@
       </w:rPr>
     </w:lvl>
   </w:abstractNum>
-  <w:abstractNum w:abstractNumId="1">
+  <w:abstractNum w:abstractNumId="2">
     <w:nsid w:val="1A6421A6"/>
     <w:multiLevelType w:val="hybridMultilevel"/>
     <w:tmpl w:val="24DEBB4A"/>
@@ -1078,7 +1283,7 @@
       </w:rPr>
     </w:lvl>
   </w:abstractNum>
-  <w:abstractNum w:abstractNumId="2">
+  <w:abstractNum w:abstractNumId="3">
     <w:nsid w:val="1CB51047"/>
     <w:multiLevelType w:val="hybridMultilevel"/>
     <w:tmpl w:val="3B929D06"/>
@@ -1191,7 +1396,7 @@
       </w:rPr>
     </w:lvl>
   </w:abstractNum>
-  <w:abstractNum w:abstractNumId="3">
+  <w:abstractNum w:abstractNumId="4">
     <w:nsid w:val="4A51516A"/>
     <w:multiLevelType w:val="hybridMultilevel"/>
     <w:tmpl w:val="0C30FB82"/>
@@ -1304,7 +1509,120 @@
       </w:rPr>
     </w:lvl>
   </w:abstractNum>
-  <w:abstractNum w:abstractNumId="4">
+  <w:abstractNum w:abstractNumId="5">
+    <w:nsid w:val="5E326192"/>
+    <w:multiLevelType w:val="hybridMultilevel"/>
+    <w:tmpl w:val="E60AA3D4"/>
+    <w:lvl w:ilvl="0" w:tplc="18090001">
+      <w:start w:val="1"/>
+      <w:numFmt w:val="bullet"/>
+      <w:lvlText w:val=""/>
+      <w:lvlJc w:val="left"/>
+      <w:pPr>
+        <w:ind w:left="720" w:hanging="360"/>
+      </w:pPr>
+      <w:rPr>
+        <w:rFonts w:ascii="Symbol" w:hAnsi="Symbol" w:hint="default"/>
+      </w:rPr>
+    </w:lvl>
+    <w:lvl w:ilvl="1" w:tplc="18090003" w:tentative="1">
+      <w:start w:val="1"/>
+      <w:numFmt w:val="bullet"/>
+      <w:lvlText w:val="o"/>
+      <w:lvlJc w:val="left"/>
+      <w:pPr>
+        <w:ind w:left="1440" w:hanging="360"/>
+      </w:pPr>
+      <w:rPr>
+        <w:rFonts w:ascii="Courier New" w:hAnsi="Courier New" w:cs="Courier New" w:hint="default"/>
+      </w:rPr>
+    </w:lvl>
+    <w:lvl w:ilvl="2" w:tplc="18090005" w:tentative="1">
+      <w:start w:val="1"/>
+      <w:numFmt w:val="bullet"/>
+      <w:lvlText w:val=""/>
+      <w:lvlJc w:val="left"/>
+      <w:pPr>
+        <w:ind w:left="2160" w:hanging="360"/>
+      </w:pPr>
+      <w:rPr>
+        <w:rFonts w:ascii="Wingdings" w:hAnsi="Wingdings" w:hint="default"/>
+      </w:rPr>
+    </w:lvl>
+    <w:lvl w:ilvl="3" w:tplc="18090001" w:tentative="1">
+      <w:start w:val="1"/>
+      <w:numFmt w:val="bullet"/>
+      <w:lvlText w:val=""/>
+      <w:lvlJc w:val="left"/>
+      <w:pPr>
+        <w:ind w:left="2880" w:hanging="360"/>
+      </w:pPr>
+      <w:rPr>
+        <w:rFonts w:ascii="Symbol" w:hAnsi="Symbol" w:hint="default"/>
+      </w:rPr>
+    </w:lvl>
+    <w:lvl w:ilvl="4" w:tplc="18090003" w:tentative="1">
+      <w:start w:val="1"/>
+      <w:numFmt w:val="bullet"/>
+      <w:lvlText w:val="o"/>
+      <w:lvlJc w:val="left"/>
+      <w:pPr>
+        <w:ind w:left="3600" w:hanging="360"/>
+      </w:pPr>
+      <w:rPr>
+        <w:rFonts w:ascii="Courier New" w:hAnsi="Courier New" w:cs="Courier New" w:hint="default"/>
+      </w:rPr>
+    </w:lvl>
+    <w:lvl w:ilvl="5" w:tplc="18090005" w:tentative="1">
+      <w:start w:val="1"/>
+      <w:numFmt w:val="bullet"/>
+      <w:lvlText w:val=""/>
+      <w:lvlJc w:val="left"/>
+      <w:pPr>
+        <w:ind w:left="4320" w:hanging="360"/>
+      </w:pPr>
+      <w:rPr>
+        <w:rFonts w:ascii="Wingdings" w:hAnsi="Wingdings" w:hint="default"/>
+      </w:rPr>
+    </w:lvl>
+    <w:lvl w:ilvl="6" w:tplc="18090001" w:tentative="1">
+      <w:start w:val="1"/>
+      <w:numFmt w:val="bullet"/>
+      <w:lvlText w:val=""/>
+      <w:lvlJc w:val="left"/>
+      <w:pPr>
+        <w:ind w:left="5040" w:hanging="360"/>
+      </w:pPr>
+      <w:rPr>
+        <w:rFonts w:ascii="Symbol" w:hAnsi="Symbol" w:hint="default"/>
+      </w:rPr>
+    </w:lvl>
+    <w:lvl w:ilvl="7" w:tplc="18090003" w:tentative="1">
+      <w:start w:val="1"/>
+      <w:numFmt w:val="bullet"/>
+      <w:lvlText w:val="o"/>
+      <w:lvlJc w:val="left"/>
+      <w:pPr>
+        <w:ind w:left="5760" w:hanging="360"/>
+      </w:pPr>
+      <w:rPr>
+        <w:rFonts w:ascii="Courier New" w:hAnsi="Courier New" w:cs="Courier New" w:hint="default"/>
+      </w:rPr>
+    </w:lvl>
+    <w:lvl w:ilvl="8" w:tplc="18090005" w:tentative="1">
+      <w:start w:val="1"/>
+      <w:numFmt w:val="bullet"/>
+      <w:lvlText w:val=""/>
+      <w:lvlJc w:val="left"/>
+      <w:pPr>
+        <w:ind w:left="6480" w:hanging="360"/>
+      </w:pPr>
+      <w:rPr>
+        <w:rFonts w:ascii="Wingdings" w:hAnsi="Wingdings" w:hint="default"/>
+      </w:rPr>
+    </w:lvl>
+  </w:abstractNum>
+  <w:abstractNum w:abstractNumId="6">
     <w:nsid w:val="7A0B5DE6"/>
     <w:multiLevelType w:val="hybridMultilevel"/>
     <w:tmpl w:val="F1A62BAC"/>
@@ -1417,7 +1735,7 @@
       </w:rPr>
     </w:lvl>
   </w:abstractNum>
-  <w:abstractNum w:abstractNumId="5">
+  <w:abstractNum w:abstractNumId="7">
     <w:nsid w:val="7FA9577C"/>
     <w:multiLevelType w:val="hybridMultilevel"/>
     <w:tmpl w:val="D86C35C2"/>
@@ -1531,22 +1849,28 @@
     </w:lvl>
   </w:abstractNum>
   <w:num w:numId="1">
-    <w:abstractNumId w:val="0"/>
+    <w:abstractNumId w:val="1"/>
   </w:num>
   <w:num w:numId="2">
+    <w:abstractNumId w:val="4"/>
+  </w:num>
+  <w:num w:numId="3">
+    <w:abstractNumId w:val="6"/>
+  </w:num>
+  <w:num w:numId="4">
+    <w:abstractNumId w:val="7"/>
+  </w:num>
+  <w:num w:numId="5">
+    <w:abstractNumId w:val="2"/>
+  </w:num>
+  <w:num w:numId="6">
     <w:abstractNumId w:val="3"/>
   </w:num>
-  <w:num w:numId="3">
-    <w:abstractNumId w:val="4"/>
-  </w:num>
-  <w:num w:numId="4">
+  <w:num w:numId="7">
     <w:abstractNumId w:val="5"/>
   </w:num>
-  <w:num w:numId="5">
-    <w:abstractNumId w:val="1"/>
-  </w:num>
-  <w:num w:numId="6">
-    <w:abstractNumId w:val="2"/>
+  <w:num w:numId="8">
+    <w:abstractNumId w:val="0"/>
   </w:num>
 </w:numbering>
 </file>

</xml_diff>

<commit_message>
Added git on Linux info
</commit_message>
<xml_diff>
--- a/research/Infrastructure Notes.docx
+++ b/research/Infrastructure Notes.docx
@@ -18,8 +18,24 @@
     </w:p>
     <w:p/>
     <w:p>
-      <w:r>
-        <w:t xml:space="preserve">VirtualBox: UbuntuDesktop: </w:t>
+      <w:pPr>
+        <w:pStyle w:val="Heading2"/>
+      </w:pPr>
+      <w:proofErr w:type="spellStart"/>
+      <w:r>
+        <w:t>VirtualBox</w:t>
+      </w:r>
+      <w:proofErr w:type="spellEnd"/>
+      <w:r>
+        <w:t xml:space="preserve">: </w:t>
+      </w:r>
+      <w:proofErr w:type="spellStart"/>
+      <w:r>
+        <w:t>UbuntuDesktop</w:t>
+      </w:r>
+      <w:proofErr w:type="spellEnd"/>
+      <w:r>
+        <w:t>:</w:t>
       </w:r>
     </w:p>
     <w:p>
@@ -44,17 +60,11 @@
       </w:r>
       <w:r>
         <w:noBreakHyphen/>
-        <w:t xml:space="preserve">&gt;Insert Guest Additions CD image and then try </w:t>
-      </w:r>
-      <w:r>
-        <w:t>View</w:t>
+        <w:t>&gt;Insert Guest Additions CD image and then try View</w:t>
       </w:r>
       <w:r>
         <w:noBreakHyphen/>
-        <w:t>&gt;Auto-resize Guest Display (Right-Ctrl + G)</w:t>
-      </w:r>
-      <w:r>
-        <w:t xml:space="preserve"> again.</w:t>
+        <w:t>&gt;Auto-resize Guest Display (Right-Ctrl + G) again.</w:t>
       </w:r>
     </w:p>
     <w:p>
@@ -66,22 +76,89 @@
         </w:numPr>
       </w:pPr>
       <w:r>
+        <w:t>After a Ubuntu Software Update, the screen may not be sized correctly, do the following:</w:t>
+      </w:r>
+    </w:p>
+    <w:p>
+      <w:pPr>
+        <w:pStyle w:val="ListParagraph"/>
+        <w:numPr>
+          <w:ilvl w:val="1"/>
+          <w:numId w:val="8"/>
+        </w:numPr>
+      </w:pPr>
+      <w:r>
+        <w:t>Install Additions CD (from VB menus)</w:t>
+      </w:r>
+    </w:p>
+    <w:p>
+      <w:pPr>
+        <w:pStyle w:val="ListParagraph"/>
+        <w:numPr>
+          <w:ilvl w:val="1"/>
+          <w:numId w:val="8"/>
+        </w:numPr>
+      </w:pPr>
+      <w:r>
+        <w:t>Restart Ubuntu VM</w:t>
+      </w:r>
+    </w:p>
+    <w:p>
+      <w:pPr>
+        <w:pStyle w:val="ListParagraph"/>
+        <w:numPr>
+          <w:ilvl w:val="1"/>
+          <w:numId w:val="8"/>
+        </w:numPr>
+      </w:pPr>
+      <w:r>
+        <w:t>Flick through full screen mode and other view options and should get it back</w:t>
+      </w:r>
+    </w:p>
+    <w:p>
+      <w:pPr>
+        <w:pStyle w:val="ListParagraph"/>
+        <w:numPr>
+          <w:ilvl w:val="0"/>
+          <w:numId w:val="8"/>
+        </w:numPr>
+      </w:pPr>
+      <w:r>
         <w:t>Use the following to locate package names for using with Chef</w:t>
       </w:r>
       <w:r>
         <w:br/>
       </w:r>
       <w:r>
-        <w:t>apt-cache search git | grep git</w:t>
+        <w:t xml:space="preserve">apt-cache search git | </w:t>
+      </w:r>
+      <w:proofErr w:type="spellStart"/>
+      <w:r>
+        <w:t>grep</w:t>
+      </w:r>
+      <w:proofErr w:type="spellEnd"/>
+      <w:r>
+        <w:t xml:space="preserve"> git</w:t>
       </w:r>
       <w:r>
         <w:br/>
-        <w:t>The grep part is only used to highlight the searched word</w:t>
-      </w:r>
-    </w:p>
-    <w:p>
-      <w:r>
-        <w:t xml:space="preserve">Windows:L </w:t>
+        <w:t xml:space="preserve">The </w:t>
+      </w:r>
+      <w:proofErr w:type="spellStart"/>
+      <w:r>
+        <w:t>grep</w:t>
+      </w:r>
+      <w:proofErr w:type="spellEnd"/>
+      <w:r>
+        <w:t xml:space="preserve"> part is only used to highlight the searched word</w:t>
+      </w:r>
+    </w:p>
+    <w:p>
+      <w:r>
+        <w:t>Windows:</w:t>
+      </w:r>
+      <w:r>
+        <w:t xml:space="preserve"> </w:t>
       </w:r>
       <w:r>
         <w:t>When a Java application cannot load (i.e. cannot create a  JVM or find a JRE/JDK then it usually means that the application is 32 bit or 64 bit and it cannot find the required JRE/JDK in 32 bit or 64 bit)</w:t>
@@ -89,9 +166,608 @@
     </w:p>
     <w:p>
       <w:r>
-        <w:t>SSH client -&gt; use PuTTY</w:t>
-      </w:r>
-    </w:p>
+        <w:t xml:space="preserve">SSH client -&gt; use </w:t>
+      </w:r>
+      <w:proofErr w:type="spellStart"/>
+      <w:r>
+        <w:t>PuTTY</w:t>
+      </w:r>
+      <w:proofErr w:type="spellEnd"/>
+    </w:p>
+    <w:p/>
+    <w:p>
+      <w:pPr>
+        <w:pStyle w:val="Heading2"/>
+      </w:pPr>
+      <w:r>
+        <w:t>GIT COMMANDS</w:t>
+      </w:r>
+    </w:p>
+    <w:p>
+      <w:pPr>
+        <w:pStyle w:val="ListParagraph"/>
+        <w:numPr>
+          <w:ilvl w:val="0"/>
+          <w:numId w:val="9"/>
+        </w:numPr>
+      </w:pPr>
+      <w:r>
+        <w:t>GitHub for Windows is very useful and easy to setup and includes a PowerShell command line.</w:t>
+      </w:r>
+    </w:p>
+    <w:p>
+      <w:pPr>
+        <w:pStyle w:val="ListParagraph"/>
+        <w:numPr>
+          <w:ilvl w:val="0"/>
+          <w:numId w:val="9"/>
+        </w:numPr>
+      </w:pPr>
+      <w:r>
+        <w:t xml:space="preserve">Git on Linux: you need to set up SSH access – good instructions here : </w:t>
+      </w:r>
+      <w:hyperlink r:id="rId6" w:history="1">
+        <w:r>
+          <w:rPr>
+            <w:rStyle w:val="Hyperlink"/>
+          </w:rPr>
+          <w:t>https://help.github.com/articles/generating-ssh-keys/</w:t>
+        </w:r>
+      </w:hyperlink>
+      <w:r>
+        <w:t xml:space="preserve"> </w:t>
+      </w:r>
+    </w:p>
+    <w:p/>
+    <w:p>
+      <w:pPr>
+        <w:pStyle w:val="Heading3"/>
+      </w:pPr>
+      <w:r>
+        <w:t xml:space="preserve">GIT – initial </w:t>
+      </w:r>
+      <w:proofErr w:type="spellStart"/>
+      <w:r>
+        <w:t>config</w:t>
+      </w:r>
+      <w:proofErr w:type="spellEnd"/>
+    </w:p>
+    <w:p>
+      <w:r>
+        <w:t>(</w:t>
+      </w:r>
+      <w:proofErr w:type="gramStart"/>
+      <w:r>
+        <w:t>maybe</w:t>
+      </w:r>
+      <w:proofErr w:type="gramEnd"/>
+      <w:r>
+        <w:t xml:space="preserve"> put these into </w:t>
+      </w:r>
+      <w:proofErr w:type="spellStart"/>
+      <w:r>
+        <w:t>devenv</w:t>
+      </w:r>
+      <w:proofErr w:type="spellEnd"/>
+      <w:r>
+        <w:t xml:space="preserve"> Chef recipe eventually)</w:t>
+      </w:r>
+    </w:p>
+    <w:p>
+      <w:proofErr w:type="gramStart"/>
+      <w:r>
+        <w:t>git</w:t>
+      </w:r>
+      <w:proofErr w:type="gramEnd"/>
+      <w:r>
+        <w:t xml:space="preserve"> </w:t>
+      </w:r>
+      <w:proofErr w:type="spellStart"/>
+      <w:r>
+        <w:t>config</w:t>
+      </w:r>
+      <w:proofErr w:type="spellEnd"/>
+      <w:r>
+        <w:t xml:space="preserve"> </w:t>
+      </w:r>
+      <w:r>
+        <w:t>--global user.name "John Warde"</w:t>
+      </w:r>
+      <w:r>
+        <w:br/>
+      </w:r>
+      <w:r>
+        <w:t xml:space="preserve">git </w:t>
+      </w:r>
+      <w:proofErr w:type="spellStart"/>
+      <w:r>
+        <w:t>config</w:t>
+      </w:r>
+      <w:proofErr w:type="spellEnd"/>
+      <w:r>
+        <w:t xml:space="preserve"> --global </w:t>
+      </w:r>
+      <w:proofErr w:type="spellStart"/>
+      <w:r>
+        <w:t>user.email</w:t>
+      </w:r>
+      <w:proofErr w:type="spellEnd"/>
+      <w:r>
+        <w:t xml:space="preserve"> </w:t>
+      </w:r>
+      <w:hyperlink r:id="rId7" w:history="1">
+        <w:r>
+          <w:rPr>
+            <w:rStyle w:val="Hyperlink"/>
+          </w:rPr>
+          <w:t>john.warde@gmail.com</w:t>
+        </w:r>
+      </w:hyperlink>
+      <w:r>
+        <w:br/>
+        <w:t>cd ~/.</w:t>
+      </w:r>
+      <w:proofErr w:type="spellStart"/>
+      <w:r>
+        <w:t>ssh</w:t>
+      </w:r>
+      <w:proofErr w:type="spellEnd"/>
+      <w:r>
+        <w:br/>
+      </w:r>
+      <w:proofErr w:type="spellStart"/>
+      <w:r>
+        <w:t>ssh-keygen</w:t>
+      </w:r>
+      <w:proofErr w:type="spellEnd"/>
+      <w:r>
+        <w:t xml:space="preserve"> -t </w:t>
+      </w:r>
+      <w:proofErr w:type="spellStart"/>
+      <w:r>
+        <w:t>rsa</w:t>
+      </w:r>
+      <w:proofErr w:type="spellEnd"/>
+      <w:r>
+        <w:t xml:space="preserve"> -C </w:t>
+      </w:r>
+      <w:hyperlink r:id="rId8" w:history="1">
+        <w:r>
+          <w:rPr>
+            <w:rStyle w:val="Hyperlink"/>
+          </w:rPr>
+          <w:t>john.warde@gmail.com</w:t>
+        </w:r>
+      </w:hyperlink>
+      <w:r>
+        <w:br/>
+      </w:r>
+      <w:proofErr w:type="spellStart"/>
+      <w:r>
+        <w:t>ls</w:t>
+      </w:r>
+      <w:proofErr w:type="spellEnd"/>
+      <w:r>
+        <w:t xml:space="preserve"> -l</w:t>
+      </w:r>
+      <w:r>
+        <w:t xml:space="preserve"> /c/Users/</w:t>
+      </w:r>
+      <w:proofErr w:type="spellStart"/>
+      <w:r>
+        <w:t>johnwarde</w:t>
+      </w:r>
+      <w:proofErr w:type="spellEnd"/>
+      <w:r>
+        <w:t>/.</w:t>
+      </w:r>
+      <w:proofErr w:type="spellStart"/>
+      <w:r>
+        <w:t>ssh</w:t>
+      </w:r>
+      <w:proofErr w:type="spellEnd"/>
+      <w:r>
+        <w:t>/</w:t>
+      </w:r>
+      <w:proofErr w:type="spellStart"/>
+      <w:r>
+        <w:t>id_rsa</w:t>
+      </w:r>
+      <w:proofErr w:type="spellEnd"/>
+      <w:r>
+        <w:br/>
+      </w:r>
+      <w:proofErr w:type="spellStart"/>
+      <w:r>
+        <w:t>ssh</w:t>
+      </w:r>
+      <w:proofErr w:type="spellEnd"/>
+      <w:r>
+        <w:t xml:space="preserve"> -T </w:t>
+      </w:r>
+      <w:hyperlink r:id="rId9" w:history="1">
+        <w:r>
+          <w:rPr>
+            <w:rStyle w:val="Hyperlink"/>
+          </w:rPr>
+          <w:t>git@github.com</w:t>
+        </w:r>
+      </w:hyperlink>
+      <w:r>
+        <w:br/>
+        <w:t>cd ~/</w:t>
+      </w:r>
+      <w:proofErr w:type="spellStart"/>
+      <w:r>
+        <w:t>scm</w:t>
+      </w:r>
+      <w:proofErr w:type="spellEnd"/>
+      <w:r>
+        <w:br/>
+      </w:r>
+      <w:r>
+        <w:t xml:space="preserve">git clone </w:t>
+      </w:r>
+      <w:hyperlink r:id="rId10" w:history="1">
+        <w:r>
+          <w:rPr>
+            <w:rStyle w:val="Hyperlink"/>
+          </w:rPr>
+          <w:t>https://github.com/johnwarde/library.git</w:t>
+        </w:r>
+      </w:hyperlink>
+    </w:p>
+    <w:p>
+      <w:proofErr w:type="spellStart"/>
+      <w:proofErr w:type="gramStart"/>
+      <w:r>
+        <w:t>xclip</w:t>
+      </w:r>
+      <w:proofErr w:type="spellEnd"/>
+      <w:proofErr w:type="gramEnd"/>
+      <w:r>
+        <w:t xml:space="preserve"> -</w:t>
+      </w:r>
+      <w:proofErr w:type="spellStart"/>
+      <w:r>
+        <w:t>sel</w:t>
+      </w:r>
+      <w:proofErr w:type="spellEnd"/>
+      <w:r>
+        <w:t xml:space="preserve"> clip &lt; ~/.</w:t>
+      </w:r>
+      <w:proofErr w:type="spellStart"/>
+      <w:r>
+        <w:t>ssh</w:t>
+      </w:r>
+      <w:proofErr w:type="spellEnd"/>
+      <w:r>
+        <w:t>/id_rsa.pub</w:t>
+      </w:r>
+      <w:r>
+        <w:t xml:space="preserve">  (copies contents of file to clip board for pasting into a new SSH key on </w:t>
+      </w:r>
+      <w:proofErr w:type="spellStart"/>
+      <w:r>
+        <w:t>gi</w:t>
+      </w:r>
+      <w:proofErr w:type="spellEnd"/>
+      <w:r>
+        <w:t xml:space="preserve"> hub, see settings-&gt;SSH Keys)</w:t>
+      </w:r>
+      <w:r>
+        <w:br/>
+      </w:r>
+      <w:proofErr w:type="spellStart"/>
+      <w:r>
+        <w:t>ssh</w:t>
+      </w:r>
+      <w:proofErr w:type="spellEnd"/>
+      <w:r>
+        <w:t xml:space="preserve"> -T </w:t>
+      </w:r>
+      <w:hyperlink r:id="rId11" w:history="1">
+        <w:r>
+          <w:rPr>
+            <w:rStyle w:val="Hyperlink"/>
+          </w:rPr>
+          <w:t>git@github.com</w:t>
+        </w:r>
+      </w:hyperlink>
+      <w:r>
+        <w:t xml:space="preserve">  (again)</w:t>
+      </w:r>
+    </w:p>
+    <w:p>
+      <w:pPr>
+        <w:pStyle w:val="Heading3"/>
+      </w:pPr>
+      <w:r>
+        <w:lastRenderedPageBreak/>
+        <w:t>GIT – initialize new repository</w:t>
+      </w:r>
+    </w:p>
+    <w:p>
+      <w:r>
+        <w:t>(</w:t>
+      </w:r>
+      <w:proofErr w:type="gramStart"/>
+      <w:r>
+        <w:t>can</w:t>
+      </w:r>
+      <w:proofErr w:type="gramEnd"/>
+      <w:r>
+        <w:t xml:space="preserve"> always </w:t>
+      </w:r>
+      <w:proofErr w:type="spellStart"/>
+      <w:r>
+        <w:t>init</w:t>
+      </w:r>
+      <w:proofErr w:type="spellEnd"/>
+      <w:r>
+        <w:t xml:space="preserve"> a repository on </w:t>
+      </w:r>
+      <w:proofErr w:type="spellStart"/>
+      <w:r>
+        <w:t>github</w:t>
+      </w:r>
+      <w:proofErr w:type="spellEnd"/>
+      <w:r>
+        <w:t xml:space="preserve"> and clone down)</w:t>
+      </w:r>
+    </w:p>
+    <w:p>
+      <w:proofErr w:type="gramStart"/>
+      <w:r>
+        <w:t>cd</w:t>
+      </w:r>
+      <w:proofErr w:type="gramEnd"/>
+      <w:r>
+        <w:t xml:space="preserve"> C:/Users/johnwa</w:t>
+      </w:r>
+      <w:r>
+        <w:t>rde/Downloads/johnwarde/library</w:t>
+      </w:r>
+      <w:r>
+        <w:br/>
+        <w:t xml:space="preserve">git </w:t>
+      </w:r>
+      <w:proofErr w:type="spellStart"/>
+      <w:r>
+        <w:t>init</w:t>
+      </w:r>
+      <w:proofErr w:type="spellEnd"/>
+      <w:r>
+        <w:br/>
+        <w:t>git status</w:t>
+      </w:r>
+      <w:r>
+        <w:br/>
+        <w:t>git status –s</w:t>
+      </w:r>
+      <w:r>
+        <w:br/>
+      </w:r>
+      <w:r>
+        <w:t>git add .   (</w:t>
+      </w:r>
+      <w:proofErr w:type="gramStart"/>
+      <w:r>
+        <w:t>add</w:t>
+      </w:r>
+      <w:proofErr w:type="gramEnd"/>
+      <w:r>
+        <w:t xml:space="preserve"> e</w:t>
+      </w:r>
+      <w:r>
+        <w:t>verything in current directory)</w:t>
+      </w:r>
+      <w:r>
+        <w:br/>
+      </w:r>
+      <w:r>
+        <w:t>git comm</w:t>
+      </w:r>
+      <w:r>
+        <w:t>it -m 'First commit of project'</w:t>
+      </w:r>
+      <w:r>
+        <w:br/>
+      </w:r>
+      <w:r>
+        <w:t xml:space="preserve">git remote add origin </w:t>
+      </w:r>
+      <w:proofErr w:type="spellStart"/>
+      <w:r>
+        <w:t>git@github.com:johnwarde</w:t>
+      </w:r>
+      <w:proofErr w:type="spellEnd"/>
+      <w:r>
+        <w:t>/</w:t>
+      </w:r>
+      <w:proofErr w:type="spellStart"/>
+      <w:r>
+        <w:t>library.git</w:t>
+      </w:r>
+      <w:proofErr w:type="spellEnd"/>
+      <w:r>
+        <w:t xml:space="preserve">   (lin</w:t>
+      </w:r>
+      <w:r>
+        <w:t>ks to repository at github.com)</w:t>
+      </w:r>
+      <w:r>
+        <w:br/>
+      </w:r>
+      <w:r>
+        <w:t>git push -u origin master</w:t>
+      </w:r>
+    </w:p>
+    <w:p/>
+    <w:p>
+      <w:pPr>
+        <w:pStyle w:val="Heading3"/>
+      </w:pPr>
+      <w:r>
+        <w:t>GIT – normal workflow</w:t>
+      </w:r>
+    </w:p>
+    <w:p/>
+    <w:p>
+      <w:proofErr w:type="gramStart"/>
+      <w:r>
+        <w:t>git</w:t>
+      </w:r>
+      <w:proofErr w:type="gramEnd"/>
+      <w:r>
+        <w:t xml:space="preserve"> status</w:t>
+      </w:r>
+      <w:r>
+        <w:br/>
+      </w:r>
+      <w:r>
+        <w:t xml:space="preserve">git status </w:t>
+      </w:r>
+      <w:r>
+        <w:t>–s</w:t>
+      </w:r>
+      <w:r>
+        <w:br/>
+        <w:t xml:space="preserve">git add </w:t>
+      </w:r>
+      <w:proofErr w:type="spellStart"/>
+      <w:r>
+        <w:t>src</w:t>
+      </w:r>
+      <w:proofErr w:type="spellEnd"/>
+      <w:r>
+        <w:t>/library/Book.java</w:t>
+      </w:r>
+      <w:r>
+        <w:br/>
+      </w:r>
+      <w:r>
+        <w:t>g</w:t>
+      </w:r>
+      <w:r>
+        <w:t xml:space="preserve">it add </w:t>
+      </w:r>
+      <w:proofErr w:type="spellStart"/>
+      <w:r>
+        <w:t>src</w:t>
+      </w:r>
+      <w:proofErr w:type="spellEnd"/>
+      <w:r>
+        <w:t>/library/Library.java</w:t>
+      </w:r>
+      <w:r>
+        <w:br/>
+      </w:r>
+      <w:r>
+        <w:t>git add . (</w:t>
+      </w:r>
+      <w:proofErr w:type="gramStart"/>
+      <w:r>
+        <w:t>you</w:t>
+      </w:r>
+      <w:proofErr w:type="gramEnd"/>
+      <w:r>
+        <w:t xml:space="preserve"> need to do a git add on already tracked/modified files too to pu</w:t>
+      </w:r>
+      <w:r>
+        <w:t>t them into staging for commit)</w:t>
+      </w:r>
+      <w:r>
+        <w:br/>
+      </w:r>
+      <w:r>
+        <w:t>git commit -m "Added Library.java, mo</w:t>
+      </w:r>
+      <w:r>
+        <w:t>dified others to work with it."</w:t>
+      </w:r>
+      <w:r>
+        <w:br/>
+      </w:r>
+      <w:proofErr w:type="gramStart"/>
+      <w:r>
+        <w:t>git</w:t>
+      </w:r>
+      <w:proofErr w:type="gramEnd"/>
+      <w:r>
+        <w:t xml:space="preserve"> push origin master  (pus</w:t>
+      </w:r>
+      <w:r>
+        <w:t>h changes to remote repository)</w:t>
+      </w:r>
+      <w:r>
+        <w:br/>
+      </w:r>
+      <w:r>
+        <w:t>git status –s</w:t>
+      </w:r>
+    </w:p>
+    <w:p/>
+    <w:p/>
+    <w:p>
+      <w:pPr>
+        <w:pStyle w:val="Heading3"/>
+      </w:pPr>
+      <w:r>
+        <w:t>GIT – other useful commands</w:t>
+      </w:r>
+    </w:p>
+    <w:p>
+      <w:proofErr w:type="gramStart"/>
+      <w:r>
+        <w:t>git</w:t>
+      </w:r>
+      <w:proofErr w:type="gramEnd"/>
+      <w:r>
+        <w:t xml:space="preserve"> log</w:t>
+      </w:r>
+    </w:p>
+    <w:p>
+      <w:proofErr w:type="gramStart"/>
+      <w:r>
+        <w:t>git</w:t>
+      </w:r>
+      <w:proofErr w:type="gramEnd"/>
+      <w:r>
+        <w:t xml:space="preserve"> –help</w:t>
+      </w:r>
+    </w:p>
+    <w:p>
+      <w:proofErr w:type="gramStart"/>
+      <w:r>
+        <w:t>git</w:t>
+      </w:r>
+      <w:proofErr w:type="gramEnd"/>
+      <w:r>
+        <w:t xml:space="preserve"> </w:t>
+      </w:r>
+      <w:proofErr w:type="spellStart"/>
+      <w:r>
+        <w:t>rm</w:t>
+      </w:r>
+      <w:proofErr w:type="spellEnd"/>
+      <w:r>
+        <w:t xml:space="preserve"> --cached ../docs/~$</w:t>
+      </w:r>
+      <w:proofErr w:type="gramStart"/>
+      <w:r>
+        <w:t>nNotes.docx  (</w:t>
+      </w:r>
+      <w:proofErr w:type="gramEnd"/>
+      <w:r>
+        <w:t>supposed to remove tracked file but didn’t work)</w:t>
+      </w:r>
+      <w:r>
+        <w:t xml:space="preserve"> </w:t>
+      </w:r>
+    </w:p>
+    <w:p/>
+    <w:p/>
     <w:p/>
     <w:p>
       <w:pPr>
@@ -117,13 +793,37 @@
         </w:numPr>
       </w:pPr>
       <w:r>
-        <w:t>Upgraded VirtualBox to 4.3.18 which resolved the “make sure the kerne</w:t>
+        <w:t xml:space="preserve">Upgraded </w:t>
+      </w:r>
+      <w:proofErr w:type="spellStart"/>
+      <w:r>
+        <w:t>VirtualBox</w:t>
+      </w:r>
+      <w:proofErr w:type="spellEnd"/>
+      <w:r>
+        <w:t xml:space="preserve"> to 4.3.18 which resolved the “make sure the kerne</w:t>
       </w:r>
       <w:r>
         <w:t>l module has been loaded successfully</w:t>
       </w:r>
       <w:r>
-        <w:t>” (also bad dll message on opening of VirtualBox).  All VMs are now working</w:t>
+        <w:t xml:space="preserve">” (also bad </w:t>
+      </w:r>
+      <w:proofErr w:type="spellStart"/>
+      <w:r>
+        <w:t>dll</w:t>
+      </w:r>
+      <w:proofErr w:type="spellEnd"/>
+      <w:r>
+        <w:t xml:space="preserve"> message on opening of </w:t>
+      </w:r>
+      <w:proofErr w:type="spellStart"/>
+      <w:r>
+        <w:t>VirtualBox</w:t>
+      </w:r>
+      <w:proofErr w:type="spellEnd"/>
+      <w:r>
+        <w:t>).  All VMs are now working</w:t>
       </w:r>
     </w:p>
     <w:p>
@@ -147,6 +847,7 @@
         </w:numPr>
       </w:pPr>
       <w:r>
+        <w:lastRenderedPageBreak/>
         <w:t xml:space="preserve">In UbuntuDesktopX32 VM: </w:t>
       </w:r>
     </w:p>
@@ -259,7 +960,7 @@
           <w:numId w:val="2"/>
         </w:numPr>
       </w:pPr>
-      <w:hyperlink r:id="rId6" w:history="1">
+      <w:hyperlink r:id="rId12" w:history="1">
         <w:r>
           <w:rPr>
             <w:rStyle w:val="Hyperlink"/>
@@ -276,7 +977,7 @@
           <w:numId w:val="2"/>
         </w:numPr>
       </w:pPr>
-      <w:hyperlink r:id="rId7" w:history="1">
+      <w:hyperlink r:id="rId13" w:history="1">
         <w:r>
           <w:rPr>
             <w:rStyle w:val="Hyperlink"/>
@@ -294,10 +995,9 @@
         </w:numPr>
       </w:pPr>
       <w:r>
-        <w:lastRenderedPageBreak/>
         <w:t xml:space="preserve">Installed Ubuntu version of Chef-DK on UbuntuDesktopX64 from </w:t>
       </w:r>
-      <w:hyperlink r:id="rId8" w:history="1">
+      <w:hyperlink r:id="rId14" w:history="1">
         <w:r>
           <w:rPr>
             <w:rStyle w:val="Hyperlink"/>
@@ -306,7 +1006,15 @@
         </w:r>
       </w:hyperlink>
       <w:r>
-        <w:t xml:space="preserve"> and let the Ubuntu Software Center open the .deb file</w:t>
+        <w:t xml:space="preserve"> and let the Ubuntu Software </w:t>
+      </w:r>
+      <w:proofErr w:type="spellStart"/>
+      <w:r>
+        <w:t>Center</w:t>
+      </w:r>
+      <w:proofErr w:type="spellEnd"/>
+      <w:r>
+        <w:t xml:space="preserve"> open the .deb file</w:t>
       </w:r>
     </w:p>
     <w:p>
@@ -356,7 +1064,15 @@
         </w:numPr>
       </w:pPr>
       <w:r>
-        <w:t>Attempt to get stuff going on the macbook …</w:t>
+        <w:t xml:space="preserve">Attempt to get stuff going on the </w:t>
+      </w:r>
+      <w:proofErr w:type="spellStart"/>
+      <w:r>
+        <w:t>macbook</w:t>
+      </w:r>
+      <w:proofErr w:type="spellEnd"/>
+      <w:r>
+        <w:t xml:space="preserve"> …</w:t>
       </w:r>
     </w:p>
     <w:p>
@@ -391,7 +1107,7 @@
       <w:r>
         <w:br/>
       </w:r>
-      <w:hyperlink r:id="rId9" w:history="1">
+      <w:hyperlink r:id="rId15" w:history="1">
         <w:r>
           <w:rPr>
             <w:rStyle w:val="Hyperlink"/>
@@ -430,8 +1146,13 @@
         </w:numPr>
       </w:pPr>
       <w:r>
-        <w:t>On Unbuntu</w:t>
-      </w:r>
+        <w:t xml:space="preserve">On </w:t>
+      </w:r>
+      <w:proofErr w:type="spellStart"/>
+      <w:r>
+        <w:t>Unbuntu</w:t>
+      </w:r>
+      <w:proofErr w:type="spellEnd"/>
     </w:p>
     <w:p>
       <w:pPr>
@@ -444,65 +1165,140 @@
       <w:r>
         <w:t xml:space="preserve">Installed Oracle JDK using the following, based on the “Install Oracle Java 7 in Ubuntu or Linux Mint via PPA” section of </w:t>
       </w:r>
-      <w:hyperlink r:id="rId10" w:history="1">
+      <w:hyperlink r:id="rId16" w:history="1">
         <w:r>
           <w:rPr>
             <w:rStyle w:val="Hyperlink"/>
           </w:rPr>
-          <w:t>http://www.webupd8.org/2012/01/install-oracle-java-jdk-7-in-ubuntu-via.html</w:t>
+          <w:t>http://www.webupd8.org/2012/01/install-oracle-java-jdk-7-</w:t>
+        </w:r>
+        <w:r>
+          <w:rPr>
+            <w:rStyle w:val="Hyperlink"/>
+          </w:rPr>
+          <w:lastRenderedPageBreak/>
+          <w:t>in-ubuntu-via.html</w:t>
         </w:r>
       </w:hyperlink>
       <w:r>
         <w:br/>
-        <w:t>sudo mount -t vboxsf jbdissertation jbdissertation</w:t>
-      </w:r>
-    </w:p>
-    <w:p>
-      <w:pPr>
-        <w:pStyle w:val="ListParagraph"/>
-      </w:pPr>
-      <w:r>
-        <w:t xml:space="preserve">sudo add-apt-repository ppa:webupd8team/java </w:t>
-      </w:r>
-    </w:p>
-    <w:p>
-      <w:pPr>
-        <w:pStyle w:val="ListParagraph"/>
-      </w:pPr>
-      <w:r>
-        <w:t xml:space="preserve">sudo apt-get update </w:t>
-      </w:r>
-    </w:p>
-    <w:p>
-      <w:pPr>
-        <w:pStyle w:val="ListParagraph"/>
-      </w:pPr>
-      <w:r>
-        <w:t xml:space="preserve">sudo apt-get install oracle-java7-installer </w:t>
-      </w:r>
-    </w:p>
-    <w:p>
-      <w:pPr>
-        <w:pStyle w:val="ListParagraph"/>
-      </w:pPr>
-      <w:r>
-        <w:t xml:space="preserve">java -version </w:t>
-      </w:r>
-    </w:p>
-    <w:p>
-      <w:pPr>
-        <w:pStyle w:val="ListParagraph"/>
-      </w:pPr>
-      <w:r>
-        <w:t xml:space="preserve">javac -version </w:t>
-      </w:r>
-    </w:p>
-    <w:p>
-      <w:pPr>
-        <w:pStyle w:val="ListParagraph"/>
-      </w:pPr>
-      <w:r>
-        <w:t xml:space="preserve">sudo apt-get install oracle-java7-set-default </w:t>
+      </w:r>
+      <w:proofErr w:type="spellStart"/>
+      <w:r>
+        <w:t>sudo</w:t>
+      </w:r>
+      <w:proofErr w:type="spellEnd"/>
+      <w:r>
+        <w:t xml:space="preserve"> mount -t </w:t>
+      </w:r>
+      <w:proofErr w:type="spellStart"/>
+      <w:r>
+        <w:t>vboxsf</w:t>
+      </w:r>
+      <w:proofErr w:type="spellEnd"/>
+      <w:r>
+        <w:t xml:space="preserve"> </w:t>
+      </w:r>
+      <w:proofErr w:type="spellStart"/>
+      <w:r>
+        <w:t>jbdissertation</w:t>
+      </w:r>
+      <w:proofErr w:type="spellEnd"/>
+      <w:r>
+        <w:t xml:space="preserve"> </w:t>
+      </w:r>
+      <w:proofErr w:type="spellStart"/>
+      <w:r>
+        <w:t>jbdissertation</w:t>
+      </w:r>
+      <w:proofErr w:type="spellEnd"/>
+    </w:p>
+    <w:p>
+      <w:pPr>
+        <w:pStyle w:val="ListParagraph"/>
+      </w:pPr>
+      <w:proofErr w:type="spellStart"/>
+      <w:proofErr w:type="gramStart"/>
+      <w:r>
+        <w:t>sudo</w:t>
+      </w:r>
+      <w:proofErr w:type="spellEnd"/>
+      <w:proofErr w:type="gramEnd"/>
+      <w:r>
+        <w:t xml:space="preserve"> add-apt-repository ppa:webupd8team/java </w:t>
+      </w:r>
+    </w:p>
+    <w:p>
+      <w:pPr>
+        <w:pStyle w:val="ListParagraph"/>
+      </w:pPr>
+      <w:proofErr w:type="spellStart"/>
+      <w:proofErr w:type="gramStart"/>
+      <w:r>
+        <w:t>sudo</w:t>
+      </w:r>
+      <w:proofErr w:type="spellEnd"/>
+      <w:proofErr w:type="gramEnd"/>
+      <w:r>
+        <w:t xml:space="preserve"> apt-get update </w:t>
+      </w:r>
+    </w:p>
+    <w:p>
+      <w:pPr>
+        <w:pStyle w:val="ListParagraph"/>
+      </w:pPr>
+      <w:proofErr w:type="spellStart"/>
+      <w:proofErr w:type="gramStart"/>
+      <w:r>
+        <w:t>sudo</w:t>
+      </w:r>
+      <w:proofErr w:type="spellEnd"/>
+      <w:proofErr w:type="gramEnd"/>
+      <w:r>
+        <w:t xml:space="preserve"> apt-get install oracle-java7-installer </w:t>
+      </w:r>
+    </w:p>
+    <w:p>
+      <w:pPr>
+        <w:pStyle w:val="ListParagraph"/>
+      </w:pPr>
+      <w:proofErr w:type="gramStart"/>
+      <w:r>
+        <w:t>java</w:t>
+      </w:r>
+      <w:proofErr w:type="gramEnd"/>
+      <w:r>
+        <w:t xml:space="preserve"> -version </w:t>
+      </w:r>
+    </w:p>
+    <w:p>
+      <w:pPr>
+        <w:pStyle w:val="ListParagraph"/>
+      </w:pPr>
+      <w:proofErr w:type="spellStart"/>
+      <w:proofErr w:type="gramStart"/>
+      <w:r>
+        <w:t>javac</w:t>
+      </w:r>
+      <w:proofErr w:type="spellEnd"/>
+      <w:proofErr w:type="gramEnd"/>
+      <w:r>
+        <w:t xml:space="preserve"> -version </w:t>
+      </w:r>
+    </w:p>
+    <w:p>
+      <w:pPr>
+        <w:pStyle w:val="ListParagraph"/>
+      </w:pPr>
+      <w:proofErr w:type="spellStart"/>
+      <w:proofErr w:type="gramStart"/>
+      <w:r>
+        <w:t>sudo</w:t>
+      </w:r>
+      <w:proofErr w:type="spellEnd"/>
+      <w:proofErr w:type="gramEnd"/>
+      <w:r>
+        <w:t xml:space="preserve"> apt-get install oracle-java7-set-default </w:t>
       </w:r>
     </w:p>
     <w:p/>
@@ -580,7 +1376,7 @@
       <w:r>
         <w:t xml:space="preserve">Downloading a Starter Kit, a zip file containing certificates, links to account just set up etc. : </w:t>
       </w:r>
-      <w:hyperlink r:id="rId11" w:history="1">
+      <w:hyperlink r:id="rId17" w:history="1">
         <w:r>
           <w:rPr>
             <w:rStyle w:val="Hyperlink"/>
@@ -605,7 +1401,6 @@
           <w:b/>
           <w:sz w:val="24"/>
         </w:rPr>
-        <w:lastRenderedPageBreak/>
         <w:t>02/11/2014</w:t>
       </w:r>
     </w:p>
@@ -630,7 +1425,31 @@
         </w:numPr>
       </w:pPr>
       <w:r>
-        <w:t>Downloaded the .dmg file for ChefDK however I am getting an “Illegal Instruction 4” or “Segmention fault: 11” when I try to run any chef commands</w:t>
+        <w:t>Downloaded the .</w:t>
+      </w:r>
+      <w:proofErr w:type="spellStart"/>
+      <w:r>
+        <w:t>dmg</w:t>
+      </w:r>
+      <w:proofErr w:type="spellEnd"/>
+      <w:r>
+        <w:t xml:space="preserve"> file for </w:t>
+      </w:r>
+      <w:proofErr w:type="spellStart"/>
+      <w:r>
+        <w:t>ChefDK</w:t>
+      </w:r>
+      <w:proofErr w:type="spellEnd"/>
+      <w:r>
+        <w:t xml:space="preserve"> however I am getting an “Illegal Instruction 4” or “</w:t>
+      </w:r>
+      <w:proofErr w:type="spellStart"/>
+      <w:r>
+        <w:t>Segmention</w:t>
+      </w:r>
+      <w:proofErr w:type="spellEnd"/>
+      <w:r>
+        <w:t xml:space="preserve"> fault: 11” when I try to run any chef commands</w:t>
       </w:r>
     </w:p>
     <w:p>
@@ -642,7 +1461,15 @@
         </w:numPr>
       </w:pPr>
       <w:r>
-        <w:t>Decided to uninstall ChefDK and upgrade Mac OSX</w:t>
+        <w:t xml:space="preserve">Decided to uninstall </w:t>
+      </w:r>
+      <w:proofErr w:type="spellStart"/>
+      <w:r>
+        <w:t>ChefDK</w:t>
+      </w:r>
+      <w:proofErr w:type="spellEnd"/>
+      <w:r>
+        <w:t xml:space="preserve"> and upgrade Mac OSX</w:t>
       </w:r>
     </w:p>
     <w:p/>
@@ -669,8 +1496,13 @@
           <w:numId w:val="6"/>
         </w:numPr>
       </w:pPr>
-      <w:r>
-        <w:t>Mackbook …</w:t>
+      <w:proofErr w:type="spellStart"/>
+      <w:r>
+        <w:t>Mackbook</w:t>
+      </w:r>
+      <w:proofErr w:type="spellEnd"/>
+      <w:r>
+        <w:t xml:space="preserve"> …</w:t>
       </w:r>
     </w:p>
     <w:p>
@@ -682,7 +1514,15 @@
         </w:numPr>
       </w:pPr>
       <w:r>
-        <w:t xml:space="preserve">Successfully upgraded Mac OSX to Yosmite </w:t>
+        <w:t xml:space="preserve">Successfully upgraded Mac OSX to </w:t>
+      </w:r>
+      <w:proofErr w:type="spellStart"/>
+      <w:r>
+        <w:t>Yosmite</w:t>
+      </w:r>
+      <w:proofErr w:type="spellEnd"/>
+      <w:r>
+        <w:t xml:space="preserve"> </w:t>
       </w:r>
     </w:p>
     <w:p>
@@ -694,7 +1534,15 @@
         </w:numPr>
       </w:pPr>
       <w:r>
-        <w:t>Successfully installed ChefDK:</w:t>
+        <w:t xml:space="preserve">Successfully installed </w:t>
+      </w:r>
+      <w:proofErr w:type="spellStart"/>
+      <w:r>
+        <w:t>ChefDK</w:t>
+      </w:r>
+      <w:proofErr w:type="spellEnd"/>
+      <w:r>
+        <w:t>:</w:t>
       </w:r>
     </w:p>
     <w:p>
@@ -708,7 +1556,7 @@
       <w:r>
         <w:t xml:space="preserve">Downloaded the .DMG file from </w:t>
       </w:r>
-      <w:hyperlink r:id="rId12" w:anchor="/" w:history="1">
+      <w:hyperlink r:id="rId18" w:anchor="/" w:history="1">
         <w:r>
           <w:rPr>
             <w:rStyle w:val="Hyperlink"/>
@@ -729,7 +1577,15 @@
         </w:numPr>
       </w:pPr>
       <w:r>
-        <w:t>Opened the .DMG file on the Mac and it contained a .pkg file, double clicked on this and it installed successfully</w:t>
+        <w:t>Opened the .DMG file on the Mac and it contained a .</w:t>
+      </w:r>
+      <w:proofErr w:type="spellStart"/>
+      <w:r>
+        <w:t>pkg</w:t>
+      </w:r>
+      <w:proofErr w:type="spellEnd"/>
+      <w:r>
+        <w:t xml:space="preserve"> file, double clicked on this and it installed successfully</w:t>
       </w:r>
     </w:p>
     <w:p>
@@ -765,8 +1621,13 @@
         </w:numPr>
       </w:pPr>
       <w:r>
-        <w:t xml:space="preserve"> Saving this line although this may only be for installing chef client tools and not the ChefDK</w:t>
-      </w:r>
+        <w:t xml:space="preserve"> Saving this line although this may only be for installing chef client tools and not the </w:t>
+      </w:r>
+      <w:proofErr w:type="spellStart"/>
+      <w:r>
+        <w:t>ChefDK</w:t>
+      </w:r>
+      <w:proofErr w:type="spellEnd"/>
       <w:r>
         <w:br/>
         <w:t xml:space="preserve">curl -L </w:t>
@@ -775,8 +1636,13 @@
         <w:t>http://www</w:t>
       </w:r>
       <w:r>
-        <w:t>.getchef.com/chef/install.sh | sudo</w:t>
-      </w:r>
+        <w:t xml:space="preserve">.getchef.com/chef/install.sh | </w:t>
+      </w:r>
+      <w:proofErr w:type="spellStart"/>
+      <w:r>
+        <w:t>sudo</w:t>
+      </w:r>
+      <w:proofErr w:type="spellEnd"/>
     </w:p>
     <w:p>
       <w:pPr>
@@ -822,7 +1688,15 @@
         </w:numPr>
       </w:pPr>
       <w:r>
-        <w:t>Learned that Mac OSX is a derivative of BSD Unix and not Linux and have decided against using Mac OS as there may be incompatibilities with Linux packages I want to install and in terms of Chef, what would work on the Macbook may not Linux cloud instances.</w:t>
+        <w:t xml:space="preserve">Learned that Mac OSX is a derivative of BSD Unix and not Linux and have decided against using Mac OS as there may be incompatibilities with Linux packages I want to install and in terms of Chef, what would work on the </w:t>
+      </w:r>
+      <w:proofErr w:type="spellStart"/>
+      <w:r>
+        <w:t>Macbook</w:t>
+      </w:r>
+      <w:proofErr w:type="spellEnd"/>
+      <w:r>
+        <w:t xml:space="preserve"> may not Linux cloud instances.</w:t>
       </w:r>
     </w:p>
     <w:p>
@@ -872,6 +1746,141 @@
       <w:r>
         <w:t>Learned that Mac OSX is a derivative of BSD Unix and not Linux and have decided against</w:t>
       </w:r>
+    </w:p>
+    <w:p/>
+    <w:p>
+      <w:pPr>
+        <w:rPr>
+          <w:b/>
+          <w:sz w:val="24"/>
+        </w:rPr>
+      </w:pPr>
+      <w:r>
+        <w:rPr>
+          <w:b/>
+          <w:sz w:val="24"/>
+        </w:rPr>
+        <w:t>10</w:t>
+      </w:r>
+      <w:r>
+        <w:rPr>
+          <w:b/>
+          <w:sz w:val="24"/>
+        </w:rPr>
+        <w:t>/11/2014</w:t>
+      </w:r>
+    </w:p>
+    <w:p>
+      <w:pPr>
+        <w:pStyle w:val="ListParagraph"/>
+        <w:numPr>
+          <w:ilvl w:val="0"/>
+          <w:numId w:val="7"/>
+        </w:numPr>
+      </w:pPr>
+      <w:r>
+        <w:t>Started adding packages to Chef recipe file UbuntuDesktopX64.rb, got Eclipse and git set up</w:t>
+      </w:r>
+    </w:p>
+    <w:p/>
+    <w:p>
+      <w:pPr>
+        <w:rPr>
+          <w:b/>
+          <w:sz w:val="24"/>
+        </w:rPr>
+      </w:pPr>
+      <w:r>
+        <w:rPr>
+          <w:b/>
+          <w:sz w:val="24"/>
+        </w:rPr>
+        <w:t>13</w:t>
+      </w:r>
+      <w:r>
+        <w:rPr>
+          <w:b/>
+          <w:sz w:val="24"/>
+        </w:rPr>
+        <w:t>/11/2014</w:t>
+      </w:r>
+    </w:p>
+    <w:p>
+      <w:pPr>
+        <w:pStyle w:val="ListParagraph"/>
+        <w:numPr>
+          <w:ilvl w:val="0"/>
+          <w:numId w:val="7"/>
+        </w:numPr>
+      </w:pPr>
+      <w:r>
+        <w:t>Was able to sync down old Java library projects , load in Eclipse, debug and run from command line to confirm that Java is working on the Ubuntu guest VM</w:t>
+      </w:r>
+    </w:p>
+    <w:p>
+      <w:pPr>
+        <w:pStyle w:val="ListParagraph"/>
+        <w:numPr>
+          <w:ilvl w:val="0"/>
+          <w:numId w:val="7"/>
+        </w:numPr>
+      </w:pPr>
+      <w:r>
+        <w:t>Copy &amp; paste steps to run Java project and git commands summary from the library repository (OwnNotes.docx)</w:t>
+      </w:r>
+    </w:p>
+    <w:p/>
+    <w:p>
+      <w:pPr>
+        <w:rPr>
+          <w:b/>
+          <w:sz w:val="24"/>
+        </w:rPr>
+      </w:pPr>
+      <w:r>
+        <w:rPr>
+          <w:b/>
+          <w:sz w:val="24"/>
+        </w:rPr>
+        <w:t>14</w:t>
+      </w:r>
+      <w:r>
+        <w:rPr>
+          <w:b/>
+          <w:sz w:val="24"/>
+        </w:rPr>
+        <w:t>/11/2014</w:t>
+      </w:r>
+    </w:p>
+    <w:p>
+      <w:pPr>
+        <w:pStyle w:val="ListParagraph"/>
+        <w:numPr>
+          <w:ilvl w:val="0"/>
+          <w:numId w:val="7"/>
+        </w:numPr>
+      </w:pPr>
+      <w:r>
+        <w:t xml:space="preserve">Synced down </w:t>
+      </w:r>
+      <w:proofErr w:type="spellStart"/>
+      <w:r>
+        <w:t>mscdissertation</w:t>
+      </w:r>
+      <w:proofErr w:type="spellEnd"/>
+      <w:r>
+        <w:t xml:space="preserve"> repository from </w:t>
+      </w:r>
+      <w:proofErr w:type="spellStart"/>
+      <w:r>
+        <w:t>github</w:t>
+      </w:r>
+      <w:proofErr w:type="spellEnd"/>
+      <w:r>
+        <w:t xml:space="preserve"> and set it up so that I can make changes from Ubuntu, see “GIT COMMANDS” section above.</w:t>
+      </w:r>
+      <w:bookmarkStart w:id="0" w:name="_GoBack"/>
+      <w:bookmarkEnd w:id="0"/>
     </w:p>
     <w:p/>
     <w:p/>
@@ -880,58 +1889,6 @@
     <w:p/>
     <w:p/>
     <w:p/>
-    <w:p/>
-    <w:p/>
-    <w:p>
-      <w:pPr>
-        <w:pBdr>
-          <w:bottom w:val="single" w:sz="6" w:space="1" w:color="auto"/>
-        </w:pBdr>
-      </w:pPr>
-      <w:r>
-        <w:t>Saving this here until I get git set up on Ubuntu …</w:t>
-      </w:r>
-    </w:p>
-    <w:p>
-      <w:r>
-        <w:t>package 'tree'</w:t>
-      </w:r>
-    </w:p>
-    <w:p>
-      <w:r>
-        <w:t>package 'git-all'</w:t>
-      </w:r>
-    </w:p>
-    <w:p>
-      <w:r>
-        <w:t># The following may have only installed the basic version of Eclipse, use apt-cache search &lt;packagename&gt; | grep &lt;packagename&gt;</w:t>
-      </w:r>
-    </w:p>
-    <w:p>
-      <w:r>
-        <w:t>package 'eclipse'</w:t>
-      </w:r>
-    </w:p>
-    <w:p/>
-    <w:p>
-      <w:r>
-        <w:t>#package 'google-chrome'</w:t>
-      </w:r>
-    </w:p>
-    <w:p>
-      <w:pPr>
-        <w:pBdr>
-          <w:bottom w:val="single" w:sz="6" w:space="1" w:color="auto"/>
-        </w:pBdr>
-      </w:pPr>
-      <w:r>
-        <w:t># Above package is not in repositories, will need to figure out custom configuration in Chef to run commands in http://askubuntu.com/questions/79280/how-to-install-chrome-browser-properly-via-command-line</w:t>
-      </w:r>
-    </w:p>
-    <w:p>
-      <w:bookmarkStart w:id="0" w:name="_GoBack"/>
-      <w:bookmarkEnd w:id="0"/>
-    </w:p>
     <w:sectPr>
       <w:pgSz w:w="11906" w:h="16838"/>
       <w:pgMar w:top="1440" w:right="1440" w:bottom="1440" w:left="1440" w:header="708" w:footer="708" w:gutter="0"/>
@@ -960,7 +1917,7 @@
         <w:rFonts w:ascii="Symbol" w:hAnsi="Symbol" w:hint="default"/>
       </w:rPr>
     </w:lvl>
-    <w:lvl w:ilvl="1" w:tplc="18090003" w:tentative="1">
+    <w:lvl w:ilvl="1" w:tplc="18090003">
       <w:start w:val="1"/>
       <w:numFmt w:val="bullet"/>
       <w:lvlText w:val="o"/>
@@ -1397,6 +2354,119 @@
     </w:lvl>
   </w:abstractNum>
   <w:abstractNum w:abstractNumId="4">
+    <w:nsid w:val="481D4A37"/>
+    <w:multiLevelType w:val="hybridMultilevel"/>
+    <w:tmpl w:val="C016C2E2"/>
+    <w:lvl w:ilvl="0" w:tplc="18090001">
+      <w:start w:val="1"/>
+      <w:numFmt w:val="bullet"/>
+      <w:lvlText w:val=""/>
+      <w:lvlJc w:val="left"/>
+      <w:pPr>
+        <w:ind w:left="720" w:hanging="360"/>
+      </w:pPr>
+      <w:rPr>
+        <w:rFonts w:ascii="Symbol" w:hAnsi="Symbol" w:hint="default"/>
+      </w:rPr>
+    </w:lvl>
+    <w:lvl w:ilvl="1" w:tplc="18090003" w:tentative="1">
+      <w:start w:val="1"/>
+      <w:numFmt w:val="bullet"/>
+      <w:lvlText w:val="o"/>
+      <w:lvlJc w:val="left"/>
+      <w:pPr>
+        <w:ind w:left="1440" w:hanging="360"/>
+      </w:pPr>
+      <w:rPr>
+        <w:rFonts w:ascii="Courier New" w:hAnsi="Courier New" w:cs="Courier New" w:hint="default"/>
+      </w:rPr>
+    </w:lvl>
+    <w:lvl w:ilvl="2" w:tplc="18090005" w:tentative="1">
+      <w:start w:val="1"/>
+      <w:numFmt w:val="bullet"/>
+      <w:lvlText w:val=""/>
+      <w:lvlJc w:val="left"/>
+      <w:pPr>
+        <w:ind w:left="2160" w:hanging="360"/>
+      </w:pPr>
+      <w:rPr>
+        <w:rFonts w:ascii="Wingdings" w:hAnsi="Wingdings" w:hint="default"/>
+      </w:rPr>
+    </w:lvl>
+    <w:lvl w:ilvl="3" w:tplc="18090001" w:tentative="1">
+      <w:start w:val="1"/>
+      <w:numFmt w:val="bullet"/>
+      <w:lvlText w:val=""/>
+      <w:lvlJc w:val="left"/>
+      <w:pPr>
+        <w:ind w:left="2880" w:hanging="360"/>
+      </w:pPr>
+      <w:rPr>
+        <w:rFonts w:ascii="Symbol" w:hAnsi="Symbol" w:hint="default"/>
+      </w:rPr>
+    </w:lvl>
+    <w:lvl w:ilvl="4" w:tplc="18090003" w:tentative="1">
+      <w:start w:val="1"/>
+      <w:numFmt w:val="bullet"/>
+      <w:lvlText w:val="o"/>
+      <w:lvlJc w:val="left"/>
+      <w:pPr>
+        <w:ind w:left="3600" w:hanging="360"/>
+      </w:pPr>
+      <w:rPr>
+        <w:rFonts w:ascii="Courier New" w:hAnsi="Courier New" w:cs="Courier New" w:hint="default"/>
+      </w:rPr>
+    </w:lvl>
+    <w:lvl w:ilvl="5" w:tplc="18090005" w:tentative="1">
+      <w:start w:val="1"/>
+      <w:numFmt w:val="bullet"/>
+      <w:lvlText w:val=""/>
+      <w:lvlJc w:val="left"/>
+      <w:pPr>
+        <w:ind w:left="4320" w:hanging="360"/>
+      </w:pPr>
+      <w:rPr>
+        <w:rFonts w:ascii="Wingdings" w:hAnsi="Wingdings" w:hint="default"/>
+      </w:rPr>
+    </w:lvl>
+    <w:lvl w:ilvl="6" w:tplc="18090001" w:tentative="1">
+      <w:start w:val="1"/>
+      <w:numFmt w:val="bullet"/>
+      <w:lvlText w:val=""/>
+      <w:lvlJc w:val="left"/>
+      <w:pPr>
+        <w:ind w:left="5040" w:hanging="360"/>
+      </w:pPr>
+      <w:rPr>
+        <w:rFonts w:ascii="Symbol" w:hAnsi="Symbol" w:hint="default"/>
+      </w:rPr>
+    </w:lvl>
+    <w:lvl w:ilvl="7" w:tplc="18090003" w:tentative="1">
+      <w:start w:val="1"/>
+      <w:numFmt w:val="bullet"/>
+      <w:lvlText w:val="o"/>
+      <w:lvlJc w:val="left"/>
+      <w:pPr>
+        <w:ind w:left="5760" w:hanging="360"/>
+      </w:pPr>
+      <w:rPr>
+        <w:rFonts w:ascii="Courier New" w:hAnsi="Courier New" w:cs="Courier New" w:hint="default"/>
+      </w:rPr>
+    </w:lvl>
+    <w:lvl w:ilvl="8" w:tplc="18090005" w:tentative="1">
+      <w:start w:val="1"/>
+      <w:numFmt w:val="bullet"/>
+      <w:lvlText w:val=""/>
+      <w:lvlJc w:val="left"/>
+      <w:pPr>
+        <w:ind w:left="6480" w:hanging="360"/>
+      </w:pPr>
+      <w:rPr>
+        <w:rFonts w:ascii="Wingdings" w:hAnsi="Wingdings" w:hint="default"/>
+      </w:rPr>
+    </w:lvl>
+  </w:abstractNum>
+  <w:abstractNum w:abstractNumId="5">
     <w:nsid w:val="4A51516A"/>
     <w:multiLevelType w:val="hybridMultilevel"/>
     <w:tmpl w:val="0C30FB82"/>
@@ -1509,7 +2579,7 @@
       </w:rPr>
     </w:lvl>
   </w:abstractNum>
-  <w:abstractNum w:abstractNumId="5">
+  <w:abstractNum w:abstractNumId="6">
     <w:nsid w:val="5E326192"/>
     <w:multiLevelType w:val="hybridMultilevel"/>
     <w:tmpl w:val="E60AA3D4"/>
@@ -1622,7 +2692,7 @@
       </w:rPr>
     </w:lvl>
   </w:abstractNum>
-  <w:abstractNum w:abstractNumId="6">
+  <w:abstractNum w:abstractNumId="7">
     <w:nsid w:val="7A0B5DE6"/>
     <w:multiLevelType w:val="hybridMultilevel"/>
     <w:tmpl w:val="F1A62BAC"/>
@@ -1735,7 +2805,7 @@
       </w:rPr>
     </w:lvl>
   </w:abstractNum>
-  <w:abstractNum w:abstractNumId="7">
+  <w:abstractNum w:abstractNumId="8">
     <w:nsid w:val="7FA9577C"/>
     <w:multiLevelType w:val="hybridMultilevel"/>
     <w:tmpl w:val="D86C35C2"/>
@@ -1852,13 +2922,13 @@
     <w:abstractNumId w:val="1"/>
   </w:num>
   <w:num w:numId="2">
-    <w:abstractNumId w:val="4"/>
+    <w:abstractNumId w:val="5"/>
   </w:num>
   <w:num w:numId="3">
-    <w:abstractNumId w:val="6"/>
+    <w:abstractNumId w:val="7"/>
   </w:num>
   <w:num w:numId="4">
-    <w:abstractNumId w:val="7"/>
+    <w:abstractNumId w:val="8"/>
   </w:num>
   <w:num w:numId="5">
     <w:abstractNumId w:val="2"/>
@@ -1867,10 +2937,13 @@
     <w:abstractNumId w:val="3"/>
   </w:num>
   <w:num w:numId="7">
-    <w:abstractNumId w:val="5"/>
+    <w:abstractNumId w:val="6"/>
   </w:num>
   <w:num w:numId="8">
     <w:abstractNumId w:val="0"/>
+  </w:num>
+  <w:num w:numId="9">
+    <w:abstractNumId w:val="4"/>
   </w:num>
 </w:numbering>
 </file>
@@ -2065,7 +3138,6 @@
     <w:next w:val="Normal"/>
     <w:link w:val="Heading2Char"/>
     <w:uiPriority w:val="9"/>
-    <w:semiHidden/>
     <w:unhideWhenUsed/>
     <w:qFormat/>
     <w:rsid w:val="00E823CE"/>
@@ -2082,6 +3154,28 @@
       <w:color w:val="4F81BD" w:themeColor="accent1"/>
       <w:sz w:val="26"/>
       <w:szCs w:val="26"/>
+    </w:rPr>
+  </w:style>
+  <w:style w:type="paragraph" w:styleId="Heading3">
+    <w:name w:val="heading 3"/>
+    <w:basedOn w:val="Normal"/>
+    <w:next w:val="Normal"/>
+    <w:link w:val="Heading3Char"/>
+    <w:uiPriority w:val="9"/>
+    <w:unhideWhenUsed/>
+    <w:qFormat/>
+    <w:rsid w:val="00DF02FF"/>
+    <w:pPr>
+      <w:keepNext/>
+      <w:keepLines/>
+      <w:spacing w:before="200" w:after="0"/>
+      <w:outlineLvl w:val="2"/>
+    </w:pPr>
+    <w:rPr>
+      <w:rFonts w:asciiTheme="majorHAnsi" w:eastAsiaTheme="majorEastAsia" w:hAnsiTheme="majorHAnsi" w:cstheme="majorBidi"/>
+      <w:b/>
+      <w:bCs/>
+      <w:color w:val="4F81BD" w:themeColor="accent1"/>
     </w:rPr>
   </w:style>
   <w:style w:type="character" w:default="1" w:styleId="DefaultParagraphFont">
@@ -2153,7 +3247,6 @@
     <w:basedOn w:val="DefaultParagraphFont"/>
     <w:link w:val="Heading2"/>
     <w:uiPriority w:val="9"/>
-    <w:semiHidden/>
     <w:rsid w:val="00E823CE"/>
     <w:rPr>
       <w:rFonts w:asciiTheme="majorHAnsi" w:eastAsiaTheme="majorEastAsia" w:hAnsiTheme="majorHAnsi" w:cstheme="majorBidi"/>
@@ -2162,6 +3255,19 @@
       <w:color w:val="4F81BD" w:themeColor="accent1"/>
       <w:sz w:val="26"/>
       <w:szCs w:val="26"/>
+    </w:rPr>
+  </w:style>
+  <w:style w:type="character" w:customStyle="1" w:styleId="Heading3Char">
+    <w:name w:val="Heading 3 Char"/>
+    <w:basedOn w:val="DefaultParagraphFont"/>
+    <w:link w:val="Heading3"/>
+    <w:uiPriority w:val="9"/>
+    <w:rsid w:val="00DF02FF"/>
+    <w:rPr>
+      <w:rFonts w:asciiTheme="majorHAnsi" w:eastAsiaTheme="majorEastAsia" w:hAnsiTheme="majorHAnsi" w:cstheme="majorBidi"/>
+      <w:b/>
+      <w:bCs/>
+      <w:color w:val="4F81BD" w:themeColor="accent1"/>
     </w:rPr>
   </w:style>
 </w:styles>
@@ -2357,7 +3463,6 @@
     <w:next w:val="Normal"/>
     <w:link w:val="Heading2Char"/>
     <w:uiPriority w:val="9"/>
-    <w:semiHidden/>
     <w:unhideWhenUsed/>
     <w:qFormat/>
     <w:rsid w:val="00E823CE"/>
@@ -2374,6 +3479,28 @@
       <w:color w:val="4F81BD" w:themeColor="accent1"/>
       <w:sz w:val="26"/>
       <w:szCs w:val="26"/>
+    </w:rPr>
+  </w:style>
+  <w:style w:type="paragraph" w:styleId="Heading3">
+    <w:name w:val="heading 3"/>
+    <w:basedOn w:val="Normal"/>
+    <w:next w:val="Normal"/>
+    <w:link w:val="Heading3Char"/>
+    <w:uiPriority w:val="9"/>
+    <w:unhideWhenUsed/>
+    <w:qFormat/>
+    <w:rsid w:val="00DF02FF"/>
+    <w:pPr>
+      <w:keepNext/>
+      <w:keepLines/>
+      <w:spacing w:before="200" w:after="0"/>
+      <w:outlineLvl w:val="2"/>
+    </w:pPr>
+    <w:rPr>
+      <w:rFonts w:asciiTheme="majorHAnsi" w:eastAsiaTheme="majorEastAsia" w:hAnsiTheme="majorHAnsi" w:cstheme="majorBidi"/>
+      <w:b/>
+      <w:bCs/>
+      <w:color w:val="4F81BD" w:themeColor="accent1"/>
     </w:rPr>
   </w:style>
   <w:style w:type="character" w:default="1" w:styleId="DefaultParagraphFont">
@@ -2445,7 +3572,6 @@
     <w:basedOn w:val="DefaultParagraphFont"/>
     <w:link w:val="Heading2"/>
     <w:uiPriority w:val="9"/>
-    <w:semiHidden/>
     <w:rsid w:val="00E823CE"/>
     <w:rPr>
       <w:rFonts w:asciiTheme="majorHAnsi" w:eastAsiaTheme="majorEastAsia" w:hAnsiTheme="majorHAnsi" w:cstheme="majorBidi"/>
@@ -2454,6 +3580,19 @@
       <w:color w:val="4F81BD" w:themeColor="accent1"/>
       <w:sz w:val="26"/>
       <w:szCs w:val="26"/>
+    </w:rPr>
+  </w:style>
+  <w:style w:type="character" w:customStyle="1" w:styleId="Heading3Char">
+    <w:name w:val="Heading 3 Char"/>
+    <w:basedOn w:val="DefaultParagraphFont"/>
+    <w:link w:val="Heading3"/>
+    <w:uiPriority w:val="9"/>
+    <w:rsid w:val="00DF02FF"/>
+    <w:rPr>
+      <w:rFonts w:asciiTheme="majorHAnsi" w:eastAsiaTheme="majorEastAsia" w:hAnsiTheme="majorHAnsi" w:cstheme="majorBidi"/>
+      <w:b/>
+      <w:bCs/>
+      <w:color w:val="4F81BD" w:themeColor="accent1"/>
     </w:rPr>
   </w:style>
 </w:styles>

</xml_diff>

<commit_message>
Add git info about polling remote repository
</commit_message>
<xml_diff>
--- a/research/Infrastructure Notes.docx
+++ b/research/Infrastructure Notes.docx
@@ -268,15 +268,10 @@
       </w:r>
       <w:proofErr w:type="spellEnd"/>
       <w:r>
-        <w:t xml:space="preserve"> </w:t>
-      </w:r>
-      <w:r>
-        <w:t>--global user.name "John Warde"</w:t>
+        <w:t xml:space="preserve"> --global user.name "John Warde"</w:t>
       </w:r>
       <w:r>
         <w:br/>
-      </w:r>
-      <w:r>
         <w:t xml:space="preserve">git </w:t>
       </w:r>
       <w:proofErr w:type="spellStart"/>
@@ -348,10 +343,7 @@
       </w:r>
       <w:proofErr w:type="spellEnd"/>
       <w:r>
-        <w:t xml:space="preserve"> -l</w:t>
-      </w:r>
-      <w:r>
-        <w:t xml:space="preserve"> /c/Users/</w:t>
+        <w:t xml:space="preserve"> -l /c/Users/</w:t>
       </w:r>
       <w:proofErr w:type="spellStart"/>
       <w:r>
@@ -523,10 +515,7 @@
       </w:r>
       <w:proofErr w:type="gramEnd"/>
       <w:r>
-        <w:t xml:space="preserve"> C:/Users/johnwa</w:t>
-      </w:r>
-      <w:r>
-        <w:t>rde/Downloads/johnwarde/library</w:t>
+        <w:t xml:space="preserve"> C:/Users/johnwarde/Downloads/johnwarde/library</w:t>
       </w:r>
       <w:r>
         <w:br/>
@@ -547,8 +536,6 @@
       </w:r>
       <w:r>
         <w:br/>
-      </w:r>
-      <w:r>
         <w:t>git add .   (</w:t>
       </w:r>
       <w:proofErr w:type="gramStart"/>
@@ -557,24 +544,14 @@
       </w:r>
       <w:proofErr w:type="gramEnd"/>
       <w:r>
-        <w:t xml:space="preserve"> e</w:t>
-      </w:r>
-      <w:r>
-        <w:t>verything in current directory)</w:t>
+        <w:t xml:space="preserve"> everything in current directory)</w:t>
       </w:r>
       <w:r>
         <w:br/>
-      </w:r>
-      <w:r>
-        <w:t>git comm</w:t>
-      </w:r>
-      <w:r>
-        <w:t>it -m 'First commit of project'</w:t>
+        <w:t>git commit -m 'First commit of project'</w:t>
       </w:r>
       <w:r>
         <w:br/>
-      </w:r>
-      <w:r>
         <w:t xml:space="preserve">git remote add origin </w:t>
       </w:r>
       <w:proofErr w:type="spellStart"/>
@@ -591,15 +568,10 @@
       </w:r>
       <w:proofErr w:type="spellEnd"/>
       <w:r>
-        <w:t xml:space="preserve">   (lin</w:t>
-      </w:r>
-      <w:r>
-        <w:t>ks to repository at github.com)</w:t>
+        <w:t xml:space="preserve">   (links to repository at github.com)</w:t>
       </w:r>
       <w:r>
         <w:br/>
-      </w:r>
-      <w:r>
         <w:t>git push -u origin master</w:t>
       </w:r>
     </w:p>
@@ -621,15 +593,6 @@
       <w:proofErr w:type="gramEnd"/>
       <w:r>
         <w:t xml:space="preserve"> status</w:t>
-      </w:r>
-      <w:r>
-        <w:br/>
-      </w:r>
-      <w:r>
-        <w:t xml:space="preserve">git status </w:t>
-      </w:r>
-      <w:r>
-        <w:t>–s</w:t>
       </w:r>
       <w:r>
         <w:br/>
@@ -704,11 +667,32 @@
         <w:br/>
       </w:r>
       <w:r>
-        <w:t>git status –s</w:t>
-      </w:r>
-    </w:p>
-    <w:p/>
-    <w:p/>
+        <w:t>git status</w:t>
+      </w:r>
+      <w:r>
+        <w:br/>
+      </w:r>
+      <w:r>
+        <w:t>git remote show origin</w:t>
+      </w:r>
+      <w:r>
+        <w:t xml:space="preserve"> (indicates whether there are updates available from the remote repository)</w:t>
+      </w:r>
+      <w:r>
+        <w:br/>
+      </w:r>
+      <w:r>
+        <w:t>git pull origin</w:t>
+      </w:r>
+      <w:r>
+        <w:t xml:space="preserve">  (pull updates from remote repository and merges with local repository)</w:t>
+      </w:r>
+      <w:r>
+        <w:br/>
+      </w:r>
+      <w:bookmarkStart w:id="0" w:name="_GoBack"/>
+      <w:bookmarkEnd w:id="0"/>
+    </w:p>
     <w:p>
       <w:pPr>
         <w:pStyle w:val="Heading3"/>
@@ -760,10 +744,7 @@
       </w:r>
       <w:proofErr w:type="gramEnd"/>
       <w:r>
-        <w:t>supposed to remove tracked file but didn’t work)</w:t>
-      </w:r>
-      <w:r>
-        <w:t xml:space="preserve"> </w:t>
+        <w:t xml:space="preserve">supposed to remove tracked file but didn’t work) </w:t>
       </w:r>
     </w:p>
     <w:p/>
@@ -847,7 +828,6 @@
         </w:numPr>
       </w:pPr>
       <w:r>
-        <w:lastRenderedPageBreak/>
         <w:t xml:space="preserve">In UbuntuDesktopX32 VM: </w:t>
       </w:r>
     </w:p>
@@ -860,6 +840,7 @@
         </w:numPr>
       </w:pPr>
       <w:r>
+        <w:lastRenderedPageBreak/>
         <w:t>Maven has been  installed but never used it</w:t>
       </w:r>
     </w:p>
@@ -1170,14 +1151,7 @@
           <w:rPr>
             <w:rStyle w:val="Hyperlink"/>
           </w:rPr>
-          <w:t>http://www.webupd8.org/2012/01/install-oracle-java-jdk-7-</w:t>
-        </w:r>
-        <w:r>
-          <w:rPr>
-            <w:rStyle w:val="Hyperlink"/>
-          </w:rPr>
-          <w:lastRenderedPageBreak/>
-          <w:t>in-ubuntu-via.html</w:t>
+          <w:t>http://www.webupd8.org/2012/01/install-oracle-java-jdk-7-in-ubuntu-via.html</w:t>
         </w:r>
       </w:hyperlink>
       <w:r>
@@ -1220,6 +1194,7 @@
       <w:proofErr w:type="spellStart"/>
       <w:proofErr w:type="gramStart"/>
       <w:r>
+        <w:lastRenderedPageBreak/>
         <w:t>sudo</w:t>
       </w:r>
       <w:proofErr w:type="spellEnd"/>
@@ -1669,6 +1644,7 @@
           <w:b/>
           <w:sz w:val="24"/>
         </w:rPr>
+        <w:lastRenderedPageBreak/>
         <w:t>08</w:t>
       </w:r>
       <w:r>
@@ -1879,8 +1855,6 @@
       <w:r>
         <w:t xml:space="preserve"> and set it up so that I can make changes from Ubuntu, see “GIT COMMANDS” section above.</w:t>
       </w:r>
-      <w:bookmarkStart w:id="0" w:name="_GoBack"/>
-      <w:bookmarkEnd w:id="0"/>
     </w:p>
     <w:p/>
     <w:p/>

</xml_diff>

<commit_message>
Updated documentation on VB shared folders & GIT
</commit_message>
<xml_diff>
--- a/research/Infrastructure Notes.docx
+++ b/research/Infrastructure Notes.docx
@@ -66,6 +66,9 @@
         <w:noBreakHyphen/>
         <w:t>&gt;Auto-resize Guest Display (Right-Ctrl + G) again.</w:t>
       </w:r>
+      <w:r>
+        <w:br/>
+      </w:r>
     </w:p>
     <w:p>
       <w:pPr>
@@ -119,11 +122,212 @@
       <w:pPr>
         <w:pStyle w:val="ListParagraph"/>
         <w:numPr>
+          <w:ilvl w:val="1"/>
+          <w:numId w:val="8"/>
+        </w:numPr>
+      </w:pPr>
+      <w:r>
+        <w:t xml:space="preserve">If that doesn’t down then you need to “power down” (“send shutdown signal will not work”).  </w:t>
+      </w:r>
+      <w:r>
+        <w:rPr>
+          <w:b/>
+          <w:color w:val="FF0000"/>
+        </w:rPr>
+        <w:t>Do not choose “restore to current snapshot”</w:t>
+      </w:r>
+      <w:r>
+        <w:rPr>
+          <w:color w:val="FF0000"/>
+        </w:rPr>
+        <w:t xml:space="preserve"> as it will reset the machine back to the day you took the snapshot”</w:t>
+      </w:r>
+      <w:r>
+        <w:br/>
+      </w:r>
+    </w:p>
+    <w:p>
+      <w:pPr>
+        <w:pStyle w:val="ListParagraph"/>
+        <w:numPr>
           <w:ilvl w:val="0"/>
           <w:numId w:val="8"/>
         </w:numPr>
       </w:pPr>
       <w:r>
+        <w:t xml:space="preserve">To share a folder between </w:t>
+      </w:r>
+      <w:proofErr w:type="spellStart"/>
+      <w:r>
+        <w:t>Linx</w:t>
+      </w:r>
+      <w:proofErr w:type="spellEnd"/>
+      <w:r>
+        <w:t xml:space="preserve"> and Windows:</w:t>
+      </w:r>
+    </w:p>
+    <w:p>
+      <w:pPr>
+        <w:pStyle w:val="ListParagraph"/>
+        <w:numPr>
+          <w:ilvl w:val="1"/>
+          <w:numId w:val="8"/>
+        </w:numPr>
+      </w:pPr>
+      <w:r>
+        <w:t>First ensure that files will not be in contention when accessing them, i.e. if you have a PDF open in Windows and then you try to open the same PDF in Linux you will have problems and be especially careful when writing to a file – if you have to do this then it should via git!</w:t>
+      </w:r>
+    </w:p>
+    <w:p>
+      <w:pPr>
+        <w:pStyle w:val="ListParagraph"/>
+        <w:numPr>
+          <w:ilvl w:val="1"/>
+          <w:numId w:val="8"/>
+        </w:numPr>
+      </w:pPr>
+      <w:r>
+        <w:t xml:space="preserve">In </w:t>
+      </w:r>
+      <w:proofErr w:type="spellStart"/>
+      <w:r>
+        <w:t>VirtualBox</w:t>
+      </w:r>
+      <w:proofErr w:type="spellEnd"/>
+      <w:r>
+        <w:t xml:space="preserve"> menus, choose Devices-&gt;Shared Folders</w:t>
+      </w:r>
+      <w:r>
+        <w:t xml:space="preserve"> Settings</w:t>
+      </w:r>
+      <w:r>
+        <w:t xml:space="preserve"> …</w:t>
+      </w:r>
+    </w:p>
+    <w:p>
+      <w:pPr>
+        <w:pStyle w:val="ListParagraph"/>
+        <w:numPr>
+          <w:ilvl w:val="1"/>
+          <w:numId w:val="8"/>
+        </w:numPr>
+      </w:pPr>
+      <w:r>
+        <w:t xml:space="preserve">Enter </w:t>
+      </w:r>
+      <w:r>
+        <w:rPr>
+          <w:b/>
+          <w:color w:val="FF0000"/>
+        </w:rPr>
+        <w:t>name</w:t>
+      </w:r>
+      <w:r>
+        <w:t>, folder and access level</w:t>
+      </w:r>
+    </w:p>
+    <w:p>
+      <w:pPr>
+        <w:pStyle w:val="ListParagraph"/>
+        <w:numPr>
+          <w:ilvl w:val="1"/>
+          <w:numId w:val="8"/>
+        </w:numPr>
+      </w:pPr>
+      <w:proofErr w:type="spellStart"/>
+      <w:r>
+        <w:t>m</w:t>
+      </w:r>
+      <w:r>
+        <w:t>kdir</w:t>
+      </w:r>
+      <w:proofErr w:type="spellEnd"/>
+      <w:r>
+        <w:t xml:space="preserve"> -p</w:t>
+      </w:r>
+      <w:r>
+        <w:t xml:space="preserve"> </w:t>
+      </w:r>
+      <w:r>
+        <w:t>~/</w:t>
+      </w:r>
+      <w:r>
+        <w:t>shared/</w:t>
+      </w:r>
+      <w:r>
+        <w:rPr>
+          <w:b/>
+          <w:color w:val="FF0000"/>
+        </w:rPr>
+        <w:t>books</w:t>
+      </w:r>
+      <w:r>
+        <w:rPr>
+          <w:color w:val="FF0000"/>
+        </w:rPr>
+        <w:t xml:space="preserve"> </w:t>
+      </w:r>
+      <w:r>
+        <w:t>(i.e. ensure the folder is created before next command)</w:t>
+      </w:r>
+    </w:p>
+    <w:p>
+      <w:pPr>
+        <w:pStyle w:val="ListParagraph"/>
+        <w:numPr>
+          <w:ilvl w:val="1"/>
+          <w:numId w:val="8"/>
+        </w:numPr>
+      </w:pPr>
+      <w:proofErr w:type="spellStart"/>
+      <w:r>
+        <w:t>sudo</w:t>
+      </w:r>
+      <w:proofErr w:type="spellEnd"/>
+      <w:r>
+        <w:t xml:space="preserve"> mount -t </w:t>
+      </w:r>
+      <w:proofErr w:type="spellStart"/>
+      <w:r>
+        <w:t>vboxsf</w:t>
+      </w:r>
+      <w:proofErr w:type="spellEnd"/>
+      <w:r>
+        <w:t xml:space="preserve"> </w:t>
+      </w:r>
+      <w:r>
+        <w:rPr>
+          <w:b/>
+          <w:color w:val="FF0000"/>
+        </w:rPr>
+        <w:t>books</w:t>
+      </w:r>
+      <w:r>
+        <w:t xml:space="preserve"> ~/shared/</w:t>
+      </w:r>
+      <w:r>
+        <w:rPr>
+          <w:b/>
+          <w:color w:val="FF0000"/>
+        </w:rPr>
+        <w:t>books</w:t>
+      </w:r>
+      <w:r>
+        <w:t>/</w:t>
+      </w:r>
+      <w:r>
+        <w:br/>
+      </w:r>
+    </w:p>
+    <w:p>
+      <w:pPr>
+        <w:pStyle w:val="ListParagraph"/>
+        <w:numPr>
+          <w:ilvl w:val="0"/>
+          <w:numId w:val="8"/>
+        </w:numPr>
+      </w:pPr>
+      <w:r>
         <w:t>Use the following to locate package names for using with Chef</w:t>
       </w:r>
       <w:r>
@@ -150,7 +354,12 @@
       </w:r>
       <w:proofErr w:type="spellEnd"/>
       <w:r>
-        <w:t xml:space="preserve"> part is only used to highlight the searched word</w:t>
+        <w:t xml:space="preserve"> part is only used to highlight th</w:t>
+      </w:r>
+      <w:bookmarkStart w:id="0" w:name="_GoBack"/>
+      <w:bookmarkEnd w:id="0"/>
+      <w:r>
+        <w:t>e searched word</w:t>
       </w:r>
     </w:p>
     <w:p>
@@ -176,10 +385,16 @@
     </w:p>
     <w:p/>
     <w:p>
+      <w:r>
+        <w:br w:type="page"/>
+      </w:r>
+    </w:p>
+    <w:p>
       <w:pPr>
         <w:pStyle w:val="Heading2"/>
       </w:pPr>
       <w:r>
+        <w:lastRenderedPageBreak/>
         <w:t>GIT COMMANDS</w:t>
       </w:r>
     </w:p>
@@ -300,6 +515,24 @@
       </w:hyperlink>
       <w:r>
         <w:br/>
+      </w:r>
+      <w:proofErr w:type="spellStart"/>
+      <w:r>
+        <w:t>mkdir</w:t>
+      </w:r>
+      <w:proofErr w:type="spellEnd"/>
+      <w:r>
+        <w:t xml:space="preserve"> ~/.</w:t>
+      </w:r>
+      <w:proofErr w:type="spellStart"/>
+      <w:r>
+        <w:t>ssh</w:t>
+      </w:r>
+      <w:proofErr w:type="spellEnd"/>
+      <w:r>
+        <w:br/>
+      </w:r>
+      <w:r>
         <w:t>cd ~/.</w:t>
       </w:r>
       <w:proofErr w:type="spellStart"/>
@@ -475,7 +708,6 @@
         <w:pStyle w:val="Heading3"/>
       </w:pPr>
       <w:r>
-        <w:lastRenderedPageBreak/>
         <w:t>GIT – initialize new repository</w:t>
       </w:r>
     </w:p>
@@ -654,6 +886,7 @@
       </w:r>
       <w:proofErr w:type="gramStart"/>
       <w:r>
+        <w:lastRenderedPageBreak/>
         <w:t>git</w:t>
       </w:r>
       <w:proofErr w:type="gramEnd"/>
@@ -690,8 +923,6 @@
       <w:r>
         <w:br/>
       </w:r>
-      <w:bookmarkStart w:id="0" w:name="_GoBack"/>
-      <w:bookmarkEnd w:id="0"/>
     </w:p>
     <w:p>
       <w:pPr>
@@ -840,7 +1071,6 @@
         </w:numPr>
       </w:pPr>
       <w:r>
-        <w:lastRenderedPageBreak/>
         <w:t>Maven has been  installed but never used it</w:t>
       </w:r>
     </w:p>
@@ -1194,7 +1424,6 @@
       <w:proofErr w:type="spellStart"/>
       <w:proofErr w:type="gramStart"/>
       <w:r>
-        <w:lastRenderedPageBreak/>
         <w:t>sudo</w:t>
       </w:r>
       <w:proofErr w:type="spellEnd"/>
@@ -1400,6 +1629,7 @@
         </w:numPr>
       </w:pPr>
       <w:r>
+        <w:lastRenderedPageBreak/>
         <w:t>Downloaded the .</w:t>
       </w:r>
       <w:proofErr w:type="spellStart"/>
@@ -1644,7 +1874,6 @@
           <w:b/>
           <w:sz w:val="24"/>
         </w:rPr>
-        <w:lastRenderedPageBreak/>
         <w:t>08</w:t>
       </w:r>
       <w:r>
@@ -1790,6 +2019,7 @@
         </w:numPr>
       </w:pPr>
       <w:r>
+        <w:lastRenderedPageBreak/>
         <w:t>Was able to sync down old Java library projects , load in Eclipse, debug and run from command line to confirm that Java is working on the Ubuntu guest VM</w:t>
       </w:r>
     </w:p>
@@ -3244,6 +3474,18 @@
       <w:color w:val="4F81BD" w:themeColor="accent1"/>
     </w:rPr>
   </w:style>
+  <w:style w:type="character" w:styleId="FollowedHyperlink">
+    <w:name w:val="FollowedHyperlink"/>
+    <w:basedOn w:val="DefaultParagraphFont"/>
+    <w:uiPriority w:val="99"/>
+    <w:semiHidden/>
+    <w:unhideWhenUsed/>
+    <w:rsid w:val="00034B6B"/>
+    <w:rPr>
+      <w:color w:val="800080" w:themeColor="followedHyperlink"/>
+      <w:u w:val="single"/>
+    </w:rPr>
+  </w:style>
 </w:styles>
 </file>
 
@@ -3569,6 +3811,18 @@
       <w:color w:val="4F81BD" w:themeColor="accent1"/>
     </w:rPr>
   </w:style>
+  <w:style w:type="character" w:styleId="FollowedHyperlink">
+    <w:name w:val="FollowedHyperlink"/>
+    <w:basedOn w:val="DefaultParagraphFont"/>
+    <w:uiPriority w:val="99"/>
+    <w:semiHidden/>
+    <w:unhideWhenUsed/>
+    <w:rsid w:val="00034B6B"/>
+    <w:rPr>
+      <w:color w:val="800080" w:themeColor="followedHyperlink"/>
+      <w:u w:val="single"/>
+    </w:rPr>
+  </w:style>
 </w:styles>
 </file>
 

</xml_diff>

<commit_message>
Notes for getting STS eclipse running on Windows
</commit_message>
<xml_diff>
--- a/research/Infrastructure Notes.docx
+++ b/research/Infrastructure Notes.docx
@@ -21,21 +21,8 @@
       <w:pPr>
         <w:pStyle w:val="Heading2"/>
       </w:pPr>
-      <w:proofErr w:type="spellStart"/>
-      <w:r>
-        <w:t>VirtualBox</w:t>
-      </w:r>
-      <w:proofErr w:type="spellEnd"/>
-      <w:r>
-        <w:t xml:space="preserve">: </w:t>
-      </w:r>
-      <w:proofErr w:type="spellStart"/>
-      <w:r>
-        <w:t>UbuntuDesktop</w:t>
-      </w:r>
-      <w:proofErr w:type="spellEnd"/>
-      <w:r>
-        <w:t>:</w:t>
+      <w:r>
+        <w:t>VirtualBox: UbuntuDesktop:</w:t>
       </w:r>
     </w:p>
     <w:p>
@@ -155,15 +142,7 @@
         </w:numPr>
       </w:pPr>
       <w:r>
-        <w:t xml:space="preserve">To share a folder between </w:t>
-      </w:r>
-      <w:proofErr w:type="spellStart"/>
-      <w:r>
-        <w:t>Linx</w:t>
-      </w:r>
-      <w:proofErr w:type="spellEnd"/>
-      <w:r>
-        <w:t xml:space="preserve"> and Windows:</w:t>
+        <w:t>To share a folder between Linx and Windows:</w:t>
       </w:r>
     </w:p>
     <w:p>
@@ -187,15 +166,7 @@
         </w:numPr>
       </w:pPr>
       <w:r>
-        <w:t xml:space="preserve">In </w:t>
-      </w:r>
-      <w:proofErr w:type="spellStart"/>
-      <w:r>
-        <w:t>VirtualBox</w:t>
-      </w:r>
-      <w:proofErr w:type="spellEnd"/>
-      <w:r>
-        <w:t xml:space="preserve"> menus, choose Devices-&gt;Shared Folders</w:t>
+        <w:t>In VirtualBox menus, choose Devices-&gt;Shared Folders</w:t>
       </w:r>
       <w:r>
         <w:t xml:space="preserve"> Settings</w:t>
@@ -234,14 +205,12 @@
           <w:numId w:val="8"/>
         </w:numPr>
       </w:pPr>
-      <w:proofErr w:type="spellStart"/>
       <w:r>
         <w:t>m</w:t>
       </w:r>
       <w:r>
         <w:t>kdir</w:t>
       </w:r>
-      <w:proofErr w:type="spellEnd"/>
       <w:r>
         <w:t xml:space="preserve"> -p</w:t>
       </w:r>
@@ -279,109 +248,70 @@
           <w:numId w:val="8"/>
         </w:numPr>
       </w:pPr>
-      <w:proofErr w:type="spellStart"/>
-      <w:r>
-        <w:t>sudo</w:t>
-      </w:r>
-      <w:proofErr w:type="spellEnd"/>
-      <w:r>
-        <w:t xml:space="preserve"> mount -t </w:t>
-      </w:r>
-      <w:proofErr w:type="spellStart"/>
-      <w:r>
-        <w:t>vboxsf</w:t>
-      </w:r>
-      <w:proofErr w:type="spellEnd"/>
+      <w:r>
+        <w:t xml:space="preserve">sudo mount -t vboxsf </w:t>
+      </w:r>
+      <w:r>
+        <w:rPr>
+          <w:b/>
+          <w:color w:val="FF0000"/>
+        </w:rPr>
+        <w:t>books</w:t>
+      </w:r>
+      <w:r>
+        <w:t xml:space="preserve"> ~/shared/</w:t>
+      </w:r>
+      <w:r>
+        <w:rPr>
+          <w:b/>
+          <w:color w:val="FF0000"/>
+        </w:rPr>
+        <w:t>books</w:t>
+      </w:r>
+      <w:r>
+        <w:t>/</w:t>
+      </w:r>
+      <w:r>
+        <w:br/>
+      </w:r>
+    </w:p>
+    <w:p>
+      <w:pPr>
+        <w:pStyle w:val="ListParagraph"/>
+        <w:numPr>
+          <w:ilvl w:val="0"/>
+          <w:numId w:val="8"/>
+        </w:numPr>
+      </w:pPr>
+      <w:r>
+        <w:t>Use the following to locate package names for using with Chef</w:t>
+      </w:r>
+      <w:r>
+        <w:br/>
+      </w:r>
+      <w:r>
+        <w:t>apt-cache search git | grep git</w:t>
+      </w:r>
+      <w:r>
+        <w:br/>
+        <w:t>The grep part is only used to highlight the searched word</w:t>
+      </w:r>
+    </w:p>
+    <w:p>
+      <w:r>
+        <w:t>Windows:</w:t>
+      </w:r>
       <w:r>
         <w:t xml:space="preserve"> </w:t>
       </w:r>
       <w:r>
-        <w:rPr>
-          <w:b/>
-          <w:color w:val="FF0000"/>
-        </w:rPr>
-        <w:t>books</w:t>
-      </w:r>
-      <w:r>
-        <w:t xml:space="preserve"> ~/shared/</w:t>
-      </w:r>
-      <w:r>
-        <w:rPr>
-          <w:b/>
-          <w:color w:val="FF0000"/>
-        </w:rPr>
-        <w:t>books</w:t>
-      </w:r>
-      <w:r>
-        <w:t>/</w:t>
-      </w:r>
-      <w:r>
-        <w:br/>
-      </w:r>
-    </w:p>
-    <w:p>
-      <w:pPr>
-        <w:pStyle w:val="ListParagraph"/>
-        <w:numPr>
-          <w:ilvl w:val="0"/>
-          <w:numId w:val="8"/>
-        </w:numPr>
-      </w:pPr>
-      <w:r>
-        <w:t>Use the following to locate package names for using with Chef</w:t>
-      </w:r>
-      <w:r>
-        <w:br/>
-      </w:r>
-      <w:r>
-        <w:t xml:space="preserve">apt-cache search git | </w:t>
-      </w:r>
-      <w:proofErr w:type="spellStart"/>
-      <w:r>
-        <w:t>grep</w:t>
-      </w:r>
-      <w:proofErr w:type="spellEnd"/>
-      <w:r>
-        <w:t xml:space="preserve"> git</w:t>
-      </w:r>
-      <w:r>
-        <w:br/>
-        <w:t xml:space="preserve">The </w:t>
-      </w:r>
-      <w:proofErr w:type="spellStart"/>
-      <w:r>
-        <w:t>grep</w:t>
-      </w:r>
-      <w:proofErr w:type="spellEnd"/>
-      <w:r>
-        <w:t xml:space="preserve"> part is only used to highlight th</w:t>
-      </w:r>
-      <w:bookmarkStart w:id="0" w:name="_GoBack"/>
-      <w:bookmarkEnd w:id="0"/>
-      <w:r>
-        <w:t>e searched word</w:t>
-      </w:r>
-    </w:p>
-    <w:p>
-      <w:r>
-        <w:t>Windows:</w:t>
-      </w:r>
-      <w:r>
-        <w:t xml:space="preserve"> </w:t>
-      </w:r>
-      <w:r>
         <w:t>When a Java application cannot load (i.e. cannot create a  JVM or find a JRE/JDK then it usually means that the application is 32 bit or 64 bit and it cannot find the required JRE/JDK in 32 bit or 64 bit)</w:t>
       </w:r>
     </w:p>
     <w:p>
       <w:r>
-        <w:t xml:space="preserve">SSH client -&gt; use </w:t>
-      </w:r>
-      <w:proofErr w:type="spellStart"/>
-      <w:r>
-        <w:t>PuTTY</w:t>
-      </w:r>
-      <w:proofErr w:type="spellEnd"/>
+        <w:t>SSH client -&gt; use PuTTY</w:t>
+      </w:r>
     </w:p>
     <w:p/>
     <w:p>
@@ -439,71 +369,21 @@
         <w:pStyle w:val="Heading3"/>
       </w:pPr>
       <w:r>
-        <w:t xml:space="preserve">GIT – initial </w:t>
-      </w:r>
-      <w:proofErr w:type="spellStart"/>
-      <w:r>
-        <w:t>config</w:t>
-      </w:r>
-      <w:proofErr w:type="spellEnd"/>
-    </w:p>
-    <w:p>
-      <w:r>
-        <w:t>(</w:t>
-      </w:r>
-      <w:proofErr w:type="gramStart"/>
-      <w:r>
-        <w:t>maybe</w:t>
-      </w:r>
-      <w:proofErr w:type="gramEnd"/>
-      <w:r>
-        <w:t xml:space="preserve"> put these into </w:t>
-      </w:r>
-      <w:proofErr w:type="spellStart"/>
-      <w:r>
-        <w:t>devenv</w:t>
-      </w:r>
-      <w:proofErr w:type="spellEnd"/>
-      <w:r>
-        <w:t xml:space="preserve"> Chef recipe eventually)</w:t>
-      </w:r>
-    </w:p>
-    <w:p>
-      <w:proofErr w:type="gramStart"/>
-      <w:r>
-        <w:t>git</w:t>
-      </w:r>
-      <w:proofErr w:type="gramEnd"/>
-      <w:r>
-        <w:t xml:space="preserve"> </w:t>
-      </w:r>
-      <w:proofErr w:type="spellStart"/>
-      <w:r>
-        <w:t>config</w:t>
-      </w:r>
-      <w:proofErr w:type="spellEnd"/>
-      <w:r>
-        <w:t xml:space="preserve"> --global user.name "John Warde"</w:t>
+        <w:t>GIT – initial config</w:t>
+      </w:r>
+    </w:p>
+    <w:p>
+      <w:r>
+        <w:t>(maybe put these into devenv Chef recipe eventually)</w:t>
+      </w:r>
+    </w:p>
+    <w:p>
+      <w:r>
+        <w:t>git config --global user.name "John Warde"</w:t>
       </w:r>
       <w:r>
         <w:br/>
-        <w:t xml:space="preserve">git </w:t>
-      </w:r>
-      <w:proofErr w:type="spellStart"/>
-      <w:r>
-        <w:t>config</w:t>
-      </w:r>
-      <w:proofErr w:type="spellEnd"/>
-      <w:r>
-        <w:t xml:space="preserve"> --global </w:t>
-      </w:r>
-      <w:proofErr w:type="spellStart"/>
-      <w:r>
-        <w:t>user.email</w:t>
-      </w:r>
-      <w:proofErr w:type="spellEnd"/>
-      <w:r>
-        <w:t xml:space="preserve"> </w:t>
+        <w:t xml:space="preserve">git config --global user.email </w:t>
       </w:r>
       <w:hyperlink r:id="rId7" w:history="1">
         <w:r>
@@ -516,48 +396,18 @@
       <w:r>
         <w:br/>
       </w:r>
-      <w:proofErr w:type="spellStart"/>
-      <w:r>
-        <w:t>mkdir</w:t>
-      </w:r>
-      <w:proofErr w:type="spellEnd"/>
-      <w:r>
-        <w:t xml:space="preserve"> ~/.</w:t>
-      </w:r>
-      <w:proofErr w:type="spellStart"/>
-      <w:r>
-        <w:t>ssh</w:t>
-      </w:r>
-      <w:proofErr w:type="spellEnd"/>
+      <w:r>
+        <w:t>mkdir ~/.ssh</w:t>
+      </w:r>
       <w:r>
         <w:br/>
       </w:r>
       <w:r>
-        <w:t>cd ~/.</w:t>
-      </w:r>
-      <w:proofErr w:type="spellStart"/>
-      <w:r>
-        <w:t>ssh</w:t>
-      </w:r>
-      <w:proofErr w:type="spellEnd"/>
+        <w:t>cd ~/.ssh</w:t>
+      </w:r>
       <w:r>
         <w:br/>
-      </w:r>
-      <w:proofErr w:type="spellStart"/>
-      <w:r>
-        <w:t>ssh-keygen</w:t>
-      </w:r>
-      <w:proofErr w:type="spellEnd"/>
-      <w:r>
-        <w:t xml:space="preserve"> -t </w:t>
-      </w:r>
-      <w:proofErr w:type="spellStart"/>
-      <w:r>
-        <w:t>rsa</w:t>
-      </w:r>
-      <w:proofErr w:type="spellEnd"/>
-      <w:r>
-        <w:t xml:space="preserve"> -C </w:t>
+        <w:t xml:space="preserve">ssh-keygen -t rsa -C </w:t>
       </w:r>
       <w:hyperlink r:id="rId8" w:history="1">
         <w:r>
@@ -569,46 +419,11 @@
       </w:hyperlink>
       <w:r>
         <w:br/>
-      </w:r>
-      <w:proofErr w:type="spellStart"/>
-      <w:r>
-        <w:t>ls</w:t>
-      </w:r>
-      <w:proofErr w:type="spellEnd"/>
-      <w:r>
-        <w:t xml:space="preserve"> -l /c/Users/</w:t>
-      </w:r>
-      <w:proofErr w:type="spellStart"/>
-      <w:r>
-        <w:t>johnwarde</w:t>
-      </w:r>
-      <w:proofErr w:type="spellEnd"/>
-      <w:r>
-        <w:t>/.</w:t>
-      </w:r>
-      <w:proofErr w:type="spellStart"/>
-      <w:r>
-        <w:t>ssh</w:t>
-      </w:r>
-      <w:proofErr w:type="spellEnd"/>
-      <w:r>
-        <w:t>/</w:t>
-      </w:r>
-      <w:proofErr w:type="spellStart"/>
-      <w:r>
-        <w:t>id_rsa</w:t>
-      </w:r>
-      <w:proofErr w:type="spellEnd"/>
+        <w:t>ls -l /c/Users/johnwarde/.ssh/id_rsa</w:t>
+      </w:r>
       <w:r>
         <w:br/>
-      </w:r>
-      <w:proofErr w:type="spellStart"/>
-      <w:r>
-        <w:t>ssh</w:t>
-      </w:r>
-      <w:proofErr w:type="spellEnd"/>
-      <w:r>
-        <w:t xml:space="preserve"> -T </w:t>
+        <w:t xml:space="preserve">ssh -T </w:t>
       </w:r>
       <w:hyperlink r:id="rId9" w:history="1">
         <w:r>
@@ -620,13 +435,8 @@
       </w:hyperlink>
       <w:r>
         <w:br/>
-        <w:t>cd ~/</w:t>
-      </w:r>
-      <w:proofErr w:type="spellStart"/>
-      <w:r>
-        <w:t>scm</w:t>
-      </w:r>
-      <w:proofErr w:type="spellEnd"/>
+        <w:t>cd ~/scm</w:t>
+      </w:r>
       <w:r>
         <w:br/>
       </w:r>
@@ -643,53 +453,15 @@
       </w:hyperlink>
     </w:p>
     <w:p>
-      <w:proofErr w:type="spellStart"/>
-      <w:proofErr w:type="gramStart"/>
-      <w:r>
-        <w:t>xclip</w:t>
-      </w:r>
-      <w:proofErr w:type="spellEnd"/>
-      <w:proofErr w:type="gramEnd"/>
-      <w:r>
-        <w:t xml:space="preserve"> -</w:t>
-      </w:r>
-      <w:proofErr w:type="spellStart"/>
-      <w:r>
-        <w:t>sel</w:t>
-      </w:r>
-      <w:proofErr w:type="spellEnd"/>
-      <w:r>
-        <w:t xml:space="preserve"> clip &lt; ~/.</w:t>
-      </w:r>
-      <w:proofErr w:type="spellStart"/>
-      <w:r>
-        <w:t>ssh</w:t>
-      </w:r>
-      <w:proofErr w:type="spellEnd"/>
-      <w:r>
-        <w:t>/id_rsa.pub</w:t>
-      </w:r>
-      <w:r>
-        <w:t xml:space="preserve">  (copies contents of file to clip board for pasting into a new SSH key on </w:t>
-      </w:r>
-      <w:proofErr w:type="spellStart"/>
-      <w:r>
-        <w:t>gi</w:t>
-      </w:r>
-      <w:proofErr w:type="spellEnd"/>
-      <w:r>
-        <w:t xml:space="preserve"> hub, see settings-&gt;SSH Keys)</w:t>
+      <w:r>
+        <w:t>xclip -sel clip &lt; ~/.ssh/id_rsa.pub</w:t>
+      </w:r>
+      <w:r>
+        <w:t xml:space="preserve">  (copies contents of file to clip board for pasting into a new SSH key on gi hub, see settings-&gt;SSH Keys)</w:t>
       </w:r>
       <w:r>
         <w:br/>
-      </w:r>
-      <w:proofErr w:type="spellStart"/>
-      <w:r>
-        <w:t>ssh</w:t>
-      </w:r>
-      <w:proofErr w:type="spellEnd"/>
-      <w:r>
-        <w:t xml:space="preserve"> -T </w:t>
+        <w:t xml:space="preserve">ssh -T </w:t>
       </w:r>
       <w:hyperlink r:id="rId11" w:history="1">
         <w:r>
@@ -713,51 +485,17 @@
     </w:p>
     <w:p>
       <w:r>
-        <w:t>(</w:t>
-      </w:r>
-      <w:proofErr w:type="gramStart"/>
-      <w:r>
-        <w:t>can</w:t>
-      </w:r>
-      <w:proofErr w:type="gramEnd"/>
-      <w:r>
-        <w:t xml:space="preserve"> always </w:t>
-      </w:r>
-      <w:proofErr w:type="spellStart"/>
-      <w:r>
-        <w:t>init</w:t>
-      </w:r>
-      <w:proofErr w:type="spellEnd"/>
-      <w:r>
-        <w:t xml:space="preserve"> a repository on </w:t>
-      </w:r>
-      <w:proofErr w:type="spellStart"/>
-      <w:r>
-        <w:t>github</w:t>
-      </w:r>
-      <w:proofErr w:type="spellEnd"/>
-      <w:r>
-        <w:t xml:space="preserve"> and clone down)</w:t>
-      </w:r>
-    </w:p>
-    <w:p>
-      <w:proofErr w:type="gramStart"/>
-      <w:r>
-        <w:t>cd</w:t>
-      </w:r>
-      <w:proofErr w:type="gramEnd"/>
-      <w:r>
-        <w:t xml:space="preserve"> C:/Users/johnwarde/Downloads/johnwarde/library</w:t>
+        <w:t>(can always init a repository on github and clone down)</w:t>
+      </w:r>
+    </w:p>
+    <w:p>
+      <w:r>
+        <w:t>cd C:/Users/johnwarde/Downloads/johnwarde/library</w:t>
       </w:r>
       <w:r>
         <w:br/>
-        <w:t xml:space="preserve">git </w:t>
-      </w:r>
-      <w:proofErr w:type="spellStart"/>
-      <w:r>
-        <w:t>init</w:t>
-      </w:r>
-      <w:proofErr w:type="spellEnd"/>
+        <w:t>git init</w:t>
+      </w:r>
       <w:r>
         <w:br/>
         <w:t>git status</w:t>
@@ -768,15 +506,7 @@
       </w:r>
       <w:r>
         <w:br/>
-        <w:t>git add .   (</w:t>
-      </w:r>
-      <w:proofErr w:type="gramStart"/>
-      <w:r>
-        <w:t>add</w:t>
-      </w:r>
-      <w:proofErr w:type="gramEnd"/>
-      <w:r>
-        <w:t xml:space="preserve"> everything in current directory)</w:t>
+        <w:t>git add .   (add everything in current directory)</w:t>
       </w:r>
       <w:r>
         <w:br/>
@@ -784,23 +514,7 @@
       </w:r>
       <w:r>
         <w:br/>
-        <w:t xml:space="preserve">git remote add origin </w:t>
-      </w:r>
-      <w:proofErr w:type="spellStart"/>
-      <w:r>
-        <w:t>git@github.com:johnwarde</w:t>
-      </w:r>
-      <w:proofErr w:type="spellEnd"/>
-      <w:r>
-        <w:t>/</w:t>
-      </w:r>
-      <w:proofErr w:type="spellStart"/>
-      <w:r>
-        <w:t>library.git</w:t>
-      </w:r>
-      <w:proofErr w:type="spellEnd"/>
-      <w:r>
-        <w:t xml:space="preserve">   (links to repository at github.com)</w:t>
+        <w:t>git remote add origin git@github.com:johnwarde/library.git   (links to repository at github.com)</w:t>
       </w:r>
       <w:r>
         <w:br/>
@@ -818,25 +532,12 @@
     </w:p>
     <w:p/>
     <w:p>
-      <w:proofErr w:type="gramStart"/>
-      <w:r>
-        <w:t>git</w:t>
-      </w:r>
-      <w:proofErr w:type="gramEnd"/>
-      <w:r>
-        <w:t xml:space="preserve"> status</w:t>
+      <w:r>
+        <w:t>git status</w:t>
       </w:r>
       <w:r>
         <w:br/>
-        <w:t xml:space="preserve">git add </w:t>
-      </w:r>
-      <w:proofErr w:type="spellStart"/>
-      <w:r>
-        <w:t>src</w:t>
-      </w:r>
-      <w:proofErr w:type="spellEnd"/>
-      <w:r>
-        <w:t>/library/Book.java</w:t>
+        <w:t>git add src/library/Book.java</w:t>
       </w:r>
       <w:r>
         <w:br/>
@@ -845,29 +546,13 @@
         <w:t>g</w:t>
       </w:r>
       <w:r>
-        <w:t xml:space="preserve">it add </w:t>
-      </w:r>
-      <w:proofErr w:type="spellStart"/>
-      <w:r>
-        <w:t>src</w:t>
-      </w:r>
-      <w:proofErr w:type="spellEnd"/>
-      <w:r>
-        <w:t>/library/Library.java</w:t>
+        <w:t>it add src/library/Library.java</w:t>
       </w:r>
       <w:r>
         <w:br/>
       </w:r>
       <w:r>
-        <w:t>git add . (</w:t>
-      </w:r>
-      <w:proofErr w:type="gramStart"/>
-      <w:r>
-        <w:t>you</w:t>
-      </w:r>
-      <w:proofErr w:type="gramEnd"/>
-      <w:r>
-        <w:t xml:space="preserve"> need to do a git add on already tracked/modified files too to pu</w:t>
+        <w:t>git add . (you need to do a git add on already tracked/modified files too to pu</w:t>
       </w:r>
       <w:r>
         <w:t>t them into staging for commit)</w:t>
@@ -884,14 +569,9 @@
       <w:r>
         <w:br/>
       </w:r>
-      <w:proofErr w:type="gramStart"/>
       <w:r>
         <w:lastRenderedPageBreak/>
-        <w:t>git</w:t>
-      </w:r>
-      <w:proofErr w:type="gramEnd"/>
-      <w:r>
-        <w:t xml:space="preserve"> push origin master  (pus</w:t>
+        <w:t>git push origin master  (pus</w:t>
       </w:r>
       <w:r>
         <w:t>h changes to remote repository)</w:t>
@@ -933,49 +613,18 @@
       </w:r>
     </w:p>
     <w:p>
-      <w:proofErr w:type="gramStart"/>
-      <w:r>
-        <w:t>git</w:t>
-      </w:r>
-      <w:proofErr w:type="gramEnd"/>
-      <w:r>
-        <w:t xml:space="preserve"> log</w:t>
-      </w:r>
-    </w:p>
-    <w:p>
-      <w:proofErr w:type="gramStart"/>
-      <w:r>
-        <w:t>git</w:t>
-      </w:r>
-      <w:proofErr w:type="gramEnd"/>
-      <w:r>
-        <w:t xml:space="preserve"> –help</w:t>
-      </w:r>
-    </w:p>
-    <w:p>
-      <w:proofErr w:type="gramStart"/>
-      <w:r>
-        <w:t>git</w:t>
-      </w:r>
-      <w:proofErr w:type="gramEnd"/>
-      <w:r>
-        <w:t xml:space="preserve"> </w:t>
-      </w:r>
-      <w:proofErr w:type="spellStart"/>
-      <w:r>
-        <w:t>rm</w:t>
-      </w:r>
-      <w:proofErr w:type="spellEnd"/>
-      <w:r>
-        <w:t xml:space="preserve"> --cached ../docs/~$</w:t>
-      </w:r>
-      <w:proofErr w:type="gramStart"/>
-      <w:r>
-        <w:t>nNotes.docx  (</w:t>
-      </w:r>
-      <w:proofErr w:type="gramEnd"/>
-      <w:r>
-        <w:t xml:space="preserve">supposed to remove tracked file but didn’t work) </w:t>
+      <w:r>
+        <w:t>git log</w:t>
+      </w:r>
+    </w:p>
+    <w:p>
+      <w:r>
+        <w:t>git –help</w:t>
+      </w:r>
+    </w:p>
+    <w:p>
+      <w:r>
+        <w:t xml:space="preserve">git rm --cached ../docs/~$nNotes.docx  (supposed to remove tracked file but didn’t work) </w:t>
       </w:r>
     </w:p>
     <w:p/>
@@ -1005,37 +654,13 @@
         </w:numPr>
       </w:pPr>
       <w:r>
-        <w:t xml:space="preserve">Upgraded </w:t>
-      </w:r>
-      <w:proofErr w:type="spellStart"/>
-      <w:r>
-        <w:t>VirtualBox</w:t>
-      </w:r>
-      <w:proofErr w:type="spellEnd"/>
-      <w:r>
-        <w:t xml:space="preserve"> to 4.3.18 which resolved the “make sure the kerne</w:t>
+        <w:t>Upgraded VirtualBox to 4.3.18 which resolved the “make sure the kerne</w:t>
       </w:r>
       <w:r>
         <w:t>l module has been loaded successfully</w:t>
       </w:r>
       <w:r>
-        <w:t xml:space="preserve">” (also bad </w:t>
-      </w:r>
-      <w:proofErr w:type="spellStart"/>
-      <w:r>
-        <w:t>dll</w:t>
-      </w:r>
-      <w:proofErr w:type="spellEnd"/>
-      <w:r>
-        <w:t xml:space="preserve"> message on opening of </w:t>
-      </w:r>
-      <w:proofErr w:type="spellStart"/>
-      <w:r>
-        <w:t>VirtualBox</w:t>
-      </w:r>
-      <w:proofErr w:type="spellEnd"/>
-      <w:r>
-        <w:t>).  All VMs are now working</w:t>
+        <w:t>” (also bad dll message on opening of VirtualBox).  All VMs are now working</w:t>
       </w:r>
     </w:p>
     <w:p>
@@ -1217,15 +842,7 @@
         </w:r>
       </w:hyperlink>
       <w:r>
-        <w:t xml:space="preserve"> and let the Ubuntu Software </w:t>
-      </w:r>
-      <w:proofErr w:type="spellStart"/>
-      <w:r>
-        <w:t>Center</w:t>
-      </w:r>
-      <w:proofErr w:type="spellEnd"/>
-      <w:r>
-        <w:t xml:space="preserve"> open the .deb file</w:t>
+        <w:t xml:space="preserve"> and let the Ubuntu Software Center open the .deb file</w:t>
       </w:r>
     </w:p>
     <w:p>
@@ -1275,15 +892,7 @@
         </w:numPr>
       </w:pPr>
       <w:r>
-        <w:t xml:space="preserve">Attempt to get stuff going on the </w:t>
-      </w:r>
-      <w:proofErr w:type="spellStart"/>
-      <w:r>
-        <w:t>macbook</w:t>
-      </w:r>
-      <w:proofErr w:type="spellEnd"/>
-      <w:r>
-        <w:t xml:space="preserve"> …</w:t>
+        <w:t>Attempt to get stuff going on the macbook …</w:t>
       </w:r>
     </w:p>
     <w:p>
@@ -1357,13 +966,8 @@
         </w:numPr>
       </w:pPr>
       <w:r>
-        <w:t xml:space="preserve">On </w:t>
-      </w:r>
-      <w:proofErr w:type="spellStart"/>
-      <w:r>
-        <w:t>Unbuntu</w:t>
-      </w:r>
-      <w:proofErr w:type="spellEnd"/>
+        <w:t>On Unbuntu</w:t>
+      </w:r>
     </w:p>
     <w:p>
       <w:pPr>
@@ -1386,123 +990,47 @@
       </w:hyperlink>
       <w:r>
         <w:br/>
-      </w:r>
-      <w:proofErr w:type="spellStart"/>
-      <w:r>
-        <w:t>sudo</w:t>
-      </w:r>
-      <w:proofErr w:type="spellEnd"/>
-      <w:r>
-        <w:t xml:space="preserve"> mount -t </w:t>
-      </w:r>
-      <w:proofErr w:type="spellStart"/>
-      <w:r>
-        <w:t>vboxsf</w:t>
-      </w:r>
-      <w:proofErr w:type="spellEnd"/>
-      <w:r>
-        <w:t xml:space="preserve"> </w:t>
-      </w:r>
-      <w:proofErr w:type="spellStart"/>
-      <w:r>
-        <w:t>jbdissertation</w:t>
-      </w:r>
-      <w:proofErr w:type="spellEnd"/>
-      <w:r>
-        <w:t xml:space="preserve"> </w:t>
-      </w:r>
-      <w:proofErr w:type="spellStart"/>
-      <w:r>
-        <w:t>jbdissertation</w:t>
-      </w:r>
-      <w:proofErr w:type="spellEnd"/>
-    </w:p>
-    <w:p>
-      <w:pPr>
-        <w:pStyle w:val="ListParagraph"/>
-      </w:pPr>
-      <w:proofErr w:type="spellStart"/>
-      <w:proofErr w:type="gramStart"/>
-      <w:r>
-        <w:t>sudo</w:t>
-      </w:r>
-      <w:proofErr w:type="spellEnd"/>
-      <w:proofErr w:type="gramEnd"/>
-      <w:r>
-        <w:t xml:space="preserve"> add-apt-repository ppa:webupd8team/java </w:t>
-      </w:r>
-    </w:p>
-    <w:p>
-      <w:pPr>
-        <w:pStyle w:val="ListParagraph"/>
-      </w:pPr>
-      <w:proofErr w:type="spellStart"/>
-      <w:proofErr w:type="gramStart"/>
-      <w:r>
-        <w:t>sudo</w:t>
-      </w:r>
-      <w:proofErr w:type="spellEnd"/>
-      <w:proofErr w:type="gramEnd"/>
-      <w:r>
-        <w:t xml:space="preserve"> apt-get update </w:t>
-      </w:r>
-    </w:p>
-    <w:p>
-      <w:pPr>
-        <w:pStyle w:val="ListParagraph"/>
-      </w:pPr>
-      <w:proofErr w:type="spellStart"/>
-      <w:proofErr w:type="gramStart"/>
-      <w:r>
-        <w:t>sudo</w:t>
-      </w:r>
-      <w:proofErr w:type="spellEnd"/>
-      <w:proofErr w:type="gramEnd"/>
-      <w:r>
-        <w:t xml:space="preserve"> apt-get install oracle-java7-installer </w:t>
-      </w:r>
-    </w:p>
-    <w:p>
-      <w:pPr>
-        <w:pStyle w:val="ListParagraph"/>
-      </w:pPr>
-      <w:proofErr w:type="gramStart"/>
-      <w:r>
-        <w:t>java</w:t>
-      </w:r>
-      <w:proofErr w:type="gramEnd"/>
-      <w:r>
-        <w:t xml:space="preserve"> -version </w:t>
-      </w:r>
-    </w:p>
-    <w:p>
-      <w:pPr>
-        <w:pStyle w:val="ListParagraph"/>
-      </w:pPr>
-      <w:proofErr w:type="spellStart"/>
-      <w:proofErr w:type="gramStart"/>
-      <w:r>
-        <w:t>javac</w:t>
-      </w:r>
-      <w:proofErr w:type="spellEnd"/>
-      <w:proofErr w:type="gramEnd"/>
-      <w:r>
-        <w:t xml:space="preserve"> -version </w:t>
-      </w:r>
-    </w:p>
-    <w:p>
-      <w:pPr>
-        <w:pStyle w:val="ListParagraph"/>
-      </w:pPr>
-      <w:proofErr w:type="spellStart"/>
-      <w:proofErr w:type="gramStart"/>
-      <w:r>
-        <w:t>sudo</w:t>
-      </w:r>
-      <w:proofErr w:type="spellEnd"/>
-      <w:proofErr w:type="gramEnd"/>
-      <w:r>
-        <w:t xml:space="preserve"> apt-get install oracle-java7-set-default </w:t>
+        <w:t xml:space="preserve">sudo add-apt-repository ppa:webupd8team/java </w:t>
+      </w:r>
+    </w:p>
+    <w:p>
+      <w:pPr>
+        <w:pStyle w:val="ListParagraph"/>
+      </w:pPr>
+      <w:r>
+        <w:t xml:space="preserve">sudo apt-get update </w:t>
+      </w:r>
+    </w:p>
+    <w:p>
+      <w:pPr>
+        <w:pStyle w:val="ListParagraph"/>
+      </w:pPr>
+      <w:r>
+        <w:t xml:space="preserve">sudo apt-get install oracle-java7-installer </w:t>
+      </w:r>
+    </w:p>
+    <w:p>
+      <w:pPr>
+        <w:pStyle w:val="ListParagraph"/>
+      </w:pPr>
+      <w:r>
+        <w:t xml:space="preserve">java -version </w:t>
+      </w:r>
+    </w:p>
+    <w:p>
+      <w:pPr>
+        <w:pStyle w:val="ListParagraph"/>
+      </w:pPr>
+      <w:r>
+        <w:t xml:space="preserve">javac -version </w:t>
+      </w:r>
+    </w:p>
+    <w:p>
+      <w:pPr>
+        <w:pStyle w:val="ListParagraph"/>
+      </w:pPr>
+      <w:r>
+        <w:t xml:space="preserve">sudo apt-get install oracle-java7-set-default </w:t>
       </w:r>
     </w:p>
     <w:p/>
@@ -1629,32 +1157,36 @@
         </w:numPr>
       </w:pPr>
       <w:r>
+        <w:t>Downloaded the .dmg file for ChefDK however I am getting an “Illegal Instruction 4” or “Segmention fault: 11” when I try to run any chef commands</w:t>
+      </w:r>
+    </w:p>
+    <w:p>
+      <w:pPr>
+        <w:pStyle w:val="ListParagraph"/>
+        <w:numPr>
+          <w:ilvl w:val="0"/>
+          <w:numId w:val="6"/>
+        </w:numPr>
+      </w:pPr>
+      <w:r>
         <w:lastRenderedPageBreak/>
-        <w:t>Downloaded the .</w:t>
-      </w:r>
-      <w:proofErr w:type="spellStart"/>
-      <w:r>
-        <w:t>dmg</w:t>
-      </w:r>
-      <w:proofErr w:type="spellEnd"/>
-      <w:r>
-        <w:t xml:space="preserve"> file for </w:t>
-      </w:r>
-      <w:proofErr w:type="spellStart"/>
-      <w:r>
-        <w:t>ChefDK</w:t>
-      </w:r>
-      <w:proofErr w:type="spellEnd"/>
-      <w:r>
-        <w:t xml:space="preserve"> however I am getting an “Illegal Instruction 4” or “</w:t>
-      </w:r>
-      <w:proofErr w:type="spellStart"/>
-      <w:r>
-        <w:t>Segmention</w:t>
-      </w:r>
-      <w:proofErr w:type="spellEnd"/>
-      <w:r>
-        <w:t xml:space="preserve"> fault: 11” when I try to run any chef commands</w:t>
+        <w:t>Decided to uninstall ChefDK and upgrade Mac OSX</w:t>
+      </w:r>
+    </w:p>
+    <w:p/>
+    <w:p>
+      <w:pPr>
+        <w:rPr>
+          <w:b/>
+          <w:sz w:val="24"/>
+        </w:rPr>
+      </w:pPr>
+      <w:r>
+        <w:rPr>
+          <w:b/>
+          <w:sz w:val="24"/>
+        </w:rPr>
+        <w:t>06/11/2014</w:t>
       </w:r>
     </w:p>
     <w:p>
@@ -1666,31 +1198,7 @@
         </w:numPr>
       </w:pPr>
       <w:r>
-        <w:t xml:space="preserve">Decided to uninstall </w:t>
-      </w:r>
-      <w:proofErr w:type="spellStart"/>
-      <w:r>
-        <w:t>ChefDK</w:t>
-      </w:r>
-      <w:proofErr w:type="spellEnd"/>
-      <w:r>
-        <w:t xml:space="preserve"> and upgrade Mac OSX</w:t>
-      </w:r>
-    </w:p>
-    <w:p/>
-    <w:p>
-      <w:pPr>
-        <w:rPr>
-          <w:b/>
-          <w:sz w:val="24"/>
-        </w:rPr>
-      </w:pPr>
-      <w:r>
-        <w:rPr>
-          <w:b/>
-          <w:sz w:val="24"/>
-        </w:rPr>
-        <w:t>06/11/2014</w:t>
+        <w:t>Mackbook …</w:t>
       </w:r>
     </w:p>
     <w:p>
@@ -1701,13 +1209,8 @@
           <w:numId w:val="6"/>
         </w:numPr>
       </w:pPr>
-      <w:proofErr w:type="spellStart"/>
-      <w:r>
-        <w:t>Mackbook</w:t>
-      </w:r>
-      <w:proofErr w:type="spellEnd"/>
-      <w:r>
-        <w:t xml:space="preserve"> …</w:t>
+      <w:r>
+        <w:t xml:space="preserve">Successfully upgraded Mac OSX to Yosmite </w:t>
       </w:r>
     </w:p>
     <w:p>
@@ -1719,35 +1222,7 @@
         </w:numPr>
       </w:pPr>
       <w:r>
-        <w:t xml:space="preserve">Successfully upgraded Mac OSX to </w:t>
-      </w:r>
-      <w:proofErr w:type="spellStart"/>
-      <w:r>
-        <w:t>Yosmite</w:t>
-      </w:r>
-      <w:proofErr w:type="spellEnd"/>
-      <w:r>
-        <w:t xml:space="preserve"> </w:t>
-      </w:r>
-    </w:p>
-    <w:p>
-      <w:pPr>
-        <w:pStyle w:val="ListParagraph"/>
-        <w:numPr>
-          <w:ilvl w:val="0"/>
-          <w:numId w:val="6"/>
-        </w:numPr>
-      </w:pPr>
-      <w:r>
-        <w:t xml:space="preserve">Successfully installed </w:t>
-      </w:r>
-      <w:proofErr w:type="spellStart"/>
-      <w:r>
-        <w:t>ChefDK</w:t>
-      </w:r>
-      <w:proofErr w:type="spellEnd"/>
-      <w:r>
-        <w:t>:</w:t>
+        <w:t>Successfully installed ChefDK:</w:t>
       </w:r>
     </w:p>
     <w:p>
@@ -1782,15 +1257,7 @@
         </w:numPr>
       </w:pPr>
       <w:r>
-        <w:t>Opened the .DMG file on the Mac and it contained a .</w:t>
-      </w:r>
-      <w:proofErr w:type="spellStart"/>
-      <w:r>
-        <w:t>pkg</w:t>
-      </w:r>
-      <w:proofErr w:type="spellEnd"/>
-      <w:r>
-        <w:t xml:space="preserve"> file, double clicked on this and it installed successfully</w:t>
+        <w:t>Opened the .DMG file on the Mac and it contained a .pkg file, double clicked on this and it installed successfully</w:t>
       </w:r>
     </w:p>
     <w:p>
@@ -1826,13 +1293,8 @@
         </w:numPr>
       </w:pPr>
       <w:r>
-        <w:t xml:space="preserve"> Saving this line although this may only be for installing chef client tools and not the </w:t>
-      </w:r>
-      <w:proofErr w:type="spellStart"/>
-      <w:r>
-        <w:t>ChefDK</w:t>
-      </w:r>
-      <w:proofErr w:type="spellEnd"/>
+        <w:t xml:space="preserve"> Saving this line although this may only be for installing chef client tools and not the ChefDK</w:t>
+      </w:r>
       <w:r>
         <w:br/>
         <w:t xml:space="preserve">curl -L </w:t>
@@ -1841,13 +1303,8 @@
         <w:t>http://www</w:t>
       </w:r>
       <w:r>
-        <w:t xml:space="preserve">.getchef.com/chef/install.sh | </w:t>
-      </w:r>
-      <w:proofErr w:type="spellStart"/>
-      <w:r>
-        <w:t>sudo</w:t>
-      </w:r>
-      <w:proofErr w:type="spellEnd"/>
+        <w:t>.getchef.com/chef/install.sh | sudo</w:t>
+      </w:r>
     </w:p>
     <w:p>
       <w:pPr>
@@ -1893,15 +1350,7 @@
         </w:numPr>
       </w:pPr>
       <w:r>
-        <w:t xml:space="preserve">Learned that Mac OSX is a derivative of BSD Unix and not Linux and have decided against using Mac OS as there may be incompatibilities with Linux packages I want to install and in terms of Chef, what would work on the </w:t>
-      </w:r>
-      <w:proofErr w:type="spellStart"/>
-      <w:r>
-        <w:t>Macbook</w:t>
-      </w:r>
-      <w:proofErr w:type="spellEnd"/>
-      <w:r>
-        <w:t xml:space="preserve"> may not Linux cloud instances.</w:t>
+        <w:t>Learned that Mac OSX is a derivative of BSD Unix and not Linux and have decided against using Mac OS as there may be incompatibilities with Linux packages I want to install and in terms of Chef, what would work on the Macbook may not Linux cloud instances.</w:t>
       </w:r>
     </w:p>
     <w:p>
@@ -2019,8 +1468,43 @@
         </w:numPr>
       </w:pPr>
       <w:r>
+        <w:t>Was able to sync down old Java library projects , load in Eclipse, debug and run from command line to confirm that Java is working on the Ubuntu guest VM</w:t>
+      </w:r>
+    </w:p>
+    <w:p>
+      <w:pPr>
+        <w:pStyle w:val="ListParagraph"/>
+        <w:numPr>
+          <w:ilvl w:val="0"/>
+          <w:numId w:val="7"/>
+        </w:numPr>
+      </w:pPr>
+      <w:r>
         <w:lastRenderedPageBreak/>
-        <w:t>Was able to sync down old Java library projects , load in Eclipse, debug and run from command line to confirm that Java is working on the Ubuntu guest VM</w:t>
+        <w:t>Copy &amp; paste steps to run Java project and git commands summary from the library repository (OwnNotes.docx)</w:t>
+      </w:r>
+    </w:p>
+    <w:p/>
+    <w:p>
+      <w:pPr>
+        <w:rPr>
+          <w:b/>
+          <w:sz w:val="24"/>
+        </w:rPr>
+      </w:pPr>
+      <w:r>
+        <w:rPr>
+          <w:b/>
+          <w:sz w:val="24"/>
+        </w:rPr>
+        <w:t>14</w:t>
+      </w:r>
+      <w:r>
+        <w:rPr>
+          <w:b/>
+          <w:sz w:val="24"/>
+        </w:rPr>
+        <w:t>/11/2014</w:t>
       </w:r>
     </w:p>
     <w:p>
@@ -2032,7 +1516,7 @@
         </w:numPr>
       </w:pPr>
       <w:r>
-        <w:t>Copy &amp; paste steps to run Java project and git commands summary from the library repository (OwnNotes.docx)</w:t>
+        <w:t>Synced down mscdissertation repository from github and set it up so that I can make changes from Ubuntu, see “GIT COMMANDS” section above.</w:t>
       </w:r>
     </w:p>
     <w:p/>
@@ -2048,14 +1532,14 @@
           <w:b/>
           <w:sz w:val="24"/>
         </w:rPr>
-        <w:t>14</w:t>
+        <w:t>27/12</w:t>
       </w:r>
       <w:r>
         <w:rPr>
           <w:b/>
           <w:sz w:val="24"/>
         </w:rPr>
-        <w:t>/11/2014</w:t>
+        <w:t>/2014</w:t>
       </w:r>
     </w:p>
     <w:p>
@@ -2067,26 +1551,158 @@
         </w:numPr>
       </w:pPr>
       <w:r>
-        <w:t xml:space="preserve">Synced down </w:t>
-      </w:r>
-      <w:proofErr w:type="spellStart"/>
-      <w:r>
-        <w:t>mscdissertation</w:t>
-      </w:r>
-      <w:proofErr w:type="spellEnd"/>
-      <w:r>
-        <w:t xml:space="preserve"> repository from </w:t>
-      </w:r>
-      <w:proofErr w:type="spellStart"/>
-      <w:r>
-        <w:t>github</w:t>
-      </w:r>
-      <w:proofErr w:type="spellEnd"/>
-      <w:r>
-        <w:t xml:space="preserve"> and set it up so that I can make changes from Ubuntu, see “GIT COMMANDS” section above.</w:t>
+        <w:t>Started learning the Spring Framework while …</w:t>
+      </w:r>
+    </w:p>
+    <w:p>
+      <w:pPr>
+        <w:pStyle w:val="ListParagraph"/>
+        <w:numPr>
+          <w:ilvl w:val="0"/>
+          <w:numId w:val="7"/>
+        </w:numPr>
+      </w:pPr>
+      <w:r>
+        <w:t>Trying to get Spring +Maven working on Ubuntu</w:t>
       </w:r>
     </w:p>
     <w:p/>
+    <w:p>
+      <w:pPr>
+        <w:rPr>
+          <w:b/>
+          <w:sz w:val="24"/>
+        </w:rPr>
+      </w:pPr>
+      <w:r>
+        <w:rPr>
+          <w:b/>
+          <w:sz w:val="24"/>
+        </w:rPr>
+        <w:t>27/12</w:t>
+      </w:r>
+      <w:r>
+        <w:rPr>
+          <w:b/>
+          <w:sz w:val="24"/>
+        </w:rPr>
+        <w:t>/2014</w:t>
+      </w:r>
+    </w:p>
+    <w:p>
+      <w:pPr>
+        <w:pStyle w:val="ListParagraph"/>
+        <w:numPr>
+          <w:ilvl w:val="0"/>
+          <w:numId w:val="7"/>
+        </w:numPr>
+      </w:pPr>
+      <w:r>
+        <w:t>Attempted to get Maven &amp; Eclipse working on Ubuntu however after much trial and error (Eclipse was also not able to update successfully even after installing a new instance) abandoned it in favour of getting them to work on Windows.</w:t>
+      </w:r>
+    </w:p>
+    <w:p/>
+    <w:p>
+      <w:pPr>
+        <w:rPr>
+          <w:b/>
+          <w:sz w:val="24"/>
+        </w:rPr>
+      </w:pPr>
+      <w:r>
+        <w:rPr>
+          <w:b/>
+          <w:sz w:val="24"/>
+        </w:rPr>
+        <w:t>01/01/2015</w:t>
+      </w:r>
+    </w:p>
+    <w:p>
+      <w:pPr>
+        <w:pStyle w:val="ListParagraph"/>
+        <w:numPr>
+          <w:ilvl w:val="0"/>
+          <w:numId w:val="7"/>
+        </w:numPr>
+      </w:pPr>
+      <w:r>
+        <w:t xml:space="preserve">Installed Spring Tools Suite (STS) from </w:t>
+      </w:r>
+      <w:hyperlink r:id="rId19" w:history="1">
+        <w:r>
+          <w:rPr>
+            <w:rStyle w:val="Hyperlink"/>
+          </w:rPr>
+          <w:t>http://spring.io/tools/sts/all</w:t>
+        </w:r>
+      </w:hyperlink>
+      <w:r>
+        <w:t xml:space="preserve"> on Windows using 64 bit zip, just unzipped the files into </w:t>
+      </w:r>
+      <w:r>
+        <w:t>C:\apps\sts-bundle</w:t>
+      </w:r>
+      <w:r>
+        <w:t>.  However, it did not work straight away, the error message suggesting that there was a mismatch between 32 bit versus 64 bit. So ..</w:t>
+      </w:r>
+    </w:p>
+    <w:p>
+      <w:pPr>
+        <w:pStyle w:val="ListParagraph"/>
+        <w:numPr>
+          <w:ilvl w:val="0"/>
+          <w:numId w:val="7"/>
+        </w:numPr>
+      </w:pPr>
+      <w:r>
+        <w:t>Installed JDK</w:t>
+      </w:r>
+      <w:r>
+        <w:t xml:space="preserve"> using </w:t>
+      </w:r>
+      <w:hyperlink r:id="rId20" w:history="1">
+        <w:r>
+          <w:rPr>
+            <w:rStyle w:val="Hyperlink"/>
+          </w:rPr>
+          <w:t>http://www.oracle.com/technetwork/java/javase/downloads/jdk8-downloads-2133151.html</w:t>
+        </w:r>
+      </w:hyperlink>
+      <w:r>
+        <w:t xml:space="preserve"> (</w:t>
+      </w:r>
+      <w:hyperlink r:id="rId21" w:history="1">
+        <w:r>
+          <w:rPr>
+            <w:rStyle w:val="Hyperlink"/>
+          </w:rPr>
+          <w:t>http://www.oracle.com/technetwork/java/javase/downloads/index.html</w:t>
+        </w:r>
+      </w:hyperlink>
+      <w:r>
+        <w:t>)</w:t>
+      </w:r>
+      <w:r>
+        <w:t xml:space="preserve"> </w:t>
+      </w:r>
+      <w:r>
+        <w:t xml:space="preserve">, choose </w:t>
+      </w:r>
+      <w:r>
+        <w:t>jdk-8u25-windows-x64.exe</w:t>
+      </w:r>
+    </w:p>
+    <w:p>
+      <w:pPr>
+        <w:pStyle w:val="ListParagraph"/>
+        <w:numPr>
+          <w:ilvl w:val="0"/>
+          <w:numId w:val="7"/>
+        </w:numPr>
+      </w:pPr>
+      <w:bookmarkStart w:id="0" w:name="_GoBack"/>
+      <w:bookmarkEnd w:id="0"/>
+    </w:p>
     <w:p/>
     <w:p/>
     <w:p/>

</xml_diff>

<commit_message>
Updates about Messaging with RabbitMQ
</commit_message>
<xml_diff>
--- a/research/Infrastructure Notes.docx
+++ b/research/Infrastructure Notes.docx
@@ -21,8 +21,21 @@
       <w:pPr>
         <w:pStyle w:val="Heading2"/>
       </w:pPr>
-      <w:r>
-        <w:t>VirtualBox: UbuntuDesktop:</w:t>
+      <w:proofErr w:type="spellStart"/>
+      <w:r>
+        <w:t>VirtualBox</w:t>
+      </w:r>
+      <w:proofErr w:type="spellEnd"/>
+      <w:r>
+        <w:t xml:space="preserve">: </w:t>
+      </w:r>
+      <w:proofErr w:type="spellStart"/>
+      <w:r>
+        <w:t>UbuntuDesktop</w:t>
+      </w:r>
+      <w:proofErr w:type="spellEnd"/>
+      <w:r>
+        <w:t>:</w:t>
       </w:r>
     </w:p>
     <w:p>
@@ -142,7 +155,15 @@
         </w:numPr>
       </w:pPr>
       <w:r>
-        <w:t>To share a folder between Linx and Windows:</w:t>
+        <w:t xml:space="preserve">To share a folder between </w:t>
+      </w:r>
+      <w:proofErr w:type="spellStart"/>
+      <w:r>
+        <w:t>Linx</w:t>
+      </w:r>
+      <w:proofErr w:type="spellEnd"/>
+      <w:r>
+        <w:t xml:space="preserve"> and Windows:</w:t>
       </w:r>
     </w:p>
     <w:p>
@@ -154,7 +175,15 @@
         </w:numPr>
       </w:pPr>
       <w:r>
-        <w:t>First ensure that files will not be in contention when accessing them, i.e. if you have a PDF open in Windows and then you try to open the same PDF in Linux you will have problems and be especially careful when writing to a file – if you have to do this then it should via git!</w:t>
+        <w:t xml:space="preserve">First ensure that files will not be in contention when accessing them, i.e. if you have a PDF open in Windows and then you try to open the same PDF in Linux you will have problems and be especially careful when writing to a file – if you have to do </w:t>
+      </w:r>
+      <w:proofErr w:type="gramStart"/>
+      <w:r>
+        <w:t>this</w:t>
+      </w:r>
+      <w:proofErr w:type="gramEnd"/>
+      <w:r>
+        <w:t xml:space="preserve"> then it should via git!</w:t>
       </w:r>
     </w:p>
     <w:p>
@@ -166,7 +195,15 @@
         </w:numPr>
       </w:pPr>
       <w:r>
-        <w:t>In VirtualBox menus, choose Devices-&gt;Shared Folders</w:t>
+        <w:t xml:space="preserve">In </w:t>
+      </w:r>
+      <w:proofErr w:type="spellStart"/>
+      <w:r>
+        <w:t>VirtualBox</w:t>
+      </w:r>
+      <w:proofErr w:type="spellEnd"/>
+      <w:r>
+        <w:t xml:space="preserve"> menus, choose Devices-&gt;Shared Folders</w:t>
       </w:r>
       <w:r>
         <w:t xml:space="preserve"> Settings</w:t>
@@ -205,12 +242,14 @@
           <w:numId w:val="8"/>
         </w:numPr>
       </w:pPr>
+      <w:proofErr w:type="spellStart"/>
       <w:r>
         <w:t>m</w:t>
       </w:r>
       <w:r>
         <w:t>kdir</w:t>
       </w:r>
+      <w:proofErr w:type="spellEnd"/>
       <w:r>
         <w:t xml:space="preserve"> -p</w:t>
       </w:r>
@@ -248,8 +287,21 @@
           <w:numId w:val="8"/>
         </w:numPr>
       </w:pPr>
-      <w:r>
-        <w:t xml:space="preserve">sudo mount -t vboxsf </w:t>
+      <w:proofErr w:type="spellStart"/>
+      <w:r>
+        <w:t>sudo</w:t>
+      </w:r>
+      <w:proofErr w:type="spellEnd"/>
+      <w:r>
+        <w:t xml:space="preserve"> mount -t </w:t>
+      </w:r>
+      <w:proofErr w:type="spellStart"/>
+      <w:r>
+        <w:t>vboxsf</w:t>
+      </w:r>
+      <w:proofErr w:type="spellEnd"/>
+      <w:r>
+        <w:t xml:space="preserve"> </w:t>
       </w:r>
       <w:r>
         <w:rPr>
@@ -290,11 +342,27 @@
         <w:br/>
       </w:r>
       <w:r>
-        <w:t>apt-cache search git | grep git</w:t>
+        <w:t xml:space="preserve">apt-cache search git | </w:t>
+      </w:r>
+      <w:proofErr w:type="spellStart"/>
+      <w:r>
+        <w:t>grep</w:t>
+      </w:r>
+      <w:proofErr w:type="spellEnd"/>
+      <w:r>
+        <w:t xml:space="preserve"> git</w:t>
       </w:r>
       <w:r>
         <w:br/>
-        <w:t>The grep part is only used to highlight the searched word</w:t>
+        <w:t xml:space="preserve">The </w:t>
+      </w:r>
+      <w:proofErr w:type="spellStart"/>
+      <w:r>
+        <w:t>grep</w:t>
+      </w:r>
+      <w:proofErr w:type="spellEnd"/>
+      <w:r>
+        <w:t xml:space="preserve"> part is only used to highlight the searched word</w:t>
       </w:r>
     </w:p>
     <w:p>
@@ -310,8 +378,13 @@
     </w:p>
     <w:p>
       <w:r>
-        <w:t>SSH client -&gt; use PuTTY</w:t>
-      </w:r>
+        <w:t xml:space="preserve">SSH client -&gt; use </w:t>
+      </w:r>
+      <w:proofErr w:type="spellStart"/>
+      <w:r>
+        <w:t>PuTTY</w:t>
+      </w:r>
+      <w:proofErr w:type="spellEnd"/>
     </w:p>
     <w:p/>
     <w:p>
@@ -369,21 +442,71 @@
         <w:pStyle w:val="Heading3"/>
       </w:pPr>
       <w:r>
-        <w:t>GIT – initial config</w:t>
-      </w:r>
-    </w:p>
-    <w:p>
-      <w:r>
-        <w:t>(maybe put these into devenv Chef recipe eventually)</w:t>
-      </w:r>
-    </w:p>
-    <w:p>
-      <w:r>
-        <w:t>git config --global user.name "John Warde"</w:t>
+        <w:t xml:space="preserve">GIT – initial </w:t>
+      </w:r>
+      <w:proofErr w:type="spellStart"/>
+      <w:r>
+        <w:t>config</w:t>
+      </w:r>
+      <w:proofErr w:type="spellEnd"/>
+    </w:p>
+    <w:p>
+      <w:r>
+        <w:t>(</w:t>
+      </w:r>
+      <w:proofErr w:type="gramStart"/>
+      <w:r>
+        <w:t>maybe</w:t>
+      </w:r>
+      <w:proofErr w:type="gramEnd"/>
+      <w:r>
+        <w:t xml:space="preserve"> put these into </w:t>
+      </w:r>
+      <w:proofErr w:type="spellStart"/>
+      <w:r>
+        <w:t>devenv</w:t>
+      </w:r>
+      <w:proofErr w:type="spellEnd"/>
+      <w:r>
+        <w:t xml:space="preserve"> Chef recipe eventually)</w:t>
+      </w:r>
+    </w:p>
+    <w:p>
+      <w:proofErr w:type="gramStart"/>
+      <w:r>
+        <w:t>git</w:t>
+      </w:r>
+      <w:proofErr w:type="gramEnd"/>
+      <w:r>
+        <w:t xml:space="preserve"> </w:t>
+      </w:r>
+      <w:proofErr w:type="spellStart"/>
+      <w:r>
+        <w:t>config</w:t>
+      </w:r>
+      <w:proofErr w:type="spellEnd"/>
+      <w:r>
+        <w:t xml:space="preserve"> --global user.name "John Warde"</w:t>
       </w:r>
       <w:r>
         <w:br/>
-        <w:t xml:space="preserve">git config --global user.email </w:t>
+        <w:t xml:space="preserve">git </w:t>
+      </w:r>
+      <w:proofErr w:type="spellStart"/>
+      <w:r>
+        <w:t>config</w:t>
+      </w:r>
+      <w:proofErr w:type="spellEnd"/>
+      <w:r>
+        <w:t xml:space="preserve"> --global </w:t>
+      </w:r>
+      <w:proofErr w:type="spellStart"/>
+      <w:r>
+        <w:t>user.email</w:t>
+      </w:r>
+      <w:proofErr w:type="spellEnd"/>
+      <w:r>
+        <w:t xml:space="preserve"> </w:t>
       </w:r>
       <w:hyperlink r:id="rId7" w:history="1">
         <w:r>
@@ -396,18 +519,48 @@
       <w:r>
         <w:br/>
       </w:r>
-      <w:r>
-        <w:t>mkdir ~/.ssh</w:t>
-      </w:r>
+      <w:proofErr w:type="spellStart"/>
+      <w:r>
+        <w:t>mkdir</w:t>
+      </w:r>
+      <w:proofErr w:type="spellEnd"/>
+      <w:r>
+        <w:t xml:space="preserve"> ~/.</w:t>
+      </w:r>
+      <w:proofErr w:type="spellStart"/>
+      <w:r>
+        <w:t>ssh</w:t>
+      </w:r>
+      <w:proofErr w:type="spellEnd"/>
       <w:r>
         <w:br/>
       </w:r>
       <w:r>
-        <w:t>cd ~/.ssh</w:t>
-      </w:r>
+        <w:t>cd ~/.</w:t>
+      </w:r>
+      <w:proofErr w:type="spellStart"/>
+      <w:r>
+        <w:t>ssh</w:t>
+      </w:r>
+      <w:proofErr w:type="spellEnd"/>
       <w:r>
         <w:br/>
-        <w:t xml:space="preserve">ssh-keygen -t rsa -C </w:t>
+      </w:r>
+      <w:proofErr w:type="spellStart"/>
+      <w:r>
+        <w:t>ssh-keygen</w:t>
+      </w:r>
+      <w:proofErr w:type="spellEnd"/>
+      <w:r>
+        <w:t xml:space="preserve"> -t </w:t>
+      </w:r>
+      <w:proofErr w:type="spellStart"/>
+      <w:r>
+        <w:t>rsa</w:t>
+      </w:r>
+      <w:proofErr w:type="spellEnd"/>
+      <w:r>
+        <w:t xml:space="preserve"> -C </w:t>
       </w:r>
       <w:hyperlink r:id="rId8" w:history="1">
         <w:r>
@@ -419,11 +572,46 @@
       </w:hyperlink>
       <w:r>
         <w:br/>
-        <w:t>ls -l /c/Users/johnwarde/.ssh/id_rsa</w:t>
-      </w:r>
+      </w:r>
+      <w:proofErr w:type="spellStart"/>
+      <w:r>
+        <w:t>ls</w:t>
+      </w:r>
+      <w:proofErr w:type="spellEnd"/>
+      <w:r>
+        <w:t xml:space="preserve"> -l /c/Users/</w:t>
+      </w:r>
+      <w:proofErr w:type="spellStart"/>
+      <w:r>
+        <w:t>johnwarde</w:t>
+      </w:r>
+      <w:proofErr w:type="spellEnd"/>
+      <w:r>
+        <w:t>/.</w:t>
+      </w:r>
+      <w:proofErr w:type="spellStart"/>
+      <w:r>
+        <w:t>ssh</w:t>
+      </w:r>
+      <w:proofErr w:type="spellEnd"/>
+      <w:r>
+        <w:t>/</w:t>
+      </w:r>
+      <w:proofErr w:type="spellStart"/>
+      <w:r>
+        <w:t>id_rsa</w:t>
+      </w:r>
+      <w:proofErr w:type="spellEnd"/>
       <w:r>
         <w:br/>
-        <w:t xml:space="preserve">ssh -T </w:t>
+      </w:r>
+      <w:proofErr w:type="spellStart"/>
+      <w:r>
+        <w:t>ssh</w:t>
+      </w:r>
+      <w:proofErr w:type="spellEnd"/>
+      <w:r>
+        <w:t xml:space="preserve"> -T </w:t>
       </w:r>
       <w:hyperlink r:id="rId9" w:history="1">
         <w:r>
@@ -435,8 +623,13 @@
       </w:hyperlink>
       <w:r>
         <w:br/>
-        <w:t>cd ~/scm</w:t>
-      </w:r>
+        <w:t>cd ~/</w:t>
+      </w:r>
+      <w:proofErr w:type="spellStart"/>
+      <w:r>
+        <w:t>scm</w:t>
+      </w:r>
+      <w:proofErr w:type="spellEnd"/>
       <w:r>
         <w:br/>
       </w:r>
@@ -453,15 +646,53 @@
       </w:hyperlink>
     </w:p>
     <w:p>
-      <w:r>
-        <w:t>xclip -sel clip &lt; ~/.ssh/id_rsa.pub</w:t>
-      </w:r>
-      <w:r>
-        <w:t xml:space="preserve">  (copies contents of file to clip board for pasting into a new SSH key on gi hub, see settings-&gt;SSH Keys)</w:t>
+      <w:proofErr w:type="spellStart"/>
+      <w:proofErr w:type="gramStart"/>
+      <w:r>
+        <w:t>xclip</w:t>
+      </w:r>
+      <w:proofErr w:type="spellEnd"/>
+      <w:proofErr w:type="gramEnd"/>
+      <w:r>
+        <w:t xml:space="preserve"> -</w:t>
+      </w:r>
+      <w:proofErr w:type="spellStart"/>
+      <w:r>
+        <w:t>sel</w:t>
+      </w:r>
+      <w:proofErr w:type="spellEnd"/>
+      <w:r>
+        <w:t xml:space="preserve"> clip &lt; ~/.</w:t>
+      </w:r>
+      <w:proofErr w:type="spellStart"/>
+      <w:r>
+        <w:t>ssh</w:t>
+      </w:r>
+      <w:proofErr w:type="spellEnd"/>
+      <w:r>
+        <w:t>/id_rsa.pub</w:t>
+      </w:r>
+      <w:r>
+        <w:t xml:space="preserve">  (copies contents of file to clip board for pasting into a new SSH key on </w:t>
+      </w:r>
+      <w:proofErr w:type="spellStart"/>
+      <w:r>
+        <w:t>gi</w:t>
+      </w:r>
+      <w:proofErr w:type="spellEnd"/>
+      <w:r>
+        <w:t xml:space="preserve"> hub, see settings-&gt;SSH Keys)</w:t>
       </w:r>
       <w:r>
         <w:br/>
-        <w:t xml:space="preserve">ssh -T </w:t>
+      </w:r>
+      <w:proofErr w:type="spellStart"/>
+      <w:r>
+        <w:t>ssh</w:t>
+      </w:r>
+      <w:proofErr w:type="spellEnd"/>
+      <w:r>
+        <w:t xml:space="preserve"> -T </w:t>
       </w:r>
       <w:hyperlink r:id="rId11" w:history="1">
         <w:r>
@@ -485,17 +716,51 @@
     </w:p>
     <w:p>
       <w:r>
-        <w:t>(can always init a repository on github and clone down)</w:t>
-      </w:r>
-    </w:p>
-    <w:p>
-      <w:r>
-        <w:t>cd C:/Users/johnwarde/Downloads/johnwarde/library</w:t>
+        <w:t>(</w:t>
+      </w:r>
+      <w:proofErr w:type="gramStart"/>
+      <w:r>
+        <w:t>can</w:t>
+      </w:r>
+      <w:proofErr w:type="gramEnd"/>
+      <w:r>
+        <w:t xml:space="preserve"> always </w:t>
+      </w:r>
+      <w:proofErr w:type="spellStart"/>
+      <w:r>
+        <w:t>init</w:t>
+      </w:r>
+      <w:proofErr w:type="spellEnd"/>
+      <w:r>
+        <w:t xml:space="preserve"> a repository on </w:t>
+      </w:r>
+      <w:proofErr w:type="spellStart"/>
+      <w:r>
+        <w:t>github</w:t>
+      </w:r>
+      <w:proofErr w:type="spellEnd"/>
+      <w:r>
+        <w:t xml:space="preserve"> and clone down)</w:t>
+      </w:r>
+    </w:p>
+    <w:p>
+      <w:proofErr w:type="gramStart"/>
+      <w:r>
+        <w:t>cd</w:t>
+      </w:r>
+      <w:proofErr w:type="gramEnd"/>
+      <w:r>
+        <w:t xml:space="preserve"> C:/Users/johnwarde/Downloads/johnwarde/library</w:t>
       </w:r>
       <w:r>
         <w:br/>
-        <w:t>git init</w:t>
-      </w:r>
+        <w:t xml:space="preserve">git </w:t>
+      </w:r>
+      <w:proofErr w:type="spellStart"/>
+      <w:r>
+        <w:t>init</w:t>
+      </w:r>
+      <w:proofErr w:type="spellEnd"/>
       <w:r>
         <w:br/>
         <w:t>git status</w:t>
@@ -506,7 +771,15 @@
       </w:r>
       <w:r>
         <w:br/>
-        <w:t>git add .   (add everything in current directory)</w:t>
+        <w:t>git add .   (</w:t>
+      </w:r>
+      <w:proofErr w:type="gramStart"/>
+      <w:r>
+        <w:t>add</w:t>
+      </w:r>
+      <w:proofErr w:type="gramEnd"/>
+      <w:r>
+        <w:t xml:space="preserve"> everything in current directory)</w:t>
       </w:r>
       <w:r>
         <w:br/>
@@ -514,7 +787,23 @@
       </w:r>
       <w:r>
         <w:br/>
-        <w:t>git remote add origin git@github.com:johnwarde/library.git   (links to repository at github.com)</w:t>
+        <w:t xml:space="preserve">git remote add origin </w:t>
+      </w:r>
+      <w:proofErr w:type="spellStart"/>
+      <w:r>
+        <w:t>git@github.com:johnwarde</w:t>
+      </w:r>
+      <w:proofErr w:type="spellEnd"/>
+      <w:r>
+        <w:t>/</w:t>
+      </w:r>
+      <w:proofErr w:type="spellStart"/>
+      <w:r>
+        <w:t>library.git</w:t>
+      </w:r>
+      <w:proofErr w:type="spellEnd"/>
+      <w:r>
+        <w:t xml:space="preserve">   (links to repository at github.com)</w:t>
       </w:r>
       <w:r>
         <w:br/>
@@ -532,77 +821,111 @@
     </w:p>
     <w:p/>
     <w:p>
+      <w:proofErr w:type="gramStart"/>
+      <w:r>
+        <w:t>git</w:t>
+      </w:r>
+      <w:proofErr w:type="gramEnd"/>
+      <w:r>
+        <w:t xml:space="preserve"> status</w:t>
+      </w:r>
+      <w:r>
+        <w:br/>
+        <w:t xml:space="preserve">git add </w:t>
+      </w:r>
+      <w:proofErr w:type="spellStart"/>
+      <w:r>
+        <w:t>src</w:t>
+      </w:r>
+      <w:proofErr w:type="spellEnd"/>
+      <w:r>
+        <w:t>/library/Book.java</w:t>
+      </w:r>
+      <w:r>
+        <w:br/>
+      </w:r>
+      <w:r>
+        <w:t>g</w:t>
+      </w:r>
+      <w:r>
+        <w:t xml:space="preserve">it add </w:t>
+      </w:r>
+      <w:proofErr w:type="spellStart"/>
+      <w:r>
+        <w:t>src</w:t>
+      </w:r>
+      <w:proofErr w:type="spellEnd"/>
+      <w:r>
+        <w:t>/library/Library.java</w:t>
+      </w:r>
+      <w:r>
+        <w:br/>
+      </w:r>
+      <w:r>
+        <w:t>git add . (</w:t>
+      </w:r>
+      <w:proofErr w:type="gramStart"/>
+      <w:r>
+        <w:t>you</w:t>
+      </w:r>
+      <w:proofErr w:type="gramEnd"/>
+      <w:r>
+        <w:t xml:space="preserve"> need to do a git add on already tracked/modified files too to pu</w:t>
+      </w:r>
+      <w:r>
+        <w:t>t them into staging for commit)</w:t>
+      </w:r>
+      <w:r>
+        <w:br/>
+      </w:r>
+      <w:r>
+        <w:t>git commit -m "Added Library.java, mo</w:t>
+      </w:r>
+      <w:r>
+        <w:t>dified others to work with it."</w:t>
+      </w:r>
+      <w:r>
+        <w:br/>
+      </w:r>
+      <w:proofErr w:type="gramStart"/>
+      <w:r>
+        <w:lastRenderedPageBreak/>
+        <w:t>git</w:t>
+      </w:r>
+      <w:proofErr w:type="gramEnd"/>
+      <w:r>
+        <w:t xml:space="preserve"> push origin master  (pus</w:t>
+      </w:r>
+      <w:r>
+        <w:t>h changes to remote repository)</w:t>
+      </w:r>
+      <w:r>
+        <w:br/>
+      </w:r>
       <w:r>
         <w:t>git status</w:t>
       </w:r>
       <w:r>
         <w:br/>
-        <w:t>git add src/library/Book.java</w:t>
+      </w:r>
+      <w:r>
+        <w:t>git remote show origin</w:t>
+      </w:r>
+      <w:r>
+        <w:t xml:space="preserve"> (indicates whether there are updates available from the remote repository)</w:t>
       </w:r>
       <w:r>
         <w:br/>
       </w:r>
       <w:r>
-        <w:t>g</w:t>
-      </w:r>
-      <w:r>
-        <w:t>it add src/library/Library.java</w:t>
+        <w:t>git pull origin</w:t>
+      </w:r>
+      <w:r>
+        <w:t xml:space="preserve">  (pull updates from remote repository and merges with local repository)</w:t>
       </w:r>
       <w:r>
         <w:br/>
       </w:r>
-      <w:r>
-        <w:t>git add . (you need to do a git add on already tracked/modified files too to pu</w:t>
-      </w:r>
-      <w:r>
-        <w:t>t them into staging for commit)</w:t>
-      </w:r>
-      <w:r>
-        <w:br/>
-      </w:r>
-      <w:r>
-        <w:t>git commit -m "Added Library.java, mo</w:t>
-      </w:r>
-      <w:r>
-        <w:t>dified others to work with it."</w:t>
-      </w:r>
-      <w:r>
-        <w:br/>
-      </w:r>
-      <w:r>
-        <w:lastRenderedPageBreak/>
-        <w:t>git push origin master  (pus</w:t>
-      </w:r>
-      <w:r>
-        <w:t>h changes to remote repository)</w:t>
-      </w:r>
-      <w:r>
-        <w:br/>
-      </w:r>
-      <w:r>
-        <w:t>git status</w:t>
-      </w:r>
-      <w:r>
-        <w:br/>
-      </w:r>
-      <w:r>
-        <w:t>git remote show origin</w:t>
-      </w:r>
-      <w:r>
-        <w:t xml:space="preserve"> (indicates whether there are updates available from the remote repository)</w:t>
-      </w:r>
-      <w:r>
-        <w:br/>
-      </w:r>
-      <w:r>
-        <w:t>git pull origin</w:t>
-      </w:r>
-      <w:r>
-        <w:t xml:space="preserve">  (pull updates from remote repository and merges with local repository)</w:t>
-      </w:r>
-      <w:r>
-        <w:br/>
-      </w:r>
     </w:p>
     <w:p>
       <w:pPr>
@@ -613,22 +936,58 @@
       </w:r>
     </w:p>
     <w:p>
-      <w:r>
-        <w:t>git log</w:t>
-      </w:r>
-    </w:p>
-    <w:p>
-      <w:r>
-        <w:t>git –help</w:t>
-      </w:r>
-    </w:p>
-    <w:p>
-      <w:r>
-        <w:t xml:space="preserve">git rm --cached ../docs/~$nNotes.docx  (supposed to remove tracked file but didn’t work) </w:t>
+      <w:proofErr w:type="gramStart"/>
+      <w:r>
+        <w:t>git</w:t>
+      </w:r>
+      <w:proofErr w:type="gramEnd"/>
+      <w:r>
+        <w:t xml:space="preserve"> log</w:t>
+      </w:r>
+    </w:p>
+    <w:p>
+      <w:proofErr w:type="gramStart"/>
+      <w:r>
+        <w:t>git</w:t>
+      </w:r>
+      <w:proofErr w:type="gramEnd"/>
+      <w:r>
+        <w:t xml:space="preserve"> –help</w:t>
+      </w:r>
+    </w:p>
+    <w:p>
+      <w:proofErr w:type="gramStart"/>
+      <w:r>
+        <w:t>git</w:t>
+      </w:r>
+      <w:proofErr w:type="gramEnd"/>
+      <w:r>
+        <w:t xml:space="preserve"> </w:t>
+      </w:r>
+      <w:proofErr w:type="spellStart"/>
+      <w:r>
+        <w:t>rm</w:t>
+      </w:r>
+      <w:proofErr w:type="spellEnd"/>
+      <w:r>
+        <w:t xml:space="preserve"> --cached ../docs/~$</w:t>
+      </w:r>
+      <w:proofErr w:type="gramStart"/>
+      <w:r>
+        <w:t>nNotes.docx  (</w:t>
+      </w:r>
+      <w:proofErr w:type="gramEnd"/>
+      <w:r>
+        <w:t xml:space="preserve">supposed to remove tracked file but didn’t work) </w:t>
       </w:r>
     </w:p>
     <w:p/>
     <w:p/>
+    <w:p>
+      <w:r>
+        <w:br w:type="page"/>
+      </w:r>
+    </w:p>
     <w:p/>
     <w:p>
       <w:pPr>
@@ -654,13 +1013,37 @@
         </w:numPr>
       </w:pPr>
       <w:r>
-        <w:t>Upgraded VirtualBox to 4.3.18 which resolved the “make sure the kerne</w:t>
+        <w:t xml:space="preserve">Upgraded </w:t>
+      </w:r>
+      <w:proofErr w:type="spellStart"/>
+      <w:r>
+        <w:t>VirtualBox</w:t>
+      </w:r>
+      <w:proofErr w:type="spellEnd"/>
+      <w:r>
+        <w:t xml:space="preserve"> to 4.3.18 which resolved the “make sure the kerne</w:t>
       </w:r>
       <w:r>
         <w:t>l module has been loaded successfully</w:t>
       </w:r>
       <w:r>
-        <w:t>” (also bad dll message on opening of VirtualBox).  All VMs are now working</w:t>
+        <w:t xml:space="preserve">” (also bad </w:t>
+      </w:r>
+      <w:proofErr w:type="spellStart"/>
+      <w:r>
+        <w:t>dll</w:t>
+      </w:r>
+      <w:proofErr w:type="spellEnd"/>
+      <w:r>
+        <w:t xml:space="preserve"> message on opening of </w:t>
+      </w:r>
+      <w:proofErr w:type="spellStart"/>
+      <w:r>
+        <w:t>VirtualBox</w:t>
+      </w:r>
+      <w:proofErr w:type="spellEnd"/>
+      <w:r>
+        <w:t>).  All VMs are now working</w:t>
       </w:r>
     </w:p>
     <w:p>
@@ -756,11 +1139,7 @@
         <w:t>C:\Users\johnwarde\Downloads\ubuntu-14.04.1-desktop-amd64.iso</w:t>
       </w:r>
     </w:p>
-    <w:p>
-      <w:r>
-        <w:t>#</w:t>
-      </w:r>
-    </w:p>
+    <w:p/>
     <w:p>
       <w:pPr>
         <w:rPr>
@@ -842,31 +1221,17 @@
         </w:r>
       </w:hyperlink>
       <w:r>
-        <w:t xml:space="preserve"> and let the Ubuntu Software Center open the .deb file</w:t>
-      </w:r>
-    </w:p>
-    <w:p>
-      <w:pPr>
-        <w:pStyle w:val="ListParagraph"/>
-        <w:numPr>
-          <w:ilvl w:val="0"/>
-          <w:numId w:val="2"/>
-        </w:numPr>
-      </w:pPr>
-    </w:p>
-    <w:p>
-      <w:pPr>
-        <w:pStyle w:val="ListParagraph"/>
-        <w:numPr>
-          <w:ilvl w:val="0"/>
-          <w:numId w:val="2"/>
-        </w:numPr>
-      </w:pPr>
-      <w:r>
-        <w:t xml:space="preserve"> </w:t>
-      </w:r>
-    </w:p>
-    <w:p/>
+        <w:t xml:space="preserve"> and let the Ubuntu Software </w:t>
+      </w:r>
+      <w:proofErr w:type="spellStart"/>
+      <w:r>
+        <w:t>Center</w:t>
+      </w:r>
+      <w:proofErr w:type="spellEnd"/>
+      <w:r>
+        <w:t xml:space="preserve"> open the .deb file</w:t>
+      </w:r>
+    </w:p>
     <w:p/>
     <w:p>
       <w:pPr>
@@ -892,7 +1257,15 @@
         </w:numPr>
       </w:pPr>
       <w:r>
-        <w:t>Attempt to get stuff going on the macbook …</w:t>
+        <w:t xml:space="preserve">Attempt to get stuff going on the </w:t>
+      </w:r>
+      <w:proofErr w:type="spellStart"/>
+      <w:r>
+        <w:t>macbook</w:t>
+      </w:r>
+      <w:proofErr w:type="spellEnd"/>
+      <w:r>
+        <w:t xml:space="preserve"> …</w:t>
       </w:r>
     </w:p>
     <w:p>
@@ -942,6 +1315,8 @@
     <w:p/>
     <w:p/>
     <w:p/>
+    <w:p/>
+    <w:p/>
     <w:p>
       <w:pPr>
         <w:rPr>
@@ -954,6 +1329,7 @@
           <w:b/>
           <w:sz w:val="24"/>
         </w:rPr>
+        <w:lastRenderedPageBreak/>
         <w:t xml:space="preserve">01/11/2014 </w:t>
       </w:r>
     </w:p>
@@ -966,8 +1342,13 @@
         </w:numPr>
       </w:pPr>
       <w:r>
-        <w:t>On Unbuntu</w:t>
-      </w:r>
+        <w:t xml:space="preserve">On </w:t>
+      </w:r>
+      <w:proofErr w:type="spellStart"/>
+      <w:r>
+        <w:t>Unbuntu</w:t>
+      </w:r>
+      <w:proofErr w:type="spellEnd"/>
     </w:p>
     <w:p>
       <w:pPr>
@@ -990,47 +1371,87 @@
       </w:hyperlink>
       <w:r>
         <w:br/>
-        <w:t xml:space="preserve">sudo add-apt-repository ppa:webupd8team/java </w:t>
-      </w:r>
-    </w:p>
-    <w:p>
-      <w:pPr>
-        <w:pStyle w:val="ListParagraph"/>
-      </w:pPr>
-      <w:r>
-        <w:t xml:space="preserve">sudo apt-get update </w:t>
-      </w:r>
-    </w:p>
-    <w:p>
-      <w:pPr>
-        <w:pStyle w:val="ListParagraph"/>
-      </w:pPr>
-      <w:r>
-        <w:t xml:space="preserve">sudo apt-get install oracle-java7-installer </w:t>
-      </w:r>
-    </w:p>
-    <w:p>
-      <w:pPr>
-        <w:pStyle w:val="ListParagraph"/>
-      </w:pPr>
-      <w:r>
-        <w:t xml:space="preserve">java -version </w:t>
-      </w:r>
-    </w:p>
-    <w:p>
-      <w:pPr>
-        <w:pStyle w:val="ListParagraph"/>
-      </w:pPr>
-      <w:r>
-        <w:t xml:space="preserve">javac -version </w:t>
-      </w:r>
-    </w:p>
-    <w:p>
-      <w:pPr>
-        <w:pStyle w:val="ListParagraph"/>
-      </w:pPr>
-      <w:r>
-        <w:t xml:space="preserve">sudo apt-get install oracle-java7-set-default </w:t>
+      </w:r>
+      <w:proofErr w:type="spellStart"/>
+      <w:r>
+        <w:t>sudo</w:t>
+      </w:r>
+      <w:proofErr w:type="spellEnd"/>
+      <w:r>
+        <w:t xml:space="preserve"> add-apt-repository ppa:webupd8team/java </w:t>
+      </w:r>
+    </w:p>
+    <w:p>
+      <w:pPr>
+        <w:pStyle w:val="ListParagraph"/>
+      </w:pPr>
+      <w:proofErr w:type="spellStart"/>
+      <w:proofErr w:type="gramStart"/>
+      <w:r>
+        <w:t>sudo</w:t>
+      </w:r>
+      <w:proofErr w:type="spellEnd"/>
+      <w:proofErr w:type="gramEnd"/>
+      <w:r>
+        <w:t xml:space="preserve"> apt-get update </w:t>
+      </w:r>
+    </w:p>
+    <w:p>
+      <w:pPr>
+        <w:pStyle w:val="ListParagraph"/>
+      </w:pPr>
+      <w:proofErr w:type="spellStart"/>
+      <w:proofErr w:type="gramStart"/>
+      <w:r>
+        <w:t>sudo</w:t>
+      </w:r>
+      <w:proofErr w:type="spellEnd"/>
+      <w:proofErr w:type="gramEnd"/>
+      <w:r>
+        <w:t xml:space="preserve"> apt-get install oracle-java7-installer </w:t>
+      </w:r>
+    </w:p>
+    <w:p>
+      <w:pPr>
+        <w:pStyle w:val="ListParagraph"/>
+      </w:pPr>
+      <w:proofErr w:type="gramStart"/>
+      <w:r>
+        <w:t>java</w:t>
+      </w:r>
+      <w:proofErr w:type="gramEnd"/>
+      <w:r>
+        <w:t xml:space="preserve"> -version </w:t>
+      </w:r>
+    </w:p>
+    <w:p>
+      <w:pPr>
+        <w:pStyle w:val="ListParagraph"/>
+      </w:pPr>
+      <w:proofErr w:type="spellStart"/>
+      <w:proofErr w:type="gramStart"/>
+      <w:r>
+        <w:t>javac</w:t>
+      </w:r>
+      <w:proofErr w:type="spellEnd"/>
+      <w:proofErr w:type="gramEnd"/>
+      <w:r>
+        <w:t xml:space="preserve"> -version </w:t>
+      </w:r>
+    </w:p>
+    <w:p>
+      <w:pPr>
+        <w:pStyle w:val="ListParagraph"/>
+      </w:pPr>
+      <w:proofErr w:type="spellStart"/>
+      <w:proofErr w:type="gramStart"/>
+      <w:r>
+        <w:t>sudo</w:t>
+      </w:r>
+      <w:proofErr w:type="spellEnd"/>
+      <w:proofErr w:type="gramEnd"/>
+      <w:r>
+        <w:t xml:space="preserve"> apt-get install oracle-java7-set-default </w:t>
       </w:r>
     </w:p>
     <w:p/>
@@ -1157,7 +1578,31 @@
         </w:numPr>
       </w:pPr>
       <w:r>
-        <w:t>Downloaded the .dmg file for ChefDK however I am getting an “Illegal Instruction 4” or “Segmention fault: 11” when I try to run any chef commands</w:t>
+        <w:t>Downloaded the .</w:t>
+      </w:r>
+      <w:proofErr w:type="spellStart"/>
+      <w:r>
+        <w:t>dmg</w:t>
+      </w:r>
+      <w:proofErr w:type="spellEnd"/>
+      <w:r>
+        <w:t xml:space="preserve"> file for </w:t>
+      </w:r>
+      <w:proofErr w:type="spellStart"/>
+      <w:r>
+        <w:t>ChefDK</w:t>
+      </w:r>
+      <w:proofErr w:type="spellEnd"/>
+      <w:r>
+        <w:t xml:space="preserve"> however I am getting an “Illegal Instruction 4” or “</w:t>
+      </w:r>
+      <w:proofErr w:type="spellStart"/>
+      <w:r>
+        <w:t>Segmention</w:t>
+      </w:r>
+      <w:proofErr w:type="spellEnd"/>
+      <w:r>
+        <w:t xml:space="preserve"> fault: 11” when I try to run any chef commands</w:t>
       </w:r>
     </w:p>
     <w:p>
@@ -1169,10 +1614,25 @@
         </w:numPr>
       </w:pPr>
       <w:r>
-        <w:lastRenderedPageBreak/>
-        <w:t>Decided to uninstall ChefDK and upgrade Mac OSX</w:t>
-      </w:r>
-    </w:p>
+        <w:t xml:space="preserve">Decided to uninstall </w:t>
+      </w:r>
+      <w:proofErr w:type="spellStart"/>
+      <w:r>
+        <w:t>ChefDK</w:t>
+      </w:r>
+      <w:proofErr w:type="spellEnd"/>
+      <w:r>
+        <w:t xml:space="preserve"> and upgrade Mac OSX</w:t>
+      </w:r>
+    </w:p>
+    <w:p/>
+    <w:p/>
+    <w:p/>
+    <w:p/>
+    <w:p/>
+    <w:p/>
+    <w:p/>
+    <w:p/>
     <w:p/>
     <w:p>
       <w:pPr>
@@ -1186,6 +1646,7 @@
           <w:b/>
           <w:sz w:val="24"/>
         </w:rPr>
+        <w:lastRenderedPageBreak/>
         <w:t>06/11/2014</w:t>
       </w:r>
     </w:p>
@@ -1197,8 +1658,13 @@
           <w:numId w:val="6"/>
         </w:numPr>
       </w:pPr>
-      <w:r>
-        <w:t>Mackbook …</w:t>
+      <w:proofErr w:type="spellStart"/>
+      <w:r>
+        <w:t>Mackbook</w:t>
+      </w:r>
+      <w:proofErr w:type="spellEnd"/>
+      <w:r>
+        <w:t xml:space="preserve"> …</w:t>
       </w:r>
     </w:p>
     <w:p>
@@ -1210,7 +1676,15 @@
         </w:numPr>
       </w:pPr>
       <w:r>
-        <w:t xml:space="preserve">Successfully upgraded Mac OSX to Yosmite </w:t>
+        <w:t xml:space="preserve">Successfully upgraded Mac OSX to </w:t>
+      </w:r>
+      <w:proofErr w:type="spellStart"/>
+      <w:r>
+        <w:t>Yosmite</w:t>
+      </w:r>
+      <w:proofErr w:type="spellEnd"/>
+      <w:r>
+        <w:t xml:space="preserve"> </w:t>
       </w:r>
     </w:p>
     <w:p>
@@ -1222,7 +1696,15 @@
         </w:numPr>
       </w:pPr>
       <w:r>
-        <w:t>Successfully installed ChefDK:</w:t>
+        <w:t xml:space="preserve">Successfully installed </w:t>
+      </w:r>
+      <w:proofErr w:type="spellStart"/>
+      <w:r>
+        <w:t>ChefDK</w:t>
+      </w:r>
+      <w:proofErr w:type="spellEnd"/>
+      <w:r>
+        <w:t>:</w:t>
       </w:r>
     </w:p>
     <w:p>
@@ -1257,7 +1739,15 @@
         </w:numPr>
       </w:pPr>
       <w:r>
-        <w:t>Opened the .DMG file on the Mac and it contained a .pkg file, double clicked on this and it installed successfully</w:t>
+        <w:t>Opened the .DMG file on the Mac and it contained a .</w:t>
+      </w:r>
+      <w:proofErr w:type="spellStart"/>
+      <w:r>
+        <w:t>pkg</w:t>
+      </w:r>
+      <w:proofErr w:type="spellEnd"/>
+      <w:r>
+        <w:t xml:space="preserve"> file, double clicked on this and it installed successfully</w:t>
       </w:r>
     </w:p>
     <w:p>
@@ -1293,8 +1783,13 @@
         </w:numPr>
       </w:pPr>
       <w:r>
-        <w:t xml:space="preserve"> Saving this line although this may only be for installing chef client tools and not the ChefDK</w:t>
-      </w:r>
+        <w:t xml:space="preserve"> Saving this line although this may only be for installing chef client tools and not the </w:t>
+      </w:r>
+      <w:proofErr w:type="spellStart"/>
+      <w:r>
+        <w:t>ChefDK</w:t>
+      </w:r>
+      <w:proofErr w:type="spellEnd"/>
       <w:r>
         <w:br/>
         <w:t xml:space="preserve">curl -L </w:t>
@@ -1303,8 +1798,13 @@
         <w:t>http://www</w:t>
       </w:r>
       <w:r>
-        <w:t>.getchef.com/chef/install.sh | sudo</w:t>
-      </w:r>
+        <w:t xml:space="preserve">.getchef.com/chef/install.sh | </w:t>
+      </w:r>
+      <w:proofErr w:type="spellStart"/>
+      <w:r>
+        <w:t>sudo</w:t>
+      </w:r>
+      <w:proofErr w:type="spellEnd"/>
     </w:p>
     <w:p>
       <w:pPr>
@@ -1350,7 +1850,15 @@
         </w:numPr>
       </w:pPr>
       <w:r>
-        <w:t>Learned that Mac OSX is a derivative of BSD Unix and not Linux and have decided against using Mac OS as there may be incompatibilities with Linux packages I want to install and in terms of Chef, what would work on the Macbook may not Linux cloud instances.</w:t>
+        <w:t xml:space="preserve">Learned that Mac OSX is a derivative of BSD Unix and not Linux and have decided against using Mac OS as there may be incompatibilities with Linux packages I want to install and in terms of Chef, what would work on the </w:t>
+      </w:r>
+      <w:proofErr w:type="spellStart"/>
+      <w:r>
+        <w:t>Macbook</w:t>
+      </w:r>
+      <w:proofErr w:type="spellEnd"/>
+      <w:r>
+        <w:t xml:space="preserve"> may not Linux cloud instances.</w:t>
       </w:r>
     </w:p>
     <w:p>
@@ -1480,11 +1988,9 @@
         </w:numPr>
       </w:pPr>
       <w:r>
-        <w:lastRenderedPageBreak/>
         <w:t>Copy &amp; paste steps to run Java project and git commands summary from the library repository (OwnNotes.docx)</w:t>
       </w:r>
     </w:p>
-    <w:p/>
     <w:p>
       <w:pPr>
         <w:rPr>
@@ -1497,6 +2003,7 @@
           <w:b/>
           <w:sz w:val="24"/>
         </w:rPr>
+        <w:lastRenderedPageBreak/>
         <w:t>14</w:t>
       </w:r>
       <w:r>
@@ -1516,7 +2023,23 @@
         </w:numPr>
       </w:pPr>
       <w:r>
-        <w:t>Synced down mscdissertation repository from github and set it up so that I can make changes from Ubuntu, see “GIT COMMANDS” section above.</w:t>
+        <w:t xml:space="preserve">Synced down </w:t>
+      </w:r>
+      <w:proofErr w:type="spellStart"/>
+      <w:r>
+        <w:t>mscdissertation</w:t>
+      </w:r>
+      <w:proofErr w:type="spellEnd"/>
+      <w:r>
+        <w:t xml:space="preserve"> repository from </w:t>
+      </w:r>
+      <w:proofErr w:type="spellStart"/>
+      <w:r>
+        <w:t>github</w:t>
+      </w:r>
+      <w:proofErr w:type="spellEnd"/>
+      <w:r>
+        <w:t xml:space="preserve"> and set it up so that I can make changes from Ubuntu, see “GIT COMMANDS” section above.</w:t>
       </w:r>
     </w:p>
     <w:p/>
@@ -1643,8 +2166,21 @@
         <w:t>C:\apps\sts-bundle</w:t>
       </w:r>
       <w:r>
-        <w:t>.  However, it did not work straight away, the error message suggesting that there was a mismatch between 32 bit versus 64 bit. So ..</w:t>
-      </w:r>
+        <w:t xml:space="preserve">.  However, it did not work straight away, the error message suggesting that there was a mismatch </w:t>
+      </w:r>
+      <w:proofErr w:type="gramStart"/>
+      <w:r>
+        <w:t>between 32 bit versus 64 bit</w:t>
+      </w:r>
+      <w:proofErr w:type="gramEnd"/>
+      <w:r>
+        <w:t xml:space="preserve">. </w:t>
+      </w:r>
+      <w:proofErr w:type="gramStart"/>
+      <w:r>
+        <w:t>So ..</w:t>
+      </w:r>
+      <w:proofErr w:type="gramEnd"/>
     </w:p>
     <w:p>
       <w:pPr>
@@ -1692,20 +2228,307 @@
         <w:t>jdk-8u25-windows-x64.exe</w:t>
       </w:r>
     </w:p>
+    <w:p/>
+    <w:p>
+      <w:pPr>
+        <w:rPr>
+          <w:b/>
+        </w:rPr>
+      </w:pPr>
+      <w:r>
+        <w:rPr>
+          <w:b/>
+        </w:rPr>
+        <w:t>07/01/2015</w:t>
+      </w:r>
+    </w:p>
     <w:p>
       <w:pPr>
         <w:pStyle w:val="ListParagraph"/>
         <w:numPr>
           <w:ilvl w:val="0"/>
-          <w:numId w:val="7"/>
+          <w:numId w:val="10"/>
+        </w:numPr>
+      </w:pPr>
+      <w:r>
+        <w:t>Installed Windows version of Maven</w:t>
+      </w:r>
+    </w:p>
+    <w:p>
+      <w:pPr>
+        <w:pStyle w:val="ListParagraph"/>
+        <w:numPr>
+          <w:ilvl w:val="1"/>
+          <w:numId w:val="10"/>
+        </w:numPr>
+      </w:pPr>
+      <w:r>
+        <w:t xml:space="preserve">Downloaded latest version of file ending in </w:t>
+      </w:r>
+      <w:r>
+        <w:t>“</w:t>
+      </w:r>
+      <w:r>
+        <w:t>bin.zip</w:t>
+      </w:r>
+      <w:r>
+        <w:t>”</w:t>
+      </w:r>
+    </w:p>
+    <w:p>
+      <w:pPr>
+        <w:pStyle w:val="ListParagraph"/>
+        <w:numPr>
+          <w:ilvl w:val="1"/>
+          <w:numId w:val="10"/>
+        </w:numPr>
+      </w:pPr>
+      <w:r>
+        <w:t>Extracted zip to C:\apps to get a versioned folder</w:t>
+      </w:r>
+    </w:p>
+    <w:p>
+      <w:pPr>
+        <w:pStyle w:val="ListParagraph"/>
+        <w:numPr>
+          <w:ilvl w:val="1"/>
+          <w:numId w:val="10"/>
+        </w:numPr>
+      </w:pPr>
+      <w:r>
+        <w:t>F</w:t>
+      </w:r>
+      <w:r>
+        <w:t xml:space="preserve">ollowed the steps described at </w:t>
+      </w:r>
+      <w:hyperlink r:id="rId22" w:anchor="Windows" w:history="1">
+        <w:r>
+          <w:rPr>
+            <w:rStyle w:val="Hyperlink"/>
+          </w:rPr>
+          <w:t>http://maven.apache.org/download.cgi#Windows</w:t>
+        </w:r>
+      </w:hyperlink>
+      <w:r>
+        <w:t xml:space="preserve">  along with …</w:t>
+      </w:r>
+    </w:p>
+    <w:p>
+      <w:pPr>
+        <w:pStyle w:val="ListParagraph"/>
+        <w:numPr>
+          <w:ilvl w:val="2"/>
+          <w:numId w:val="10"/>
+        </w:numPr>
+      </w:pPr>
+      <w:r>
+        <w:t>Couldn’t add %M2% to Path had to explicitly call out the path</w:t>
+      </w:r>
+    </w:p>
+    <w:p>
+      <w:pPr>
+        <w:pStyle w:val="ListParagraph"/>
+        <w:numPr>
+          <w:ilvl w:val="2"/>
+          <w:numId w:val="10"/>
+        </w:numPr>
+      </w:pPr>
+      <w:r>
+        <w:t>Moved M2 from user variable to system variable</w:t>
+      </w:r>
+    </w:p>
+    <w:p>
+      <w:pPr>
+        <w:pStyle w:val="ListParagraph"/>
+        <w:numPr>
+          <w:ilvl w:val="2"/>
+          <w:numId w:val="10"/>
+        </w:numPr>
+      </w:pPr>
+      <w:r>
+        <w:t>Had to set JAVA_HOME to the JDK home of the currently installed JRE</w:t>
+      </w:r>
+      <w:r>
+        <w:br/>
+      </w:r>
+      <w:r>
+        <w:t>C:\Program Files\Java\jdk1.8.0_25</w:t>
+      </w:r>
+      <w:r>
+        <w:t>`</w:t>
+      </w:r>
+    </w:p>
+    <w:p>
+      <w:pPr>
+        <w:pStyle w:val="ListParagraph"/>
+        <w:numPr>
+          <w:ilvl w:val="0"/>
+          <w:numId w:val="10"/>
+        </w:numPr>
+      </w:pPr>
+      <w:r>
+        <w:t xml:space="preserve">Cleaned up Path environment variables: had empty entries, duplicates, folders that no longer existed and finally need to delete some java*.exe in %SYSTEMROOT%\System32 which </w:t>
+      </w:r>
+      <w:proofErr w:type="gramStart"/>
+      <w:r>
+        <w:t>were</w:t>
+      </w:r>
+      <w:proofErr w:type="gramEnd"/>
+      <w:r>
+        <w:t xml:space="preserve"> version 1.6.  </w:t>
+      </w:r>
+    </w:p>
+    <w:p>
+      <w:pPr>
+        <w:rPr>
+          <w:b/>
+        </w:rPr>
+      </w:pPr>
+      <w:r>
+        <w:rPr>
+          <w:b/>
+        </w:rPr>
+        <w:lastRenderedPageBreak/>
+        <w:t>08/01/2015</w:t>
+      </w:r>
+    </w:p>
+    <w:p>
+      <w:pPr>
+        <w:pStyle w:val="ListParagraph"/>
+        <w:numPr>
+          <w:ilvl w:val="0"/>
+          <w:numId w:val="11"/>
+        </w:numPr>
+      </w:pPr>
+      <w:r>
+        <w:t xml:space="preserve">Installed </w:t>
+      </w:r>
+      <w:proofErr w:type="spellStart"/>
+      <w:r>
+        <w:t>Erlang</w:t>
+      </w:r>
+      <w:proofErr w:type="spellEnd"/>
+      <w:r>
+        <w:t xml:space="preserve"> 64bit prerequisite for </w:t>
+      </w:r>
+      <w:proofErr w:type="spellStart"/>
+      <w:r>
+        <w:t>RabbitMQ</w:t>
+      </w:r>
+      <w:proofErr w:type="spellEnd"/>
+      <w:r>
+        <w:t xml:space="preserve">, accepted defaults except for destination folder which defaulted to erl6.3 for </w:t>
+      </w:r>
+      <w:proofErr w:type="spellStart"/>
+      <w:r>
+        <w:t>Erlang</w:t>
+      </w:r>
+      <w:proofErr w:type="spellEnd"/>
+      <w:r>
+        <w:t xml:space="preserve"> OTP 17 (2 numbers are confusing) so chose C:\Program Files\</w:t>
+      </w:r>
+      <w:proofErr w:type="spellStart"/>
+      <w:r>
+        <w:t>erlang</w:t>
+      </w:r>
+      <w:proofErr w:type="spellEnd"/>
+    </w:p>
+    <w:p>
+      <w:pPr>
+        <w:pStyle w:val="ListParagraph"/>
+        <w:numPr>
+          <w:ilvl w:val="0"/>
+          <w:numId w:val="11"/>
+        </w:numPr>
+      </w:pPr>
+      <w:r>
+        <w:t xml:space="preserve">Installed what looks like the 32bit of </w:t>
+      </w:r>
+      <w:proofErr w:type="spellStart"/>
+      <w:r>
+        <w:t>RabbitMQ</w:t>
+      </w:r>
+      <w:proofErr w:type="spellEnd"/>
+      <w:r>
+        <w:t xml:space="preserve"> (did not appear to have a 64 bit version).  Installs just as a service don’t see a front end maybe a web interface.  More info here: </w:t>
+      </w:r>
+      <w:hyperlink r:id="rId23" w:history="1">
+        <w:r>
+          <w:rPr>
+            <w:rStyle w:val="Hyperlink"/>
+          </w:rPr>
+          <w:t>http://www.rabbitmq.com/install-windows-manual.html</w:t>
+        </w:r>
+      </w:hyperlink>
+      <w:r>
+        <w:t xml:space="preserve"> (used the info but didn’t follow it as the exe did all this)</w:t>
+      </w:r>
+    </w:p>
+    <w:p>
+      <w:pPr>
+        <w:pStyle w:val="ListParagraph"/>
+        <w:numPr>
+          <w:ilvl w:val="0"/>
+          <w:numId w:val="11"/>
+        </w:numPr>
+      </w:pPr>
+      <w:r>
+        <w:t>Was able to put together a sample project containing a web server and AMQP (</w:t>
+      </w:r>
+      <w:proofErr w:type="spellStart"/>
+      <w:r>
+        <w:t>RabbitMQ</w:t>
+      </w:r>
+      <w:proofErr w:type="spellEnd"/>
+      <w:r>
+        <w:t>) working together and simultaneously!</w:t>
+      </w:r>
+    </w:p>
+    <w:p>
+      <w:pPr>
+        <w:pStyle w:val="ListParagraph"/>
+        <w:numPr>
+          <w:ilvl w:val="1"/>
+          <w:numId w:val="11"/>
+        </w:numPr>
+      </w:pPr>
+      <w:hyperlink r:id="rId24" w:history="1">
+        <w:r>
+          <w:rPr>
+            <w:rStyle w:val="Hyperlink"/>
+          </w:rPr>
+          <w:t>https://github.com/spring-projects/spring-boot/tree/master/spring-boot-samples/spring-boot-sample-amqp/src/main/java/sample/amqp</w:t>
+        </w:r>
+      </w:hyperlink>
+    </w:p>
+    <w:p>
+      <w:pPr>
+        <w:pStyle w:val="ListParagraph"/>
+        <w:numPr>
+          <w:ilvl w:val="1"/>
+          <w:numId w:val="11"/>
+        </w:numPr>
+      </w:pPr>
+      <w:hyperlink r:id="rId25" w:history="1">
+        <w:r>
+          <w:rPr>
+            <w:rStyle w:val="Hyperlink"/>
+          </w:rPr>
+          <w:t>https://github.com/spring-projects/spring-boot/tree/master/spring-boot-samples#readme</w:t>
+        </w:r>
+      </w:hyperlink>
+    </w:p>
+    <w:p>
+      <w:pPr>
+        <w:pStyle w:val="ListParagraph"/>
+        <w:numPr>
+          <w:ilvl w:val="0"/>
+          <w:numId w:val="11"/>
         </w:numPr>
       </w:pPr>
       <w:bookmarkStart w:id="0" w:name="_GoBack"/>
       <w:bookmarkEnd w:id="0"/>
     </w:p>
-    <w:p/>
-    <w:p/>
-    <w:p/>
     <w:p/>
     <w:p/>
     <w:p/>
@@ -1948,6 +2771,119 @@
     </w:lvl>
   </w:abstractNum>
   <w:abstractNum w:abstractNumId="2">
+    <w:nsid w:val="0A0D52DC"/>
+    <w:multiLevelType w:val="hybridMultilevel"/>
+    <w:tmpl w:val="F06A99EE"/>
+    <w:lvl w:ilvl="0" w:tplc="18090001">
+      <w:start w:val="1"/>
+      <w:numFmt w:val="bullet"/>
+      <w:lvlText w:val=""/>
+      <w:lvlJc w:val="left"/>
+      <w:pPr>
+        <w:ind w:left="720" w:hanging="360"/>
+      </w:pPr>
+      <w:rPr>
+        <w:rFonts w:ascii="Symbol" w:hAnsi="Symbol" w:hint="default"/>
+      </w:rPr>
+    </w:lvl>
+    <w:lvl w:ilvl="1" w:tplc="18090003">
+      <w:start w:val="1"/>
+      <w:numFmt w:val="bullet"/>
+      <w:lvlText w:val="o"/>
+      <w:lvlJc w:val="left"/>
+      <w:pPr>
+        <w:ind w:left="1440" w:hanging="360"/>
+      </w:pPr>
+      <w:rPr>
+        <w:rFonts w:ascii="Courier New" w:hAnsi="Courier New" w:cs="Courier New" w:hint="default"/>
+      </w:rPr>
+    </w:lvl>
+    <w:lvl w:ilvl="2" w:tplc="18090005" w:tentative="1">
+      <w:start w:val="1"/>
+      <w:numFmt w:val="bullet"/>
+      <w:lvlText w:val=""/>
+      <w:lvlJc w:val="left"/>
+      <w:pPr>
+        <w:ind w:left="2160" w:hanging="360"/>
+      </w:pPr>
+      <w:rPr>
+        <w:rFonts w:ascii="Wingdings" w:hAnsi="Wingdings" w:hint="default"/>
+      </w:rPr>
+    </w:lvl>
+    <w:lvl w:ilvl="3" w:tplc="18090001" w:tentative="1">
+      <w:start w:val="1"/>
+      <w:numFmt w:val="bullet"/>
+      <w:lvlText w:val=""/>
+      <w:lvlJc w:val="left"/>
+      <w:pPr>
+        <w:ind w:left="2880" w:hanging="360"/>
+      </w:pPr>
+      <w:rPr>
+        <w:rFonts w:ascii="Symbol" w:hAnsi="Symbol" w:hint="default"/>
+      </w:rPr>
+    </w:lvl>
+    <w:lvl w:ilvl="4" w:tplc="18090003" w:tentative="1">
+      <w:start w:val="1"/>
+      <w:numFmt w:val="bullet"/>
+      <w:lvlText w:val="o"/>
+      <w:lvlJc w:val="left"/>
+      <w:pPr>
+        <w:ind w:left="3600" w:hanging="360"/>
+      </w:pPr>
+      <w:rPr>
+        <w:rFonts w:ascii="Courier New" w:hAnsi="Courier New" w:cs="Courier New" w:hint="default"/>
+      </w:rPr>
+    </w:lvl>
+    <w:lvl w:ilvl="5" w:tplc="18090005" w:tentative="1">
+      <w:start w:val="1"/>
+      <w:numFmt w:val="bullet"/>
+      <w:lvlText w:val=""/>
+      <w:lvlJc w:val="left"/>
+      <w:pPr>
+        <w:ind w:left="4320" w:hanging="360"/>
+      </w:pPr>
+      <w:rPr>
+        <w:rFonts w:ascii="Wingdings" w:hAnsi="Wingdings" w:hint="default"/>
+      </w:rPr>
+    </w:lvl>
+    <w:lvl w:ilvl="6" w:tplc="18090001" w:tentative="1">
+      <w:start w:val="1"/>
+      <w:numFmt w:val="bullet"/>
+      <w:lvlText w:val=""/>
+      <w:lvlJc w:val="left"/>
+      <w:pPr>
+        <w:ind w:left="5040" w:hanging="360"/>
+      </w:pPr>
+      <w:rPr>
+        <w:rFonts w:ascii="Symbol" w:hAnsi="Symbol" w:hint="default"/>
+      </w:rPr>
+    </w:lvl>
+    <w:lvl w:ilvl="7" w:tplc="18090003" w:tentative="1">
+      <w:start w:val="1"/>
+      <w:numFmt w:val="bullet"/>
+      <w:lvlText w:val="o"/>
+      <w:lvlJc w:val="left"/>
+      <w:pPr>
+        <w:ind w:left="5760" w:hanging="360"/>
+      </w:pPr>
+      <w:rPr>
+        <w:rFonts w:ascii="Courier New" w:hAnsi="Courier New" w:cs="Courier New" w:hint="default"/>
+      </w:rPr>
+    </w:lvl>
+    <w:lvl w:ilvl="8" w:tplc="18090005" w:tentative="1">
+      <w:start w:val="1"/>
+      <w:numFmt w:val="bullet"/>
+      <w:lvlText w:val=""/>
+      <w:lvlJc w:val="left"/>
+      <w:pPr>
+        <w:ind w:left="6480" w:hanging="360"/>
+      </w:pPr>
+      <w:rPr>
+        <w:rFonts w:ascii="Wingdings" w:hAnsi="Wingdings" w:hint="default"/>
+      </w:rPr>
+    </w:lvl>
+  </w:abstractNum>
+  <w:abstractNum w:abstractNumId="3">
     <w:nsid w:val="1A6421A6"/>
     <w:multiLevelType w:val="hybridMultilevel"/>
     <w:tmpl w:val="24DEBB4A"/>
@@ -2060,7 +2996,7 @@
       </w:rPr>
     </w:lvl>
   </w:abstractNum>
-  <w:abstractNum w:abstractNumId="3">
+  <w:abstractNum w:abstractNumId="4">
     <w:nsid w:val="1CB51047"/>
     <w:multiLevelType w:val="hybridMultilevel"/>
     <w:tmpl w:val="3B929D06"/>
@@ -2173,7 +3109,120 @@
       </w:rPr>
     </w:lvl>
   </w:abstractNum>
-  <w:abstractNum w:abstractNumId="4">
+  <w:abstractNum w:abstractNumId="5">
+    <w:nsid w:val="3CDF089C"/>
+    <w:multiLevelType w:val="hybridMultilevel"/>
+    <w:tmpl w:val="D592D7C2"/>
+    <w:lvl w:ilvl="0" w:tplc="18090001">
+      <w:start w:val="1"/>
+      <w:numFmt w:val="bullet"/>
+      <w:lvlText w:val=""/>
+      <w:lvlJc w:val="left"/>
+      <w:pPr>
+        <w:ind w:left="720" w:hanging="360"/>
+      </w:pPr>
+      <w:rPr>
+        <w:rFonts w:ascii="Symbol" w:hAnsi="Symbol" w:hint="default"/>
+      </w:rPr>
+    </w:lvl>
+    <w:lvl w:ilvl="1" w:tplc="18090003">
+      <w:start w:val="1"/>
+      <w:numFmt w:val="bullet"/>
+      <w:lvlText w:val="o"/>
+      <w:lvlJc w:val="left"/>
+      <w:pPr>
+        <w:ind w:left="1440" w:hanging="360"/>
+      </w:pPr>
+      <w:rPr>
+        <w:rFonts w:ascii="Courier New" w:hAnsi="Courier New" w:cs="Courier New" w:hint="default"/>
+      </w:rPr>
+    </w:lvl>
+    <w:lvl w:ilvl="2" w:tplc="18090005">
+      <w:start w:val="1"/>
+      <w:numFmt w:val="bullet"/>
+      <w:lvlText w:val=""/>
+      <w:lvlJc w:val="left"/>
+      <w:pPr>
+        <w:ind w:left="2160" w:hanging="360"/>
+      </w:pPr>
+      <w:rPr>
+        <w:rFonts w:ascii="Wingdings" w:hAnsi="Wingdings" w:hint="default"/>
+      </w:rPr>
+    </w:lvl>
+    <w:lvl w:ilvl="3" w:tplc="18090001" w:tentative="1">
+      <w:start w:val="1"/>
+      <w:numFmt w:val="bullet"/>
+      <w:lvlText w:val=""/>
+      <w:lvlJc w:val="left"/>
+      <w:pPr>
+        <w:ind w:left="2880" w:hanging="360"/>
+      </w:pPr>
+      <w:rPr>
+        <w:rFonts w:ascii="Symbol" w:hAnsi="Symbol" w:hint="default"/>
+      </w:rPr>
+    </w:lvl>
+    <w:lvl w:ilvl="4" w:tplc="18090003" w:tentative="1">
+      <w:start w:val="1"/>
+      <w:numFmt w:val="bullet"/>
+      <w:lvlText w:val="o"/>
+      <w:lvlJc w:val="left"/>
+      <w:pPr>
+        <w:ind w:left="3600" w:hanging="360"/>
+      </w:pPr>
+      <w:rPr>
+        <w:rFonts w:ascii="Courier New" w:hAnsi="Courier New" w:cs="Courier New" w:hint="default"/>
+      </w:rPr>
+    </w:lvl>
+    <w:lvl w:ilvl="5" w:tplc="18090005" w:tentative="1">
+      <w:start w:val="1"/>
+      <w:numFmt w:val="bullet"/>
+      <w:lvlText w:val=""/>
+      <w:lvlJc w:val="left"/>
+      <w:pPr>
+        <w:ind w:left="4320" w:hanging="360"/>
+      </w:pPr>
+      <w:rPr>
+        <w:rFonts w:ascii="Wingdings" w:hAnsi="Wingdings" w:hint="default"/>
+      </w:rPr>
+    </w:lvl>
+    <w:lvl w:ilvl="6" w:tplc="18090001" w:tentative="1">
+      <w:start w:val="1"/>
+      <w:numFmt w:val="bullet"/>
+      <w:lvlText w:val=""/>
+      <w:lvlJc w:val="left"/>
+      <w:pPr>
+        <w:ind w:left="5040" w:hanging="360"/>
+      </w:pPr>
+      <w:rPr>
+        <w:rFonts w:ascii="Symbol" w:hAnsi="Symbol" w:hint="default"/>
+      </w:rPr>
+    </w:lvl>
+    <w:lvl w:ilvl="7" w:tplc="18090003" w:tentative="1">
+      <w:start w:val="1"/>
+      <w:numFmt w:val="bullet"/>
+      <w:lvlText w:val="o"/>
+      <w:lvlJc w:val="left"/>
+      <w:pPr>
+        <w:ind w:left="5760" w:hanging="360"/>
+      </w:pPr>
+      <w:rPr>
+        <w:rFonts w:ascii="Courier New" w:hAnsi="Courier New" w:cs="Courier New" w:hint="default"/>
+      </w:rPr>
+    </w:lvl>
+    <w:lvl w:ilvl="8" w:tplc="18090005" w:tentative="1">
+      <w:start w:val="1"/>
+      <w:numFmt w:val="bullet"/>
+      <w:lvlText w:val=""/>
+      <w:lvlJc w:val="left"/>
+      <w:pPr>
+        <w:ind w:left="6480" w:hanging="360"/>
+      </w:pPr>
+      <w:rPr>
+        <w:rFonts w:ascii="Wingdings" w:hAnsi="Wingdings" w:hint="default"/>
+      </w:rPr>
+    </w:lvl>
+  </w:abstractNum>
+  <w:abstractNum w:abstractNumId="6">
     <w:nsid w:val="481D4A37"/>
     <w:multiLevelType w:val="hybridMultilevel"/>
     <w:tmpl w:val="C016C2E2"/>
@@ -2286,7 +3335,7 @@
       </w:rPr>
     </w:lvl>
   </w:abstractNum>
-  <w:abstractNum w:abstractNumId="5">
+  <w:abstractNum w:abstractNumId="7">
     <w:nsid w:val="4A51516A"/>
     <w:multiLevelType w:val="hybridMultilevel"/>
     <w:tmpl w:val="0C30FB82"/>
@@ -2399,7 +3448,7 @@
       </w:rPr>
     </w:lvl>
   </w:abstractNum>
-  <w:abstractNum w:abstractNumId="6">
+  <w:abstractNum w:abstractNumId="8">
     <w:nsid w:val="5E326192"/>
     <w:multiLevelType w:val="hybridMultilevel"/>
     <w:tmpl w:val="E60AA3D4"/>
@@ -2512,7 +3561,7 @@
       </w:rPr>
     </w:lvl>
   </w:abstractNum>
-  <w:abstractNum w:abstractNumId="7">
+  <w:abstractNum w:abstractNumId="9">
     <w:nsid w:val="7A0B5DE6"/>
     <w:multiLevelType w:val="hybridMultilevel"/>
     <w:tmpl w:val="F1A62BAC"/>
@@ -2625,7 +3674,7 @@
       </w:rPr>
     </w:lvl>
   </w:abstractNum>
-  <w:abstractNum w:abstractNumId="8">
+  <w:abstractNum w:abstractNumId="10">
     <w:nsid w:val="7FA9577C"/>
     <w:multiLevelType w:val="hybridMultilevel"/>
     <w:tmpl w:val="D86C35C2"/>
@@ -2742,28 +3791,34 @@
     <w:abstractNumId w:val="1"/>
   </w:num>
   <w:num w:numId="2">
-    <w:abstractNumId w:val="5"/>
+    <w:abstractNumId w:val="7"/>
   </w:num>
   <w:num w:numId="3">
-    <w:abstractNumId w:val="7"/>
+    <w:abstractNumId w:val="9"/>
   </w:num>
   <w:num w:numId="4">
-    <w:abstractNumId w:val="8"/>
+    <w:abstractNumId w:val="10"/>
   </w:num>
   <w:num w:numId="5">
-    <w:abstractNumId w:val="2"/>
+    <w:abstractNumId w:val="3"/>
   </w:num>
   <w:num w:numId="6">
-    <w:abstractNumId w:val="3"/>
+    <w:abstractNumId w:val="4"/>
   </w:num>
   <w:num w:numId="7">
-    <w:abstractNumId w:val="6"/>
+    <w:abstractNumId w:val="8"/>
   </w:num>
   <w:num w:numId="8">
     <w:abstractNumId w:val="0"/>
   </w:num>
   <w:num w:numId="9">
-    <w:abstractNumId w:val="4"/>
+    <w:abstractNumId w:val="6"/>
+  </w:num>
+  <w:num w:numId="10">
+    <w:abstractNumId w:val="5"/>
+  </w:num>
+  <w:num w:numId="11">
+    <w:abstractNumId w:val="2"/>
   </w:num>
 </w:numbering>
 </file>

</xml_diff>

<commit_message>
Updated main doc after review by supervisor
Completed small edits but need to address the TODO: labels i.e. fix up
table labels, more research references etc.
</commit_message>
<xml_diff>
--- a/research/Infrastructure Notes.docx
+++ b/research/Infrastructure Notes.docx
@@ -37,10 +37,7 @@
         <w:t>C:\Users\johnwarde\Documents\workspace-sts-3.6.3.RELEASE</w:t>
       </w:r>
     </w:p>
-    <w:p>
-      <w:bookmarkStart w:id="0" w:name="_GoBack"/>
-      <w:bookmarkEnd w:id="0"/>
-    </w:p>
+    <w:p/>
     <w:p>
       <w:pPr>
         <w:pStyle w:val="Heading2"/>
@@ -2749,8 +2746,210 @@
         <w:ind w:left="360"/>
       </w:pPr>
     </w:p>
+    <w:p>
+      <w:r>
+        <w:t>17/01/2015</w:t>
+      </w:r>
+    </w:p>
+    <w:p>
+      <w:pPr>
+        <w:pStyle w:val="ListParagraph"/>
+        <w:numPr>
+          <w:ilvl w:val="0"/>
+          <w:numId w:val="14"/>
+        </w:numPr>
+      </w:pPr>
+      <w:r>
+        <w:t xml:space="preserve">Got </w:t>
+      </w:r>
+      <w:proofErr w:type="spellStart"/>
+      <w:r>
+        <w:t>ThemeLeaf</w:t>
+      </w:r>
+      <w:proofErr w:type="spellEnd"/>
+      <w:r>
+        <w:t xml:space="preserve"> </w:t>
+      </w:r>
+      <w:proofErr w:type="spellStart"/>
+      <w:r>
+        <w:t>templating</w:t>
+      </w:r>
+      <w:proofErr w:type="spellEnd"/>
+      <w:r>
+        <w:t xml:space="preserve"> working with security, see CL</w:t>
+      </w:r>
+    </w:p>
+    <w:p>
+      <w:pPr>
+        <w:pStyle w:val="ListParagraph"/>
+        <w:numPr>
+          <w:ilvl w:val="0"/>
+          <w:numId w:val="14"/>
+        </w:numPr>
+      </w:pPr>
+      <w:r>
+        <w:t xml:space="preserve">When I get a blank screen render out usually that means that there was an error in the </w:t>
+      </w:r>
+      <w:proofErr w:type="spellStart"/>
+      <w:r>
+        <w:t>templating</w:t>
+      </w:r>
+      <w:proofErr w:type="spellEnd"/>
+      <w:r>
+        <w:t xml:space="preserve"> engine </w:t>
+      </w:r>
+      <w:proofErr w:type="spellStart"/>
+      <w:r>
+        <w:t>ThymeLeaf</w:t>
+      </w:r>
+      <w:proofErr w:type="spellEnd"/>
+      <w:r>
+        <w:t xml:space="preserve"> and should look at the Console in STS for error messages</w:t>
+      </w:r>
+    </w:p>
+    <w:p>
+      <w:r>
+        <w:br w:type="page"/>
+      </w:r>
+    </w:p>
+    <w:p/>
+    <w:p>
+      <w:r>
+        <w:t>18/01/2015</w:t>
+      </w:r>
+    </w:p>
+    <w:p>
+      <w:pPr>
+        <w:pStyle w:val="ListParagraph"/>
+        <w:numPr>
+          <w:ilvl w:val="0"/>
+          <w:numId w:val="15"/>
+        </w:numPr>
+      </w:pPr>
+      <w:r>
+        <w:t xml:space="preserve">Installed the H2 database, from </w:t>
+      </w:r>
+      <w:hyperlink r:id="rId28" w:history="1">
+        <w:r>
+          <w:rPr>
+            <w:rStyle w:val="Hyperlink"/>
+          </w:rPr>
+          <w:t>http://www.h2database.com/</w:t>
+        </w:r>
+      </w:hyperlink>
+      <w:r>
+        <w:t>, which is compatible with the Hibernate Persistence framework.</w:t>
+      </w:r>
+    </w:p>
+    <w:p>
+      <w:pPr>
+        <w:pStyle w:val="ListParagraph"/>
+        <w:numPr>
+          <w:ilvl w:val="0"/>
+          <w:numId w:val="15"/>
+        </w:numPr>
+      </w:pPr>
+      <w:proofErr w:type="spellStart"/>
+      <w:r>
+        <w:t>WebApp</w:t>
+      </w:r>
+      <w:proofErr w:type="spellEnd"/>
+      <w:r>
+        <w:t xml:space="preserve"> does not log out properly, trying things</w:t>
+      </w:r>
+    </w:p>
+    <w:p>
+      <w:pPr>
+        <w:pStyle w:val="ListParagraph"/>
+        <w:numPr>
+          <w:ilvl w:val="1"/>
+          <w:numId w:val="15"/>
+        </w:numPr>
+      </w:pPr>
+      <w:r>
+        <w:t>Added the following to the end of “</w:t>
+      </w:r>
+      <w:r>
+        <w:t xml:space="preserve">protected void </w:t>
+      </w:r>
+      <w:proofErr w:type="gramStart"/>
+      <w:r>
+        <w:t>configure(</w:t>
+      </w:r>
+      <w:proofErr w:type="spellStart"/>
+      <w:proofErr w:type="gramEnd"/>
+      <w:r>
+        <w:t>HttpSecurity</w:t>
+      </w:r>
+      <w:proofErr w:type="spellEnd"/>
+      <w:r>
+        <w:t xml:space="preserve"> http) throws Exception {</w:t>
+      </w:r>
+      <w:r>
+        <w:t xml:space="preserve"> “ (does not work!!)</w:t>
+      </w:r>
+      <w:r>
+        <w:br/>
+        <w:t>.and().logout().logoutUrl("/logout").invalidateHttpSession(true).logoutSuccessUrl("/")</w:t>
+      </w:r>
+    </w:p>
     <w:p/>
     <w:p/>
+    <w:p>
+      <w:r>
+        <w:t>20/01/2015</w:t>
+      </w:r>
+    </w:p>
+    <w:p>
+      <w:pPr>
+        <w:pStyle w:val="ListParagraph"/>
+        <w:numPr>
+          <w:ilvl w:val="0"/>
+          <w:numId w:val="16"/>
+        </w:numPr>
+      </w:pPr>
+      <w:r>
+        <w:t xml:space="preserve">For the image folder in the </w:t>
+      </w:r>
+      <w:proofErr w:type="spellStart"/>
+      <w:r>
+        <w:t>webapp</w:t>
+      </w:r>
+      <w:proofErr w:type="spellEnd"/>
+      <w:r>
+        <w:t xml:space="preserve">, trying to keep  </w:t>
+      </w:r>
+      <w:proofErr w:type="spellStart"/>
+      <w:r>
+        <w:t>unform</w:t>
+      </w:r>
+      <w:proofErr w:type="spellEnd"/>
+      <w:r>
+        <w:t xml:space="preserve"> URI so that when the Java jar runs  on a Linux VM it will work straight away – may need to revisit current code then … this might be the answer …</w:t>
+      </w:r>
+      <w:r>
+        <w:br/>
+      </w:r>
+      <w:hyperlink r:id="rId29" w:history="1">
+        <w:r>
+          <w:rPr>
+            <w:rStyle w:val="Hyperlink"/>
+          </w:rPr>
+          <w:t>https://weblogs.java.net/blog/kohsuke/archive/2007/04/how_to_convert.html</w:t>
+        </w:r>
+      </w:hyperlink>
+    </w:p>
+    <w:p>
+      <w:pPr>
+        <w:pStyle w:val="ListParagraph"/>
+        <w:numPr>
+          <w:ilvl w:val="0"/>
+          <w:numId w:val="16"/>
+        </w:numPr>
+      </w:pPr>
+      <w:bookmarkStart w:id="0" w:name="_GoBack"/>
+      <w:bookmarkEnd w:id="0"/>
+    </w:p>
     <w:sectPr>
       <w:pgSz w:w="11906" w:h="16838"/>
       <w:pgMar w:top="1440" w:right="1440" w:bottom="1440" w:left="1440" w:header="708" w:footer="708" w:gutter="0"/>
@@ -3103,6 +3302,119 @@
     </w:lvl>
   </w:abstractNum>
   <w:abstractNum w:abstractNumId="3">
+    <w:nsid w:val="0A8419D5"/>
+    <w:multiLevelType w:val="hybridMultilevel"/>
+    <w:tmpl w:val="7534E7E4"/>
+    <w:lvl w:ilvl="0" w:tplc="18090001">
+      <w:start w:val="1"/>
+      <w:numFmt w:val="bullet"/>
+      <w:lvlText w:val=""/>
+      <w:lvlJc w:val="left"/>
+      <w:pPr>
+        <w:ind w:left="720" w:hanging="360"/>
+      </w:pPr>
+      <w:rPr>
+        <w:rFonts w:ascii="Symbol" w:hAnsi="Symbol" w:hint="default"/>
+      </w:rPr>
+    </w:lvl>
+    <w:lvl w:ilvl="1" w:tplc="18090003">
+      <w:start w:val="1"/>
+      <w:numFmt w:val="bullet"/>
+      <w:lvlText w:val="o"/>
+      <w:lvlJc w:val="left"/>
+      <w:pPr>
+        <w:ind w:left="1440" w:hanging="360"/>
+      </w:pPr>
+      <w:rPr>
+        <w:rFonts w:ascii="Courier New" w:hAnsi="Courier New" w:cs="Courier New" w:hint="default"/>
+      </w:rPr>
+    </w:lvl>
+    <w:lvl w:ilvl="2" w:tplc="18090005" w:tentative="1">
+      <w:start w:val="1"/>
+      <w:numFmt w:val="bullet"/>
+      <w:lvlText w:val=""/>
+      <w:lvlJc w:val="left"/>
+      <w:pPr>
+        <w:ind w:left="2160" w:hanging="360"/>
+      </w:pPr>
+      <w:rPr>
+        <w:rFonts w:ascii="Wingdings" w:hAnsi="Wingdings" w:hint="default"/>
+      </w:rPr>
+    </w:lvl>
+    <w:lvl w:ilvl="3" w:tplc="18090001" w:tentative="1">
+      <w:start w:val="1"/>
+      <w:numFmt w:val="bullet"/>
+      <w:lvlText w:val=""/>
+      <w:lvlJc w:val="left"/>
+      <w:pPr>
+        <w:ind w:left="2880" w:hanging="360"/>
+      </w:pPr>
+      <w:rPr>
+        <w:rFonts w:ascii="Symbol" w:hAnsi="Symbol" w:hint="default"/>
+      </w:rPr>
+    </w:lvl>
+    <w:lvl w:ilvl="4" w:tplc="18090003" w:tentative="1">
+      <w:start w:val="1"/>
+      <w:numFmt w:val="bullet"/>
+      <w:lvlText w:val="o"/>
+      <w:lvlJc w:val="left"/>
+      <w:pPr>
+        <w:ind w:left="3600" w:hanging="360"/>
+      </w:pPr>
+      <w:rPr>
+        <w:rFonts w:ascii="Courier New" w:hAnsi="Courier New" w:cs="Courier New" w:hint="default"/>
+      </w:rPr>
+    </w:lvl>
+    <w:lvl w:ilvl="5" w:tplc="18090005" w:tentative="1">
+      <w:start w:val="1"/>
+      <w:numFmt w:val="bullet"/>
+      <w:lvlText w:val=""/>
+      <w:lvlJc w:val="left"/>
+      <w:pPr>
+        <w:ind w:left="4320" w:hanging="360"/>
+      </w:pPr>
+      <w:rPr>
+        <w:rFonts w:ascii="Wingdings" w:hAnsi="Wingdings" w:hint="default"/>
+      </w:rPr>
+    </w:lvl>
+    <w:lvl w:ilvl="6" w:tplc="18090001" w:tentative="1">
+      <w:start w:val="1"/>
+      <w:numFmt w:val="bullet"/>
+      <w:lvlText w:val=""/>
+      <w:lvlJc w:val="left"/>
+      <w:pPr>
+        <w:ind w:left="5040" w:hanging="360"/>
+      </w:pPr>
+      <w:rPr>
+        <w:rFonts w:ascii="Symbol" w:hAnsi="Symbol" w:hint="default"/>
+      </w:rPr>
+    </w:lvl>
+    <w:lvl w:ilvl="7" w:tplc="18090003" w:tentative="1">
+      <w:start w:val="1"/>
+      <w:numFmt w:val="bullet"/>
+      <w:lvlText w:val="o"/>
+      <w:lvlJc w:val="left"/>
+      <w:pPr>
+        <w:ind w:left="5760" w:hanging="360"/>
+      </w:pPr>
+      <w:rPr>
+        <w:rFonts w:ascii="Courier New" w:hAnsi="Courier New" w:cs="Courier New" w:hint="default"/>
+      </w:rPr>
+    </w:lvl>
+    <w:lvl w:ilvl="8" w:tplc="18090005" w:tentative="1">
+      <w:start w:val="1"/>
+      <w:numFmt w:val="bullet"/>
+      <w:lvlText w:val=""/>
+      <w:lvlJc w:val="left"/>
+      <w:pPr>
+        <w:ind w:left="6480" w:hanging="360"/>
+      </w:pPr>
+      <w:rPr>
+        <w:rFonts w:ascii="Wingdings" w:hAnsi="Wingdings" w:hint="default"/>
+      </w:rPr>
+    </w:lvl>
+  </w:abstractNum>
+  <w:abstractNum w:abstractNumId="4">
     <w:nsid w:val="12FB6D98"/>
     <w:multiLevelType w:val="hybridMultilevel"/>
     <w:tmpl w:val="6DB05620"/>
@@ -3215,7 +3527,7 @@
       </w:rPr>
     </w:lvl>
   </w:abstractNum>
-  <w:abstractNum w:abstractNumId="4">
+  <w:abstractNum w:abstractNumId="5">
     <w:nsid w:val="1A6421A6"/>
     <w:multiLevelType w:val="hybridMultilevel"/>
     <w:tmpl w:val="24DEBB4A"/>
@@ -3328,7 +3640,7 @@
       </w:rPr>
     </w:lvl>
   </w:abstractNum>
-  <w:abstractNum w:abstractNumId="5">
+  <w:abstractNum w:abstractNumId="6">
     <w:nsid w:val="1CB51047"/>
     <w:multiLevelType w:val="hybridMultilevel"/>
     <w:tmpl w:val="3B929D06"/>
@@ -3441,7 +3753,120 @@
       </w:rPr>
     </w:lvl>
   </w:abstractNum>
-  <w:abstractNum w:abstractNumId="6">
+  <w:abstractNum w:abstractNumId="7">
+    <w:nsid w:val="275233B7"/>
+    <w:multiLevelType w:val="hybridMultilevel"/>
+    <w:tmpl w:val="6D6E98D8"/>
+    <w:lvl w:ilvl="0" w:tplc="18090001">
+      <w:start w:val="1"/>
+      <w:numFmt w:val="bullet"/>
+      <w:lvlText w:val=""/>
+      <w:lvlJc w:val="left"/>
+      <w:pPr>
+        <w:ind w:left="720" w:hanging="360"/>
+      </w:pPr>
+      <w:rPr>
+        <w:rFonts w:ascii="Symbol" w:hAnsi="Symbol" w:hint="default"/>
+      </w:rPr>
+    </w:lvl>
+    <w:lvl w:ilvl="1" w:tplc="18090003" w:tentative="1">
+      <w:start w:val="1"/>
+      <w:numFmt w:val="bullet"/>
+      <w:lvlText w:val="o"/>
+      <w:lvlJc w:val="left"/>
+      <w:pPr>
+        <w:ind w:left="1440" w:hanging="360"/>
+      </w:pPr>
+      <w:rPr>
+        <w:rFonts w:ascii="Courier New" w:hAnsi="Courier New" w:cs="Courier New" w:hint="default"/>
+      </w:rPr>
+    </w:lvl>
+    <w:lvl w:ilvl="2" w:tplc="18090005" w:tentative="1">
+      <w:start w:val="1"/>
+      <w:numFmt w:val="bullet"/>
+      <w:lvlText w:val=""/>
+      <w:lvlJc w:val="left"/>
+      <w:pPr>
+        <w:ind w:left="2160" w:hanging="360"/>
+      </w:pPr>
+      <w:rPr>
+        <w:rFonts w:ascii="Wingdings" w:hAnsi="Wingdings" w:hint="default"/>
+      </w:rPr>
+    </w:lvl>
+    <w:lvl w:ilvl="3" w:tplc="18090001" w:tentative="1">
+      <w:start w:val="1"/>
+      <w:numFmt w:val="bullet"/>
+      <w:lvlText w:val=""/>
+      <w:lvlJc w:val="left"/>
+      <w:pPr>
+        <w:ind w:left="2880" w:hanging="360"/>
+      </w:pPr>
+      <w:rPr>
+        <w:rFonts w:ascii="Symbol" w:hAnsi="Symbol" w:hint="default"/>
+      </w:rPr>
+    </w:lvl>
+    <w:lvl w:ilvl="4" w:tplc="18090003" w:tentative="1">
+      <w:start w:val="1"/>
+      <w:numFmt w:val="bullet"/>
+      <w:lvlText w:val="o"/>
+      <w:lvlJc w:val="left"/>
+      <w:pPr>
+        <w:ind w:left="3600" w:hanging="360"/>
+      </w:pPr>
+      <w:rPr>
+        <w:rFonts w:ascii="Courier New" w:hAnsi="Courier New" w:cs="Courier New" w:hint="default"/>
+      </w:rPr>
+    </w:lvl>
+    <w:lvl w:ilvl="5" w:tplc="18090005" w:tentative="1">
+      <w:start w:val="1"/>
+      <w:numFmt w:val="bullet"/>
+      <w:lvlText w:val=""/>
+      <w:lvlJc w:val="left"/>
+      <w:pPr>
+        <w:ind w:left="4320" w:hanging="360"/>
+      </w:pPr>
+      <w:rPr>
+        <w:rFonts w:ascii="Wingdings" w:hAnsi="Wingdings" w:hint="default"/>
+      </w:rPr>
+    </w:lvl>
+    <w:lvl w:ilvl="6" w:tplc="18090001" w:tentative="1">
+      <w:start w:val="1"/>
+      <w:numFmt w:val="bullet"/>
+      <w:lvlText w:val=""/>
+      <w:lvlJc w:val="left"/>
+      <w:pPr>
+        <w:ind w:left="5040" w:hanging="360"/>
+      </w:pPr>
+      <w:rPr>
+        <w:rFonts w:ascii="Symbol" w:hAnsi="Symbol" w:hint="default"/>
+      </w:rPr>
+    </w:lvl>
+    <w:lvl w:ilvl="7" w:tplc="18090003" w:tentative="1">
+      <w:start w:val="1"/>
+      <w:numFmt w:val="bullet"/>
+      <w:lvlText w:val="o"/>
+      <w:lvlJc w:val="left"/>
+      <w:pPr>
+        <w:ind w:left="5760" w:hanging="360"/>
+      </w:pPr>
+      <w:rPr>
+        <w:rFonts w:ascii="Courier New" w:hAnsi="Courier New" w:cs="Courier New" w:hint="default"/>
+      </w:rPr>
+    </w:lvl>
+    <w:lvl w:ilvl="8" w:tplc="18090005" w:tentative="1">
+      <w:start w:val="1"/>
+      <w:numFmt w:val="bullet"/>
+      <w:lvlText w:val=""/>
+      <w:lvlJc w:val="left"/>
+      <w:pPr>
+        <w:ind w:left="6480" w:hanging="360"/>
+      </w:pPr>
+      <w:rPr>
+        <w:rFonts w:ascii="Wingdings" w:hAnsi="Wingdings" w:hint="default"/>
+      </w:rPr>
+    </w:lvl>
+  </w:abstractNum>
+  <w:abstractNum w:abstractNumId="8">
     <w:nsid w:val="3CDF089C"/>
     <w:multiLevelType w:val="hybridMultilevel"/>
     <w:tmpl w:val="D592D7C2"/>
@@ -3554,7 +3979,7 @@
       </w:rPr>
     </w:lvl>
   </w:abstractNum>
-  <w:abstractNum w:abstractNumId="7">
+  <w:abstractNum w:abstractNumId="9">
     <w:nsid w:val="481D4A37"/>
     <w:multiLevelType w:val="hybridMultilevel"/>
     <w:tmpl w:val="C016C2E2"/>
@@ -3667,7 +4092,7 @@
       </w:rPr>
     </w:lvl>
   </w:abstractNum>
-  <w:abstractNum w:abstractNumId="8">
+  <w:abstractNum w:abstractNumId="10">
     <w:nsid w:val="4A51516A"/>
     <w:multiLevelType w:val="hybridMultilevel"/>
     <w:tmpl w:val="0C30FB82"/>
@@ -3780,7 +4205,7 @@
       </w:rPr>
     </w:lvl>
   </w:abstractNum>
-  <w:abstractNum w:abstractNumId="9">
+  <w:abstractNum w:abstractNumId="11">
     <w:nsid w:val="5E326192"/>
     <w:multiLevelType w:val="hybridMultilevel"/>
     <w:tmpl w:val="E60AA3D4"/>
@@ -3893,7 +4318,7 @@
       </w:rPr>
     </w:lvl>
   </w:abstractNum>
-  <w:abstractNum w:abstractNumId="10">
+  <w:abstractNum w:abstractNumId="12">
     <w:nsid w:val="611E785F"/>
     <w:multiLevelType w:val="hybridMultilevel"/>
     <w:tmpl w:val="50985F5A"/>
@@ -4006,7 +4431,120 @@
       </w:rPr>
     </w:lvl>
   </w:abstractNum>
-  <w:abstractNum w:abstractNumId="11">
+  <w:abstractNum w:abstractNumId="13">
+    <w:nsid w:val="6C967984"/>
+    <w:multiLevelType w:val="hybridMultilevel"/>
+    <w:tmpl w:val="3430A422"/>
+    <w:lvl w:ilvl="0" w:tplc="18090001">
+      <w:start w:val="1"/>
+      <w:numFmt w:val="bullet"/>
+      <w:lvlText w:val=""/>
+      <w:lvlJc w:val="left"/>
+      <w:pPr>
+        <w:ind w:left="720" w:hanging="360"/>
+      </w:pPr>
+      <w:rPr>
+        <w:rFonts w:ascii="Symbol" w:hAnsi="Symbol" w:hint="default"/>
+      </w:rPr>
+    </w:lvl>
+    <w:lvl w:ilvl="1" w:tplc="18090003" w:tentative="1">
+      <w:start w:val="1"/>
+      <w:numFmt w:val="bullet"/>
+      <w:lvlText w:val="o"/>
+      <w:lvlJc w:val="left"/>
+      <w:pPr>
+        <w:ind w:left="1440" w:hanging="360"/>
+      </w:pPr>
+      <w:rPr>
+        <w:rFonts w:ascii="Courier New" w:hAnsi="Courier New" w:cs="Courier New" w:hint="default"/>
+      </w:rPr>
+    </w:lvl>
+    <w:lvl w:ilvl="2" w:tplc="18090005" w:tentative="1">
+      <w:start w:val="1"/>
+      <w:numFmt w:val="bullet"/>
+      <w:lvlText w:val=""/>
+      <w:lvlJc w:val="left"/>
+      <w:pPr>
+        <w:ind w:left="2160" w:hanging="360"/>
+      </w:pPr>
+      <w:rPr>
+        <w:rFonts w:ascii="Wingdings" w:hAnsi="Wingdings" w:hint="default"/>
+      </w:rPr>
+    </w:lvl>
+    <w:lvl w:ilvl="3" w:tplc="18090001" w:tentative="1">
+      <w:start w:val="1"/>
+      <w:numFmt w:val="bullet"/>
+      <w:lvlText w:val=""/>
+      <w:lvlJc w:val="left"/>
+      <w:pPr>
+        <w:ind w:left="2880" w:hanging="360"/>
+      </w:pPr>
+      <w:rPr>
+        <w:rFonts w:ascii="Symbol" w:hAnsi="Symbol" w:hint="default"/>
+      </w:rPr>
+    </w:lvl>
+    <w:lvl w:ilvl="4" w:tplc="18090003" w:tentative="1">
+      <w:start w:val="1"/>
+      <w:numFmt w:val="bullet"/>
+      <w:lvlText w:val="o"/>
+      <w:lvlJc w:val="left"/>
+      <w:pPr>
+        <w:ind w:left="3600" w:hanging="360"/>
+      </w:pPr>
+      <w:rPr>
+        <w:rFonts w:ascii="Courier New" w:hAnsi="Courier New" w:cs="Courier New" w:hint="default"/>
+      </w:rPr>
+    </w:lvl>
+    <w:lvl w:ilvl="5" w:tplc="18090005" w:tentative="1">
+      <w:start w:val="1"/>
+      <w:numFmt w:val="bullet"/>
+      <w:lvlText w:val=""/>
+      <w:lvlJc w:val="left"/>
+      <w:pPr>
+        <w:ind w:left="4320" w:hanging="360"/>
+      </w:pPr>
+      <w:rPr>
+        <w:rFonts w:ascii="Wingdings" w:hAnsi="Wingdings" w:hint="default"/>
+      </w:rPr>
+    </w:lvl>
+    <w:lvl w:ilvl="6" w:tplc="18090001" w:tentative="1">
+      <w:start w:val="1"/>
+      <w:numFmt w:val="bullet"/>
+      <w:lvlText w:val=""/>
+      <w:lvlJc w:val="left"/>
+      <w:pPr>
+        <w:ind w:left="5040" w:hanging="360"/>
+      </w:pPr>
+      <w:rPr>
+        <w:rFonts w:ascii="Symbol" w:hAnsi="Symbol" w:hint="default"/>
+      </w:rPr>
+    </w:lvl>
+    <w:lvl w:ilvl="7" w:tplc="18090003" w:tentative="1">
+      <w:start w:val="1"/>
+      <w:numFmt w:val="bullet"/>
+      <w:lvlText w:val="o"/>
+      <w:lvlJc w:val="left"/>
+      <w:pPr>
+        <w:ind w:left="5760" w:hanging="360"/>
+      </w:pPr>
+      <w:rPr>
+        <w:rFonts w:ascii="Courier New" w:hAnsi="Courier New" w:cs="Courier New" w:hint="default"/>
+      </w:rPr>
+    </w:lvl>
+    <w:lvl w:ilvl="8" w:tplc="18090005" w:tentative="1">
+      <w:start w:val="1"/>
+      <w:numFmt w:val="bullet"/>
+      <w:lvlText w:val=""/>
+      <w:lvlJc w:val="left"/>
+      <w:pPr>
+        <w:ind w:left="6480" w:hanging="360"/>
+      </w:pPr>
+      <w:rPr>
+        <w:rFonts w:ascii="Wingdings" w:hAnsi="Wingdings" w:hint="default"/>
+      </w:rPr>
+    </w:lvl>
+  </w:abstractNum>
+  <w:abstractNum w:abstractNumId="14">
     <w:nsid w:val="7A0B5DE6"/>
     <w:multiLevelType w:val="hybridMultilevel"/>
     <w:tmpl w:val="F1A62BAC"/>
@@ -4119,7 +4657,7 @@
       </w:rPr>
     </w:lvl>
   </w:abstractNum>
-  <w:abstractNum w:abstractNumId="12">
+  <w:abstractNum w:abstractNumId="15">
     <w:nsid w:val="7FA9577C"/>
     <w:multiLevelType w:val="hybridMultilevel"/>
     <w:tmpl w:val="D86C35C2"/>
@@ -4236,40 +4774,49 @@
     <w:abstractNumId w:val="1"/>
   </w:num>
   <w:num w:numId="2">
-    <w:abstractNumId w:val="8"/>
+    <w:abstractNumId w:val="10"/>
   </w:num>
   <w:num w:numId="3">
-    <w:abstractNumId w:val="11"/>
+    <w:abstractNumId w:val="14"/>
   </w:num>
   <w:num w:numId="4">
-    <w:abstractNumId w:val="12"/>
+    <w:abstractNumId w:val="15"/>
   </w:num>
   <w:num w:numId="5">
-    <w:abstractNumId w:val="4"/>
+    <w:abstractNumId w:val="5"/>
   </w:num>
   <w:num w:numId="6">
-    <w:abstractNumId w:val="5"/>
+    <w:abstractNumId w:val="6"/>
   </w:num>
   <w:num w:numId="7">
-    <w:abstractNumId w:val="9"/>
+    <w:abstractNumId w:val="11"/>
   </w:num>
   <w:num w:numId="8">
     <w:abstractNumId w:val="0"/>
   </w:num>
   <w:num w:numId="9">
-    <w:abstractNumId w:val="7"/>
+    <w:abstractNumId w:val="9"/>
   </w:num>
   <w:num w:numId="10">
-    <w:abstractNumId w:val="6"/>
+    <w:abstractNumId w:val="8"/>
   </w:num>
   <w:num w:numId="11">
     <w:abstractNumId w:val="2"/>
   </w:num>
   <w:num w:numId="12">
-    <w:abstractNumId w:val="10"/>
+    <w:abstractNumId w:val="12"/>
   </w:num>
   <w:num w:numId="13">
+    <w:abstractNumId w:val="4"/>
+  </w:num>
+  <w:num w:numId="14">
+    <w:abstractNumId w:val="13"/>
+  </w:num>
+  <w:num w:numId="15">
     <w:abstractNumId w:val="3"/>
+  </w:num>
+  <w:num w:numId="16">
+    <w:abstractNumId w:val="7"/>
   </w:num>
 </w:numbering>
 </file>

</xml_diff>

<commit_message>
Updates to Infrastructure Notes
After success with RabbitMQ.
</commit_message>
<xml_diff>
--- a/research/Infrastructure Notes.docx
+++ b/research/Infrastructure Notes.docx
@@ -42,21 +42,8 @@
       <w:pPr>
         <w:pStyle w:val="Heading2"/>
       </w:pPr>
-      <w:proofErr w:type="spellStart"/>
-      <w:r>
-        <w:t>VirtualBox</w:t>
-      </w:r>
-      <w:proofErr w:type="spellEnd"/>
-      <w:r>
-        <w:t xml:space="preserve">: </w:t>
-      </w:r>
-      <w:proofErr w:type="spellStart"/>
-      <w:r>
-        <w:t>UbuntuDesktop</w:t>
-      </w:r>
-      <w:proofErr w:type="spellEnd"/>
-      <w:r>
-        <w:t>:</w:t>
+      <w:r>
+        <w:t>VirtualBox: UbuntuDesktop:</w:t>
       </w:r>
     </w:p>
     <w:p>
@@ -176,15 +163,7 @@
         </w:numPr>
       </w:pPr>
       <w:r>
-        <w:t xml:space="preserve">To share a folder between </w:t>
-      </w:r>
-      <w:proofErr w:type="spellStart"/>
-      <w:r>
-        <w:t>Linx</w:t>
-      </w:r>
-      <w:proofErr w:type="spellEnd"/>
-      <w:r>
-        <w:t xml:space="preserve"> and Windows:</w:t>
+        <w:t>To share a folder between Linx and Windows:</w:t>
       </w:r>
     </w:p>
     <w:p>
@@ -208,15 +187,7 @@
         </w:numPr>
       </w:pPr>
       <w:r>
-        <w:t xml:space="preserve">In </w:t>
-      </w:r>
-      <w:proofErr w:type="spellStart"/>
-      <w:r>
-        <w:t>VirtualBox</w:t>
-      </w:r>
-      <w:proofErr w:type="spellEnd"/>
-      <w:r>
-        <w:t xml:space="preserve"> menus, choose Devices-&gt;Shared Folders</w:t>
+        <w:t>In VirtualBox menus, choose Devices-&gt;Shared Folders</w:t>
       </w:r>
       <w:r>
         <w:t xml:space="preserve"> Settings</w:t>
@@ -255,14 +226,12 @@
           <w:numId w:val="8"/>
         </w:numPr>
       </w:pPr>
-      <w:proofErr w:type="spellStart"/>
       <w:r>
         <w:t>m</w:t>
       </w:r>
       <w:r>
         <w:t>kdir</w:t>
       </w:r>
-      <w:proofErr w:type="spellEnd"/>
       <w:r>
         <w:t xml:space="preserve"> -p</w:t>
       </w:r>
@@ -300,21 +269,8 @@
           <w:numId w:val="8"/>
         </w:numPr>
       </w:pPr>
-      <w:proofErr w:type="spellStart"/>
-      <w:r>
-        <w:t>sudo</w:t>
-      </w:r>
-      <w:proofErr w:type="spellEnd"/>
-      <w:r>
-        <w:t xml:space="preserve"> mount -t </w:t>
-      </w:r>
-      <w:proofErr w:type="spellStart"/>
-      <w:r>
-        <w:t>vboxsf</w:t>
-      </w:r>
-      <w:proofErr w:type="spellEnd"/>
-      <w:r>
-        <w:t xml:space="preserve"> </w:t>
+      <w:r>
+        <w:t xml:space="preserve">sudo mount -t vboxsf </w:t>
       </w:r>
       <w:r>
         <w:rPr>
@@ -355,27 +311,11 @@
         <w:br/>
       </w:r>
       <w:r>
-        <w:t xml:space="preserve">apt-cache search git | </w:t>
-      </w:r>
-      <w:proofErr w:type="spellStart"/>
-      <w:r>
-        <w:t>grep</w:t>
-      </w:r>
-      <w:proofErr w:type="spellEnd"/>
-      <w:r>
-        <w:t xml:space="preserve"> git</w:t>
+        <w:t>apt-cache search git | grep git</w:t>
       </w:r>
       <w:r>
         <w:br/>
-        <w:t xml:space="preserve">The </w:t>
-      </w:r>
-      <w:proofErr w:type="spellStart"/>
-      <w:r>
-        <w:t>grep</w:t>
-      </w:r>
-      <w:proofErr w:type="spellEnd"/>
-      <w:r>
-        <w:t xml:space="preserve"> part is only used to highlight the searched word</w:t>
+        <w:t>The grep part is only used to highlight the searched word</w:t>
       </w:r>
     </w:p>
     <w:p>
@@ -391,13 +331,8 @@
     </w:p>
     <w:p>
       <w:r>
-        <w:t xml:space="preserve">SSH client -&gt; use </w:t>
-      </w:r>
-      <w:proofErr w:type="spellStart"/>
-      <w:r>
-        <w:t>PuTTY</w:t>
-      </w:r>
-      <w:proofErr w:type="spellEnd"/>
+        <w:t>SSH client -&gt; use PuTTY</w:t>
+      </w:r>
     </w:p>
     <w:p/>
     <w:p>
@@ -455,71 +390,21 @@
         <w:pStyle w:val="Heading3"/>
       </w:pPr>
       <w:r>
-        <w:t xml:space="preserve">GIT – initial </w:t>
-      </w:r>
-      <w:proofErr w:type="spellStart"/>
-      <w:r>
-        <w:t>config</w:t>
-      </w:r>
-      <w:proofErr w:type="spellEnd"/>
-    </w:p>
-    <w:p>
-      <w:r>
-        <w:t>(</w:t>
-      </w:r>
-      <w:proofErr w:type="gramStart"/>
-      <w:r>
-        <w:t>maybe</w:t>
-      </w:r>
-      <w:proofErr w:type="gramEnd"/>
-      <w:r>
-        <w:t xml:space="preserve"> put these into </w:t>
-      </w:r>
-      <w:proofErr w:type="spellStart"/>
-      <w:r>
-        <w:t>devenv</w:t>
-      </w:r>
-      <w:proofErr w:type="spellEnd"/>
-      <w:r>
-        <w:t xml:space="preserve"> Chef recipe eventually)</w:t>
-      </w:r>
-    </w:p>
-    <w:p>
-      <w:proofErr w:type="gramStart"/>
-      <w:r>
-        <w:t>git</w:t>
-      </w:r>
-      <w:proofErr w:type="gramEnd"/>
-      <w:r>
-        <w:t xml:space="preserve"> </w:t>
-      </w:r>
-      <w:proofErr w:type="spellStart"/>
-      <w:r>
-        <w:t>config</w:t>
-      </w:r>
-      <w:proofErr w:type="spellEnd"/>
-      <w:r>
-        <w:t xml:space="preserve"> --global user.name "John Warde"</w:t>
+        <w:t>GIT – initial config</w:t>
+      </w:r>
+    </w:p>
+    <w:p>
+      <w:r>
+        <w:t>(maybe put these into devenv Chef recipe eventually)</w:t>
+      </w:r>
+    </w:p>
+    <w:p>
+      <w:r>
+        <w:t>git config --global user.name "John Warde"</w:t>
       </w:r>
       <w:r>
         <w:br/>
-        <w:t xml:space="preserve">git </w:t>
-      </w:r>
-      <w:proofErr w:type="spellStart"/>
-      <w:r>
-        <w:t>config</w:t>
-      </w:r>
-      <w:proofErr w:type="spellEnd"/>
-      <w:r>
-        <w:t xml:space="preserve"> --global </w:t>
-      </w:r>
-      <w:proofErr w:type="spellStart"/>
-      <w:r>
-        <w:t>user.email</w:t>
-      </w:r>
-      <w:proofErr w:type="spellEnd"/>
-      <w:r>
-        <w:t xml:space="preserve"> </w:t>
+        <w:t xml:space="preserve">git config --global user.email </w:t>
       </w:r>
       <w:hyperlink r:id="rId7" w:history="1">
         <w:r>
@@ -532,48 +417,18 @@
       <w:r>
         <w:br/>
       </w:r>
-      <w:proofErr w:type="spellStart"/>
-      <w:r>
-        <w:t>mkdir</w:t>
-      </w:r>
-      <w:proofErr w:type="spellEnd"/>
-      <w:r>
-        <w:t xml:space="preserve"> ~/.</w:t>
-      </w:r>
-      <w:proofErr w:type="spellStart"/>
-      <w:r>
-        <w:t>ssh</w:t>
-      </w:r>
-      <w:proofErr w:type="spellEnd"/>
+      <w:r>
+        <w:t>mkdir ~/.ssh</w:t>
+      </w:r>
       <w:r>
         <w:br/>
       </w:r>
       <w:r>
-        <w:t>cd ~/.</w:t>
-      </w:r>
-      <w:proofErr w:type="spellStart"/>
-      <w:r>
-        <w:t>ssh</w:t>
-      </w:r>
-      <w:proofErr w:type="spellEnd"/>
+        <w:t>cd ~/.ssh</w:t>
+      </w:r>
       <w:r>
         <w:br/>
-      </w:r>
-      <w:proofErr w:type="spellStart"/>
-      <w:r>
-        <w:t>ssh-keygen</w:t>
-      </w:r>
-      <w:proofErr w:type="spellEnd"/>
-      <w:r>
-        <w:t xml:space="preserve"> -t </w:t>
-      </w:r>
-      <w:proofErr w:type="spellStart"/>
-      <w:r>
-        <w:t>rsa</w:t>
-      </w:r>
-      <w:proofErr w:type="spellEnd"/>
-      <w:r>
-        <w:t xml:space="preserve"> -C </w:t>
+        <w:t xml:space="preserve">ssh-keygen -t rsa -C </w:t>
       </w:r>
       <w:hyperlink r:id="rId8" w:history="1">
         <w:r>
@@ -585,46 +440,11 @@
       </w:hyperlink>
       <w:r>
         <w:br/>
-      </w:r>
-      <w:proofErr w:type="spellStart"/>
-      <w:r>
-        <w:t>ls</w:t>
-      </w:r>
-      <w:proofErr w:type="spellEnd"/>
-      <w:r>
-        <w:t xml:space="preserve"> -l /c/Users/</w:t>
-      </w:r>
-      <w:proofErr w:type="spellStart"/>
-      <w:r>
-        <w:t>johnwarde</w:t>
-      </w:r>
-      <w:proofErr w:type="spellEnd"/>
-      <w:r>
-        <w:t>/.</w:t>
-      </w:r>
-      <w:proofErr w:type="spellStart"/>
-      <w:r>
-        <w:t>ssh</w:t>
-      </w:r>
-      <w:proofErr w:type="spellEnd"/>
-      <w:r>
-        <w:t>/</w:t>
-      </w:r>
-      <w:proofErr w:type="spellStart"/>
-      <w:r>
-        <w:t>id_rsa</w:t>
-      </w:r>
-      <w:proofErr w:type="spellEnd"/>
+        <w:t>ls -l /c/Users/johnwarde/.ssh/id_rsa</w:t>
+      </w:r>
       <w:r>
         <w:br/>
-      </w:r>
-      <w:proofErr w:type="spellStart"/>
-      <w:r>
-        <w:t>ssh</w:t>
-      </w:r>
-      <w:proofErr w:type="spellEnd"/>
-      <w:r>
-        <w:t xml:space="preserve"> -T </w:t>
+        <w:t xml:space="preserve">ssh -T </w:t>
       </w:r>
       <w:hyperlink r:id="rId9" w:history="1">
         <w:r>
@@ -636,13 +456,8 @@
       </w:hyperlink>
       <w:r>
         <w:br/>
-        <w:t>cd ~/</w:t>
-      </w:r>
-      <w:proofErr w:type="spellStart"/>
-      <w:r>
-        <w:t>scm</w:t>
-      </w:r>
-      <w:proofErr w:type="spellEnd"/>
+        <w:t>cd ~/scm</w:t>
+      </w:r>
       <w:r>
         <w:br/>
       </w:r>
@@ -659,53 +474,15 @@
       </w:hyperlink>
     </w:p>
     <w:p>
-      <w:proofErr w:type="spellStart"/>
-      <w:proofErr w:type="gramStart"/>
-      <w:r>
-        <w:t>xclip</w:t>
-      </w:r>
-      <w:proofErr w:type="spellEnd"/>
-      <w:proofErr w:type="gramEnd"/>
-      <w:r>
-        <w:t xml:space="preserve"> -</w:t>
-      </w:r>
-      <w:proofErr w:type="spellStart"/>
-      <w:r>
-        <w:t>sel</w:t>
-      </w:r>
-      <w:proofErr w:type="spellEnd"/>
-      <w:r>
-        <w:t xml:space="preserve"> clip &lt; ~/.</w:t>
-      </w:r>
-      <w:proofErr w:type="spellStart"/>
-      <w:r>
-        <w:t>ssh</w:t>
-      </w:r>
-      <w:proofErr w:type="spellEnd"/>
-      <w:r>
-        <w:t>/id_rsa.pub</w:t>
-      </w:r>
-      <w:r>
-        <w:t xml:space="preserve">  (copies contents of file to clip board for pasting into a new SSH key on </w:t>
-      </w:r>
-      <w:proofErr w:type="spellStart"/>
-      <w:r>
-        <w:t>gi</w:t>
-      </w:r>
-      <w:proofErr w:type="spellEnd"/>
-      <w:r>
-        <w:t xml:space="preserve"> hub, see settings-&gt;SSH Keys)</w:t>
+      <w:r>
+        <w:t>xclip -sel clip &lt; ~/.ssh/id_rsa.pub</w:t>
+      </w:r>
+      <w:r>
+        <w:t xml:space="preserve">  (copies contents of file to clip board for pasting into a new SSH key on gi hub, see settings-&gt;SSH Keys)</w:t>
       </w:r>
       <w:r>
         <w:br/>
-      </w:r>
-      <w:proofErr w:type="spellStart"/>
-      <w:r>
-        <w:t>ssh</w:t>
-      </w:r>
-      <w:proofErr w:type="spellEnd"/>
-      <w:r>
-        <w:t xml:space="preserve"> -T </w:t>
+        <w:t xml:space="preserve">ssh -T </w:t>
       </w:r>
       <w:hyperlink r:id="rId11" w:history="1">
         <w:r>
@@ -731,51 +508,17 @@
     </w:p>
     <w:p>
       <w:r>
-        <w:t>(</w:t>
-      </w:r>
-      <w:proofErr w:type="gramStart"/>
-      <w:r>
-        <w:t>can</w:t>
-      </w:r>
-      <w:proofErr w:type="gramEnd"/>
-      <w:r>
-        <w:t xml:space="preserve"> always </w:t>
-      </w:r>
-      <w:proofErr w:type="spellStart"/>
-      <w:r>
-        <w:t>init</w:t>
-      </w:r>
-      <w:proofErr w:type="spellEnd"/>
-      <w:r>
-        <w:t xml:space="preserve"> a repository on </w:t>
-      </w:r>
-      <w:proofErr w:type="spellStart"/>
-      <w:r>
-        <w:t>github</w:t>
-      </w:r>
-      <w:proofErr w:type="spellEnd"/>
-      <w:r>
-        <w:t xml:space="preserve"> and clone down)</w:t>
-      </w:r>
-    </w:p>
-    <w:p>
-      <w:proofErr w:type="gramStart"/>
-      <w:r>
-        <w:t>cd</w:t>
-      </w:r>
-      <w:proofErr w:type="gramEnd"/>
-      <w:r>
-        <w:t xml:space="preserve"> C:/Users/johnwarde/Downloads/johnwarde/library</w:t>
+        <w:t>(can always init a repository on github and clone down)</w:t>
+      </w:r>
+    </w:p>
+    <w:p>
+      <w:r>
+        <w:t>cd C:/Users/johnwarde/Downloads/johnwarde/library</w:t>
       </w:r>
       <w:r>
         <w:br/>
-        <w:t xml:space="preserve">git </w:t>
-      </w:r>
-      <w:proofErr w:type="spellStart"/>
-      <w:r>
-        <w:t>init</w:t>
-      </w:r>
-      <w:proofErr w:type="spellEnd"/>
+        <w:t>git init</w:t>
+      </w:r>
       <w:r>
         <w:br/>
         <w:t>git status</w:t>
@@ -786,15 +529,7 @@
       </w:r>
       <w:r>
         <w:br/>
-        <w:t>git add .   (</w:t>
-      </w:r>
-      <w:proofErr w:type="gramStart"/>
-      <w:r>
-        <w:t>add</w:t>
-      </w:r>
-      <w:proofErr w:type="gramEnd"/>
-      <w:r>
-        <w:t xml:space="preserve"> everything in current directory)</w:t>
+        <w:t>git add .   (add everything in current directory)</w:t>
       </w:r>
       <w:r>
         <w:br/>
@@ -802,23 +537,7 @@
       </w:r>
       <w:r>
         <w:br/>
-        <w:t xml:space="preserve">git remote add origin </w:t>
-      </w:r>
-      <w:proofErr w:type="spellStart"/>
-      <w:r>
-        <w:t>git@github.com:johnwarde</w:t>
-      </w:r>
-      <w:proofErr w:type="spellEnd"/>
-      <w:r>
-        <w:t>/</w:t>
-      </w:r>
-      <w:proofErr w:type="spellStart"/>
-      <w:r>
-        <w:t>library.git</w:t>
-      </w:r>
-      <w:proofErr w:type="spellEnd"/>
-      <w:r>
-        <w:t xml:space="preserve">   (links to repository at github.com)</w:t>
+        <w:t>git remote add origin git@github.com:johnwarde/library.git   (links to repository at github.com)</w:t>
       </w:r>
       <w:r>
         <w:br/>
@@ -841,25 +560,12 @@
     </w:p>
     <w:p/>
     <w:p>
-      <w:proofErr w:type="gramStart"/>
-      <w:r>
-        <w:t>git</w:t>
-      </w:r>
-      <w:proofErr w:type="gramEnd"/>
-      <w:r>
-        <w:t xml:space="preserve"> status</w:t>
+      <w:r>
+        <w:t>git status</w:t>
       </w:r>
       <w:r>
         <w:br/>
-        <w:t xml:space="preserve">git add </w:t>
-      </w:r>
-      <w:proofErr w:type="spellStart"/>
-      <w:r>
-        <w:t>src</w:t>
-      </w:r>
-      <w:proofErr w:type="spellEnd"/>
-      <w:r>
-        <w:t>/library/Book.java</w:t>
+        <w:t>git add src/library/Book.java</w:t>
       </w:r>
       <w:r>
         <w:br/>
@@ -868,29 +574,13 @@
         <w:t>g</w:t>
       </w:r>
       <w:r>
-        <w:t xml:space="preserve">it add </w:t>
-      </w:r>
-      <w:proofErr w:type="spellStart"/>
-      <w:r>
-        <w:t>src</w:t>
-      </w:r>
-      <w:proofErr w:type="spellEnd"/>
-      <w:r>
-        <w:t>/library/Library.java</w:t>
+        <w:t>it add src/library/Library.java</w:t>
       </w:r>
       <w:r>
         <w:br/>
       </w:r>
       <w:r>
-        <w:t>git add . (</w:t>
-      </w:r>
-      <w:proofErr w:type="gramStart"/>
-      <w:r>
-        <w:t>you</w:t>
-      </w:r>
-      <w:proofErr w:type="gramEnd"/>
-      <w:r>
-        <w:t xml:space="preserve"> need to do a git add on already tracked/modified files too to pu</w:t>
+        <w:t>git add . (you need to do a git add on already tracked/modified files too to pu</w:t>
       </w:r>
       <w:r>
         <w:t>t them into staging for commit)</w:t>
@@ -907,13 +597,8 @@
       <w:r>
         <w:br/>
       </w:r>
-      <w:proofErr w:type="gramStart"/>
-      <w:r>
-        <w:t>git</w:t>
-      </w:r>
-      <w:proofErr w:type="gramEnd"/>
-      <w:r>
-        <w:t xml:space="preserve"> push origin master  (pus</w:t>
+      <w:r>
+        <w:t>git push origin master  (pus</w:t>
       </w:r>
       <w:r>
         <w:t>h changes to remote repository)</w:t>
@@ -1000,49 +685,18 @@
       </w:r>
     </w:p>
     <w:p>
-      <w:proofErr w:type="gramStart"/>
-      <w:r>
-        <w:t>git</w:t>
-      </w:r>
-      <w:proofErr w:type="gramEnd"/>
-      <w:r>
-        <w:t xml:space="preserve"> log</w:t>
-      </w:r>
-    </w:p>
-    <w:p>
-      <w:proofErr w:type="gramStart"/>
-      <w:r>
-        <w:t>git</w:t>
-      </w:r>
-      <w:proofErr w:type="gramEnd"/>
-      <w:r>
-        <w:t xml:space="preserve"> –help</w:t>
-      </w:r>
-    </w:p>
-    <w:p>
-      <w:proofErr w:type="gramStart"/>
-      <w:r>
-        <w:t>git</w:t>
-      </w:r>
-      <w:proofErr w:type="gramEnd"/>
-      <w:r>
-        <w:t xml:space="preserve"> </w:t>
-      </w:r>
-      <w:proofErr w:type="spellStart"/>
-      <w:r>
-        <w:t>rm</w:t>
-      </w:r>
-      <w:proofErr w:type="spellEnd"/>
-      <w:r>
-        <w:t xml:space="preserve"> --cached ../docs/~$</w:t>
-      </w:r>
-      <w:proofErr w:type="gramStart"/>
-      <w:r>
-        <w:t>nNotes.docx  (</w:t>
-      </w:r>
-      <w:proofErr w:type="gramEnd"/>
-      <w:r>
-        <w:t xml:space="preserve">supposed to remove tracked file but didn’t work) </w:t>
+      <w:r>
+        <w:t>git log</w:t>
+      </w:r>
+    </w:p>
+    <w:p>
+      <w:r>
+        <w:t>git –help</w:t>
+      </w:r>
+    </w:p>
+    <w:p>
+      <w:r>
+        <w:t xml:space="preserve">git rm --cached ../docs/~$nNotes.docx  (supposed to remove tracked file but didn’t work) </w:t>
       </w:r>
     </w:p>
     <w:p/>
@@ -1077,37 +731,13 @@
         </w:numPr>
       </w:pPr>
       <w:r>
-        <w:t xml:space="preserve">Upgraded </w:t>
-      </w:r>
-      <w:proofErr w:type="spellStart"/>
-      <w:r>
-        <w:t>VirtualBox</w:t>
-      </w:r>
-      <w:proofErr w:type="spellEnd"/>
-      <w:r>
-        <w:t xml:space="preserve"> to 4.3.18 which resolved the “make sure the kerne</w:t>
+        <w:t>Upgraded VirtualBox to 4.3.18 which resolved the “make sure the kerne</w:t>
       </w:r>
       <w:r>
         <w:t>l module has been loaded successfully</w:t>
       </w:r>
       <w:r>
-        <w:t xml:space="preserve">” (also bad </w:t>
-      </w:r>
-      <w:proofErr w:type="spellStart"/>
-      <w:r>
-        <w:t>dll</w:t>
-      </w:r>
-      <w:proofErr w:type="spellEnd"/>
-      <w:r>
-        <w:t xml:space="preserve"> message on opening of </w:t>
-      </w:r>
-      <w:proofErr w:type="spellStart"/>
-      <w:r>
-        <w:t>VirtualBox</w:t>
-      </w:r>
-      <w:proofErr w:type="spellEnd"/>
-      <w:r>
-        <w:t>).  All VMs are now working</w:t>
+        <w:t>” (also bad dll message on opening of VirtualBox).  All VMs are now working</w:t>
       </w:r>
     </w:p>
     <w:p>
@@ -1285,15 +915,7 @@
         </w:r>
       </w:hyperlink>
       <w:r>
-        <w:t xml:space="preserve"> and let the Ubuntu Software </w:t>
-      </w:r>
-      <w:proofErr w:type="spellStart"/>
-      <w:r>
-        <w:t>Center</w:t>
-      </w:r>
-      <w:proofErr w:type="spellEnd"/>
-      <w:r>
-        <w:t xml:space="preserve"> open the .deb file</w:t>
+        <w:t xml:space="preserve"> and let the Ubuntu Software Center open the .deb file</w:t>
       </w:r>
     </w:p>
     <w:p/>
@@ -1321,15 +943,7 @@
         </w:numPr>
       </w:pPr>
       <w:r>
-        <w:t xml:space="preserve">Attempt to get stuff going on the </w:t>
-      </w:r>
-      <w:proofErr w:type="spellStart"/>
-      <w:r>
-        <w:t>macbook</w:t>
-      </w:r>
-      <w:proofErr w:type="spellEnd"/>
-      <w:r>
-        <w:t xml:space="preserve"> …</w:t>
+        <w:t>Attempt to get stuff going on the macbook …</w:t>
       </w:r>
     </w:p>
     <w:p>
@@ -1406,13 +1020,8 @@
         </w:numPr>
       </w:pPr>
       <w:r>
-        <w:t xml:space="preserve">On </w:t>
-      </w:r>
-      <w:proofErr w:type="spellStart"/>
-      <w:r>
-        <w:t>Unbuntu</w:t>
-      </w:r>
-      <w:proofErr w:type="spellEnd"/>
+        <w:t>On Unbuntu</w:t>
+      </w:r>
     </w:p>
     <w:p>
       <w:pPr>
@@ -1435,87 +1044,47 @@
       </w:hyperlink>
       <w:r>
         <w:br/>
-      </w:r>
-      <w:proofErr w:type="spellStart"/>
-      <w:r>
-        <w:t>sudo</w:t>
-      </w:r>
-      <w:proofErr w:type="spellEnd"/>
-      <w:r>
-        <w:t xml:space="preserve"> add-apt-repository ppa:webupd8team/java </w:t>
-      </w:r>
-    </w:p>
-    <w:p>
-      <w:pPr>
-        <w:pStyle w:val="ListParagraph"/>
-      </w:pPr>
-      <w:proofErr w:type="spellStart"/>
-      <w:proofErr w:type="gramStart"/>
-      <w:r>
-        <w:t>sudo</w:t>
-      </w:r>
-      <w:proofErr w:type="spellEnd"/>
-      <w:proofErr w:type="gramEnd"/>
-      <w:r>
-        <w:t xml:space="preserve"> apt-get update </w:t>
-      </w:r>
-    </w:p>
-    <w:p>
-      <w:pPr>
-        <w:pStyle w:val="ListParagraph"/>
-      </w:pPr>
-      <w:proofErr w:type="spellStart"/>
-      <w:proofErr w:type="gramStart"/>
-      <w:r>
-        <w:t>sudo</w:t>
-      </w:r>
-      <w:proofErr w:type="spellEnd"/>
-      <w:proofErr w:type="gramEnd"/>
-      <w:r>
-        <w:t xml:space="preserve"> apt-get install oracle-java7-installer </w:t>
-      </w:r>
-    </w:p>
-    <w:p>
-      <w:pPr>
-        <w:pStyle w:val="ListParagraph"/>
-      </w:pPr>
-      <w:proofErr w:type="gramStart"/>
-      <w:r>
-        <w:t>java</w:t>
-      </w:r>
-      <w:proofErr w:type="gramEnd"/>
-      <w:r>
-        <w:t xml:space="preserve"> -version </w:t>
-      </w:r>
-    </w:p>
-    <w:p>
-      <w:pPr>
-        <w:pStyle w:val="ListParagraph"/>
-      </w:pPr>
-      <w:proofErr w:type="spellStart"/>
-      <w:proofErr w:type="gramStart"/>
-      <w:r>
-        <w:t>javac</w:t>
-      </w:r>
-      <w:proofErr w:type="spellEnd"/>
-      <w:proofErr w:type="gramEnd"/>
-      <w:r>
-        <w:t xml:space="preserve"> -version </w:t>
-      </w:r>
-    </w:p>
-    <w:p>
-      <w:pPr>
-        <w:pStyle w:val="ListParagraph"/>
-      </w:pPr>
-      <w:proofErr w:type="spellStart"/>
-      <w:proofErr w:type="gramStart"/>
-      <w:r>
-        <w:t>sudo</w:t>
-      </w:r>
-      <w:proofErr w:type="spellEnd"/>
-      <w:proofErr w:type="gramEnd"/>
-      <w:r>
-        <w:t xml:space="preserve"> apt-get install oracle-java7-set-default </w:t>
+        <w:t xml:space="preserve">sudo add-apt-repository ppa:webupd8team/java </w:t>
+      </w:r>
+    </w:p>
+    <w:p>
+      <w:pPr>
+        <w:pStyle w:val="ListParagraph"/>
+      </w:pPr>
+      <w:r>
+        <w:t xml:space="preserve">sudo apt-get update </w:t>
+      </w:r>
+    </w:p>
+    <w:p>
+      <w:pPr>
+        <w:pStyle w:val="ListParagraph"/>
+      </w:pPr>
+      <w:r>
+        <w:t xml:space="preserve">sudo apt-get install oracle-java7-installer </w:t>
+      </w:r>
+    </w:p>
+    <w:p>
+      <w:pPr>
+        <w:pStyle w:val="ListParagraph"/>
+      </w:pPr>
+      <w:r>
+        <w:t xml:space="preserve">java -version </w:t>
+      </w:r>
+    </w:p>
+    <w:p>
+      <w:pPr>
+        <w:pStyle w:val="ListParagraph"/>
+      </w:pPr>
+      <w:r>
+        <w:t xml:space="preserve">javac -version </w:t>
+      </w:r>
+    </w:p>
+    <w:p>
+      <w:pPr>
+        <w:pStyle w:val="ListParagraph"/>
+      </w:pPr>
+      <w:r>
+        <w:t xml:space="preserve">sudo apt-get install oracle-java7-set-default </w:t>
       </w:r>
     </w:p>
     <w:p/>
@@ -1642,31 +1211,7 @@
         </w:numPr>
       </w:pPr>
       <w:r>
-        <w:t>Downloaded the .</w:t>
-      </w:r>
-      <w:proofErr w:type="spellStart"/>
-      <w:r>
-        <w:t>dmg</w:t>
-      </w:r>
-      <w:proofErr w:type="spellEnd"/>
-      <w:r>
-        <w:t xml:space="preserve"> file for </w:t>
-      </w:r>
-      <w:proofErr w:type="spellStart"/>
-      <w:r>
-        <w:t>ChefDK</w:t>
-      </w:r>
-      <w:proofErr w:type="spellEnd"/>
-      <w:r>
-        <w:t xml:space="preserve"> however I am getting an “Illegal Instruction 4” or “</w:t>
-      </w:r>
-      <w:proofErr w:type="spellStart"/>
-      <w:r>
-        <w:t>Segmention</w:t>
-      </w:r>
-      <w:proofErr w:type="spellEnd"/>
-      <w:r>
-        <w:t xml:space="preserve"> fault: 11” when I try to run any chef commands</w:t>
+        <w:t>Downloaded the .dmg file for ChefDK however I am getting an “Illegal Instruction 4” or “Segmention fault: 11” when I try to run any chef commands</w:t>
       </w:r>
     </w:p>
     <w:p>
@@ -1678,15 +1223,7 @@
         </w:numPr>
       </w:pPr>
       <w:r>
-        <w:t xml:space="preserve">Decided to uninstall </w:t>
-      </w:r>
-      <w:proofErr w:type="spellStart"/>
-      <w:r>
-        <w:t>ChefDK</w:t>
-      </w:r>
-      <w:proofErr w:type="spellEnd"/>
-      <w:r>
-        <w:t xml:space="preserve"> and upgrade Mac OSX</w:t>
+        <w:t>Decided to uninstall ChefDK and upgrade Mac OSX</w:t>
       </w:r>
     </w:p>
     <w:p/>
@@ -1722,13 +1259,8 @@
           <w:numId w:val="6"/>
         </w:numPr>
       </w:pPr>
-      <w:proofErr w:type="spellStart"/>
-      <w:r>
-        <w:t>Mackbook</w:t>
-      </w:r>
-      <w:proofErr w:type="spellEnd"/>
-      <w:r>
-        <w:t xml:space="preserve"> …</w:t>
+      <w:r>
+        <w:t>Mackbook …</w:t>
       </w:r>
     </w:p>
     <w:p>
@@ -1740,15 +1272,7 @@
         </w:numPr>
       </w:pPr>
       <w:r>
-        <w:t xml:space="preserve">Successfully upgraded Mac OSX to </w:t>
-      </w:r>
-      <w:proofErr w:type="spellStart"/>
-      <w:r>
-        <w:t>Yosmite</w:t>
-      </w:r>
-      <w:proofErr w:type="spellEnd"/>
-      <w:r>
-        <w:t xml:space="preserve"> </w:t>
+        <w:t xml:space="preserve">Successfully upgraded Mac OSX to Yosmite </w:t>
       </w:r>
     </w:p>
     <w:p>
@@ -1760,15 +1284,7 @@
         </w:numPr>
       </w:pPr>
       <w:r>
-        <w:t xml:space="preserve">Successfully installed </w:t>
-      </w:r>
-      <w:proofErr w:type="spellStart"/>
-      <w:r>
-        <w:t>ChefDK</w:t>
-      </w:r>
-      <w:proofErr w:type="spellEnd"/>
-      <w:r>
-        <w:t>:</w:t>
+        <w:t>Successfully installed ChefDK:</w:t>
       </w:r>
     </w:p>
     <w:p>
@@ -1803,15 +1319,7 @@
         </w:numPr>
       </w:pPr>
       <w:r>
-        <w:t>Opened the .DMG file on the Mac and it contained a .</w:t>
-      </w:r>
-      <w:proofErr w:type="spellStart"/>
-      <w:r>
-        <w:t>pkg</w:t>
-      </w:r>
-      <w:proofErr w:type="spellEnd"/>
-      <w:r>
-        <w:t xml:space="preserve"> file, double clicked on this and it installed successfully</w:t>
+        <w:t>Opened the .DMG file on the Mac and it contained a .pkg file, double clicked on this and it installed successfully</w:t>
       </w:r>
     </w:p>
     <w:p>
@@ -1847,13 +1355,8 @@
         </w:numPr>
       </w:pPr>
       <w:r>
-        <w:t xml:space="preserve"> Saving this line although this may only be for installing chef client tools and not the </w:t>
-      </w:r>
-      <w:proofErr w:type="spellStart"/>
-      <w:r>
-        <w:t>ChefDK</w:t>
-      </w:r>
-      <w:proofErr w:type="spellEnd"/>
+        <w:t xml:space="preserve"> Saving this line although this may only be for installing chef client tools and not the ChefDK</w:t>
+      </w:r>
       <w:r>
         <w:br/>
         <w:t xml:space="preserve">curl -L </w:t>
@@ -1862,13 +1365,8 @@
         <w:t>http://www</w:t>
       </w:r>
       <w:r>
-        <w:t xml:space="preserve">.getchef.com/chef/install.sh | </w:t>
-      </w:r>
-      <w:proofErr w:type="spellStart"/>
-      <w:r>
-        <w:t>sudo</w:t>
-      </w:r>
-      <w:proofErr w:type="spellEnd"/>
+        <w:t>.getchef.com/chef/install.sh | sudo</w:t>
+      </w:r>
     </w:p>
     <w:p>
       <w:pPr>
@@ -1914,15 +1412,7 @@
         </w:numPr>
       </w:pPr>
       <w:r>
-        <w:t xml:space="preserve">Learned that Mac OSX is a derivative of BSD Unix and not Linux and have decided against using Mac OS as there may be incompatibilities with Linux packages I want to install and in terms of Chef, what would work on the </w:t>
-      </w:r>
-      <w:proofErr w:type="spellStart"/>
-      <w:r>
-        <w:t>Macbook</w:t>
-      </w:r>
-      <w:proofErr w:type="spellEnd"/>
-      <w:r>
-        <w:t xml:space="preserve"> may not Linux cloud instances.</w:t>
+        <w:t>Learned that Mac OSX is a derivative of BSD Unix and not Linux and have decided against using Mac OS as there may be incompatibilities with Linux packages I want to install and in terms of Chef, what would work on the Macbook may not Linux cloud instances.</w:t>
       </w:r>
     </w:p>
     <w:p>
@@ -2087,23 +1577,7 @@
         </w:numPr>
       </w:pPr>
       <w:r>
-        <w:t xml:space="preserve">Synced down </w:t>
-      </w:r>
-      <w:proofErr w:type="spellStart"/>
-      <w:r>
-        <w:t>mscdissertation</w:t>
-      </w:r>
-      <w:proofErr w:type="spellEnd"/>
-      <w:r>
-        <w:t xml:space="preserve"> repository from </w:t>
-      </w:r>
-      <w:proofErr w:type="spellStart"/>
-      <w:r>
-        <w:t>github</w:t>
-      </w:r>
-      <w:proofErr w:type="spellEnd"/>
-      <w:r>
-        <w:t xml:space="preserve"> and set it up so that I can make changes from Ubuntu, see “GIT COMMANDS” section above.</w:t>
+        <w:t>Synced down mscdissertation repository from github and set it up so that I can make changes from Ubuntu, see “GIT COMMANDS” section above.</w:t>
       </w:r>
     </w:p>
     <w:p/>
@@ -2230,21 +1704,8 @@
         <w:t>C:\apps\sts-bundle</w:t>
       </w:r>
       <w:r>
-        <w:t xml:space="preserve">.  However, it did not work straight away, the error message suggesting that there was a mismatch </w:t>
-      </w:r>
-      <w:proofErr w:type="gramStart"/>
-      <w:r>
-        <w:t>between 32 bit versus 64 bit</w:t>
-      </w:r>
-      <w:proofErr w:type="gramEnd"/>
-      <w:r>
-        <w:t xml:space="preserve">. </w:t>
-      </w:r>
-      <w:proofErr w:type="gramStart"/>
-      <w:r>
-        <w:t>So ..</w:t>
-      </w:r>
-      <w:proofErr w:type="gramEnd"/>
+        <w:t>.  However, it did not work straight away, the error message suggesting that there was a mismatch between 32 bit versus 64 bit. So ..</w:t>
+      </w:r>
     </w:p>
     <w:p>
       <w:pPr>
@@ -2431,15 +1892,7 @@
         </w:numPr>
       </w:pPr>
       <w:r>
-        <w:t xml:space="preserve">Cleaned up Path environment variables: had empty entries, duplicates, folders that no longer existed and finally need to delete some java*.exe in %SYSTEMROOT%\System32 which </w:t>
-      </w:r>
-      <w:proofErr w:type="gramStart"/>
-      <w:r>
-        <w:t>were</w:t>
-      </w:r>
-      <w:proofErr w:type="gramEnd"/>
-      <w:r>
-        <w:t xml:space="preserve"> version 1.6.  </w:t>
+        <w:t xml:space="preserve">Cleaned up Path environment variables: had empty entries, duplicates, folders that no longer existed and finally need to delete some java*.exe in %SYSTEMROOT%\System32 which were version 1.6.  </w:t>
       </w:r>
     </w:p>
     <w:p>
@@ -2465,37 +1918,8 @@
         </w:numPr>
       </w:pPr>
       <w:r>
-        <w:t xml:space="preserve">Installed </w:t>
-      </w:r>
-      <w:proofErr w:type="spellStart"/>
-      <w:r>
-        <w:t>Erlang</w:t>
-      </w:r>
-      <w:proofErr w:type="spellEnd"/>
-      <w:r>
-        <w:t xml:space="preserve"> 64bit prerequisite for </w:t>
-      </w:r>
-      <w:proofErr w:type="spellStart"/>
-      <w:r>
-        <w:t>RabbitMQ</w:t>
-      </w:r>
-      <w:proofErr w:type="spellEnd"/>
-      <w:r>
-        <w:t xml:space="preserve">, accepted defaults except for destination folder which defaulted to erl6.3 for </w:t>
-      </w:r>
-      <w:proofErr w:type="spellStart"/>
-      <w:r>
-        <w:t>Erlang</w:t>
-      </w:r>
-      <w:proofErr w:type="spellEnd"/>
-      <w:r>
-        <w:t xml:space="preserve"> OTP 17 (2 numbers are confusing) so chose C:\Program Files\</w:t>
-      </w:r>
-      <w:proofErr w:type="spellStart"/>
-      <w:r>
-        <w:t>erlang</w:t>
-      </w:r>
-      <w:proofErr w:type="spellEnd"/>
+        <w:t>Installed Erlang 64bit prerequisite for RabbitMQ, accepted defaults except for destination folder which defaulted to erl6.3 for Erlang OTP 17 (2 numbers are confusing) so chose C:\Program Files\erlang</w:t>
+      </w:r>
     </w:p>
     <w:p>
       <w:pPr>
@@ -2506,15 +1930,7 @@
         </w:numPr>
       </w:pPr>
       <w:r>
-        <w:t xml:space="preserve">Installed what looks like the 32bit of </w:t>
-      </w:r>
-      <w:proofErr w:type="spellStart"/>
-      <w:r>
-        <w:t>RabbitMQ</w:t>
-      </w:r>
-      <w:proofErr w:type="spellEnd"/>
-      <w:r>
-        <w:t xml:space="preserve"> (did not appear to have a 64 bit version).  Installs just as a service don’t see a front end maybe a web interface.  More info here: </w:t>
+        <w:t xml:space="preserve">Installed what looks like the 32bit of RabbitMQ (did not appear to have a 64 bit version).  Installs just as a service don’t see a front end maybe a web interface.  More info here: </w:t>
       </w:r>
       <w:hyperlink r:id="rId24" w:history="1">
         <w:r>
@@ -2537,15 +1953,7 @@
         </w:numPr>
       </w:pPr>
       <w:r>
-        <w:t>Was able to put together a sample project containing a web server and AMQP (</w:t>
-      </w:r>
-      <w:proofErr w:type="spellStart"/>
-      <w:r>
-        <w:t>RabbitMQ</w:t>
-      </w:r>
-      <w:proofErr w:type="spellEnd"/>
-      <w:r>
-        <w:t>) working together and simultaneously!</w:t>
+        <w:t>Was able to put together a sample project containing a web server and AMQP (RabbitMQ) working together and simultaneously!</w:t>
       </w:r>
     </w:p>
     <w:p>
@@ -2698,13 +2106,8 @@
         <w:t>Successfully extracted ‘</w:t>
       </w:r>
       <w:r>
-        <w:t>spring-boot-sample-web-secure-</w:t>
-      </w:r>
-      <w:proofErr w:type="spellStart"/>
-      <w:r>
-        <w:t>jdbc</w:t>
-      </w:r>
-      <w:proofErr w:type="spellEnd"/>
+        <w:t>spring-boot-sample-web-secure-jdbc</w:t>
+      </w:r>
       <w:r>
         <w:t>’ from Spring Boot samples</w:t>
       </w:r>
@@ -2760,23 +2163,7 @@
         </w:numPr>
       </w:pPr>
       <w:r>
-        <w:t xml:space="preserve">Got </w:t>
-      </w:r>
-      <w:proofErr w:type="spellStart"/>
-      <w:r>
-        <w:t>ThemeLeaf</w:t>
-      </w:r>
-      <w:proofErr w:type="spellEnd"/>
-      <w:r>
-        <w:t xml:space="preserve"> </w:t>
-      </w:r>
-      <w:proofErr w:type="spellStart"/>
-      <w:r>
-        <w:t>templating</w:t>
-      </w:r>
-      <w:proofErr w:type="spellEnd"/>
-      <w:r>
-        <w:t xml:space="preserve"> working with security, see CL</w:t>
+        <w:t>Got ThemeLeaf templating working with security, see CL</w:t>
       </w:r>
     </w:p>
     <w:p>
@@ -2788,23 +2175,7 @@
         </w:numPr>
       </w:pPr>
       <w:r>
-        <w:t xml:space="preserve">When I get a blank screen render out usually that means that there was an error in the </w:t>
-      </w:r>
-      <w:proofErr w:type="spellStart"/>
-      <w:r>
-        <w:t>templating</w:t>
-      </w:r>
-      <w:proofErr w:type="spellEnd"/>
-      <w:r>
-        <w:t xml:space="preserve"> engine </w:t>
-      </w:r>
-      <w:proofErr w:type="spellStart"/>
-      <w:r>
-        <w:t>ThymeLeaf</w:t>
-      </w:r>
-      <w:proofErr w:type="spellEnd"/>
-      <w:r>
-        <w:t xml:space="preserve"> and should look at the Console in STS for error messages</w:t>
+        <w:t>When I get a blank screen render out usually that means that there was an error in the templating engine ThymeLeaf and should look at the Console in STS for error messages</w:t>
       </w:r>
     </w:p>
     <w:p>
@@ -2849,13 +2220,8 @@
           <w:numId w:val="15"/>
         </w:numPr>
       </w:pPr>
-      <w:proofErr w:type="spellStart"/>
-      <w:r>
-        <w:t>WebApp</w:t>
-      </w:r>
-      <w:proofErr w:type="spellEnd"/>
-      <w:r>
-        <w:t xml:space="preserve"> does not log out properly, trying things</w:t>
+      <w:r>
+        <w:t>WebApp does not log out properly, trying things</w:t>
       </w:r>
     </w:p>
     <w:p>
@@ -2870,20 +2236,7 @@
         <w:t>Added the following to the end of “</w:t>
       </w:r>
       <w:r>
-        <w:t xml:space="preserve">protected void </w:t>
-      </w:r>
-      <w:proofErr w:type="gramStart"/>
-      <w:r>
-        <w:t>configure(</w:t>
-      </w:r>
-      <w:proofErr w:type="spellStart"/>
-      <w:proofErr w:type="gramEnd"/>
-      <w:r>
-        <w:t>HttpSecurity</w:t>
-      </w:r>
-      <w:proofErr w:type="spellEnd"/>
-      <w:r>
-        <w:t xml:space="preserve"> http) throws Exception {</w:t>
+        <w:t>protected void configure(HttpSecurity http) throws Exception {</w:t>
       </w:r>
       <w:r>
         <w:t xml:space="preserve"> “ (does not work!!)</w:t>
@@ -2909,23 +2262,7 @@
         </w:numPr>
       </w:pPr>
       <w:r>
-        <w:t xml:space="preserve">For the image folder in the </w:t>
-      </w:r>
-      <w:proofErr w:type="spellStart"/>
-      <w:r>
-        <w:t>webapp</w:t>
-      </w:r>
-      <w:proofErr w:type="spellEnd"/>
-      <w:r>
-        <w:t xml:space="preserve">, trying to keep  </w:t>
-      </w:r>
-      <w:proofErr w:type="spellStart"/>
-      <w:r>
-        <w:t>unform</w:t>
-      </w:r>
-      <w:proofErr w:type="spellEnd"/>
-      <w:r>
-        <w:t xml:space="preserve"> URI so that when the Java jar runs  on a Linux VM it will work straight away – may need to revisit current code then … this might be the answer …</w:t>
+        <w:t>For the image folder in the webapp, trying to keep  unform URI so that when the Java jar runs  on a Linux VM it will work straight away – may need to revisit current code then … this might be the answer …</w:t>
       </w:r>
       <w:r>
         <w:br/>
@@ -2939,6 +2276,12 @@
         </w:r>
       </w:hyperlink>
     </w:p>
+    <w:p/>
+    <w:p>
+      <w:r>
+        <w:t>27/01/2015</w:t>
+      </w:r>
+    </w:p>
     <w:p>
       <w:pPr>
         <w:pStyle w:val="ListParagraph"/>
@@ -2947,8 +2290,179 @@
           <w:numId w:val="16"/>
         </w:numPr>
       </w:pPr>
+      <w:r>
+        <w:t>Was able to get the reference app working with RabbitMQ reliably by running it as an application rather than a web service.</w:t>
+      </w:r>
+    </w:p>
+    <w:p>
+      <w:pPr>
+        <w:pStyle w:val="ListParagraph"/>
+        <w:numPr>
+          <w:ilvl w:val="1"/>
+          <w:numId w:val="16"/>
+        </w:numPr>
+      </w:pPr>
+      <w:r>
+        <w:t>Stopped RabbitMQ in Services</w:t>
+      </w:r>
+    </w:p>
+    <w:p>
+      <w:pPr>
+        <w:pStyle w:val="ListParagraph"/>
+        <w:numPr>
+          <w:ilvl w:val="1"/>
+          <w:numId w:val="16"/>
+        </w:numPr>
+      </w:pPr>
+      <w:r>
+        <w:t>Started RabbitMQ as an application by</w:t>
+      </w:r>
+    </w:p>
+    <w:p>
+      <w:pPr>
+        <w:pStyle w:val="ListParagraph"/>
+        <w:numPr>
+          <w:ilvl w:val="2"/>
+          <w:numId w:val="16"/>
+        </w:numPr>
+      </w:pPr>
+      <w:r>
+        <w:t>Selecting Start-&gt;All Programs&gt;RabbitMQ Server-&gt;”</w:t>
+      </w:r>
+      <w:r>
+        <w:t>RabbitMQ Command Prompt (sbin dir)</w:t>
+      </w:r>
+      <w:r>
+        <w:t>” – right-clicking this and choosing “Run as Administrator”, also start a 2</w:t>
+      </w:r>
+      <w:r>
+        <w:rPr>
+          <w:vertAlign w:val="superscript"/>
+        </w:rPr>
+        <w:t>nd</w:t>
+      </w:r>
+      <w:r>
+        <w:t xml:space="preserve"> one of these for monitoring commands, see below.</w:t>
+      </w:r>
+    </w:p>
+    <w:p>
+      <w:pPr>
+        <w:pStyle w:val="ListParagraph"/>
+        <w:numPr>
+          <w:ilvl w:val="2"/>
+          <w:numId w:val="16"/>
+        </w:numPr>
+      </w:pPr>
+      <w:r>
+        <w:t>In one of these command prompts execute “</w:t>
+      </w:r>
+      <w:r>
+        <w:t>rabbitmq-server.bat</w:t>
+      </w:r>
+      <w:r>
+        <w:t>”</w:t>
+      </w:r>
+    </w:p>
+    <w:p>
+      <w:pPr>
+        <w:pStyle w:val="ListParagraph"/>
+        <w:numPr>
+          <w:ilvl w:val="2"/>
+          <w:numId w:val="16"/>
+        </w:numPr>
+      </w:pPr>
+      <w:r>
+        <w:t>In the 2</w:t>
+      </w:r>
+      <w:r>
+        <w:rPr>
+          <w:vertAlign w:val="superscript"/>
+        </w:rPr>
+        <w:t>nd</w:t>
+      </w:r>
+      <w:r>
+        <w:t xml:space="preserve"> command prompt, you can use such commands as</w:t>
+      </w:r>
+      <w:r>
+        <w:br/>
+      </w:r>
+      <w:r>
+        <w:t>rabbitmqctl list_queues foo  (list the no.of messages in queue)</w:t>
+      </w:r>
+      <w:r>
+        <w:br/>
+      </w:r>
+      <w:r>
+        <w:t>rabbitmqctl list_users</w:t>
+      </w:r>
+      <w:r>
+        <w:br/>
+      </w:r>
+      <w:r>
+        <w:t>rabbitmqctl list_user_permissions</w:t>
+      </w:r>
+      <w:r>
+        <w:t xml:space="preserve"> &lt;username&gt;</w:t>
+      </w:r>
+      <w:r>
+        <w:br/>
+      </w:r>
+      <w:r>
+        <w:t>rabbitmqctl list_queues</w:t>
+      </w:r>
+      <w:r>
+        <w:br/>
+      </w:r>
+      <w:r>
+        <w:t>rabbitmqctl list_exchanges</w:t>
+      </w:r>
+      <w:r>
+        <w:br/>
+      </w:r>
+      <w:r>
+        <w:t>rabbitmqctl list_bindings</w:t>
+      </w:r>
+      <w:r>
+        <w:br/>
+      </w:r>
+      <w:r>
+        <w:t>rabbitmqctl list_connections</w:t>
+      </w:r>
+      <w:r>
+        <w:br/>
+      </w:r>
+      <w:r>
+        <w:t>rabbitmqctl list_consumers</w:t>
+      </w:r>
+      <w:r>
+        <w:br/>
+      </w:r>
+      <w:r>
+        <w:t>rabbitmqctl status</w:t>
+      </w:r>
+      <w:r>
+        <w:br/>
+      </w:r>
+      <w:r>
+        <w:t>rabbitmqctl  (for full help)</w:t>
+      </w:r>
+    </w:p>
+    <w:p>
+      <w:pPr>
+        <w:pStyle w:val="ListParagraph"/>
+        <w:numPr>
+          <w:ilvl w:val="0"/>
+          <w:numId w:val="16"/>
+        </w:numPr>
+      </w:pPr>
+      <w:r>
+        <w:t>Need to try it back in service mode too.</w:t>
+      </w:r>
       <w:bookmarkStart w:id="0" w:name="_GoBack"/>
       <w:bookmarkEnd w:id="0"/>
+      <w:r>
+        <w:br/>
+      </w:r>
     </w:p>
     <w:sectPr>
       <w:pgSz w:w="11906" w:h="16838"/>
@@ -3756,7 +3270,7 @@
   <w:abstractNum w:abstractNumId="7">
     <w:nsid w:val="275233B7"/>
     <w:multiLevelType w:val="hybridMultilevel"/>
-    <w:tmpl w:val="6D6E98D8"/>
+    <w:tmpl w:val="C712957E"/>
     <w:lvl w:ilvl="0" w:tplc="18090001">
       <w:start w:val="1"/>
       <w:numFmt w:val="bullet"/>
@@ -3769,7 +3283,7 @@
         <w:rFonts w:ascii="Symbol" w:hAnsi="Symbol" w:hint="default"/>
       </w:rPr>
     </w:lvl>
-    <w:lvl w:ilvl="1" w:tplc="18090003" w:tentative="1">
+    <w:lvl w:ilvl="1" w:tplc="18090003">
       <w:start w:val="1"/>
       <w:numFmt w:val="bullet"/>
       <w:lvlText w:val="o"/>
@@ -3781,7 +3295,7 @@
         <w:rFonts w:ascii="Courier New" w:hAnsi="Courier New" w:cs="Courier New" w:hint="default"/>
       </w:rPr>
     </w:lvl>
-    <w:lvl w:ilvl="2" w:tplc="18090005" w:tentative="1">
+    <w:lvl w:ilvl="2" w:tplc="18090005">
       <w:start w:val="1"/>
       <w:numFmt w:val="bullet"/>
       <w:lvlText w:val=""/>

</xml_diff>

<commit_message>
Adding Figures.vsd for first time
Small updates to main doc and infrastructure notes
</commit_message>
<xml_diff>
--- a/research/Infrastructure Notes.docx
+++ b/research/Infrastructure Notes.docx
@@ -42,8 +42,21 @@
       <w:pPr>
         <w:pStyle w:val="Heading2"/>
       </w:pPr>
-      <w:r>
-        <w:t>VirtualBox: UbuntuDesktop:</w:t>
+      <w:proofErr w:type="spellStart"/>
+      <w:r>
+        <w:t>VirtualBox</w:t>
+      </w:r>
+      <w:proofErr w:type="spellEnd"/>
+      <w:r>
+        <w:t xml:space="preserve">: </w:t>
+      </w:r>
+      <w:proofErr w:type="spellStart"/>
+      <w:r>
+        <w:t>UbuntuDesktop</w:t>
+      </w:r>
+      <w:proofErr w:type="spellEnd"/>
+      <w:r>
+        <w:t>:</w:t>
       </w:r>
     </w:p>
     <w:p>
@@ -163,7 +176,15 @@
         </w:numPr>
       </w:pPr>
       <w:r>
-        <w:t>To share a folder between Linx and Windows:</w:t>
+        <w:t xml:space="preserve">To share a folder between </w:t>
+      </w:r>
+      <w:proofErr w:type="spellStart"/>
+      <w:r>
+        <w:t>Linx</w:t>
+      </w:r>
+      <w:proofErr w:type="spellEnd"/>
+      <w:r>
+        <w:t xml:space="preserve"> and Windows:</w:t>
       </w:r>
     </w:p>
     <w:p>
@@ -187,7 +208,15 @@
         </w:numPr>
       </w:pPr>
       <w:r>
-        <w:t>In VirtualBox menus, choose Devices-&gt;Shared Folders</w:t>
+        <w:t xml:space="preserve">In </w:t>
+      </w:r>
+      <w:proofErr w:type="spellStart"/>
+      <w:r>
+        <w:t>VirtualBox</w:t>
+      </w:r>
+      <w:proofErr w:type="spellEnd"/>
+      <w:r>
+        <w:t xml:space="preserve"> menus, choose Devices-&gt;Shared Folders</w:t>
       </w:r>
       <w:r>
         <w:t xml:space="preserve"> Settings</w:t>
@@ -226,12 +255,14 @@
           <w:numId w:val="8"/>
         </w:numPr>
       </w:pPr>
+      <w:proofErr w:type="spellStart"/>
       <w:r>
         <w:t>m</w:t>
       </w:r>
       <w:r>
         <w:t>kdir</w:t>
       </w:r>
+      <w:proofErr w:type="spellEnd"/>
       <w:r>
         <w:t xml:space="preserve"> -p</w:t>
       </w:r>
@@ -269,8 +300,21 @@
           <w:numId w:val="8"/>
         </w:numPr>
       </w:pPr>
-      <w:r>
-        <w:t xml:space="preserve">sudo mount -t vboxsf </w:t>
+      <w:proofErr w:type="spellStart"/>
+      <w:r>
+        <w:t>sudo</w:t>
+      </w:r>
+      <w:proofErr w:type="spellEnd"/>
+      <w:r>
+        <w:t xml:space="preserve"> mount -t </w:t>
+      </w:r>
+      <w:proofErr w:type="spellStart"/>
+      <w:r>
+        <w:t>vboxsf</w:t>
+      </w:r>
+      <w:proofErr w:type="spellEnd"/>
+      <w:r>
+        <w:t xml:space="preserve"> </w:t>
       </w:r>
       <w:r>
         <w:rPr>
@@ -311,11 +355,27 @@
         <w:br/>
       </w:r>
       <w:r>
-        <w:t>apt-cache search git | grep git</w:t>
+        <w:t xml:space="preserve">apt-cache search git | </w:t>
+      </w:r>
+      <w:proofErr w:type="spellStart"/>
+      <w:r>
+        <w:t>grep</w:t>
+      </w:r>
+      <w:proofErr w:type="spellEnd"/>
+      <w:r>
+        <w:t xml:space="preserve"> git</w:t>
       </w:r>
       <w:r>
         <w:br/>
-        <w:t>The grep part is only used to highlight the searched word</w:t>
+        <w:t xml:space="preserve">The </w:t>
+      </w:r>
+      <w:proofErr w:type="spellStart"/>
+      <w:r>
+        <w:t>grep</w:t>
+      </w:r>
+      <w:proofErr w:type="spellEnd"/>
+      <w:r>
+        <w:t xml:space="preserve"> part is only used to highlight the searched word</w:t>
       </w:r>
     </w:p>
     <w:p>
@@ -331,8 +391,13 @@
     </w:p>
     <w:p>
       <w:r>
-        <w:t>SSH client -&gt; use PuTTY</w:t>
-      </w:r>
+        <w:t xml:space="preserve">SSH client -&gt; use </w:t>
+      </w:r>
+      <w:proofErr w:type="spellStart"/>
+      <w:r>
+        <w:t>PuTTY</w:t>
+      </w:r>
+      <w:proofErr w:type="spellEnd"/>
     </w:p>
     <w:p/>
     <w:p>
@@ -384,51 +449,115 @@
         <w:t xml:space="preserve"> </w:t>
       </w:r>
     </w:p>
-    <w:p/>
-    <w:p>
-      <w:pPr>
-        <w:pStyle w:val="Heading3"/>
-      </w:pPr>
-      <w:r>
-        <w:t>GIT – initial config</w:t>
-      </w:r>
-    </w:p>
-    <w:p>
-      <w:r>
-        <w:t>(maybe put these into devenv Chef recipe eventually)</w:t>
-      </w:r>
-    </w:p>
-    <w:p>
-      <w:r>
-        <w:t>git config --global user.name "John Warde"</w:t>
+    <w:p>
+      <w:pPr>
+        <w:pStyle w:val="ListParagraph"/>
+        <w:numPr>
+          <w:ilvl w:val="0"/>
+          <w:numId w:val="9"/>
+        </w:numPr>
+      </w:pPr>
+      <w:r>
+        <w:t>This explains the foundation of GIT – graph theory</w:t>
       </w:r>
       <w:r>
         <w:br/>
-        <w:t xml:space="preserve">git config --global user.email </w:t>
       </w:r>
       <w:hyperlink r:id="rId7" w:history="1">
         <w:r>
           <w:rPr>
             <w:rStyle w:val="Hyperlink"/>
           </w:rPr>
-          <w:t>john.warde@gmail.com</w:t>
+          <w:t>http://think-like-a-git.net/</w:t>
         </w:r>
       </w:hyperlink>
       <w:r>
         <w:br/>
-      </w:r>
-      <w:r>
-        <w:t>mkdir ~/.ssh</w:t>
+        <w:t>Still to read</w:t>
+      </w:r>
+      <w:bookmarkStart w:id="0" w:name="_GoBack"/>
+      <w:bookmarkEnd w:id="0"/>
+    </w:p>
+    <w:p>
+      <w:pPr>
+        <w:pStyle w:val="ListParagraph"/>
+        <w:numPr>
+          <w:ilvl w:val="0"/>
+          <w:numId w:val="9"/>
+        </w:numPr>
+      </w:pPr>
+    </w:p>
+    <w:p/>
+    <w:p>
+      <w:pPr>
+        <w:pStyle w:val="Heading3"/>
+      </w:pPr>
+      <w:r>
+        <w:t xml:space="preserve">GIT – initial </w:t>
+      </w:r>
+      <w:proofErr w:type="spellStart"/>
+      <w:r>
+        <w:t>config</w:t>
+      </w:r>
+      <w:proofErr w:type="spellEnd"/>
+    </w:p>
+    <w:p>
+      <w:r>
+        <w:t>(</w:t>
+      </w:r>
+      <w:proofErr w:type="gramStart"/>
+      <w:r>
+        <w:t>maybe</w:t>
+      </w:r>
+      <w:proofErr w:type="gramEnd"/>
+      <w:r>
+        <w:t xml:space="preserve"> put these into </w:t>
+      </w:r>
+      <w:proofErr w:type="spellStart"/>
+      <w:r>
+        <w:t>devenv</w:t>
+      </w:r>
+      <w:proofErr w:type="spellEnd"/>
+      <w:r>
+        <w:t xml:space="preserve"> Chef recipe eventually)</w:t>
+      </w:r>
+    </w:p>
+    <w:p>
+      <w:proofErr w:type="gramStart"/>
+      <w:r>
+        <w:t>git</w:t>
+      </w:r>
+      <w:proofErr w:type="gramEnd"/>
+      <w:r>
+        <w:t xml:space="preserve"> </w:t>
+      </w:r>
+      <w:proofErr w:type="spellStart"/>
+      <w:r>
+        <w:t>config</w:t>
+      </w:r>
+      <w:proofErr w:type="spellEnd"/>
+      <w:r>
+        <w:t xml:space="preserve"> --global user.name "John Warde"</w:t>
       </w:r>
       <w:r>
         <w:br/>
-      </w:r>
-      <w:r>
-        <w:t>cd ~/.ssh</w:t>
-      </w:r>
-      <w:r>
-        <w:br/>
-        <w:t xml:space="preserve">ssh-keygen -t rsa -C </w:t>
+        <w:t xml:space="preserve">git </w:t>
+      </w:r>
+      <w:proofErr w:type="spellStart"/>
+      <w:r>
+        <w:t>config</w:t>
+      </w:r>
+      <w:proofErr w:type="spellEnd"/>
+      <w:r>
+        <w:t xml:space="preserve"> --global </w:t>
+      </w:r>
+      <w:proofErr w:type="spellStart"/>
+      <w:r>
+        <w:t>user.email</w:t>
+      </w:r>
+      <w:proofErr w:type="spellEnd"/>
+      <w:r>
+        <w:t xml:space="preserve"> </w:t>
       </w:r>
       <w:hyperlink r:id="rId8" w:history="1">
         <w:r>
@@ -440,13 +569,102 @@
       </w:hyperlink>
       <w:r>
         <w:br/>
-        <w:t>ls -l /c/Users/johnwarde/.ssh/id_rsa</w:t>
-      </w:r>
+      </w:r>
+      <w:proofErr w:type="spellStart"/>
+      <w:r>
+        <w:t>mkdir</w:t>
+      </w:r>
+      <w:proofErr w:type="spellEnd"/>
+      <w:r>
+        <w:t xml:space="preserve"> ~/.</w:t>
+      </w:r>
+      <w:proofErr w:type="spellStart"/>
+      <w:r>
+        <w:t>ssh</w:t>
+      </w:r>
+      <w:proofErr w:type="spellEnd"/>
       <w:r>
         <w:br/>
-        <w:t xml:space="preserve">ssh -T </w:t>
+      </w:r>
+      <w:r>
+        <w:t>cd ~/.</w:t>
+      </w:r>
+      <w:proofErr w:type="spellStart"/>
+      <w:r>
+        <w:t>ssh</w:t>
+      </w:r>
+      <w:proofErr w:type="spellEnd"/>
+      <w:r>
+        <w:br/>
+      </w:r>
+      <w:proofErr w:type="spellStart"/>
+      <w:r>
+        <w:t>ssh-keygen</w:t>
+      </w:r>
+      <w:proofErr w:type="spellEnd"/>
+      <w:r>
+        <w:t xml:space="preserve"> -t </w:t>
+      </w:r>
+      <w:proofErr w:type="spellStart"/>
+      <w:r>
+        <w:t>rsa</w:t>
+      </w:r>
+      <w:proofErr w:type="spellEnd"/>
+      <w:r>
+        <w:t xml:space="preserve"> -C </w:t>
       </w:r>
       <w:hyperlink r:id="rId9" w:history="1">
+        <w:r>
+          <w:rPr>
+            <w:rStyle w:val="Hyperlink"/>
+          </w:rPr>
+          <w:t>john.warde@gmail.com</w:t>
+        </w:r>
+      </w:hyperlink>
+      <w:r>
+        <w:br/>
+      </w:r>
+      <w:proofErr w:type="spellStart"/>
+      <w:r>
+        <w:t>ls</w:t>
+      </w:r>
+      <w:proofErr w:type="spellEnd"/>
+      <w:r>
+        <w:t xml:space="preserve"> -l /c/Users/</w:t>
+      </w:r>
+      <w:proofErr w:type="spellStart"/>
+      <w:r>
+        <w:t>johnwarde</w:t>
+      </w:r>
+      <w:proofErr w:type="spellEnd"/>
+      <w:r>
+        <w:t>/.</w:t>
+      </w:r>
+      <w:proofErr w:type="spellStart"/>
+      <w:r>
+        <w:t>ssh</w:t>
+      </w:r>
+      <w:proofErr w:type="spellEnd"/>
+      <w:r>
+        <w:t>/</w:t>
+      </w:r>
+      <w:proofErr w:type="spellStart"/>
+      <w:r>
+        <w:t>id_rsa</w:t>
+      </w:r>
+      <w:proofErr w:type="spellEnd"/>
+      <w:r>
+        <w:br/>
+      </w:r>
+      <w:proofErr w:type="spellStart"/>
+      <w:r>
+        <w:t>ssh</w:t>
+      </w:r>
+      <w:proofErr w:type="spellEnd"/>
+      <w:r>
+        <w:t xml:space="preserve"> -T </w:t>
+      </w:r>
+      <w:hyperlink r:id="rId10" w:history="1">
         <w:r>
           <w:rPr>
             <w:rStyle w:val="Hyperlink"/>
@@ -456,15 +674,20 @@
       </w:hyperlink>
       <w:r>
         <w:br/>
-        <w:t>cd ~/scm</w:t>
-      </w:r>
+        <w:t>cd ~/</w:t>
+      </w:r>
+      <w:proofErr w:type="spellStart"/>
+      <w:r>
+        <w:t>scm</w:t>
+      </w:r>
+      <w:proofErr w:type="spellEnd"/>
       <w:r>
         <w:br/>
       </w:r>
       <w:r>
         <w:t xml:space="preserve">git clone </w:t>
       </w:r>
-      <w:hyperlink r:id="rId10" w:history="1">
+      <w:hyperlink r:id="rId11" w:history="1">
         <w:r>
           <w:rPr>
             <w:rStyle w:val="Hyperlink"/>
@@ -474,17 +697,55 @@
       </w:hyperlink>
     </w:p>
     <w:p>
-      <w:r>
-        <w:t>xclip -sel clip &lt; ~/.ssh/id_rsa.pub</w:t>
-      </w:r>
-      <w:r>
-        <w:t xml:space="preserve">  (copies contents of file to clip board for pasting into a new SSH key on gi hub, see settings-&gt;SSH Keys)</w:t>
+      <w:proofErr w:type="spellStart"/>
+      <w:proofErr w:type="gramStart"/>
+      <w:r>
+        <w:t>xclip</w:t>
+      </w:r>
+      <w:proofErr w:type="spellEnd"/>
+      <w:proofErr w:type="gramEnd"/>
+      <w:r>
+        <w:t xml:space="preserve"> -</w:t>
+      </w:r>
+      <w:proofErr w:type="spellStart"/>
+      <w:r>
+        <w:t>sel</w:t>
+      </w:r>
+      <w:proofErr w:type="spellEnd"/>
+      <w:r>
+        <w:t xml:space="preserve"> clip &lt; ~/.</w:t>
+      </w:r>
+      <w:proofErr w:type="spellStart"/>
+      <w:r>
+        <w:t>ssh</w:t>
+      </w:r>
+      <w:proofErr w:type="spellEnd"/>
+      <w:r>
+        <w:t>/id_rsa.pub</w:t>
+      </w:r>
+      <w:r>
+        <w:t xml:space="preserve">  (copies contents of file to clip board for pasting into a new SSH key on </w:t>
+      </w:r>
+      <w:proofErr w:type="spellStart"/>
+      <w:r>
+        <w:t>gi</w:t>
+      </w:r>
+      <w:proofErr w:type="spellEnd"/>
+      <w:r>
+        <w:t xml:space="preserve"> hub, see settings-&gt;SSH Keys)</w:t>
       </w:r>
       <w:r>
         <w:br/>
-        <w:t xml:space="preserve">ssh -T </w:t>
-      </w:r>
-      <w:hyperlink r:id="rId11" w:history="1">
+      </w:r>
+      <w:proofErr w:type="spellStart"/>
+      <w:r>
+        <w:t>ssh</w:t>
+      </w:r>
+      <w:proofErr w:type="spellEnd"/>
+      <w:r>
+        <w:t xml:space="preserve"> -T </w:t>
+      </w:r>
+      <w:hyperlink r:id="rId12" w:history="1">
         <w:r>
           <w:rPr>
             <w:rStyle w:val="Hyperlink"/>
@@ -508,17 +769,51 @@
     </w:p>
     <w:p>
       <w:r>
-        <w:t>(can always init a repository on github and clone down)</w:t>
-      </w:r>
-    </w:p>
-    <w:p>
-      <w:r>
-        <w:t>cd C:/Users/johnwarde/Downloads/johnwarde/library</w:t>
+        <w:t>(</w:t>
+      </w:r>
+      <w:proofErr w:type="gramStart"/>
+      <w:r>
+        <w:t>can</w:t>
+      </w:r>
+      <w:proofErr w:type="gramEnd"/>
+      <w:r>
+        <w:t xml:space="preserve"> always </w:t>
+      </w:r>
+      <w:proofErr w:type="spellStart"/>
+      <w:r>
+        <w:t>init</w:t>
+      </w:r>
+      <w:proofErr w:type="spellEnd"/>
+      <w:r>
+        <w:t xml:space="preserve"> a repository on </w:t>
+      </w:r>
+      <w:proofErr w:type="spellStart"/>
+      <w:r>
+        <w:t>github</w:t>
+      </w:r>
+      <w:proofErr w:type="spellEnd"/>
+      <w:r>
+        <w:t xml:space="preserve"> and clone down)</w:t>
+      </w:r>
+    </w:p>
+    <w:p>
+      <w:proofErr w:type="gramStart"/>
+      <w:r>
+        <w:t>cd</w:t>
+      </w:r>
+      <w:proofErr w:type="gramEnd"/>
+      <w:r>
+        <w:t xml:space="preserve"> C:/Users/johnwarde/Downloads/johnwarde/library</w:t>
       </w:r>
       <w:r>
         <w:br/>
-        <w:t>git init</w:t>
-      </w:r>
+        <w:t xml:space="preserve">git </w:t>
+      </w:r>
+      <w:proofErr w:type="spellStart"/>
+      <w:r>
+        <w:t>init</w:t>
+      </w:r>
+      <w:proofErr w:type="spellEnd"/>
       <w:r>
         <w:br/>
         <w:t>git status</w:t>
@@ -529,7 +824,15 @@
       </w:r>
       <w:r>
         <w:br/>
-        <w:t>git add .   (add everything in current directory)</w:t>
+        <w:t>git add .   (</w:t>
+      </w:r>
+      <w:proofErr w:type="gramStart"/>
+      <w:r>
+        <w:t>add</w:t>
+      </w:r>
+      <w:proofErr w:type="gramEnd"/>
+      <w:r>
+        <w:t xml:space="preserve"> everything in current directory)</w:t>
       </w:r>
       <w:r>
         <w:br/>
@@ -537,7 +840,23 @@
       </w:r>
       <w:r>
         <w:br/>
-        <w:t>git remote add origin git@github.com:johnwarde/library.git   (links to repository at github.com)</w:t>
+        <w:t xml:space="preserve">git remote add origin </w:t>
+      </w:r>
+      <w:proofErr w:type="spellStart"/>
+      <w:r>
+        <w:t>git@github.com:johnwarde</w:t>
+      </w:r>
+      <w:proofErr w:type="spellEnd"/>
+      <w:r>
+        <w:t>/</w:t>
+      </w:r>
+      <w:proofErr w:type="spellStart"/>
+      <w:r>
+        <w:t>library.git</w:t>
+      </w:r>
+      <w:proofErr w:type="spellEnd"/>
+      <w:r>
+        <w:t xml:space="preserve">   (links to repository at github.com)</w:t>
       </w:r>
       <w:r>
         <w:br/>
@@ -560,12 +879,25 @@
     </w:p>
     <w:p/>
     <w:p>
-      <w:r>
-        <w:t>git status</w:t>
+      <w:proofErr w:type="gramStart"/>
+      <w:r>
+        <w:t>git</w:t>
+      </w:r>
+      <w:proofErr w:type="gramEnd"/>
+      <w:r>
+        <w:t xml:space="preserve"> status</w:t>
       </w:r>
       <w:r>
         <w:br/>
-        <w:t>git add src/library/Book.java</w:t>
+        <w:t xml:space="preserve">git add </w:t>
+      </w:r>
+      <w:proofErr w:type="spellStart"/>
+      <w:r>
+        <w:t>src</w:t>
+      </w:r>
+      <w:proofErr w:type="spellEnd"/>
+      <w:r>
+        <w:t>/library/Book.java</w:t>
       </w:r>
       <w:r>
         <w:br/>
@@ -574,13 +906,29 @@
         <w:t>g</w:t>
       </w:r>
       <w:r>
-        <w:t>it add src/library/Library.java</w:t>
+        <w:t xml:space="preserve">it add </w:t>
+      </w:r>
+      <w:proofErr w:type="spellStart"/>
+      <w:r>
+        <w:t>src</w:t>
+      </w:r>
+      <w:proofErr w:type="spellEnd"/>
+      <w:r>
+        <w:t>/library/Library.java</w:t>
       </w:r>
       <w:r>
         <w:br/>
       </w:r>
       <w:r>
-        <w:t>git add . (you need to do a git add on already tracked/modified files too to pu</w:t>
+        <w:t>git add . (</w:t>
+      </w:r>
+      <w:proofErr w:type="gramStart"/>
+      <w:r>
+        <w:t>you</w:t>
+      </w:r>
+      <w:proofErr w:type="gramEnd"/>
+      <w:r>
+        <w:t xml:space="preserve"> need to do a git add on already tracked/modified files too to pu</w:t>
       </w:r>
       <w:r>
         <w:t>t them into staging for commit)</w:t>
@@ -597,8 +945,13 @@
       <w:r>
         <w:br/>
       </w:r>
-      <w:r>
-        <w:t>git push origin master  (pus</w:t>
+      <w:proofErr w:type="gramStart"/>
+      <w:r>
+        <w:t>git</w:t>
+      </w:r>
+      <w:proofErr w:type="gramEnd"/>
+      <w:r>
+        <w:t xml:space="preserve"> push origin master  (pus</w:t>
       </w:r>
       <w:r>
         <w:t>h changes to remote repository)</w:t>
@@ -657,7 +1010,7 @@
           <w:numId w:val="13"/>
         </w:numPr>
       </w:pPr>
-      <w:hyperlink r:id="rId12" w:history="1">
+      <w:hyperlink r:id="rId13" w:history="1">
         <w:r>
           <w:rPr>
             <w:rStyle w:val="Hyperlink"/>
@@ -685,18 +1038,49 @@
       </w:r>
     </w:p>
     <w:p>
-      <w:r>
-        <w:t>git log</w:t>
-      </w:r>
-    </w:p>
-    <w:p>
-      <w:r>
-        <w:t>git –help</w:t>
-      </w:r>
-    </w:p>
-    <w:p>
-      <w:r>
-        <w:t xml:space="preserve">git rm --cached ../docs/~$nNotes.docx  (supposed to remove tracked file but didn’t work) </w:t>
+      <w:proofErr w:type="gramStart"/>
+      <w:r>
+        <w:t>git</w:t>
+      </w:r>
+      <w:proofErr w:type="gramEnd"/>
+      <w:r>
+        <w:t xml:space="preserve"> log</w:t>
+      </w:r>
+    </w:p>
+    <w:p>
+      <w:proofErr w:type="gramStart"/>
+      <w:r>
+        <w:t>git</w:t>
+      </w:r>
+      <w:proofErr w:type="gramEnd"/>
+      <w:r>
+        <w:t xml:space="preserve"> –help</w:t>
+      </w:r>
+    </w:p>
+    <w:p>
+      <w:proofErr w:type="gramStart"/>
+      <w:r>
+        <w:t>git</w:t>
+      </w:r>
+      <w:proofErr w:type="gramEnd"/>
+      <w:r>
+        <w:t xml:space="preserve"> </w:t>
+      </w:r>
+      <w:proofErr w:type="spellStart"/>
+      <w:r>
+        <w:t>rm</w:t>
+      </w:r>
+      <w:proofErr w:type="spellEnd"/>
+      <w:r>
+        <w:t xml:space="preserve"> --cached ../docs/~$</w:t>
+      </w:r>
+      <w:proofErr w:type="gramStart"/>
+      <w:r>
+        <w:t>nNotes.docx  (</w:t>
+      </w:r>
+      <w:proofErr w:type="gramEnd"/>
+      <w:r>
+        <w:t xml:space="preserve">supposed to remove tracked file but didn’t work) </w:t>
       </w:r>
     </w:p>
     <w:p/>
@@ -731,13 +1115,37 @@
         </w:numPr>
       </w:pPr>
       <w:r>
-        <w:t>Upgraded VirtualBox to 4.3.18 which resolved the “make sure the kerne</w:t>
+        <w:t xml:space="preserve">Upgraded </w:t>
+      </w:r>
+      <w:proofErr w:type="spellStart"/>
+      <w:r>
+        <w:t>VirtualBox</w:t>
+      </w:r>
+      <w:proofErr w:type="spellEnd"/>
+      <w:r>
+        <w:t xml:space="preserve"> to 4.3.18 which resolved the “make sure the kerne</w:t>
       </w:r>
       <w:r>
         <w:t>l module has been loaded successfully</w:t>
       </w:r>
       <w:r>
-        <w:t>” (also bad dll message on opening of VirtualBox).  All VMs are now working</w:t>
+        <w:t xml:space="preserve">” (also bad </w:t>
+      </w:r>
+      <w:proofErr w:type="spellStart"/>
+      <w:r>
+        <w:t>dll</w:t>
+      </w:r>
+      <w:proofErr w:type="spellEnd"/>
+      <w:r>
+        <w:t xml:space="preserve"> message on opening of </w:t>
+      </w:r>
+      <w:proofErr w:type="spellStart"/>
+      <w:r>
+        <w:t>VirtualBox</w:t>
+      </w:r>
+      <w:proofErr w:type="spellEnd"/>
+      <w:r>
+        <w:t>).  All VMs are now working</w:t>
       </w:r>
     </w:p>
     <w:p>
@@ -869,7 +1277,7 @@
           <w:numId w:val="2"/>
         </w:numPr>
       </w:pPr>
-      <w:hyperlink r:id="rId13" w:history="1">
+      <w:hyperlink r:id="rId14" w:history="1">
         <w:r>
           <w:rPr>
             <w:rStyle w:val="Hyperlink"/>
@@ -886,7 +1294,7 @@
           <w:numId w:val="2"/>
         </w:numPr>
       </w:pPr>
-      <w:hyperlink r:id="rId14" w:history="1">
+      <w:hyperlink r:id="rId15" w:history="1">
         <w:r>
           <w:rPr>
             <w:rStyle w:val="Hyperlink"/>
@@ -906,7 +1314,7 @@
       <w:r>
         <w:t xml:space="preserve">Installed Ubuntu version of Chef-DK on UbuntuDesktopX64 from </w:t>
       </w:r>
-      <w:hyperlink r:id="rId15" w:history="1">
+      <w:hyperlink r:id="rId16" w:history="1">
         <w:r>
           <w:rPr>
             <w:rStyle w:val="Hyperlink"/>
@@ -915,7 +1323,15 @@
         </w:r>
       </w:hyperlink>
       <w:r>
-        <w:t xml:space="preserve"> and let the Ubuntu Software Center open the .deb file</w:t>
+        <w:t xml:space="preserve"> and let the Ubuntu Software </w:t>
+      </w:r>
+      <w:proofErr w:type="spellStart"/>
+      <w:r>
+        <w:t>Center</w:t>
+      </w:r>
+      <w:proofErr w:type="spellEnd"/>
+      <w:r>
+        <w:t xml:space="preserve"> open the .deb file</w:t>
       </w:r>
     </w:p>
     <w:p/>
@@ -943,7 +1359,15 @@
         </w:numPr>
       </w:pPr>
       <w:r>
-        <w:t>Attempt to get stuff going on the macbook …</w:t>
+        <w:t xml:space="preserve">Attempt to get stuff going on the </w:t>
+      </w:r>
+      <w:proofErr w:type="spellStart"/>
+      <w:r>
+        <w:t>macbook</w:t>
+      </w:r>
+      <w:proofErr w:type="spellEnd"/>
+      <w:r>
+        <w:t xml:space="preserve"> …</w:t>
       </w:r>
     </w:p>
     <w:p>
@@ -978,7 +1402,7 @@
       <w:r>
         <w:br/>
       </w:r>
-      <w:hyperlink r:id="rId16" w:history="1">
+      <w:hyperlink r:id="rId17" w:history="1">
         <w:r>
           <w:rPr>
             <w:rStyle w:val="Hyperlink"/>
@@ -1020,8 +1444,13 @@
         </w:numPr>
       </w:pPr>
       <w:r>
-        <w:t>On Unbuntu</w:t>
-      </w:r>
+        <w:t xml:space="preserve">On </w:t>
+      </w:r>
+      <w:proofErr w:type="spellStart"/>
+      <w:r>
+        <w:t>Unbuntu</w:t>
+      </w:r>
+      <w:proofErr w:type="spellEnd"/>
     </w:p>
     <w:p>
       <w:pPr>
@@ -1034,7 +1463,7 @@
       <w:r>
         <w:t xml:space="preserve">Installed Oracle JDK using the following, based on the “Install Oracle Java 7 in Ubuntu or Linux Mint via PPA” section of </w:t>
       </w:r>
-      <w:hyperlink r:id="rId17" w:history="1">
+      <w:hyperlink r:id="rId18" w:history="1">
         <w:r>
           <w:rPr>
             <w:rStyle w:val="Hyperlink"/>
@@ -1044,47 +1473,87 @@
       </w:hyperlink>
       <w:r>
         <w:br/>
-        <w:t xml:space="preserve">sudo add-apt-repository ppa:webupd8team/java </w:t>
-      </w:r>
-    </w:p>
-    <w:p>
-      <w:pPr>
-        <w:pStyle w:val="ListParagraph"/>
-      </w:pPr>
-      <w:r>
-        <w:t xml:space="preserve">sudo apt-get update </w:t>
-      </w:r>
-    </w:p>
-    <w:p>
-      <w:pPr>
-        <w:pStyle w:val="ListParagraph"/>
-      </w:pPr>
-      <w:r>
-        <w:t xml:space="preserve">sudo apt-get install oracle-java7-installer </w:t>
-      </w:r>
-    </w:p>
-    <w:p>
-      <w:pPr>
-        <w:pStyle w:val="ListParagraph"/>
-      </w:pPr>
-      <w:r>
-        <w:t xml:space="preserve">java -version </w:t>
-      </w:r>
-    </w:p>
-    <w:p>
-      <w:pPr>
-        <w:pStyle w:val="ListParagraph"/>
-      </w:pPr>
-      <w:r>
-        <w:t xml:space="preserve">javac -version </w:t>
-      </w:r>
-    </w:p>
-    <w:p>
-      <w:pPr>
-        <w:pStyle w:val="ListParagraph"/>
-      </w:pPr>
-      <w:r>
-        <w:t xml:space="preserve">sudo apt-get install oracle-java7-set-default </w:t>
+      </w:r>
+      <w:proofErr w:type="spellStart"/>
+      <w:r>
+        <w:t>sudo</w:t>
+      </w:r>
+      <w:proofErr w:type="spellEnd"/>
+      <w:r>
+        <w:t xml:space="preserve"> add-apt-repository ppa:webupd8team/java </w:t>
+      </w:r>
+    </w:p>
+    <w:p>
+      <w:pPr>
+        <w:pStyle w:val="ListParagraph"/>
+      </w:pPr>
+      <w:proofErr w:type="spellStart"/>
+      <w:proofErr w:type="gramStart"/>
+      <w:r>
+        <w:t>sudo</w:t>
+      </w:r>
+      <w:proofErr w:type="spellEnd"/>
+      <w:proofErr w:type="gramEnd"/>
+      <w:r>
+        <w:t xml:space="preserve"> apt-get update </w:t>
+      </w:r>
+    </w:p>
+    <w:p>
+      <w:pPr>
+        <w:pStyle w:val="ListParagraph"/>
+      </w:pPr>
+      <w:proofErr w:type="spellStart"/>
+      <w:proofErr w:type="gramStart"/>
+      <w:r>
+        <w:t>sudo</w:t>
+      </w:r>
+      <w:proofErr w:type="spellEnd"/>
+      <w:proofErr w:type="gramEnd"/>
+      <w:r>
+        <w:t xml:space="preserve"> apt-get install oracle-java7-installer </w:t>
+      </w:r>
+    </w:p>
+    <w:p>
+      <w:pPr>
+        <w:pStyle w:val="ListParagraph"/>
+      </w:pPr>
+      <w:proofErr w:type="gramStart"/>
+      <w:r>
+        <w:t>java</w:t>
+      </w:r>
+      <w:proofErr w:type="gramEnd"/>
+      <w:r>
+        <w:t xml:space="preserve"> -version </w:t>
+      </w:r>
+    </w:p>
+    <w:p>
+      <w:pPr>
+        <w:pStyle w:val="ListParagraph"/>
+      </w:pPr>
+      <w:proofErr w:type="spellStart"/>
+      <w:proofErr w:type="gramStart"/>
+      <w:r>
+        <w:t>javac</w:t>
+      </w:r>
+      <w:proofErr w:type="spellEnd"/>
+      <w:proofErr w:type="gramEnd"/>
+      <w:r>
+        <w:t xml:space="preserve"> -version </w:t>
+      </w:r>
+    </w:p>
+    <w:p>
+      <w:pPr>
+        <w:pStyle w:val="ListParagraph"/>
+      </w:pPr>
+      <w:proofErr w:type="spellStart"/>
+      <w:proofErr w:type="gramStart"/>
+      <w:r>
+        <w:t>sudo</w:t>
+      </w:r>
+      <w:proofErr w:type="spellEnd"/>
+      <w:proofErr w:type="gramEnd"/>
+      <w:r>
+        <w:t xml:space="preserve"> apt-get install oracle-java7-set-default </w:t>
       </w:r>
     </w:p>
     <w:p/>
@@ -1162,7 +1631,7 @@
       <w:r>
         <w:t xml:space="preserve">Downloading a Starter Kit, a zip file containing certificates, links to account just set up etc. : </w:t>
       </w:r>
-      <w:hyperlink r:id="rId18" w:history="1">
+      <w:hyperlink r:id="rId19" w:history="1">
         <w:r>
           <w:rPr>
             <w:rStyle w:val="Hyperlink"/>
@@ -1211,7 +1680,31 @@
         </w:numPr>
       </w:pPr>
       <w:r>
-        <w:t>Downloaded the .dmg file for ChefDK however I am getting an “Illegal Instruction 4” or “Segmention fault: 11” when I try to run any chef commands</w:t>
+        <w:t>Downloaded the .</w:t>
+      </w:r>
+      <w:proofErr w:type="spellStart"/>
+      <w:r>
+        <w:t>dmg</w:t>
+      </w:r>
+      <w:proofErr w:type="spellEnd"/>
+      <w:r>
+        <w:t xml:space="preserve"> file for </w:t>
+      </w:r>
+      <w:proofErr w:type="spellStart"/>
+      <w:r>
+        <w:t>ChefDK</w:t>
+      </w:r>
+      <w:proofErr w:type="spellEnd"/>
+      <w:r>
+        <w:t xml:space="preserve"> however I am getting an “Illegal Instruction 4” or “</w:t>
+      </w:r>
+      <w:proofErr w:type="spellStart"/>
+      <w:r>
+        <w:t>Segmention</w:t>
+      </w:r>
+      <w:proofErr w:type="spellEnd"/>
+      <w:r>
+        <w:t xml:space="preserve"> fault: 11” when I try to run any chef commands</w:t>
       </w:r>
     </w:p>
     <w:p>
@@ -1223,7 +1716,15 @@
         </w:numPr>
       </w:pPr>
       <w:r>
-        <w:t>Decided to uninstall ChefDK and upgrade Mac OSX</w:t>
+        <w:t xml:space="preserve">Decided to uninstall </w:t>
+      </w:r>
+      <w:proofErr w:type="spellStart"/>
+      <w:r>
+        <w:t>ChefDK</w:t>
+      </w:r>
+      <w:proofErr w:type="spellEnd"/>
+      <w:r>
+        <w:t xml:space="preserve"> and upgrade Mac OSX</w:t>
       </w:r>
     </w:p>
     <w:p/>
@@ -1259,8 +1760,13 @@
           <w:numId w:val="6"/>
         </w:numPr>
       </w:pPr>
-      <w:r>
-        <w:t>Mackbook …</w:t>
+      <w:proofErr w:type="spellStart"/>
+      <w:r>
+        <w:t>Mackbook</w:t>
+      </w:r>
+      <w:proofErr w:type="spellEnd"/>
+      <w:r>
+        <w:t xml:space="preserve"> …</w:t>
       </w:r>
     </w:p>
     <w:p>
@@ -1272,7 +1778,15 @@
         </w:numPr>
       </w:pPr>
       <w:r>
-        <w:t xml:space="preserve">Successfully upgraded Mac OSX to Yosmite </w:t>
+        <w:t xml:space="preserve">Successfully upgraded Mac OSX to </w:t>
+      </w:r>
+      <w:proofErr w:type="spellStart"/>
+      <w:r>
+        <w:t>Yosmite</w:t>
+      </w:r>
+      <w:proofErr w:type="spellEnd"/>
+      <w:r>
+        <w:t xml:space="preserve"> </w:t>
       </w:r>
     </w:p>
     <w:p>
@@ -1284,7 +1798,15 @@
         </w:numPr>
       </w:pPr>
       <w:r>
-        <w:t>Successfully installed ChefDK:</w:t>
+        <w:t xml:space="preserve">Successfully installed </w:t>
+      </w:r>
+      <w:proofErr w:type="spellStart"/>
+      <w:r>
+        <w:t>ChefDK</w:t>
+      </w:r>
+      <w:proofErr w:type="spellEnd"/>
+      <w:r>
+        <w:t>:</w:t>
       </w:r>
     </w:p>
     <w:p>
@@ -1298,7 +1820,7 @@
       <w:r>
         <w:t xml:space="preserve">Downloaded the .DMG file from </w:t>
       </w:r>
-      <w:hyperlink r:id="rId19" w:anchor="/" w:history="1">
+      <w:hyperlink r:id="rId20" w:anchor="/" w:history="1">
         <w:r>
           <w:rPr>
             <w:rStyle w:val="Hyperlink"/>
@@ -1319,7 +1841,15 @@
         </w:numPr>
       </w:pPr>
       <w:r>
-        <w:t>Opened the .DMG file on the Mac and it contained a .pkg file, double clicked on this and it installed successfully</w:t>
+        <w:t>Opened the .DMG file on the Mac and it contained a .</w:t>
+      </w:r>
+      <w:proofErr w:type="spellStart"/>
+      <w:r>
+        <w:t>pkg</w:t>
+      </w:r>
+      <w:proofErr w:type="spellEnd"/>
+      <w:r>
+        <w:t xml:space="preserve"> file, double clicked on this and it installed successfully</w:t>
       </w:r>
     </w:p>
     <w:p>
@@ -1355,8 +1885,13 @@
         </w:numPr>
       </w:pPr>
       <w:r>
-        <w:t xml:space="preserve"> Saving this line although this may only be for installing chef client tools and not the ChefDK</w:t>
-      </w:r>
+        <w:t xml:space="preserve"> Saving this line although this may only be for installing chef client tools and not the </w:t>
+      </w:r>
+      <w:proofErr w:type="spellStart"/>
+      <w:r>
+        <w:t>ChefDK</w:t>
+      </w:r>
+      <w:proofErr w:type="spellEnd"/>
       <w:r>
         <w:br/>
         <w:t xml:space="preserve">curl -L </w:t>
@@ -1365,8 +1900,13 @@
         <w:t>http://www</w:t>
       </w:r>
       <w:r>
-        <w:t>.getchef.com/chef/install.sh | sudo</w:t>
-      </w:r>
+        <w:t xml:space="preserve">.getchef.com/chef/install.sh | </w:t>
+      </w:r>
+      <w:proofErr w:type="spellStart"/>
+      <w:r>
+        <w:t>sudo</w:t>
+      </w:r>
+      <w:proofErr w:type="spellEnd"/>
     </w:p>
     <w:p>
       <w:pPr>
@@ -1412,7 +1952,15 @@
         </w:numPr>
       </w:pPr>
       <w:r>
-        <w:t>Learned that Mac OSX is a derivative of BSD Unix and not Linux and have decided against using Mac OS as there may be incompatibilities with Linux packages I want to install and in terms of Chef, what would work on the Macbook may not Linux cloud instances.</w:t>
+        <w:t xml:space="preserve">Learned that Mac OSX is a derivative of BSD Unix and not Linux and have decided against using Mac OS as there may be incompatibilities with Linux packages I want to install and in terms of Chef, what would work on the </w:t>
+      </w:r>
+      <w:proofErr w:type="spellStart"/>
+      <w:r>
+        <w:t>Macbook</w:t>
+      </w:r>
+      <w:proofErr w:type="spellEnd"/>
+      <w:r>
+        <w:t xml:space="preserve"> may not Linux cloud instances.</w:t>
       </w:r>
     </w:p>
     <w:p>
@@ -1577,7 +2125,23 @@
         </w:numPr>
       </w:pPr>
       <w:r>
-        <w:t>Synced down mscdissertation repository from github and set it up so that I can make changes from Ubuntu, see “GIT COMMANDS” section above.</w:t>
+        <w:t xml:space="preserve">Synced down </w:t>
+      </w:r>
+      <w:proofErr w:type="spellStart"/>
+      <w:r>
+        <w:t>mscdissertation</w:t>
+      </w:r>
+      <w:proofErr w:type="spellEnd"/>
+      <w:r>
+        <w:t xml:space="preserve"> repository from </w:t>
+      </w:r>
+      <w:proofErr w:type="spellStart"/>
+      <w:r>
+        <w:t>github</w:t>
+      </w:r>
+      <w:proofErr w:type="spellEnd"/>
+      <w:r>
+        <w:t xml:space="preserve"> and set it up so that I can make changes from Ubuntu, see “GIT COMMANDS” section above.</w:t>
       </w:r>
     </w:p>
     <w:p/>
@@ -1689,7 +2253,7 @@
       <w:r>
         <w:t xml:space="preserve">Installed Spring Tools Suite (STS) from </w:t>
       </w:r>
-      <w:hyperlink r:id="rId20" w:history="1">
+      <w:hyperlink r:id="rId21" w:history="1">
         <w:r>
           <w:rPr>
             <w:rStyle w:val="Hyperlink"/>
@@ -1704,8 +2268,21 @@
         <w:t>C:\apps\sts-bundle</w:t>
       </w:r>
       <w:r>
-        <w:t>.  However, it did not work straight away, the error message suggesting that there was a mismatch between 32 bit versus 64 bit. So ..</w:t>
-      </w:r>
+        <w:t xml:space="preserve">.  However, it did not work straight away, the error message suggesting that there was a mismatch </w:t>
+      </w:r>
+      <w:proofErr w:type="gramStart"/>
+      <w:r>
+        <w:t>between 32 bit versus 64 bit</w:t>
+      </w:r>
+      <w:proofErr w:type="gramEnd"/>
+      <w:r>
+        <w:t xml:space="preserve">. </w:t>
+      </w:r>
+      <w:proofErr w:type="gramStart"/>
+      <w:r>
+        <w:t>So ..</w:t>
+      </w:r>
+      <w:proofErr w:type="gramEnd"/>
     </w:p>
     <w:p>
       <w:pPr>
@@ -1721,7 +2298,7 @@
       <w:r>
         <w:t xml:space="preserve"> using </w:t>
       </w:r>
-      <w:hyperlink r:id="rId21" w:history="1">
+      <w:hyperlink r:id="rId22" w:history="1">
         <w:r>
           <w:rPr>
             <w:rStyle w:val="Hyperlink"/>
@@ -1732,7 +2309,7 @@
       <w:r>
         <w:t xml:space="preserve"> (</w:t>
       </w:r>
-      <w:hyperlink r:id="rId22" w:history="1">
+      <w:hyperlink r:id="rId23" w:history="1">
         <w:r>
           <w:rPr>
             <w:rStyle w:val="Hyperlink"/>
@@ -1826,7 +2403,7 @@
       <w:r>
         <w:t xml:space="preserve">ollowed the steps described at </w:t>
       </w:r>
-      <w:hyperlink r:id="rId23" w:anchor="Windows" w:history="1">
+      <w:hyperlink r:id="rId24" w:anchor="Windows" w:history="1">
         <w:r>
           <w:rPr>
             <w:rStyle w:val="Hyperlink"/>
@@ -1892,7 +2469,15 @@
         </w:numPr>
       </w:pPr>
       <w:r>
-        <w:t xml:space="preserve">Cleaned up Path environment variables: had empty entries, duplicates, folders that no longer existed and finally need to delete some java*.exe in %SYSTEMROOT%\System32 which were version 1.6.  </w:t>
+        <w:t xml:space="preserve">Cleaned up Path environment variables: had empty entries, duplicates, folders that no longer existed and finally need to delete some java*.exe in %SYSTEMROOT%\System32 which </w:t>
+      </w:r>
+      <w:proofErr w:type="gramStart"/>
+      <w:r>
+        <w:t>were</w:t>
+      </w:r>
+      <w:proofErr w:type="gramEnd"/>
+      <w:r>
+        <w:t xml:space="preserve"> version 1.6.  </w:t>
       </w:r>
     </w:p>
     <w:p>
@@ -1918,8 +2503,37 @@
         </w:numPr>
       </w:pPr>
       <w:r>
-        <w:t>Installed Erlang 64bit prerequisite for RabbitMQ, accepted defaults except for destination folder which defaulted to erl6.3 for Erlang OTP 17 (2 numbers are confusing) so chose C:\Program Files\erlang</w:t>
-      </w:r>
+        <w:t xml:space="preserve">Installed </w:t>
+      </w:r>
+      <w:proofErr w:type="spellStart"/>
+      <w:r>
+        <w:t>Erlang</w:t>
+      </w:r>
+      <w:proofErr w:type="spellEnd"/>
+      <w:r>
+        <w:t xml:space="preserve"> 64bit prerequisite for </w:t>
+      </w:r>
+      <w:proofErr w:type="spellStart"/>
+      <w:r>
+        <w:t>RabbitMQ</w:t>
+      </w:r>
+      <w:proofErr w:type="spellEnd"/>
+      <w:r>
+        <w:t xml:space="preserve">, accepted defaults except for destination folder which defaulted to erl6.3 for </w:t>
+      </w:r>
+      <w:proofErr w:type="spellStart"/>
+      <w:r>
+        <w:t>Erlang</w:t>
+      </w:r>
+      <w:proofErr w:type="spellEnd"/>
+      <w:r>
+        <w:t xml:space="preserve"> OTP 17 (2 numbers are confusing) so chose C:\Program Files\</w:t>
+      </w:r>
+      <w:proofErr w:type="spellStart"/>
+      <w:r>
+        <w:t>erlang</w:t>
+      </w:r>
+      <w:proofErr w:type="spellEnd"/>
     </w:p>
     <w:p>
       <w:pPr>
@@ -1930,9 +2544,17 @@
         </w:numPr>
       </w:pPr>
       <w:r>
-        <w:t xml:space="preserve">Installed what looks like the 32bit of RabbitMQ (did not appear to have a 64 bit version).  Installs just as a service don’t see a front end maybe a web interface.  More info here: </w:t>
-      </w:r>
-      <w:hyperlink r:id="rId24" w:history="1">
+        <w:t xml:space="preserve">Installed what looks like the 32bit of </w:t>
+      </w:r>
+      <w:proofErr w:type="spellStart"/>
+      <w:r>
+        <w:t>RabbitMQ</w:t>
+      </w:r>
+      <w:proofErr w:type="spellEnd"/>
+      <w:r>
+        <w:t xml:space="preserve"> (did not appear to have a 64 bit version).  Installs just as a service don’t see a front end maybe a web interface.  More info here: </w:t>
+      </w:r>
+      <w:hyperlink r:id="rId25" w:history="1">
         <w:r>
           <w:rPr>
             <w:rStyle w:val="Hyperlink"/>
@@ -1953,7 +2575,15 @@
         </w:numPr>
       </w:pPr>
       <w:r>
-        <w:t>Was able to put together a sample project containing a web server and AMQP (RabbitMQ) working together and simultaneously!</w:t>
+        <w:t>Was able to put together a sample project containing a web server and AMQP (</w:t>
+      </w:r>
+      <w:proofErr w:type="spellStart"/>
+      <w:r>
+        <w:t>RabbitMQ</w:t>
+      </w:r>
+      <w:proofErr w:type="spellEnd"/>
+      <w:r>
+        <w:t>) working together and simultaneously!</w:t>
       </w:r>
     </w:p>
     <w:p>
@@ -1964,7 +2594,7 @@
           <w:numId w:val="11"/>
         </w:numPr>
       </w:pPr>
-      <w:hyperlink r:id="rId25" w:history="1">
+      <w:hyperlink r:id="rId26" w:history="1">
         <w:r>
           <w:rPr>
             <w:rStyle w:val="Hyperlink"/>
@@ -1981,7 +2611,7 @@
           <w:numId w:val="11"/>
         </w:numPr>
       </w:pPr>
-      <w:hyperlink r:id="rId26" w:anchor="readme" w:history="1">
+      <w:hyperlink r:id="rId27" w:anchor="readme" w:history="1">
         <w:r>
           <w:rPr>
             <w:rStyle w:val="Hyperlink"/>
@@ -2106,8 +2736,13 @@
         <w:t>Successfully extracted ‘</w:t>
       </w:r>
       <w:r>
-        <w:t>spring-boot-sample-web-secure-jdbc</w:t>
-      </w:r>
+        <w:t>spring-boot-sample-web-secure-</w:t>
+      </w:r>
+      <w:proofErr w:type="spellStart"/>
+      <w:r>
+        <w:t>jdbc</w:t>
+      </w:r>
+      <w:proofErr w:type="spellEnd"/>
       <w:r>
         <w:t>’ from Spring Boot samples</w:t>
       </w:r>
@@ -2123,7 +2758,7 @@
       <w:r>
         <w:t xml:space="preserve">Got a clean Maven build and run at </w:t>
       </w:r>
-      <w:hyperlink r:id="rId27" w:history="1">
+      <w:hyperlink r:id="rId28" w:history="1">
         <w:r>
           <w:rPr>
             <w:rStyle w:val="Hyperlink"/>
@@ -2163,7 +2798,23 @@
         </w:numPr>
       </w:pPr>
       <w:r>
-        <w:t>Got ThemeLeaf templating working with security, see CL</w:t>
+        <w:t xml:space="preserve">Got </w:t>
+      </w:r>
+      <w:proofErr w:type="spellStart"/>
+      <w:r>
+        <w:t>ThemeLeaf</w:t>
+      </w:r>
+      <w:proofErr w:type="spellEnd"/>
+      <w:r>
+        <w:t xml:space="preserve"> </w:t>
+      </w:r>
+      <w:proofErr w:type="spellStart"/>
+      <w:r>
+        <w:t>templating</w:t>
+      </w:r>
+      <w:proofErr w:type="spellEnd"/>
+      <w:r>
+        <w:t xml:space="preserve"> working with security, see CL</w:t>
       </w:r>
     </w:p>
     <w:p>
@@ -2175,7 +2826,23 @@
         </w:numPr>
       </w:pPr>
       <w:r>
-        <w:t>When I get a blank screen render out usually that means that there was an error in the templating engine ThymeLeaf and should look at the Console in STS for error messages</w:t>
+        <w:t xml:space="preserve">When I get a blank screen render out usually that means that there was an error in the </w:t>
+      </w:r>
+      <w:proofErr w:type="spellStart"/>
+      <w:r>
+        <w:t>templating</w:t>
+      </w:r>
+      <w:proofErr w:type="spellEnd"/>
+      <w:r>
+        <w:t xml:space="preserve"> engine </w:t>
+      </w:r>
+      <w:proofErr w:type="spellStart"/>
+      <w:r>
+        <w:t>ThymeLeaf</w:t>
+      </w:r>
+      <w:proofErr w:type="spellEnd"/>
+      <w:r>
+        <w:t xml:space="preserve"> and should look at the Console in STS for error messages</w:t>
       </w:r>
     </w:p>
     <w:p>
@@ -2200,7 +2867,7 @@
       <w:r>
         <w:t xml:space="preserve">Installed the H2 database, from </w:t>
       </w:r>
-      <w:hyperlink r:id="rId28" w:history="1">
+      <w:hyperlink r:id="rId29" w:history="1">
         <w:r>
           <w:rPr>
             <w:rStyle w:val="Hyperlink"/>
@@ -2220,8 +2887,13 @@
           <w:numId w:val="15"/>
         </w:numPr>
       </w:pPr>
-      <w:r>
-        <w:t>WebApp does not log out properly, trying things</w:t>
+      <w:proofErr w:type="spellStart"/>
+      <w:r>
+        <w:t>WebApp</w:t>
+      </w:r>
+      <w:proofErr w:type="spellEnd"/>
+      <w:r>
+        <w:t xml:space="preserve"> does not log out properly, trying things</w:t>
       </w:r>
     </w:p>
     <w:p>
@@ -2236,7 +2908,20 @@
         <w:t>Added the following to the end of “</w:t>
       </w:r>
       <w:r>
-        <w:t>protected void configure(HttpSecurity http) throws Exception {</w:t>
+        <w:t xml:space="preserve">protected void </w:t>
+      </w:r>
+      <w:proofErr w:type="gramStart"/>
+      <w:r>
+        <w:t>configure(</w:t>
+      </w:r>
+      <w:proofErr w:type="spellStart"/>
+      <w:proofErr w:type="gramEnd"/>
+      <w:r>
+        <w:t>HttpSecurity</w:t>
+      </w:r>
+      <w:proofErr w:type="spellEnd"/>
+      <w:r>
+        <w:t xml:space="preserve"> http) throws Exception {</w:t>
       </w:r>
       <w:r>
         <w:t xml:space="preserve"> “ (does not work!!)</w:t>
@@ -2262,12 +2947,28 @@
         </w:numPr>
       </w:pPr>
       <w:r>
-        <w:t>For the image folder in the webapp, trying to keep  unform URI so that when the Java jar runs  on a Linux VM it will work straight away – may need to revisit current code then … this might be the answer …</w:t>
+        <w:t xml:space="preserve">For the image folder in the </w:t>
+      </w:r>
+      <w:proofErr w:type="spellStart"/>
+      <w:r>
+        <w:t>webapp</w:t>
+      </w:r>
+      <w:proofErr w:type="spellEnd"/>
+      <w:r>
+        <w:t xml:space="preserve">, trying to keep  </w:t>
+      </w:r>
+      <w:proofErr w:type="spellStart"/>
+      <w:r>
+        <w:t>unform</w:t>
+      </w:r>
+      <w:proofErr w:type="spellEnd"/>
+      <w:r>
+        <w:t xml:space="preserve"> URI so that when the Java jar runs  on a Linux VM it will work straight away – may need to revisit current code then … this might be the answer …</w:t>
       </w:r>
       <w:r>
         <w:br/>
       </w:r>
-      <w:hyperlink r:id="rId29" w:history="1">
+      <w:hyperlink r:id="rId30" w:history="1">
         <w:r>
           <w:rPr>
             <w:rStyle w:val="Hyperlink"/>
@@ -2291,7 +2992,15 @@
         </w:numPr>
       </w:pPr>
       <w:r>
-        <w:t>Was able to get the reference app working with RabbitMQ reliably by running it as an application rather than a web service.</w:t>
+        <w:t xml:space="preserve">Was able to get the reference app working with </w:t>
+      </w:r>
+      <w:proofErr w:type="spellStart"/>
+      <w:r>
+        <w:t>RabbitMQ</w:t>
+      </w:r>
+      <w:proofErr w:type="spellEnd"/>
+      <w:r>
+        <w:t xml:space="preserve"> reliably by running it as an application rather than a web service.</w:t>
       </w:r>
     </w:p>
     <w:p>
@@ -2303,7 +3012,15 @@
         </w:numPr>
       </w:pPr>
       <w:r>
-        <w:t>Stopped RabbitMQ in Services</w:t>
+        <w:t xml:space="preserve">Stopped </w:t>
+      </w:r>
+      <w:proofErr w:type="spellStart"/>
+      <w:r>
+        <w:t>RabbitMQ</w:t>
+      </w:r>
+      <w:proofErr w:type="spellEnd"/>
+      <w:r>
+        <w:t xml:space="preserve"> in Services</w:t>
       </w:r>
     </w:p>
     <w:p>
@@ -2315,7 +3032,15 @@
         </w:numPr>
       </w:pPr>
       <w:r>
-        <w:t>Started RabbitMQ as an application by</w:t>
+        <w:t xml:space="preserve">Started </w:t>
+      </w:r>
+      <w:proofErr w:type="spellStart"/>
+      <w:r>
+        <w:t>RabbitMQ</w:t>
+      </w:r>
+      <w:proofErr w:type="spellEnd"/>
+      <w:r>
+        <w:t xml:space="preserve"> as an application by</w:t>
       </w:r>
     </w:p>
     <w:p>
@@ -2327,10 +3052,39 @@
         </w:numPr>
       </w:pPr>
       <w:r>
-        <w:t>Selecting Start-&gt;All Programs&gt;RabbitMQ Server-&gt;”</w:t>
-      </w:r>
-      <w:r>
-        <w:t>RabbitMQ Command Prompt (sbin dir)</w:t>
+        <w:t>Selecting Start-&gt;All Programs&gt;</w:t>
+      </w:r>
+      <w:proofErr w:type="spellStart"/>
+      <w:r>
+        <w:t>RabbitMQ</w:t>
+      </w:r>
+      <w:proofErr w:type="spellEnd"/>
+      <w:r>
+        <w:t xml:space="preserve"> Server-&gt;”</w:t>
+      </w:r>
+      <w:proofErr w:type="spellStart"/>
+      <w:r>
+        <w:t>RabbitMQ</w:t>
+      </w:r>
+      <w:proofErr w:type="spellEnd"/>
+      <w:r>
+        <w:t xml:space="preserve"> Command Prompt (</w:t>
+      </w:r>
+      <w:proofErr w:type="spellStart"/>
+      <w:r>
+        <w:t>sbin</w:t>
+      </w:r>
+      <w:proofErr w:type="spellEnd"/>
+      <w:r>
+        <w:t xml:space="preserve"> </w:t>
+      </w:r>
+      <w:proofErr w:type="spellStart"/>
+      <w:r>
+        <w:t>dir</w:t>
+      </w:r>
+      <w:proofErr w:type="spellEnd"/>
+      <w:r>
+        <w:t>)</w:t>
       </w:r>
       <w:r>
         <w:t>” – right-clicking this and choosing “Run as Administrator”, also start a 2</w:t>
@@ -2386,65 +3140,166 @@
       <w:r>
         <w:br/>
       </w:r>
-      <w:r>
-        <w:t>rabbitmqctl list_queues foo  (list the no.of messages in queue)</w:t>
+      <w:proofErr w:type="spellStart"/>
+      <w:r>
+        <w:t>rabbitmqctl</w:t>
+      </w:r>
+      <w:proofErr w:type="spellEnd"/>
+      <w:r>
+        <w:t xml:space="preserve"> </w:t>
+      </w:r>
+      <w:proofErr w:type="spellStart"/>
+      <w:r>
+        <w:t>list_queues</w:t>
+      </w:r>
+      <w:proofErr w:type="spellEnd"/>
+      <w:r>
+        <w:t xml:space="preserve"> foo  (list the </w:t>
+      </w:r>
+      <w:proofErr w:type="spellStart"/>
+      <w:r>
+        <w:t>no.of</w:t>
+      </w:r>
+      <w:proofErr w:type="spellEnd"/>
+      <w:r>
+        <w:t xml:space="preserve"> messages in queue)</w:t>
       </w:r>
       <w:r>
         <w:br/>
       </w:r>
-      <w:r>
-        <w:t>rabbitmqctl list_users</w:t>
-      </w:r>
+      <w:proofErr w:type="spellStart"/>
+      <w:r>
+        <w:t>rabbitmqctl</w:t>
+      </w:r>
+      <w:proofErr w:type="spellEnd"/>
+      <w:r>
+        <w:t xml:space="preserve"> </w:t>
+      </w:r>
+      <w:proofErr w:type="spellStart"/>
+      <w:r>
+        <w:t>list_users</w:t>
+      </w:r>
+      <w:proofErr w:type="spellEnd"/>
       <w:r>
         <w:br/>
       </w:r>
-      <w:r>
-        <w:t>rabbitmqctl list_user_permissions</w:t>
-      </w:r>
+      <w:proofErr w:type="spellStart"/>
+      <w:r>
+        <w:t>rabbitmqctl</w:t>
+      </w:r>
+      <w:proofErr w:type="spellEnd"/>
+      <w:r>
+        <w:t xml:space="preserve"> </w:t>
+      </w:r>
+      <w:proofErr w:type="spellStart"/>
+      <w:r>
+        <w:t>list_user_permissions</w:t>
+      </w:r>
+      <w:proofErr w:type="spellEnd"/>
       <w:r>
         <w:t xml:space="preserve"> &lt;username&gt;</w:t>
       </w:r>
       <w:r>
         <w:br/>
       </w:r>
-      <w:r>
-        <w:t>rabbitmqctl list_queues</w:t>
-      </w:r>
+      <w:proofErr w:type="spellStart"/>
+      <w:r>
+        <w:t>rabbitmqctl</w:t>
+      </w:r>
+      <w:proofErr w:type="spellEnd"/>
+      <w:r>
+        <w:t xml:space="preserve"> </w:t>
+      </w:r>
+      <w:proofErr w:type="spellStart"/>
+      <w:r>
+        <w:t>list_queues</w:t>
+      </w:r>
+      <w:proofErr w:type="spellEnd"/>
       <w:r>
         <w:br/>
       </w:r>
-      <w:r>
-        <w:t>rabbitmqctl list_exchanges</w:t>
-      </w:r>
+      <w:proofErr w:type="spellStart"/>
+      <w:r>
+        <w:t>rabbitmqctl</w:t>
+      </w:r>
+      <w:proofErr w:type="spellEnd"/>
+      <w:r>
+        <w:t xml:space="preserve"> </w:t>
+      </w:r>
+      <w:proofErr w:type="spellStart"/>
+      <w:r>
+        <w:t>list_exchanges</w:t>
+      </w:r>
+      <w:proofErr w:type="spellEnd"/>
       <w:r>
         <w:br/>
       </w:r>
-      <w:r>
-        <w:t>rabbitmqctl list_bindings</w:t>
-      </w:r>
+      <w:proofErr w:type="spellStart"/>
+      <w:r>
+        <w:t>rabbitmqctl</w:t>
+      </w:r>
+      <w:proofErr w:type="spellEnd"/>
+      <w:r>
+        <w:t xml:space="preserve"> </w:t>
+      </w:r>
+      <w:proofErr w:type="spellStart"/>
+      <w:r>
+        <w:t>list_bindings</w:t>
+      </w:r>
+      <w:proofErr w:type="spellEnd"/>
       <w:r>
         <w:br/>
       </w:r>
-      <w:r>
-        <w:t>rabbitmqctl list_connections</w:t>
-      </w:r>
+      <w:proofErr w:type="spellStart"/>
+      <w:r>
+        <w:t>rabbitmqctl</w:t>
+      </w:r>
+      <w:proofErr w:type="spellEnd"/>
+      <w:r>
+        <w:t xml:space="preserve"> </w:t>
+      </w:r>
+      <w:proofErr w:type="spellStart"/>
+      <w:r>
+        <w:t>list_connections</w:t>
+      </w:r>
+      <w:proofErr w:type="spellEnd"/>
       <w:r>
         <w:br/>
       </w:r>
-      <w:r>
-        <w:t>rabbitmqctl list_consumers</w:t>
-      </w:r>
+      <w:proofErr w:type="spellStart"/>
+      <w:r>
+        <w:t>rabbitmqctl</w:t>
+      </w:r>
+      <w:proofErr w:type="spellEnd"/>
+      <w:r>
+        <w:t xml:space="preserve"> </w:t>
+      </w:r>
+      <w:proofErr w:type="spellStart"/>
+      <w:r>
+        <w:t>list_consumers</w:t>
+      </w:r>
+      <w:proofErr w:type="spellEnd"/>
       <w:r>
         <w:br/>
       </w:r>
-      <w:r>
-        <w:t>rabbitmqctl status</w:t>
+      <w:proofErr w:type="spellStart"/>
+      <w:r>
+        <w:t>rabbitmqctl</w:t>
+      </w:r>
+      <w:proofErr w:type="spellEnd"/>
+      <w:r>
+        <w:t xml:space="preserve"> status</w:t>
       </w:r>
       <w:r>
         <w:br/>
       </w:r>
-      <w:r>
-        <w:t>rabbitmqctl  (for full help)</w:t>
+      <w:proofErr w:type="spellStart"/>
+      <w:r>
+        <w:t>rabbitmqctl</w:t>
+      </w:r>
+      <w:proofErr w:type="spellEnd"/>
+      <w:r>
+        <w:t xml:space="preserve">  (for full help)</w:t>
       </w:r>
     </w:p>
     <w:p>
@@ -2458,10 +3313,34 @@
       <w:r>
         <w:t>Need to try it back in service mode too.</w:t>
       </w:r>
-      <w:bookmarkStart w:id="0" w:name="_GoBack"/>
-      <w:bookmarkEnd w:id="0"/>
       <w:r>
         <w:br/>
+      </w:r>
+    </w:p>
+    <w:p>
+      <w:r>
+        <w:lastRenderedPageBreak/>
+        <w:t>30/01/2015</w:t>
+      </w:r>
+    </w:p>
+    <w:p>
+      <w:pPr>
+        <w:pStyle w:val="ListParagraph"/>
+        <w:numPr>
+          <w:ilvl w:val="0"/>
+          <w:numId w:val="17"/>
+        </w:numPr>
+      </w:pPr>
+      <w:r>
+        <w:t>STS/Eclipse/</w:t>
+      </w:r>
+      <w:proofErr w:type="spellStart"/>
+      <w:r>
+        <w:t>EGit</w:t>
+      </w:r>
+      <w:proofErr w:type="spellEnd"/>
+      <w:r>
+        <w:t xml:space="preserve"> – if git view is not showing all projects (i.e. not showing a recently added project to workspace) then right-click on that project and select Team-&gt;Synchronise (with GIT)</w:t>
       </w:r>
     </w:p>
     <w:sectPr>
@@ -4059,6 +4938,119 @@
     </w:lvl>
   </w:abstractNum>
   <w:abstractNum w:abstractNumId="14">
+    <w:nsid w:val="761439EA"/>
+    <w:multiLevelType w:val="hybridMultilevel"/>
+    <w:tmpl w:val="E7A2D1CC"/>
+    <w:lvl w:ilvl="0" w:tplc="18090001">
+      <w:start w:val="1"/>
+      <w:numFmt w:val="bullet"/>
+      <w:lvlText w:val=""/>
+      <w:lvlJc w:val="left"/>
+      <w:pPr>
+        <w:ind w:left="720" w:hanging="360"/>
+      </w:pPr>
+      <w:rPr>
+        <w:rFonts w:ascii="Symbol" w:hAnsi="Symbol" w:hint="default"/>
+      </w:rPr>
+    </w:lvl>
+    <w:lvl w:ilvl="1" w:tplc="18090003" w:tentative="1">
+      <w:start w:val="1"/>
+      <w:numFmt w:val="bullet"/>
+      <w:lvlText w:val="o"/>
+      <w:lvlJc w:val="left"/>
+      <w:pPr>
+        <w:ind w:left="1440" w:hanging="360"/>
+      </w:pPr>
+      <w:rPr>
+        <w:rFonts w:ascii="Courier New" w:hAnsi="Courier New" w:cs="Courier New" w:hint="default"/>
+      </w:rPr>
+    </w:lvl>
+    <w:lvl w:ilvl="2" w:tplc="18090005" w:tentative="1">
+      <w:start w:val="1"/>
+      <w:numFmt w:val="bullet"/>
+      <w:lvlText w:val=""/>
+      <w:lvlJc w:val="left"/>
+      <w:pPr>
+        <w:ind w:left="2160" w:hanging="360"/>
+      </w:pPr>
+      <w:rPr>
+        <w:rFonts w:ascii="Wingdings" w:hAnsi="Wingdings" w:hint="default"/>
+      </w:rPr>
+    </w:lvl>
+    <w:lvl w:ilvl="3" w:tplc="18090001" w:tentative="1">
+      <w:start w:val="1"/>
+      <w:numFmt w:val="bullet"/>
+      <w:lvlText w:val=""/>
+      <w:lvlJc w:val="left"/>
+      <w:pPr>
+        <w:ind w:left="2880" w:hanging="360"/>
+      </w:pPr>
+      <w:rPr>
+        <w:rFonts w:ascii="Symbol" w:hAnsi="Symbol" w:hint="default"/>
+      </w:rPr>
+    </w:lvl>
+    <w:lvl w:ilvl="4" w:tplc="18090003" w:tentative="1">
+      <w:start w:val="1"/>
+      <w:numFmt w:val="bullet"/>
+      <w:lvlText w:val="o"/>
+      <w:lvlJc w:val="left"/>
+      <w:pPr>
+        <w:ind w:left="3600" w:hanging="360"/>
+      </w:pPr>
+      <w:rPr>
+        <w:rFonts w:ascii="Courier New" w:hAnsi="Courier New" w:cs="Courier New" w:hint="default"/>
+      </w:rPr>
+    </w:lvl>
+    <w:lvl w:ilvl="5" w:tplc="18090005" w:tentative="1">
+      <w:start w:val="1"/>
+      <w:numFmt w:val="bullet"/>
+      <w:lvlText w:val=""/>
+      <w:lvlJc w:val="left"/>
+      <w:pPr>
+        <w:ind w:left="4320" w:hanging="360"/>
+      </w:pPr>
+      <w:rPr>
+        <w:rFonts w:ascii="Wingdings" w:hAnsi="Wingdings" w:hint="default"/>
+      </w:rPr>
+    </w:lvl>
+    <w:lvl w:ilvl="6" w:tplc="18090001" w:tentative="1">
+      <w:start w:val="1"/>
+      <w:numFmt w:val="bullet"/>
+      <w:lvlText w:val=""/>
+      <w:lvlJc w:val="left"/>
+      <w:pPr>
+        <w:ind w:left="5040" w:hanging="360"/>
+      </w:pPr>
+      <w:rPr>
+        <w:rFonts w:ascii="Symbol" w:hAnsi="Symbol" w:hint="default"/>
+      </w:rPr>
+    </w:lvl>
+    <w:lvl w:ilvl="7" w:tplc="18090003" w:tentative="1">
+      <w:start w:val="1"/>
+      <w:numFmt w:val="bullet"/>
+      <w:lvlText w:val="o"/>
+      <w:lvlJc w:val="left"/>
+      <w:pPr>
+        <w:ind w:left="5760" w:hanging="360"/>
+      </w:pPr>
+      <w:rPr>
+        <w:rFonts w:ascii="Courier New" w:hAnsi="Courier New" w:cs="Courier New" w:hint="default"/>
+      </w:rPr>
+    </w:lvl>
+    <w:lvl w:ilvl="8" w:tplc="18090005" w:tentative="1">
+      <w:start w:val="1"/>
+      <w:numFmt w:val="bullet"/>
+      <w:lvlText w:val=""/>
+      <w:lvlJc w:val="left"/>
+      <w:pPr>
+        <w:ind w:left="6480" w:hanging="360"/>
+      </w:pPr>
+      <w:rPr>
+        <w:rFonts w:ascii="Wingdings" w:hAnsi="Wingdings" w:hint="default"/>
+      </w:rPr>
+    </w:lvl>
+  </w:abstractNum>
+  <w:abstractNum w:abstractNumId="15">
     <w:nsid w:val="7A0B5DE6"/>
     <w:multiLevelType w:val="hybridMultilevel"/>
     <w:tmpl w:val="F1A62BAC"/>
@@ -4171,7 +5163,7 @@
       </w:rPr>
     </w:lvl>
   </w:abstractNum>
-  <w:abstractNum w:abstractNumId="15">
+  <w:abstractNum w:abstractNumId="16">
     <w:nsid w:val="7FA9577C"/>
     <w:multiLevelType w:val="hybridMultilevel"/>
     <w:tmpl w:val="D86C35C2"/>
@@ -4291,10 +5283,10 @@
     <w:abstractNumId w:val="10"/>
   </w:num>
   <w:num w:numId="3">
-    <w:abstractNumId w:val="14"/>
+    <w:abstractNumId w:val="15"/>
   </w:num>
   <w:num w:numId="4">
-    <w:abstractNumId w:val="15"/>
+    <w:abstractNumId w:val="16"/>
   </w:num>
   <w:num w:numId="5">
     <w:abstractNumId w:val="5"/>
@@ -4331,6 +5323,9 @@
   </w:num>
   <w:num w:numId="16">
     <w:abstractNumId w:val="7"/>
+  </w:num>
+  <w:num w:numId="17">
+    <w:abstractNumId w:val="14"/>
   </w:num>
 </w:numbering>
 </file>

</xml_diff>

<commit_message>
Small updates to Chapter 4 & 5
</commit_message>
<xml_diff>
--- a/research/Infrastructure Notes.docx
+++ b/research/Infrastructure Notes.docx
@@ -42,21 +42,8 @@
       <w:pPr>
         <w:pStyle w:val="Heading2"/>
       </w:pPr>
-      <w:proofErr w:type="spellStart"/>
-      <w:r>
-        <w:t>VirtualBox</w:t>
-      </w:r>
-      <w:proofErr w:type="spellEnd"/>
-      <w:r>
-        <w:t xml:space="preserve">: </w:t>
-      </w:r>
-      <w:proofErr w:type="spellStart"/>
-      <w:r>
-        <w:t>UbuntuDesktop</w:t>
-      </w:r>
-      <w:proofErr w:type="spellEnd"/>
-      <w:r>
-        <w:t>:</w:t>
+      <w:r>
+        <w:t>VirtualBox: UbuntuDesktop:</w:t>
       </w:r>
     </w:p>
     <w:p>
@@ -176,15 +163,7 @@
         </w:numPr>
       </w:pPr>
       <w:r>
-        <w:t xml:space="preserve">To share a folder between </w:t>
-      </w:r>
-      <w:proofErr w:type="spellStart"/>
-      <w:r>
-        <w:t>Linx</w:t>
-      </w:r>
-      <w:proofErr w:type="spellEnd"/>
-      <w:r>
-        <w:t xml:space="preserve"> and Windows:</w:t>
+        <w:t>To share a folder between Linx and Windows:</w:t>
       </w:r>
     </w:p>
     <w:p>
@@ -208,15 +187,7 @@
         </w:numPr>
       </w:pPr>
       <w:r>
-        <w:t xml:space="preserve">In </w:t>
-      </w:r>
-      <w:proofErr w:type="spellStart"/>
-      <w:r>
-        <w:t>VirtualBox</w:t>
-      </w:r>
-      <w:proofErr w:type="spellEnd"/>
-      <w:r>
-        <w:t xml:space="preserve"> menus, choose Devices-&gt;Shared Folders</w:t>
+        <w:t>In VirtualBox menus, choose Devices-&gt;Shared Folders</w:t>
       </w:r>
       <w:r>
         <w:t xml:space="preserve"> Settings</w:t>
@@ -255,14 +226,12 @@
           <w:numId w:val="8"/>
         </w:numPr>
       </w:pPr>
-      <w:proofErr w:type="spellStart"/>
       <w:r>
         <w:t>m</w:t>
       </w:r>
       <w:r>
         <w:t>kdir</w:t>
       </w:r>
-      <w:proofErr w:type="spellEnd"/>
       <w:r>
         <w:t xml:space="preserve"> -p</w:t>
       </w:r>
@@ -300,21 +269,8 @@
           <w:numId w:val="8"/>
         </w:numPr>
       </w:pPr>
-      <w:proofErr w:type="spellStart"/>
-      <w:r>
-        <w:t>sudo</w:t>
-      </w:r>
-      <w:proofErr w:type="spellEnd"/>
-      <w:r>
-        <w:t xml:space="preserve"> mount -t </w:t>
-      </w:r>
-      <w:proofErr w:type="spellStart"/>
-      <w:r>
-        <w:t>vboxsf</w:t>
-      </w:r>
-      <w:proofErr w:type="spellEnd"/>
-      <w:r>
-        <w:t xml:space="preserve"> </w:t>
+      <w:r>
+        <w:t xml:space="preserve">sudo mount -t vboxsf </w:t>
       </w:r>
       <w:r>
         <w:rPr>
@@ -355,27 +311,11 @@
         <w:br/>
       </w:r>
       <w:r>
-        <w:t xml:space="preserve">apt-cache search git | </w:t>
-      </w:r>
-      <w:proofErr w:type="spellStart"/>
-      <w:r>
-        <w:t>grep</w:t>
-      </w:r>
-      <w:proofErr w:type="spellEnd"/>
-      <w:r>
-        <w:t xml:space="preserve"> git</w:t>
+        <w:t>apt-cache search git | grep git</w:t>
       </w:r>
       <w:r>
         <w:br/>
-        <w:t xml:space="preserve">The </w:t>
-      </w:r>
-      <w:proofErr w:type="spellStart"/>
-      <w:r>
-        <w:t>grep</w:t>
-      </w:r>
-      <w:proofErr w:type="spellEnd"/>
-      <w:r>
-        <w:t xml:space="preserve"> part is only used to highlight the searched word</w:t>
+        <w:t>The grep part is only used to highlight the searched word</w:t>
       </w:r>
     </w:p>
     <w:p>
@@ -391,13 +331,8 @@
     </w:p>
     <w:p>
       <w:r>
-        <w:t xml:space="preserve">SSH client -&gt; use </w:t>
-      </w:r>
-      <w:proofErr w:type="spellStart"/>
-      <w:r>
-        <w:t>PuTTY</w:t>
-      </w:r>
-      <w:proofErr w:type="spellEnd"/>
+        <w:t>SSH client -&gt; use PuTTY</w:t>
+      </w:r>
     </w:p>
     <w:p/>
     <w:p>
@@ -475,8 +410,6 @@
         <w:br/>
         <w:t>Still to read</w:t>
       </w:r>
-      <w:bookmarkStart w:id="0" w:name="_GoBack"/>
-      <w:bookmarkEnd w:id="0"/>
     </w:p>
     <w:p>
       <w:pPr>
@@ -493,71 +426,21 @@
         <w:pStyle w:val="Heading3"/>
       </w:pPr>
       <w:r>
-        <w:t xml:space="preserve">GIT – initial </w:t>
-      </w:r>
-      <w:proofErr w:type="spellStart"/>
-      <w:r>
-        <w:t>config</w:t>
-      </w:r>
-      <w:proofErr w:type="spellEnd"/>
-    </w:p>
-    <w:p>
-      <w:r>
-        <w:t>(</w:t>
-      </w:r>
-      <w:proofErr w:type="gramStart"/>
-      <w:r>
-        <w:t>maybe</w:t>
-      </w:r>
-      <w:proofErr w:type="gramEnd"/>
-      <w:r>
-        <w:t xml:space="preserve"> put these into </w:t>
-      </w:r>
-      <w:proofErr w:type="spellStart"/>
-      <w:r>
-        <w:t>devenv</w:t>
-      </w:r>
-      <w:proofErr w:type="spellEnd"/>
-      <w:r>
-        <w:t xml:space="preserve"> Chef recipe eventually)</w:t>
-      </w:r>
-    </w:p>
-    <w:p>
-      <w:proofErr w:type="gramStart"/>
-      <w:r>
-        <w:t>git</w:t>
-      </w:r>
-      <w:proofErr w:type="gramEnd"/>
-      <w:r>
-        <w:t xml:space="preserve"> </w:t>
-      </w:r>
-      <w:proofErr w:type="spellStart"/>
-      <w:r>
-        <w:t>config</w:t>
-      </w:r>
-      <w:proofErr w:type="spellEnd"/>
-      <w:r>
-        <w:t xml:space="preserve"> --global user.name "John Warde"</w:t>
+        <w:t>GIT – initial config</w:t>
+      </w:r>
+    </w:p>
+    <w:p>
+      <w:r>
+        <w:t>(maybe put these into devenv Chef recipe eventually)</w:t>
+      </w:r>
+    </w:p>
+    <w:p>
+      <w:r>
+        <w:t>git config --global user.name "John Warde"</w:t>
       </w:r>
       <w:r>
         <w:br/>
-        <w:t xml:space="preserve">git </w:t>
-      </w:r>
-      <w:proofErr w:type="spellStart"/>
-      <w:r>
-        <w:t>config</w:t>
-      </w:r>
-      <w:proofErr w:type="spellEnd"/>
-      <w:r>
-        <w:t xml:space="preserve"> --global </w:t>
-      </w:r>
-      <w:proofErr w:type="spellStart"/>
-      <w:r>
-        <w:t>user.email</w:t>
-      </w:r>
-      <w:proofErr w:type="spellEnd"/>
-      <w:r>
-        <w:t xml:space="preserve"> </w:t>
+        <w:t xml:space="preserve">git config --global user.email </w:t>
       </w:r>
       <w:hyperlink r:id="rId8" w:history="1">
         <w:r>
@@ -570,48 +453,18 @@
       <w:r>
         <w:br/>
       </w:r>
-      <w:proofErr w:type="spellStart"/>
-      <w:r>
-        <w:t>mkdir</w:t>
-      </w:r>
-      <w:proofErr w:type="spellEnd"/>
-      <w:r>
-        <w:t xml:space="preserve"> ~/.</w:t>
-      </w:r>
-      <w:proofErr w:type="spellStart"/>
-      <w:r>
-        <w:t>ssh</w:t>
-      </w:r>
-      <w:proofErr w:type="spellEnd"/>
+      <w:r>
+        <w:t>mkdir ~/.ssh</w:t>
+      </w:r>
       <w:r>
         <w:br/>
       </w:r>
       <w:r>
-        <w:t>cd ~/.</w:t>
-      </w:r>
-      <w:proofErr w:type="spellStart"/>
-      <w:r>
-        <w:t>ssh</w:t>
-      </w:r>
-      <w:proofErr w:type="spellEnd"/>
+        <w:t>cd ~/.ssh</w:t>
+      </w:r>
       <w:r>
         <w:br/>
-      </w:r>
-      <w:proofErr w:type="spellStart"/>
-      <w:r>
-        <w:t>ssh-keygen</w:t>
-      </w:r>
-      <w:proofErr w:type="spellEnd"/>
-      <w:r>
-        <w:t xml:space="preserve"> -t </w:t>
-      </w:r>
-      <w:proofErr w:type="spellStart"/>
-      <w:r>
-        <w:t>rsa</w:t>
-      </w:r>
-      <w:proofErr w:type="spellEnd"/>
-      <w:r>
-        <w:t xml:space="preserve"> -C </w:t>
+        <w:t xml:space="preserve">ssh-keygen -t rsa -C </w:t>
       </w:r>
       <w:hyperlink r:id="rId9" w:history="1">
         <w:r>
@@ -623,46 +476,11 @@
       </w:hyperlink>
       <w:r>
         <w:br/>
-      </w:r>
-      <w:proofErr w:type="spellStart"/>
-      <w:r>
-        <w:t>ls</w:t>
-      </w:r>
-      <w:proofErr w:type="spellEnd"/>
-      <w:r>
-        <w:t xml:space="preserve"> -l /c/Users/</w:t>
-      </w:r>
-      <w:proofErr w:type="spellStart"/>
-      <w:r>
-        <w:t>johnwarde</w:t>
-      </w:r>
-      <w:proofErr w:type="spellEnd"/>
-      <w:r>
-        <w:t>/.</w:t>
-      </w:r>
-      <w:proofErr w:type="spellStart"/>
-      <w:r>
-        <w:t>ssh</w:t>
-      </w:r>
-      <w:proofErr w:type="spellEnd"/>
-      <w:r>
-        <w:t>/</w:t>
-      </w:r>
-      <w:proofErr w:type="spellStart"/>
-      <w:r>
-        <w:t>id_rsa</w:t>
-      </w:r>
-      <w:proofErr w:type="spellEnd"/>
+        <w:t>ls -l /c/Users/johnwarde/.ssh/id_rsa</w:t>
+      </w:r>
       <w:r>
         <w:br/>
-      </w:r>
-      <w:proofErr w:type="spellStart"/>
-      <w:r>
-        <w:t>ssh</w:t>
-      </w:r>
-      <w:proofErr w:type="spellEnd"/>
-      <w:r>
-        <w:t xml:space="preserve"> -T </w:t>
+        <w:t xml:space="preserve">ssh -T </w:t>
       </w:r>
       <w:hyperlink r:id="rId10" w:history="1">
         <w:r>
@@ -674,13 +492,8 @@
       </w:hyperlink>
       <w:r>
         <w:br/>
-        <w:t>cd ~/</w:t>
-      </w:r>
-      <w:proofErr w:type="spellStart"/>
-      <w:r>
-        <w:t>scm</w:t>
-      </w:r>
-      <w:proofErr w:type="spellEnd"/>
+        <w:t>cd ~/scm</w:t>
+      </w:r>
       <w:r>
         <w:br/>
       </w:r>
@@ -697,53 +510,15 @@
       </w:hyperlink>
     </w:p>
     <w:p>
-      <w:proofErr w:type="spellStart"/>
-      <w:proofErr w:type="gramStart"/>
-      <w:r>
-        <w:t>xclip</w:t>
-      </w:r>
-      <w:proofErr w:type="spellEnd"/>
-      <w:proofErr w:type="gramEnd"/>
-      <w:r>
-        <w:t xml:space="preserve"> -</w:t>
-      </w:r>
-      <w:proofErr w:type="spellStart"/>
-      <w:r>
-        <w:t>sel</w:t>
-      </w:r>
-      <w:proofErr w:type="spellEnd"/>
-      <w:r>
-        <w:t xml:space="preserve"> clip &lt; ~/.</w:t>
-      </w:r>
-      <w:proofErr w:type="spellStart"/>
-      <w:r>
-        <w:t>ssh</w:t>
-      </w:r>
-      <w:proofErr w:type="spellEnd"/>
-      <w:r>
-        <w:t>/id_rsa.pub</w:t>
-      </w:r>
-      <w:r>
-        <w:t xml:space="preserve">  (copies contents of file to clip board for pasting into a new SSH key on </w:t>
-      </w:r>
-      <w:proofErr w:type="spellStart"/>
-      <w:r>
-        <w:t>gi</w:t>
-      </w:r>
-      <w:proofErr w:type="spellEnd"/>
-      <w:r>
-        <w:t xml:space="preserve"> hub, see settings-&gt;SSH Keys)</w:t>
+      <w:r>
+        <w:t>xclip -sel clip &lt; ~/.ssh/id_rsa.pub</w:t>
+      </w:r>
+      <w:r>
+        <w:t xml:space="preserve">  (copies contents of file to clip board for pasting into a new SSH key on gi hub, see settings-&gt;SSH Keys)</w:t>
       </w:r>
       <w:r>
         <w:br/>
-      </w:r>
-      <w:proofErr w:type="spellStart"/>
-      <w:r>
-        <w:t>ssh</w:t>
-      </w:r>
-      <w:proofErr w:type="spellEnd"/>
-      <w:r>
-        <w:t xml:space="preserve"> -T </w:t>
+        <w:t xml:space="preserve">ssh -T </w:t>
       </w:r>
       <w:hyperlink r:id="rId12" w:history="1">
         <w:r>
@@ -769,51 +544,17 @@
     </w:p>
     <w:p>
       <w:r>
-        <w:t>(</w:t>
-      </w:r>
-      <w:proofErr w:type="gramStart"/>
-      <w:r>
-        <w:t>can</w:t>
-      </w:r>
-      <w:proofErr w:type="gramEnd"/>
-      <w:r>
-        <w:t xml:space="preserve"> always </w:t>
-      </w:r>
-      <w:proofErr w:type="spellStart"/>
-      <w:r>
-        <w:t>init</w:t>
-      </w:r>
-      <w:proofErr w:type="spellEnd"/>
-      <w:r>
-        <w:t xml:space="preserve"> a repository on </w:t>
-      </w:r>
-      <w:proofErr w:type="spellStart"/>
-      <w:r>
-        <w:t>github</w:t>
-      </w:r>
-      <w:proofErr w:type="spellEnd"/>
-      <w:r>
-        <w:t xml:space="preserve"> and clone down)</w:t>
-      </w:r>
-    </w:p>
-    <w:p>
-      <w:proofErr w:type="gramStart"/>
-      <w:r>
-        <w:t>cd</w:t>
-      </w:r>
-      <w:proofErr w:type="gramEnd"/>
-      <w:r>
-        <w:t xml:space="preserve"> C:/Users/johnwarde/Downloads/johnwarde/library</w:t>
+        <w:t>(can always init a repository on github and clone down)</w:t>
+      </w:r>
+    </w:p>
+    <w:p>
+      <w:r>
+        <w:t>cd C:/Users/johnwarde/Downloads/johnwarde/library</w:t>
       </w:r>
       <w:r>
         <w:br/>
-        <w:t xml:space="preserve">git </w:t>
-      </w:r>
-      <w:proofErr w:type="spellStart"/>
-      <w:r>
-        <w:t>init</w:t>
-      </w:r>
-      <w:proofErr w:type="spellEnd"/>
+        <w:t>git init</w:t>
+      </w:r>
       <w:r>
         <w:br/>
         <w:t>git status</w:t>
@@ -824,15 +565,7 @@
       </w:r>
       <w:r>
         <w:br/>
-        <w:t>git add .   (</w:t>
-      </w:r>
-      <w:proofErr w:type="gramStart"/>
-      <w:r>
-        <w:t>add</w:t>
-      </w:r>
-      <w:proofErr w:type="gramEnd"/>
-      <w:r>
-        <w:t xml:space="preserve"> everything in current directory)</w:t>
+        <w:t>git add .   (add everything in current directory)</w:t>
       </w:r>
       <w:r>
         <w:br/>
@@ -840,23 +573,7 @@
       </w:r>
       <w:r>
         <w:br/>
-        <w:t xml:space="preserve">git remote add origin </w:t>
-      </w:r>
-      <w:proofErr w:type="spellStart"/>
-      <w:r>
-        <w:t>git@github.com:johnwarde</w:t>
-      </w:r>
-      <w:proofErr w:type="spellEnd"/>
-      <w:r>
-        <w:t>/</w:t>
-      </w:r>
-      <w:proofErr w:type="spellStart"/>
-      <w:r>
-        <w:t>library.git</w:t>
-      </w:r>
-      <w:proofErr w:type="spellEnd"/>
-      <w:r>
-        <w:t xml:space="preserve">   (links to repository at github.com)</w:t>
+        <w:t>git remote add origin git@github.com:johnwarde/library.git   (links to repository at github.com)</w:t>
       </w:r>
       <w:r>
         <w:br/>
@@ -879,25 +596,12 @@
     </w:p>
     <w:p/>
     <w:p>
-      <w:proofErr w:type="gramStart"/>
-      <w:r>
-        <w:t>git</w:t>
-      </w:r>
-      <w:proofErr w:type="gramEnd"/>
-      <w:r>
-        <w:t xml:space="preserve"> status</w:t>
+      <w:r>
+        <w:t>git status</w:t>
       </w:r>
       <w:r>
         <w:br/>
-        <w:t xml:space="preserve">git add </w:t>
-      </w:r>
-      <w:proofErr w:type="spellStart"/>
-      <w:r>
-        <w:t>src</w:t>
-      </w:r>
-      <w:proofErr w:type="spellEnd"/>
-      <w:r>
-        <w:t>/library/Book.java</w:t>
+        <w:t>git add src/library/Book.java</w:t>
       </w:r>
       <w:r>
         <w:br/>
@@ -906,29 +610,13 @@
         <w:t>g</w:t>
       </w:r>
       <w:r>
-        <w:t xml:space="preserve">it add </w:t>
-      </w:r>
-      <w:proofErr w:type="spellStart"/>
-      <w:r>
-        <w:t>src</w:t>
-      </w:r>
-      <w:proofErr w:type="spellEnd"/>
-      <w:r>
-        <w:t>/library/Library.java</w:t>
+        <w:t>it add src/library/Library.java</w:t>
       </w:r>
       <w:r>
         <w:br/>
       </w:r>
       <w:r>
-        <w:t>git add . (</w:t>
-      </w:r>
-      <w:proofErr w:type="gramStart"/>
-      <w:r>
-        <w:t>you</w:t>
-      </w:r>
-      <w:proofErr w:type="gramEnd"/>
-      <w:r>
-        <w:t xml:space="preserve"> need to do a git add on already tracked/modified files too to pu</w:t>
+        <w:t>git add . (you need to do a git add on already tracked/modified files too to pu</w:t>
       </w:r>
       <w:r>
         <w:t>t them into staging for commit)</w:t>
@@ -945,13 +633,8 @@
       <w:r>
         <w:br/>
       </w:r>
-      <w:proofErr w:type="gramStart"/>
-      <w:r>
-        <w:t>git</w:t>
-      </w:r>
-      <w:proofErr w:type="gramEnd"/>
-      <w:r>
-        <w:t xml:space="preserve"> push origin master  (pus</w:t>
+      <w:r>
+        <w:t>git push origin master  (pus</w:t>
       </w:r>
       <w:r>
         <w:t>h changes to remote repository)</w:t>
@@ -1038,49 +721,18 @@
       </w:r>
     </w:p>
     <w:p>
-      <w:proofErr w:type="gramStart"/>
-      <w:r>
-        <w:t>git</w:t>
-      </w:r>
-      <w:proofErr w:type="gramEnd"/>
-      <w:r>
-        <w:t xml:space="preserve"> log</w:t>
-      </w:r>
-    </w:p>
-    <w:p>
-      <w:proofErr w:type="gramStart"/>
-      <w:r>
-        <w:t>git</w:t>
-      </w:r>
-      <w:proofErr w:type="gramEnd"/>
-      <w:r>
-        <w:t xml:space="preserve"> –help</w:t>
-      </w:r>
-    </w:p>
-    <w:p>
-      <w:proofErr w:type="gramStart"/>
-      <w:r>
-        <w:t>git</w:t>
-      </w:r>
-      <w:proofErr w:type="gramEnd"/>
-      <w:r>
-        <w:t xml:space="preserve"> </w:t>
-      </w:r>
-      <w:proofErr w:type="spellStart"/>
-      <w:r>
-        <w:t>rm</w:t>
-      </w:r>
-      <w:proofErr w:type="spellEnd"/>
-      <w:r>
-        <w:t xml:space="preserve"> --cached ../docs/~$</w:t>
-      </w:r>
-      <w:proofErr w:type="gramStart"/>
-      <w:r>
-        <w:t>nNotes.docx  (</w:t>
-      </w:r>
-      <w:proofErr w:type="gramEnd"/>
-      <w:r>
-        <w:t xml:space="preserve">supposed to remove tracked file but didn’t work) </w:t>
+      <w:r>
+        <w:t>git log</w:t>
+      </w:r>
+    </w:p>
+    <w:p>
+      <w:r>
+        <w:t>git –help</w:t>
+      </w:r>
+    </w:p>
+    <w:p>
+      <w:r>
+        <w:t xml:space="preserve">git rm --cached ../docs/~$nNotes.docx  (supposed to remove tracked file but didn’t work) </w:t>
       </w:r>
     </w:p>
     <w:p/>
@@ -1115,37 +767,13 @@
         </w:numPr>
       </w:pPr>
       <w:r>
-        <w:t xml:space="preserve">Upgraded </w:t>
-      </w:r>
-      <w:proofErr w:type="spellStart"/>
-      <w:r>
-        <w:t>VirtualBox</w:t>
-      </w:r>
-      <w:proofErr w:type="spellEnd"/>
-      <w:r>
-        <w:t xml:space="preserve"> to 4.3.18 which resolved the “make sure the kerne</w:t>
+        <w:t>Upgraded VirtualBox to 4.3.18 which resolved the “make sure the kerne</w:t>
       </w:r>
       <w:r>
         <w:t>l module has been loaded successfully</w:t>
       </w:r>
       <w:r>
-        <w:t xml:space="preserve">” (also bad </w:t>
-      </w:r>
-      <w:proofErr w:type="spellStart"/>
-      <w:r>
-        <w:t>dll</w:t>
-      </w:r>
-      <w:proofErr w:type="spellEnd"/>
-      <w:r>
-        <w:t xml:space="preserve"> message on opening of </w:t>
-      </w:r>
-      <w:proofErr w:type="spellStart"/>
-      <w:r>
-        <w:t>VirtualBox</w:t>
-      </w:r>
-      <w:proofErr w:type="spellEnd"/>
-      <w:r>
-        <w:t>).  All VMs are now working</w:t>
+        <w:t>” (also bad dll message on opening of VirtualBox).  All VMs are now working</w:t>
       </w:r>
     </w:p>
     <w:p>
@@ -1323,15 +951,7 @@
         </w:r>
       </w:hyperlink>
       <w:r>
-        <w:t xml:space="preserve"> and let the Ubuntu Software </w:t>
-      </w:r>
-      <w:proofErr w:type="spellStart"/>
-      <w:r>
-        <w:t>Center</w:t>
-      </w:r>
-      <w:proofErr w:type="spellEnd"/>
-      <w:r>
-        <w:t xml:space="preserve"> open the .deb file</w:t>
+        <w:t xml:space="preserve"> and let the Ubuntu Software Center open the .deb file</w:t>
       </w:r>
     </w:p>
     <w:p/>
@@ -1359,15 +979,7 @@
         </w:numPr>
       </w:pPr>
       <w:r>
-        <w:t xml:space="preserve">Attempt to get stuff going on the </w:t>
-      </w:r>
-      <w:proofErr w:type="spellStart"/>
-      <w:r>
-        <w:t>macbook</w:t>
-      </w:r>
-      <w:proofErr w:type="spellEnd"/>
-      <w:r>
-        <w:t xml:space="preserve"> …</w:t>
+        <w:t>Attempt to get stuff going on the macbook …</w:t>
       </w:r>
     </w:p>
     <w:p>
@@ -1444,13 +1056,8 @@
         </w:numPr>
       </w:pPr>
       <w:r>
-        <w:t xml:space="preserve">On </w:t>
-      </w:r>
-      <w:proofErr w:type="spellStart"/>
-      <w:r>
-        <w:t>Unbuntu</w:t>
-      </w:r>
-      <w:proofErr w:type="spellEnd"/>
+        <w:t>On Unbuntu</w:t>
+      </w:r>
     </w:p>
     <w:p>
       <w:pPr>
@@ -1473,87 +1080,47 @@
       </w:hyperlink>
       <w:r>
         <w:br/>
-      </w:r>
-      <w:proofErr w:type="spellStart"/>
-      <w:r>
-        <w:t>sudo</w:t>
-      </w:r>
-      <w:proofErr w:type="spellEnd"/>
-      <w:r>
-        <w:t xml:space="preserve"> add-apt-repository ppa:webupd8team/java </w:t>
-      </w:r>
-    </w:p>
-    <w:p>
-      <w:pPr>
-        <w:pStyle w:val="ListParagraph"/>
-      </w:pPr>
-      <w:proofErr w:type="spellStart"/>
-      <w:proofErr w:type="gramStart"/>
-      <w:r>
-        <w:t>sudo</w:t>
-      </w:r>
-      <w:proofErr w:type="spellEnd"/>
-      <w:proofErr w:type="gramEnd"/>
-      <w:r>
-        <w:t xml:space="preserve"> apt-get update </w:t>
-      </w:r>
-    </w:p>
-    <w:p>
-      <w:pPr>
-        <w:pStyle w:val="ListParagraph"/>
-      </w:pPr>
-      <w:proofErr w:type="spellStart"/>
-      <w:proofErr w:type="gramStart"/>
-      <w:r>
-        <w:t>sudo</w:t>
-      </w:r>
-      <w:proofErr w:type="spellEnd"/>
-      <w:proofErr w:type="gramEnd"/>
-      <w:r>
-        <w:t xml:space="preserve"> apt-get install oracle-java7-installer </w:t>
-      </w:r>
-    </w:p>
-    <w:p>
-      <w:pPr>
-        <w:pStyle w:val="ListParagraph"/>
-      </w:pPr>
-      <w:proofErr w:type="gramStart"/>
-      <w:r>
-        <w:t>java</w:t>
-      </w:r>
-      <w:proofErr w:type="gramEnd"/>
-      <w:r>
-        <w:t xml:space="preserve"> -version </w:t>
-      </w:r>
-    </w:p>
-    <w:p>
-      <w:pPr>
-        <w:pStyle w:val="ListParagraph"/>
-      </w:pPr>
-      <w:proofErr w:type="spellStart"/>
-      <w:proofErr w:type="gramStart"/>
-      <w:r>
-        <w:t>javac</w:t>
-      </w:r>
-      <w:proofErr w:type="spellEnd"/>
-      <w:proofErr w:type="gramEnd"/>
-      <w:r>
-        <w:t xml:space="preserve"> -version </w:t>
-      </w:r>
-    </w:p>
-    <w:p>
-      <w:pPr>
-        <w:pStyle w:val="ListParagraph"/>
-      </w:pPr>
-      <w:proofErr w:type="spellStart"/>
-      <w:proofErr w:type="gramStart"/>
-      <w:r>
-        <w:t>sudo</w:t>
-      </w:r>
-      <w:proofErr w:type="spellEnd"/>
-      <w:proofErr w:type="gramEnd"/>
-      <w:r>
-        <w:t xml:space="preserve"> apt-get install oracle-java7-set-default </w:t>
+        <w:t xml:space="preserve">sudo add-apt-repository ppa:webupd8team/java </w:t>
+      </w:r>
+    </w:p>
+    <w:p>
+      <w:pPr>
+        <w:pStyle w:val="ListParagraph"/>
+      </w:pPr>
+      <w:r>
+        <w:t xml:space="preserve">sudo apt-get update </w:t>
+      </w:r>
+    </w:p>
+    <w:p>
+      <w:pPr>
+        <w:pStyle w:val="ListParagraph"/>
+      </w:pPr>
+      <w:r>
+        <w:t xml:space="preserve">sudo apt-get install oracle-java7-installer </w:t>
+      </w:r>
+    </w:p>
+    <w:p>
+      <w:pPr>
+        <w:pStyle w:val="ListParagraph"/>
+      </w:pPr>
+      <w:r>
+        <w:t xml:space="preserve">java -version </w:t>
+      </w:r>
+    </w:p>
+    <w:p>
+      <w:pPr>
+        <w:pStyle w:val="ListParagraph"/>
+      </w:pPr>
+      <w:r>
+        <w:t xml:space="preserve">javac -version </w:t>
+      </w:r>
+    </w:p>
+    <w:p>
+      <w:pPr>
+        <w:pStyle w:val="ListParagraph"/>
+      </w:pPr>
+      <w:r>
+        <w:t xml:space="preserve">sudo apt-get install oracle-java7-set-default </w:t>
       </w:r>
     </w:p>
     <w:p/>
@@ -1680,31 +1247,7 @@
         </w:numPr>
       </w:pPr>
       <w:r>
-        <w:t>Downloaded the .</w:t>
-      </w:r>
-      <w:proofErr w:type="spellStart"/>
-      <w:r>
-        <w:t>dmg</w:t>
-      </w:r>
-      <w:proofErr w:type="spellEnd"/>
-      <w:r>
-        <w:t xml:space="preserve"> file for </w:t>
-      </w:r>
-      <w:proofErr w:type="spellStart"/>
-      <w:r>
-        <w:t>ChefDK</w:t>
-      </w:r>
-      <w:proofErr w:type="spellEnd"/>
-      <w:r>
-        <w:t xml:space="preserve"> however I am getting an “Illegal Instruction 4” or “</w:t>
-      </w:r>
-      <w:proofErr w:type="spellStart"/>
-      <w:r>
-        <w:t>Segmention</w:t>
-      </w:r>
-      <w:proofErr w:type="spellEnd"/>
-      <w:r>
-        <w:t xml:space="preserve"> fault: 11” when I try to run any chef commands</w:t>
+        <w:t>Downloaded the .dmg file for ChefDK however I am getting an “Illegal Instruction 4” or “Segmention fault: 11” when I try to run any chef commands</w:t>
       </w:r>
     </w:p>
     <w:p>
@@ -1716,15 +1259,7 @@
         </w:numPr>
       </w:pPr>
       <w:r>
-        <w:t xml:space="preserve">Decided to uninstall </w:t>
-      </w:r>
-      <w:proofErr w:type="spellStart"/>
-      <w:r>
-        <w:t>ChefDK</w:t>
-      </w:r>
-      <w:proofErr w:type="spellEnd"/>
-      <w:r>
-        <w:t xml:space="preserve"> and upgrade Mac OSX</w:t>
+        <w:t>Decided to uninstall ChefDK and upgrade Mac OSX</w:t>
       </w:r>
     </w:p>
     <w:p/>
@@ -1760,13 +1295,8 @@
           <w:numId w:val="6"/>
         </w:numPr>
       </w:pPr>
-      <w:proofErr w:type="spellStart"/>
-      <w:r>
-        <w:t>Mackbook</w:t>
-      </w:r>
-      <w:proofErr w:type="spellEnd"/>
-      <w:r>
-        <w:t xml:space="preserve"> …</w:t>
+      <w:r>
+        <w:t>Mackbook …</w:t>
       </w:r>
     </w:p>
     <w:p>
@@ -1778,15 +1308,7 @@
         </w:numPr>
       </w:pPr>
       <w:r>
-        <w:t xml:space="preserve">Successfully upgraded Mac OSX to </w:t>
-      </w:r>
-      <w:proofErr w:type="spellStart"/>
-      <w:r>
-        <w:t>Yosmite</w:t>
-      </w:r>
-      <w:proofErr w:type="spellEnd"/>
-      <w:r>
-        <w:t xml:space="preserve"> </w:t>
+        <w:t xml:space="preserve">Successfully upgraded Mac OSX to Yosmite </w:t>
       </w:r>
     </w:p>
     <w:p>
@@ -1798,15 +1320,7 @@
         </w:numPr>
       </w:pPr>
       <w:r>
-        <w:t xml:space="preserve">Successfully installed </w:t>
-      </w:r>
-      <w:proofErr w:type="spellStart"/>
-      <w:r>
-        <w:t>ChefDK</w:t>
-      </w:r>
-      <w:proofErr w:type="spellEnd"/>
-      <w:r>
-        <w:t>:</w:t>
+        <w:t>Successfully installed ChefDK:</w:t>
       </w:r>
     </w:p>
     <w:p>
@@ -1841,15 +1355,7 @@
         </w:numPr>
       </w:pPr>
       <w:r>
-        <w:t>Opened the .DMG file on the Mac and it contained a .</w:t>
-      </w:r>
-      <w:proofErr w:type="spellStart"/>
-      <w:r>
-        <w:t>pkg</w:t>
-      </w:r>
-      <w:proofErr w:type="spellEnd"/>
-      <w:r>
-        <w:t xml:space="preserve"> file, double clicked on this and it installed successfully</w:t>
+        <w:t>Opened the .DMG file on the Mac and it contained a .pkg file, double clicked on this and it installed successfully</w:t>
       </w:r>
     </w:p>
     <w:p>
@@ -1885,13 +1391,8 @@
         </w:numPr>
       </w:pPr>
       <w:r>
-        <w:t xml:space="preserve"> Saving this line although this may only be for installing chef client tools and not the </w:t>
-      </w:r>
-      <w:proofErr w:type="spellStart"/>
-      <w:r>
-        <w:t>ChefDK</w:t>
-      </w:r>
-      <w:proofErr w:type="spellEnd"/>
+        <w:t xml:space="preserve"> Saving this line although this may only be for installing chef client tools and not the ChefDK</w:t>
+      </w:r>
       <w:r>
         <w:br/>
         <w:t xml:space="preserve">curl -L </w:t>
@@ -1900,13 +1401,8 @@
         <w:t>http://www</w:t>
       </w:r>
       <w:r>
-        <w:t xml:space="preserve">.getchef.com/chef/install.sh | </w:t>
-      </w:r>
-      <w:proofErr w:type="spellStart"/>
-      <w:r>
-        <w:t>sudo</w:t>
-      </w:r>
-      <w:proofErr w:type="spellEnd"/>
+        <w:t>.getchef.com/chef/install.sh | sudo</w:t>
+      </w:r>
     </w:p>
     <w:p>
       <w:pPr>
@@ -1952,15 +1448,7 @@
         </w:numPr>
       </w:pPr>
       <w:r>
-        <w:t xml:space="preserve">Learned that Mac OSX is a derivative of BSD Unix and not Linux and have decided against using Mac OS as there may be incompatibilities with Linux packages I want to install and in terms of Chef, what would work on the </w:t>
-      </w:r>
-      <w:proofErr w:type="spellStart"/>
-      <w:r>
-        <w:t>Macbook</w:t>
-      </w:r>
-      <w:proofErr w:type="spellEnd"/>
-      <w:r>
-        <w:t xml:space="preserve"> may not Linux cloud instances.</w:t>
+        <w:t>Learned that Mac OSX is a derivative of BSD Unix and not Linux and have decided against using Mac OS as there may be incompatibilities with Linux packages I want to install and in terms of Chef, what would work on the Macbook may not Linux cloud instances.</w:t>
       </w:r>
     </w:p>
     <w:p>
@@ -2125,23 +1613,7 @@
         </w:numPr>
       </w:pPr>
       <w:r>
-        <w:t xml:space="preserve">Synced down </w:t>
-      </w:r>
-      <w:proofErr w:type="spellStart"/>
-      <w:r>
-        <w:t>mscdissertation</w:t>
-      </w:r>
-      <w:proofErr w:type="spellEnd"/>
-      <w:r>
-        <w:t xml:space="preserve"> repository from </w:t>
-      </w:r>
-      <w:proofErr w:type="spellStart"/>
-      <w:r>
-        <w:t>github</w:t>
-      </w:r>
-      <w:proofErr w:type="spellEnd"/>
-      <w:r>
-        <w:t xml:space="preserve"> and set it up so that I can make changes from Ubuntu, see “GIT COMMANDS” section above.</w:t>
+        <w:t>Synced down mscdissertation repository from github and set it up so that I can make changes from Ubuntu, see “GIT COMMANDS” section above.</w:t>
       </w:r>
     </w:p>
     <w:p/>
@@ -2268,21 +1740,8 @@
         <w:t>C:\apps\sts-bundle</w:t>
       </w:r>
       <w:r>
-        <w:t xml:space="preserve">.  However, it did not work straight away, the error message suggesting that there was a mismatch </w:t>
-      </w:r>
-      <w:proofErr w:type="gramStart"/>
-      <w:r>
-        <w:t>between 32 bit versus 64 bit</w:t>
-      </w:r>
-      <w:proofErr w:type="gramEnd"/>
-      <w:r>
-        <w:t xml:space="preserve">. </w:t>
-      </w:r>
-      <w:proofErr w:type="gramStart"/>
-      <w:r>
-        <w:t>So ..</w:t>
-      </w:r>
-      <w:proofErr w:type="gramEnd"/>
+        <w:t>.  However, it did not work straight away, the error message suggesting that there was a mismatch between 32 bit versus 64 bit. So ..</w:t>
+      </w:r>
     </w:p>
     <w:p>
       <w:pPr>
@@ -2469,15 +1928,7 @@
         </w:numPr>
       </w:pPr>
       <w:r>
-        <w:t xml:space="preserve">Cleaned up Path environment variables: had empty entries, duplicates, folders that no longer existed and finally need to delete some java*.exe in %SYSTEMROOT%\System32 which </w:t>
-      </w:r>
-      <w:proofErr w:type="gramStart"/>
-      <w:r>
-        <w:t>were</w:t>
-      </w:r>
-      <w:proofErr w:type="gramEnd"/>
-      <w:r>
-        <w:t xml:space="preserve"> version 1.6.  </w:t>
+        <w:t xml:space="preserve">Cleaned up Path environment variables: had empty entries, duplicates, folders that no longer existed and finally need to delete some java*.exe in %SYSTEMROOT%\System32 which were version 1.6.  </w:t>
       </w:r>
     </w:p>
     <w:p>
@@ -2503,37 +1954,8 @@
         </w:numPr>
       </w:pPr>
       <w:r>
-        <w:t xml:space="preserve">Installed </w:t>
-      </w:r>
-      <w:proofErr w:type="spellStart"/>
-      <w:r>
-        <w:t>Erlang</w:t>
-      </w:r>
-      <w:proofErr w:type="spellEnd"/>
-      <w:r>
-        <w:t xml:space="preserve"> 64bit prerequisite for </w:t>
-      </w:r>
-      <w:proofErr w:type="spellStart"/>
-      <w:r>
-        <w:t>RabbitMQ</w:t>
-      </w:r>
-      <w:proofErr w:type="spellEnd"/>
-      <w:r>
-        <w:t xml:space="preserve">, accepted defaults except for destination folder which defaulted to erl6.3 for </w:t>
-      </w:r>
-      <w:proofErr w:type="spellStart"/>
-      <w:r>
-        <w:t>Erlang</w:t>
-      </w:r>
-      <w:proofErr w:type="spellEnd"/>
-      <w:r>
-        <w:t xml:space="preserve"> OTP 17 (2 numbers are confusing) so chose C:\Program Files\</w:t>
-      </w:r>
-      <w:proofErr w:type="spellStart"/>
-      <w:r>
-        <w:t>erlang</w:t>
-      </w:r>
-      <w:proofErr w:type="spellEnd"/>
+        <w:t>Installed Erlang 64bit prerequisite for RabbitMQ, accepted defaults except for destination folder which defaulted to erl6.3 for Erlang OTP 17 (2 numbers are confusing) so chose C:\Program Files\erlang</w:t>
+      </w:r>
     </w:p>
     <w:p>
       <w:pPr>
@@ -2544,15 +1966,7 @@
         </w:numPr>
       </w:pPr>
       <w:r>
-        <w:t xml:space="preserve">Installed what looks like the 32bit of </w:t>
-      </w:r>
-      <w:proofErr w:type="spellStart"/>
-      <w:r>
-        <w:t>RabbitMQ</w:t>
-      </w:r>
-      <w:proofErr w:type="spellEnd"/>
-      <w:r>
-        <w:t xml:space="preserve"> (did not appear to have a 64 bit version).  Installs just as a service don’t see a front end maybe a web interface.  More info here: </w:t>
+        <w:t xml:space="preserve">Installed what looks like the 32bit of RabbitMQ (did not appear to have a 64 bit version).  Installs just as a service don’t see a front end maybe a web interface.  More info here: </w:t>
       </w:r>
       <w:hyperlink r:id="rId25" w:history="1">
         <w:r>
@@ -2575,15 +1989,7 @@
         </w:numPr>
       </w:pPr>
       <w:r>
-        <w:t>Was able to put together a sample project containing a web server and AMQP (</w:t>
-      </w:r>
-      <w:proofErr w:type="spellStart"/>
-      <w:r>
-        <w:t>RabbitMQ</w:t>
-      </w:r>
-      <w:proofErr w:type="spellEnd"/>
-      <w:r>
-        <w:t>) working together and simultaneously!</w:t>
+        <w:t>Was able to put together a sample project containing a web server and AMQP (RabbitMQ) working together and simultaneously!</w:t>
       </w:r>
     </w:p>
     <w:p>
@@ -2736,13 +2142,8 @@
         <w:t>Successfully extracted ‘</w:t>
       </w:r>
       <w:r>
-        <w:t>spring-boot-sample-web-secure-</w:t>
-      </w:r>
-      <w:proofErr w:type="spellStart"/>
-      <w:r>
-        <w:t>jdbc</w:t>
-      </w:r>
-      <w:proofErr w:type="spellEnd"/>
+        <w:t>spring-boot-sample-web-secure-jdbc</w:t>
+      </w:r>
       <w:r>
         <w:t>’ from Spring Boot samples</w:t>
       </w:r>
@@ -2798,23 +2199,7 @@
         </w:numPr>
       </w:pPr>
       <w:r>
-        <w:t xml:space="preserve">Got </w:t>
-      </w:r>
-      <w:proofErr w:type="spellStart"/>
-      <w:r>
-        <w:t>ThemeLeaf</w:t>
-      </w:r>
-      <w:proofErr w:type="spellEnd"/>
-      <w:r>
-        <w:t xml:space="preserve"> </w:t>
-      </w:r>
-      <w:proofErr w:type="spellStart"/>
-      <w:r>
-        <w:t>templating</w:t>
-      </w:r>
-      <w:proofErr w:type="spellEnd"/>
-      <w:r>
-        <w:t xml:space="preserve"> working with security, see CL</w:t>
+        <w:t>Got ThemeLeaf templating working with security, see CL</w:t>
       </w:r>
     </w:p>
     <w:p>
@@ -2826,23 +2211,7 @@
         </w:numPr>
       </w:pPr>
       <w:r>
-        <w:t xml:space="preserve">When I get a blank screen render out usually that means that there was an error in the </w:t>
-      </w:r>
-      <w:proofErr w:type="spellStart"/>
-      <w:r>
-        <w:t>templating</w:t>
-      </w:r>
-      <w:proofErr w:type="spellEnd"/>
-      <w:r>
-        <w:t xml:space="preserve"> engine </w:t>
-      </w:r>
-      <w:proofErr w:type="spellStart"/>
-      <w:r>
-        <w:t>ThymeLeaf</w:t>
-      </w:r>
-      <w:proofErr w:type="spellEnd"/>
-      <w:r>
-        <w:t xml:space="preserve"> and should look at the Console in STS for error messages</w:t>
+        <w:t>When I get a blank screen render out usually that means that there was an error in the templating engine ThymeLeaf and should look at the Console in STS for error messages</w:t>
       </w:r>
     </w:p>
     <w:p>
@@ -2887,13 +2256,8 @@
           <w:numId w:val="15"/>
         </w:numPr>
       </w:pPr>
-      <w:proofErr w:type="spellStart"/>
-      <w:r>
-        <w:t>WebApp</w:t>
-      </w:r>
-      <w:proofErr w:type="spellEnd"/>
-      <w:r>
-        <w:t xml:space="preserve"> does not log out properly, trying things</w:t>
+      <w:r>
+        <w:t>WebApp does not log out properly, trying things</w:t>
       </w:r>
     </w:p>
     <w:p>
@@ -2908,20 +2272,7 @@
         <w:t>Added the following to the end of “</w:t>
       </w:r>
       <w:r>
-        <w:t xml:space="preserve">protected void </w:t>
-      </w:r>
-      <w:proofErr w:type="gramStart"/>
-      <w:r>
-        <w:t>configure(</w:t>
-      </w:r>
-      <w:proofErr w:type="spellStart"/>
-      <w:proofErr w:type="gramEnd"/>
-      <w:r>
-        <w:t>HttpSecurity</w:t>
-      </w:r>
-      <w:proofErr w:type="spellEnd"/>
-      <w:r>
-        <w:t xml:space="preserve"> http) throws Exception {</w:t>
+        <w:t>protected void configure(HttpSecurity http) throws Exception {</w:t>
       </w:r>
       <w:r>
         <w:t xml:space="preserve"> “ (does not work!!)</w:t>
@@ -2947,23 +2298,7 @@
         </w:numPr>
       </w:pPr>
       <w:r>
-        <w:t xml:space="preserve">For the image folder in the </w:t>
-      </w:r>
-      <w:proofErr w:type="spellStart"/>
-      <w:r>
-        <w:t>webapp</w:t>
-      </w:r>
-      <w:proofErr w:type="spellEnd"/>
-      <w:r>
-        <w:t xml:space="preserve">, trying to keep  </w:t>
-      </w:r>
-      <w:proofErr w:type="spellStart"/>
-      <w:r>
-        <w:t>unform</w:t>
-      </w:r>
-      <w:proofErr w:type="spellEnd"/>
-      <w:r>
-        <w:t xml:space="preserve"> URI so that when the Java jar runs  on a Linux VM it will work straight away – may need to revisit current code then … this might be the answer …</w:t>
+        <w:t>For the image folder in the webapp, trying to keep  unform URI so that when the Java jar runs  on a Linux VM it will work straight away – may need to revisit current code then … this might be the answer …</w:t>
       </w:r>
       <w:r>
         <w:br/>
@@ -2992,15 +2327,7 @@
         </w:numPr>
       </w:pPr>
       <w:r>
-        <w:t xml:space="preserve">Was able to get the reference app working with </w:t>
-      </w:r>
-      <w:proofErr w:type="spellStart"/>
-      <w:r>
-        <w:t>RabbitMQ</w:t>
-      </w:r>
-      <w:proofErr w:type="spellEnd"/>
-      <w:r>
-        <w:t xml:space="preserve"> reliably by running it as an application rather than a web service.</w:t>
+        <w:t>Was able to get the reference app working with RabbitMQ reliably by running it as an application rather than a web service.</w:t>
       </w:r>
     </w:p>
     <w:p>
@@ -3012,15 +2339,7 @@
         </w:numPr>
       </w:pPr>
       <w:r>
-        <w:t xml:space="preserve">Stopped </w:t>
-      </w:r>
-      <w:proofErr w:type="spellStart"/>
-      <w:r>
-        <w:t>RabbitMQ</w:t>
-      </w:r>
-      <w:proofErr w:type="spellEnd"/>
-      <w:r>
-        <w:t xml:space="preserve"> in Services</w:t>
+        <w:t>Stopped RabbitMQ in Services</w:t>
       </w:r>
     </w:p>
     <w:p>
@@ -3032,15 +2351,7 @@
         </w:numPr>
       </w:pPr>
       <w:r>
-        <w:t xml:space="preserve">Started </w:t>
-      </w:r>
-      <w:proofErr w:type="spellStart"/>
-      <w:r>
-        <w:t>RabbitMQ</w:t>
-      </w:r>
-      <w:proofErr w:type="spellEnd"/>
-      <w:r>
-        <w:t xml:space="preserve"> as an application by</w:t>
+        <w:t>Started RabbitMQ as an application by</w:t>
       </w:r>
     </w:p>
     <w:p>
@@ -3052,39 +2363,10 @@
         </w:numPr>
       </w:pPr>
       <w:r>
-        <w:t>Selecting Start-&gt;All Programs&gt;</w:t>
-      </w:r>
-      <w:proofErr w:type="spellStart"/>
-      <w:r>
-        <w:t>RabbitMQ</w:t>
-      </w:r>
-      <w:proofErr w:type="spellEnd"/>
-      <w:r>
-        <w:t xml:space="preserve"> Server-&gt;”</w:t>
-      </w:r>
-      <w:proofErr w:type="spellStart"/>
-      <w:r>
-        <w:t>RabbitMQ</w:t>
-      </w:r>
-      <w:proofErr w:type="spellEnd"/>
-      <w:r>
-        <w:t xml:space="preserve"> Command Prompt (</w:t>
-      </w:r>
-      <w:proofErr w:type="spellStart"/>
-      <w:r>
-        <w:t>sbin</w:t>
-      </w:r>
-      <w:proofErr w:type="spellEnd"/>
-      <w:r>
-        <w:t xml:space="preserve"> </w:t>
-      </w:r>
-      <w:proofErr w:type="spellStart"/>
-      <w:r>
-        <w:t>dir</w:t>
-      </w:r>
-      <w:proofErr w:type="spellEnd"/>
-      <w:r>
-        <w:t>)</w:t>
+        <w:t>Selecting Start-&gt;All Programs&gt;RabbitMQ Server-&gt;”</w:t>
+      </w:r>
+      <w:r>
+        <w:t>RabbitMQ Command Prompt (sbin dir)</w:t>
       </w:r>
       <w:r>
         <w:t>” – right-clicking this and choosing “Run as Administrator”, also start a 2</w:t>
@@ -3139,167 +2421,64 @@
       </w:r>
       <w:r>
         <w:br/>
-      </w:r>
-      <w:proofErr w:type="spellStart"/>
-      <w:r>
-        <w:t>rabbitmqctl</w:t>
-      </w:r>
-      <w:proofErr w:type="spellEnd"/>
-      <w:r>
-        <w:t xml:space="preserve"> </w:t>
-      </w:r>
-      <w:proofErr w:type="spellStart"/>
-      <w:r>
-        <w:t>list_queues</w:t>
-      </w:r>
-      <w:proofErr w:type="spellEnd"/>
-      <w:r>
-        <w:t xml:space="preserve"> foo  (list the </w:t>
-      </w:r>
-      <w:proofErr w:type="spellStart"/>
-      <w:r>
-        <w:t>no.of</w:t>
-      </w:r>
-      <w:proofErr w:type="spellEnd"/>
-      <w:r>
-        <w:t xml:space="preserve"> messages in queue)</w:t>
+        <w:t>rabbitmqctl list_queues foo  (list the no.of messages in queue)</w:t>
       </w:r>
       <w:r>
         <w:br/>
       </w:r>
-      <w:proofErr w:type="spellStart"/>
-      <w:r>
-        <w:t>rabbitmqctl</w:t>
-      </w:r>
-      <w:proofErr w:type="spellEnd"/>
-      <w:r>
-        <w:t xml:space="preserve"> </w:t>
-      </w:r>
-      <w:proofErr w:type="spellStart"/>
-      <w:r>
-        <w:t>list_users</w:t>
-      </w:r>
-      <w:proofErr w:type="spellEnd"/>
+      <w:r>
+        <w:t>rabbitmqctl list_users</w:t>
+      </w:r>
       <w:r>
         <w:br/>
       </w:r>
-      <w:proofErr w:type="spellStart"/>
-      <w:r>
-        <w:t>rabbitmqctl</w:t>
-      </w:r>
-      <w:proofErr w:type="spellEnd"/>
-      <w:r>
-        <w:t xml:space="preserve"> </w:t>
-      </w:r>
-      <w:proofErr w:type="spellStart"/>
-      <w:r>
-        <w:t>list_user_permissions</w:t>
-      </w:r>
-      <w:proofErr w:type="spellEnd"/>
+      <w:r>
+        <w:t>rabbitmqctl list_user_permissions</w:t>
+      </w:r>
       <w:r>
         <w:t xml:space="preserve"> &lt;username&gt;</w:t>
       </w:r>
       <w:r>
         <w:br/>
       </w:r>
-      <w:proofErr w:type="spellStart"/>
-      <w:r>
-        <w:t>rabbitmqctl</w:t>
-      </w:r>
-      <w:proofErr w:type="spellEnd"/>
-      <w:r>
-        <w:t xml:space="preserve"> </w:t>
-      </w:r>
-      <w:proofErr w:type="spellStart"/>
-      <w:r>
-        <w:t>list_queues</w:t>
-      </w:r>
-      <w:proofErr w:type="spellEnd"/>
+      <w:r>
+        <w:t>rabbitmqctl list_queues</w:t>
+      </w:r>
       <w:r>
         <w:br/>
       </w:r>
-      <w:proofErr w:type="spellStart"/>
-      <w:r>
-        <w:t>rabbitmqctl</w:t>
-      </w:r>
-      <w:proofErr w:type="spellEnd"/>
-      <w:r>
-        <w:t xml:space="preserve"> </w:t>
-      </w:r>
-      <w:proofErr w:type="spellStart"/>
-      <w:r>
-        <w:t>list_exchanges</w:t>
-      </w:r>
-      <w:proofErr w:type="spellEnd"/>
+      <w:r>
+        <w:t>rabbitmqctl list_exchanges</w:t>
+      </w:r>
       <w:r>
         <w:br/>
       </w:r>
-      <w:proofErr w:type="spellStart"/>
-      <w:r>
-        <w:t>rabbitmqctl</w:t>
-      </w:r>
-      <w:proofErr w:type="spellEnd"/>
-      <w:r>
-        <w:t xml:space="preserve"> </w:t>
-      </w:r>
-      <w:proofErr w:type="spellStart"/>
-      <w:r>
-        <w:t>list_bindings</w:t>
-      </w:r>
-      <w:proofErr w:type="spellEnd"/>
+      <w:r>
+        <w:t>rabbitmqctl list_bindings</w:t>
+      </w:r>
       <w:r>
         <w:br/>
       </w:r>
-      <w:proofErr w:type="spellStart"/>
-      <w:r>
-        <w:t>rabbitmqctl</w:t>
-      </w:r>
-      <w:proofErr w:type="spellEnd"/>
-      <w:r>
-        <w:t xml:space="preserve"> </w:t>
-      </w:r>
-      <w:proofErr w:type="spellStart"/>
-      <w:r>
-        <w:t>list_connections</w:t>
-      </w:r>
-      <w:proofErr w:type="spellEnd"/>
+      <w:r>
+        <w:t>rabbitmqctl list_connections</w:t>
+      </w:r>
       <w:r>
         <w:br/>
       </w:r>
-      <w:proofErr w:type="spellStart"/>
-      <w:r>
-        <w:t>rabbitmqctl</w:t>
-      </w:r>
-      <w:proofErr w:type="spellEnd"/>
-      <w:r>
-        <w:t xml:space="preserve"> </w:t>
-      </w:r>
-      <w:proofErr w:type="spellStart"/>
-      <w:r>
-        <w:t>list_consumers</w:t>
-      </w:r>
-      <w:proofErr w:type="spellEnd"/>
+      <w:r>
+        <w:t>rabbitmqctl list_consumers</w:t>
+      </w:r>
       <w:r>
         <w:br/>
       </w:r>
-      <w:proofErr w:type="spellStart"/>
-      <w:r>
-        <w:t>rabbitmqctl</w:t>
-      </w:r>
-      <w:proofErr w:type="spellEnd"/>
-      <w:r>
-        <w:t xml:space="preserve"> status</w:t>
+      <w:r>
+        <w:t>rabbitmqctl status</w:t>
       </w:r>
       <w:r>
         <w:br/>
       </w:r>
-      <w:proofErr w:type="spellStart"/>
-      <w:r>
-        <w:t>rabbitmqctl</w:t>
-      </w:r>
-      <w:proofErr w:type="spellEnd"/>
-      <w:r>
-        <w:t xml:space="preserve">  (for full help)</w:t>
+      <w:r>
+        <w:t>rabbitmqctl  (for full help)</w:t>
       </w:r>
     </w:p>
     <w:p>
@@ -3332,16 +2511,64 @@
         </w:numPr>
       </w:pPr>
       <w:r>
-        <w:t>STS/Eclipse/</w:t>
-      </w:r>
-      <w:proofErr w:type="spellStart"/>
-      <w:r>
-        <w:t>EGit</w:t>
-      </w:r>
-      <w:proofErr w:type="spellEnd"/>
-      <w:r>
-        <w:t xml:space="preserve"> – if git view is not showing all projects (i.e. not showing a recently added project to workspace) then right-click on that project and select Team-&gt;Synchronise (with GIT)</w:t>
-      </w:r>
+        <w:t>STS/Eclipse/EGit – if git view is not showing all projects (i.e. not showing a recently added project to workspace) then right-click on that project and select Team-&gt;Synchronise (with GIT)</w:t>
+      </w:r>
+    </w:p>
+    <w:p/>
+    <w:p>
+      <w:r>
+        <w:t>05/02/2015</w:t>
+      </w:r>
+    </w:p>
+    <w:p>
+      <w:pPr>
+        <w:pStyle w:val="ListParagraph"/>
+        <w:numPr>
+          <w:ilvl w:val="0"/>
+          <w:numId w:val="17"/>
+        </w:numPr>
+      </w:pPr>
+      <w:r>
+        <w:t>Generate Javadoc in Eclipse/STS</w:t>
+      </w:r>
+    </w:p>
+    <w:p>
+      <w:pPr>
+        <w:pStyle w:val="ListParagraph"/>
+        <w:numPr>
+          <w:ilvl w:val="1"/>
+          <w:numId w:val="17"/>
+        </w:numPr>
+      </w:pPr>
+      <w:r>
+        <w:t>Choose Project-&gt;Generate Javadoc …</w:t>
+      </w:r>
+    </w:p>
+    <w:p>
+      <w:pPr>
+        <w:pStyle w:val="ListParagraph"/>
+        <w:numPr>
+          <w:ilvl w:val="1"/>
+          <w:numId w:val="17"/>
+        </w:numPr>
+      </w:pPr>
+      <w:r>
+        <w:t>Choose the Javadoc.exe residing in the JDK under %JAVA_HOME%</w:t>
+      </w:r>
+    </w:p>
+    <w:p>
+      <w:pPr>
+        <w:pStyle w:val="ListParagraph"/>
+        <w:numPr>
+          <w:ilvl w:val="1"/>
+          <w:numId w:val="17"/>
+        </w:numPr>
+      </w:pPr>
+      <w:r>
+        <w:t>Click the defaults after that</w:t>
+      </w:r>
+      <w:bookmarkStart w:id="0" w:name="_GoBack"/>
+      <w:bookmarkEnd w:id="0"/>
     </w:p>
     <w:sectPr>
       <w:pgSz w:w="11906" w:h="16838"/>
@@ -4940,7 +4167,7 @@
   <w:abstractNum w:abstractNumId="14">
     <w:nsid w:val="761439EA"/>
     <w:multiLevelType w:val="hybridMultilevel"/>
-    <w:tmpl w:val="E7A2D1CC"/>
+    <w:tmpl w:val="42528EEC"/>
     <w:lvl w:ilvl="0" w:tplc="18090001">
       <w:start w:val="1"/>
       <w:numFmt w:val="bullet"/>
@@ -4953,7 +4180,7 @@
         <w:rFonts w:ascii="Symbol" w:hAnsi="Symbol" w:hint="default"/>
       </w:rPr>
     </w:lvl>
-    <w:lvl w:ilvl="1" w:tplc="18090003" w:tentative="1">
+    <w:lvl w:ilvl="1" w:tplc="18090003">
       <w:start w:val="1"/>
       <w:numFmt w:val="bullet"/>
       <w:lvlText w:val="o"/>

</xml_diff>

<commit_message>
Updated & proof read chapters 4 & 5
</commit_message>
<xml_diff>
--- a/research/Infrastructure Notes.docx
+++ b/research/Infrastructure Notes.docx
@@ -42,8 +42,21 @@
       <w:pPr>
         <w:pStyle w:val="Heading2"/>
       </w:pPr>
-      <w:r>
-        <w:t>VirtualBox: UbuntuDesktop:</w:t>
+      <w:proofErr w:type="spellStart"/>
+      <w:r>
+        <w:t>VirtualBox</w:t>
+      </w:r>
+      <w:proofErr w:type="spellEnd"/>
+      <w:r>
+        <w:t xml:space="preserve">: </w:t>
+      </w:r>
+      <w:proofErr w:type="spellStart"/>
+      <w:r>
+        <w:t>UbuntuDesktop</w:t>
+      </w:r>
+      <w:proofErr w:type="spellEnd"/>
+      <w:r>
+        <w:t>:</w:t>
       </w:r>
     </w:p>
     <w:p>
@@ -163,7 +176,15 @@
         </w:numPr>
       </w:pPr>
       <w:r>
-        <w:t>To share a folder between Linx and Windows:</w:t>
+        <w:t xml:space="preserve">To share a folder between </w:t>
+      </w:r>
+      <w:proofErr w:type="spellStart"/>
+      <w:r>
+        <w:t>Linx</w:t>
+      </w:r>
+      <w:proofErr w:type="spellEnd"/>
+      <w:r>
+        <w:t xml:space="preserve"> and Windows:</w:t>
       </w:r>
     </w:p>
     <w:p>
@@ -187,7 +208,15 @@
         </w:numPr>
       </w:pPr>
       <w:r>
-        <w:t>In VirtualBox menus, choose Devices-&gt;Shared Folders</w:t>
+        <w:t xml:space="preserve">In </w:t>
+      </w:r>
+      <w:proofErr w:type="spellStart"/>
+      <w:r>
+        <w:t>VirtualBox</w:t>
+      </w:r>
+      <w:proofErr w:type="spellEnd"/>
+      <w:r>
+        <w:t xml:space="preserve"> menus, choose Devices-&gt;Shared Folders</w:t>
       </w:r>
       <w:r>
         <w:t xml:space="preserve"> Settings</w:t>
@@ -226,12 +255,14 @@
           <w:numId w:val="8"/>
         </w:numPr>
       </w:pPr>
+      <w:proofErr w:type="spellStart"/>
       <w:r>
         <w:t>m</w:t>
       </w:r>
       <w:r>
         <w:t>kdir</w:t>
       </w:r>
+      <w:proofErr w:type="spellEnd"/>
       <w:r>
         <w:t xml:space="preserve"> -p</w:t>
       </w:r>
@@ -269,8 +300,21 @@
           <w:numId w:val="8"/>
         </w:numPr>
       </w:pPr>
-      <w:r>
-        <w:t xml:space="preserve">sudo mount -t vboxsf </w:t>
+      <w:proofErr w:type="spellStart"/>
+      <w:r>
+        <w:t>sudo</w:t>
+      </w:r>
+      <w:proofErr w:type="spellEnd"/>
+      <w:r>
+        <w:t xml:space="preserve"> mount -t </w:t>
+      </w:r>
+      <w:proofErr w:type="spellStart"/>
+      <w:r>
+        <w:t>vboxsf</w:t>
+      </w:r>
+      <w:proofErr w:type="spellEnd"/>
+      <w:r>
+        <w:t xml:space="preserve"> </w:t>
       </w:r>
       <w:r>
         <w:rPr>
@@ -311,11 +355,27 @@
         <w:br/>
       </w:r>
       <w:r>
-        <w:t>apt-cache search git | grep git</w:t>
+        <w:t xml:space="preserve">apt-cache search git | </w:t>
+      </w:r>
+      <w:proofErr w:type="spellStart"/>
+      <w:r>
+        <w:t>grep</w:t>
+      </w:r>
+      <w:proofErr w:type="spellEnd"/>
+      <w:r>
+        <w:t xml:space="preserve"> git</w:t>
       </w:r>
       <w:r>
         <w:br/>
-        <w:t>The grep part is only used to highlight the searched word</w:t>
+        <w:t xml:space="preserve">The </w:t>
+      </w:r>
+      <w:proofErr w:type="spellStart"/>
+      <w:r>
+        <w:t>grep</w:t>
+      </w:r>
+      <w:proofErr w:type="spellEnd"/>
+      <w:r>
+        <w:t xml:space="preserve"> part is only used to highlight the searched word</w:t>
       </w:r>
     </w:p>
     <w:p>
@@ -331,8 +391,13 @@
     </w:p>
     <w:p>
       <w:r>
-        <w:t>SSH client -&gt; use PuTTY</w:t>
-      </w:r>
+        <w:t xml:space="preserve">SSH client -&gt; use </w:t>
+      </w:r>
+      <w:proofErr w:type="spellStart"/>
+      <w:r>
+        <w:t>PuTTY</w:t>
+      </w:r>
+      <w:proofErr w:type="spellEnd"/>
     </w:p>
     <w:p/>
     <w:p>
@@ -426,21 +491,71 @@
         <w:pStyle w:val="Heading3"/>
       </w:pPr>
       <w:r>
-        <w:t>GIT – initial config</w:t>
-      </w:r>
-    </w:p>
-    <w:p>
-      <w:r>
-        <w:t>(maybe put these into devenv Chef recipe eventually)</w:t>
-      </w:r>
-    </w:p>
-    <w:p>
-      <w:r>
-        <w:t>git config --global user.name "John Warde"</w:t>
+        <w:t xml:space="preserve">GIT – initial </w:t>
+      </w:r>
+      <w:proofErr w:type="spellStart"/>
+      <w:r>
+        <w:t>config</w:t>
+      </w:r>
+      <w:proofErr w:type="spellEnd"/>
+    </w:p>
+    <w:p>
+      <w:r>
+        <w:t>(</w:t>
+      </w:r>
+      <w:proofErr w:type="gramStart"/>
+      <w:r>
+        <w:t>maybe</w:t>
+      </w:r>
+      <w:proofErr w:type="gramEnd"/>
+      <w:r>
+        <w:t xml:space="preserve"> put these into </w:t>
+      </w:r>
+      <w:proofErr w:type="spellStart"/>
+      <w:r>
+        <w:t>devenv</w:t>
+      </w:r>
+      <w:proofErr w:type="spellEnd"/>
+      <w:r>
+        <w:t xml:space="preserve"> Chef recipe eventually)</w:t>
+      </w:r>
+    </w:p>
+    <w:p>
+      <w:proofErr w:type="gramStart"/>
+      <w:r>
+        <w:t>git</w:t>
+      </w:r>
+      <w:proofErr w:type="gramEnd"/>
+      <w:r>
+        <w:t xml:space="preserve"> </w:t>
+      </w:r>
+      <w:proofErr w:type="spellStart"/>
+      <w:r>
+        <w:t>config</w:t>
+      </w:r>
+      <w:proofErr w:type="spellEnd"/>
+      <w:r>
+        <w:t xml:space="preserve"> --global user.name "John Warde"</w:t>
       </w:r>
       <w:r>
         <w:br/>
-        <w:t xml:space="preserve">git config --global user.email </w:t>
+        <w:t xml:space="preserve">git </w:t>
+      </w:r>
+      <w:proofErr w:type="spellStart"/>
+      <w:r>
+        <w:t>config</w:t>
+      </w:r>
+      <w:proofErr w:type="spellEnd"/>
+      <w:r>
+        <w:t xml:space="preserve"> --global </w:t>
+      </w:r>
+      <w:proofErr w:type="spellStart"/>
+      <w:r>
+        <w:t>user.email</w:t>
+      </w:r>
+      <w:proofErr w:type="spellEnd"/>
+      <w:r>
+        <w:t xml:space="preserve"> </w:t>
       </w:r>
       <w:hyperlink r:id="rId8" w:history="1">
         <w:r>
@@ -453,18 +568,48 @@
       <w:r>
         <w:br/>
       </w:r>
-      <w:r>
-        <w:t>mkdir ~/.ssh</w:t>
-      </w:r>
+      <w:proofErr w:type="spellStart"/>
+      <w:r>
+        <w:t>mkdir</w:t>
+      </w:r>
+      <w:proofErr w:type="spellEnd"/>
+      <w:r>
+        <w:t xml:space="preserve"> ~/.</w:t>
+      </w:r>
+      <w:proofErr w:type="spellStart"/>
+      <w:r>
+        <w:t>ssh</w:t>
+      </w:r>
+      <w:proofErr w:type="spellEnd"/>
       <w:r>
         <w:br/>
       </w:r>
       <w:r>
-        <w:t>cd ~/.ssh</w:t>
-      </w:r>
+        <w:t>cd ~/.</w:t>
+      </w:r>
+      <w:proofErr w:type="spellStart"/>
+      <w:r>
+        <w:t>ssh</w:t>
+      </w:r>
+      <w:proofErr w:type="spellEnd"/>
       <w:r>
         <w:br/>
-        <w:t xml:space="preserve">ssh-keygen -t rsa -C </w:t>
+      </w:r>
+      <w:proofErr w:type="spellStart"/>
+      <w:r>
+        <w:t>ssh-keygen</w:t>
+      </w:r>
+      <w:proofErr w:type="spellEnd"/>
+      <w:r>
+        <w:t xml:space="preserve"> -t </w:t>
+      </w:r>
+      <w:proofErr w:type="spellStart"/>
+      <w:r>
+        <w:t>rsa</w:t>
+      </w:r>
+      <w:proofErr w:type="spellEnd"/>
+      <w:r>
+        <w:t xml:space="preserve"> -C </w:t>
       </w:r>
       <w:hyperlink r:id="rId9" w:history="1">
         <w:r>
@@ -476,11 +621,46 @@
       </w:hyperlink>
       <w:r>
         <w:br/>
-        <w:t>ls -l /c/Users/johnwarde/.ssh/id_rsa</w:t>
-      </w:r>
+      </w:r>
+      <w:proofErr w:type="spellStart"/>
+      <w:r>
+        <w:t>ls</w:t>
+      </w:r>
+      <w:proofErr w:type="spellEnd"/>
+      <w:r>
+        <w:t xml:space="preserve"> -l /c/Users/</w:t>
+      </w:r>
+      <w:proofErr w:type="spellStart"/>
+      <w:r>
+        <w:t>johnwarde</w:t>
+      </w:r>
+      <w:proofErr w:type="spellEnd"/>
+      <w:r>
+        <w:t>/.</w:t>
+      </w:r>
+      <w:proofErr w:type="spellStart"/>
+      <w:r>
+        <w:t>ssh</w:t>
+      </w:r>
+      <w:proofErr w:type="spellEnd"/>
+      <w:r>
+        <w:t>/</w:t>
+      </w:r>
+      <w:proofErr w:type="spellStart"/>
+      <w:r>
+        <w:t>id_rsa</w:t>
+      </w:r>
+      <w:proofErr w:type="spellEnd"/>
       <w:r>
         <w:br/>
-        <w:t xml:space="preserve">ssh -T </w:t>
+      </w:r>
+      <w:proofErr w:type="spellStart"/>
+      <w:r>
+        <w:t>ssh</w:t>
+      </w:r>
+      <w:proofErr w:type="spellEnd"/>
+      <w:r>
+        <w:t xml:space="preserve"> -T </w:t>
       </w:r>
       <w:hyperlink r:id="rId10" w:history="1">
         <w:r>
@@ -492,8 +672,13 @@
       </w:hyperlink>
       <w:r>
         <w:br/>
-        <w:t>cd ~/scm</w:t>
-      </w:r>
+        <w:t>cd ~/</w:t>
+      </w:r>
+      <w:proofErr w:type="spellStart"/>
+      <w:r>
+        <w:t>scm</w:t>
+      </w:r>
+      <w:proofErr w:type="spellEnd"/>
       <w:r>
         <w:br/>
       </w:r>
@@ -510,15 +695,53 @@
       </w:hyperlink>
     </w:p>
     <w:p>
-      <w:r>
-        <w:t>xclip -sel clip &lt; ~/.ssh/id_rsa.pub</w:t>
-      </w:r>
-      <w:r>
-        <w:t xml:space="preserve">  (copies contents of file to clip board for pasting into a new SSH key on gi hub, see settings-&gt;SSH Keys)</w:t>
+      <w:proofErr w:type="spellStart"/>
+      <w:proofErr w:type="gramStart"/>
+      <w:r>
+        <w:t>xclip</w:t>
+      </w:r>
+      <w:proofErr w:type="spellEnd"/>
+      <w:proofErr w:type="gramEnd"/>
+      <w:r>
+        <w:t xml:space="preserve"> -</w:t>
+      </w:r>
+      <w:proofErr w:type="spellStart"/>
+      <w:r>
+        <w:t>sel</w:t>
+      </w:r>
+      <w:proofErr w:type="spellEnd"/>
+      <w:r>
+        <w:t xml:space="preserve"> clip &lt; ~/.</w:t>
+      </w:r>
+      <w:proofErr w:type="spellStart"/>
+      <w:r>
+        <w:t>ssh</w:t>
+      </w:r>
+      <w:proofErr w:type="spellEnd"/>
+      <w:r>
+        <w:t>/id_rsa.pub</w:t>
+      </w:r>
+      <w:r>
+        <w:t xml:space="preserve">  (copies contents of file to clip board for pasting into a new SSH key on </w:t>
+      </w:r>
+      <w:proofErr w:type="spellStart"/>
+      <w:r>
+        <w:t>gi</w:t>
+      </w:r>
+      <w:proofErr w:type="spellEnd"/>
+      <w:r>
+        <w:t xml:space="preserve"> hub, see settings-&gt;SSH Keys)</w:t>
       </w:r>
       <w:r>
         <w:br/>
-        <w:t xml:space="preserve">ssh -T </w:t>
+      </w:r>
+      <w:proofErr w:type="spellStart"/>
+      <w:r>
+        <w:t>ssh</w:t>
+      </w:r>
+      <w:proofErr w:type="spellEnd"/>
+      <w:r>
+        <w:t xml:space="preserve"> -T </w:t>
       </w:r>
       <w:hyperlink r:id="rId12" w:history="1">
         <w:r>
@@ -544,17 +767,51 @@
     </w:p>
     <w:p>
       <w:r>
-        <w:t>(can always init a repository on github and clone down)</w:t>
-      </w:r>
-    </w:p>
-    <w:p>
-      <w:r>
-        <w:t>cd C:/Users/johnwarde/Downloads/johnwarde/library</w:t>
+        <w:t>(</w:t>
+      </w:r>
+      <w:proofErr w:type="gramStart"/>
+      <w:r>
+        <w:t>can</w:t>
+      </w:r>
+      <w:proofErr w:type="gramEnd"/>
+      <w:r>
+        <w:t xml:space="preserve"> always </w:t>
+      </w:r>
+      <w:proofErr w:type="spellStart"/>
+      <w:r>
+        <w:t>init</w:t>
+      </w:r>
+      <w:proofErr w:type="spellEnd"/>
+      <w:r>
+        <w:t xml:space="preserve"> a repository on </w:t>
+      </w:r>
+      <w:proofErr w:type="spellStart"/>
+      <w:r>
+        <w:t>github</w:t>
+      </w:r>
+      <w:proofErr w:type="spellEnd"/>
+      <w:r>
+        <w:t xml:space="preserve"> and clone down)</w:t>
+      </w:r>
+    </w:p>
+    <w:p>
+      <w:proofErr w:type="gramStart"/>
+      <w:r>
+        <w:t>cd</w:t>
+      </w:r>
+      <w:proofErr w:type="gramEnd"/>
+      <w:r>
+        <w:t xml:space="preserve"> C:/Users/johnwarde/Downloads/johnwarde/library</w:t>
       </w:r>
       <w:r>
         <w:br/>
-        <w:t>git init</w:t>
-      </w:r>
+        <w:t xml:space="preserve">git </w:t>
+      </w:r>
+      <w:proofErr w:type="spellStart"/>
+      <w:r>
+        <w:t>init</w:t>
+      </w:r>
+      <w:proofErr w:type="spellEnd"/>
       <w:r>
         <w:br/>
         <w:t>git status</w:t>
@@ -565,7 +822,15 @@
       </w:r>
       <w:r>
         <w:br/>
-        <w:t>git add .   (add everything in current directory)</w:t>
+        <w:t>git add .   (</w:t>
+      </w:r>
+      <w:proofErr w:type="gramStart"/>
+      <w:r>
+        <w:t>add</w:t>
+      </w:r>
+      <w:proofErr w:type="gramEnd"/>
+      <w:r>
+        <w:t xml:space="preserve"> everything in current directory)</w:t>
       </w:r>
       <w:r>
         <w:br/>
@@ -573,7 +838,23 @@
       </w:r>
       <w:r>
         <w:br/>
-        <w:t>git remote add origin git@github.com:johnwarde/library.git   (links to repository at github.com)</w:t>
+        <w:t xml:space="preserve">git remote add origin </w:t>
+      </w:r>
+      <w:proofErr w:type="spellStart"/>
+      <w:r>
+        <w:t>git@github.com:johnwarde</w:t>
+      </w:r>
+      <w:proofErr w:type="spellEnd"/>
+      <w:r>
+        <w:t>/</w:t>
+      </w:r>
+      <w:proofErr w:type="spellStart"/>
+      <w:r>
+        <w:t>library.git</w:t>
+      </w:r>
+      <w:proofErr w:type="spellEnd"/>
+      <w:r>
+        <w:t xml:space="preserve">   (links to repository at github.com)</w:t>
       </w:r>
       <w:r>
         <w:br/>
@@ -596,12 +877,25 @@
     </w:p>
     <w:p/>
     <w:p>
-      <w:r>
-        <w:t>git status</w:t>
+      <w:proofErr w:type="gramStart"/>
+      <w:r>
+        <w:t>git</w:t>
+      </w:r>
+      <w:proofErr w:type="gramEnd"/>
+      <w:r>
+        <w:t xml:space="preserve"> status</w:t>
       </w:r>
       <w:r>
         <w:br/>
-        <w:t>git add src/library/Book.java</w:t>
+        <w:t xml:space="preserve">git add </w:t>
+      </w:r>
+      <w:proofErr w:type="spellStart"/>
+      <w:r>
+        <w:t>src</w:t>
+      </w:r>
+      <w:proofErr w:type="spellEnd"/>
+      <w:r>
+        <w:t>/library/Book.java</w:t>
       </w:r>
       <w:r>
         <w:br/>
@@ -610,13 +904,29 @@
         <w:t>g</w:t>
       </w:r>
       <w:r>
-        <w:t>it add src/library/Library.java</w:t>
+        <w:t xml:space="preserve">it add </w:t>
+      </w:r>
+      <w:proofErr w:type="spellStart"/>
+      <w:r>
+        <w:t>src</w:t>
+      </w:r>
+      <w:proofErr w:type="spellEnd"/>
+      <w:r>
+        <w:t>/library/Library.java</w:t>
       </w:r>
       <w:r>
         <w:br/>
       </w:r>
       <w:r>
-        <w:t>git add . (you need to do a git add on already tracked/modified files too to pu</w:t>
+        <w:t>git add . (</w:t>
+      </w:r>
+      <w:proofErr w:type="gramStart"/>
+      <w:r>
+        <w:t>you</w:t>
+      </w:r>
+      <w:proofErr w:type="gramEnd"/>
+      <w:r>
+        <w:t xml:space="preserve"> need to do a git add on already tracked/modified files too to pu</w:t>
       </w:r>
       <w:r>
         <w:t>t them into staging for commit)</w:t>
@@ -633,8 +943,13 @@
       <w:r>
         <w:br/>
       </w:r>
-      <w:r>
-        <w:t>git push origin master  (pus</w:t>
+      <w:proofErr w:type="gramStart"/>
+      <w:r>
+        <w:t>git</w:t>
+      </w:r>
+      <w:proofErr w:type="gramEnd"/>
+      <w:r>
+        <w:t xml:space="preserve"> push origin master  (pus</w:t>
       </w:r>
       <w:r>
         <w:t>h changes to remote repository)</w:t>
@@ -721,18 +1036,49 @@
       </w:r>
     </w:p>
     <w:p>
-      <w:r>
-        <w:t>git log</w:t>
-      </w:r>
-    </w:p>
-    <w:p>
-      <w:r>
-        <w:t>git –help</w:t>
-      </w:r>
-    </w:p>
-    <w:p>
-      <w:r>
-        <w:t xml:space="preserve">git rm --cached ../docs/~$nNotes.docx  (supposed to remove tracked file but didn’t work) </w:t>
+      <w:proofErr w:type="gramStart"/>
+      <w:r>
+        <w:t>git</w:t>
+      </w:r>
+      <w:proofErr w:type="gramEnd"/>
+      <w:r>
+        <w:t xml:space="preserve"> log</w:t>
+      </w:r>
+    </w:p>
+    <w:p>
+      <w:proofErr w:type="gramStart"/>
+      <w:r>
+        <w:t>git</w:t>
+      </w:r>
+      <w:proofErr w:type="gramEnd"/>
+      <w:r>
+        <w:t xml:space="preserve"> –help</w:t>
+      </w:r>
+    </w:p>
+    <w:p>
+      <w:proofErr w:type="gramStart"/>
+      <w:r>
+        <w:t>git</w:t>
+      </w:r>
+      <w:proofErr w:type="gramEnd"/>
+      <w:r>
+        <w:t xml:space="preserve"> </w:t>
+      </w:r>
+      <w:proofErr w:type="spellStart"/>
+      <w:r>
+        <w:t>rm</w:t>
+      </w:r>
+      <w:proofErr w:type="spellEnd"/>
+      <w:r>
+        <w:t xml:space="preserve"> --cached ../docs/~$</w:t>
+      </w:r>
+      <w:proofErr w:type="gramStart"/>
+      <w:r>
+        <w:t>nNotes.docx  (</w:t>
+      </w:r>
+      <w:proofErr w:type="gramEnd"/>
+      <w:r>
+        <w:t xml:space="preserve">supposed to remove tracked file but didn’t work) </w:t>
       </w:r>
     </w:p>
     <w:p/>
@@ -767,13 +1113,37 @@
         </w:numPr>
       </w:pPr>
       <w:r>
-        <w:t>Upgraded VirtualBox to 4.3.18 which resolved the “make sure the kerne</w:t>
+        <w:t xml:space="preserve">Upgraded </w:t>
+      </w:r>
+      <w:proofErr w:type="spellStart"/>
+      <w:r>
+        <w:t>VirtualBox</w:t>
+      </w:r>
+      <w:proofErr w:type="spellEnd"/>
+      <w:r>
+        <w:t xml:space="preserve"> to 4.3.18 which resolved the “make sure the kerne</w:t>
       </w:r>
       <w:r>
         <w:t>l module has been loaded successfully</w:t>
       </w:r>
       <w:r>
-        <w:t>” (also bad dll message on opening of VirtualBox).  All VMs are now working</w:t>
+        <w:t xml:space="preserve">” (also bad </w:t>
+      </w:r>
+      <w:proofErr w:type="spellStart"/>
+      <w:r>
+        <w:t>dll</w:t>
+      </w:r>
+      <w:proofErr w:type="spellEnd"/>
+      <w:r>
+        <w:t xml:space="preserve"> message on opening of </w:t>
+      </w:r>
+      <w:proofErr w:type="spellStart"/>
+      <w:r>
+        <w:t>VirtualBox</w:t>
+      </w:r>
+      <w:proofErr w:type="spellEnd"/>
+      <w:r>
+        <w:t>).  All VMs are now working</w:t>
       </w:r>
     </w:p>
     <w:p>
@@ -951,7 +1321,15 @@
         </w:r>
       </w:hyperlink>
       <w:r>
-        <w:t xml:space="preserve"> and let the Ubuntu Software Center open the .deb file</w:t>
+        <w:t xml:space="preserve"> and let the Ubuntu Software </w:t>
+      </w:r>
+      <w:proofErr w:type="spellStart"/>
+      <w:r>
+        <w:t>Center</w:t>
+      </w:r>
+      <w:proofErr w:type="spellEnd"/>
+      <w:r>
+        <w:t xml:space="preserve"> open the .deb file</w:t>
       </w:r>
     </w:p>
     <w:p/>
@@ -979,7 +1357,15 @@
         </w:numPr>
       </w:pPr>
       <w:r>
-        <w:t>Attempt to get stuff going on the macbook …</w:t>
+        <w:t xml:space="preserve">Attempt to get stuff going on the </w:t>
+      </w:r>
+      <w:proofErr w:type="spellStart"/>
+      <w:r>
+        <w:t>macbook</w:t>
+      </w:r>
+      <w:proofErr w:type="spellEnd"/>
+      <w:r>
+        <w:t xml:space="preserve"> …</w:t>
       </w:r>
     </w:p>
     <w:p>
@@ -1056,8 +1442,13 @@
         </w:numPr>
       </w:pPr>
       <w:r>
-        <w:t>On Unbuntu</w:t>
-      </w:r>
+        <w:t xml:space="preserve">On </w:t>
+      </w:r>
+      <w:proofErr w:type="spellStart"/>
+      <w:r>
+        <w:t>Unbuntu</w:t>
+      </w:r>
+      <w:proofErr w:type="spellEnd"/>
     </w:p>
     <w:p>
       <w:pPr>
@@ -1080,47 +1471,87 @@
       </w:hyperlink>
       <w:r>
         <w:br/>
-        <w:t xml:space="preserve">sudo add-apt-repository ppa:webupd8team/java </w:t>
-      </w:r>
-    </w:p>
-    <w:p>
-      <w:pPr>
-        <w:pStyle w:val="ListParagraph"/>
-      </w:pPr>
-      <w:r>
-        <w:t xml:space="preserve">sudo apt-get update </w:t>
-      </w:r>
-    </w:p>
-    <w:p>
-      <w:pPr>
-        <w:pStyle w:val="ListParagraph"/>
-      </w:pPr>
-      <w:r>
-        <w:t xml:space="preserve">sudo apt-get install oracle-java7-installer </w:t>
-      </w:r>
-    </w:p>
-    <w:p>
-      <w:pPr>
-        <w:pStyle w:val="ListParagraph"/>
-      </w:pPr>
-      <w:r>
-        <w:t xml:space="preserve">java -version </w:t>
-      </w:r>
-    </w:p>
-    <w:p>
-      <w:pPr>
-        <w:pStyle w:val="ListParagraph"/>
-      </w:pPr>
-      <w:r>
-        <w:t xml:space="preserve">javac -version </w:t>
-      </w:r>
-    </w:p>
-    <w:p>
-      <w:pPr>
-        <w:pStyle w:val="ListParagraph"/>
-      </w:pPr>
-      <w:r>
-        <w:t xml:space="preserve">sudo apt-get install oracle-java7-set-default </w:t>
+      </w:r>
+      <w:proofErr w:type="spellStart"/>
+      <w:r>
+        <w:t>sudo</w:t>
+      </w:r>
+      <w:proofErr w:type="spellEnd"/>
+      <w:r>
+        <w:t xml:space="preserve"> add-apt-repository ppa:webupd8team/java </w:t>
+      </w:r>
+    </w:p>
+    <w:p>
+      <w:pPr>
+        <w:pStyle w:val="ListParagraph"/>
+      </w:pPr>
+      <w:proofErr w:type="spellStart"/>
+      <w:proofErr w:type="gramStart"/>
+      <w:r>
+        <w:t>sudo</w:t>
+      </w:r>
+      <w:proofErr w:type="spellEnd"/>
+      <w:proofErr w:type="gramEnd"/>
+      <w:r>
+        <w:t xml:space="preserve"> apt-get update </w:t>
+      </w:r>
+    </w:p>
+    <w:p>
+      <w:pPr>
+        <w:pStyle w:val="ListParagraph"/>
+      </w:pPr>
+      <w:proofErr w:type="spellStart"/>
+      <w:proofErr w:type="gramStart"/>
+      <w:r>
+        <w:t>sudo</w:t>
+      </w:r>
+      <w:proofErr w:type="spellEnd"/>
+      <w:proofErr w:type="gramEnd"/>
+      <w:r>
+        <w:t xml:space="preserve"> apt-get install oracle-java7-installer </w:t>
+      </w:r>
+    </w:p>
+    <w:p>
+      <w:pPr>
+        <w:pStyle w:val="ListParagraph"/>
+      </w:pPr>
+      <w:proofErr w:type="gramStart"/>
+      <w:r>
+        <w:t>java</w:t>
+      </w:r>
+      <w:proofErr w:type="gramEnd"/>
+      <w:r>
+        <w:t xml:space="preserve"> -version </w:t>
+      </w:r>
+    </w:p>
+    <w:p>
+      <w:pPr>
+        <w:pStyle w:val="ListParagraph"/>
+      </w:pPr>
+      <w:proofErr w:type="spellStart"/>
+      <w:proofErr w:type="gramStart"/>
+      <w:r>
+        <w:t>javac</w:t>
+      </w:r>
+      <w:proofErr w:type="spellEnd"/>
+      <w:proofErr w:type="gramEnd"/>
+      <w:r>
+        <w:t xml:space="preserve"> -version </w:t>
+      </w:r>
+    </w:p>
+    <w:p>
+      <w:pPr>
+        <w:pStyle w:val="ListParagraph"/>
+      </w:pPr>
+      <w:proofErr w:type="spellStart"/>
+      <w:proofErr w:type="gramStart"/>
+      <w:r>
+        <w:t>sudo</w:t>
+      </w:r>
+      <w:proofErr w:type="spellEnd"/>
+      <w:proofErr w:type="gramEnd"/>
+      <w:r>
+        <w:t xml:space="preserve"> apt-get install oracle-java7-set-default </w:t>
       </w:r>
     </w:p>
     <w:p/>
@@ -1247,7 +1678,31 @@
         </w:numPr>
       </w:pPr>
       <w:r>
-        <w:t>Downloaded the .dmg file for ChefDK however I am getting an “Illegal Instruction 4” or “Segmention fault: 11” when I try to run any chef commands</w:t>
+        <w:t>Downloaded the .</w:t>
+      </w:r>
+      <w:proofErr w:type="spellStart"/>
+      <w:r>
+        <w:t>dmg</w:t>
+      </w:r>
+      <w:proofErr w:type="spellEnd"/>
+      <w:r>
+        <w:t xml:space="preserve"> file for </w:t>
+      </w:r>
+      <w:proofErr w:type="spellStart"/>
+      <w:r>
+        <w:t>ChefDK</w:t>
+      </w:r>
+      <w:proofErr w:type="spellEnd"/>
+      <w:r>
+        <w:t xml:space="preserve"> however I am getting an “Illegal Instruction 4” or “</w:t>
+      </w:r>
+      <w:proofErr w:type="spellStart"/>
+      <w:r>
+        <w:t>Segmention</w:t>
+      </w:r>
+      <w:proofErr w:type="spellEnd"/>
+      <w:r>
+        <w:t xml:space="preserve"> fault: 11” when I try to run any chef commands</w:t>
       </w:r>
     </w:p>
     <w:p>
@@ -1259,7 +1714,15 @@
         </w:numPr>
       </w:pPr>
       <w:r>
-        <w:t>Decided to uninstall ChefDK and upgrade Mac OSX</w:t>
+        <w:t xml:space="preserve">Decided to uninstall </w:t>
+      </w:r>
+      <w:proofErr w:type="spellStart"/>
+      <w:r>
+        <w:t>ChefDK</w:t>
+      </w:r>
+      <w:proofErr w:type="spellEnd"/>
+      <w:r>
+        <w:t xml:space="preserve"> and upgrade Mac OSX</w:t>
       </w:r>
     </w:p>
     <w:p/>
@@ -1295,8 +1758,13 @@
           <w:numId w:val="6"/>
         </w:numPr>
       </w:pPr>
-      <w:r>
-        <w:t>Mackbook …</w:t>
+      <w:proofErr w:type="spellStart"/>
+      <w:r>
+        <w:t>Mackbook</w:t>
+      </w:r>
+      <w:proofErr w:type="spellEnd"/>
+      <w:r>
+        <w:t xml:space="preserve"> …</w:t>
       </w:r>
     </w:p>
     <w:p>
@@ -1308,7 +1776,15 @@
         </w:numPr>
       </w:pPr>
       <w:r>
-        <w:t xml:space="preserve">Successfully upgraded Mac OSX to Yosmite </w:t>
+        <w:t xml:space="preserve">Successfully upgraded Mac OSX to </w:t>
+      </w:r>
+      <w:proofErr w:type="spellStart"/>
+      <w:r>
+        <w:t>Yosmite</w:t>
+      </w:r>
+      <w:proofErr w:type="spellEnd"/>
+      <w:r>
+        <w:t xml:space="preserve"> </w:t>
       </w:r>
     </w:p>
     <w:p>
@@ -1320,7 +1796,15 @@
         </w:numPr>
       </w:pPr>
       <w:r>
-        <w:t>Successfully installed ChefDK:</w:t>
+        <w:t xml:space="preserve">Successfully installed </w:t>
+      </w:r>
+      <w:proofErr w:type="spellStart"/>
+      <w:r>
+        <w:t>ChefDK</w:t>
+      </w:r>
+      <w:proofErr w:type="spellEnd"/>
+      <w:r>
+        <w:t>:</w:t>
       </w:r>
     </w:p>
     <w:p>
@@ -1355,7 +1839,15 @@
         </w:numPr>
       </w:pPr>
       <w:r>
-        <w:t>Opened the .DMG file on the Mac and it contained a .pkg file, double clicked on this and it installed successfully</w:t>
+        <w:t>Opened the .DMG file on the Mac and it contained a .</w:t>
+      </w:r>
+      <w:proofErr w:type="spellStart"/>
+      <w:r>
+        <w:t>pkg</w:t>
+      </w:r>
+      <w:proofErr w:type="spellEnd"/>
+      <w:r>
+        <w:t xml:space="preserve"> file, double clicked on this and it installed successfully</w:t>
       </w:r>
     </w:p>
     <w:p>
@@ -1391,8 +1883,13 @@
         </w:numPr>
       </w:pPr>
       <w:r>
-        <w:t xml:space="preserve"> Saving this line although this may only be for installing chef client tools and not the ChefDK</w:t>
-      </w:r>
+        <w:t xml:space="preserve"> Saving this line although this may only be for installing chef client tools and not the </w:t>
+      </w:r>
+      <w:proofErr w:type="spellStart"/>
+      <w:r>
+        <w:t>ChefDK</w:t>
+      </w:r>
+      <w:proofErr w:type="spellEnd"/>
       <w:r>
         <w:br/>
         <w:t xml:space="preserve">curl -L </w:t>
@@ -1401,8 +1898,13 @@
         <w:t>http://www</w:t>
       </w:r>
       <w:r>
-        <w:t>.getchef.com/chef/install.sh | sudo</w:t>
-      </w:r>
+        <w:t xml:space="preserve">.getchef.com/chef/install.sh | </w:t>
+      </w:r>
+      <w:proofErr w:type="spellStart"/>
+      <w:r>
+        <w:t>sudo</w:t>
+      </w:r>
+      <w:proofErr w:type="spellEnd"/>
     </w:p>
     <w:p>
       <w:pPr>
@@ -1448,7 +1950,15 @@
         </w:numPr>
       </w:pPr>
       <w:r>
-        <w:t>Learned that Mac OSX is a derivative of BSD Unix and not Linux and have decided against using Mac OS as there may be incompatibilities with Linux packages I want to install and in terms of Chef, what would work on the Macbook may not Linux cloud instances.</w:t>
+        <w:t xml:space="preserve">Learned that Mac OSX is a derivative of BSD Unix and not Linux and have decided against using Mac OS as there may be incompatibilities with Linux packages I want to install and in terms of Chef, what would work on the </w:t>
+      </w:r>
+      <w:proofErr w:type="spellStart"/>
+      <w:r>
+        <w:t>Macbook</w:t>
+      </w:r>
+      <w:proofErr w:type="spellEnd"/>
+      <w:r>
+        <w:t xml:space="preserve"> may not Linux cloud instances.</w:t>
       </w:r>
     </w:p>
     <w:p>
@@ -1613,7 +2123,23 @@
         </w:numPr>
       </w:pPr>
       <w:r>
-        <w:t>Synced down mscdissertation repository from github and set it up so that I can make changes from Ubuntu, see “GIT COMMANDS” section above.</w:t>
+        <w:t xml:space="preserve">Synced down </w:t>
+      </w:r>
+      <w:proofErr w:type="spellStart"/>
+      <w:r>
+        <w:t>mscdissertation</w:t>
+      </w:r>
+      <w:proofErr w:type="spellEnd"/>
+      <w:r>
+        <w:t xml:space="preserve"> repository from </w:t>
+      </w:r>
+      <w:proofErr w:type="spellStart"/>
+      <w:r>
+        <w:t>github</w:t>
+      </w:r>
+      <w:proofErr w:type="spellEnd"/>
+      <w:r>
+        <w:t xml:space="preserve"> and set it up so that I can make changes from Ubuntu, see “GIT COMMANDS” section above.</w:t>
       </w:r>
     </w:p>
     <w:p/>
@@ -1740,8 +2266,21 @@
         <w:t>C:\apps\sts-bundle</w:t>
       </w:r>
       <w:r>
-        <w:t>.  However, it did not work straight away, the error message suggesting that there was a mismatch between 32 bit versus 64 bit. So ..</w:t>
-      </w:r>
+        <w:t xml:space="preserve">.  However, it did not work straight away, the error message suggesting that there was a mismatch </w:t>
+      </w:r>
+      <w:proofErr w:type="gramStart"/>
+      <w:r>
+        <w:t>between 32 bit versus 64 bit</w:t>
+      </w:r>
+      <w:proofErr w:type="gramEnd"/>
+      <w:r>
+        <w:t xml:space="preserve">. </w:t>
+      </w:r>
+      <w:proofErr w:type="gramStart"/>
+      <w:r>
+        <w:t>So ..</w:t>
+      </w:r>
+      <w:proofErr w:type="gramEnd"/>
     </w:p>
     <w:p>
       <w:pPr>
@@ -1928,7 +2467,15 @@
         </w:numPr>
       </w:pPr>
       <w:r>
-        <w:t xml:space="preserve">Cleaned up Path environment variables: had empty entries, duplicates, folders that no longer existed and finally need to delete some java*.exe in %SYSTEMROOT%\System32 which were version 1.6.  </w:t>
+        <w:t xml:space="preserve">Cleaned up Path environment variables: had empty entries, duplicates, folders that no longer existed and finally need to delete some java*.exe in %SYSTEMROOT%\System32 which </w:t>
+      </w:r>
+      <w:proofErr w:type="gramStart"/>
+      <w:r>
+        <w:t>were</w:t>
+      </w:r>
+      <w:proofErr w:type="gramEnd"/>
+      <w:r>
+        <w:t xml:space="preserve"> version 1.6.  </w:t>
       </w:r>
     </w:p>
     <w:p>
@@ -1954,8 +2501,37 @@
         </w:numPr>
       </w:pPr>
       <w:r>
-        <w:t>Installed Erlang 64bit prerequisite for RabbitMQ, accepted defaults except for destination folder which defaulted to erl6.3 for Erlang OTP 17 (2 numbers are confusing) so chose C:\Program Files\erlang</w:t>
-      </w:r>
+        <w:t xml:space="preserve">Installed </w:t>
+      </w:r>
+      <w:proofErr w:type="spellStart"/>
+      <w:r>
+        <w:t>Erlang</w:t>
+      </w:r>
+      <w:proofErr w:type="spellEnd"/>
+      <w:r>
+        <w:t xml:space="preserve"> 64bit prerequisite for </w:t>
+      </w:r>
+      <w:proofErr w:type="spellStart"/>
+      <w:r>
+        <w:t>RabbitMQ</w:t>
+      </w:r>
+      <w:proofErr w:type="spellEnd"/>
+      <w:r>
+        <w:t xml:space="preserve">, accepted defaults except for destination folder which defaulted to erl6.3 for </w:t>
+      </w:r>
+      <w:proofErr w:type="spellStart"/>
+      <w:r>
+        <w:t>Erlang</w:t>
+      </w:r>
+      <w:proofErr w:type="spellEnd"/>
+      <w:r>
+        <w:t xml:space="preserve"> OTP 17 (2 numbers are confusing) so chose C:\Program Files\</w:t>
+      </w:r>
+      <w:proofErr w:type="spellStart"/>
+      <w:r>
+        <w:t>erlang</w:t>
+      </w:r>
+      <w:proofErr w:type="spellEnd"/>
     </w:p>
     <w:p>
       <w:pPr>
@@ -1966,7 +2542,15 @@
         </w:numPr>
       </w:pPr>
       <w:r>
-        <w:t xml:space="preserve">Installed what looks like the 32bit of RabbitMQ (did not appear to have a 64 bit version).  Installs just as a service don’t see a front end maybe a web interface.  More info here: </w:t>
+        <w:t xml:space="preserve">Installed what looks like the 32bit of </w:t>
+      </w:r>
+      <w:proofErr w:type="spellStart"/>
+      <w:r>
+        <w:t>RabbitMQ</w:t>
+      </w:r>
+      <w:proofErr w:type="spellEnd"/>
+      <w:r>
+        <w:t xml:space="preserve"> (did not appear to have a 64 bit version).  Installs just as a service don’t see a front end maybe a web interface.  More info here: </w:t>
       </w:r>
       <w:hyperlink r:id="rId25" w:history="1">
         <w:r>
@@ -1989,7 +2573,15 @@
         </w:numPr>
       </w:pPr>
       <w:r>
-        <w:t>Was able to put together a sample project containing a web server and AMQP (RabbitMQ) working together and simultaneously!</w:t>
+        <w:t>Was able to put together a sample project containing a web server and AMQP (</w:t>
+      </w:r>
+      <w:proofErr w:type="spellStart"/>
+      <w:r>
+        <w:t>RabbitMQ</w:t>
+      </w:r>
+      <w:proofErr w:type="spellEnd"/>
+      <w:r>
+        <w:t>) working together and simultaneously!</w:t>
       </w:r>
     </w:p>
     <w:p>
@@ -2142,8 +2734,13 @@
         <w:t>Successfully extracted ‘</w:t>
       </w:r>
       <w:r>
-        <w:t>spring-boot-sample-web-secure-jdbc</w:t>
-      </w:r>
+        <w:t>spring-boot-sample-web-secure-</w:t>
+      </w:r>
+      <w:proofErr w:type="spellStart"/>
+      <w:r>
+        <w:t>jdbc</w:t>
+      </w:r>
+      <w:proofErr w:type="spellEnd"/>
       <w:r>
         <w:t>’ from Spring Boot samples</w:t>
       </w:r>
@@ -2199,7 +2796,23 @@
         </w:numPr>
       </w:pPr>
       <w:r>
-        <w:t>Got ThemeLeaf templating working with security, see CL</w:t>
+        <w:t xml:space="preserve">Got </w:t>
+      </w:r>
+      <w:proofErr w:type="spellStart"/>
+      <w:r>
+        <w:t>ThemeLeaf</w:t>
+      </w:r>
+      <w:proofErr w:type="spellEnd"/>
+      <w:r>
+        <w:t xml:space="preserve"> </w:t>
+      </w:r>
+      <w:proofErr w:type="spellStart"/>
+      <w:r>
+        <w:t>templating</w:t>
+      </w:r>
+      <w:proofErr w:type="spellEnd"/>
+      <w:r>
+        <w:t xml:space="preserve"> working with security, see CL</w:t>
       </w:r>
     </w:p>
     <w:p>
@@ -2211,7 +2824,23 @@
         </w:numPr>
       </w:pPr>
       <w:r>
-        <w:t>When I get a blank screen render out usually that means that there was an error in the templating engine ThymeLeaf and should look at the Console in STS for error messages</w:t>
+        <w:t xml:space="preserve">When I get a blank screen render out usually that means that there was an error in the </w:t>
+      </w:r>
+      <w:proofErr w:type="spellStart"/>
+      <w:r>
+        <w:t>templating</w:t>
+      </w:r>
+      <w:proofErr w:type="spellEnd"/>
+      <w:r>
+        <w:t xml:space="preserve"> engine </w:t>
+      </w:r>
+      <w:proofErr w:type="spellStart"/>
+      <w:r>
+        <w:t>ThymeLeaf</w:t>
+      </w:r>
+      <w:proofErr w:type="spellEnd"/>
+      <w:r>
+        <w:t xml:space="preserve"> and should look at the Console in STS for error messages</w:t>
       </w:r>
     </w:p>
     <w:p>
@@ -2256,8 +2885,13 @@
           <w:numId w:val="15"/>
         </w:numPr>
       </w:pPr>
-      <w:r>
-        <w:t>WebApp does not log out properly, trying things</w:t>
+      <w:proofErr w:type="spellStart"/>
+      <w:r>
+        <w:t>WebApp</w:t>
+      </w:r>
+      <w:proofErr w:type="spellEnd"/>
+      <w:r>
+        <w:t xml:space="preserve"> does not log out properly, trying things</w:t>
       </w:r>
     </w:p>
     <w:p>
@@ -2272,7 +2906,20 @@
         <w:t>Added the following to the end of “</w:t>
       </w:r>
       <w:r>
-        <w:t>protected void configure(HttpSecurity http) throws Exception {</w:t>
+        <w:t xml:space="preserve">protected void </w:t>
+      </w:r>
+      <w:proofErr w:type="gramStart"/>
+      <w:r>
+        <w:t>configure(</w:t>
+      </w:r>
+      <w:proofErr w:type="spellStart"/>
+      <w:proofErr w:type="gramEnd"/>
+      <w:r>
+        <w:t>HttpSecurity</w:t>
+      </w:r>
+      <w:proofErr w:type="spellEnd"/>
+      <w:r>
+        <w:t xml:space="preserve"> http) throws Exception {</w:t>
       </w:r>
       <w:r>
         <w:t xml:space="preserve"> “ (does not work!!)</w:t>
@@ -2298,7 +2945,23 @@
         </w:numPr>
       </w:pPr>
       <w:r>
-        <w:t>For the image folder in the webapp, trying to keep  unform URI so that when the Java jar runs  on a Linux VM it will work straight away – may need to revisit current code then … this might be the answer …</w:t>
+        <w:t xml:space="preserve">For the image folder in the </w:t>
+      </w:r>
+      <w:proofErr w:type="spellStart"/>
+      <w:r>
+        <w:t>webapp</w:t>
+      </w:r>
+      <w:proofErr w:type="spellEnd"/>
+      <w:r>
+        <w:t xml:space="preserve">, trying to keep  </w:t>
+      </w:r>
+      <w:proofErr w:type="spellStart"/>
+      <w:r>
+        <w:t>unform</w:t>
+      </w:r>
+      <w:proofErr w:type="spellEnd"/>
+      <w:r>
+        <w:t xml:space="preserve"> URI so that when the Java jar runs  on a Linux VM it will work straight away – may need to revisit current code then … this might be the answer …</w:t>
       </w:r>
       <w:r>
         <w:br/>
@@ -2327,7 +2990,15 @@
         </w:numPr>
       </w:pPr>
       <w:r>
-        <w:t>Was able to get the reference app working with RabbitMQ reliably by running it as an application rather than a web service.</w:t>
+        <w:t xml:space="preserve">Was able to get the reference app working with </w:t>
+      </w:r>
+      <w:proofErr w:type="spellStart"/>
+      <w:r>
+        <w:t>RabbitMQ</w:t>
+      </w:r>
+      <w:proofErr w:type="spellEnd"/>
+      <w:r>
+        <w:t xml:space="preserve"> reliably by running it as an application rather than a web service.</w:t>
       </w:r>
     </w:p>
     <w:p>
@@ -2339,7 +3010,15 @@
         </w:numPr>
       </w:pPr>
       <w:r>
-        <w:t>Stopped RabbitMQ in Services</w:t>
+        <w:t xml:space="preserve">Stopped </w:t>
+      </w:r>
+      <w:proofErr w:type="spellStart"/>
+      <w:r>
+        <w:t>RabbitMQ</w:t>
+      </w:r>
+      <w:proofErr w:type="spellEnd"/>
+      <w:r>
+        <w:t xml:space="preserve"> in Services</w:t>
       </w:r>
     </w:p>
     <w:p>
@@ -2351,7 +3030,15 @@
         </w:numPr>
       </w:pPr>
       <w:r>
-        <w:t>Started RabbitMQ as an application by</w:t>
+        <w:t xml:space="preserve">Started </w:t>
+      </w:r>
+      <w:proofErr w:type="spellStart"/>
+      <w:r>
+        <w:t>RabbitMQ</w:t>
+      </w:r>
+      <w:proofErr w:type="spellEnd"/>
+      <w:r>
+        <w:t xml:space="preserve"> as an application by</w:t>
       </w:r>
     </w:p>
     <w:p>
@@ -2363,10 +3050,39 @@
         </w:numPr>
       </w:pPr>
       <w:r>
-        <w:t>Selecting Start-&gt;All Programs&gt;RabbitMQ Server-&gt;”</w:t>
-      </w:r>
-      <w:r>
-        <w:t>RabbitMQ Command Prompt (sbin dir)</w:t>
+        <w:t>Selecting Start-&gt;All Programs&gt;</w:t>
+      </w:r>
+      <w:proofErr w:type="spellStart"/>
+      <w:r>
+        <w:t>RabbitMQ</w:t>
+      </w:r>
+      <w:proofErr w:type="spellEnd"/>
+      <w:r>
+        <w:t xml:space="preserve"> Server-&gt;”</w:t>
+      </w:r>
+      <w:proofErr w:type="spellStart"/>
+      <w:r>
+        <w:t>RabbitMQ</w:t>
+      </w:r>
+      <w:proofErr w:type="spellEnd"/>
+      <w:r>
+        <w:t xml:space="preserve"> Command Prompt (</w:t>
+      </w:r>
+      <w:proofErr w:type="spellStart"/>
+      <w:r>
+        <w:t>sbin</w:t>
+      </w:r>
+      <w:proofErr w:type="spellEnd"/>
+      <w:r>
+        <w:t xml:space="preserve"> </w:t>
+      </w:r>
+      <w:proofErr w:type="spellStart"/>
+      <w:r>
+        <w:t>dir</w:t>
+      </w:r>
+      <w:proofErr w:type="spellEnd"/>
+      <w:r>
+        <w:t>)</w:t>
       </w:r>
       <w:r>
         <w:t>” – right-clicking this and choosing “Run as Administrator”, also start a 2</w:t>
@@ -2421,64 +3137,167 @@
       </w:r>
       <w:r>
         <w:br/>
-        <w:t>rabbitmqctl list_queues foo  (list the no.of messages in queue)</w:t>
+      </w:r>
+      <w:proofErr w:type="spellStart"/>
+      <w:r>
+        <w:t>rabbitmqctl</w:t>
+      </w:r>
+      <w:proofErr w:type="spellEnd"/>
+      <w:r>
+        <w:t xml:space="preserve"> </w:t>
+      </w:r>
+      <w:proofErr w:type="spellStart"/>
+      <w:r>
+        <w:t>list_queues</w:t>
+      </w:r>
+      <w:proofErr w:type="spellEnd"/>
+      <w:r>
+        <w:t xml:space="preserve"> foo  (list the </w:t>
+      </w:r>
+      <w:proofErr w:type="spellStart"/>
+      <w:r>
+        <w:t>no.of</w:t>
+      </w:r>
+      <w:proofErr w:type="spellEnd"/>
+      <w:r>
+        <w:t xml:space="preserve"> messages in queue)</w:t>
       </w:r>
       <w:r>
         <w:br/>
       </w:r>
-      <w:r>
-        <w:t>rabbitmqctl list_users</w:t>
-      </w:r>
+      <w:proofErr w:type="spellStart"/>
+      <w:r>
+        <w:t>rabbitmqctl</w:t>
+      </w:r>
+      <w:proofErr w:type="spellEnd"/>
+      <w:r>
+        <w:t xml:space="preserve"> </w:t>
+      </w:r>
+      <w:proofErr w:type="spellStart"/>
+      <w:r>
+        <w:t>list_users</w:t>
+      </w:r>
+      <w:proofErr w:type="spellEnd"/>
       <w:r>
         <w:br/>
       </w:r>
-      <w:r>
-        <w:t>rabbitmqctl list_user_permissions</w:t>
-      </w:r>
+      <w:proofErr w:type="spellStart"/>
+      <w:r>
+        <w:t>rabbitmqctl</w:t>
+      </w:r>
+      <w:proofErr w:type="spellEnd"/>
+      <w:r>
+        <w:t xml:space="preserve"> </w:t>
+      </w:r>
+      <w:proofErr w:type="spellStart"/>
+      <w:r>
+        <w:t>list_user_permissions</w:t>
+      </w:r>
+      <w:proofErr w:type="spellEnd"/>
       <w:r>
         <w:t xml:space="preserve"> &lt;username&gt;</w:t>
       </w:r>
       <w:r>
         <w:br/>
       </w:r>
-      <w:r>
-        <w:t>rabbitmqctl list_queues</w:t>
-      </w:r>
+      <w:proofErr w:type="spellStart"/>
+      <w:r>
+        <w:t>rabbitmqctl</w:t>
+      </w:r>
+      <w:proofErr w:type="spellEnd"/>
+      <w:r>
+        <w:t xml:space="preserve"> </w:t>
+      </w:r>
+      <w:proofErr w:type="spellStart"/>
+      <w:r>
+        <w:t>list_queues</w:t>
+      </w:r>
+      <w:proofErr w:type="spellEnd"/>
       <w:r>
         <w:br/>
       </w:r>
-      <w:r>
-        <w:t>rabbitmqctl list_exchanges</w:t>
-      </w:r>
+      <w:proofErr w:type="spellStart"/>
+      <w:r>
+        <w:t>rabbitmqctl</w:t>
+      </w:r>
+      <w:proofErr w:type="spellEnd"/>
+      <w:r>
+        <w:t xml:space="preserve"> </w:t>
+      </w:r>
+      <w:proofErr w:type="spellStart"/>
+      <w:r>
+        <w:t>list_exchanges</w:t>
+      </w:r>
+      <w:proofErr w:type="spellEnd"/>
       <w:r>
         <w:br/>
       </w:r>
-      <w:r>
-        <w:t>rabbitmqctl list_bindings</w:t>
-      </w:r>
+      <w:proofErr w:type="spellStart"/>
+      <w:r>
+        <w:t>rabbitmqctl</w:t>
+      </w:r>
+      <w:proofErr w:type="spellEnd"/>
+      <w:r>
+        <w:t xml:space="preserve"> </w:t>
+      </w:r>
+      <w:proofErr w:type="spellStart"/>
+      <w:r>
+        <w:t>list_bindings</w:t>
+      </w:r>
+      <w:proofErr w:type="spellEnd"/>
       <w:r>
         <w:br/>
       </w:r>
-      <w:r>
-        <w:t>rabbitmqctl list_connections</w:t>
-      </w:r>
+      <w:proofErr w:type="spellStart"/>
+      <w:r>
+        <w:t>rabbitmqctl</w:t>
+      </w:r>
+      <w:proofErr w:type="spellEnd"/>
+      <w:r>
+        <w:t xml:space="preserve"> </w:t>
+      </w:r>
+      <w:proofErr w:type="spellStart"/>
+      <w:r>
+        <w:t>list_connections</w:t>
+      </w:r>
+      <w:proofErr w:type="spellEnd"/>
       <w:r>
         <w:br/>
       </w:r>
-      <w:r>
-        <w:t>rabbitmqctl list_consumers</w:t>
-      </w:r>
+      <w:proofErr w:type="spellStart"/>
+      <w:r>
+        <w:t>rabbitmqctl</w:t>
+      </w:r>
+      <w:proofErr w:type="spellEnd"/>
+      <w:r>
+        <w:t xml:space="preserve"> </w:t>
+      </w:r>
+      <w:proofErr w:type="spellStart"/>
+      <w:r>
+        <w:t>list_consumers</w:t>
+      </w:r>
+      <w:proofErr w:type="spellEnd"/>
       <w:r>
         <w:br/>
       </w:r>
-      <w:r>
-        <w:t>rabbitmqctl status</w:t>
+      <w:proofErr w:type="spellStart"/>
+      <w:r>
+        <w:t>rabbitmqctl</w:t>
+      </w:r>
+      <w:proofErr w:type="spellEnd"/>
+      <w:r>
+        <w:t xml:space="preserve"> status</w:t>
       </w:r>
       <w:r>
         <w:br/>
       </w:r>
-      <w:r>
-        <w:t>rabbitmqctl  (for full help)</w:t>
+      <w:proofErr w:type="spellStart"/>
+      <w:r>
+        <w:t>rabbitmqctl</w:t>
+      </w:r>
+      <w:proofErr w:type="spellEnd"/>
+      <w:r>
+        <w:t xml:space="preserve">  (for full help)</w:t>
       </w:r>
     </w:p>
     <w:p>
@@ -2511,7 +3330,15 @@
         </w:numPr>
       </w:pPr>
       <w:r>
-        <w:t>STS/Eclipse/EGit – if git view is not showing all projects (i.e. not showing a recently added project to workspace) then right-click on that project and select Team-&gt;Synchronise (with GIT)</w:t>
+        <w:t>STS/Eclipse/</w:t>
+      </w:r>
+      <w:proofErr w:type="spellStart"/>
+      <w:r>
+        <w:t>EGit</w:t>
+      </w:r>
+      <w:proofErr w:type="spellEnd"/>
+      <w:r>
+        <w:t xml:space="preserve"> – if git view is not showing all projects (i.e. not showing a recently added project to workspace) then right-click on that project and select Team-&gt;Synchronise (with GIT)</w:t>
       </w:r>
     </w:p>
     <w:p/>
@@ -2567,8 +3394,311 @@
       <w:r>
         <w:t>Click the defaults after that</w:t>
       </w:r>
+    </w:p>
+    <w:p/>
+    <w:p>
+      <w:r>
+        <w:t>08/02/2015</w:t>
+      </w:r>
+    </w:p>
+    <w:p>
+      <w:pPr>
+        <w:pStyle w:val="ListParagraph"/>
+        <w:numPr>
+          <w:ilvl w:val="0"/>
+          <w:numId w:val="17"/>
+        </w:numPr>
+      </w:pPr>
+      <w:r>
+        <w:t xml:space="preserve">Added </w:t>
+      </w:r>
+      <w:proofErr w:type="spellStart"/>
+      <w:r>
+        <w:t>jClouds</w:t>
+      </w:r>
+      <w:proofErr w:type="spellEnd"/>
+      <w:r>
+        <w:t xml:space="preserve"> inter-cloud framework to the </w:t>
+      </w:r>
+      <w:proofErr w:type="spellStart"/>
+      <w:r>
+        <w:t>WebApp</w:t>
+      </w:r>
+      <w:proofErr w:type="spellEnd"/>
+      <w:r>
+        <w:t xml:space="preserve"> and Processor components using the information here: </w:t>
+      </w:r>
+    </w:p>
+    <w:p>
+      <w:pPr>
+        <w:pStyle w:val="ListParagraph"/>
+        <w:numPr>
+          <w:ilvl w:val="1"/>
+          <w:numId w:val="17"/>
+        </w:numPr>
+      </w:pPr>
+      <w:r>
+        <w:t>Added the following lines inside the dependencies tag:</w:t>
+      </w:r>
+      <w:r>
+        <w:br/>
+      </w:r>
+      <w:r>
+        <w:t>&lt;dependency&gt;</w:t>
+      </w:r>
+      <w:r>
+        <w:br/>
+      </w:r>
+      <w:r>
+        <w:tab/>
+        <w:t>&lt;</w:t>
+      </w:r>
+      <w:proofErr w:type="spellStart"/>
+      <w:r>
+        <w:t>groupId</w:t>
+      </w:r>
+      <w:proofErr w:type="spellEnd"/>
+      <w:r>
+        <w:t>&gt;</w:t>
+      </w:r>
+      <w:proofErr w:type="spellStart"/>
+      <w:r>
+        <w:t>org.apache.jclouds</w:t>
+      </w:r>
+      <w:proofErr w:type="spellEnd"/>
+      <w:r>
+        <w:t>&lt;/</w:t>
+      </w:r>
+      <w:proofErr w:type="spellStart"/>
+      <w:r>
+        <w:t>groupId</w:t>
+      </w:r>
+      <w:proofErr w:type="spellEnd"/>
+      <w:r>
+        <w:t>&gt;</w:t>
+      </w:r>
+      <w:r>
+        <w:br/>
+      </w:r>
+      <w:r>
+        <w:tab/>
+        <w:t>&lt;</w:t>
+      </w:r>
+      <w:proofErr w:type="spellStart"/>
+      <w:r>
+        <w:t>artifactId</w:t>
+      </w:r>
+      <w:proofErr w:type="spellEnd"/>
+      <w:r>
+        <w:t>&gt;</w:t>
+      </w:r>
+      <w:proofErr w:type="spellStart"/>
+      <w:r>
+        <w:t>jclouds</w:t>
+      </w:r>
+      <w:proofErr w:type="spellEnd"/>
+      <w:r>
+        <w:t>-all&lt;/</w:t>
+      </w:r>
+      <w:proofErr w:type="spellStart"/>
+      <w:r>
+        <w:t>artifactId</w:t>
+      </w:r>
+      <w:proofErr w:type="spellEnd"/>
+      <w:r>
+        <w:t>&gt;</w:t>
+      </w:r>
+      <w:r>
+        <w:tab/>
+        <w:t>&lt;version&gt;${</w:t>
+      </w:r>
+      <w:proofErr w:type="spellStart"/>
+      <w:r>
+        <w:t>jclouds.version</w:t>
+      </w:r>
+      <w:proofErr w:type="spellEnd"/>
+      <w:r>
+        <w:t>}&lt;/version&gt;</w:t>
+      </w:r>
+      <w:r>
+        <w:br/>
+      </w:r>
+      <w:r>
+        <w:t>&lt;/dependency&gt;</w:t>
+      </w:r>
+    </w:p>
+    <w:p>
+      <w:pPr>
+        <w:pStyle w:val="ListParagraph"/>
+        <w:numPr>
+          <w:ilvl w:val="1"/>
+          <w:numId w:val="17"/>
+        </w:numPr>
+      </w:pPr>
+      <w:r>
+        <w:t xml:space="preserve">And changed </w:t>
+      </w:r>
+      <w:r>
+        <w:t>${</w:t>
+      </w:r>
+      <w:proofErr w:type="spellStart"/>
+      <w:r>
+        <w:t>jclouds.version</w:t>
+      </w:r>
+      <w:proofErr w:type="spellEnd"/>
+      <w:r>
+        <w:t>}</w:t>
+      </w:r>
+      <w:r>
+        <w:t xml:space="preserve"> to the latest version of </w:t>
+      </w:r>
+      <w:proofErr w:type="spellStart"/>
+      <w:r>
+        <w:t>jClouds</w:t>
+      </w:r>
+      <w:proofErr w:type="spellEnd"/>
+      <w:r>
+        <w:t xml:space="preserve"> which is 1.8.1</w:t>
+      </w:r>
+    </w:p>
+    <w:p>
+      <w:pPr>
+        <w:pStyle w:val="ListParagraph"/>
+        <w:numPr>
+          <w:ilvl w:val="1"/>
+          <w:numId w:val="17"/>
+        </w:numPr>
+      </w:pPr>
+      <w:r>
+        <w:t>Ran the following maven command from the command line:</w:t>
+      </w:r>
+      <w:r>
+        <w:br/>
+      </w:r>
+      <w:proofErr w:type="spellStart"/>
+      <w:r>
+        <w:t>mvn</w:t>
+      </w:r>
+      <w:proofErr w:type="spellEnd"/>
+      <w:r>
+        <w:t xml:space="preserve"> </w:t>
+      </w:r>
+      <w:proofErr w:type="spellStart"/>
+      <w:r>
+        <w:t>dependency:copy-dependencies</w:t>
+      </w:r>
+      <w:proofErr w:type="spellEnd"/>
+    </w:p>
+    <w:p>
+      <w:pPr>
+        <w:pStyle w:val="ListParagraph"/>
+        <w:numPr>
+          <w:ilvl w:val="0"/>
+          <w:numId w:val="17"/>
+        </w:numPr>
+      </w:pPr>
+      <w:r>
+        <w:t>JMX  client jconsole.exe is available in the JDK at %JAVA_HOME%\</w:t>
+      </w:r>
+      <w:r>
+        <w:t>bin\jconsole</w:t>
+      </w:r>
+      <w:r>
+        <w:t>.exe (</w:t>
+      </w:r>
+      <w:r>
+        <w:t>C:</w:t>
+      </w:r>
+      <w:r>
+        <w:t>\Program Files\Java\jdk1.8.0_25\</w:t>
+      </w:r>
+      <w:r>
+        <w:t>bin\</w:t>
+      </w:r>
+      <w:proofErr w:type="spellStart"/>
+      <w:r>
+        <w:t>jconsole</w:t>
+      </w:r>
+      <w:proofErr w:type="spellEnd"/>
+      <w:r>
+        <w:t>)</w:t>
+      </w:r>
+    </w:p>
+    <w:p>
+      <w:pPr>
+        <w:pStyle w:val="ListParagraph"/>
+        <w:numPr>
+          <w:ilvl w:val="0"/>
+          <w:numId w:val="17"/>
+        </w:numPr>
+      </w:pPr>
+      <w:r>
+        <w:t>Trying out Live graph (</w:t>
+      </w:r>
+      <w:hyperlink r:id="rId31" w:history="1">
+        <w:r>
+          <w:rPr>
+            <w:rStyle w:val="Hyperlink"/>
+          </w:rPr>
+          <w:t>http://www.live-graph.org/</w:t>
+        </w:r>
+      </w:hyperlink>
+      <w:r>
+        <w:t xml:space="preserve">) and </w:t>
+      </w:r>
+      <w:proofErr w:type="spellStart"/>
+      <w:r>
+        <w:t>LogMX</w:t>
+      </w:r>
+      <w:proofErr w:type="spellEnd"/>
+      <w:r>
+        <w:t xml:space="preserve"> (</w:t>
+      </w:r>
+      <w:hyperlink r:id="rId32" w:history="1">
+        <w:r>
+          <w:rPr>
+            <w:rStyle w:val="Hyperlink"/>
+          </w:rPr>
+          <w:t>http://www.logmx.com/</w:t>
+        </w:r>
+      </w:hyperlink>
       <w:bookmarkStart w:id="0" w:name="_GoBack"/>
       <w:bookmarkEnd w:id="0"/>
+      <w:r>
+        <w:t>) for telemetry options</w:t>
+      </w:r>
+    </w:p>
+    <w:p>
+      <w:pPr>
+        <w:pStyle w:val="ListParagraph"/>
+        <w:numPr>
+          <w:ilvl w:val="0"/>
+          <w:numId w:val="17"/>
+        </w:numPr>
+      </w:pPr>
+      <w:r>
+        <w:t>Used information here to get selenium working from Java exported from Selenium IDE</w:t>
+      </w:r>
+      <w:r>
+        <w:br/>
+      </w:r>
+      <w:hyperlink r:id="rId33" w:history="1">
+        <w:r>
+          <w:rPr>
+            <w:rStyle w:val="Hyperlink"/>
+          </w:rPr>
+          <w:t>http://www.seleniumhq.org/download/maven.jsp</w:t>
+        </w:r>
+      </w:hyperlink>
+    </w:p>
+    <w:p>
+      <w:pPr>
+        <w:pStyle w:val="ListParagraph"/>
+        <w:numPr>
+          <w:ilvl w:val="0"/>
+          <w:numId w:val="17"/>
+        </w:numPr>
+      </w:pPr>
     </w:p>
     <w:sectPr>
       <w:pgSz w:w="11906" w:h="16838"/>
@@ -4167,7 +5297,7 @@
   <w:abstractNum w:abstractNumId="14">
     <w:nsid w:val="761439EA"/>
     <w:multiLevelType w:val="hybridMultilevel"/>
-    <w:tmpl w:val="42528EEC"/>
+    <w:tmpl w:val="52026FB2"/>
     <w:lvl w:ilvl="0" w:tplc="18090001">
       <w:start w:val="1"/>
       <w:numFmt w:val="bullet"/>
@@ -4192,7 +5322,7 @@
         <w:rFonts w:ascii="Courier New" w:hAnsi="Courier New" w:cs="Courier New" w:hint="default"/>
       </w:rPr>
     </w:lvl>
-    <w:lvl w:ilvl="2" w:tplc="18090005" w:tentative="1">
+    <w:lvl w:ilvl="2" w:tplc="18090005">
       <w:start w:val="1"/>
       <w:numFmt w:val="bullet"/>
       <w:lvlText w:val=""/>

</xml_diff>

<commit_message>
Added AWS notes to Infrastructure Notes
</commit_message>
<xml_diff>
--- a/research/Infrastructure Notes.docx
+++ b/research/Infrastructure Notes.docx
@@ -176,15 +176,13 @@
         </w:numPr>
       </w:pPr>
       <w:r>
-        <w:t xml:space="preserve">To share a folder between </w:t>
-      </w:r>
-      <w:proofErr w:type="spellStart"/>
-      <w:r>
-        <w:t>Linx</w:t>
-      </w:r>
-      <w:proofErr w:type="spellEnd"/>
-      <w:r>
-        <w:t xml:space="preserve"> and Windows:</w:t>
+        <w:t>To share a folder between Lin</w:t>
+      </w:r>
+      <w:r>
+        <w:t>u</w:t>
+      </w:r>
+      <w:r>
+        <w:t>x and Windows:</w:t>
       </w:r>
     </w:p>
     <w:p>
@@ -2557,7 +2555,19 @@
           <w:rPr>
             <w:rStyle w:val="Hyperlink"/>
           </w:rPr>
-          <w:t>http://www.rabbitmq.com/install-windows-manual.html</w:t>
+          <w:t>http://www.rabbitmq.com/install</w:t>
+        </w:r>
+        <w:r>
+          <w:rPr>
+            <w:rStyle w:val="Hyperlink"/>
+          </w:rPr>
+          <w:t>-</w:t>
+        </w:r>
+        <w:r>
+          <w:rPr>
+            <w:rStyle w:val="Hyperlink"/>
+          </w:rPr>
+          <w:t>windows-manual.html</w:t>
         </w:r>
       </w:hyperlink>
       <w:r>
@@ -2971,7 +2981,19 @@
           <w:rPr>
             <w:rStyle w:val="Hyperlink"/>
           </w:rPr>
-          <w:t>https://weblogs.java.net/blog/kohsuke/archive/2007/04/how_to_convert.html</w:t>
+          <w:t>https://weblogs.java.net/blog/kohsuke/archive/2007/04/ho</w:t>
+        </w:r>
+        <w:r>
+          <w:rPr>
+            <w:rStyle w:val="Hyperlink"/>
+          </w:rPr>
+          <w:t>w</w:t>
+        </w:r>
+        <w:r>
+          <w:rPr>
+            <w:rStyle w:val="Hyperlink"/>
+          </w:rPr>
+          <w:t>_to_convert.html</w:t>
         </w:r>
       </w:hyperlink>
     </w:p>
@@ -3442,8 +3464,6 @@
       </w:r>
       <w:r>
         <w:br/>
-      </w:r>
-      <w:r>
         <w:t>&lt;dependency&gt;</w:t>
       </w:r>
       <w:r>
@@ -3522,8 +3542,6 @@
       </w:r>
       <w:r>
         <w:br/>
-      </w:r>
-      <w:r>
         <w:t>&lt;/dependency&gt;</w:t>
       </w:r>
     </w:p>
@@ -3536,10 +3554,7 @@
         </w:numPr>
       </w:pPr>
       <w:r>
-        <w:t xml:space="preserve">And changed </w:t>
-      </w:r>
-      <w:r>
-        <w:t>${</w:t>
+        <w:t>And changed ${</w:t>
       </w:r>
       <w:proofErr w:type="spellStart"/>
       <w:r>
@@ -3547,10 +3562,7 @@
       </w:r>
       <w:proofErr w:type="spellEnd"/>
       <w:r>
-        <w:t>}</w:t>
-      </w:r>
-      <w:r>
-        <w:t xml:space="preserve"> to the latest version of </w:t>
+        <w:t xml:space="preserve">} to the latest version of </w:t>
       </w:r>
       <w:proofErr w:type="spellStart"/>
       <w:r>
@@ -3662,8 +3674,6 @@
           <w:t>http://www.logmx.com/</w:t>
         </w:r>
       </w:hyperlink>
-      <w:bookmarkStart w:id="0" w:name="_GoBack"/>
-      <w:bookmarkEnd w:id="0"/>
       <w:r>
         <w:t>) for telemetry options</w:t>
       </w:r>
@@ -3692,11 +3702,479 @@
       </w:hyperlink>
     </w:p>
     <w:p>
+      <w:r>
+        <w:br w:type="page"/>
+      </w:r>
+      <w:bookmarkStart w:id="0" w:name="_GoBack"/>
+      <w:bookmarkEnd w:id="0"/>
+    </w:p>
+    <w:p/>
+    <w:p>
+      <w:r>
+        <w:t>15/02/2015</w:t>
+      </w:r>
+    </w:p>
+    <w:p>
       <w:pPr>
         <w:pStyle w:val="ListParagraph"/>
         <w:numPr>
           <w:ilvl w:val="0"/>
-          <w:numId w:val="17"/>
+          <w:numId w:val="18"/>
+        </w:numPr>
+      </w:pPr>
+      <w:r>
+        <w:t>Test on AWS</w:t>
+      </w:r>
+    </w:p>
+    <w:p>
+      <w:pPr>
+        <w:pStyle w:val="ListParagraph"/>
+        <w:numPr>
+          <w:ilvl w:val="1"/>
+          <w:numId w:val="18"/>
+        </w:numPr>
+      </w:pPr>
+      <w:r>
+        <w:t xml:space="preserve">Install &amp; configure </w:t>
+      </w:r>
+      <w:proofErr w:type="spellStart"/>
+      <w:r>
+        <w:t>PuTTY</w:t>
+      </w:r>
+      <w:proofErr w:type="spellEnd"/>
+      <w:r>
+        <w:t xml:space="preserve"> client on Windows:</w:t>
+      </w:r>
+      <w:r>
+        <w:br/>
+      </w:r>
+      <w:hyperlink r:id="rId34" w:history="1">
+        <w:r>
+          <w:rPr>
+            <w:rStyle w:val="Hyperlink"/>
+          </w:rPr>
+          <w:t>https://docs.aws.amazon.com/AWSEC2/late</w:t>
+        </w:r>
+        <w:r>
+          <w:rPr>
+            <w:rStyle w:val="Hyperlink"/>
+          </w:rPr>
+          <w:t>s</w:t>
+        </w:r>
+        <w:r>
+          <w:rPr>
+            <w:rStyle w:val="Hyperlink"/>
+          </w:rPr>
+          <w:t>t/UserGuide/putty.html</w:t>
+        </w:r>
+      </w:hyperlink>
+      <w:r>
+        <w:t xml:space="preserve"> </w:t>
+      </w:r>
+    </w:p>
+    <w:p>
+      <w:pPr>
+        <w:pStyle w:val="ListParagraph"/>
+        <w:numPr>
+          <w:ilvl w:val="1"/>
+          <w:numId w:val="18"/>
+        </w:numPr>
+      </w:pPr>
+      <w:r>
+        <w:t>Install AWS CLI on Windows</w:t>
+      </w:r>
+      <w:r>
+        <w:t>:</w:t>
+      </w:r>
+      <w:r>
+        <w:br/>
+      </w:r>
+      <w:hyperlink r:id="rId35" w:history="1">
+        <w:r>
+          <w:rPr>
+            <w:rStyle w:val="Hyperlink"/>
+          </w:rPr>
+          <w:t>http://docs.aws.amazon.com/cli/latest/userguide/installing.html</w:t>
+        </w:r>
+      </w:hyperlink>
+    </w:p>
+    <w:p>
+      <w:pPr>
+        <w:pStyle w:val="ListParagraph"/>
+        <w:numPr>
+          <w:ilvl w:val="1"/>
+          <w:numId w:val="18"/>
+        </w:numPr>
+      </w:pPr>
+      <w:r>
+        <w:t>Install AWS CLI on Ubuntu</w:t>
+      </w:r>
+      <w:r>
+        <w:br/>
+      </w:r>
+      <w:proofErr w:type="spellStart"/>
+      <w:r>
+        <w:t>sudo</w:t>
+      </w:r>
+      <w:proofErr w:type="spellEnd"/>
+      <w:r>
+        <w:t xml:space="preserve"> apt-get install </w:t>
+      </w:r>
+      <w:proofErr w:type="spellStart"/>
+      <w:r>
+        <w:t>awscli</w:t>
+      </w:r>
+      <w:proofErr w:type="spellEnd"/>
+    </w:p>
+    <w:p>
+      <w:pPr>
+        <w:pStyle w:val="ListParagraph"/>
+        <w:numPr>
+          <w:ilvl w:val="1"/>
+          <w:numId w:val="18"/>
+        </w:numPr>
+      </w:pPr>
+      <w:r>
+        <w:t>Configure AWS CLI on Windows and Ubuntu</w:t>
+      </w:r>
+      <w:r>
+        <w:br/>
+      </w:r>
+      <w:proofErr w:type="spellStart"/>
+      <w:r>
+        <w:t>aws</w:t>
+      </w:r>
+      <w:proofErr w:type="spellEnd"/>
+      <w:r>
+        <w:t xml:space="preserve"> configure</w:t>
+      </w:r>
+      <w:r>
+        <w:br/>
+        <w:t xml:space="preserve">(You will be asked for </w:t>
+      </w:r>
+      <w:proofErr w:type="spellStart"/>
+      <w:r>
+        <w:t>AWSAccessKeyId</w:t>
+      </w:r>
+      <w:proofErr w:type="spellEnd"/>
+      <w:r>
+        <w:t xml:space="preserve"> and </w:t>
+      </w:r>
+      <w:proofErr w:type="spellStart"/>
+      <w:r>
+        <w:t>AWSSecretKey</w:t>
+      </w:r>
+      <w:proofErr w:type="spellEnd"/>
+      <w:r>
+        <w:t xml:space="preserve">, use </w:t>
+      </w:r>
+      <w:r>
+        <w:t>us-east-1e</w:t>
+      </w:r>
+      <w:r>
+        <w:t xml:space="preserve"> for region and </w:t>
+      </w:r>
+      <w:proofErr w:type="spellStart"/>
+      <w:r>
+        <w:t>json</w:t>
+      </w:r>
+      <w:proofErr w:type="spellEnd"/>
+      <w:r>
+        <w:t xml:space="preserve"> for format)</w:t>
+      </w:r>
+    </w:p>
+    <w:p>
+      <w:pPr>
+        <w:pStyle w:val="ListParagraph"/>
+        <w:numPr>
+          <w:ilvl w:val="1"/>
+          <w:numId w:val="18"/>
+        </w:numPr>
+      </w:pPr>
+      <w:r>
+        <w:t>Frequently Used Commands</w:t>
+      </w:r>
+    </w:p>
+    <w:p>
+      <w:pPr>
+        <w:pStyle w:val="ListParagraph"/>
+        <w:numPr>
+          <w:ilvl w:val="2"/>
+          <w:numId w:val="18"/>
+        </w:numPr>
+      </w:pPr>
+      <w:proofErr w:type="spellStart"/>
+      <w:r>
+        <w:t>aws</w:t>
+      </w:r>
+      <w:proofErr w:type="spellEnd"/>
+      <w:r>
+        <w:t xml:space="preserve"> s3 </w:t>
+      </w:r>
+      <w:proofErr w:type="spellStart"/>
+      <w:r>
+        <w:t>ls</w:t>
+      </w:r>
+      <w:proofErr w:type="spellEnd"/>
+      <w:r>
+        <w:t xml:space="preserve"> s3://</w:t>
+      </w:r>
+      <w:r>
+        <w:br/>
+        <w:t>(list all my buckets)</w:t>
+      </w:r>
+    </w:p>
+    <w:p>
+      <w:pPr>
+        <w:pStyle w:val="ListParagraph"/>
+        <w:numPr>
+          <w:ilvl w:val="2"/>
+          <w:numId w:val="18"/>
+        </w:numPr>
+      </w:pPr>
+      <w:proofErr w:type="spellStart"/>
+      <w:r>
+        <w:t>aws</w:t>
+      </w:r>
+      <w:proofErr w:type="spellEnd"/>
+      <w:r>
+        <w:t xml:space="preserve"> s3 </w:t>
+      </w:r>
+      <w:proofErr w:type="spellStart"/>
+      <w:r>
+        <w:t>ls</w:t>
+      </w:r>
+      <w:proofErr w:type="spellEnd"/>
+      <w:r>
+        <w:t xml:space="preserve"> s3://johnwarde.net/</w:t>
+      </w:r>
+      <w:r>
+        <w:br/>
+        <w:t>(list files in specified bucket)</w:t>
+      </w:r>
+    </w:p>
+    <w:p>
+      <w:pPr>
+        <w:pStyle w:val="ListParagraph"/>
+        <w:numPr>
+          <w:ilvl w:val="2"/>
+          <w:numId w:val="18"/>
+        </w:numPr>
+      </w:pPr>
+      <w:proofErr w:type="spellStart"/>
+      <w:proofErr w:type="gramStart"/>
+      <w:r>
+        <w:t>aws</w:t>
+      </w:r>
+      <w:proofErr w:type="spellEnd"/>
+      <w:proofErr w:type="gramEnd"/>
+      <w:r>
+        <w:t xml:space="preserve"> s3 </w:t>
+      </w:r>
+      <w:proofErr w:type="spellStart"/>
+      <w:r>
+        <w:t>cp</w:t>
+      </w:r>
+      <w:proofErr w:type="spellEnd"/>
+      <w:r>
+        <w:t xml:space="preserve"> s3://johnwarde.net/WebAppConfig.java .</w:t>
+      </w:r>
+      <w:r>
+        <w:br/>
+        <w:t>(copy file in s3 bucket to current local folder on EC2 instance)</w:t>
+      </w:r>
+    </w:p>
+    <w:p>
+      <w:pPr>
+        <w:pStyle w:val="ListParagraph"/>
+        <w:numPr>
+          <w:ilvl w:val="1"/>
+          <w:numId w:val="18"/>
+        </w:numPr>
+      </w:pPr>
+      <w:r>
+        <w:t xml:space="preserve">Install </w:t>
+      </w:r>
+      <w:proofErr w:type="spellStart"/>
+      <w:r>
+        <w:t>RabbitMQ</w:t>
+      </w:r>
+      <w:proofErr w:type="spellEnd"/>
+      <w:r>
+        <w:t xml:space="preserve"> server on EC2 / Ubuntu:</w:t>
+      </w:r>
+      <w:r>
+        <w:br/>
+      </w:r>
+      <w:proofErr w:type="spellStart"/>
+      <w:r>
+        <w:t>sudo</w:t>
+      </w:r>
+      <w:proofErr w:type="spellEnd"/>
+      <w:r>
+        <w:t xml:space="preserve"> apt-get install </w:t>
+      </w:r>
+      <w:proofErr w:type="spellStart"/>
+      <w:r>
+        <w:t>rabbitmq</w:t>
+      </w:r>
+      <w:proofErr w:type="spellEnd"/>
+      <w:r>
+        <w:t>-server</w:t>
+      </w:r>
+    </w:p>
+    <w:p>
+      <w:pPr>
+        <w:pStyle w:val="ListParagraph"/>
+        <w:numPr>
+          <w:ilvl w:val="1"/>
+          <w:numId w:val="18"/>
+        </w:numPr>
+      </w:pPr>
+      <w:r>
+        <w:t>Install JRE on Ubuntu (Java Runtime):</w:t>
+      </w:r>
+      <w:r>
+        <w:br/>
+      </w:r>
+      <w:proofErr w:type="spellStart"/>
+      <w:r>
+        <w:t>sudo</w:t>
+      </w:r>
+      <w:proofErr w:type="spellEnd"/>
+      <w:r>
+        <w:t xml:space="preserve"> apt-get install default-</w:t>
+      </w:r>
+      <w:proofErr w:type="spellStart"/>
+      <w:r>
+        <w:t>jre</w:t>
+      </w:r>
+      <w:proofErr w:type="spellEnd"/>
+      <w:r>
+        <w:t xml:space="preserve"> (didn’t work, got fatal error, could start JVM)</w:t>
+      </w:r>
+    </w:p>
+    <w:p>
+      <w:pPr>
+        <w:pStyle w:val="ListParagraph"/>
+        <w:numPr>
+          <w:ilvl w:val="1"/>
+          <w:numId w:val="18"/>
+        </w:numPr>
+      </w:pPr>
+      <w:r>
+        <w:t>To remove installed java:</w:t>
+      </w:r>
+      <w:r>
+        <w:br/>
+      </w:r>
+      <w:proofErr w:type="spellStart"/>
+      <w:r>
+        <w:t>sudo</w:t>
+      </w:r>
+      <w:proofErr w:type="spellEnd"/>
+      <w:r>
+        <w:t xml:space="preserve"> apt-get --purge remove</w:t>
+      </w:r>
+      <w:r>
+        <w:t xml:space="preserve"> default-</w:t>
+      </w:r>
+      <w:proofErr w:type="spellStart"/>
+      <w:r>
+        <w:t>jre</w:t>
+      </w:r>
+      <w:proofErr w:type="spellEnd"/>
+      <w:r>
+        <w:br/>
+      </w:r>
+      <w:proofErr w:type="spellStart"/>
+      <w:r>
+        <w:t>sudo</w:t>
+      </w:r>
+      <w:proofErr w:type="spellEnd"/>
+      <w:r>
+        <w:t xml:space="preserve"> </w:t>
+      </w:r>
+      <w:r>
+        <w:t xml:space="preserve">apt-get </w:t>
+      </w:r>
+      <w:proofErr w:type="spellStart"/>
+      <w:r>
+        <w:t>autoremove</w:t>
+      </w:r>
+      <w:proofErr w:type="spellEnd"/>
+    </w:p>
+    <w:p>
+      <w:pPr>
+        <w:pStyle w:val="ListParagraph"/>
+        <w:numPr>
+          <w:ilvl w:val="1"/>
+          <w:numId w:val="18"/>
+        </w:numPr>
+      </w:pPr>
+      <w:r>
+        <w:t>Used steps near start of this doc to get Java installed (where it adds a repository)</w:t>
+      </w:r>
+    </w:p>
+    <w:p>
+      <w:pPr>
+        <w:pStyle w:val="ListParagraph"/>
+        <w:numPr>
+          <w:ilvl w:val="1"/>
+          <w:numId w:val="18"/>
+        </w:numPr>
+      </w:pPr>
+      <w:r>
+        <w:t>List all processes:</w:t>
+      </w:r>
+      <w:r>
+        <w:br/>
+      </w:r>
+      <w:proofErr w:type="spellStart"/>
+      <w:r>
+        <w:t>ps</w:t>
+      </w:r>
+      <w:proofErr w:type="spellEnd"/>
+      <w:r>
+        <w:t xml:space="preserve"> aux</w:t>
+      </w:r>
+    </w:p>
+    <w:p>
+      <w:pPr>
+        <w:pStyle w:val="ListParagraph"/>
+        <w:numPr>
+          <w:ilvl w:val="1"/>
+          <w:numId w:val="18"/>
+        </w:numPr>
+      </w:pPr>
+      <w:r>
+        <w:t>Stop a process:</w:t>
+      </w:r>
+      <w:r>
+        <w:br/>
+        <w:t xml:space="preserve">kill -SIGTERM &lt;PID&gt; </w:t>
+      </w:r>
+      <w:r>
+        <w:br/>
+        <w:t xml:space="preserve"> OR</w:t>
+      </w:r>
+      <w:r>
+        <w:br/>
+        <w:t>kill –</w:t>
+      </w:r>
+      <w:r>
+        <w:t>SIGKILL</w:t>
+      </w:r>
+      <w:r>
+        <w:t xml:space="preserve"> &lt;PID&gt;</w:t>
+      </w:r>
+    </w:p>
+    <w:p>
+      <w:pPr>
+        <w:pStyle w:val="ListParagraph"/>
+        <w:numPr>
+          <w:ilvl w:val="1"/>
+          <w:numId w:val="18"/>
         </w:numPr>
       </w:pPr>
     </w:p>
@@ -5182,6 +5660,119 @@
     </w:lvl>
   </w:abstractNum>
   <w:abstractNum w:abstractNumId="13">
+    <w:nsid w:val="6B917A55"/>
+    <w:multiLevelType w:val="hybridMultilevel"/>
+    <w:tmpl w:val="E3F0EFFC"/>
+    <w:lvl w:ilvl="0" w:tplc="18090001">
+      <w:start w:val="1"/>
+      <w:numFmt w:val="bullet"/>
+      <w:lvlText w:val=""/>
+      <w:lvlJc w:val="left"/>
+      <w:pPr>
+        <w:ind w:left="720" w:hanging="360"/>
+      </w:pPr>
+      <w:rPr>
+        <w:rFonts w:ascii="Symbol" w:hAnsi="Symbol" w:hint="default"/>
+      </w:rPr>
+    </w:lvl>
+    <w:lvl w:ilvl="1" w:tplc="18090003">
+      <w:start w:val="1"/>
+      <w:numFmt w:val="bullet"/>
+      <w:lvlText w:val="o"/>
+      <w:lvlJc w:val="left"/>
+      <w:pPr>
+        <w:ind w:left="1440" w:hanging="360"/>
+      </w:pPr>
+      <w:rPr>
+        <w:rFonts w:ascii="Courier New" w:hAnsi="Courier New" w:cs="Courier New" w:hint="default"/>
+      </w:rPr>
+    </w:lvl>
+    <w:lvl w:ilvl="2" w:tplc="18090005">
+      <w:start w:val="1"/>
+      <w:numFmt w:val="bullet"/>
+      <w:lvlText w:val=""/>
+      <w:lvlJc w:val="left"/>
+      <w:pPr>
+        <w:ind w:left="2160" w:hanging="360"/>
+      </w:pPr>
+      <w:rPr>
+        <w:rFonts w:ascii="Wingdings" w:hAnsi="Wingdings" w:hint="default"/>
+      </w:rPr>
+    </w:lvl>
+    <w:lvl w:ilvl="3" w:tplc="18090001" w:tentative="1">
+      <w:start w:val="1"/>
+      <w:numFmt w:val="bullet"/>
+      <w:lvlText w:val=""/>
+      <w:lvlJc w:val="left"/>
+      <w:pPr>
+        <w:ind w:left="2880" w:hanging="360"/>
+      </w:pPr>
+      <w:rPr>
+        <w:rFonts w:ascii="Symbol" w:hAnsi="Symbol" w:hint="default"/>
+      </w:rPr>
+    </w:lvl>
+    <w:lvl w:ilvl="4" w:tplc="18090003" w:tentative="1">
+      <w:start w:val="1"/>
+      <w:numFmt w:val="bullet"/>
+      <w:lvlText w:val="o"/>
+      <w:lvlJc w:val="left"/>
+      <w:pPr>
+        <w:ind w:left="3600" w:hanging="360"/>
+      </w:pPr>
+      <w:rPr>
+        <w:rFonts w:ascii="Courier New" w:hAnsi="Courier New" w:cs="Courier New" w:hint="default"/>
+      </w:rPr>
+    </w:lvl>
+    <w:lvl w:ilvl="5" w:tplc="18090005" w:tentative="1">
+      <w:start w:val="1"/>
+      <w:numFmt w:val="bullet"/>
+      <w:lvlText w:val=""/>
+      <w:lvlJc w:val="left"/>
+      <w:pPr>
+        <w:ind w:left="4320" w:hanging="360"/>
+      </w:pPr>
+      <w:rPr>
+        <w:rFonts w:ascii="Wingdings" w:hAnsi="Wingdings" w:hint="default"/>
+      </w:rPr>
+    </w:lvl>
+    <w:lvl w:ilvl="6" w:tplc="18090001" w:tentative="1">
+      <w:start w:val="1"/>
+      <w:numFmt w:val="bullet"/>
+      <w:lvlText w:val=""/>
+      <w:lvlJc w:val="left"/>
+      <w:pPr>
+        <w:ind w:left="5040" w:hanging="360"/>
+      </w:pPr>
+      <w:rPr>
+        <w:rFonts w:ascii="Symbol" w:hAnsi="Symbol" w:hint="default"/>
+      </w:rPr>
+    </w:lvl>
+    <w:lvl w:ilvl="7" w:tplc="18090003" w:tentative="1">
+      <w:start w:val="1"/>
+      <w:numFmt w:val="bullet"/>
+      <w:lvlText w:val="o"/>
+      <w:lvlJc w:val="left"/>
+      <w:pPr>
+        <w:ind w:left="5760" w:hanging="360"/>
+      </w:pPr>
+      <w:rPr>
+        <w:rFonts w:ascii="Courier New" w:hAnsi="Courier New" w:cs="Courier New" w:hint="default"/>
+      </w:rPr>
+    </w:lvl>
+    <w:lvl w:ilvl="8" w:tplc="18090005" w:tentative="1">
+      <w:start w:val="1"/>
+      <w:numFmt w:val="bullet"/>
+      <w:lvlText w:val=""/>
+      <w:lvlJc w:val="left"/>
+      <w:pPr>
+        <w:ind w:left="6480" w:hanging="360"/>
+      </w:pPr>
+      <w:rPr>
+        <w:rFonts w:ascii="Wingdings" w:hAnsi="Wingdings" w:hint="default"/>
+      </w:rPr>
+    </w:lvl>
+  </w:abstractNum>
+  <w:abstractNum w:abstractNumId="14">
     <w:nsid w:val="6C967984"/>
     <w:multiLevelType w:val="hybridMultilevel"/>
     <w:tmpl w:val="3430A422"/>
@@ -5294,7 +5885,7 @@
       </w:rPr>
     </w:lvl>
   </w:abstractNum>
-  <w:abstractNum w:abstractNumId="14">
+  <w:abstractNum w:abstractNumId="15">
     <w:nsid w:val="761439EA"/>
     <w:multiLevelType w:val="hybridMultilevel"/>
     <w:tmpl w:val="52026FB2"/>
@@ -5407,7 +5998,7 @@
       </w:rPr>
     </w:lvl>
   </w:abstractNum>
-  <w:abstractNum w:abstractNumId="15">
+  <w:abstractNum w:abstractNumId="16">
     <w:nsid w:val="7A0B5DE6"/>
     <w:multiLevelType w:val="hybridMultilevel"/>
     <w:tmpl w:val="F1A62BAC"/>
@@ -5520,7 +6111,7 @@
       </w:rPr>
     </w:lvl>
   </w:abstractNum>
-  <w:abstractNum w:abstractNumId="16">
+  <w:abstractNum w:abstractNumId="17">
     <w:nsid w:val="7FA9577C"/>
     <w:multiLevelType w:val="hybridMultilevel"/>
     <w:tmpl w:val="D86C35C2"/>
@@ -5640,10 +6231,10 @@
     <w:abstractNumId w:val="10"/>
   </w:num>
   <w:num w:numId="3">
-    <w:abstractNumId w:val="15"/>
+    <w:abstractNumId w:val="16"/>
   </w:num>
   <w:num w:numId="4">
-    <w:abstractNumId w:val="16"/>
+    <w:abstractNumId w:val="17"/>
   </w:num>
   <w:num w:numId="5">
     <w:abstractNumId w:val="5"/>
@@ -5673,7 +6264,7 @@
     <w:abstractNumId w:val="4"/>
   </w:num>
   <w:num w:numId="14">
-    <w:abstractNumId w:val="13"/>
+    <w:abstractNumId w:val="14"/>
   </w:num>
   <w:num w:numId="15">
     <w:abstractNumId w:val="3"/>
@@ -5682,7 +6273,10 @@
     <w:abstractNumId w:val="7"/>
   </w:num>
   <w:num w:numId="17">
-    <w:abstractNumId w:val="14"/>
+    <w:abstractNumId w:val="15"/>
+  </w:num>
+  <w:num w:numId="18">
+    <w:abstractNumId w:val="13"/>
   </w:num>
 </w:numbering>
 </file>

</xml_diff>

<commit_message>
Updated Infrastructure Notes; Updated main
</commit_message>
<xml_diff>
--- a/research/Infrastructure Notes.docx
+++ b/research/Infrastructure Notes.docx
@@ -37,6 +37,88 @@
         <w:t>C:\Users\johnwarde\Documents\workspace-sts-3.6.3.RELEASE</w:t>
       </w:r>
     </w:p>
+    <w:p/>
+    <w:p>
+      <w:pPr>
+        <w:pStyle w:val="Heading4"/>
+      </w:pPr>
+      <w:r>
+        <w:t>Maven commands/shortcuts</w:t>
+      </w:r>
+    </w:p>
+    <w:p>
+      <w:pPr>
+        <w:pStyle w:val="ListParagraph"/>
+        <w:numPr>
+          <w:ilvl w:val="0"/>
+          <w:numId w:val="19"/>
+        </w:numPr>
+      </w:pPr>
+      <w:r>
+        <w:t>To build entire project (from same folder as pom.xml)</w:t>
+      </w:r>
+      <w:r>
+        <w:br/>
+      </w:r>
+      <w:proofErr w:type="spellStart"/>
+      <w:r>
+        <w:t>mvn</w:t>
+      </w:r>
+      <w:proofErr w:type="spellEnd"/>
+      <w:r>
+        <w:t xml:space="preserve"> package</w:t>
+      </w:r>
+    </w:p>
+    <w:p>
+      <w:pPr>
+        <w:pStyle w:val="ListParagraph"/>
+        <w:numPr>
+          <w:ilvl w:val="0"/>
+          <w:numId w:val="19"/>
+        </w:numPr>
+      </w:pPr>
+      <w:r>
+        <w:t>Same as above but without the automated unit test</w:t>
+      </w:r>
+      <w:r>
+        <w:br/>
+      </w:r>
+      <w:proofErr w:type="spellStart"/>
+      <w:r>
+        <w:t>mvn</w:t>
+      </w:r>
+      <w:proofErr w:type="spellEnd"/>
+      <w:r>
+        <w:t xml:space="preserve"> package </w:t>
+      </w:r>
+      <w:r>
+        <w:t xml:space="preserve"> -</w:t>
+      </w:r>
+      <w:proofErr w:type="spellStart"/>
+      <w:r>
+        <w:t>Dmaven.test.skip</w:t>
+      </w:r>
+      <w:proofErr w:type="spellEnd"/>
+      <w:r>
+        <w:t>=true</w:t>
+      </w:r>
+    </w:p>
+    <w:p>
+      <w:pPr>
+        <w:pStyle w:val="ListParagraph"/>
+        <w:numPr>
+          <w:ilvl w:val="0"/>
+          <w:numId w:val="19"/>
+        </w:numPr>
+      </w:pPr>
+    </w:p>
+    <w:p/>
+    <w:p>
+      <w:r>
+        <w:br w:type="page"/>
+      </w:r>
+    </w:p>
+    <w:p/>
     <w:p/>
     <w:p>
       <w:pPr>
@@ -2555,19 +2637,7 @@
           <w:rPr>
             <w:rStyle w:val="Hyperlink"/>
           </w:rPr>
-          <w:t>http://www.rabbitmq.com/install</w:t>
-        </w:r>
-        <w:r>
-          <w:rPr>
-            <w:rStyle w:val="Hyperlink"/>
-          </w:rPr>
-          <w:t>-</w:t>
-        </w:r>
-        <w:r>
-          <w:rPr>
-            <w:rStyle w:val="Hyperlink"/>
-          </w:rPr>
-          <w:t>windows-manual.html</w:t>
+          <w:t>http://www.rabbitmq.com/install-windows-manual.html</w:t>
         </w:r>
       </w:hyperlink>
       <w:r>
@@ -2981,19 +3051,7 @@
           <w:rPr>
             <w:rStyle w:val="Hyperlink"/>
           </w:rPr>
-          <w:t>https://weblogs.java.net/blog/kohsuke/archive/2007/04/ho</w:t>
-        </w:r>
-        <w:r>
-          <w:rPr>
-            <w:rStyle w:val="Hyperlink"/>
-          </w:rPr>
-          <w:t>w</w:t>
-        </w:r>
-        <w:r>
-          <w:rPr>
-            <w:rStyle w:val="Hyperlink"/>
-          </w:rPr>
-          <w:t>_to_convert.html</w:t>
+          <w:t>https://weblogs.java.net/blog/kohsuke/archive/2007/04/how_to_convert.html</w:t>
         </w:r>
       </w:hyperlink>
     </w:p>
@@ -3705,8 +3763,6 @@
       <w:r>
         <w:br w:type="page"/>
       </w:r>
-      <w:bookmarkStart w:id="0" w:name="_GoBack"/>
-      <w:bookmarkEnd w:id="0"/>
     </w:p>
     <w:p/>
     <w:p>
@@ -3753,19 +3809,7 @@
           <w:rPr>
             <w:rStyle w:val="Hyperlink"/>
           </w:rPr>
-          <w:t>https://docs.aws.amazon.com/AWSEC2/late</w:t>
-        </w:r>
-        <w:r>
-          <w:rPr>
-            <w:rStyle w:val="Hyperlink"/>
-          </w:rPr>
-          <w:t>s</w:t>
-        </w:r>
-        <w:r>
-          <w:rPr>
-            <w:rStyle w:val="Hyperlink"/>
-          </w:rPr>
-          <w:t>t/UserGuide/putty.html</w:t>
+          <w:t>https://docs.aws.amazon.com/AWSEC2/latest/UserGuide/putty.html</w:t>
         </w:r>
       </w:hyperlink>
       <w:r>
@@ -4170,6 +4214,45 @@
       </w:r>
     </w:p>
     <w:p>
+      <w:r>
+        <w:br w:type="page"/>
+      </w:r>
+    </w:p>
+    <w:p/>
+    <w:p>
+      <w:pPr>
+        <w:rPr>
+          <w:b/>
+        </w:rPr>
+      </w:pPr>
+      <w:r>
+        <w:rPr>
+          <w:b/>
+        </w:rPr>
+        <w:t>20/02/2015</w:t>
+      </w:r>
+    </w:p>
+    <w:p>
+      <w:pPr>
+        <w:pStyle w:val="ListParagraph"/>
+        <w:numPr>
+          <w:ilvl w:val="0"/>
+          <w:numId w:val="18"/>
+        </w:numPr>
+      </w:pPr>
+      <w:r>
+        <w:t xml:space="preserve">To override the </w:t>
+      </w:r>
+      <w:proofErr w:type="spellStart"/>
+      <w:r>
+        <w:t>application.properties</w:t>
+      </w:r>
+      <w:proofErr w:type="spellEnd"/>
+      <w:r>
+        <w:t xml:space="preserve"> in a jar:</w:t>
+      </w:r>
+    </w:p>
+    <w:p>
       <w:pPr>
         <w:pStyle w:val="ListParagraph"/>
         <w:numPr>
@@ -4177,6 +4260,452 @@
           <w:numId w:val="18"/>
         </w:numPr>
       </w:pPr>
+      <w:r>
+        <w:t xml:space="preserve">Add the following line to the </w:t>
+      </w:r>
+      <w:proofErr w:type="spellStart"/>
+      <w:r>
+        <w:t>src</w:t>
+      </w:r>
+      <w:proofErr w:type="spellEnd"/>
+      <w:r>
+        <w:t>/main/resource/META-INF/application-context.xml</w:t>
+      </w:r>
+      <w:r>
+        <w:br/>
+      </w:r>
+      <w:r>
+        <w:t>&lt;</w:t>
+      </w:r>
+      <w:proofErr w:type="spellStart"/>
+      <w:r>
+        <w:t>context:property-placeholder</w:t>
+      </w:r>
+      <w:proofErr w:type="spellEnd"/>
+      <w:r>
+        <w:t xml:space="preserve"> location="file:config.properties, </w:t>
+      </w:r>
+      <w:proofErr w:type="spellStart"/>
+      <w:r>
+        <w:t>cl</w:t>
+      </w:r>
+      <w:r>
+        <w:t>asspath:config.properties</w:t>
+      </w:r>
+      <w:proofErr w:type="spellEnd"/>
+      <w:r>
+        <w:t>"</w:t>
+      </w:r>
+      <w:r>
+        <w:t xml:space="preserve"> </w:t>
+      </w:r>
+      <w:r>
+        <w:t>ignore-resource-not-found="true"/&gt;</w:t>
+      </w:r>
+    </w:p>
+    <w:p>
+      <w:pPr>
+        <w:pStyle w:val="ListParagraph"/>
+        <w:numPr>
+          <w:ilvl w:val="1"/>
+          <w:numId w:val="18"/>
+        </w:numPr>
+      </w:pPr>
+      <w:r>
+        <w:t xml:space="preserve">Create a separate </w:t>
+      </w:r>
+      <w:proofErr w:type="spellStart"/>
+      <w:r>
+        <w:t>application.properties</w:t>
+      </w:r>
+      <w:proofErr w:type="spellEnd"/>
+      <w:r>
+        <w:t xml:space="preserve"> with the desired settings …</w:t>
+      </w:r>
+    </w:p>
+    <w:p>
+      <w:pPr>
+        <w:pStyle w:val="ListParagraph"/>
+        <w:numPr>
+          <w:ilvl w:val="1"/>
+          <w:numId w:val="18"/>
+        </w:numPr>
+      </w:pPr>
+      <w:r>
+        <w:t>When it is in the same folder as the jar file when ‘java -jar myjar.jar’ then this file will be used to populate the configuration instead of the one embedded in the jar file</w:t>
+      </w:r>
+    </w:p>
+    <w:p>
+      <w:pPr>
+        <w:pStyle w:val="ListParagraph"/>
+        <w:numPr>
+          <w:ilvl w:val="1"/>
+          <w:numId w:val="18"/>
+        </w:numPr>
+      </w:pPr>
+      <w:r>
+        <w:t xml:space="preserve">From: </w:t>
+      </w:r>
+      <w:hyperlink r:id="rId36" w:history="1">
+        <w:r>
+          <w:rPr>
+            <w:rStyle w:val="Hyperlink"/>
+          </w:rPr>
+          <w:t>http://stackoverflow.com/questions/1208848/is-it-bad-practice-to-include-properties-configuaration-files-within-jars#answer-12584644</w:t>
+        </w:r>
+      </w:hyperlink>
+      <w:r>
+        <w:t xml:space="preserve"> </w:t>
+      </w:r>
+    </w:p>
+    <w:p>
+      <w:pPr>
+        <w:pStyle w:val="ListParagraph"/>
+        <w:numPr>
+          <w:ilvl w:val="1"/>
+          <w:numId w:val="18"/>
+        </w:numPr>
+      </w:pPr>
+      <w:r>
+        <w:t xml:space="preserve">Removed AWS EC2 version </w:t>
+      </w:r>
+      <w:proofErr w:type="gramStart"/>
+      <w:r>
+        <w:t>of  from</w:t>
+      </w:r>
+      <w:proofErr w:type="gramEnd"/>
+      <w:r>
+        <w:t xml:space="preserve"> source control so keeping a copy here ..</w:t>
+      </w:r>
+      <w:r>
+        <w:br/>
+      </w:r>
+      <w:proofErr w:type="spellStart"/>
+      <w:r>
+        <w:rPr>
+          <w:b/>
+        </w:rPr>
+        <w:t>webapp.hostname</w:t>
+      </w:r>
+      <w:proofErr w:type="spellEnd"/>
+      <w:r>
+        <w:rPr>
+          <w:b/>
+        </w:rPr>
+        <w:t xml:space="preserve"> = ec2-54-204-163-94.compute-1.amazonaws.com</w:t>
+      </w:r>
+      <w:r>
+        <w:rPr>
+          <w:b/>
+        </w:rPr>
+        <w:br/>
+      </w:r>
+      <w:proofErr w:type="spellStart"/>
+      <w:r>
+        <w:rPr>
+          <w:b/>
+        </w:rPr>
+        <w:t>webapp.imageFilesRoot</w:t>
+      </w:r>
+      <w:proofErr w:type="spellEnd"/>
+      <w:r>
+        <w:rPr>
+          <w:b/>
+        </w:rPr>
+        <w:t xml:space="preserve"> = file:/home/ubuntu/webappresources</w:t>
+      </w:r>
+      <w:r>
+        <w:rPr>
+          <w:b/>
+        </w:rPr>
+        <w:br/>
+      </w:r>
+      <w:proofErr w:type="spellStart"/>
+      <w:r>
+        <w:rPr>
+          <w:b/>
+        </w:rPr>
+        <w:t>logging</w:t>
+      </w:r>
+      <w:r>
+        <w:rPr>
+          <w:b/>
+        </w:rPr>
+        <w:t>.file</w:t>
+      </w:r>
+      <w:proofErr w:type="spellEnd"/>
+      <w:r>
+        <w:rPr>
+          <w:b/>
+        </w:rPr>
+        <w:t xml:space="preserve"> =</w:t>
+      </w:r>
+      <w:r>
+        <w:rPr>
+          <w:b/>
+        </w:rPr>
+        <w:t xml:space="preserve"> /home/</w:t>
+      </w:r>
+      <w:proofErr w:type="spellStart"/>
+      <w:r>
+        <w:rPr>
+          <w:b/>
+        </w:rPr>
+        <w:t>ubuntu</w:t>
+      </w:r>
+      <w:proofErr w:type="spellEnd"/>
+      <w:r>
+        <w:rPr>
+          <w:b/>
+        </w:rPr>
+        <w:t>/webapp.log</w:t>
+      </w:r>
+      <w:r>
+        <w:br/>
+      </w:r>
+    </w:p>
+    <w:p>
+      <w:pPr>
+        <w:pStyle w:val="ListParagraph"/>
+        <w:numPr>
+          <w:ilvl w:val="0"/>
+          <w:numId w:val="18"/>
+        </w:numPr>
+      </w:pPr>
+      <w:r>
+        <w:t xml:space="preserve">Got </w:t>
+      </w:r>
+      <w:proofErr w:type="spellStart"/>
+      <w:r>
+        <w:t>Logback</w:t>
+      </w:r>
+      <w:proofErr w:type="spellEnd"/>
+      <w:r>
+        <w:t xml:space="preserve"> logging working …</w:t>
+      </w:r>
+    </w:p>
+    <w:p>
+      <w:pPr>
+        <w:pStyle w:val="ListParagraph"/>
+        <w:numPr>
+          <w:ilvl w:val="1"/>
+          <w:numId w:val="18"/>
+        </w:numPr>
+      </w:pPr>
+      <w:r>
+        <w:t>Added the following to pom.xml</w:t>
+      </w:r>
+      <w:r>
+        <w:br/>
+      </w:r>
+      <w:r>
+        <w:t>&lt;dependency&gt;</w:t>
+      </w:r>
+      <w:r>
+        <w:br/>
+      </w:r>
+      <w:r>
+        <w:tab/>
+        <w:t>&lt;</w:t>
+      </w:r>
+      <w:proofErr w:type="spellStart"/>
+      <w:r>
+        <w:t>groupId</w:t>
+      </w:r>
+      <w:proofErr w:type="spellEnd"/>
+      <w:r>
+        <w:t>&gt;</w:t>
+      </w:r>
+      <w:proofErr w:type="spellStart"/>
+      <w:r>
+        <w:t>ch.qos.logback</w:t>
+      </w:r>
+      <w:proofErr w:type="spellEnd"/>
+      <w:r>
+        <w:t>&lt;/</w:t>
+      </w:r>
+      <w:proofErr w:type="spellStart"/>
+      <w:r>
+        <w:t>groupId</w:t>
+      </w:r>
+      <w:proofErr w:type="spellEnd"/>
+      <w:r>
+        <w:t>&gt;</w:t>
+      </w:r>
+      <w:r>
+        <w:br/>
+      </w:r>
+      <w:r>
+        <w:tab/>
+        <w:t>&lt;</w:t>
+      </w:r>
+      <w:proofErr w:type="spellStart"/>
+      <w:r>
+        <w:t>artifactId</w:t>
+      </w:r>
+      <w:proofErr w:type="spellEnd"/>
+      <w:r>
+        <w:t>&gt;</w:t>
+      </w:r>
+      <w:proofErr w:type="spellStart"/>
+      <w:r>
+        <w:t>logback</w:t>
+      </w:r>
+      <w:proofErr w:type="spellEnd"/>
+      <w:r>
+        <w:t>-classic&lt;/</w:t>
+      </w:r>
+      <w:proofErr w:type="spellStart"/>
+      <w:r>
+        <w:t>artifactId</w:t>
+      </w:r>
+      <w:proofErr w:type="spellEnd"/>
+      <w:r>
+        <w:t>&gt;</w:t>
+      </w:r>
+      <w:r>
+        <w:br/>
+      </w:r>
+      <w:r>
+        <w:tab/>
+        <w:t>&lt;version&gt;1.0.13&lt;/version&gt;</w:t>
+      </w:r>
+      <w:r>
+        <w:br/>
+      </w:r>
+      <w:r>
+        <w:t>&lt;/dependency&gt;</w:t>
+      </w:r>
+      <w:r>
+        <w:br/>
+        <w:t>… and to main java file …</w:t>
+      </w:r>
+      <w:r>
+        <w:br/>
+      </w:r>
+      <w:r>
+        <w:rPr>
+          <w:b/>
+        </w:rPr>
+        <w:t>import org.slf4j.Logger;</w:t>
+      </w:r>
+      <w:r>
+        <w:rPr>
+          <w:b/>
+        </w:rPr>
+        <w:br/>
+      </w:r>
+      <w:r>
+        <w:rPr>
+          <w:b/>
+        </w:rPr>
+        <w:t>import org.slf4j.LoggerFactory;</w:t>
+      </w:r>
+      <w:r>
+        <w:br/>
+        <w:t>… and replace log object creation with …</w:t>
+      </w:r>
+      <w:r>
+        <w:br/>
+      </w:r>
+      <w:r>
+        <w:rPr>
+          <w:b/>
+        </w:rPr>
+        <w:t xml:space="preserve">static final Logger log = </w:t>
+      </w:r>
+      <w:proofErr w:type="spellStart"/>
+      <w:r>
+        <w:rPr>
+          <w:b/>
+        </w:rPr>
+        <w:t>LoggerFactory.getLogger</w:t>
+      </w:r>
+      <w:proofErr w:type="spellEnd"/>
+      <w:r>
+        <w:rPr>
+          <w:b/>
+        </w:rPr>
+        <w:t>(</w:t>
+      </w:r>
+      <w:proofErr w:type="spellStart"/>
+      <w:r>
+        <w:rPr>
+          <w:b/>
+        </w:rPr>
+        <w:t>WebApp.class</w:t>
+      </w:r>
+      <w:proofErr w:type="spellEnd"/>
+      <w:r>
+        <w:rPr>
+          <w:b/>
+        </w:rPr>
+        <w:t>);</w:t>
+      </w:r>
+      <w:r>
+        <w:br/>
+      </w:r>
+    </w:p>
+    <w:p>
+      <w:pPr>
+        <w:pStyle w:val="ListParagraph"/>
+        <w:numPr>
+          <w:ilvl w:val="1"/>
+          <w:numId w:val="18"/>
+        </w:numPr>
+      </w:pPr>
+      <w:r>
+        <w:t xml:space="preserve">Integrated with the </w:t>
+      </w:r>
+      <w:proofErr w:type="spellStart"/>
+      <w:r>
+        <w:t>application.properties</w:t>
+      </w:r>
+      <w:proofErr w:type="spellEnd"/>
+      <w:r>
+        <w:t xml:space="preserve"> file so it can be configured external to the jar</w:t>
+      </w:r>
+    </w:p>
+    <w:p>
+      <w:pPr>
+        <w:pStyle w:val="ListParagraph"/>
+        <w:numPr>
+          <w:ilvl w:val="1"/>
+          <w:numId w:val="18"/>
+        </w:numPr>
+      </w:pPr>
+      <w:r>
+        <w:t>Creates log entries to STDOUT/Console and a log file</w:t>
+      </w:r>
+    </w:p>
+    <w:p>
+      <w:pPr>
+        <w:pStyle w:val="ListParagraph"/>
+        <w:numPr>
+          <w:ilvl w:val="1"/>
+          <w:numId w:val="18"/>
+        </w:numPr>
+      </w:pPr>
+      <w:r>
+        <w:t xml:space="preserve">Each column/field is separated by tab for easier processing by </w:t>
+      </w:r>
+      <w:proofErr w:type="spellStart"/>
+      <w:r>
+        <w:t>sed</w:t>
+      </w:r>
+      <w:proofErr w:type="spellEnd"/>
+      <w:r>
+        <w:t xml:space="preserve"> or </w:t>
+      </w:r>
+      <w:proofErr w:type="spellStart"/>
+      <w:r>
+        <w:t>LiveGraph</w:t>
+      </w:r>
+      <w:proofErr w:type="spellEnd"/>
+    </w:p>
+    <w:p>
+      <w:bookmarkStart w:id="0" w:name="_GoBack"/>
+      <w:bookmarkEnd w:id="0"/>
     </w:p>
     <w:sectPr>
       <w:pgSz w:w="11906" w:h="16838"/>
@@ -4643,6 +5172,119 @@
     </w:lvl>
   </w:abstractNum>
   <w:abstractNum w:abstractNumId="4">
+    <w:nsid w:val="0D0818D9"/>
+    <w:multiLevelType w:val="hybridMultilevel"/>
+    <w:tmpl w:val="CC18744A"/>
+    <w:lvl w:ilvl="0" w:tplc="18090001">
+      <w:start w:val="1"/>
+      <w:numFmt w:val="bullet"/>
+      <w:lvlText w:val=""/>
+      <w:lvlJc w:val="left"/>
+      <w:pPr>
+        <w:ind w:left="720" w:hanging="360"/>
+      </w:pPr>
+      <w:rPr>
+        <w:rFonts w:ascii="Symbol" w:hAnsi="Symbol" w:hint="default"/>
+      </w:rPr>
+    </w:lvl>
+    <w:lvl w:ilvl="1" w:tplc="18090003" w:tentative="1">
+      <w:start w:val="1"/>
+      <w:numFmt w:val="bullet"/>
+      <w:lvlText w:val="o"/>
+      <w:lvlJc w:val="left"/>
+      <w:pPr>
+        <w:ind w:left="1440" w:hanging="360"/>
+      </w:pPr>
+      <w:rPr>
+        <w:rFonts w:ascii="Courier New" w:hAnsi="Courier New" w:cs="Courier New" w:hint="default"/>
+      </w:rPr>
+    </w:lvl>
+    <w:lvl w:ilvl="2" w:tplc="18090005" w:tentative="1">
+      <w:start w:val="1"/>
+      <w:numFmt w:val="bullet"/>
+      <w:lvlText w:val=""/>
+      <w:lvlJc w:val="left"/>
+      <w:pPr>
+        <w:ind w:left="2160" w:hanging="360"/>
+      </w:pPr>
+      <w:rPr>
+        <w:rFonts w:ascii="Wingdings" w:hAnsi="Wingdings" w:hint="default"/>
+      </w:rPr>
+    </w:lvl>
+    <w:lvl w:ilvl="3" w:tplc="18090001" w:tentative="1">
+      <w:start w:val="1"/>
+      <w:numFmt w:val="bullet"/>
+      <w:lvlText w:val=""/>
+      <w:lvlJc w:val="left"/>
+      <w:pPr>
+        <w:ind w:left="2880" w:hanging="360"/>
+      </w:pPr>
+      <w:rPr>
+        <w:rFonts w:ascii="Symbol" w:hAnsi="Symbol" w:hint="default"/>
+      </w:rPr>
+    </w:lvl>
+    <w:lvl w:ilvl="4" w:tplc="18090003" w:tentative="1">
+      <w:start w:val="1"/>
+      <w:numFmt w:val="bullet"/>
+      <w:lvlText w:val="o"/>
+      <w:lvlJc w:val="left"/>
+      <w:pPr>
+        <w:ind w:left="3600" w:hanging="360"/>
+      </w:pPr>
+      <w:rPr>
+        <w:rFonts w:ascii="Courier New" w:hAnsi="Courier New" w:cs="Courier New" w:hint="default"/>
+      </w:rPr>
+    </w:lvl>
+    <w:lvl w:ilvl="5" w:tplc="18090005" w:tentative="1">
+      <w:start w:val="1"/>
+      <w:numFmt w:val="bullet"/>
+      <w:lvlText w:val=""/>
+      <w:lvlJc w:val="left"/>
+      <w:pPr>
+        <w:ind w:left="4320" w:hanging="360"/>
+      </w:pPr>
+      <w:rPr>
+        <w:rFonts w:ascii="Wingdings" w:hAnsi="Wingdings" w:hint="default"/>
+      </w:rPr>
+    </w:lvl>
+    <w:lvl w:ilvl="6" w:tplc="18090001" w:tentative="1">
+      <w:start w:val="1"/>
+      <w:numFmt w:val="bullet"/>
+      <w:lvlText w:val=""/>
+      <w:lvlJc w:val="left"/>
+      <w:pPr>
+        <w:ind w:left="5040" w:hanging="360"/>
+      </w:pPr>
+      <w:rPr>
+        <w:rFonts w:ascii="Symbol" w:hAnsi="Symbol" w:hint="default"/>
+      </w:rPr>
+    </w:lvl>
+    <w:lvl w:ilvl="7" w:tplc="18090003" w:tentative="1">
+      <w:start w:val="1"/>
+      <w:numFmt w:val="bullet"/>
+      <w:lvlText w:val="o"/>
+      <w:lvlJc w:val="left"/>
+      <w:pPr>
+        <w:ind w:left="5760" w:hanging="360"/>
+      </w:pPr>
+      <w:rPr>
+        <w:rFonts w:ascii="Courier New" w:hAnsi="Courier New" w:cs="Courier New" w:hint="default"/>
+      </w:rPr>
+    </w:lvl>
+    <w:lvl w:ilvl="8" w:tplc="18090005" w:tentative="1">
+      <w:start w:val="1"/>
+      <w:numFmt w:val="bullet"/>
+      <w:lvlText w:val=""/>
+      <w:lvlJc w:val="left"/>
+      <w:pPr>
+        <w:ind w:left="6480" w:hanging="360"/>
+      </w:pPr>
+      <w:rPr>
+        <w:rFonts w:ascii="Wingdings" w:hAnsi="Wingdings" w:hint="default"/>
+      </w:rPr>
+    </w:lvl>
+  </w:abstractNum>
+  <w:abstractNum w:abstractNumId="5">
     <w:nsid w:val="12FB6D98"/>
     <w:multiLevelType w:val="hybridMultilevel"/>
     <w:tmpl w:val="6DB05620"/>
@@ -4755,7 +5397,7 @@
       </w:rPr>
     </w:lvl>
   </w:abstractNum>
-  <w:abstractNum w:abstractNumId="5">
+  <w:abstractNum w:abstractNumId="6">
     <w:nsid w:val="1A6421A6"/>
     <w:multiLevelType w:val="hybridMultilevel"/>
     <w:tmpl w:val="24DEBB4A"/>
@@ -4868,7 +5510,7 @@
       </w:rPr>
     </w:lvl>
   </w:abstractNum>
-  <w:abstractNum w:abstractNumId="6">
+  <w:abstractNum w:abstractNumId="7">
     <w:nsid w:val="1CB51047"/>
     <w:multiLevelType w:val="hybridMultilevel"/>
     <w:tmpl w:val="3B929D06"/>
@@ -4981,7 +5623,7 @@
       </w:rPr>
     </w:lvl>
   </w:abstractNum>
-  <w:abstractNum w:abstractNumId="7">
+  <w:abstractNum w:abstractNumId="8">
     <w:nsid w:val="275233B7"/>
     <w:multiLevelType w:val="hybridMultilevel"/>
     <w:tmpl w:val="C712957E"/>
@@ -5094,7 +5736,7 @@
       </w:rPr>
     </w:lvl>
   </w:abstractNum>
-  <w:abstractNum w:abstractNumId="8">
+  <w:abstractNum w:abstractNumId="9">
     <w:nsid w:val="3CDF089C"/>
     <w:multiLevelType w:val="hybridMultilevel"/>
     <w:tmpl w:val="D592D7C2"/>
@@ -5207,7 +5849,7 @@
       </w:rPr>
     </w:lvl>
   </w:abstractNum>
-  <w:abstractNum w:abstractNumId="9">
+  <w:abstractNum w:abstractNumId="10">
     <w:nsid w:val="481D4A37"/>
     <w:multiLevelType w:val="hybridMultilevel"/>
     <w:tmpl w:val="C016C2E2"/>
@@ -5320,7 +5962,7 @@
       </w:rPr>
     </w:lvl>
   </w:abstractNum>
-  <w:abstractNum w:abstractNumId="10">
+  <w:abstractNum w:abstractNumId="11">
     <w:nsid w:val="4A51516A"/>
     <w:multiLevelType w:val="hybridMultilevel"/>
     <w:tmpl w:val="0C30FB82"/>
@@ -5433,7 +6075,7 @@
       </w:rPr>
     </w:lvl>
   </w:abstractNum>
-  <w:abstractNum w:abstractNumId="11">
+  <w:abstractNum w:abstractNumId="12">
     <w:nsid w:val="5E326192"/>
     <w:multiLevelType w:val="hybridMultilevel"/>
     <w:tmpl w:val="E60AA3D4"/>
@@ -5546,7 +6188,7 @@
       </w:rPr>
     </w:lvl>
   </w:abstractNum>
-  <w:abstractNum w:abstractNumId="12">
+  <w:abstractNum w:abstractNumId="13">
     <w:nsid w:val="611E785F"/>
     <w:multiLevelType w:val="hybridMultilevel"/>
     <w:tmpl w:val="50985F5A"/>
@@ -5659,10 +6301,10 @@
       </w:rPr>
     </w:lvl>
   </w:abstractNum>
-  <w:abstractNum w:abstractNumId="13">
+  <w:abstractNum w:abstractNumId="14">
     <w:nsid w:val="6B917A55"/>
     <w:multiLevelType w:val="hybridMultilevel"/>
-    <w:tmpl w:val="E3F0EFFC"/>
+    <w:tmpl w:val="D4E4B4AE"/>
     <w:lvl w:ilvl="0" w:tplc="18090001">
       <w:start w:val="1"/>
       <w:numFmt w:val="bullet"/>
@@ -5772,7 +6414,7 @@
       </w:rPr>
     </w:lvl>
   </w:abstractNum>
-  <w:abstractNum w:abstractNumId="14">
+  <w:abstractNum w:abstractNumId="15">
     <w:nsid w:val="6C967984"/>
     <w:multiLevelType w:val="hybridMultilevel"/>
     <w:tmpl w:val="3430A422"/>
@@ -5885,7 +6527,7 @@
       </w:rPr>
     </w:lvl>
   </w:abstractNum>
-  <w:abstractNum w:abstractNumId="15">
+  <w:abstractNum w:abstractNumId="16">
     <w:nsid w:val="761439EA"/>
     <w:multiLevelType w:val="hybridMultilevel"/>
     <w:tmpl w:val="52026FB2"/>
@@ -5998,7 +6640,7 @@
       </w:rPr>
     </w:lvl>
   </w:abstractNum>
-  <w:abstractNum w:abstractNumId="16">
+  <w:abstractNum w:abstractNumId="17">
     <w:nsid w:val="7A0B5DE6"/>
     <w:multiLevelType w:val="hybridMultilevel"/>
     <w:tmpl w:val="F1A62BAC"/>
@@ -6111,7 +6753,7 @@
       </w:rPr>
     </w:lvl>
   </w:abstractNum>
-  <w:abstractNum w:abstractNumId="17">
+  <w:abstractNum w:abstractNumId="18">
     <w:nsid w:val="7FA9577C"/>
     <w:multiLevelType w:val="hybridMultilevel"/>
     <w:tmpl w:val="D86C35C2"/>
@@ -6228,55 +6870,58 @@
     <w:abstractNumId w:val="1"/>
   </w:num>
   <w:num w:numId="2">
-    <w:abstractNumId w:val="10"/>
+    <w:abstractNumId w:val="11"/>
   </w:num>
   <w:num w:numId="3">
-    <w:abstractNumId w:val="16"/>
+    <w:abstractNumId w:val="17"/>
   </w:num>
   <w:num w:numId="4">
-    <w:abstractNumId w:val="17"/>
+    <w:abstractNumId w:val="18"/>
   </w:num>
   <w:num w:numId="5">
-    <w:abstractNumId w:val="5"/>
+    <w:abstractNumId w:val="6"/>
   </w:num>
   <w:num w:numId="6">
-    <w:abstractNumId w:val="6"/>
+    <w:abstractNumId w:val="7"/>
   </w:num>
   <w:num w:numId="7">
-    <w:abstractNumId w:val="11"/>
+    <w:abstractNumId w:val="12"/>
   </w:num>
   <w:num w:numId="8">
     <w:abstractNumId w:val="0"/>
   </w:num>
   <w:num w:numId="9">
-    <w:abstractNumId w:val="9"/>
+    <w:abstractNumId w:val="10"/>
   </w:num>
   <w:num w:numId="10">
-    <w:abstractNumId w:val="8"/>
+    <w:abstractNumId w:val="9"/>
   </w:num>
   <w:num w:numId="11">
     <w:abstractNumId w:val="2"/>
   </w:num>
   <w:num w:numId="12">
-    <w:abstractNumId w:val="12"/>
+    <w:abstractNumId w:val="13"/>
   </w:num>
   <w:num w:numId="13">
-    <w:abstractNumId w:val="4"/>
+    <w:abstractNumId w:val="5"/>
   </w:num>
   <w:num w:numId="14">
-    <w:abstractNumId w:val="14"/>
+    <w:abstractNumId w:val="15"/>
   </w:num>
   <w:num w:numId="15">
     <w:abstractNumId w:val="3"/>
   </w:num>
   <w:num w:numId="16">
-    <w:abstractNumId w:val="7"/>
+    <w:abstractNumId w:val="8"/>
   </w:num>
   <w:num w:numId="17">
-    <w:abstractNumId w:val="15"/>
+    <w:abstractNumId w:val="16"/>
   </w:num>
   <w:num w:numId="18">
-    <w:abstractNumId w:val="13"/>
+    <w:abstractNumId w:val="14"/>
+  </w:num>
+  <w:num w:numId="19">
+    <w:abstractNumId w:val="4"/>
   </w:num>
 </w:numbering>
 </file>

</xml_diff>

<commit_message>
Chapters 1-5 ready for proof read
</commit_message>
<xml_diff>
--- a/research/Infrastructure Notes.docx
+++ b/research/Infrastructure Notes.docx
@@ -59,14 +59,7 @@
       </w:r>
       <w:r>
         <w:br/>
-      </w:r>
-      <w:proofErr w:type="spellStart"/>
-      <w:r>
-        <w:t>mvn</w:t>
-      </w:r>
-      <w:proofErr w:type="spellEnd"/>
-      <w:r>
-        <w:t xml:space="preserve"> package</w:t>
+        <w:t>mvn package</w:t>
       </w:r>
     </w:p>
     <w:p>
@@ -82,25 +75,10 @@
       </w:r>
       <w:r>
         <w:br/>
-      </w:r>
-      <w:proofErr w:type="spellStart"/>
-      <w:r>
-        <w:t>mvn</w:t>
-      </w:r>
-      <w:proofErr w:type="spellEnd"/>
-      <w:r>
-        <w:t xml:space="preserve"> package </w:t>
-      </w:r>
-      <w:r>
-        <w:t xml:space="preserve"> -</w:t>
-      </w:r>
-      <w:proofErr w:type="spellStart"/>
-      <w:r>
-        <w:t>Dmaven.test.skip</w:t>
-      </w:r>
-      <w:proofErr w:type="spellEnd"/>
-      <w:r>
-        <w:t>=true</w:t>
+        <w:t xml:space="preserve">mvn package </w:t>
+      </w:r>
+      <w:r>
+        <w:t xml:space="preserve"> -Dmaven.test.skip=true</w:t>
       </w:r>
     </w:p>
     <w:p>
@@ -124,21 +102,8 @@
       <w:pPr>
         <w:pStyle w:val="Heading2"/>
       </w:pPr>
-      <w:proofErr w:type="spellStart"/>
-      <w:r>
-        <w:t>VirtualBox</w:t>
-      </w:r>
-      <w:proofErr w:type="spellEnd"/>
-      <w:r>
-        <w:t xml:space="preserve">: </w:t>
-      </w:r>
-      <w:proofErr w:type="spellStart"/>
-      <w:r>
-        <w:t>UbuntuDesktop</w:t>
-      </w:r>
-      <w:proofErr w:type="spellEnd"/>
-      <w:r>
-        <w:t>:</w:t>
+      <w:r>
+        <w:t>VirtualBox: UbuntuDesktop:</w:t>
       </w:r>
     </w:p>
     <w:p>
@@ -246,6 +211,9 @@
         <w:t xml:space="preserve"> as it will reset the machine back to the day you took the snapshot”</w:t>
       </w:r>
       <w:r>
+        <w:rPr>
+          <w:color w:val="FF0000"/>
+        </w:rPr>
         <w:br/>
       </w:r>
     </w:p>
@@ -258,13 +226,7 @@
         </w:numPr>
       </w:pPr>
       <w:r>
-        <w:t>To share a folder between Lin</w:t>
-      </w:r>
-      <w:r>
-        <w:t>u</w:t>
-      </w:r>
-      <w:r>
-        <w:t>x and Windows:</w:t>
+        <w:t>Crash after logging into a Ubuntu VM  and sharp exit:</w:t>
       </w:r>
     </w:p>
     <w:p>
@@ -276,7 +238,51 @@
         </w:numPr>
       </w:pPr>
       <w:r>
-        <w:t>First ensure that files will not be in contention when accessing them, i.e. if you have a PDF open in Windows and then you try to open the same PDF in Linux you will have problems and be especially careful when writing to a file – if you have to do this then it should via git!</w:t>
+        <w:t>Also get the following:</w:t>
+      </w:r>
+      <w:r>
+        <w:br/>
+      </w:r>
+      <w:r>
+        <w:rPr>
+          <w:noProof/>
+          <w:lang w:eastAsia="en-IE"/>
+        </w:rPr>
+        <w:drawing>
+          <wp:inline distT="0" distB="0" distL="0" distR="0" wp14:anchorId="537770F3" wp14:editId="2835044D">
+            <wp:extent cx="4629150" cy="2038350"/>
+            <wp:effectExtent l="0" t="0" r="0" b="0"/>
+            <wp:docPr id="1" name="Picture 1"/>
+            <wp:cNvGraphicFramePr>
+              <a:graphicFrameLocks xmlns:a="http://schemas.openxmlformats.org/drawingml/2006/main" noChangeAspect="1"/>
+            </wp:cNvGraphicFramePr>
+            <a:graphic xmlns:a="http://schemas.openxmlformats.org/drawingml/2006/main">
+              <a:graphicData uri="http://schemas.openxmlformats.org/drawingml/2006/picture">
+                <pic:pic xmlns:pic="http://schemas.openxmlformats.org/drawingml/2006/picture">
+                  <pic:nvPicPr>
+                    <pic:cNvPr id="0" name=""/>
+                    <pic:cNvPicPr/>
+                  </pic:nvPicPr>
+                  <pic:blipFill>
+                    <a:blip r:embed="rId6"/>
+                    <a:stretch>
+                      <a:fillRect/>
+                    </a:stretch>
+                  </pic:blipFill>
+                  <pic:spPr>
+                    <a:xfrm>
+                      <a:off x="0" y="0"/>
+                      <a:ext cx="4629150" cy="2038350"/>
+                    </a:xfrm>
+                    <a:prstGeom prst="rect">
+                      <a:avLst/>
+                    </a:prstGeom>
+                  </pic:spPr>
+                </pic:pic>
+              </a:graphicData>
+            </a:graphic>
+          </wp:inline>
+        </w:drawing>
       </w:r>
     </w:p>
     <w:p>
@@ -288,15 +294,88 @@
         </w:numPr>
       </w:pPr>
       <w:r>
-        <w:t xml:space="preserve">In </w:t>
-      </w:r>
-      <w:proofErr w:type="spellStart"/>
-      <w:r>
-        <w:t>VirtualBox</w:t>
-      </w:r>
-      <w:proofErr w:type="spellEnd"/>
-      <w:r>
-        <w:t xml:space="preserve"> menus, choose Devices-&gt;Shared Folders</w:t>
+        <w:t>Go into the Settings of the VM and then go to storage</w:t>
+      </w:r>
+    </w:p>
+    <w:p>
+      <w:pPr>
+        <w:pStyle w:val="ListParagraph"/>
+        <w:numPr>
+          <w:ilvl w:val="1"/>
+          <w:numId w:val="8"/>
+        </w:numPr>
+      </w:pPr>
+      <w:r>
+        <w:t>Browse to the Guest Addition CD icon/iso</w:t>
+      </w:r>
+    </w:p>
+    <w:p>
+      <w:pPr>
+        <w:pStyle w:val="ListParagraph"/>
+        <w:numPr>
+          <w:ilvl w:val="1"/>
+          <w:numId w:val="8"/>
+        </w:numPr>
+      </w:pPr>
+      <w:r>
+        <w:t>Right-click and chose Remove Attachment</w:t>
+      </w:r>
+    </w:p>
+    <w:p>
+      <w:pPr>
+        <w:pStyle w:val="ListParagraph"/>
+        <w:numPr>
+          <w:ilvl w:val="1"/>
+          <w:numId w:val="8"/>
+        </w:numPr>
+      </w:pPr>
+      <w:r>
+        <w:t>Save the settings and start the VM again, should be okay now</w:t>
+      </w:r>
+      <w:r>
+        <w:br/>
+      </w:r>
+    </w:p>
+    <w:p>
+      <w:pPr>
+        <w:pStyle w:val="ListParagraph"/>
+        <w:numPr>
+          <w:ilvl w:val="0"/>
+          <w:numId w:val="8"/>
+        </w:numPr>
+      </w:pPr>
+      <w:r>
+        <w:t>To share a folder between Lin</w:t>
+      </w:r>
+      <w:r>
+        <w:t>u</w:t>
+      </w:r>
+      <w:r>
+        <w:t>x and Windows:</w:t>
+      </w:r>
+    </w:p>
+    <w:p>
+      <w:pPr>
+        <w:pStyle w:val="ListParagraph"/>
+        <w:numPr>
+          <w:ilvl w:val="1"/>
+          <w:numId w:val="8"/>
+        </w:numPr>
+      </w:pPr>
+      <w:r>
+        <w:t>First ensure that files will not be in contention when accessing them, i.e. if you have a PDF open in Windows and then you try to open the same PDF in Linux you will have problems and be especially careful when writing to a file – if you have to do this then it should via git!</w:t>
+      </w:r>
+    </w:p>
+    <w:p>
+      <w:pPr>
+        <w:pStyle w:val="ListParagraph"/>
+        <w:numPr>
+          <w:ilvl w:val="1"/>
+          <w:numId w:val="8"/>
+        </w:numPr>
+      </w:pPr>
+      <w:r>
+        <w:t>In VirtualBox menus, choose Devices-&gt;Shared Folders</w:t>
       </w:r>
       <w:r>
         <w:t xml:space="preserve"> Settings</w:t>
@@ -335,14 +414,12 @@
           <w:numId w:val="8"/>
         </w:numPr>
       </w:pPr>
-      <w:proofErr w:type="spellStart"/>
       <w:r>
         <w:t>m</w:t>
       </w:r>
       <w:r>
         <w:t>kdir</w:t>
       </w:r>
-      <w:proofErr w:type="spellEnd"/>
       <w:r>
         <w:t xml:space="preserve"> -p</w:t>
       </w:r>
@@ -380,21 +457,8 @@
           <w:numId w:val="8"/>
         </w:numPr>
       </w:pPr>
-      <w:proofErr w:type="spellStart"/>
-      <w:r>
-        <w:t>sudo</w:t>
-      </w:r>
-      <w:proofErr w:type="spellEnd"/>
-      <w:r>
-        <w:t xml:space="preserve"> mount -t </w:t>
-      </w:r>
-      <w:proofErr w:type="spellStart"/>
-      <w:r>
-        <w:t>vboxsf</w:t>
-      </w:r>
-      <w:proofErr w:type="spellEnd"/>
-      <w:r>
-        <w:t xml:space="preserve"> </w:t>
+      <w:r>
+        <w:t xml:space="preserve">sudo mount -t vboxsf </w:t>
       </w:r>
       <w:r>
         <w:rPr>
@@ -429,33 +493,18 @@
         </w:numPr>
       </w:pPr>
       <w:r>
+        <w:lastRenderedPageBreak/>
         <w:t>Use the following to locate package names for using with Chef</w:t>
       </w:r>
       <w:r>
         <w:br/>
       </w:r>
       <w:r>
-        <w:t xml:space="preserve">apt-cache search git | </w:t>
-      </w:r>
-      <w:proofErr w:type="spellStart"/>
-      <w:r>
-        <w:t>grep</w:t>
-      </w:r>
-      <w:proofErr w:type="spellEnd"/>
-      <w:r>
-        <w:t xml:space="preserve"> git</w:t>
-      </w:r>
-      <w:r>
-        <w:br/>
-        <w:t xml:space="preserve">The </w:t>
-      </w:r>
-      <w:proofErr w:type="spellStart"/>
-      <w:r>
-        <w:t>grep</w:t>
-      </w:r>
-      <w:proofErr w:type="spellEnd"/>
-      <w:r>
-        <w:t xml:space="preserve"> part is only used to highlight the searched word</w:t>
+        <w:t>apt-cache search git | grep git</w:t>
+      </w:r>
+      <w:r>
+        <w:br/>
+        <w:t>The grep part is only used to highlight the searched word</w:t>
       </w:r>
     </w:p>
     <w:p>
@@ -469,15 +518,46 @@
         <w:t>When a Java application cannot load (i.e. cannot create a  JVM or find a JRE/JDK then it usually means that the application is 32 bit or 64 bit and it cannot find the required JRE/JDK in 32 bit or 64 bit)</w:t>
       </w:r>
     </w:p>
-    <w:p>
-      <w:r>
-        <w:t xml:space="preserve">SSH client -&gt; use </w:t>
-      </w:r>
-      <w:proofErr w:type="spellStart"/>
-      <w:r>
-        <w:t>PuTTY</w:t>
-      </w:r>
-      <w:proofErr w:type="spellEnd"/>
+    <w:p/>
+    <w:p>
+      <w:pPr>
+        <w:pStyle w:val="Heading2"/>
+      </w:pPr>
+      <w:r>
+        <w:t>Amazon Web Services Info</w:t>
+      </w:r>
+    </w:p>
+    <w:p>
+      <w:pPr>
+        <w:pStyle w:val="ListParagraph"/>
+        <w:numPr>
+          <w:ilvl w:val="0"/>
+          <w:numId w:val="20"/>
+        </w:numPr>
+      </w:pPr>
+      <w:r>
+        <w:t>SSH client -&gt; use PuTTY</w:t>
+      </w:r>
+      <w:r>
+        <w:br/>
+      </w:r>
+      <w:hyperlink r:id="rId7" w:history="1">
+        <w:r>
+          <w:rPr>
+            <w:rStyle w:val="Hyperlink"/>
+          </w:rPr>
+          <w:t>https://docs.aws.amazon.com/AWSEC2/latest/UserGuide/putty.html</w:t>
+        </w:r>
+      </w:hyperlink>
+    </w:p>
+    <w:p>
+      <w:pPr>
+        <w:pStyle w:val="ListParagraph"/>
+        <w:numPr>
+          <w:ilvl w:val="0"/>
+          <w:numId w:val="20"/>
+        </w:numPr>
+      </w:pPr>
     </w:p>
     <w:p/>
     <w:p>
@@ -517,7 +597,7 @@
       <w:r>
         <w:t xml:space="preserve">Git on Linux: you need to set up SSH access – good instructions here : </w:t>
       </w:r>
-      <w:hyperlink r:id="rId6" w:history="1">
+      <w:hyperlink r:id="rId8" w:history="1">
         <w:r>
           <w:rPr>
             <w:rStyle w:val="Hyperlink"/>
@@ -543,7 +623,7 @@
       <w:r>
         <w:br/>
       </w:r>
-      <w:hyperlink r:id="rId7" w:history="1">
+      <w:hyperlink r:id="rId9" w:history="1">
         <w:r>
           <w:rPr>
             <w:rStyle w:val="Hyperlink"/>
@@ -571,73 +651,23 @@
         <w:pStyle w:val="Heading3"/>
       </w:pPr>
       <w:r>
-        <w:t xml:space="preserve">GIT – initial </w:t>
-      </w:r>
-      <w:proofErr w:type="spellStart"/>
-      <w:r>
-        <w:t>config</w:t>
-      </w:r>
-      <w:proofErr w:type="spellEnd"/>
-    </w:p>
-    <w:p>
-      <w:r>
-        <w:t>(</w:t>
-      </w:r>
-      <w:proofErr w:type="gramStart"/>
-      <w:r>
-        <w:t>maybe</w:t>
-      </w:r>
-      <w:proofErr w:type="gramEnd"/>
-      <w:r>
-        <w:t xml:space="preserve"> put these into </w:t>
-      </w:r>
-      <w:proofErr w:type="spellStart"/>
-      <w:r>
-        <w:t>devenv</w:t>
-      </w:r>
-      <w:proofErr w:type="spellEnd"/>
-      <w:r>
-        <w:t xml:space="preserve"> Chef recipe eventually)</w:t>
-      </w:r>
-    </w:p>
-    <w:p>
-      <w:proofErr w:type="gramStart"/>
-      <w:r>
-        <w:t>git</w:t>
-      </w:r>
-      <w:proofErr w:type="gramEnd"/>
-      <w:r>
-        <w:t xml:space="preserve"> </w:t>
-      </w:r>
-      <w:proofErr w:type="spellStart"/>
-      <w:r>
-        <w:t>config</w:t>
-      </w:r>
-      <w:proofErr w:type="spellEnd"/>
-      <w:r>
-        <w:t xml:space="preserve"> --global user.name "John Warde"</w:t>
-      </w:r>
-      <w:r>
-        <w:br/>
-        <w:t xml:space="preserve">git </w:t>
-      </w:r>
-      <w:proofErr w:type="spellStart"/>
-      <w:r>
-        <w:t>config</w:t>
-      </w:r>
-      <w:proofErr w:type="spellEnd"/>
-      <w:r>
-        <w:t xml:space="preserve"> --global </w:t>
-      </w:r>
-      <w:proofErr w:type="spellStart"/>
-      <w:r>
-        <w:t>user.email</w:t>
-      </w:r>
-      <w:proofErr w:type="spellEnd"/>
-      <w:r>
-        <w:t xml:space="preserve"> </w:t>
-      </w:r>
-      <w:hyperlink r:id="rId8" w:history="1">
+        <w:t>GIT – initial config</w:t>
+      </w:r>
+    </w:p>
+    <w:p>
+      <w:r>
+        <w:t>(maybe put these into devenv Chef recipe eventually)</w:t>
+      </w:r>
+    </w:p>
+    <w:p>
+      <w:r>
+        <w:t>git config --global user.name "John Warde"</w:t>
+      </w:r>
+      <w:r>
+        <w:br/>
+        <w:t xml:space="preserve">git config --global user.email </w:t>
+      </w:r>
+      <w:hyperlink r:id="rId10" w:history="1">
         <w:r>
           <w:rPr>
             <w:rStyle w:val="Hyperlink"/>
@@ -648,50 +678,20 @@
       <w:r>
         <w:br/>
       </w:r>
-      <w:proofErr w:type="spellStart"/>
-      <w:r>
-        <w:t>mkdir</w:t>
-      </w:r>
-      <w:proofErr w:type="spellEnd"/>
-      <w:r>
-        <w:t xml:space="preserve"> ~/.</w:t>
-      </w:r>
-      <w:proofErr w:type="spellStart"/>
-      <w:r>
-        <w:t>ssh</w:t>
-      </w:r>
-      <w:proofErr w:type="spellEnd"/>
-      <w:r>
-        <w:br/>
-      </w:r>
-      <w:r>
-        <w:t>cd ~/.</w:t>
-      </w:r>
-      <w:proofErr w:type="spellStart"/>
-      <w:r>
-        <w:t>ssh</w:t>
-      </w:r>
-      <w:proofErr w:type="spellEnd"/>
-      <w:r>
-        <w:br/>
-      </w:r>
-      <w:proofErr w:type="spellStart"/>
-      <w:r>
-        <w:t>ssh-keygen</w:t>
-      </w:r>
-      <w:proofErr w:type="spellEnd"/>
-      <w:r>
-        <w:t xml:space="preserve"> -t </w:t>
-      </w:r>
-      <w:proofErr w:type="spellStart"/>
-      <w:r>
-        <w:t>rsa</w:t>
-      </w:r>
-      <w:proofErr w:type="spellEnd"/>
-      <w:r>
-        <w:t xml:space="preserve"> -C </w:t>
-      </w:r>
-      <w:hyperlink r:id="rId9" w:history="1">
+      <w:r>
+        <w:t>mkdir ~/.ssh</w:t>
+      </w:r>
+      <w:r>
+        <w:br/>
+      </w:r>
+      <w:r>
+        <w:t>cd ~/.ssh</w:t>
+      </w:r>
+      <w:r>
+        <w:br/>
+        <w:t xml:space="preserve">ssh-keygen -t rsa -C </w:t>
+      </w:r>
+      <w:hyperlink r:id="rId11" w:history="1">
         <w:r>
           <w:rPr>
             <w:rStyle w:val="Hyperlink"/>
@@ -701,127 +701,11 @@
       </w:hyperlink>
       <w:r>
         <w:br/>
-      </w:r>
-      <w:proofErr w:type="spellStart"/>
-      <w:r>
-        <w:t>ls</w:t>
-      </w:r>
-      <w:proofErr w:type="spellEnd"/>
-      <w:r>
-        <w:t xml:space="preserve"> -l /c/Users/</w:t>
-      </w:r>
-      <w:proofErr w:type="spellStart"/>
-      <w:r>
-        <w:t>johnwarde</w:t>
-      </w:r>
-      <w:proofErr w:type="spellEnd"/>
-      <w:r>
-        <w:t>/.</w:t>
-      </w:r>
-      <w:proofErr w:type="spellStart"/>
-      <w:r>
-        <w:t>ssh</w:t>
-      </w:r>
-      <w:proofErr w:type="spellEnd"/>
-      <w:r>
-        <w:t>/</w:t>
-      </w:r>
-      <w:proofErr w:type="spellStart"/>
-      <w:r>
-        <w:t>id_rsa</w:t>
-      </w:r>
-      <w:proofErr w:type="spellEnd"/>
-      <w:r>
-        <w:br/>
-      </w:r>
-      <w:proofErr w:type="spellStart"/>
-      <w:r>
-        <w:t>ssh</w:t>
-      </w:r>
-      <w:proofErr w:type="spellEnd"/>
-      <w:r>
-        <w:t xml:space="preserve"> -T </w:t>
-      </w:r>
-      <w:hyperlink r:id="rId10" w:history="1">
-        <w:r>
-          <w:rPr>
-            <w:rStyle w:val="Hyperlink"/>
-          </w:rPr>
-          <w:t>git@github.com</w:t>
-        </w:r>
-      </w:hyperlink>
-      <w:r>
-        <w:br/>
-        <w:t>cd ~/</w:t>
-      </w:r>
-      <w:proofErr w:type="spellStart"/>
-      <w:r>
-        <w:t>scm</w:t>
-      </w:r>
-      <w:proofErr w:type="spellEnd"/>
-      <w:r>
-        <w:br/>
-      </w:r>
-      <w:r>
-        <w:t xml:space="preserve">git clone </w:t>
-      </w:r>
-      <w:hyperlink r:id="rId11" w:history="1">
-        <w:r>
-          <w:rPr>
-            <w:rStyle w:val="Hyperlink"/>
-          </w:rPr>
-          <w:t>https://github.com/johnwarde/library.git</w:t>
-        </w:r>
-      </w:hyperlink>
-    </w:p>
-    <w:p>
-      <w:proofErr w:type="spellStart"/>
-      <w:proofErr w:type="gramStart"/>
-      <w:r>
-        <w:t>xclip</w:t>
-      </w:r>
-      <w:proofErr w:type="spellEnd"/>
-      <w:proofErr w:type="gramEnd"/>
-      <w:r>
-        <w:t xml:space="preserve"> -</w:t>
-      </w:r>
-      <w:proofErr w:type="spellStart"/>
-      <w:r>
-        <w:t>sel</w:t>
-      </w:r>
-      <w:proofErr w:type="spellEnd"/>
-      <w:r>
-        <w:t xml:space="preserve"> clip &lt; ~/.</w:t>
-      </w:r>
-      <w:proofErr w:type="spellStart"/>
-      <w:r>
-        <w:t>ssh</w:t>
-      </w:r>
-      <w:proofErr w:type="spellEnd"/>
-      <w:r>
-        <w:t>/id_rsa.pub</w:t>
-      </w:r>
-      <w:r>
-        <w:t xml:space="preserve">  (copies contents of file to clip board for pasting into a new SSH key on </w:t>
-      </w:r>
-      <w:proofErr w:type="spellStart"/>
-      <w:r>
-        <w:t>gi</w:t>
-      </w:r>
-      <w:proofErr w:type="spellEnd"/>
-      <w:r>
-        <w:t xml:space="preserve"> hub, see settings-&gt;SSH Keys)</w:t>
-      </w:r>
-      <w:r>
-        <w:br/>
-      </w:r>
-      <w:proofErr w:type="spellStart"/>
-      <w:r>
-        <w:t>ssh</w:t>
-      </w:r>
-      <w:proofErr w:type="spellEnd"/>
-      <w:r>
-        <w:t xml:space="preserve"> -T </w:t>
+        <w:t>ls -l /c/Users/johnwarde/.ssh/id_rsa</w:t>
+      </w:r>
+      <w:r>
+        <w:br/>
+        <w:t xml:space="preserve">ssh -T </w:t>
       </w:r>
       <w:hyperlink r:id="rId12" w:history="1">
         <w:r>
@@ -832,6 +716,44 @@
         </w:r>
       </w:hyperlink>
       <w:r>
+        <w:br/>
+        <w:t>cd ~/scm</w:t>
+      </w:r>
+      <w:r>
+        <w:br/>
+      </w:r>
+      <w:r>
+        <w:t xml:space="preserve">git clone </w:t>
+      </w:r>
+      <w:hyperlink r:id="rId13" w:history="1">
+        <w:r>
+          <w:rPr>
+            <w:rStyle w:val="Hyperlink"/>
+          </w:rPr>
+          <w:t>https://github.com/johnwarde/library.git</w:t>
+        </w:r>
+      </w:hyperlink>
+    </w:p>
+    <w:p>
+      <w:r>
+        <w:t>xclip -sel clip &lt; ~/.ssh/id_rsa.pub</w:t>
+      </w:r>
+      <w:r>
+        <w:t xml:space="preserve">  (copies contents of file to clip board for pasting into a new SSH key on gi hub, see settings-&gt;SSH Keys)</w:t>
+      </w:r>
+      <w:r>
+        <w:br/>
+        <w:t xml:space="preserve">ssh -T </w:t>
+      </w:r>
+      <w:hyperlink r:id="rId14" w:history="1">
+        <w:r>
+          <w:rPr>
+            <w:rStyle w:val="Hyperlink"/>
+          </w:rPr>
+          <w:t>git@github.com</w:t>
+        </w:r>
+      </w:hyperlink>
+      <w:r>
         <w:t xml:space="preserve">  (again)</w:t>
       </w:r>
     </w:p>
@@ -847,51 +769,17 @@
     </w:p>
     <w:p>
       <w:r>
-        <w:t>(</w:t>
-      </w:r>
-      <w:proofErr w:type="gramStart"/>
-      <w:r>
-        <w:t>can</w:t>
-      </w:r>
-      <w:proofErr w:type="gramEnd"/>
-      <w:r>
-        <w:t xml:space="preserve"> always </w:t>
-      </w:r>
-      <w:proofErr w:type="spellStart"/>
-      <w:r>
-        <w:t>init</w:t>
-      </w:r>
-      <w:proofErr w:type="spellEnd"/>
-      <w:r>
-        <w:t xml:space="preserve"> a repository on </w:t>
-      </w:r>
-      <w:proofErr w:type="spellStart"/>
-      <w:r>
-        <w:t>github</w:t>
-      </w:r>
-      <w:proofErr w:type="spellEnd"/>
-      <w:r>
-        <w:t xml:space="preserve"> and clone down)</w:t>
-      </w:r>
-    </w:p>
-    <w:p>
-      <w:proofErr w:type="gramStart"/>
-      <w:r>
-        <w:t>cd</w:t>
-      </w:r>
-      <w:proofErr w:type="gramEnd"/>
-      <w:r>
-        <w:t xml:space="preserve"> C:/Users/johnwarde/Downloads/johnwarde/library</w:t>
-      </w:r>
-      <w:r>
-        <w:br/>
-        <w:t xml:space="preserve">git </w:t>
-      </w:r>
-      <w:proofErr w:type="spellStart"/>
-      <w:r>
-        <w:t>init</w:t>
-      </w:r>
-      <w:proofErr w:type="spellEnd"/>
+        <w:t>(can always init a repository on github and clone down)</w:t>
+      </w:r>
+    </w:p>
+    <w:p>
+      <w:r>
+        <w:t>cd C:/Users/johnwarde/Downloads/johnwarde/library</w:t>
+      </w:r>
+      <w:r>
+        <w:br/>
+        <w:t>git init</w:t>
+      </w:r>
       <w:r>
         <w:br/>
         <w:t>git status</w:t>
@@ -902,15 +790,7 @@
       </w:r>
       <w:r>
         <w:br/>
-        <w:t>git add .   (</w:t>
-      </w:r>
-      <w:proofErr w:type="gramStart"/>
-      <w:r>
-        <w:t>add</w:t>
-      </w:r>
-      <w:proofErr w:type="gramEnd"/>
-      <w:r>
-        <w:t xml:space="preserve"> everything in current directory)</w:t>
+        <w:t>git add .   (add everything in current directory)</w:t>
       </w:r>
       <w:r>
         <w:br/>
@@ -918,23 +798,7 @@
       </w:r>
       <w:r>
         <w:br/>
-        <w:t xml:space="preserve">git remote add origin </w:t>
-      </w:r>
-      <w:proofErr w:type="spellStart"/>
-      <w:r>
-        <w:t>git@github.com:johnwarde</w:t>
-      </w:r>
-      <w:proofErr w:type="spellEnd"/>
-      <w:r>
-        <w:t>/</w:t>
-      </w:r>
-      <w:proofErr w:type="spellStart"/>
-      <w:r>
-        <w:t>library.git</w:t>
-      </w:r>
-      <w:proofErr w:type="spellEnd"/>
-      <w:r>
-        <w:t xml:space="preserve">   (links to repository at github.com)</w:t>
+        <w:t>git remote add origin git@github.com:johnwarde/library.git   (links to repository at github.com)</w:t>
       </w:r>
       <w:r>
         <w:br/>
@@ -957,25 +821,12 @@
     </w:p>
     <w:p/>
     <w:p>
-      <w:proofErr w:type="gramStart"/>
-      <w:r>
-        <w:t>git</w:t>
-      </w:r>
-      <w:proofErr w:type="gramEnd"/>
-      <w:r>
-        <w:t xml:space="preserve"> status</w:t>
-      </w:r>
-      <w:r>
-        <w:br/>
-        <w:t xml:space="preserve">git add </w:t>
-      </w:r>
-      <w:proofErr w:type="spellStart"/>
-      <w:r>
-        <w:t>src</w:t>
-      </w:r>
-      <w:proofErr w:type="spellEnd"/>
-      <w:r>
-        <w:t>/library/Book.java</w:t>
+      <w:r>
+        <w:t>git status</w:t>
+      </w:r>
+      <w:r>
+        <w:br/>
+        <w:t>git add src/library/Book.java</w:t>
       </w:r>
       <w:r>
         <w:br/>
@@ -984,29 +835,13 @@
         <w:t>g</w:t>
       </w:r>
       <w:r>
-        <w:t xml:space="preserve">it add </w:t>
-      </w:r>
-      <w:proofErr w:type="spellStart"/>
-      <w:r>
-        <w:t>src</w:t>
-      </w:r>
-      <w:proofErr w:type="spellEnd"/>
-      <w:r>
-        <w:t>/library/Library.java</w:t>
-      </w:r>
-      <w:r>
-        <w:br/>
-      </w:r>
-      <w:r>
-        <w:t>git add . (</w:t>
-      </w:r>
-      <w:proofErr w:type="gramStart"/>
-      <w:r>
-        <w:t>you</w:t>
-      </w:r>
-      <w:proofErr w:type="gramEnd"/>
-      <w:r>
-        <w:t xml:space="preserve"> need to do a git add on already tracked/modified files too to pu</w:t>
+        <w:t>it add src/library/Library.java</w:t>
+      </w:r>
+      <w:r>
+        <w:br/>
+      </w:r>
+      <w:r>
+        <w:t>git add . (you need to do a git add on already tracked/modified files too to pu</w:t>
       </w:r>
       <w:r>
         <w:t>t them into staging for commit)</w:t>
@@ -1023,13 +858,8 @@
       <w:r>
         <w:br/>
       </w:r>
-      <w:proofErr w:type="gramStart"/>
-      <w:r>
-        <w:t>git</w:t>
-      </w:r>
-      <w:proofErr w:type="gramEnd"/>
-      <w:r>
-        <w:t xml:space="preserve"> push origin master  (pus</w:t>
+      <w:r>
+        <w:t>git push origin master  (pus</w:t>
       </w:r>
       <w:r>
         <w:t>h changes to remote repository)</w:t>
@@ -1088,7 +918,7 @@
           <w:numId w:val="13"/>
         </w:numPr>
       </w:pPr>
-      <w:hyperlink r:id="rId13" w:history="1">
+      <w:hyperlink r:id="rId15" w:history="1">
         <w:r>
           <w:rPr>
             <w:rStyle w:val="Hyperlink"/>
@@ -1116,49 +946,18 @@
       </w:r>
     </w:p>
     <w:p>
-      <w:proofErr w:type="gramStart"/>
-      <w:r>
-        <w:t>git</w:t>
-      </w:r>
-      <w:proofErr w:type="gramEnd"/>
-      <w:r>
-        <w:t xml:space="preserve"> log</w:t>
-      </w:r>
-    </w:p>
-    <w:p>
-      <w:proofErr w:type="gramStart"/>
-      <w:r>
-        <w:t>git</w:t>
-      </w:r>
-      <w:proofErr w:type="gramEnd"/>
-      <w:r>
-        <w:t xml:space="preserve"> –help</w:t>
-      </w:r>
-    </w:p>
-    <w:p>
-      <w:proofErr w:type="gramStart"/>
-      <w:r>
-        <w:t>git</w:t>
-      </w:r>
-      <w:proofErr w:type="gramEnd"/>
-      <w:r>
-        <w:t xml:space="preserve"> </w:t>
-      </w:r>
-      <w:proofErr w:type="spellStart"/>
-      <w:r>
-        <w:t>rm</w:t>
-      </w:r>
-      <w:proofErr w:type="spellEnd"/>
-      <w:r>
-        <w:t xml:space="preserve"> --cached ../docs/~$</w:t>
-      </w:r>
-      <w:proofErr w:type="gramStart"/>
-      <w:r>
-        <w:t>nNotes.docx  (</w:t>
-      </w:r>
-      <w:proofErr w:type="gramEnd"/>
-      <w:r>
-        <w:t xml:space="preserve">supposed to remove tracked file but didn’t work) </w:t>
+      <w:r>
+        <w:t>git log</w:t>
+      </w:r>
+    </w:p>
+    <w:p>
+      <w:r>
+        <w:t>git –help</w:t>
+      </w:r>
+    </w:p>
+    <w:p>
+      <w:r>
+        <w:t xml:space="preserve">git rm --cached ../docs/~$nNotes.docx  (supposed to remove tracked file but didn’t work) </w:t>
       </w:r>
     </w:p>
     <w:p/>
@@ -1193,37 +992,13 @@
         </w:numPr>
       </w:pPr>
       <w:r>
-        <w:t xml:space="preserve">Upgraded </w:t>
-      </w:r>
-      <w:proofErr w:type="spellStart"/>
-      <w:r>
-        <w:t>VirtualBox</w:t>
-      </w:r>
-      <w:proofErr w:type="spellEnd"/>
-      <w:r>
-        <w:t xml:space="preserve"> to 4.3.18 which resolved the “make sure the kerne</w:t>
+        <w:t>Upgraded VirtualBox to 4.3.18 which resolved the “make sure the kerne</w:t>
       </w:r>
       <w:r>
         <w:t>l module has been loaded successfully</w:t>
       </w:r>
       <w:r>
-        <w:t xml:space="preserve">” (also bad </w:t>
-      </w:r>
-      <w:proofErr w:type="spellStart"/>
-      <w:r>
-        <w:t>dll</w:t>
-      </w:r>
-      <w:proofErr w:type="spellEnd"/>
-      <w:r>
-        <w:t xml:space="preserve"> message on opening of </w:t>
-      </w:r>
-      <w:proofErr w:type="spellStart"/>
-      <w:r>
-        <w:t>VirtualBox</w:t>
-      </w:r>
-      <w:proofErr w:type="spellEnd"/>
-      <w:r>
-        <w:t>).  All VMs are now working</w:t>
+        <w:t>” (also bad dll message on opening of VirtualBox).  All VMs are now working</w:t>
       </w:r>
     </w:p>
     <w:p>
@@ -1355,7 +1130,7 @@
           <w:numId w:val="2"/>
         </w:numPr>
       </w:pPr>
-      <w:hyperlink r:id="rId14" w:history="1">
+      <w:hyperlink r:id="rId16" w:history="1">
         <w:r>
           <w:rPr>
             <w:rStyle w:val="Hyperlink"/>
@@ -1372,7 +1147,7 @@
           <w:numId w:val="2"/>
         </w:numPr>
       </w:pPr>
-      <w:hyperlink r:id="rId15" w:history="1">
+      <w:hyperlink r:id="rId17" w:history="1">
         <w:r>
           <w:rPr>
             <w:rStyle w:val="Hyperlink"/>
@@ -1392,7 +1167,7 @@
       <w:r>
         <w:t xml:space="preserve">Installed Ubuntu version of Chef-DK on UbuntuDesktopX64 from </w:t>
       </w:r>
-      <w:hyperlink r:id="rId16" w:history="1">
+      <w:hyperlink r:id="rId18" w:history="1">
         <w:r>
           <w:rPr>
             <w:rStyle w:val="Hyperlink"/>
@@ -1401,15 +1176,7 @@
         </w:r>
       </w:hyperlink>
       <w:r>
-        <w:t xml:space="preserve"> and let the Ubuntu Software </w:t>
-      </w:r>
-      <w:proofErr w:type="spellStart"/>
-      <w:r>
-        <w:t>Center</w:t>
-      </w:r>
-      <w:proofErr w:type="spellEnd"/>
-      <w:r>
-        <w:t xml:space="preserve"> open the .deb file</w:t>
+        <w:t xml:space="preserve"> and let the Ubuntu Software Center open the .deb file</w:t>
       </w:r>
     </w:p>
     <w:p/>
@@ -1437,15 +1204,7 @@
         </w:numPr>
       </w:pPr>
       <w:r>
-        <w:t xml:space="preserve">Attempt to get stuff going on the </w:t>
-      </w:r>
-      <w:proofErr w:type="spellStart"/>
-      <w:r>
-        <w:t>macbook</w:t>
-      </w:r>
-      <w:proofErr w:type="spellEnd"/>
-      <w:r>
-        <w:t xml:space="preserve"> …</w:t>
+        <w:t>Attempt to get stuff going on the macbook …</w:t>
       </w:r>
     </w:p>
     <w:p>
@@ -1480,7 +1239,7 @@
       <w:r>
         <w:br/>
       </w:r>
-      <w:hyperlink r:id="rId17" w:history="1">
+      <w:hyperlink r:id="rId19" w:history="1">
         <w:r>
           <w:rPr>
             <w:rStyle w:val="Hyperlink"/>
@@ -1522,13 +1281,8 @@
         </w:numPr>
       </w:pPr>
       <w:r>
-        <w:t xml:space="preserve">On </w:t>
-      </w:r>
-      <w:proofErr w:type="spellStart"/>
-      <w:r>
-        <w:t>Unbuntu</w:t>
-      </w:r>
-      <w:proofErr w:type="spellEnd"/>
+        <w:t>On Unbuntu</w:t>
+      </w:r>
     </w:p>
     <w:p>
       <w:pPr>
@@ -1541,7 +1295,7 @@
       <w:r>
         <w:t xml:space="preserve">Installed Oracle JDK using the following, based on the “Install Oracle Java 7 in Ubuntu or Linux Mint via PPA” section of </w:t>
       </w:r>
-      <w:hyperlink r:id="rId18" w:history="1">
+      <w:hyperlink r:id="rId20" w:history="1">
         <w:r>
           <w:rPr>
             <w:rStyle w:val="Hyperlink"/>
@@ -1551,87 +1305,47 @@
       </w:hyperlink>
       <w:r>
         <w:br/>
-      </w:r>
-      <w:proofErr w:type="spellStart"/>
-      <w:r>
-        <w:t>sudo</w:t>
-      </w:r>
-      <w:proofErr w:type="spellEnd"/>
-      <w:r>
-        <w:t xml:space="preserve"> add-apt-repository ppa:webupd8team/java </w:t>
-      </w:r>
-    </w:p>
-    <w:p>
-      <w:pPr>
-        <w:pStyle w:val="ListParagraph"/>
-      </w:pPr>
-      <w:proofErr w:type="spellStart"/>
-      <w:proofErr w:type="gramStart"/>
-      <w:r>
-        <w:t>sudo</w:t>
-      </w:r>
-      <w:proofErr w:type="spellEnd"/>
-      <w:proofErr w:type="gramEnd"/>
-      <w:r>
-        <w:t xml:space="preserve"> apt-get update </w:t>
-      </w:r>
-    </w:p>
-    <w:p>
-      <w:pPr>
-        <w:pStyle w:val="ListParagraph"/>
-      </w:pPr>
-      <w:proofErr w:type="spellStart"/>
-      <w:proofErr w:type="gramStart"/>
-      <w:r>
-        <w:t>sudo</w:t>
-      </w:r>
-      <w:proofErr w:type="spellEnd"/>
-      <w:proofErr w:type="gramEnd"/>
-      <w:r>
-        <w:t xml:space="preserve"> apt-get install oracle-java7-installer </w:t>
-      </w:r>
-    </w:p>
-    <w:p>
-      <w:pPr>
-        <w:pStyle w:val="ListParagraph"/>
-      </w:pPr>
-      <w:proofErr w:type="gramStart"/>
-      <w:r>
-        <w:t>java</w:t>
-      </w:r>
-      <w:proofErr w:type="gramEnd"/>
-      <w:r>
-        <w:t xml:space="preserve"> -version </w:t>
-      </w:r>
-    </w:p>
-    <w:p>
-      <w:pPr>
-        <w:pStyle w:val="ListParagraph"/>
-      </w:pPr>
-      <w:proofErr w:type="spellStart"/>
-      <w:proofErr w:type="gramStart"/>
-      <w:r>
-        <w:t>javac</w:t>
-      </w:r>
-      <w:proofErr w:type="spellEnd"/>
-      <w:proofErr w:type="gramEnd"/>
-      <w:r>
-        <w:t xml:space="preserve"> -version </w:t>
-      </w:r>
-    </w:p>
-    <w:p>
-      <w:pPr>
-        <w:pStyle w:val="ListParagraph"/>
-      </w:pPr>
-      <w:proofErr w:type="spellStart"/>
-      <w:proofErr w:type="gramStart"/>
-      <w:r>
-        <w:t>sudo</w:t>
-      </w:r>
-      <w:proofErr w:type="spellEnd"/>
-      <w:proofErr w:type="gramEnd"/>
-      <w:r>
-        <w:t xml:space="preserve"> apt-get install oracle-java7-set-default </w:t>
+        <w:t xml:space="preserve">sudo add-apt-repository ppa:webupd8team/java </w:t>
+      </w:r>
+    </w:p>
+    <w:p>
+      <w:pPr>
+        <w:pStyle w:val="ListParagraph"/>
+      </w:pPr>
+      <w:r>
+        <w:t xml:space="preserve">sudo apt-get update </w:t>
+      </w:r>
+    </w:p>
+    <w:p>
+      <w:pPr>
+        <w:pStyle w:val="ListParagraph"/>
+      </w:pPr>
+      <w:r>
+        <w:t xml:space="preserve">sudo apt-get install oracle-java7-installer </w:t>
+      </w:r>
+    </w:p>
+    <w:p>
+      <w:pPr>
+        <w:pStyle w:val="ListParagraph"/>
+      </w:pPr>
+      <w:r>
+        <w:t xml:space="preserve">java -version </w:t>
+      </w:r>
+    </w:p>
+    <w:p>
+      <w:pPr>
+        <w:pStyle w:val="ListParagraph"/>
+      </w:pPr>
+      <w:r>
+        <w:t xml:space="preserve">javac -version </w:t>
+      </w:r>
+    </w:p>
+    <w:p>
+      <w:pPr>
+        <w:pStyle w:val="ListParagraph"/>
+      </w:pPr>
+      <w:r>
+        <w:t xml:space="preserve">sudo apt-get install oracle-java7-set-default </w:t>
       </w:r>
     </w:p>
     <w:p/>
@@ -1709,7 +1423,7 @@
       <w:r>
         <w:t xml:space="preserve">Downloading a Starter Kit, a zip file containing certificates, links to account just set up etc. : </w:t>
       </w:r>
-      <w:hyperlink r:id="rId19" w:history="1">
+      <w:hyperlink r:id="rId21" w:history="1">
         <w:r>
           <w:rPr>
             <w:rStyle w:val="Hyperlink"/>
@@ -1758,31 +1472,7 @@
         </w:numPr>
       </w:pPr>
       <w:r>
-        <w:t>Downloaded the .</w:t>
-      </w:r>
-      <w:proofErr w:type="spellStart"/>
-      <w:r>
-        <w:t>dmg</w:t>
-      </w:r>
-      <w:proofErr w:type="spellEnd"/>
-      <w:r>
-        <w:t xml:space="preserve"> file for </w:t>
-      </w:r>
-      <w:proofErr w:type="spellStart"/>
-      <w:r>
-        <w:t>ChefDK</w:t>
-      </w:r>
-      <w:proofErr w:type="spellEnd"/>
-      <w:r>
-        <w:t xml:space="preserve"> however I am getting an “Illegal Instruction 4” or “</w:t>
-      </w:r>
-      <w:proofErr w:type="spellStart"/>
-      <w:r>
-        <w:t>Segmention</w:t>
-      </w:r>
-      <w:proofErr w:type="spellEnd"/>
-      <w:r>
-        <w:t xml:space="preserve"> fault: 11” when I try to run any chef commands</w:t>
+        <w:t>Downloaded the .dmg file for ChefDK however I am getting an “Illegal Instruction 4” or “Segmention fault: 11” when I try to run any chef commands</w:t>
       </w:r>
     </w:p>
     <w:p>
@@ -1794,15 +1484,7 @@
         </w:numPr>
       </w:pPr>
       <w:r>
-        <w:t xml:space="preserve">Decided to uninstall </w:t>
-      </w:r>
-      <w:proofErr w:type="spellStart"/>
-      <w:r>
-        <w:t>ChefDK</w:t>
-      </w:r>
-      <w:proofErr w:type="spellEnd"/>
-      <w:r>
-        <w:t xml:space="preserve"> and upgrade Mac OSX</w:t>
+        <w:t>Decided to uninstall ChefDK and upgrade Mac OSX</w:t>
       </w:r>
     </w:p>
     <w:p/>
@@ -1838,13 +1520,8 @@
           <w:numId w:val="6"/>
         </w:numPr>
       </w:pPr>
-      <w:proofErr w:type="spellStart"/>
-      <w:r>
-        <w:t>Mackbook</w:t>
-      </w:r>
-      <w:proofErr w:type="spellEnd"/>
-      <w:r>
-        <w:t xml:space="preserve"> …</w:t>
+      <w:r>
+        <w:t>Mackbook …</w:t>
       </w:r>
     </w:p>
     <w:p>
@@ -1856,15 +1533,7 @@
         </w:numPr>
       </w:pPr>
       <w:r>
-        <w:t xml:space="preserve">Successfully upgraded Mac OSX to </w:t>
-      </w:r>
-      <w:proofErr w:type="spellStart"/>
-      <w:r>
-        <w:t>Yosmite</w:t>
-      </w:r>
-      <w:proofErr w:type="spellEnd"/>
-      <w:r>
-        <w:t xml:space="preserve"> </w:t>
+        <w:t xml:space="preserve">Successfully upgraded Mac OSX to Yosmite </w:t>
       </w:r>
     </w:p>
     <w:p>
@@ -1876,15 +1545,7 @@
         </w:numPr>
       </w:pPr>
       <w:r>
-        <w:t xml:space="preserve">Successfully installed </w:t>
-      </w:r>
-      <w:proofErr w:type="spellStart"/>
-      <w:r>
-        <w:t>ChefDK</w:t>
-      </w:r>
-      <w:proofErr w:type="spellEnd"/>
-      <w:r>
-        <w:t>:</w:t>
+        <w:t>Successfully installed ChefDK:</w:t>
       </w:r>
     </w:p>
     <w:p>
@@ -1898,7 +1559,7 @@
       <w:r>
         <w:t xml:space="preserve">Downloaded the .DMG file from </w:t>
       </w:r>
-      <w:hyperlink r:id="rId20" w:anchor="/" w:history="1">
+      <w:hyperlink r:id="rId22" w:anchor="/" w:history="1">
         <w:r>
           <w:rPr>
             <w:rStyle w:val="Hyperlink"/>
@@ -1919,15 +1580,7 @@
         </w:numPr>
       </w:pPr>
       <w:r>
-        <w:t>Opened the .DMG file on the Mac and it contained a .</w:t>
-      </w:r>
-      <w:proofErr w:type="spellStart"/>
-      <w:r>
-        <w:t>pkg</w:t>
-      </w:r>
-      <w:proofErr w:type="spellEnd"/>
-      <w:r>
-        <w:t xml:space="preserve"> file, double clicked on this and it installed successfully</w:t>
+        <w:t>Opened the .DMG file on the Mac and it contained a .pkg file, double clicked on this and it installed successfully</w:t>
       </w:r>
     </w:p>
     <w:p>
@@ -1963,13 +1616,8 @@
         </w:numPr>
       </w:pPr>
       <w:r>
-        <w:t xml:space="preserve"> Saving this line although this may only be for installing chef client tools and not the </w:t>
-      </w:r>
-      <w:proofErr w:type="spellStart"/>
-      <w:r>
-        <w:t>ChefDK</w:t>
-      </w:r>
-      <w:proofErr w:type="spellEnd"/>
+        <w:t xml:space="preserve"> Saving this line although this may only be for installing chef client tools and not the ChefDK</w:t>
+      </w:r>
       <w:r>
         <w:br/>
         <w:t xml:space="preserve">curl -L </w:t>
@@ -1978,13 +1626,8 @@
         <w:t>http://www</w:t>
       </w:r>
       <w:r>
-        <w:t xml:space="preserve">.getchef.com/chef/install.sh | </w:t>
-      </w:r>
-      <w:proofErr w:type="spellStart"/>
-      <w:r>
-        <w:t>sudo</w:t>
-      </w:r>
-      <w:proofErr w:type="spellEnd"/>
+        <w:t>.getchef.com/chef/install.sh | sudo</w:t>
+      </w:r>
     </w:p>
     <w:p>
       <w:pPr>
@@ -2030,15 +1673,7 @@
         </w:numPr>
       </w:pPr>
       <w:r>
-        <w:t xml:space="preserve">Learned that Mac OSX is a derivative of BSD Unix and not Linux and have decided against using Mac OS as there may be incompatibilities with Linux packages I want to install and in terms of Chef, what would work on the </w:t>
-      </w:r>
-      <w:proofErr w:type="spellStart"/>
-      <w:r>
-        <w:t>Macbook</w:t>
-      </w:r>
-      <w:proofErr w:type="spellEnd"/>
-      <w:r>
-        <w:t xml:space="preserve"> may not Linux cloud instances.</w:t>
+        <w:t>Learned that Mac OSX is a derivative of BSD Unix and not Linux and have decided against using Mac OS as there may be incompatibilities with Linux packages I want to install and in terms of Chef, what would work on the Macbook may not Linux cloud instances.</w:t>
       </w:r>
     </w:p>
     <w:p>
@@ -2203,23 +1838,7 @@
         </w:numPr>
       </w:pPr>
       <w:r>
-        <w:t xml:space="preserve">Synced down </w:t>
-      </w:r>
-      <w:proofErr w:type="spellStart"/>
-      <w:r>
-        <w:t>mscdissertation</w:t>
-      </w:r>
-      <w:proofErr w:type="spellEnd"/>
-      <w:r>
-        <w:t xml:space="preserve"> repository from </w:t>
-      </w:r>
-      <w:proofErr w:type="spellStart"/>
-      <w:r>
-        <w:t>github</w:t>
-      </w:r>
-      <w:proofErr w:type="spellEnd"/>
-      <w:r>
-        <w:t xml:space="preserve"> and set it up so that I can make changes from Ubuntu, see “GIT COMMANDS” section above.</w:t>
+        <w:t>Synced down mscdissertation repository from github and set it up so that I can make changes from Ubuntu, see “GIT COMMANDS” section above.</w:t>
       </w:r>
     </w:p>
     <w:p/>
@@ -2331,7 +1950,7 @@
       <w:r>
         <w:t xml:space="preserve">Installed Spring Tools Suite (STS) from </w:t>
       </w:r>
-      <w:hyperlink r:id="rId21" w:history="1">
+      <w:hyperlink r:id="rId23" w:history="1">
         <w:r>
           <w:rPr>
             <w:rStyle w:val="Hyperlink"/>
@@ -2346,21 +1965,8 @@
         <w:t>C:\apps\sts-bundle</w:t>
       </w:r>
       <w:r>
-        <w:t xml:space="preserve">.  However, it did not work straight away, the error message suggesting that there was a mismatch </w:t>
-      </w:r>
-      <w:proofErr w:type="gramStart"/>
-      <w:r>
-        <w:t>between 32 bit versus 64 bit</w:t>
-      </w:r>
-      <w:proofErr w:type="gramEnd"/>
-      <w:r>
-        <w:t xml:space="preserve">. </w:t>
-      </w:r>
-      <w:proofErr w:type="gramStart"/>
-      <w:r>
-        <w:t>So ..</w:t>
-      </w:r>
-      <w:proofErr w:type="gramEnd"/>
+        <w:t>.  However, it did not work straight away, the error message suggesting that there was a mismatch between 32 bit versus 64 bit. So ..</w:t>
+      </w:r>
     </w:p>
     <w:p>
       <w:pPr>
@@ -2376,7 +1982,7 @@
       <w:r>
         <w:t xml:space="preserve"> using </w:t>
       </w:r>
-      <w:hyperlink r:id="rId22" w:history="1">
+      <w:hyperlink r:id="rId24" w:history="1">
         <w:r>
           <w:rPr>
             <w:rStyle w:val="Hyperlink"/>
@@ -2387,7 +1993,7 @@
       <w:r>
         <w:t xml:space="preserve"> (</w:t>
       </w:r>
-      <w:hyperlink r:id="rId23" w:history="1">
+      <w:hyperlink r:id="rId25" w:history="1">
         <w:r>
           <w:rPr>
             <w:rStyle w:val="Hyperlink"/>
@@ -2481,7 +2087,7 @@
       <w:r>
         <w:t xml:space="preserve">ollowed the steps described at </w:t>
       </w:r>
-      <w:hyperlink r:id="rId24" w:anchor="Windows" w:history="1">
+      <w:hyperlink r:id="rId26" w:anchor="Windows" w:history="1">
         <w:r>
           <w:rPr>
             <w:rStyle w:val="Hyperlink"/>
@@ -2547,15 +2153,7 @@
         </w:numPr>
       </w:pPr>
       <w:r>
-        <w:t xml:space="preserve">Cleaned up Path environment variables: had empty entries, duplicates, folders that no longer existed and finally need to delete some java*.exe in %SYSTEMROOT%\System32 which </w:t>
-      </w:r>
-      <w:proofErr w:type="gramStart"/>
-      <w:r>
-        <w:t>were</w:t>
-      </w:r>
-      <w:proofErr w:type="gramEnd"/>
-      <w:r>
-        <w:t xml:space="preserve"> version 1.6.  </w:t>
+        <w:t xml:space="preserve">Cleaned up Path environment variables: had empty entries, duplicates, folders that no longer existed and finally need to delete some java*.exe in %SYSTEMROOT%\System32 which were version 1.6.  </w:t>
       </w:r>
     </w:p>
     <w:p>
@@ -2581,37 +2179,8 @@
         </w:numPr>
       </w:pPr>
       <w:r>
-        <w:t xml:space="preserve">Installed </w:t>
-      </w:r>
-      <w:proofErr w:type="spellStart"/>
-      <w:r>
-        <w:t>Erlang</w:t>
-      </w:r>
-      <w:proofErr w:type="spellEnd"/>
-      <w:r>
-        <w:t xml:space="preserve"> 64bit prerequisite for </w:t>
-      </w:r>
-      <w:proofErr w:type="spellStart"/>
-      <w:r>
-        <w:t>RabbitMQ</w:t>
-      </w:r>
-      <w:proofErr w:type="spellEnd"/>
-      <w:r>
-        <w:t xml:space="preserve">, accepted defaults except for destination folder which defaulted to erl6.3 for </w:t>
-      </w:r>
-      <w:proofErr w:type="spellStart"/>
-      <w:r>
-        <w:t>Erlang</w:t>
-      </w:r>
-      <w:proofErr w:type="spellEnd"/>
-      <w:r>
-        <w:t xml:space="preserve"> OTP 17 (2 numbers are confusing) so chose C:\Program Files\</w:t>
-      </w:r>
-      <w:proofErr w:type="spellStart"/>
-      <w:r>
-        <w:t>erlang</w:t>
-      </w:r>
-      <w:proofErr w:type="spellEnd"/>
+        <w:t>Installed Erlang 64bit prerequisite for RabbitMQ, accepted defaults except for destination folder which defaulted to erl6.3 for Erlang OTP 17 (2 numbers are confusing) so chose C:\Program Files\erlang</w:t>
+      </w:r>
     </w:p>
     <w:p>
       <w:pPr>
@@ -2622,17 +2191,9 @@
         </w:numPr>
       </w:pPr>
       <w:r>
-        <w:t xml:space="preserve">Installed what looks like the 32bit of </w:t>
-      </w:r>
-      <w:proofErr w:type="spellStart"/>
-      <w:r>
-        <w:t>RabbitMQ</w:t>
-      </w:r>
-      <w:proofErr w:type="spellEnd"/>
-      <w:r>
-        <w:t xml:space="preserve"> (did not appear to have a 64 bit version).  Installs just as a service don’t see a front end maybe a web interface.  More info here: </w:t>
-      </w:r>
-      <w:hyperlink r:id="rId25" w:history="1">
+        <w:t xml:space="preserve">Installed what looks like the 32bit of RabbitMQ (did not appear to have a 64 bit version).  Installs just as a service don’t see a front end maybe a web interface.  More info here: </w:t>
+      </w:r>
+      <w:hyperlink r:id="rId27" w:history="1">
         <w:r>
           <w:rPr>
             <w:rStyle w:val="Hyperlink"/>
@@ -2653,15 +2214,7 @@
         </w:numPr>
       </w:pPr>
       <w:r>
-        <w:t>Was able to put together a sample project containing a web server and AMQP (</w:t>
-      </w:r>
-      <w:proofErr w:type="spellStart"/>
-      <w:r>
-        <w:t>RabbitMQ</w:t>
-      </w:r>
-      <w:proofErr w:type="spellEnd"/>
-      <w:r>
-        <w:t>) working together and simultaneously!</w:t>
+        <w:t>Was able to put together a sample project containing a web server and AMQP (RabbitMQ) working together and simultaneously!</w:t>
       </w:r>
     </w:p>
     <w:p>
@@ -2672,7 +2225,7 @@
           <w:numId w:val="11"/>
         </w:numPr>
       </w:pPr>
-      <w:hyperlink r:id="rId26" w:history="1">
+      <w:hyperlink r:id="rId28" w:history="1">
         <w:r>
           <w:rPr>
             <w:rStyle w:val="Hyperlink"/>
@@ -2689,7 +2242,7 @@
           <w:numId w:val="11"/>
         </w:numPr>
       </w:pPr>
-      <w:hyperlink r:id="rId27" w:anchor="readme" w:history="1">
+      <w:hyperlink r:id="rId29" w:anchor="readme" w:history="1">
         <w:r>
           <w:rPr>
             <w:rStyle w:val="Hyperlink"/>
@@ -2814,13 +2367,8 @@
         <w:t>Successfully extracted ‘</w:t>
       </w:r>
       <w:r>
-        <w:t>spring-boot-sample-web-secure-</w:t>
-      </w:r>
-      <w:proofErr w:type="spellStart"/>
-      <w:r>
-        <w:t>jdbc</w:t>
-      </w:r>
-      <w:proofErr w:type="spellEnd"/>
+        <w:t>spring-boot-sample-web-secure-jdbc</w:t>
+      </w:r>
       <w:r>
         <w:t>’ from Spring Boot samples</w:t>
       </w:r>
@@ -2836,7 +2384,7 @@
       <w:r>
         <w:t xml:space="preserve">Got a clean Maven build and run at </w:t>
       </w:r>
-      <w:hyperlink r:id="rId28" w:history="1">
+      <w:hyperlink r:id="rId30" w:history="1">
         <w:r>
           <w:rPr>
             <w:rStyle w:val="Hyperlink"/>
@@ -2876,23 +2424,7 @@
         </w:numPr>
       </w:pPr>
       <w:r>
-        <w:t xml:space="preserve">Got </w:t>
-      </w:r>
-      <w:proofErr w:type="spellStart"/>
-      <w:r>
-        <w:t>ThemeLeaf</w:t>
-      </w:r>
-      <w:proofErr w:type="spellEnd"/>
-      <w:r>
-        <w:t xml:space="preserve"> </w:t>
-      </w:r>
-      <w:proofErr w:type="spellStart"/>
-      <w:r>
-        <w:t>templating</w:t>
-      </w:r>
-      <w:proofErr w:type="spellEnd"/>
-      <w:r>
-        <w:t xml:space="preserve"> working with security, see CL</w:t>
+        <w:t>Got ThemeLeaf templating working with security, see CL</w:t>
       </w:r>
     </w:p>
     <w:p>
@@ -2904,23 +2436,7 @@
         </w:numPr>
       </w:pPr>
       <w:r>
-        <w:t xml:space="preserve">When I get a blank screen render out usually that means that there was an error in the </w:t>
-      </w:r>
-      <w:proofErr w:type="spellStart"/>
-      <w:r>
-        <w:t>templating</w:t>
-      </w:r>
-      <w:proofErr w:type="spellEnd"/>
-      <w:r>
-        <w:t xml:space="preserve"> engine </w:t>
-      </w:r>
-      <w:proofErr w:type="spellStart"/>
-      <w:r>
-        <w:t>ThymeLeaf</w:t>
-      </w:r>
-      <w:proofErr w:type="spellEnd"/>
-      <w:r>
-        <w:t xml:space="preserve"> and should look at the Console in STS for error messages</w:t>
+        <w:t>When I get a blank screen render out usually that means that there was an error in the templating engine ThymeLeaf and should look at the Console in STS for error messages</w:t>
       </w:r>
     </w:p>
     <w:p>
@@ -2945,7 +2461,7 @@
       <w:r>
         <w:t xml:space="preserve">Installed the H2 database, from </w:t>
       </w:r>
-      <w:hyperlink r:id="rId29" w:history="1">
+      <w:hyperlink r:id="rId31" w:history="1">
         <w:r>
           <w:rPr>
             <w:rStyle w:val="Hyperlink"/>
@@ -2965,13 +2481,8 @@
           <w:numId w:val="15"/>
         </w:numPr>
       </w:pPr>
-      <w:proofErr w:type="spellStart"/>
-      <w:r>
-        <w:t>WebApp</w:t>
-      </w:r>
-      <w:proofErr w:type="spellEnd"/>
-      <w:r>
-        <w:t xml:space="preserve"> does not log out properly, trying things</w:t>
+      <w:r>
+        <w:t>WebApp does not log out properly, trying things</w:t>
       </w:r>
     </w:p>
     <w:p>
@@ -2986,20 +2497,7 @@
         <w:t>Added the following to the end of “</w:t>
       </w:r>
       <w:r>
-        <w:t xml:space="preserve">protected void </w:t>
-      </w:r>
-      <w:proofErr w:type="gramStart"/>
-      <w:r>
-        <w:t>configure(</w:t>
-      </w:r>
-      <w:proofErr w:type="spellStart"/>
-      <w:proofErr w:type="gramEnd"/>
-      <w:r>
-        <w:t>HttpSecurity</w:t>
-      </w:r>
-      <w:proofErr w:type="spellEnd"/>
-      <w:r>
-        <w:t xml:space="preserve"> http) throws Exception {</w:t>
+        <w:t>protected void configure(HttpSecurity http) throws Exception {</w:t>
       </w:r>
       <w:r>
         <w:t xml:space="preserve"> “ (does not work!!)</w:t>
@@ -3025,28 +2523,12 @@
         </w:numPr>
       </w:pPr>
       <w:r>
-        <w:t xml:space="preserve">For the image folder in the </w:t>
-      </w:r>
-      <w:proofErr w:type="spellStart"/>
-      <w:r>
-        <w:t>webapp</w:t>
-      </w:r>
-      <w:proofErr w:type="spellEnd"/>
-      <w:r>
-        <w:t xml:space="preserve">, trying to keep  </w:t>
-      </w:r>
-      <w:proofErr w:type="spellStart"/>
-      <w:r>
-        <w:t>unform</w:t>
-      </w:r>
-      <w:proofErr w:type="spellEnd"/>
-      <w:r>
-        <w:t xml:space="preserve"> URI so that when the Java jar runs  on a Linux VM it will work straight away – may need to revisit current code then … this might be the answer …</w:t>
-      </w:r>
-      <w:r>
-        <w:br/>
-      </w:r>
-      <w:hyperlink r:id="rId30" w:history="1">
+        <w:t>For the image folder in the webapp, trying to keep  unform URI so that when the Java jar runs  on a Linux VM it will work straight away – may need to revisit current code then … this might be the answer …</w:t>
+      </w:r>
+      <w:r>
+        <w:br/>
+      </w:r>
+      <w:hyperlink r:id="rId32" w:history="1">
         <w:r>
           <w:rPr>
             <w:rStyle w:val="Hyperlink"/>
@@ -3070,15 +2552,7 @@
         </w:numPr>
       </w:pPr>
       <w:r>
-        <w:t xml:space="preserve">Was able to get the reference app working with </w:t>
-      </w:r>
-      <w:proofErr w:type="spellStart"/>
-      <w:r>
-        <w:t>RabbitMQ</w:t>
-      </w:r>
-      <w:proofErr w:type="spellEnd"/>
-      <w:r>
-        <w:t xml:space="preserve"> reliably by running it as an application rather than a web service.</w:t>
+        <w:t>Was able to get the reference app working with RabbitMQ reliably by running it as an application rather than a web service.</w:t>
       </w:r>
     </w:p>
     <w:p>
@@ -3090,15 +2564,7 @@
         </w:numPr>
       </w:pPr>
       <w:r>
-        <w:t xml:space="preserve">Stopped </w:t>
-      </w:r>
-      <w:proofErr w:type="spellStart"/>
-      <w:r>
-        <w:t>RabbitMQ</w:t>
-      </w:r>
-      <w:proofErr w:type="spellEnd"/>
-      <w:r>
-        <w:t xml:space="preserve"> in Services</w:t>
+        <w:t>Stopped RabbitMQ in Services</w:t>
       </w:r>
     </w:p>
     <w:p>
@@ -3110,15 +2576,7 @@
         </w:numPr>
       </w:pPr>
       <w:r>
-        <w:t xml:space="preserve">Started </w:t>
-      </w:r>
-      <w:proofErr w:type="spellStart"/>
-      <w:r>
-        <w:t>RabbitMQ</w:t>
-      </w:r>
-      <w:proofErr w:type="spellEnd"/>
-      <w:r>
-        <w:t xml:space="preserve"> as an application by</w:t>
+        <w:t>Started RabbitMQ as an application by</w:t>
       </w:r>
     </w:p>
     <w:p>
@@ -3130,39 +2588,10 @@
         </w:numPr>
       </w:pPr>
       <w:r>
-        <w:t>Selecting Start-&gt;All Programs&gt;</w:t>
-      </w:r>
-      <w:proofErr w:type="spellStart"/>
-      <w:r>
-        <w:t>RabbitMQ</w:t>
-      </w:r>
-      <w:proofErr w:type="spellEnd"/>
-      <w:r>
-        <w:t xml:space="preserve"> Server-&gt;”</w:t>
-      </w:r>
-      <w:proofErr w:type="spellStart"/>
-      <w:r>
-        <w:t>RabbitMQ</w:t>
-      </w:r>
-      <w:proofErr w:type="spellEnd"/>
-      <w:r>
-        <w:t xml:space="preserve"> Command Prompt (</w:t>
-      </w:r>
-      <w:proofErr w:type="spellStart"/>
-      <w:r>
-        <w:t>sbin</w:t>
-      </w:r>
-      <w:proofErr w:type="spellEnd"/>
-      <w:r>
-        <w:t xml:space="preserve"> </w:t>
-      </w:r>
-      <w:proofErr w:type="spellStart"/>
-      <w:r>
-        <w:t>dir</w:t>
-      </w:r>
-      <w:proofErr w:type="spellEnd"/>
-      <w:r>
-        <w:t>)</w:t>
+        <w:t>Selecting Start-&gt;All Programs&gt;RabbitMQ Server-&gt;”</w:t>
+      </w:r>
+      <w:r>
+        <w:t>RabbitMQ Command Prompt (sbin dir)</w:t>
       </w:r>
       <w:r>
         <w:t>” – right-clicking this and choosing “Run as Administrator”, also start a 2</w:t>
@@ -3217,167 +2646,64 @@
       </w:r>
       <w:r>
         <w:br/>
-      </w:r>
-      <w:proofErr w:type="spellStart"/>
-      <w:r>
-        <w:t>rabbitmqctl</w:t>
-      </w:r>
-      <w:proofErr w:type="spellEnd"/>
-      <w:r>
-        <w:t xml:space="preserve"> </w:t>
-      </w:r>
-      <w:proofErr w:type="spellStart"/>
-      <w:r>
-        <w:t>list_queues</w:t>
-      </w:r>
-      <w:proofErr w:type="spellEnd"/>
-      <w:r>
-        <w:t xml:space="preserve"> foo  (list the </w:t>
-      </w:r>
-      <w:proofErr w:type="spellStart"/>
-      <w:r>
-        <w:t>no.of</w:t>
-      </w:r>
-      <w:proofErr w:type="spellEnd"/>
-      <w:r>
-        <w:t xml:space="preserve"> messages in queue)</w:t>
-      </w:r>
-      <w:r>
-        <w:br/>
-      </w:r>
-      <w:proofErr w:type="spellStart"/>
-      <w:r>
-        <w:t>rabbitmqctl</w:t>
-      </w:r>
-      <w:proofErr w:type="spellEnd"/>
-      <w:r>
-        <w:t xml:space="preserve"> </w:t>
-      </w:r>
-      <w:proofErr w:type="spellStart"/>
-      <w:r>
-        <w:t>list_users</w:t>
-      </w:r>
-      <w:proofErr w:type="spellEnd"/>
-      <w:r>
-        <w:br/>
-      </w:r>
-      <w:proofErr w:type="spellStart"/>
-      <w:r>
-        <w:t>rabbitmqctl</w:t>
-      </w:r>
-      <w:proofErr w:type="spellEnd"/>
-      <w:r>
-        <w:t xml:space="preserve"> </w:t>
-      </w:r>
-      <w:proofErr w:type="spellStart"/>
-      <w:r>
-        <w:t>list_user_permissions</w:t>
-      </w:r>
-      <w:proofErr w:type="spellEnd"/>
+        <w:t>rabbitmqctl list_queues foo  (list the no.of messages in queue)</w:t>
+      </w:r>
+      <w:r>
+        <w:br/>
+      </w:r>
+      <w:r>
+        <w:t>rabbitmqctl list_users</w:t>
+      </w:r>
+      <w:r>
+        <w:br/>
+      </w:r>
+      <w:r>
+        <w:t>rabbitmqctl list_user_permissions</w:t>
+      </w:r>
       <w:r>
         <w:t xml:space="preserve"> &lt;username&gt;</w:t>
       </w:r>
       <w:r>
         <w:br/>
       </w:r>
-      <w:proofErr w:type="spellStart"/>
-      <w:r>
-        <w:t>rabbitmqctl</w:t>
-      </w:r>
-      <w:proofErr w:type="spellEnd"/>
-      <w:r>
-        <w:t xml:space="preserve"> </w:t>
-      </w:r>
-      <w:proofErr w:type="spellStart"/>
-      <w:r>
-        <w:t>list_queues</w:t>
-      </w:r>
-      <w:proofErr w:type="spellEnd"/>
-      <w:r>
-        <w:br/>
-      </w:r>
-      <w:proofErr w:type="spellStart"/>
-      <w:r>
-        <w:t>rabbitmqctl</w:t>
-      </w:r>
-      <w:proofErr w:type="spellEnd"/>
-      <w:r>
-        <w:t xml:space="preserve"> </w:t>
-      </w:r>
-      <w:proofErr w:type="spellStart"/>
-      <w:r>
-        <w:t>list_exchanges</w:t>
-      </w:r>
-      <w:proofErr w:type="spellEnd"/>
-      <w:r>
-        <w:br/>
-      </w:r>
-      <w:proofErr w:type="spellStart"/>
-      <w:r>
-        <w:t>rabbitmqctl</w:t>
-      </w:r>
-      <w:proofErr w:type="spellEnd"/>
-      <w:r>
-        <w:t xml:space="preserve"> </w:t>
-      </w:r>
-      <w:proofErr w:type="spellStart"/>
-      <w:r>
-        <w:t>list_bindings</w:t>
-      </w:r>
-      <w:proofErr w:type="spellEnd"/>
-      <w:r>
-        <w:br/>
-      </w:r>
-      <w:proofErr w:type="spellStart"/>
-      <w:r>
-        <w:t>rabbitmqctl</w:t>
-      </w:r>
-      <w:proofErr w:type="spellEnd"/>
-      <w:r>
-        <w:t xml:space="preserve"> </w:t>
-      </w:r>
-      <w:proofErr w:type="spellStart"/>
-      <w:r>
-        <w:t>list_connections</w:t>
-      </w:r>
-      <w:proofErr w:type="spellEnd"/>
-      <w:r>
-        <w:br/>
-      </w:r>
-      <w:proofErr w:type="spellStart"/>
-      <w:r>
-        <w:t>rabbitmqctl</w:t>
-      </w:r>
-      <w:proofErr w:type="spellEnd"/>
-      <w:r>
-        <w:t xml:space="preserve"> </w:t>
-      </w:r>
-      <w:proofErr w:type="spellStart"/>
-      <w:r>
-        <w:t>list_consumers</w:t>
-      </w:r>
-      <w:proofErr w:type="spellEnd"/>
-      <w:r>
-        <w:br/>
-      </w:r>
-      <w:proofErr w:type="spellStart"/>
-      <w:r>
-        <w:t>rabbitmqctl</w:t>
-      </w:r>
-      <w:proofErr w:type="spellEnd"/>
-      <w:r>
-        <w:t xml:space="preserve"> status</w:t>
-      </w:r>
-      <w:r>
-        <w:br/>
-      </w:r>
-      <w:proofErr w:type="spellStart"/>
-      <w:r>
-        <w:t>rabbitmqctl</w:t>
-      </w:r>
-      <w:proofErr w:type="spellEnd"/>
-      <w:r>
-        <w:t xml:space="preserve">  (for full help)</w:t>
+      <w:r>
+        <w:t>rabbitmqctl list_queues</w:t>
+      </w:r>
+      <w:r>
+        <w:br/>
+      </w:r>
+      <w:r>
+        <w:t>rabbitmqctl list_exchanges</w:t>
+      </w:r>
+      <w:r>
+        <w:br/>
+      </w:r>
+      <w:r>
+        <w:t>rabbitmqctl list_bindings</w:t>
+      </w:r>
+      <w:r>
+        <w:br/>
+      </w:r>
+      <w:r>
+        <w:t>rabbitmqctl list_connections</w:t>
+      </w:r>
+      <w:r>
+        <w:br/>
+      </w:r>
+      <w:r>
+        <w:t>rabbitmqctl list_consumers</w:t>
+      </w:r>
+      <w:r>
+        <w:br/>
+      </w:r>
+      <w:r>
+        <w:t>rabbitmqctl status</w:t>
+      </w:r>
+      <w:r>
+        <w:br/>
+      </w:r>
+      <w:r>
+        <w:t>rabbitmqctl  (for full help)</w:t>
       </w:r>
     </w:p>
     <w:p>
@@ -3410,15 +2736,7 @@
         </w:numPr>
       </w:pPr>
       <w:r>
-        <w:t>STS/Eclipse/</w:t>
-      </w:r>
-      <w:proofErr w:type="spellStart"/>
-      <w:r>
-        <w:t>EGit</w:t>
-      </w:r>
-      <w:proofErr w:type="spellEnd"/>
-      <w:r>
-        <w:t xml:space="preserve"> – if git view is not showing all projects (i.e. not showing a recently added project to workspace) then right-click on that project and select Team-&gt;Synchronise (with GIT)</w:t>
+        <w:t>STS/Eclipse/EGit – if git view is not showing all projects (i.e. not showing a recently added project to workspace) then right-click on that project and select Team-&gt;Synchronise (with GIT)</w:t>
       </w:r>
     </w:p>
     <w:p/>
@@ -3490,23 +2808,7 @@
         </w:numPr>
       </w:pPr>
       <w:r>
-        <w:t xml:space="preserve">Added </w:t>
-      </w:r>
-      <w:proofErr w:type="spellStart"/>
-      <w:r>
-        <w:t>jClouds</w:t>
-      </w:r>
-      <w:proofErr w:type="spellEnd"/>
-      <w:r>
-        <w:t xml:space="preserve"> inter-cloud framework to the </w:t>
-      </w:r>
-      <w:proofErr w:type="spellStart"/>
-      <w:r>
-        <w:t>WebApp</w:t>
-      </w:r>
-      <w:proofErr w:type="spellEnd"/>
-      <w:r>
-        <w:t xml:space="preserve"> and Processor components using the information here: </w:t>
+        <w:t xml:space="preserve">Added jClouds inter-cloud framework to the WebApp and Processor components using the information here: </w:t>
       </w:r>
     </w:p>
     <w:p>
@@ -3529,74 +2831,18 @@
       </w:r>
       <w:r>
         <w:tab/>
-        <w:t>&lt;</w:t>
-      </w:r>
-      <w:proofErr w:type="spellStart"/>
-      <w:r>
-        <w:t>groupId</w:t>
-      </w:r>
-      <w:proofErr w:type="spellEnd"/>
-      <w:r>
-        <w:t>&gt;</w:t>
-      </w:r>
-      <w:proofErr w:type="spellStart"/>
-      <w:r>
-        <w:t>org.apache.jclouds</w:t>
-      </w:r>
-      <w:proofErr w:type="spellEnd"/>
-      <w:r>
-        <w:t>&lt;/</w:t>
-      </w:r>
-      <w:proofErr w:type="spellStart"/>
-      <w:r>
-        <w:t>groupId</w:t>
-      </w:r>
-      <w:proofErr w:type="spellEnd"/>
-      <w:r>
-        <w:t>&gt;</w:t>
+        <w:t>&lt;groupId&gt;org.apache.jclouds&lt;/groupId&gt;</w:t>
       </w:r>
       <w:r>
         <w:br/>
       </w:r>
       <w:r>
         <w:tab/>
-        <w:t>&lt;</w:t>
-      </w:r>
-      <w:proofErr w:type="spellStart"/>
-      <w:r>
-        <w:t>artifactId</w:t>
-      </w:r>
-      <w:proofErr w:type="spellEnd"/>
-      <w:r>
-        <w:t>&gt;</w:t>
-      </w:r>
-      <w:proofErr w:type="spellStart"/>
-      <w:r>
-        <w:t>jclouds</w:t>
-      </w:r>
-      <w:proofErr w:type="spellEnd"/>
-      <w:r>
-        <w:t>-all&lt;/</w:t>
-      </w:r>
-      <w:proofErr w:type="spellStart"/>
-      <w:r>
-        <w:t>artifactId</w:t>
-      </w:r>
-      <w:proofErr w:type="spellEnd"/>
-      <w:r>
-        <w:t>&gt;</w:t>
+        <w:t>&lt;artifactId&gt;jclouds-all&lt;/artifactId&gt;</w:t>
       </w:r>
       <w:r>
         <w:tab/>
-        <w:t>&lt;version&gt;${</w:t>
-      </w:r>
-      <w:proofErr w:type="spellStart"/>
-      <w:r>
-        <w:t>jclouds.version</w:t>
-      </w:r>
-      <w:proofErr w:type="spellEnd"/>
-      <w:r>
-        <w:t>}&lt;/version&gt;</w:t>
+        <w:t>&lt;version&gt;${jclouds.version}&lt;/version&gt;</w:t>
       </w:r>
       <w:r>
         <w:br/>
@@ -3612,23 +2858,7 @@
         </w:numPr>
       </w:pPr>
       <w:r>
-        <w:t>And changed ${</w:t>
-      </w:r>
-      <w:proofErr w:type="spellStart"/>
-      <w:r>
-        <w:t>jclouds.version</w:t>
-      </w:r>
-      <w:proofErr w:type="spellEnd"/>
-      <w:r>
-        <w:t xml:space="preserve">} to the latest version of </w:t>
-      </w:r>
-      <w:proofErr w:type="spellStart"/>
-      <w:r>
-        <w:t>jClouds</w:t>
-      </w:r>
-      <w:proofErr w:type="spellEnd"/>
-      <w:r>
-        <w:t xml:space="preserve"> which is 1.8.1</w:t>
+        <w:t>And changed ${jclouds.version} to the latest version of jClouds which is 1.8.1</w:t>
       </w:r>
     </w:p>
     <w:p>
@@ -3645,19 +2875,9 @@
       <w:r>
         <w:br/>
       </w:r>
-      <w:proofErr w:type="spellStart"/>
-      <w:r>
-        <w:t>mvn</w:t>
-      </w:r>
-      <w:proofErr w:type="spellEnd"/>
-      <w:r>
-        <w:t xml:space="preserve"> </w:t>
-      </w:r>
-      <w:proofErr w:type="spellStart"/>
-      <w:r>
-        <w:t>dependency:copy-dependencies</w:t>
-      </w:r>
-      <w:proofErr w:type="spellEnd"/>
+      <w:r>
+        <w:t>mvn dependency:copy-dependencies</w:t>
+      </w:r>
     </w:p>
     <w:p>
       <w:pPr>
@@ -3683,13 +2903,8 @@
         <w:t>\Program Files\Java\jdk1.8.0_25\</w:t>
       </w:r>
       <w:r>
-        <w:t>bin\</w:t>
-      </w:r>
-      <w:proofErr w:type="spellStart"/>
-      <w:r>
-        <w:t>jconsole</w:t>
-      </w:r>
-      <w:proofErr w:type="spellEnd"/>
+        <w:t>bin\jconsole</w:t>
+      </w:r>
       <w:r>
         <w:t>)</w:t>
       </w:r>
@@ -3705,7 +2920,7 @@
       <w:r>
         <w:t>Trying out Live graph (</w:t>
       </w:r>
-      <w:hyperlink r:id="rId31" w:history="1">
+      <w:hyperlink r:id="rId33" w:history="1">
         <w:r>
           <w:rPr>
             <w:rStyle w:val="Hyperlink"/>
@@ -3714,17 +2929,9 @@
         </w:r>
       </w:hyperlink>
       <w:r>
-        <w:t xml:space="preserve">) and </w:t>
-      </w:r>
-      <w:proofErr w:type="spellStart"/>
-      <w:r>
-        <w:t>LogMX</w:t>
-      </w:r>
-      <w:proofErr w:type="spellEnd"/>
-      <w:r>
-        <w:t xml:space="preserve"> (</w:t>
-      </w:r>
-      <w:hyperlink r:id="rId32" w:history="1">
+        <w:t>) and LogMX (</w:t>
+      </w:r>
+      <w:hyperlink r:id="rId34" w:history="1">
         <w:r>
           <w:rPr>
             <w:rStyle w:val="Hyperlink"/>
@@ -3750,7 +2957,7 @@
       <w:r>
         <w:br/>
       </w:r>
-      <w:hyperlink r:id="rId33" w:history="1">
+      <w:hyperlink r:id="rId35" w:history="1">
         <w:r>
           <w:rPr>
             <w:rStyle w:val="Hyperlink"/>
@@ -3791,20 +2998,12 @@
         </w:numPr>
       </w:pPr>
       <w:r>
-        <w:t xml:space="preserve">Install &amp; configure </w:t>
-      </w:r>
-      <w:proofErr w:type="spellStart"/>
-      <w:r>
-        <w:t>PuTTY</w:t>
-      </w:r>
-      <w:proofErr w:type="spellEnd"/>
-      <w:r>
-        <w:t xml:space="preserve"> client on Windows:</w:t>
-      </w:r>
-      <w:r>
-        <w:br/>
-      </w:r>
-      <w:hyperlink r:id="rId34" w:history="1">
+        <w:t>Install &amp; configure PuTTY client on Windows:</w:t>
+      </w:r>
+      <w:r>
+        <w:br/>
+      </w:r>
+      <w:hyperlink r:id="rId36" w:history="1">
         <w:r>
           <w:rPr>
             <w:rStyle w:val="Hyperlink"/>
@@ -3833,7 +3032,7 @@
       <w:r>
         <w:br/>
       </w:r>
-      <w:hyperlink r:id="rId35" w:history="1">
+      <w:hyperlink r:id="rId37" w:history="1">
         <w:r>
           <w:rPr>
             <w:rStyle w:val="Hyperlink"/>
@@ -3856,19 +3055,9 @@
       <w:r>
         <w:br/>
       </w:r>
-      <w:proofErr w:type="spellStart"/>
-      <w:r>
-        <w:t>sudo</w:t>
-      </w:r>
-      <w:proofErr w:type="spellEnd"/>
-      <w:r>
-        <w:t xml:space="preserve"> apt-get install </w:t>
-      </w:r>
-      <w:proofErr w:type="spellStart"/>
-      <w:r>
-        <w:t>awscli</w:t>
-      </w:r>
-      <w:proofErr w:type="spellEnd"/>
+      <w:r>
+        <w:t>sudo apt-get install awscli</w:t>
+      </w:r>
     </w:p>
     <w:p>
       <w:pPr>
@@ -3883,32 +3072,15 @@
       </w:r>
       <w:r>
         <w:br/>
-      </w:r>
-      <w:proofErr w:type="spellStart"/>
-      <w:r>
-        <w:t>aws</w:t>
-      </w:r>
-      <w:proofErr w:type="spellEnd"/>
-      <w:r>
-        <w:t xml:space="preserve"> configure</w:t>
+        <w:t>aws configure</w:t>
       </w:r>
       <w:r>
         <w:br/>
         <w:t xml:space="preserve">(You will be asked for </w:t>
       </w:r>
-      <w:proofErr w:type="spellStart"/>
-      <w:r>
-        <w:t>AWSAccessKeyId</w:t>
-      </w:r>
-      <w:proofErr w:type="spellEnd"/>
-      <w:r>
-        <w:t xml:space="preserve"> and </w:t>
-      </w:r>
-      <w:proofErr w:type="spellStart"/>
-      <w:r>
-        <w:t>AWSSecretKey</w:t>
-      </w:r>
-      <w:proofErr w:type="spellEnd"/>
+      <w:r>
+        <w:t>AWSAccessKeyId and AWSSecretKey</w:t>
+      </w:r>
       <w:r>
         <w:t xml:space="preserve">, use </w:t>
       </w:r>
@@ -3916,15 +3088,7 @@
         <w:t>us-east-1e</w:t>
       </w:r>
       <w:r>
-        <w:t xml:space="preserve"> for region and </w:t>
-      </w:r>
-      <w:proofErr w:type="spellStart"/>
-      <w:r>
-        <w:t>json</w:t>
-      </w:r>
-      <w:proofErr w:type="spellEnd"/>
-      <w:r>
-        <w:t xml:space="preserve"> for format)</w:t>
+        <w:t xml:space="preserve"> for region and json for format)</w:t>
       </w:r>
     </w:p>
     <w:p>
@@ -3947,21 +3111,8 @@
           <w:numId w:val="18"/>
         </w:numPr>
       </w:pPr>
-      <w:proofErr w:type="spellStart"/>
-      <w:r>
-        <w:t>aws</w:t>
-      </w:r>
-      <w:proofErr w:type="spellEnd"/>
-      <w:r>
-        <w:t xml:space="preserve"> s3 </w:t>
-      </w:r>
-      <w:proofErr w:type="spellStart"/>
-      <w:r>
-        <w:t>ls</w:t>
-      </w:r>
-      <w:proofErr w:type="spellEnd"/>
-      <w:r>
-        <w:t xml:space="preserve"> s3://</w:t>
+      <w:r>
+        <w:t>aws s3 ls s3://</w:t>
       </w:r>
       <w:r>
         <w:br/>
@@ -3976,21 +3127,8 @@
           <w:numId w:val="18"/>
         </w:numPr>
       </w:pPr>
-      <w:proofErr w:type="spellStart"/>
-      <w:r>
-        <w:t>aws</w:t>
-      </w:r>
-      <w:proofErr w:type="spellEnd"/>
-      <w:r>
-        <w:t xml:space="preserve"> s3 </w:t>
-      </w:r>
-      <w:proofErr w:type="spellStart"/>
-      <w:r>
-        <w:t>ls</w:t>
-      </w:r>
-      <w:proofErr w:type="spellEnd"/>
-      <w:r>
-        <w:t xml:space="preserve"> s3://johnwarde.net/</w:t>
+      <w:r>
+        <w:t>aws s3 ls s3://johnwarde.net/</w:t>
       </w:r>
       <w:r>
         <w:br/>
@@ -4005,23 +3143,8 @@
           <w:numId w:val="18"/>
         </w:numPr>
       </w:pPr>
-      <w:proofErr w:type="spellStart"/>
-      <w:proofErr w:type="gramStart"/>
-      <w:r>
-        <w:t>aws</w:t>
-      </w:r>
-      <w:proofErr w:type="spellEnd"/>
-      <w:proofErr w:type="gramEnd"/>
-      <w:r>
-        <w:t xml:space="preserve"> s3 </w:t>
-      </w:r>
-      <w:proofErr w:type="spellStart"/>
-      <w:r>
-        <w:t>cp</w:t>
-      </w:r>
-      <w:proofErr w:type="spellEnd"/>
-      <w:r>
-        <w:t xml:space="preserve"> s3://johnwarde.net/WebAppConfig.java .</w:t>
+      <w:r>
+        <w:t>aws s3 cp s3://johnwarde.net/WebAppConfig.java .</w:t>
       </w:r>
       <w:r>
         <w:br/>
@@ -4037,34 +3160,13 @@
         </w:numPr>
       </w:pPr>
       <w:r>
-        <w:t xml:space="preserve">Install </w:t>
-      </w:r>
-      <w:proofErr w:type="spellStart"/>
-      <w:r>
-        <w:t>RabbitMQ</w:t>
-      </w:r>
-      <w:proofErr w:type="spellEnd"/>
-      <w:r>
-        <w:t xml:space="preserve"> server on EC2 / Ubuntu:</w:t>
-      </w:r>
-      <w:r>
-        <w:br/>
-      </w:r>
-      <w:proofErr w:type="spellStart"/>
-      <w:r>
-        <w:t>sudo</w:t>
-      </w:r>
-      <w:proofErr w:type="spellEnd"/>
-      <w:r>
-        <w:t xml:space="preserve"> apt-get install </w:t>
-      </w:r>
-      <w:proofErr w:type="spellStart"/>
-      <w:r>
-        <w:t>rabbitmq</w:t>
-      </w:r>
-      <w:proofErr w:type="spellEnd"/>
-      <w:r>
-        <w:t>-server</w:t>
+        <w:t>Install RabbitMQ server on EC2 / Ubuntu:</w:t>
+      </w:r>
+      <w:r>
+        <w:br/>
+      </w:r>
+      <w:r>
+        <w:t>sudo apt-get install rabbitmq-server</w:t>
       </w:r>
     </w:p>
     <w:p>
@@ -4081,19 +3183,9 @@
       <w:r>
         <w:br/>
       </w:r>
-      <w:proofErr w:type="spellStart"/>
-      <w:r>
-        <w:t>sudo</w:t>
-      </w:r>
-      <w:proofErr w:type="spellEnd"/>
-      <w:r>
-        <w:t xml:space="preserve"> apt-get install default-</w:t>
-      </w:r>
-      <w:proofErr w:type="spellStart"/>
-      <w:r>
-        <w:t>jre</w:t>
-      </w:r>
-      <w:proofErr w:type="spellEnd"/>
+      <w:r>
+        <w:t>sudo apt-get install default-jre</w:t>
+      </w:r>
       <w:r>
         <w:t xml:space="preserve"> (didn’t work, got fatal error, could start JVM)</w:t>
       </w:r>
@@ -4112,41 +3204,19 @@
       <w:r>
         <w:br/>
       </w:r>
-      <w:proofErr w:type="spellStart"/>
-      <w:r>
-        <w:t>sudo</w:t>
-      </w:r>
-      <w:proofErr w:type="spellEnd"/>
-      <w:r>
-        <w:t xml:space="preserve"> apt-get --purge remove</w:t>
-      </w:r>
-      <w:r>
-        <w:t xml:space="preserve"> default-</w:t>
-      </w:r>
-      <w:proofErr w:type="spellStart"/>
-      <w:r>
-        <w:t>jre</w:t>
-      </w:r>
-      <w:proofErr w:type="spellEnd"/>
-      <w:r>
-        <w:br/>
-      </w:r>
-      <w:proofErr w:type="spellStart"/>
-      <w:r>
-        <w:t>sudo</w:t>
-      </w:r>
-      <w:proofErr w:type="spellEnd"/>
-      <w:r>
-        <w:t xml:space="preserve"> </w:t>
-      </w:r>
-      <w:r>
-        <w:t xml:space="preserve">apt-get </w:t>
-      </w:r>
-      <w:proofErr w:type="spellStart"/>
-      <w:r>
-        <w:t>autoremove</w:t>
-      </w:r>
-      <w:proofErr w:type="spellEnd"/>
+      <w:r>
+        <w:t>sudo apt-get --purge remove</w:t>
+      </w:r>
+      <w:r>
+        <w:t xml:space="preserve"> default-jre</w:t>
+      </w:r>
+      <w:r>
+        <w:br/>
+        <w:t xml:space="preserve">sudo </w:t>
+      </w:r>
+      <w:r>
+        <w:t>apt-get autoremove</w:t>
+      </w:r>
     </w:p>
     <w:p>
       <w:pPr>
@@ -4174,13 +3244,8 @@
       <w:r>
         <w:br/>
       </w:r>
-      <w:proofErr w:type="spellStart"/>
-      <w:r>
-        <w:t>ps</w:t>
-      </w:r>
-      <w:proofErr w:type="spellEnd"/>
-      <w:r>
-        <w:t xml:space="preserve"> aux</w:t>
+      <w:r>
+        <w:t>ps aux</w:t>
       </w:r>
     </w:p>
     <w:p>
@@ -4241,15 +3306,7 @@
         </w:numPr>
       </w:pPr>
       <w:r>
-        <w:t xml:space="preserve">To override the </w:t>
-      </w:r>
-      <w:proofErr w:type="spellStart"/>
-      <w:r>
-        <w:t>application.properties</w:t>
-      </w:r>
-      <w:proofErr w:type="spellEnd"/>
-      <w:r>
-        <w:t xml:space="preserve"> in a jar:</w:t>
+        <w:t>To override the application.properties in a jar:</w:t>
       </w:r>
     </w:p>
     <w:p>
@@ -4261,46 +3318,11 @@
         </w:numPr>
       </w:pPr>
       <w:r>
-        <w:t xml:space="preserve">Add the following line to the </w:t>
-      </w:r>
-      <w:proofErr w:type="spellStart"/>
-      <w:r>
-        <w:t>src</w:t>
-      </w:r>
-      <w:proofErr w:type="spellEnd"/>
-      <w:r>
-        <w:t>/main/resource/META-INF/application-context.xml</w:t>
-      </w:r>
-      <w:r>
-        <w:br/>
-      </w:r>
-      <w:r>
-        <w:t>&lt;</w:t>
-      </w:r>
-      <w:proofErr w:type="spellStart"/>
-      <w:r>
-        <w:t>context:property-placeholder</w:t>
-      </w:r>
-      <w:proofErr w:type="spellEnd"/>
-      <w:r>
-        <w:t xml:space="preserve"> location="file:config.properties, </w:t>
-      </w:r>
-      <w:proofErr w:type="spellStart"/>
-      <w:r>
-        <w:t>cl</w:t>
-      </w:r>
-      <w:r>
-        <w:t>asspath:config.properties</w:t>
-      </w:r>
-      <w:proofErr w:type="spellEnd"/>
-      <w:r>
-        <w:t>"</w:t>
-      </w:r>
-      <w:r>
-        <w:t xml:space="preserve"> </w:t>
-      </w:r>
-      <w:r>
-        <w:t>ignore-resource-not-found="true"/&gt;</w:t>
+        <w:t>Add the following line to the src/main/resource/META-INF/application-context.xml</w:t>
+      </w:r>
+      <w:r>
+        <w:br/>
+        <w:t>&lt;context:property-placeholder location="file:config.properties, classpath:config.properties" ignore-resource-not-found="true"/&gt;</w:t>
       </w:r>
     </w:p>
     <w:p>
@@ -4312,15 +3334,7 @@
         </w:numPr>
       </w:pPr>
       <w:r>
-        <w:t xml:space="preserve">Create a separate </w:t>
-      </w:r>
-      <w:proofErr w:type="spellStart"/>
-      <w:r>
-        <w:t>application.properties</w:t>
-      </w:r>
-      <w:proofErr w:type="spellEnd"/>
-      <w:r>
-        <w:t xml:space="preserve"> with the desired settings …</w:t>
+        <w:t>Create a separate application.properties with the desired settings …</w:t>
       </w:r>
     </w:p>
     <w:p>
@@ -4346,7 +3360,7 @@
       <w:r>
         <w:t xml:space="preserve">From: </w:t>
       </w:r>
-      <w:hyperlink r:id="rId36" w:history="1">
+      <w:hyperlink r:id="rId38" w:anchor="answer-12584644" w:history="1">
         <w:r>
           <w:rPr>
             <w:rStyle w:val="Hyperlink"/>
@@ -4367,98 +3381,30 @@
         </w:numPr>
       </w:pPr>
       <w:r>
-        <w:t xml:space="preserve">Removed AWS EC2 version </w:t>
-      </w:r>
-      <w:proofErr w:type="gramStart"/>
-      <w:r>
-        <w:t>of  from</w:t>
-      </w:r>
-      <w:proofErr w:type="gramEnd"/>
-      <w:r>
-        <w:t xml:space="preserve"> source control so keeping a copy here ..</w:t>
-      </w:r>
-      <w:r>
-        <w:br/>
-      </w:r>
-      <w:proofErr w:type="spellStart"/>
+        <w:t>Removed AWS EC2 version of  from source control so keeping a copy here ..</w:t>
+      </w:r>
+      <w:r>
+        <w:br/>
+      </w:r>
       <w:r>
         <w:rPr>
           <w:b/>
         </w:rPr>
-        <w:t>webapp.hostname</w:t>
-      </w:r>
-      <w:proofErr w:type="spellEnd"/>
+        <w:t>webapp.hostname = ec2-54-204-163-94.compute-1.amazonaws.com</w:t>
+      </w:r>
       <w:r>
         <w:rPr>
           <w:b/>
         </w:rPr>
-        <w:t xml:space="preserve"> = ec2-54-204-163-94.compute-1.amazonaws.com</w:t>
+        <w:br/>
+        <w:t>webapp.imageFilesRoot = file:/home/ubuntu/webappresources</w:t>
       </w:r>
       <w:r>
         <w:rPr>
           <w:b/>
         </w:rPr>
         <w:br/>
-      </w:r>
-      <w:proofErr w:type="spellStart"/>
-      <w:r>
-        <w:rPr>
-          <w:b/>
-        </w:rPr>
-        <w:t>webapp.imageFilesRoot</w:t>
-      </w:r>
-      <w:proofErr w:type="spellEnd"/>
-      <w:r>
-        <w:rPr>
-          <w:b/>
-        </w:rPr>
-        <w:t xml:space="preserve"> = file:/home/ubuntu/webappresources</w:t>
-      </w:r>
-      <w:r>
-        <w:rPr>
-          <w:b/>
-        </w:rPr>
-        <w:br/>
-      </w:r>
-      <w:proofErr w:type="spellStart"/>
-      <w:r>
-        <w:rPr>
-          <w:b/>
-        </w:rPr>
-        <w:t>logging</w:t>
-      </w:r>
-      <w:r>
-        <w:rPr>
-          <w:b/>
-        </w:rPr>
-        <w:t>.file</w:t>
-      </w:r>
-      <w:proofErr w:type="spellEnd"/>
-      <w:r>
-        <w:rPr>
-          <w:b/>
-        </w:rPr>
-        <w:t xml:space="preserve"> =</w:t>
-      </w:r>
-      <w:r>
-        <w:rPr>
-          <w:b/>
-        </w:rPr>
-        <w:t xml:space="preserve"> /home/</w:t>
-      </w:r>
-      <w:proofErr w:type="spellStart"/>
-      <w:r>
-        <w:rPr>
-          <w:b/>
-        </w:rPr>
-        <w:t>ubuntu</w:t>
-      </w:r>
-      <w:proofErr w:type="spellEnd"/>
-      <w:r>
-        <w:rPr>
-          <w:b/>
-        </w:rPr>
-        <w:t>/webapp.log</w:t>
+        <w:t>logging.file = /home/ubuntu/webapp.log</w:t>
       </w:r>
       <w:r>
         <w:br/>
@@ -4473,15 +3419,7 @@
         </w:numPr>
       </w:pPr>
       <w:r>
-        <w:t xml:space="preserve">Got </w:t>
-      </w:r>
-      <w:proofErr w:type="spellStart"/>
-      <w:r>
-        <w:t>Logback</w:t>
-      </w:r>
-      <w:proofErr w:type="spellEnd"/>
-      <w:r>
-        <w:t xml:space="preserve"> logging working …</w:t>
+        <w:t>Got Logback logging working …</w:t>
       </w:r>
     </w:p>
     <w:p>
@@ -4497,8 +3435,6 @@
       </w:r>
       <w:r>
         <w:br/>
-      </w:r>
-      <w:r>
         <w:t>&lt;dependency&gt;</w:t>
       </w:r>
       <w:r>
@@ -4506,62 +3442,14 @@
       </w:r>
       <w:r>
         <w:tab/>
-        <w:t>&lt;</w:t>
-      </w:r>
-      <w:proofErr w:type="spellStart"/>
-      <w:r>
-        <w:t>groupId</w:t>
-      </w:r>
-      <w:proofErr w:type="spellEnd"/>
-      <w:r>
-        <w:t>&gt;</w:t>
-      </w:r>
-      <w:proofErr w:type="spellStart"/>
-      <w:r>
-        <w:t>ch.qos.logback</w:t>
-      </w:r>
-      <w:proofErr w:type="spellEnd"/>
-      <w:r>
-        <w:t>&lt;/</w:t>
-      </w:r>
-      <w:proofErr w:type="spellStart"/>
-      <w:r>
-        <w:t>groupId</w:t>
-      </w:r>
-      <w:proofErr w:type="spellEnd"/>
-      <w:r>
-        <w:t>&gt;</w:t>
+        <w:t>&lt;groupId&gt;ch.qos.logback&lt;/groupId&gt;</w:t>
       </w:r>
       <w:r>
         <w:br/>
       </w:r>
       <w:r>
         <w:tab/>
-        <w:t>&lt;</w:t>
-      </w:r>
-      <w:proofErr w:type="spellStart"/>
-      <w:r>
-        <w:t>artifactId</w:t>
-      </w:r>
-      <w:proofErr w:type="spellEnd"/>
-      <w:r>
-        <w:t>&gt;</w:t>
-      </w:r>
-      <w:proofErr w:type="spellStart"/>
-      <w:r>
-        <w:t>logback</w:t>
-      </w:r>
-      <w:proofErr w:type="spellEnd"/>
-      <w:r>
-        <w:t>-classic&lt;/</w:t>
-      </w:r>
-      <w:proofErr w:type="spellStart"/>
-      <w:r>
-        <w:t>artifactId</w:t>
-      </w:r>
-      <w:proofErr w:type="spellEnd"/>
-      <w:r>
-        <w:t>&gt;</w:t>
+        <w:t>&lt;artifactId&gt;logback-classic&lt;/artifactId&gt;</w:t>
       </w:r>
       <w:r>
         <w:br/>
@@ -4572,8 +3460,6 @@
       </w:r>
       <w:r>
         <w:br/>
-      </w:r>
-      <w:r>
         <w:t>&lt;/dependency&gt;</w:t>
       </w:r>
       <w:r>
@@ -4594,53 +3480,20 @@
           <w:b/>
         </w:rPr>
         <w:br/>
+        <w:t>import org.slf4j.LoggerFactory;</w:t>
+      </w:r>
+      <w:r>
+        <w:br/>
+        <w:t>… and replace log object creation with …</w:t>
+      </w:r>
+      <w:r>
+        <w:br/>
       </w:r>
       <w:r>
         <w:rPr>
           <w:b/>
         </w:rPr>
-        <w:t>import org.slf4j.LoggerFactory;</w:t>
-      </w:r>
-      <w:r>
-        <w:br/>
-        <w:t>… and replace log object creation with …</w:t>
-      </w:r>
-      <w:r>
-        <w:br/>
-      </w:r>
-      <w:r>
-        <w:rPr>
-          <w:b/>
-        </w:rPr>
-        <w:t xml:space="preserve">static final Logger log = </w:t>
-      </w:r>
-      <w:proofErr w:type="spellStart"/>
-      <w:r>
-        <w:rPr>
-          <w:b/>
-        </w:rPr>
-        <w:t>LoggerFactory.getLogger</w:t>
-      </w:r>
-      <w:proofErr w:type="spellEnd"/>
-      <w:r>
-        <w:rPr>
-          <w:b/>
-        </w:rPr>
-        <w:t>(</w:t>
-      </w:r>
-      <w:proofErr w:type="spellStart"/>
-      <w:r>
-        <w:rPr>
-          <w:b/>
-        </w:rPr>
-        <w:t>WebApp.class</w:t>
-      </w:r>
-      <w:proofErr w:type="spellEnd"/>
-      <w:r>
-        <w:rPr>
-          <w:b/>
-        </w:rPr>
-        <w:t>);</w:t>
+        <w:t>static final Logger log = LoggerFactory.getLogger(WebApp.class);</w:t>
       </w:r>
       <w:r>
         <w:br/>
@@ -4655,15 +3508,7 @@
         </w:numPr>
       </w:pPr>
       <w:r>
-        <w:t xml:space="preserve">Integrated with the </w:t>
-      </w:r>
-      <w:proofErr w:type="spellStart"/>
-      <w:r>
-        <w:t>application.properties</w:t>
-      </w:r>
-      <w:proofErr w:type="spellEnd"/>
-      <w:r>
-        <w:t xml:space="preserve"> file so it can be configured external to the jar</w:t>
+        <w:t>Integrated with the application.properties file so it can be configured external to the jar</w:t>
       </w:r>
     </w:p>
     <w:p>
@@ -4687,25 +3532,300 @@
         </w:numPr>
       </w:pPr>
       <w:r>
-        <w:t xml:space="preserve">Each column/field is separated by tab for easier processing by </w:t>
-      </w:r>
-      <w:proofErr w:type="spellStart"/>
-      <w:r>
-        <w:t>sed</w:t>
-      </w:r>
-      <w:proofErr w:type="spellEnd"/>
-      <w:r>
-        <w:t xml:space="preserve"> or </w:t>
-      </w:r>
-      <w:proofErr w:type="spellStart"/>
-      <w:r>
-        <w:t>LiveGraph</w:t>
-      </w:r>
-      <w:proofErr w:type="spellEnd"/>
-    </w:p>
-    <w:p>
+        <w:t>Each column/field is separated by tab for easier processing by sed or LiveGraph</w:t>
+      </w:r>
+      <w:r>
+        <w:br/>
+      </w:r>
+    </w:p>
+    <w:p>
+      <w:r>
+        <w:br w:type="page"/>
+      </w:r>
+    </w:p>
+    <w:p/>
+    <w:p>
+      <w:r>
+        <w:t>21/02/2015</w:t>
+      </w:r>
+    </w:p>
+    <w:p>
+      <w:pPr>
+        <w:pStyle w:val="ListParagraph"/>
+        <w:numPr>
+          <w:ilvl w:val="0"/>
+          <w:numId w:val="18"/>
+        </w:numPr>
+      </w:pPr>
+      <w:r>
+        <w:t>Using Linux’s sed (stream editor) to prepare data file</w:t>
+      </w:r>
+    </w:p>
+    <w:p>
+      <w:pPr>
+        <w:pStyle w:val="ListParagraph"/>
+        <w:numPr>
+          <w:ilvl w:val="1"/>
+          <w:numId w:val="18"/>
+        </w:numPr>
+      </w:pPr>
+      <w:r>
+        <w:t>This …</w:t>
+      </w:r>
+      <w:r>
+        <w:br/>
+        <w:t># Using Logback formatted logs with tabs between fields</w:t>
+      </w:r>
+      <w:r>
+        <w:br/>
+        <w:t># Delete those lines that do not contain 'effectfetch'</w:t>
+      </w:r>
+      <w:r>
+        <w:br/>
+        <w:t>/effectfetch/!d</w:t>
+      </w:r>
+      <w:r>
+        <w:br/>
+        <w:t># Delete lines containing '[main]'</w:t>
+      </w:r>
+      <w:r>
+        <w:br/>
+        <w:t>/\[main\]/d</w:t>
+      </w:r>
+    </w:p>
+    <w:p>
+      <w:pPr>
+        <w:pStyle w:val="ListParagraph"/>
+        <w:numPr>
+          <w:ilvl w:val="1"/>
+          <w:numId w:val="18"/>
+        </w:numPr>
+      </w:pPr>
+      <w:hyperlink r:id="rId39" w:history="1">
+        <w:r>
+          <w:rPr>
+            <w:rStyle w:val="Hyperlink"/>
+          </w:rPr>
+          <w:t>http://stackoverflow.com/questions/9541867/sed-delete-lines-not-containing-specific-string</w:t>
+        </w:r>
+      </w:hyperlink>
+      <w:r>
+        <w:t xml:space="preserve"> </w:t>
+      </w:r>
+    </w:p>
+    <w:p>
+      <w:pPr>
+        <w:pStyle w:val="ListParagraph"/>
+        <w:ind w:left="1440"/>
+      </w:pPr>
+    </w:p>
+    <w:p>
+      <w:pPr>
+        <w:pStyle w:val="ListParagraph"/>
+        <w:numPr>
+          <w:ilvl w:val="0"/>
+          <w:numId w:val="18"/>
+        </w:numPr>
+      </w:pPr>
+      <w:r>
+        <w:t>Created LiveGraphHeader.txt file containing the header format for Live Graph …</w:t>
+      </w:r>
+      <w:r>
+        <w:br/>
+        <w:t>##</w:t>
+      </w:r>
+      <w:r>
+        <w:tab/>
+        <w:t>##</w:t>
+      </w:r>
+      <w:r>
+        <w:br/>
+        <w:t>Timestamp</w:t>
+      </w:r>
+      <w:r>
+        <w:tab/>
+        <w:t>ProcessName</w:t>
+      </w:r>
+      <w:r>
+        <w:tab/>
+        <w:t>Level</w:t>
+      </w:r>
+      <w:r>
+        <w:tab/>
+        <w:t>Class</w:t>
+      </w:r>
+      <w:r>
+        <w:tab/>
+        <w:t>Action</w:t>
+      </w:r>
+      <w:r>
+        <w:tab/>
+        <w:t>Result</w:t>
+      </w:r>
+      <w:r>
+        <w:tab/>
+        <w:t>Host</w:t>
+      </w:r>
+      <w:r>
+        <w:tab/>
+        <w:t>User</w:t>
+      </w:r>
+      <w:r>
+        <w:tab/>
+        <w:t>CorrelationId</w:t>
+      </w:r>
+      <w:r>
+        <w:tab/>
+        <w:t>Duration</w:t>
+      </w:r>
+      <w:r>
+        <w:br/>
+        <w:t>Those are tabs between double cardinal symbols and between each field name</w:t>
+      </w:r>
+    </w:p>
+    <w:p>
+      <w:pPr>
+        <w:pStyle w:val="ListParagraph"/>
+        <w:numPr>
+          <w:ilvl w:val="0"/>
+          <w:numId w:val="18"/>
+        </w:numPr>
+      </w:pPr>
+      <w:r>
+        <w:t>One time do this …</w:t>
+      </w:r>
+      <w:r>
+        <w:br/>
+        <w:t>cp LiveGraphHeader.txt data.txt</w:t>
+      </w:r>
+    </w:p>
+    <w:p>
+      <w:pPr>
+        <w:pStyle w:val="ListParagraph"/>
+        <w:numPr>
+          <w:ilvl w:val="0"/>
+          <w:numId w:val="18"/>
+        </w:numPr>
+      </w:pPr>
+      <w:r>
+        <w:t>Then repeatedly do this …</w:t>
+      </w:r>
+      <w:r>
+        <w:br/>
+      </w:r>
+    </w:p>
+    <w:p/>
+    <w:p/>
+    <w:p/>
+    <w:p>
+      <w:r>
+        <w:t>22/02/2015</w:t>
+      </w:r>
+    </w:p>
+    <w:p>
+      <w:pPr>
+        <w:pStyle w:val="ListParagraph"/>
+        <w:numPr>
+          <w:ilvl w:val="0"/>
+          <w:numId w:val="21"/>
+        </w:numPr>
+      </w:pPr>
+      <w:r>
+        <w:t>RabbitMQ management plugin:</w:t>
+      </w:r>
+    </w:p>
+    <w:p>
+      <w:pPr>
+        <w:pStyle w:val="ListParagraph"/>
+        <w:numPr>
+          <w:ilvl w:val="1"/>
+          <w:numId w:val="21"/>
+        </w:numPr>
+      </w:pPr>
+      <w:r>
+        <w:t>Installed by running the following the RabbitMQ administrator command window</w:t>
+      </w:r>
+      <w:r>
+        <w:br/>
+      </w:r>
+      <w:r>
+        <w:t>rabbitmq-plugins enable rabbitmq_management</w:t>
+      </w:r>
+    </w:p>
+    <w:p>
+      <w:pPr>
+        <w:pStyle w:val="ListParagraph"/>
+        <w:numPr>
+          <w:ilvl w:val="1"/>
+          <w:numId w:val="21"/>
+        </w:numPr>
+      </w:pPr>
+      <w:r>
+        <w:t>WebUI is then here:</w:t>
+      </w:r>
+      <w:r>
+        <w:br/>
+      </w:r>
+      <w:hyperlink r:id="rId40" w:history="1">
+        <w:r>
+          <w:rPr>
+            <w:rStyle w:val="Hyperlink"/>
+          </w:rPr>
+          <w:t>http://localhost:15672/</w:t>
+        </w:r>
+      </w:hyperlink>
+    </w:p>
+    <w:p>
+      <w:pPr>
+        <w:pStyle w:val="ListParagraph"/>
+        <w:numPr>
+          <w:ilvl w:val="1"/>
+          <w:numId w:val="21"/>
+        </w:numPr>
+      </w:pPr>
+      <w:r>
+        <w:t>More info here:</w:t>
+      </w:r>
+      <w:r>
+        <w:br/>
+      </w:r>
+      <w:hyperlink r:id="rId41" w:history="1">
+        <w:r>
+          <w:rPr>
+            <w:rStyle w:val="Hyperlink"/>
+          </w:rPr>
+          <w:t>https://www.rabbitmq.com/management.html</w:t>
+        </w:r>
+      </w:hyperlink>
+    </w:p>
+    <w:p>
+      <w:pPr>
+        <w:pStyle w:val="ListParagraph"/>
+        <w:numPr>
+          <w:ilvl w:val="1"/>
+          <w:numId w:val="21"/>
+        </w:numPr>
+      </w:pPr>
+      <w:r>
+        <w:t>To clear out a queue (not tried yet):</w:t>
+      </w:r>
+      <w:r>
+        <w:br/>
+      </w:r>
+      <w:r>
+        <w:t>rabbitmqadmin purge queue name=name_of_the_queue_to_be_purged</w:t>
+      </w:r>
+      <w:r>
+        <w:br/>
+      </w:r>
+      <w:r>
+        <w:t>rabbitmqadmin purge queue name=</w:t>
+      </w:r>
       <w:bookmarkStart w:id="0" w:name="_GoBack"/>
       <w:bookmarkEnd w:id="0"/>
+      <w:r>
+        <w:t>processor_rpc_queue</w:t>
+      </w:r>
     </w:p>
     <w:sectPr>
       <w:pgSz w:w="11906" w:h="16838"/>
@@ -4946,6 +4066,119 @@
     </w:lvl>
   </w:abstractNum>
   <w:abstractNum w:abstractNumId="2">
+    <w:nsid w:val="08AA1096"/>
+    <w:multiLevelType w:val="hybridMultilevel"/>
+    <w:tmpl w:val="F4109E04"/>
+    <w:lvl w:ilvl="0" w:tplc="18090001">
+      <w:start w:val="1"/>
+      <w:numFmt w:val="bullet"/>
+      <w:lvlText w:val=""/>
+      <w:lvlJc w:val="left"/>
+      <w:pPr>
+        <w:ind w:left="720" w:hanging="360"/>
+      </w:pPr>
+      <w:rPr>
+        <w:rFonts w:ascii="Symbol" w:hAnsi="Symbol" w:hint="default"/>
+      </w:rPr>
+    </w:lvl>
+    <w:lvl w:ilvl="1" w:tplc="18090003">
+      <w:start w:val="1"/>
+      <w:numFmt w:val="bullet"/>
+      <w:lvlText w:val="o"/>
+      <w:lvlJc w:val="left"/>
+      <w:pPr>
+        <w:ind w:left="1440" w:hanging="360"/>
+      </w:pPr>
+      <w:rPr>
+        <w:rFonts w:ascii="Courier New" w:hAnsi="Courier New" w:cs="Courier New" w:hint="default"/>
+      </w:rPr>
+    </w:lvl>
+    <w:lvl w:ilvl="2" w:tplc="18090005" w:tentative="1">
+      <w:start w:val="1"/>
+      <w:numFmt w:val="bullet"/>
+      <w:lvlText w:val=""/>
+      <w:lvlJc w:val="left"/>
+      <w:pPr>
+        <w:ind w:left="2160" w:hanging="360"/>
+      </w:pPr>
+      <w:rPr>
+        <w:rFonts w:ascii="Wingdings" w:hAnsi="Wingdings" w:hint="default"/>
+      </w:rPr>
+    </w:lvl>
+    <w:lvl w:ilvl="3" w:tplc="18090001" w:tentative="1">
+      <w:start w:val="1"/>
+      <w:numFmt w:val="bullet"/>
+      <w:lvlText w:val=""/>
+      <w:lvlJc w:val="left"/>
+      <w:pPr>
+        <w:ind w:left="2880" w:hanging="360"/>
+      </w:pPr>
+      <w:rPr>
+        <w:rFonts w:ascii="Symbol" w:hAnsi="Symbol" w:hint="default"/>
+      </w:rPr>
+    </w:lvl>
+    <w:lvl w:ilvl="4" w:tplc="18090003" w:tentative="1">
+      <w:start w:val="1"/>
+      <w:numFmt w:val="bullet"/>
+      <w:lvlText w:val="o"/>
+      <w:lvlJc w:val="left"/>
+      <w:pPr>
+        <w:ind w:left="3600" w:hanging="360"/>
+      </w:pPr>
+      <w:rPr>
+        <w:rFonts w:ascii="Courier New" w:hAnsi="Courier New" w:cs="Courier New" w:hint="default"/>
+      </w:rPr>
+    </w:lvl>
+    <w:lvl w:ilvl="5" w:tplc="18090005" w:tentative="1">
+      <w:start w:val="1"/>
+      <w:numFmt w:val="bullet"/>
+      <w:lvlText w:val=""/>
+      <w:lvlJc w:val="left"/>
+      <w:pPr>
+        <w:ind w:left="4320" w:hanging="360"/>
+      </w:pPr>
+      <w:rPr>
+        <w:rFonts w:ascii="Wingdings" w:hAnsi="Wingdings" w:hint="default"/>
+      </w:rPr>
+    </w:lvl>
+    <w:lvl w:ilvl="6" w:tplc="18090001" w:tentative="1">
+      <w:start w:val="1"/>
+      <w:numFmt w:val="bullet"/>
+      <w:lvlText w:val=""/>
+      <w:lvlJc w:val="left"/>
+      <w:pPr>
+        <w:ind w:left="5040" w:hanging="360"/>
+      </w:pPr>
+      <w:rPr>
+        <w:rFonts w:ascii="Symbol" w:hAnsi="Symbol" w:hint="default"/>
+      </w:rPr>
+    </w:lvl>
+    <w:lvl w:ilvl="7" w:tplc="18090003" w:tentative="1">
+      <w:start w:val="1"/>
+      <w:numFmt w:val="bullet"/>
+      <w:lvlText w:val="o"/>
+      <w:lvlJc w:val="left"/>
+      <w:pPr>
+        <w:ind w:left="5760" w:hanging="360"/>
+      </w:pPr>
+      <w:rPr>
+        <w:rFonts w:ascii="Courier New" w:hAnsi="Courier New" w:cs="Courier New" w:hint="default"/>
+      </w:rPr>
+    </w:lvl>
+    <w:lvl w:ilvl="8" w:tplc="18090005" w:tentative="1">
+      <w:start w:val="1"/>
+      <w:numFmt w:val="bullet"/>
+      <w:lvlText w:val=""/>
+      <w:lvlJc w:val="left"/>
+      <w:pPr>
+        <w:ind w:left="6480" w:hanging="360"/>
+      </w:pPr>
+      <w:rPr>
+        <w:rFonts w:ascii="Wingdings" w:hAnsi="Wingdings" w:hint="default"/>
+      </w:rPr>
+    </w:lvl>
+  </w:abstractNum>
+  <w:abstractNum w:abstractNumId="3">
     <w:nsid w:val="0A0D52DC"/>
     <w:multiLevelType w:val="hybridMultilevel"/>
     <w:tmpl w:val="F06A99EE"/>
@@ -5058,7 +4291,7 @@
       </w:rPr>
     </w:lvl>
   </w:abstractNum>
-  <w:abstractNum w:abstractNumId="3">
+  <w:abstractNum w:abstractNumId="4">
     <w:nsid w:val="0A8419D5"/>
     <w:multiLevelType w:val="hybridMultilevel"/>
     <w:tmpl w:val="7534E7E4"/>
@@ -5171,7 +4404,7 @@
       </w:rPr>
     </w:lvl>
   </w:abstractNum>
-  <w:abstractNum w:abstractNumId="4">
+  <w:abstractNum w:abstractNumId="5">
     <w:nsid w:val="0D0818D9"/>
     <w:multiLevelType w:val="hybridMultilevel"/>
     <w:tmpl w:val="CC18744A"/>
@@ -5284,7 +4517,7 @@
       </w:rPr>
     </w:lvl>
   </w:abstractNum>
-  <w:abstractNum w:abstractNumId="5">
+  <w:abstractNum w:abstractNumId="6">
     <w:nsid w:val="12FB6D98"/>
     <w:multiLevelType w:val="hybridMultilevel"/>
     <w:tmpl w:val="6DB05620"/>
@@ -5397,7 +4630,7 @@
       </w:rPr>
     </w:lvl>
   </w:abstractNum>
-  <w:abstractNum w:abstractNumId="6">
+  <w:abstractNum w:abstractNumId="7">
     <w:nsid w:val="1A6421A6"/>
     <w:multiLevelType w:val="hybridMultilevel"/>
     <w:tmpl w:val="24DEBB4A"/>
@@ -5510,7 +4743,7 @@
       </w:rPr>
     </w:lvl>
   </w:abstractNum>
-  <w:abstractNum w:abstractNumId="7">
+  <w:abstractNum w:abstractNumId="8">
     <w:nsid w:val="1CB51047"/>
     <w:multiLevelType w:val="hybridMultilevel"/>
     <w:tmpl w:val="3B929D06"/>
@@ -5623,7 +4856,7 @@
       </w:rPr>
     </w:lvl>
   </w:abstractNum>
-  <w:abstractNum w:abstractNumId="8">
+  <w:abstractNum w:abstractNumId="9">
     <w:nsid w:val="275233B7"/>
     <w:multiLevelType w:val="hybridMultilevel"/>
     <w:tmpl w:val="C712957E"/>
@@ -5736,7 +4969,120 @@
       </w:rPr>
     </w:lvl>
   </w:abstractNum>
-  <w:abstractNum w:abstractNumId="9">
+  <w:abstractNum w:abstractNumId="10">
+    <w:nsid w:val="32B74D5D"/>
+    <w:multiLevelType w:val="hybridMultilevel"/>
+    <w:tmpl w:val="519EAF10"/>
+    <w:lvl w:ilvl="0" w:tplc="18090001">
+      <w:start w:val="1"/>
+      <w:numFmt w:val="bullet"/>
+      <w:lvlText w:val=""/>
+      <w:lvlJc w:val="left"/>
+      <w:pPr>
+        <w:ind w:left="720" w:hanging="360"/>
+      </w:pPr>
+      <w:rPr>
+        <w:rFonts w:ascii="Symbol" w:hAnsi="Symbol" w:hint="default"/>
+      </w:rPr>
+    </w:lvl>
+    <w:lvl w:ilvl="1" w:tplc="18090003" w:tentative="1">
+      <w:start w:val="1"/>
+      <w:numFmt w:val="bullet"/>
+      <w:lvlText w:val="o"/>
+      <w:lvlJc w:val="left"/>
+      <w:pPr>
+        <w:ind w:left="1440" w:hanging="360"/>
+      </w:pPr>
+      <w:rPr>
+        <w:rFonts w:ascii="Courier New" w:hAnsi="Courier New" w:cs="Courier New" w:hint="default"/>
+      </w:rPr>
+    </w:lvl>
+    <w:lvl w:ilvl="2" w:tplc="18090005" w:tentative="1">
+      <w:start w:val="1"/>
+      <w:numFmt w:val="bullet"/>
+      <w:lvlText w:val=""/>
+      <w:lvlJc w:val="left"/>
+      <w:pPr>
+        <w:ind w:left="2160" w:hanging="360"/>
+      </w:pPr>
+      <w:rPr>
+        <w:rFonts w:ascii="Wingdings" w:hAnsi="Wingdings" w:hint="default"/>
+      </w:rPr>
+    </w:lvl>
+    <w:lvl w:ilvl="3" w:tplc="18090001" w:tentative="1">
+      <w:start w:val="1"/>
+      <w:numFmt w:val="bullet"/>
+      <w:lvlText w:val=""/>
+      <w:lvlJc w:val="left"/>
+      <w:pPr>
+        <w:ind w:left="2880" w:hanging="360"/>
+      </w:pPr>
+      <w:rPr>
+        <w:rFonts w:ascii="Symbol" w:hAnsi="Symbol" w:hint="default"/>
+      </w:rPr>
+    </w:lvl>
+    <w:lvl w:ilvl="4" w:tplc="18090003" w:tentative="1">
+      <w:start w:val="1"/>
+      <w:numFmt w:val="bullet"/>
+      <w:lvlText w:val="o"/>
+      <w:lvlJc w:val="left"/>
+      <w:pPr>
+        <w:ind w:left="3600" w:hanging="360"/>
+      </w:pPr>
+      <w:rPr>
+        <w:rFonts w:ascii="Courier New" w:hAnsi="Courier New" w:cs="Courier New" w:hint="default"/>
+      </w:rPr>
+    </w:lvl>
+    <w:lvl w:ilvl="5" w:tplc="18090005" w:tentative="1">
+      <w:start w:val="1"/>
+      <w:numFmt w:val="bullet"/>
+      <w:lvlText w:val=""/>
+      <w:lvlJc w:val="left"/>
+      <w:pPr>
+        <w:ind w:left="4320" w:hanging="360"/>
+      </w:pPr>
+      <w:rPr>
+        <w:rFonts w:ascii="Wingdings" w:hAnsi="Wingdings" w:hint="default"/>
+      </w:rPr>
+    </w:lvl>
+    <w:lvl w:ilvl="6" w:tplc="18090001" w:tentative="1">
+      <w:start w:val="1"/>
+      <w:numFmt w:val="bullet"/>
+      <w:lvlText w:val=""/>
+      <w:lvlJc w:val="left"/>
+      <w:pPr>
+        <w:ind w:left="5040" w:hanging="360"/>
+      </w:pPr>
+      <w:rPr>
+        <w:rFonts w:ascii="Symbol" w:hAnsi="Symbol" w:hint="default"/>
+      </w:rPr>
+    </w:lvl>
+    <w:lvl w:ilvl="7" w:tplc="18090003" w:tentative="1">
+      <w:start w:val="1"/>
+      <w:numFmt w:val="bullet"/>
+      <w:lvlText w:val="o"/>
+      <w:lvlJc w:val="left"/>
+      <w:pPr>
+        <w:ind w:left="5760" w:hanging="360"/>
+      </w:pPr>
+      <w:rPr>
+        <w:rFonts w:ascii="Courier New" w:hAnsi="Courier New" w:cs="Courier New" w:hint="default"/>
+      </w:rPr>
+    </w:lvl>
+    <w:lvl w:ilvl="8" w:tplc="18090005" w:tentative="1">
+      <w:start w:val="1"/>
+      <w:numFmt w:val="bullet"/>
+      <w:lvlText w:val=""/>
+      <w:lvlJc w:val="left"/>
+      <w:pPr>
+        <w:ind w:left="6480" w:hanging="360"/>
+      </w:pPr>
+      <w:rPr>
+        <w:rFonts w:ascii="Wingdings" w:hAnsi="Wingdings" w:hint="default"/>
+      </w:rPr>
+    </w:lvl>
+  </w:abstractNum>
+  <w:abstractNum w:abstractNumId="11">
     <w:nsid w:val="3CDF089C"/>
     <w:multiLevelType w:val="hybridMultilevel"/>
     <w:tmpl w:val="D592D7C2"/>
@@ -5849,7 +5195,7 @@
       </w:rPr>
     </w:lvl>
   </w:abstractNum>
-  <w:abstractNum w:abstractNumId="10">
+  <w:abstractNum w:abstractNumId="12">
     <w:nsid w:val="481D4A37"/>
     <w:multiLevelType w:val="hybridMultilevel"/>
     <w:tmpl w:val="C016C2E2"/>
@@ -5962,7 +5308,7 @@
       </w:rPr>
     </w:lvl>
   </w:abstractNum>
-  <w:abstractNum w:abstractNumId="11">
+  <w:abstractNum w:abstractNumId="13">
     <w:nsid w:val="4A51516A"/>
     <w:multiLevelType w:val="hybridMultilevel"/>
     <w:tmpl w:val="0C30FB82"/>
@@ -6075,7 +5421,7 @@
       </w:rPr>
     </w:lvl>
   </w:abstractNum>
-  <w:abstractNum w:abstractNumId="12">
+  <w:abstractNum w:abstractNumId="14">
     <w:nsid w:val="5E326192"/>
     <w:multiLevelType w:val="hybridMultilevel"/>
     <w:tmpl w:val="E60AA3D4"/>
@@ -6188,7 +5534,7 @@
       </w:rPr>
     </w:lvl>
   </w:abstractNum>
-  <w:abstractNum w:abstractNumId="13">
+  <w:abstractNum w:abstractNumId="15">
     <w:nsid w:val="611E785F"/>
     <w:multiLevelType w:val="hybridMultilevel"/>
     <w:tmpl w:val="50985F5A"/>
@@ -6301,7 +5647,7 @@
       </w:rPr>
     </w:lvl>
   </w:abstractNum>
-  <w:abstractNum w:abstractNumId="14">
+  <w:abstractNum w:abstractNumId="16">
     <w:nsid w:val="6B917A55"/>
     <w:multiLevelType w:val="hybridMultilevel"/>
     <w:tmpl w:val="D4E4B4AE"/>
@@ -6414,7 +5760,7 @@
       </w:rPr>
     </w:lvl>
   </w:abstractNum>
-  <w:abstractNum w:abstractNumId="15">
+  <w:abstractNum w:abstractNumId="17">
     <w:nsid w:val="6C967984"/>
     <w:multiLevelType w:val="hybridMultilevel"/>
     <w:tmpl w:val="3430A422"/>
@@ -6527,7 +5873,7 @@
       </w:rPr>
     </w:lvl>
   </w:abstractNum>
-  <w:abstractNum w:abstractNumId="16">
+  <w:abstractNum w:abstractNumId="18">
     <w:nsid w:val="761439EA"/>
     <w:multiLevelType w:val="hybridMultilevel"/>
     <w:tmpl w:val="52026FB2"/>
@@ -6640,7 +5986,7 @@
       </w:rPr>
     </w:lvl>
   </w:abstractNum>
-  <w:abstractNum w:abstractNumId="17">
+  <w:abstractNum w:abstractNumId="19">
     <w:nsid w:val="7A0B5DE6"/>
     <w:multiLevelType w:val="hybridMultilevel"/>
     <w:tmpl w:val="F1A62BAC"/>
@@ -6753,7 +6099,7 @@
       </w:rPr>
     </w:lvl>
   </w:abstractNum>
-  <w:abstractNum w:abstractNumId="18">
+  <w:abstractNum w:abstractNumId="20">
     <w:nsid w:val="7FA9577C"/>
     <w:multiLevelType w:val="hybridMultilevel"/>
     <w:tmpl w:val="D86C35C2"/>
@@ -6870,58 +6216,64 @@
     <w:abstractNumId w:val="1"/>
   </w:num>
   <w:num w:numId="2">
-    <w:abstractNumId w:val="11"/>
+    <w:abstractNumId w:val="13"/>
   </w:num>
   <w:num w:numId="3">
-    <w:abstractNumId w:val="17"/>
+    <w:abstractNumId w:val="19"/>
   </w:num>
   <w:num w:numId="4">
-    <w:abstractNumId w:val="18"/>
+    <w:abstractNumId w:val="20"/>
   </w:num>
   <w:num w:numId="5">
-    <w:abstractNumId w:val="6"/>
+    <w:abstractNumId w:val="7"/>
   </w:num>
   <w:num w:numId="6">
-    <w:abstractNumId w:val="7"/>
+    <w:abstractNumId w:val="8"/>
   </w:num>
   <w:num w:numId="7">
-    <w:abstractNumId w:val="12"/>
+    <w:abstractNumId w:val="14"/>
   </w:num>
   <w:num w:numId="8">
     <w:abstractNumId w:val="0"/>
   </w:num>
   <w:num w:numId="9">
+    <w:abstractNumId w:val="12"/>
+  </w:num>
+  <w:num w:numId="10">
+    <w:abstractNumId w:val="11"/>
+  </w:num>
+  <w:num w:numId="11">
+    <w:abstractNumId w:val="3"/>
+  </w:num>
+  <w:num w:numId="12">
+    <w:abstractNumId w:val="15"/>
+  </w:num>
+  <w:num w:numId="13">
+    <w:abstractNumId w:val="6"/>
+  </w:num>
+  <w:num w:numId="14">
+    <w:abstractNumId w:val="17"/>
+  </w:num>
+  <w:num w:numId="15">
+    <w:abstractNumId w:val="4"/>
+  </w:num>
+  <w:num w:numId="16">
+    <w:abstractNumId w:val="9"/>
+  </w:num>
+  <w:num w:numId="17">
+    <w:abstractNumId w:val="18"/>
+  </w:num>
+  <w:num w:numId="18">
+    <w:abstractNumId w:val="16"/>
+  </w:num>
+  <w:num w:numId="19">
+    <w:abstractNumId w:val="5"/>
+  </w:num>
+  <w:num w:numId="20">
     <w:abstractNumId w:val="10"/>
   </w:num>
-  <w:num w:numId="10">
-    <w:abstractNumId w:val="9"/>
-  </w:num>
-  <w:num w:numId="11">
+  <w:num w:numId="21">
     <w:abstractNumId w:val="2"/>
-  </w:num>
-  <w:num w:numId="12">
-    <w:abstractNumId w:val="13"/>
-  </w:num>
-  <w:num w:numId="13">
-    <w:abstractNumId w:val="5"/>
-  </w:num>
-  <w:num w:numId="14">
-    <w:abstractNumId w:val="15"/>
-  </w:num>
-  <w:num w:numId="15">
-    <w:abstractNumId w:val="3"/>
-  </w:num>
-  <w:num w:numId="16">
-    <w:abstractNumId w:val="8"/>
-  </w:num>
-  <w:num w:numId="17">
-    <w:abstractNumId w:val="16"/>
-  </w:num>
-  <w:num w:numId="18">
-    <w:abstractNumId w:val="14"/>
-  </w:num>
-  <w:num w:numId="19">
-    <w:abstractNumId w:val="4"/>
   </w:num>
 </w:numbering>
 </file>
@@ -7299,6 +6651,36 @@
       <w:color w:val="4F81BD" w:themeColor="accent1"/>
     </w:rPr>
   </w:style>
+  <w:style w:type="paragraph" w:styleId="BalloonText">
+    <w:name w:val="Balloon Text"/>
+    <w:basedOn w:val="Normal"/>
+    <w:link w:val="BalloonTextChar"/>
+    <w:uiPriority w:val="99"/>
+    <w:semiHidden/>
+    <w:unhideWhenUsed/>
+    <w:rsid w:val="008D1A6D"/>
+    <w:pPr>
+      <w:spacing w:after="0" w:line="240" w:lineRule="auto"/>
+    </w:pPr>
+    <w:rPr>
+      <w:rFonts w:ascii="Tahoma" w:hAnsi="Tahoma" w:cs="Tahoma"/>
+      <w:sz w:val="16"/>
+      <w:szCs w:val="16"/>
+    </w:rPr>
+  </w:style>
+  <w:style w:type="character" w:customStyle="1" w:styleId="BalloonTextChar">
+    <w:name w:val="Balloon Text Char"/>
+    <w:basedOn w:val="DefaultParagraphFont"/>
+    <w:link w:val="BalloonText"/>
+    <w:uiPriority w:val="99"/>
+    <w:semiHidden/>
+    <w:rsid w:val="008D1A6D"/>
+    <w:rPr>
+      <w:rFonts w:ascii="Tahoma" w:hAnsi="Tahoma" w:cs="Tahoma"/>
+      <w:sz w:val="16"/>
+      <w:szCs w:val="16"/>
+    </w:rPr>
+  </w:style>
 </w:styles>
 </file>
 
@@ -7675,6 +7057,36 @@
       <w:color w:val="4F81BD" w:themeColor="accent1"/>
     </w:rPr>
   </w:style>
+  <w:style w:type="paragraph" w:styleId="BalloonText">
+    <w:name w:val="Balloon Text"/>
+    <w:basedOn w:val="Normal"/>
+    <w:link w:val="BalloonTextChar"/>
+    <w:uiPriority w:val="99"/>
+    <w:semiHidden/>
+    <w:unhideWhenUsed/>
+    <w:rsid w:val="008D1A6D"/>
+    <w:pPr>
+      <w:spacing w:after="0" w:line="240" w:lineRule="auto"/>
+    </w:pPr>
+    <w:rPr>
+      <w:rFonts w:ascii="Tahoma" w:hAnsi="Tahoma" w:cs="Tahoma"/>
+      <w:sz w:val="16"/>
+      <w:szCs w:val="16"/>
+    </w:rPr>
+  </w:style>
+  <w:style w:type="character" w:customStyle="1" w:styleId="BalloonTextChar">
+    <w:name w:val="Balloon Text Char"/>
+    <w:basedOn w:val="DefaultParagraphFont"/>
+    <w:link w:val="BalloonText"/>
+    <w:uiPriority w:val="99"/>
+    <w:semiHidden/>
+    <w:rsid w:val="008D1A6D"/>
+    <w:rPr>
+      <w:rFonts w:ascii="Tahoma" w:hAnsi="Tahoma" w:cs="Tahoma"/>
+      <w:sz w:val="16"/>
+      <w:szCs w:val="16"/>
+    </w:rPr>
+  </w:style>
 </w:styles>
 </file>
 

</xml_diff>

<commit_message>
Cleaning up before tagging and branching
</commit_message>
<xml_diff>
--- a/research/Infrastructure Notes.docx
+++ b/research/Infrastructure Notes.docx
@@ -3616,8 +3616,62 @@
     <w:p>
       <w:pPr>
         <w:pStyle w:val="ListParagraph"/>
-        <w:ind w:left="1440"/>
-      </w:pPr>
+        <w:numPr>
+          <w:ilvl w:val="1"/>
+          <w:numId w:val="18"/>
+        </w:numPr>
+      </w:pPr>
+      <w:r>
+        <w:t>sed manual:</w:t>
+      </w:r>
+      <w:r>
+        <w:br/>
+      </w:r>
+      <w:hyperlink r:id="rId40" w:history="1">
+        <w:r>
+          <w:rPr>
+            <w:rStyle w:val="Hyperlink"/>
+          </w:rPr>
+          <w:t>http://www.grymoire.com/Unix/Sed.html</w:t>
+        </w:r>
+      </w:hyperlink>
+    </w:p>
+    <w:p>
+      <w:pPr>
+        <w:pStyle w:val="ListParagraph"/>
+        <w:numPr>
+          <w:ilvl w:val="1"/>
+          <w:numId w:val="18"/>
+        </w:numPr>
+      </w:pPr>
+      <w:r>
+        <w:t>Guide</w:t>
+      </w:r>
+      <w:r>
+        <w:br/>
+      </w:r>
+      <w:hyperlink r:id="rId41" w:history="1">
+        <w:r>
+          <w:rPr>
+            <w:rStyle w:val="Hyperlink"/>
+          </w:rPr>
+          <w:t>https://www.digitalocean.com/community/tutorials/the-basics-of-using-the-sed-stream-editor-to-manipulate-text-in-linux</w:t>
+        </w:r>
+      </w:hyperlink>
+    </w:p>
+    <w:p>
+      <w:pPr>
+        <w:pStyle w:val="ListParagraph"/>
+        <w:numPr>
+          <w:ilvl w:val="1"/>
+          <w:numId w:val="18"/>
+        </w:numPr>
+      </w:pPr>
+      <w:bookmarkStart w:id="0" w:name="_GoBack"/>
+      <w:bookmarkEnd w:id="0"/>
+      <w:r>
+        <w:br/>
+      </w:r>
     </w:p>
     <w:p>
       <w:pPr>
@@ -3766,7 +3820,7 @@
       <w:r>
         <w:br/>
       </w:r>
-      <w:hyperlink r:id="rId40" w:history="1">
+      <w:hyperlink r:id="rId42" w:history="1">
         <w:r>
           <w:rPr>
             <w:rStyle w:val="Hyperlink"/>
@@ -3789,7 +3843,7 @@
       <w:r>
         <w:br/>
       </w:r>
-      <w:hyperlink r:id="rId41" w:history="1">
+      <w:hyperlink r:id="rId43" w:history="1">
         <w:r>
           <w:rPr>
             <w:rStyle w:val="Hyperlink"/>
@@ -3807,6 +3861,7 @@
         </w:numPr>
       </w:pPr>
       <w:r>
+        <w:lastRenderedPageBreak/>
         <w:t>To clear out a queue (not tried yet):</w:t>
       </w:r>
       <w:r>
@@ -3819,13 +3874,161 @@
         <w:br/>
       </w:r>
       <w:r>
-        <w:t>rabbitmqadmin purge queue name=</w:t>
-      </w:r>
-      <w:bookmarkStart w:id="0" w:name="_GoBack"/>
-      <w:bookmarkEnd w:id="0"/>
-      <w:r>
-        <w:t>processor_rpc_queue</w:t>
-      </w:r>
+        <w:t>rabbitmqadmin purge queue name=processor_rpc_queue</w:t>
+      </w:r>
+    </w:p>
+    <w:p/>
+    <w:p/>
+    <w:p/>
+    <w:p>
+      <w:r>
+        <w:t>24/02/2015</w:t>
+      </w:r>
+    </w:p>
+    <w:p>
+      <w:pPr>
+        <w:pStyle w:val="ListParagraph"/>
+        <w:numPr>
+          <w:ilvl w:val="0"/>
+          <w:numId w:val="21"/>
+        </w:numPr>
+      </w:pPr>
+      <w:r>
+        <w:t>AWS Metadata from launched instance</w:t>
+      </w:r>
+    </w:p>
+    <w:p>
+      <w:pPr>
+        <w:pStyle w:val="ListParagraph"/>
+        <w:numPr>
+          <w:ilvl w:val="1"/>
+          <w:numId w:val="21"/>
+        </w:numPr>
+      </w:pPr>
+      <w:hyperlink r:id="rId44" w:history="1">
+        <w:r>
+          <w:rPr>
+            <w:rStyle w:val="Hyperlink"/>
+          </w:rPr>
+          <w:t>http://docs.aws.amazon.com/AWSEC2/latest/UserGuide/ec2-instance-metadata.html</w:t>
+        </w:r>
+      </w:hyperlink>
+    </w:p>
+    <w:p>
+      <w:pPr>
+        <w:pStyle w:val="ListParagraph"/>
+        <w:numPr>
+          <w:ilvl w:val="1"/>
+          <w:numId w:val="21"/>
+        </w:numPr>
+      </w:pPr>
+      <w:hyperlink r:id="rId45" w:history="1">
+        <w:r>
+          <w:rPr>
+            <w:rStyle w:val="Hyperlink"/>
+          </w:rPr>
+          <w:t>http://docs.aws.amazon.com/AWSEC2/latest/CommandLineReference/ApiReference-cmd-DescribeInstances.html</w:t>
+        </w:r>
+      </w:hyperlink>
+      <w:r>
+        <w:t xml:space="preserve"> (examples here)</w:t>
+      </w:r>
+    </w:p>
+    <w:p>
+      <w:pPr>
+        <w:pStyle w:val="ListParagraph"/>
+        <w:numPr>
+          <w:ilvl w:val="1"/>
+          <w:numId w:val="21"/>
+        </w:numPr>
+      </w:pPr>
+      <w:r>
+        <w:t>Still need to find a way to easily retrieve the tags I assign to an instance or maybe the “user data”</w:t>
+      </w:r>
+    </w:p>
+    <w:p>
+      <w:pPr>
+        <w:pStyle w:val="ListParagraph"/>
+        <w:numPr>
+          <w:ilvl w:val="1"/>
+          <w:numId w:val="21"/>
+        </w:numPr>
+      </w:pPr>
+      <w:r>
+        <w:t>Parsing JSON output from AWS CLI commands:</w:t>
+      </w:r>
+      <w:r>
+        <w:br/>
+      </w:r>
+      <w:hyperlink r:id="rId46" w:history="1">
+        <w:r>
+          <w:rPr>
+            <w:rStyle w:val="Hyperlink"/>
+          </w:rPr>
+          <w:t>http://docs.aws.amazon.com/cli/latest/userguide/controlling-output.html</w:t>
+        </w:r>
+      </w:hyperlink>
+    </w:p>
+    <w:p>
+      <w:pPr>
+        <w:pStyle w:val="ListParagraph"/>
+        <w:numPr>
+          <w:ilvl w:val="0"/>
+          <w:numId w:val="21"/>
+        </w:numPr>
+      </w:pPr>
+      <w:r>
+        <w:t xml:space="preserve">Getting Started with Auto Scaling - Auto Scaling </w:t>
+      </w:r>
+      <w:r>
+        <w:br/>
+      </w:r>
+      <w:hyperlink r:id="rId47" w:history="1">
+        <w:r>
+          <w:rPr>
+            <w:rStyle w:val="Hyperlink"/>
+          </w:rPr>
+          <w:t>http://docs.aws.amazon.com/AutoScaling/latest/DeveloperGuide/GettingStartedTutorial.html</w:t>
+        </w:r>
+      </w:hyperlink>
+      <w:r>
+        <w:t xml:space="preserve"> </w:t>
+      </w:r>
+    </w:p>
+    <w:p>
+      <w:pPr>
+        <w:pStyle w:val="ListParagraph"/>
+        <w:numPr>
+          <w:ilvl w:val="0"/>
+          <w:numId w:val="21"/>
+        </w:numPr>
+      </w:pPr>
+      <w:r>
+        <w:t xml:space="preserve">Configure Custom Domain Name for Your Load Balancer - Elastic Load Balancing </w:t>
+      </w:r>
+      <w:r>
+        <w:br/>
+      </w:r>
+      <w:hyperlink r:id="rId48" w:history="1">
+        <w:r>
+          <w:rPr>
+            <w:rStyle w:val="Hyperlink"/>
+          </w:rPr>
+          <w:t>http://docs.aws.amazon.com/ElasticLoadBalancing/latest/DeveloperGuide/using-domain-names-with-elb.html</w:t>
+        </w:r>
+      </w:hyperlink>
+      <w:r>
+        <w:t xml:space="preserve"> </w:t>
+      </w:r>
+    </w:p>
+    <w:p>
+      <w:pPr>
+        <w:pStyle w:val="ListParagraph"/>
+        <w:numPr>
+          <w:ilvl w:val="0"/>
+          <w:numId w:val="21"/>
+        </w:numPr>
+      </w:pPr>
     </w:p>
     <w:sectPr>
       <w:pgSz w:w="11906" w:h="16838"/>
@@ -4068,7 +4271,7 @@
   <w:abstractNum w:abstractNumId="2">
     <w:nsid w:val="08AA1096"/>
     <w:multiLevelType w:val="hybridMultilevel"/>
-    <w:tmpl w:val="F4109E04"/>
+    <w:tmpl w:val="6D26B986"/>
     <w:lvl w:ilvl="0" w:tplc="18090001">
       <w:start w:val="1"/>
       <w:numFmt w:val="bullet"/>

</xml_diff>

<commit_message>
Clean up before tag & branch (again)
Updates to infra notes; aws scripts and pre-experiment test run data and
graph
</commit_message>
<xml_diff>
--- a/research/Infrastructure Notes.docx
+++ b/research/Infrastructure Notes.docx
@@ -59,7 +59,14 @@
       </w:r>
       <w:r>
         <w:br/>
-        <w:t>mvn package</w:t>
+      </w:r>
+      <w:proofErr w:type="spellStart"/>
+      <w:r>
+        <w:t>mvn</w:t>
+      </w:r>
+      <w:proofErr w:type="spellEnd"/>
+      <w:r>
+        <w:t xml:space="preserve"> package</w:t>
       </w:r>
     </w:p>
     <w:p>
@@ -75,10 +82,25 @@
       </w:r>
       <w:r>
         <w:br/>
-        <w:t xml:space="preserve">mvn package </w:t>
-      </w:r>
-      <w:r>
-        <w:t xml:space="preserve"> -Dmaven.test.skip=true</w:t>
+      </w:r>
+      <w:proofErr w:type="spellStart"/>
+      <w:r>
+        <w:t>mvn</w:t>
+      </w:r>
+      <w:proofErr w:type="spellEnd"/>
+      <w:r>
+        <w:t xml:space="preserve"> package </w:t>
+      </w:r>
+      <w:r>
+        <w:t xml:space="preserve"> -</w:t>
+      </w:r>
+      <w:proofErr w:type="spellStart"/>
+      <w:r>
+        <w:t>Dmaven.test.skip</w:t>
+      </w:r>
+      <w:proofErr w:type="spellEnd"/>
+      <w:r>
+        <w:t>=true</w:t>
       </w:r>
     </w:p>
     <w:p>
@@ -102,8 +124,21 @@
       <w:pPr>
         <w:pStyle w:val="Heading2"/>
       </w:pPr>
-      <w:r>
-        <w:t>VirtualBox: UbuntuDesktop:</w:t>
+      <w:proofErr w:type="spellStart"/>
+      <w:r>
+        <w:t>VirtualBox</w:t>
+      </w:r>
+      <w:proofErr w:type="spellEnd"/>
+      <w:r>
+        <w:t xml:space="preserve">: </w:t>
+      </w:r>
+      <w:proofErr w:type="spellStart"/>
+      <w:r>
+        <w:t>UbuntuDesktop</w:t>
+      </w:r>
+      <w:proofErr w:type="spellEnd"/>
+      <w:r>
+        <w:t>:</w:t>
       </w:r>
     </w:p>
     <w:p>
@@ -306,8 +341,13 @@
         </w:numPr>
       </w:pPr>
       <w:r>
-        <w:t>Browse to the Guest Addition CD icon/iso</w:t>
-      </w:r>
+        <w:t>Browse to the Guest Addition CD icon/</w:t>
+      </w:r>
+      <w:proofErr w:type="spellStart"/>
+      <w:r>
+        <w:t>iso</w:t>
+      </w:r>
+      <w:proofErr w:type="spellEnd"/>
     </w:p>
     <w:p>
       <w:pPr>
@@ -375,7 +415,15 @@
         </w:numPr>
       </w:pPr>
       <w:r>
-        <w:t>In VirtualBox menus, choose Devices-&gt;Shared Folders</w:t>
+        <w:t xml:space="preserve">In </w:t>
+      </w:r>
+      <w:proofErr w:type="spellStart"/>
+      <w:r>
+        <w:t>VirtualBox</w:t>
+      </w:r>
+      <w:proofErr w:type="spellEnd"/>
+      <w:r>
+        <w:t xml:space="preserve"> menus, choose Devices-&gt;Shared Folders</w:t>
       </w:r>
       <w:r>
         <w:t xml:space="preserve"> Settings</w:t>
@@ -414,12 +462,14 @@
           <w:numId w:val="8"/>
         </w:numPr>
       </w:pPr>
+      <w:proofErr w:type="spellStart"/>
       <w:r>
         <w:t>m</w:t>
       </w:r>
       <w:r>
         <w:t>kdir</w:t>
       </w:r>
+      <w:proofErr w:type="spellEnd"/>
       <w:r>
         <w:t xml:space="preserve"> -p</w:t>
       </w:r>
@@ -457,8 +507,21 @@
           <w:numId w:val="8"/>
         </w:numPr>
       </w:pPr>
-      <w:r>
-        <w:t xml:space="preserve">sudo mount -t vboxsf </w:t>
+      <w:proofErr w:type="spellStart"/>
+      <w:r>
+        <w:t>sudo</w:t>
+      </w:r>
+      <w:proofErr w:type="spellEnd"/>
+      <w:r>
+        <w:t xml:space="preserve"> mount -t </w:t>
+      </w:r>
+      <w:proofErr w:type="spellStart"/>
+      <w:r>
+        <w:t>vboxsf</w:t>
+      </w:r>
+      <w:proofErr w:type="spellEnd"/>
+      <w:r>
+        <w:t xml:space="preserve"> </w:t>
       </w:r>
       <w:r>
         <w:rPr>
@@ -500,11 +563,27 @@
         <w:br/>
       </w:r>
       <w:r>
-        <w:t>apt-cache search git | grep git</w:t>
-      </w:r>
-      <w:r>
-        <w:br/>
-        <w:t>The grep part is only used to highlight the searched word</w:t>
+        <w:t xml:space="preserve">apt-cache search git | </w:t>
+      </w:r>
+      <w:proofErr w:type="spellStart"/>
+      <w:r>
+        <w:t>grep</w:t>
+      </w:r>
+      <w:proofErr w:type="spellEnd"/>
+      <w:r>
+        <w:t xml:space="preserve"> git</w:t>
+      </w:r>
+      <w:r>
+        <w:br/>
+        <w:t xml:space="preserve">The </w:t>
+      </w:r>
+      <w:proofErr w:type="spellStart"/>
+      <w:r>
+        <w:t>grep</w:t>
+      </w:r>
+      <w:proofErr w:type="spellEnd"/>
+      <w:r>
+        <w:t xml:space="preserve"> part is only used to highlight the searched word</w:t>
       </w:r>
     </w:p>
     <w:p>
@@ -536,8 +615,13 @@
         </w:numPr>
       </w:pPr>
       <w:r>
-        <w:t>SSH client -&gt; use PuTTY</w:t>
-      </w:r>
+        <w:t xml:space="preserve">SSH client -&gt; use </w:t>
+      </w:r>
+      <w:proofErr w:type="spellStart"/>
+      <w:r>
+        <w:t>PuTTY</w:t>
+      </w:r>
+      <w:proofErr w:type="spellEnd"/>
       <w:r>
         <w:br/>
       </w:r>
@@ -561,6 +645,71 @@
     </w:p>
     <w:p/>
     <w:p>
+      <w:pPr>
+        <w:pStyle w:val="Heading2"/>
+      </w:pPr>
+      <w:r>
+        <w:t>Useful Linux Commands</w:t>
+      </w:r>
+    </w:p>
+    <w:p>
+      <w:pPr>
+        <w:pStyle w:val="ListParagraph"/>
+        <w:numPr>
+          <w:ilvl w:val="0"/>
+          <w:numId w:val="22"/>
+        </w:numPr>
+      </w:pPr>
+      <w:r>
+        <w:t>Confirm open and listening on Linux</w:t>
+      </w:r>
+      <w:r>
+        <w:br/>
+      </w:r>
+      <w:proofErr w:type="spellStart"/>
+      <w:r>
+        <w:t>sudo</w:t>
+      </w:r>
+      <w:proofErr w:type="spellEnd"/>
+      <w:r>
+        <w:t xml:space="preserve"> </w:t>
+      </w:r>
+      <w:proofErr w:type="spellStart"/>
+      <w:r>
+        <w:t>netstat</w:t>
+      </w:r>
+      <w:proofErr w:type="spellEnd"/>
+      <w:r>
+        <w:t xml:space="preserve"> -a | </w:t>
+      </w:r>
+      <w:proofErr w:type="spellStart"/>
+      <w:r>
+        <w:t>egrep</w:t>
+      </w:r>
+      <w:proofErr w:type="spellEnd"/>
+      <w:r>
+        <w:t xml:space="preserve"> '</w:t>
+      </w:r>
+      <w:proofErr w:type="spellStart"/>
+      <w:r>
+        <w:t>Proto|LISTEN</w:t>
+      </w:r>
+      <w:proofErr w:type="spellEnd"/>
+      <w:r>
+        <w:t>'</w:t>
+      </w:r>
+    </w:p>
+    <w:p>
+      <w:pPr>
+        <w:pStyle w:val="ListParagraph"/>
+        <w:numPr>
+          <w:ilvl w:val="0"/>
+          <w:numId w:val="22"/>
+        </w:numPr>
+      </w:pPr>
+    </w:p>
+    <w:p/>
+    <w:p>
       <w:r>
         <w:br w:type="page"/>
       </w:r>
@@ -651,21 +800,71 @@
         <w:pStyle w:val="Heading3"/>
       </w:pPr>
       <w:r>
-        <w:t>GIT – initial config</w:t>
-      </w:r>
-    </w:p>
-    <w:p>
-      <w:r>
-        <w:t>(maybe put these into devenv Chef recipe eventually)</w:t>
-      </w:r>
-    </w:p>
-    <w:p>
-      <w:r>
-        <w:t>git config --global user.name "John Warde"</w:t>
-      </w:r>
-      <w:r>
-        <w:br/>
-        <w:t xml:space="preserve">git config --global user.email </w:t>
+        <w:t xml:space="preserve">GIT – initial </w:t>
+      </w:r>
+      <w:proofErr w:type="spellStart"/>
+      <w:r>
+        <w:t>config</w:t>
+      </w:r>
+      <w:proofErr w:type="spellEnd"/>
+    </w:p>
+    <w:p>
+      <w:r>
+        <w:t>(</w:t>
+      </w:r>
+      <w:proofErr w:type="gramStart"/>
+      <w:r>
+        <w:t>maybe</w:t>
+      </w:r>
+      <w:proofErr w:type="gramEnd"/>
+      <w:r>
+        <w:t xml:space="preserve"> put these into </w:t>
+      </w:r>
+      <w:proofErr w:type="spellStart"/>
+      <w:r>
+        <w:t>devenv</w:t>
+      </w:r>
+      <w:proofErr w:type="spellEnd"/>
+      <w:r>
+        <w:t xml:space="preserve"> Chef recipe eventually)</w:t>
+      </w:r>
+    </w:p>
+    <w:p>
+      <w:proofErr w:type="gramStart"/>
+      <w:r>
+        <w:t>git</w:t>
+      </w:r>
+      <w:proofErr w:type="gramEnd"/>
+      <w:r>
+        <w:t xml:space="preserve"> </w:t>
+      </w:r>
+      <w:proofErr w:type="spellStart"/>
+      <w:r>
+        <w:t>config</w:t>
+      </w:r>
+      <w:proofErr w:type="spellEnd"/>
+      <w:r>
+        <w:t xml:space="preserve"> --global user.name "John Warde"</w:t>
+      </w:r>
+      <w:r>
+        <w:br/>
+        <w:t xml:space="preserve">git </w:t>
+      </w:r>
+      <w:proofErr w:type="spellStart"/>
+      <w:r>
+        <w:t>config</w:t>
+      </w:r>
+      <w:proofErr w:type="spellEnd"/>
+      <w:r>
+        <w:t xml:space="preserve"> --global </w:t>
+      </w:r>
+      <w:proofErr w:type="spellStart"/>
+      <w:r>
+        <w:t>user.email</w:t>
+      </w:r>
+      <w:proofErr w:type="spellEnd"/>
+      <w:r>
+        <w:t xml:space="preserve"> </w:t>
       </w:r>
       <w:hyperlink r:id="rId10" w:history="1">
         <w:r>
@@ -678,18 +877,48 @@
       <w:r>
         <w:br/>
       </w:r>
-      <w:r>
-        <w:t>mkdir ~/.ssh</w:t>
-      </w:r>
-      <w:r>
-        <w:br/>
-      </w:r>
-      <w:r>
-        <w:t>cd ~/.ssh</w:t>
-      </w:r>
-      <w:r>
-        <w:br/>
-        <w:t xml:space="preserve">ssh-keygen -t rsa -C </w:t>
+      <w:proofErr w:type="spellStart"/>
+      <w:r>
+        <w:t>mkdir</w:t>
+      </w:r>
+      <w:proofErr w:type="spellEnd"/>
+      <w:r>
+        <w:t xml:space="preserve"> ~/.</w:t>
+      </w:r>
+      <w:proofErr w:type="spellStart"/>
+      <w:r>
+        <w:t>ssh</w:t>
+      </w:r>
+      <w:proofErr w:type="spellEnd"/>
+      <w:r>
+        <w:br/>
+      </w:r>
+      <w:r>
+        <w:t>cd ~/.</w:t>
+      </w:r>
+      <w:proofErr w:type="spellStart"/>
+      <w:r>
+        <w:t>ssh</w:t>
+      </w:r>
+      <w:proofErr w:type="spellEnd"/>
+      <w:r>
+        <w:br/>
+      </w:r>
+      <w:proofErr w:type="spellStart"/>
+      <w:r>
+        <w:t>ssh-keygen</w:t>
+      </w:r>
+      <w:proofErr w:type="spellEnd"/>
+      <w:r>
+        <w:t xml:space="preserve"> -t </w:t>
+      </w:r>
+      <w:proofErr w:type="spellStart"/>
+      <w:r>
+        <w:t>rsa</w:t>
+      </w:r>
+      <w:proofErr w:type="spellEnd"/>
+      <w:r>
+        <w:t xml:space="preserve"> -C </w:t>
       </w:r>
       <w:hyperlink r:id="rId11" w:history="1">
         <w:r>
@@ -701,11 +930,46 @@
       </w:hyperlink>
       <w:r>
         <w:br/>
-        <w:t>ls -l /c/Users/johnwarde/.ssh/id_rsa</w:t>
-      </w:r>
-      <w:r>
-        <w:br/>
-        <w:t xml:space="preserve">ssh -T </w:t>
+      </w:r>
+      <w:proofErr w:type="spellStart"/>
+      <w:r>
+        <w:t>ls</w:t>
+      </w:r>
+      <w:proofErr w:type="spellEnd"/>
+      <w:r>
+        <w:t xml:space="preserve"> -l /c/Users/</w:t>
+      </w:r>
+      <w:proofErr w:type="spellStart"/>
+      <w:r>
+        <w:t>johnwarde</w:t>
+      </w:r>
+      <w:proofErr w:type="spellEnd"/>
+      <w:r>
+        <w:t>/.</w:t>
+      </w:r>
+      <w:proofErr w:type="spellStart"/>
+      <w:r>
+        <w:t>ssh</w:t>
+      </w:r>
+      <w:proofErr w:type="spellEnd"/>
+      <w:r>
+        <w:t>/</w:t>
+      </w:r>
+      <w:proofErr w:type="spellStart"/>
+      <w:r>
+        <w:t>id_rsa</w:t>
+      </w:r>
+      <w:proofErr w:type="spellEnd"/>
+      <w:r>
+        <w:br/>
+      </w:r>
+      <w:proofErr w:type="spellStart"/>
+      <w:r>
+        <w:t>ssh</w:t>
+      </w:r>
+      <w:proofErr w:type="spellEnd"/>
+      <w:r>
+        <w:t xml:space="preserve"> -T </w:t>
       </w:r>
       <w:hyperlink r:id="rId12" w:history="1">
         <w:r>
@@ -717,8 +981,13 @@
       </w:hyperlink>
       <w:r>
         <w:br/>
-        <w:t>cd ~/scm</w:t>
-      </w:r>
+        <w:t>cd ~/</w:t>
+      </w:r>
+      <w:proofErr w:type="spellStart"/>
+      <w:r>
+        <w:t>scm</w:t>
+      </w:r>
+      <w:proofErr w:type="spellEnd"/>
       <w:r>
         <w:br/>
       </w:r>
@@ -735,15 +1004,53 @@
       </w:hyperlink>
     </w:p>
     <w:p>
-      <w:r>
-        <w:t>xclip -sel clip &lt; ~/.ssh/id_rsa.pub</w:t>
-      </w:r>
-      <w:r>
-        <w:t xml:space="preserve">  (copies contents of file to clip board for pasting into a new SSH key on gi hub, see settings-&gt;SSH Keys)</w:t>
-      </w:r>
-      <w:r>
-        <w:br/>
-        <w:t xml:space="preserve">ssh -T </w:t>
+      <w:proofErr w:type="spellStart"/>
+      <w:proofErr w:type="gramStart"/>
+      <w:r>
+        <w:t>xclip</w:t>
+      </w:r>
+      <w:proofErr w:type="spellEnd"/>
+      <w:proofErr w:type="gramEnd"/>
+      <w:r>
+        <w:t xml:space="preserve"> -</w:t>
+      </w:r>
+      <w:proofErr w:type="spellStart"/>
+      <w:r>
+        <w:t>sel</w:t>
+      </w:r>
+      <w:proofErr w:type="spellEnd"/>
+      <w:r>
+        <w:t xml:space="preserve"> clip &lt; ~/.</w:t>
+      </w:r>
+      <w:proofErr w:type="spellStart"/>
+      <w:r>
+        <w:t>ssh</w:t>
+      </w:r>
+      <w:proofErr w:type="spellEnd"/>
+      <w:r>
+        <w:t>/id_rsa.pub</w:t>
+      </w:r>
+      <w:r>
+        <w:t xml:space="preserve">  (copies contents of file to clip board for pasting into a new SSH key on </w:t>
+      </w:r>
+      <w:proofErr w:type="spellStart"/>
+      <w:r>
+        <w:t>gi</w:t>
+      </w:r>
+      <w:proofErr w:type="spellEnd"/>
+      <w:r>
+        <w:t xml:space="preserve"> hub, see settings-&gt;SSH Keys)</w:t>
+      </w:r>
+      <w:r>
+        <w:br/>
+      </w:r>
+      <w:proofErr w:type="spellStart"/>
+      <w:r>
+        <w:t>ssh</w:t>
+      </w:r>
+      <w:proofErr w:type="spellEnd"/>
+      <w:r>
+        <w:t xml:space="preserve"> -T </w:t>
       </w:r>
       <w:hyperlink r:id="rId14" w:history="1">
         <w:r>
@@ -769,17 +1076,51 @@
     </w:p>
     <w:p>
       <w:r>
-        <w:t>(can always init a repository on github and clone down)</w:t>
-      </w:r>
-    </w:p>
-    <w:p>
-      <w:r>
-        <w:t>cd C:/Users/johnwarde/Downloads/johnwarde/library</w:t>
-      </w:r>
-      <w:r>
-        <w:br/>
-        <w:t>git init</w:t>
-      </w:r>
+        <w:t>(</w:t>
+      </w:r>
+      <w:proofErr w:type="gramStart"/>
+      <w:r>
+        <w:t>can</w:t>
+      </w:r>
+      <w:proofErr w:type="gramEnd"/>
+      <w:r>
+        <w:t xml:space="preserve"> always </w:t>
+      </w:r>
+      <w:proofErr w:type="spellStart"/>
+      <w:r>
+        <w:t>init</w:t>
+      </w:r>
+      <w:proofErr w:type="spellEnd"/>
+      <w:r>
+        <w:t xml:space="preserve"> a repository on </w:t>
+      </w:r>
+      <w:proofErr w:type="spellStart"/>
+      <w:r>
+        <w:t>github</w:t>
+      </w:r>
+      <w:proofErr w:type="spellEnd"/>
+      <w:r>
+        <w:t xml:space="preserve"> and clone down)</w:t>
+      </w:r>
+    </w:p>
+    <w:p>
+      <w:proofErr w:type="gramStart"/>
+      <w:r>
+        <w:t>cd</w:t>
+      </w:r>
+      <w:proofErr w:type="gramEnd"/>
+      <w:r>
+        <w:t xml:space="preserve"> C:/Users/johnwarde/Downloads/johnwarde/library</w:t>
+      </w:r>
+      <w:r>
+        <w:br/>
+        <w:t xml:space="preserve">git </w:t>
+      </w:r>
+      <w:proofErr w:type="spellStart"/>
+      <w:r>
+        <w:t>init</w:t>
+      </w:r>
+      <w:proofErr w:type="spellEnd"/>
       <w:r>
         <w:br/>
         <w:t>git status</w:t>
@@ -790,7 +1131,15 @@
       </w:r>
       <w:r>
         <w:br/>
-        <w:t>git add .   (add everything in current directory)</w:t>
+        <w:t>git add .   (</w:t>
+      </w:r>
+      <w:proofErr w:type="gramStart"/>
+      <w:r>
+        <w:t>add</w:t>
+      </w:r>
+      <w:proofErr w:type="gramEnd"/>
+      <w:r>
+        <w:t xml:space="preserve"> everything in current directory)</w:t>
       </w:r>
       <w:r>
         <w:br/>
@@ -798,7 +1147,23 @@
       </w:r>
       <w:r>
         <w:br/>
-        <w:t>git remote add origin git@github.com:johnwarde/library.git   (links to repository at github.com)</w:t>
+        <w:t xml:space="preserve">git remote add origin </w:t>
+      </w:r>
+      <w:proofErr w:type="spellStart"/>
+      <w:r>
+        <w:t>git@github.com:johnwarde</w:t>
+      </w:r>
+      <w:proofErr w:type="spellEnd"/>
+      <w:r>
+        <w:t>/</w:t>
+      </w:r>
+      <w:proofErr w:type="spellStart"/>
+      <w:r>
+        <w:t>library.git</w:t>
+      </w:r>
+      <w:proofErr w:type="spellEnd"/>
+      <w:r>
+        <w:t xml:space="preserve">   (links to repository at github.com)</w:t>
       </w:r>
       <w:r>
         <w:br/>
@@ -821,12 +1186,25 @@
     </w:p>
     <w:p/>
     <w:p>
-      <w:r>
-        <w:t>git status</w:t>
-      </w:r>
-      <w:r>
-        <w:br/>
-        <w:t>git add src/library/Book.java</w:t>
+      <w:proofErr w:type="gramStart"/>
+      <w:r>
+        <w:t>git</w:t>
+      </w:r>
+      <w:proofErr w:type="gramEnd"/>
+      <w:r>
+        <w:t xml:space="preserve"> status</w:t>
+      </w:r>
+      <w:r>
+        <w:br/>
+        <w:t xml:space="preserve">git add </w:t>
+      </w:r>
+      <w:proofErr w:type="spellStart"/>
+      <w:r>
+        <w:t>src</w:t>
+      </w:r>
+      <w:proofErr w:type="spellEnd"/>
+      <w:r>
+        <w:t>/library/Book.java</w:t>
       </w:r>
       <w:r>
         <w:br/>
@@ -835,13 +1213,29 @@
         <w:t>g</w:t>
       </w:r>
       <w:r>
-        <w:t>it add src/library/Library.java</w:t>
-      </w:r>
-      <w:r>
-        <w:br/>
-      </w:r>
-      <w:r>
-        <w:t>git add . (you need to do a git add on already tracked/modified files too to pu</w:t>
+        <w:t xml:space="preserve">it add </w:t>
+      </w:r>
+      <w:proofErr w:type="spellStart"/>
+      <w:r>
+        <w:t>src</w:t>
+      </w:r>
+      <w:proofErr w:type="spellEnd"/>
+      <w:r>
+        <w:t>/library/Library.java</w:t>
+      </w:r>
+      <w:r>
+        <w:br/>
+      </w:r>
+      <w:r>
+        <w:t>git add . (</w:t>
+      </w:r>
+      <w:proofErr w:type="gramStart"/>
+      <w:r>
+        <w:t>you</w:t>
+      </w:r>
+      <w:proofErr w:type="gramEnd"/>
+      <w:r>
+        <w:t xml:space="preserve"> need to do a git add on already tracked/modified files too to pu</w:t>
       </w:r>
       <w:r>
         <w:t>t them into staging for commit)</w:t>
@@ -858,8 +1252,13 @@
       <w:r>
         <w:br/>
       </w:r>
-      <w:r>
-        <w:t>git push origin master  (pus</w:t>
+      <w:proofErr w:type="gramStart"/>
+      <w:r>
+        <w:t>git</w:t>
+      </w:r>
+      <w:proofErr w:type="gramEnd"/>
+      <w:r>
+        <w:t xml:space="preserve"> push origin master  (pus</w:t>
       </w:r>
       <w:r>
         <w:t>h changes to remote repository)</w:t>
@@ -946,18 +1345,49 @@
       </w:r>
     </w:p>
     <w:p>
-      <w:r>
-        <w:t>git log</w:t>
-      </w:r>
-    </w:p>
-    <w:p>
-      <w:r>
-        <w:t>git –help</w:t>
-      </w:r>
-    </w:p>
-    <w:p>
-      <w:r>
-        <w:t xml:space="preserve">git rm --cached ../docs/~$nNotes.docx  (supposed to remove tracked file but didn’t work) </w:t>
+      <w:proofErr w:type="gramStart"/>
+      <w:r>
+        <w:t>git</w:t>
+      </w:r>
+      <w:proofErr w:type="gramEnd"/>
+      <w:r>
+        <w:t xml:space="preserve"> log</w:t>
+      </w:r>
+    </w:p>
+    <w:p>
+      <w:proofErr w:type="gramStart"/>
+      <w:r>
+        <w:t>git</w:t>
+      </w:r>
+      <w:proofErr w:type="gramEnd"/>
+      <w:r>
+        <w:t xml:space="preserve"> –help</w:t>
+      </w:r>
+    </w:p>
+    <w:p>
+      <w:proofErr w:type="gramStart"/>
+      <w:r>
+        <w:t>git</w:t>
+      </w:r>
+      <w:proofErr w:type="gramEnd"/>
+      <w:r>
+        <w:t xml:space="preserve"> </w:t>
+      </w:r>
+      <w:proofErr w:type="spellStart"/>
+      <w:r>
+        <w:t>rm</w:t>
+      </w:r>
+      <w:proofErr w:type="spellEnd"/>
+      <w:r>
+        <w:t xml:space="preserve"> --cached ../docs/~$</w:t>
+      </w:r>
+      <w:proofErr w:type="gramStart"/>
+      <w:r>
+        <w:t>nNotes.docx  (</w:t>
+      </w:r>
+      <w:proofErr w:type="gramEnd"/>
+      <w:r>
+        <w:t xml:space="preserve">supposed to remove tracked file but didn’t work) </w:t>
       </w:r>
     </w:p>
     <w:p/>
@@ -992,13 +1422,37 @@
         </w:numPr>
       </w:pPr>
       <w:r>
-        <w:t>Upgraded VirtualBox to 4.3.18 which resolved the “make sure the kerne</w:t>
+        <w:t xml:space="preserve">Upgraded </w:t>
+      </w:r>
+      <w:proofErr w:type="spellStart"/>
+      <w:r>
+        <w:t>VirtualBox</w:t>
+      </w:r>
+      <w:proofErr w:type="spellEnd"/>
+      <w:r>
+        <w:t xml:space="preserve"> to 4.3.18 which resolved the “make sure the kerne</w:t>
       </w:r>
       <w:r>
         <w:t>l module has been loaded successfully</w:t>
       </w:r>
       <w:r>
-        <w:t>” (also bad dll message on opening of VirtualBox).  All VMs are now working</w:t>
+        <w:t xml:space="preserve">” (also bad </w:t>
+      </w:r>
+      <w:proofErr w:type="spellStart"/>
+      <w:r>
+        <w:t>dll</w:t>
+      </w:r>
+      <w:proofErr w:type="spellEnd"/>
+      <w:r>
+        <w:t xml:space="preserve"> message on opening of </w:t>
+      </w:r>
+      <w:proofErr w:type="spellStart"/>
+      <w:r>
+        <w:t>VirtualBox</w:t>
+      </w:r>
+      <w:proofErr w:type="spellEnd"/>
+      <w:r>
+        <w:t>).  All VMs are now working</w:t>
       </w:r>
     </w:p>
     <w:p>
@@ -1176,7 +1630,15 @@
         </w:r>
       </w:hyperlink>
       <w:r>
-        <w:t xml:space="preserve"> and let the Ubuntu Software Center open the .deb file</w:t>
+        <w:t xml:space="preserve"> and let the Ubuntu Software </w:t>
+      </w:r>
+      <w:proofErr w:type="spellStart"/>
+      <w:r>
+        <w:t>Center</w:t>
+      </w:r>
+      <w:proofErr w:type="spellEnd"/>
+      <w:r>
+        <w:t xml:space="preserve"> open the .deb file</w:t>
       </w:r>
     </w:p>
     <w:p/>
@@ -1204,7 +1666,15 @@
         </w:numPr>
       </w:pPr>
       <w:r>
-        <w:t>Attempt to get stuff going on the macbook …</w:t>
+        <w:t xml:space="preserve">Attempt to get stuff going on the </w:t>
+      </w:r>
+      <w:proofErr w:type="spellStart"/>
+      <w:r>
+        <w:t>macbook</w:t>
+      </w:r>
+      <w:proofErr w:type="spellEnd"/>
+      <w:r>
+        <w:t xml:space="preserve"> …</w:t>
       </w:r>
     </w:p>
     <w:p>
@@ -1281,8 +1751,13 @@
         </w:numPr>
       </w:pPr>
       <w:r>
-        <w:t>On Unbuntu</w:t>
-      </w:r>
+        <w:t xml:space="preserve">On </w:t>
+      </w:r>
+      <w:proofErr w:type="spellStart"/>
+      <w:r>
+        <w:t>Unbuntu</w:t>
+      </w:r>
+      <w:proofErr w:type="spellEnd"/>
     </w:p>
     <w:p>
       <w:pPr>
@@ -1305,47 +1780,87 @@
       </w:hyperlink>
       <w:r>
         <w:br/>
-        <w:t xml:space="preserve">sudo add-apt-repository ppa:webupd8team/java </w:t>
-      </w:r>
-    </w:p>
-    <w:p>
-      <w:pPr>
-        <w:pStyle w:val="ListParagraph"/>
-      </w:pPr>
-      <w:r>
-        <w:t xml:space="preserve">sudo apt-get update </w:t>
-      </w:r>
-    </w:p>
-    <w:p>
-      <w:pPr>
-        <w:pStyle w:val="ListParagraph"/>
-      </w:pPr>
-      <w:r>
-        <w:t xml:space="preserve">sudo apt-get install oracle-java7-installer </w:t>
-      </w:r>
-    </w:p>
-    <w:p>
-      <w:pPr>
-        <w:pStyle w:val="ListParagraph"/>
-      </w:pPr>
-      <w:r>
-        <w:t xml:space="preserve">java -version </w:t>
-      </w:r>
-    </w:p>
-    <w:p>
-      <w:pPr>
-        <w:pStyle w:val="ListParagraph"/>
-      </w:pPr>
-      <w:r>
-        <w:t xml:space="preserve">javac -version </w:t>
-      </w:r>
-    </w:p>
-    <w:p>
-      <w:pPr>
-        <w:pStyle w:val="ListParagraph"/>
-      </w:pPr>
-      <w:r>
-        <w:t xml:space="preserve">sudo apt-get install oracle-java7-set-default </w:t>
+      </w:r>
+      <w:proofErr w:type="spellStart"/>
+      <w:r>
+        <w:t>sudo</w:t>
+      </w:r>
+      <w:proofErr w:type="spellEnd"/>
+      <w:r>
+        <w:t xml:space="preserve"> add-apt-repository ppa:webupd8team/java </w:t>
+      </w:r>
+    </w:p>
+    <w:p>
+      <w:pPr>
+        <w:pStyle w:val="ListParagraph"/>
+      </w:pPr>
+      <w:proofErr w:type="spellStart"/>
+      <w:proofErr w:type="gramStart"/>
+      <w:r>
+        <w:t>sudo</w:t>
+      </w:r>
+      <w:proofErr w:type="spellEnd"/>
+      <w:proofErr w:type="gramEnd"/>
+      <w:r>
+        <w:t xml:space="preserve"> apt-get update </w:t>
+      </w:r>
+    </w:p>
+    <w:p>
+      <w:pPr>
+        <w:pStyle w:val="ListParagraph"/>
+      </w:pPr>
+      <w:proofErr w:type="spellStart"/>
+      <w:proofErr w:type="gramStart"/>
+      <w:r>
+        <w:t>sudo</w:t>
+      </w:r>
+      <w:proofErr w:type="spellEnd"/>
+      <w:proofErr w:type="gramEnd"/>
+      <w:r>
+        <w:t xml:space="preserve"> apt-get install oracle-java7-installer </w:t>
+      </w:r>
+    </w:p>
+    <w:p>
+      <w:pPr>
+        <w:pStyle w:val="ListParagraph"/>
+      </w:pPr>
+      <w:proofErr w:type="gramStart"/>
+      <w:r>
+        <w:t>java</w:t>
+      </w:r>
+      <w:proofErr w:type="gramEnd"/>
+      <w:r>
+        <w:t xml:space="preserve"> -version </w:t>
+      </w:r>
+    </w:p>
+    <w:p>
+      <w:pPr>
+        <w:pStyle w:val="ListParagraph"/>
+      </w:pPr>
+      <w:proofErr w:type="spellStart"/>
+      <w:proofErr w:type="gramStart"/>
+      <w:r>
+        <w:t>javac</w:t>
+      </w:r>
+      <w:proofErr w:type="spellEnd"/>
+      <w:proofErr w:type="gramEnd"/>
+      <w:r>
+        <w:t xml:space="preserve"> -version </w:t>
+      </w:r>
+    </w:p>
+    <w:p>
+      <w:pPr>
+        <w:pStyle w:val="ListParagraph"/>
+      </w:pPr>
+      <w:proofErr w:type="spellStart"/>
+      <w:proofErr w:type="gramStart"/>
+      <w:r>
+        <w:t>sudo</w:t>
+      </w:r>
+      <w:proofErr w:type="spellEnd"/>
+      <w:proofErr w:type="gramEnd"/>
+      <w:r>
+        <w:t xml:space="preserve"> apt-get install oracle-java7-set-default </w:t>
       </w:r>
     </w:p>
     <w:p/>
@@ -1472,7 +1987,31 @@
         </w:numPr>
       </w:pPr>
       <w:r>
-        <w:t>Downloaded the .dmg file for ChefDK however I am getting an “Illegal Instruction 4” or “Segmention fault: 11” when I try to run any chef commands</w:t>
+        <w:t>Downloaded the .</w:t>
+      </w:r>
+      <w:proofErr w:type="spellStart"/>
+      <w:r>
+        <w:t>dmg</w:t>
+      </w:r>
+      <w:proofErr w:type="spellEnd"/>
+      <w:r>
+        <w:t xml:space="preserve"> file for </w:t>
+      </w:r>
+      <w:proofErr w:type="spellStart"/>
+      <w:r>
+        <w:t>ChefDK</w:t>
+      </w:r>
+      <w:proofErr w:type="spellEnd"/>
+      <w:r>
+        <w:t xml:space="preserve"> however I am getting an “Illegal Instruction 4” or “</w:t>
+      </w:r>
+      <w:proofErr w:type="spellStart"/>
+      <w:r>
+        <w:t>Segmention</w:t>
+      </w:r>
+      <w:proofErr w:type="spellEnd"/>
+      <w:r>
+        <w:t xml:space="preserve"> fault: 11” when I try to run any chef commands</w:t>
       </w:r>
     </w:p>
     <w:p>
@@ -1484,7 +2023,15 @@
         </w:numPr>
       </w:pPr>
       <w:r>
-        <w:t>Decided to uninstall ChefDK and upgrade Mac OSX</w:t>
+        <w:t xml:space="preserve">Decided to uninstall </w:t>
+      </w:r>
+      <w:proofErr w:type="spellStart"/>
+      <w:r>
+        <w:t>ChefDK</w:t>
+      </w:r>
+      <w:proofErr w:type="spellEnd"/>
+      <w:r>
+        <w:t xml:space="preserve"> and upgrade Mac OSX</w:t>
       </w:r>
     </w:p>
     <w:p/>
@@ -1520,8 +2067,13 @@
           <w:numId w:val="6"/>
         </w:numPr>
       </w:pPr>
-      <w:r>
-        <w:t>Mackbook …</w:t>
+      <w:proofErr w:type="spellStart"/>
+      <w:r>
+        <w:t>Mackbook</w:t>
+      </w:r>
+      <w:proofErr w:type="spellEnd"/>
+      <w:r>
+        <w:t xml:space="preserve"> …</w:t>
       </w:r>
     </w:p>
     <w:p>
@@ -1533,7 +2085,15 @@
         </w:numPr>
       </w:pPr>
       <w:r>
-        <w:t xml:space="preserve">Successfully upgraded Mac OSX to Yosmite </w:t>
+        <w:t xml:space="preserve">Successfully upgraded Mac OSX to </w:t>
+      </w:r>
+      <w:proofErr w:type="spellStart"/>
+      <w:r>
+        <w:t>Yosmite</w:t>
+      </w:r>
+      <w:proofErr w:type="spellEnd"/>
+      <w:r>
+        <w:t xml:space="preserve"> </w:t>
       </w:r>
     </w:p>
     <w:p>
@@ -1545,7 +2105,15 @@
         </w:numPr>
       </w:pPr>
       <w:r>
-        <w:t>Successfully installed ChefDK:</w:t>
+        <w:t xml:space="preserve">Successfully installed </w:t>
+      </w:r>
+      <w:proofErr w:type="spellStart"/>
+      <w:r>
+        <w:t>ChefDK</w:t>
+      </w:r>
+      <w:proofErr w:type="spellEnd"/>
+      <w:r>
+        <w:t>:</w:t>
       </w:r>
     </w:p>
     <w:p>
@@ -1580,7 +2148,15 @@
         </w:numPr>
       </w:pPr>
       <w:r>
-        <w:t>Opened the .DMG file on the Mac and it contained a .pkg file, double clicked on this and it installed successfully</w:t>
+        <w:t>Opened the .DMG file on the Mac and it contained a .</w:t>
+      </w:r>
+      <w:proofErr w:type="spellStart"/>
+      <w:r>
+        <w:t>pkg</w:t>
+      </w:r>
+      <w:proofErr w:type="spellEnd"/>
+      <w:r>
+        <w:t xml:space="preserve"> file, double clicked on this and it installed successfully</w:t>
       </w:r>
     </w:p>
     <w:p>
@@ -1616,8 +2192,13 @@
         </w:numPr>
       </w:pPr>
       <w:r>
-        <w:t xml:space="preserve"> Saving this line although this may only be for installing chef client tools and not the ChefDK</w:t>
-      </w:r>
+        <w:t xml:space="preserve"> Saving this line although this may only be for installing chef client tools and not the </w:t>
+      </w:r>
+      <w:proofErr w:type="spellStart"/>
+      <w:r>
+        <w:t>ChefDK</w:t>
+      </w:r>
+      <w:proofErr w:type="spellEnd"/>
       <w:r>
         <w:br/>
         <w:t xml:space="preserve">curl -L </w:t>
@@ -1626,8 +2207,13 @@
         <w:t>http://www</w:t>
       </w:r>
       <w:r>
-        <w:t>.getchef.com/chef/install.sh | sudo</w:t>
-      </w:r>
+        <w:t xml:space="preserve">.getchef.com/chef/install.sh | </w:t>
+      </w:r>
+      <w:proofErr w:type="spellStart"/>
+      <w:r>
+        <w:t>sudo</w:t>
+      </w:r>
+      <w:proofErr w:type="spellEnd"/>
     </w:p>
     <w:p>
       <w:pPr>
@@ -1673,7 +2259,15 @@
         </w:numPr>
       </w:pPr>
       <w:r>
-        <w:t>Learned that Mac OSX is a derivative of BSD Unix and not Linux and have decided against using Mac OS as there may be incompatibilities with Linux packages I want to install and in terms of Chef, what would work on the Macbook may not Linux cloud instances.</w:t>
+        <w:t xml:space="preserve">Learned that Mac OSX is a derivative of BSD Unix and not Linux and have decided against using Mac OS as there may be incompatibilities with Linux packages I want to install and in terms of Chef, what would work on the </w:t>
+      </w:r>
+      <w:proofErr w:type="spellStart"/>
+      <w:r>
+        <w:t>Macbook</w:t>
+      </w:r>
+      <w:proofErr w:type="spellEnd"/>
+      <w:r>
+        <w:t xml:space="preserve"> may not Linux cloud instances.</w:t>
       </w:r>
     </w:p>
     <w:p>
@@ -1838,7 +2432,23 @@
         </w:numPr>
       </w:pPr>
       <w:r>
-        <w:t>Synced down mscdissertation repository from github and set it up so that I can make changes from Ubuntu, see “GIT COMMANDS” section above.</w:t>
+        <w:t xml:space="preserve">Synced down </w:t>
+      </w:r>
+      <w:proofErr w:type="spellStart"/>
+      <w:r>
+        <w:t>mscdissertation</w:t>
+      </w:r>
+      <w:proofErr w:type="spellEnd"/>
+      <w:r>
+        <w:t xml:space="preserve"> repository from </w:t>
+      </w:r>
+      <w:proofErr w:type="spellStart"/>
+      <w:r>
+        <w:t>github</w:t>
+      </w:r>
+      <w:proofErr w:type="spellEnd"/>
+      <w:r>
+        <w:t xml:space="preserve"> and set it up so that I can make changes from Ubuntu, see “GIT COMMANDS” section above.</w:t>
       </w:r>
     </w:p>
     <w:p/>
@@ -1965,8 +2575,21 @@
         <w:t>C:\apps\sts-bundle</w:t>
       </w:r>
       <w:r>
-        <w:t>.  However, it did not work straight away, the error message suggesting that there was a mismatch between 32 bit versus 64 bit. So ..</w:t>
-      </w:r>
+        <w:t xml:space="preserve">.  However, it did not work straight away, the error message suggesting that there was a mismatch </w:t>
+      </w:r>
+      <w:proofErr w:type="gramStart"/>
+      <w:r>
+        <w:t>between 32 bit versus 64 bit</w:t>
+      </w:r>
+      <w:proofErr w:type="gramEnd"/>
+      <w:r>
+        <w:t xml:space="preserve">. </w:t>
+      </w:r>
+      <w:proofErr w:type="gramStart"/>
+      <w:r>
+        <w:t>So ..</w:t>
+      </w:r>
+      <w:proofErr w:type="gramEnd"/>
     </w:p>
     <w:p>
       <w:pPr>
@@ -2153,7 +2776,15 @@
         </w:numPr>
       </w:pPr>
       <w:r>
-        <w:t xml:space="preserve">Cleaned up Path environment variables: had empty entries, duplicates, folders that no longer existed and finally need to delete some java*.exe in %SYSTEMROOT%\System32 which were version 1.6.  </w:t>
+        <w:t xml:space="preserve">Cleaned up Path environment variables: had empty entries, duplicates, folders that no longer existed and finally need to delete some java*.exe in %SYSTEMROOT%\System32 which </w:t>
+      </w:r>
+      <w:proofErr w:type="gramStart"/>
+      <w:r>
+        <w:t>were</w:t>
+      </w:r>
+      <w:proofErr w:type="gramEnd"/>
+      <w:r>
+        <w:t xml:space="preserve"> version 1.6.  </w:t>
       </w:r>
     </w:p>
     <w:p>
@@ -2179,8 +2810,37 @@
         </w:numPr>
       </w:pPr>
       <w:r>
-        <w:t>Installed Erlang 64bit prerequisite for RabbitMQ, accepted defaults except for destination folder which defaulted to erl6.3 for Erlang OTP 17 (2 numbers are confusing) so chose C:\Program Files\erlang</w:t>
-      </w:r>
+        <w:t xml:space="preserve">Installed </w:t>
+      </w:r>
+      <w:proofErr w:type="spellStart"/>
+      <w:r>
+        <w:t>Erlang</w:t>
+      </w:r>
+      <w:proofErr w:type="spellEnd"/>
+      <w:r>
+        <w:t xml:space="preserve"> 64bit prerequisite for </w:t>
+      </w:r>
+      <w:proofErr w:type="spellStart"/>
+      <w:r>
+        <w:t>RabbitMQ</w:t>
+      </w:r>
+      <w:proofErr w:type="spellEnd"/>
+      <w:r>
+        <w:t xml:space="preserve">, accepted defaults except for destination folder which defaulted to erl6.3 for </w:t>
+      </w:r>
+      <w:proofErr w:type="spellStart"/>
+      <w:r>
+        <w:t>Erlang</w:t>
+      </w:r>
+      <w:proofErr w:type="spellEnd"/>
+      <w:r>
+        <w:t xml:space="preserve"> OTP 17 (2 numbers are confusing) so chose C:\Program Files\</w:t>
+      </w:r>
+      <w:proofErr w:type="spellStart"/>
+      <w:r>
+        <w:t>erlang</w:t>
+      </w:r>
+      <w:proofErr w:type="spellEnd"/>
     </w:p>
     <w:p>
       <w:pPr>
@@ -2191,7 +2851,15 @@
         </w:numPr>
       </w:pPr>
       <w:r>
-        <w:t xml:space="preserve">Installed what looks like the 32bit of RabbitMQ (did not appear to have a 64 bit version).  Installs just as a service don’t see a front end maybe a web interface.  More info here: </w:t>
+        <w:t xml:space="preserve">Installed what looks like the 32bit of </w:t>
+      </w:r>
+      <w:proofErr w:type="spellStart"/>
+      <w:r>
+        <w:t>RabbitMQ</w:t>
+      </w:r>
+      <w:proofErr w:type="spellEnd"/>
+      <w:r>
+        <w:t xml:space="preserve"> (did not appear to have a 64 bit version).  Installs just as a service don’t see a front end maybe a web interface.  More info here: </w:t>
       </w:r>
       <w:hyperlink r:id="rId27" w:history="1">
         <w:r>
@@ -2214,7 +2882,15 @@
         </w:numPr>
       </w:pPr>
       <w:r>
-        <w:t>Was able to put together a sample project containing a web server and AMQP (RabbitMQ) working together and simultaneously!</w:t>
+        <w:t>Was able to put together a sample project containing a web server and AMQP (</w:t>
+      </w:r>
+      <w:proofErr w:type="spellStart"/>
+      <w:r>
+        <w:t>RabbitMQ</w:t>
+      </w:r>
+      <w:proofErr w:type="spellEnd"/>
+      <w:r>
+        <w:t>) working together and simultaneously!</w:t>
       </w:r>
     </w:p>
     <w:p>
@@ -2367,8 +3043,13 @@
         <w:t>Successfully extracted ‘</w:t>
       </w:r>
       <w:r>
-        <w:t>spring-boot-sample-web-secure-jdbc</w:t>
-      </w:r>
+        <w:t>spring-boot-sample-web-secure-</w:t>
+      </w:r>
+      <w:proofErr w:type="spellStart"/>
+      <w:r>
+        <w:t>jdbc</w:t>
+      </w:r>
+      <w:proofErr w:type="spellEnd"/>
       <w:r>
         <w:t>’ from Spring Boot samples</w:t>
       </w:r>
@@ -2424,7 +3105,23 @@
         </w:numPr>
       </w:pPr>
       <w:r>
-        <w:t>Got ThemeLeaf templating working with security, see CL</w:t>
+        <w:t xml:space="preserve">Got </w:t>
+      </w:r>
+      <w:proofErr w:type="spellStart"/>
+      <w:r>
+        <w:t>ThemeLeaf</w:t>
+      </w:r>
+      <w:proofErr w:type="spellEnd"/>
+      <w:r>
+        <w:t xml:space="preserve"> </w:t>
+      </w:r>
+      <w:proofErr w:type="spellStart"/>
+      <w:r>
+        <w:t>templating</w:t>
+      </w:r>
+      <w:proofErr w:type="spellEnd"/>
+      <w:r>
+        <w:t xml:space="preserve"> working with security, see CL</w:t>
       </w:r>
     </w:p>
     <w:p>
@@ -2436,7 +3133,23 @@
         </w:numPr>
       </w:pPr>
       <w:r>
-        <w:t>When I get a blank screen render out usually that means that there was an error in the templating engine ThymeLeaf and should look at the Console in STS for error messages</w:t>
+        <w:t xml:space="preserve">When I get a blank screen render out usually that means that there was an error in the </w:t>
+      </w:r>
+      <w:proofErr w:type="spellStart"/>
+      <w:r>
+        <w:t>templating</w:t>
+      </w:r>
+      <w:proofErr w:type="spellEnd"/>
+      <w:r>
+        <w:t xml:space="preserve"> engine </w:t>
+      </w:r>
+      <w:proofErr w:type="spellStart"/>
+      <w:r>
+        <w:t>ThymeLeaf</w:t>
+      </w:r>
+      <w:proofErr w:type="spellEnd"/>
+      <w:r>
+        <w:t xml:space="preserve"> and should look at the Console in STS for error messages</w:t>
       </w:r>
     </w:p>
     <w:p>
@@ -2481,8 +3194,13 @@
           <w:numId w:val="15"/>
         </w:numPr>
       </w:pPr>
-      <w:r>
-        <w:t>WebApp does not log out properly, trying things</w:t>
+      <w:proofErr w:type="spellStart"/>
+      <w:r>
+        <w:t>WebApp</w:t>
+      </w:r>
+      <w:proofErr w:type="spellEnd"/>
+      <w:r>
+        <w:t xml:space="preserve"> does not log out properly, trying things</w:t>
       </w:r>
     </w:p>
     <w:p>
@@ -2497,7 +3215,20 @@
         <w:t>Added the following to the end of “</w:t>
       </w:r>
       <w:r>
-        <w:t>protected void configure(HttpSecurity http) throws Exception {</w:t>
+        <w:t xml:space="preserve">protected void </w:t>
+      </w:r>
+      <w:proofErr w:type="gramStart"/>
+      <w:r>
+        <w:t>configure(</w:t>
+      </w:r>
+      <w:proofErr w:type="spellStart"/>
+      <w:proofErr w:type="gramEnd"/>
+      <w:r>
+        <w:t>HttpSecurity</w:t>
+      </w:r>
+      <w:proofErr w:type="spellEnd"/>
+      <w:r>
+        <w:t xml:space="preserve"> http) throws Exception {</w:t>
       </w:r>
       <w:r>
         <w:t xml:space="preserve"> “ (does not work!!)</w:t>
@@ -2523,7 +3254,23 @@
         </w:numPr>
       </w:pPr>
       <w:r>
-        <w:t>For the image folder in the webapp, trying to keep  unform URI so that when the Java jar runs  on a Linux VM it will work straight away – may need to revisit current code then … this might be the answer …</w:t>
+        <w:t xml:space="preserve">For the image folder in the </w:t>
+      </w:r>
+      <w:proofErr w:type="spellStart"/>
+      <w:r>
+        <w:t>webapp</w:t>
+      </w:r>
+      <w:proofErr w:type="spellEnd"/>
+      <w:r>
+        <w:t xml:space="preserve">, trying to keep  </w:t>
+      </w:r>
+      <w:proofErr w:type="spellStart"/>
+      <w:r>
+        <w:t>unform</w:t>
+      </w:r>
+      <w:proofErr w:type="spellEnd"/>
+      <w:r>
+        <w:t xml:space="preserve"> URI so that when the Java jar runs  on a Linux VM it will work straight away – may need to revisit current code then … this might be the answer …</w:t>
       </w:r>
       <w:r>
         <w:br/>
@@ -2552,7 +3299,15 @@
         </w:numPr>
       </w:pPr>
       <w:r>
-        <w:t>Was able to get the reference app working with RabbitMQ reliably by running it as an application rather than a web service.</w:t>
+        <w:t xml:space="preserve">Was able to get the reference app working with </w:t>
+      </w:r>
+      <w:proofErr w:type="spellStart"/>
+      <w:r>
+        <w:t>RabbitMQ</w:t>
+      </w:r>
+      <w:proofErr w:type="spellEnd"/>
+      <w:r>
+        <w:t xml:space="preserve"> reliably by running it as an application rather than a web service.</w:t>
       </w:r>
     </w:p>
     <w:p>
@@ -2564,7 +3319,15 @@
         </w:numPr>
       </w:pPr>
       <w:r>
-        <w:t>Stopped RabbitMQ in Services</w:t>
+        <w:t xml:space="preserve">Stopped </w:t>
+      </w:r>
+      <w:proofErr w:type="spellStart"/>
+      <w:r>
+        <w:t>RabbitMQ</w:t>
+      </w:r>
+      <w:proofErr w:type="spellEnd"/>
+      <w:r>
+        <w:t xml:space="preserve"> in Services</w:t>
       </w:r>
     </w:p>
     <w:p>
@@ -2576,7 +3339,15 @@
         </w:numPr>
       </w:pPr>
       <w:r>
-        <w:t>Started RabbitMQ as an application by</w:t>
+        <w:t xml:space="preserve">Started </w:t>
+      </w:r>
+      <w:proofErr w:type="spellStart"/>
+      <w:r>
+        <w:t>RabbitMQ</w:t>
+      </w:r>
+      <w:proofErr w:type="spellEnd"/>
+      <w:r>
+        <w:t xml:space="preserve"> as an application by</w:t>
       </w:r>
     </w:p>
     <w:p>
@@ -2588,10 +3359,39 @@
         </w:numPr>
       </w:pPr>
       <w:r>
-        <w:t>Selecting Start-&gt;All Programs&gt;RabbitMQ Server-&gt;”</w:t>
-      </w:r>
-      <w:r>
-        <w:t>RabbitMQ Command Prompt (sbin dir)</w:t>
+        <w:t>Selecting Start-&gt;All Programs&gt;</w:t>
+      </w:r>
+      <w:proofErr w:type="spellStart"/>
+      <w:r>
+        <w:t>RabbitMQ</w:t>
+      </w:r>
+      <w:proofErr w:type="spellEnd"/>
+      <w:r>
+        <w:t xml:space="preserve"> Server-&gt;”</w:t>
+      </w:r>
+      <w:proofErr w:type="spellStart"/>
+      <w:r>
+        <w:t>RabbitMQ</w:t>
+      </w:r>
+      <w:proofErr w:type="spellEnd"/>
+      <w:r>
+        <w:t xml:space="preserve"> Command Prompt (</w:t>
+      </w:r>
+      <w:proofErr w:type="spellStart"/>
+      <w:r>
+        <w:t>sbin</w:t>
+      </w:r>
+      <w:proofErr w:type="spellEnd"/>
+      <w:r>
+        <w:t xml:space="preserve"> </w:t>
+      </w:r>
+      <w:proofErr w:type="spellStart"/>
+      <w:r>
+        <w:t>dir</w:t>
+      </w:r>
+      <w:proofErr w:type="spellEnd"/>
+      <w:r>
+        <w:t>)</w:t>
       </w:r>
       <w:r>
         <w:t>” – right-clicking this and choosing “Run as Administrator”, also start a 2</w:t>
@@ -2646,64 +3446,167 @@
       </w:r>
       <w:r>
         <w:br/>
-        <w:t>rabbitmqctl list_queues foo  (list the no.of messages in queue)</w:t>
-      </w:r>
-      <w:r>
-        <w:br/>
-      </w:r>
-      <w:r>
-        <w:t>rabbitmqctl list_users</w:t>
-      </w:r>
-      <w:r>
-        <w:br/>
-      </w:r>
-      <w:r>
-        <w:t>rabbitmqctl list_user_permissions</w:t>
-      </w:r>
+      </w:r>
+      <w:proofErr w:type="spellStart"/>
+      <w:r>
+        <w:t>rabbitmqctl</w:t>
+      </w:r>
+      <w:proofErr w:type="spellEnd"/>
+      <w:r>
+        <w:t xml:space="preserve"> </w:t>
+      </w:r>
+      <w:proofErr w:type="spellStart"/>
+      <w:r>
+        <w:t>list_queues</w:t>
+      </w:r>
+      <w:proofErr w:type="spellEnd"/>
+      <w:r>
+        <w:t xml:space="preserve"> foo  (list the </w:t>
+      </w:r>
+      <w:proofErr w:type="spellStart"/>
+      <w:r>
+        <w:t>no.of</w:t>
+      </w:r>
+      <w:proofErr w:type="spellEnd"/>
+      <w:r>
+        <w:t xml:space="preserve"> messages in queue)</w:t>
+      </w:r>
+      <w:r>
+        <w:br/>
+      </w:r>
+      <w:proofErr w:type="spellStart"/>
+      <w:r>
+        <w:t>rabbitmqctl</w:t>
+      </w:r>
+      <w:proofErr w:type="spellEnd"/>
+      <w:r>
+        <w:t xml:space="preserve"> </w:t>
+      </w:r>
+      <w:proofErr w:type="spellStart"/>
+      <w:r>
+        <w:t>list_users</w:t>
+      </w:r>
+      <w:proofErr w:type="spellEnd"/>
+      <w:r>
+        <w:br/>
+      </w:r>
+      <w:proofErr w:type="spellStart"/>
+      <w:r>
+        <w:t>rabbitmqctl</w:t>
+      </w:r>
+      <w:proofErr w:type="spellEnd"/>
+      <w:r>
+        <w:t xml:space="preserve"> </w:t>
+      </w:r>
+      <w:proofErr w:type="spellStart"/>
+      <w:r>
+        <w:t>list_user_permissions</w:t>
+      </w:r>
+      <w:proofErr w:type="spellEnd"/>
       <w:r>
         <w:t xml:space="preserve"> &lt;username&gt;</w:t>
       </w:r>
       <w:r>
         <w:br/>
       </w:r>
-      <w:r>
-        <w:t>rabbitmqctl list_queues</w:t>
-      </w:r>
-      <w:r>
-        <w:br/>
-      </w:r>
-      <w:r>
-        <w:t>rabbitmqctl list_exchanges</w:t>
-      </w:r>
-      <w:r>
-        <w:br/>
-      </w:r>
-      <w:r>
-        <w:t>rabbitmqctl list_bindings</w:t>
-      </w:r>
-      <w:r>
-        <w:br/>
-      </w:r>
-      <w:r>
-        <w:t>rabbitmqctl list_connections</w:t>
-      </w:r>
-      <w:r>
-        <w:br/>
-      </w:r>
-      <w:r>
-        <w:t>rabbitmqctl list_consumers</w:t>
-      </w:r>
-      <w:r>
-        <w:br/>
-      </w:r>
-      <w:r>
-        <w:t>rabbitmqctl status</w:t>
-      </w:r>
-      <w:r>
-        <w:br/>
-      </w:r>
-      <w:r>
-        <w:t>rabbitmqctl  (for full help)</w:t>
+      <w:proofErr w:type="spellStart"/>
+      <w:r>
+        <w:t>rabbitmqctl</w:t>
+      </w:r>
+      <w:proofErr w:type="spellEnd"/>
+      <w:r>
+        <w:t xml:space="preserve"> </w:t>
+      </w:r>
+      <w:proofErr w:type="spellStart"/>
+      <w:r>
+        <w:t>list_queues</w:t>
+      </w:r>
+      <w:proofErr w:type="spellEnd"/>
+      <w:r>
+        <w:br/>
+      </w:r>
+      <w:proofErr w:type="spellStart"/>
+      <w:r>
+        <w:t>rabbitmqctl</w:t>
+      </w:r>
+      <w:proofErr w:type="spellEnd"/>
+      <w:r>
+        <w:t xml:space="preserve"> </w:t>
+      </w:r>
+      <w:proofErr w:type="spellStart"/>
+      <w:r>
+        <w:t>list_exchanges</w:t>
+      </w:r>
+      <w:proofErr w:type="spellEnd"/>
+      <w:r>
+        <w:br/>
+      </w:r>
+      <w:proofErr w:type="spellStart"/>
+      <w:r>
+        <w:t>rabbitmqctl</w:t>
+      </w:r>
+      <w:proofErr w:type="spellEnd"/>
+      <w:r>
+        <w:t xml:space="preserve"> </w:t>
+      </w:r>
+      <w:proofErr w:type="spellStart"/>
+      <w:r>
+        <w:t>list_bindings</w:t>
+      </w:r>
+      <w:proofErr w:type="spellEnd"/>
+      <w:r>
+        <w:br/>
+      </w:r>
+      <w:proofErr w:type="spellStart"/>
+      <w:r>
+        <w:t>rabbitmqctl</w:t>
+      </w:r>
+      <w:proofErr w:type="spellEnd"/>
+      <w:r>
+        <w:t xml:space="preserve"> </w:t>
+      </w:r>
+      <w:proofErr w:type="spellStart"/>
+      <w:r>
+        <w:t>list_connections</w:t>
+      </w:r>
+      <w:proofErr w:type="spellEnd"/>
+      <w:r>
+        <w:br/>
+      </w:r>
+      <w:proofErr w:type="spellStart"/>
+      <w:r>
+        <w:t>rabbitmqctl</w:t>
+      </w:r>
+      <w:proofErr w:type="spellEnd"/>
+      <w:r>
+        <w:t xml:space="preserve"> </w:t>
+      </w:r>
+      <w:proofErr w:type="spellStart"/>
+      <w:r>
+        <w:t>list_consumers</w:t>
+      </w:r>
+      <w:proofErr w:type="spellEnd"/>
+      <w:r>
+        <w:br/>
+      </w:r>
+      <w:proofErr w:type="spellStart"/>
+      <w:r>
+        <w:t>rabbitmqctl</w:t>
+      </w:r>
+      <w:proofErr w:type="spellEnd"/>
+      <w:r>
+        <w:t xml:space="preserve"> status</w:t>
+      </w:r>
+      <w:r>
+        <w:br/>
+      </w:r>
+      <w:proofErr w:type="spellStart"/>
+      <w:r>
+        <w:t>rabbitmqctl</w:t>
+      </w:r>
+      <w:proofErr w:type="spellEnd"/>
+      <w:r>
+        <w:t xml:space="preserve">  (for full help)</w:t>
       </w:r>
     </w:p>
     <w:p>
@@ -2736,7 +3639,15 @@
         </w:numPr>
       </w:pPr>
       <w:r>
-        <w:t>STS/Eclipse/EGit – if git view is not showing all projects (i.e. not showing a recently added project to workspace) then right-click on that project and select Team-&gt;Synchronise (with GIT)</w:t>
+        <w:t>STS/Eclipse/</w:t>
+      </w:r>
+      <w:proofErr w:type="spellStart"/>
+      <w:r>
+        <w:t>EGit</w:t>
+      </w:r>
+      <w:proofErr w:type="spellEnd"/>
+      <w:r>
+        <w:t xml:space="preserve"> – if git view is not showing all projects (i.e. not showing a recently added project to workspace) then right-click on that project and select Team-&gt;Synchronise (with GIT)</w:t>
       </w:r>
     </w:p>
     <w:p/>
@@ -2808,7 +3719,23 @@
         </w:numPr>
       </w:pPr>
       <w:r>
-        <w:t xml:space="preserve">Added jClouds inter-cloud framework to the WebApp and Processor components using the information here: </w:t>
+        <w:t xml:space="preserve">Added </w:t>
+      </w:r>
+      <w:proofErr w:type="spellStart"/>
+      <w:r>
+        <w:t>jClouds</w:t>
+      </w:r>
+      <w:proofErr w:type="spellEnd"/>
+      <w:r>
+        <w:t xml:space="preserve"> inter-cloud framework to the </w:t>
+      </w:r>
+      <w:proofErr w:type="spellStart"/>
+      <w:r>
+        <w:t>WebApp</w:t>
+      </w:r>
+      <w:proofErr w:type="spellEnd"/>
+      <w:r>
+        <w:t xml:space="preserve"> and Processor components using the information here: </w:t>
       </w:r>
     </w:p>
     <w:p>
@@ -2831,18 +3758,74 @@
       </w:r>
       <w:r>
         <w:tab/>
-        <w:t>&lt;groupId&gt;org.apache.jclouds&lt;/groupId&gt;</w:t>
+        <w:t>&lt;</w:t>
+      </w:r>
+      <w:proofErr w:type="spellStart"/>
+      <w:r>
+        <w:t>groupId</w:t>
+      </w:r>
+      <w:proofErr w:type="spellEnd"/>
+      <w:r>
+        <w:t>&gt;</w:t>
+      </w:r>
+      <w:proofErr w:type="spellStart"/>
+      <w:r>
+        <w:t>org.apache.jclouds</w:t>
+      </w:r>
+      <w:proofErr w:type="spellEnd"/>
+      <w:r>
+        <w:t>&lt;/</w:t>
+      </w:r>
+      <w:proofErr w:type="spellStart"/>
+      <w:r>
+        <w:t>groupId</w:t>
+      </w:r>
+      <w:proofErr w:type="spellEnd"/>
+      <w:r>
+        <w:t>&gt;</w:t>
       </w:r>
       <w:r>
         <w:br/>
       </w:r>
       <w:r>
         <w:tab/>
-        <w:t>&lt;artifactId&gt;jclouds-all&lt;/artifactId&gt;</w:t>
+        <w:t>&lt;</w:t>
+      </w:r>
+      <w:proofErr w:type="spellStart"/>
+      <w:r>
+        <w:t>artifactId</w:t>
+      </w:r>
+      <w:proofErr w:type="spellEnd"/>
+      <w:r>
+        <w:t>&gt;</w:t>
+      </w:r>
+      <w:proofErr w:type="spellStart"/>
+      <w:r>
+        <w:t>jclouds</w:t>
+      </w:r>
+      <w:proofErr w:type="spellEnd"/>
+      <w:r>
+        <w:t>-all&lt;/</w:t>
+      </w:r>
+      <w:proofErr w:type="spellStart"/>
+      <w:r>
+        <w:t>artifactId</w:t>
+      </w:r>
+      <w:proofErr w:type="spellEnd"/>
+      <w:r>
+        <w:t>&gt;</w:t>
       </w:r>
       <w:r>
         <w:tab/>
-        <w:t>&lt;version&gt;${jclouds.version}&lt;/version&gt;</w:t>
+        <w:t>&lt;version&gt;${</w:t>
+      </w:r>
+      <w:proofErr w:type="spellStart"/>
+      <w:r>
+        <w:t>jclouds.version</w:t>
+      </w:r>
+      <w:proofErr w:type="spellEnd"/>
+      <w:r>
+        <w:t>}&lt;/version&gt;</w:t>
       </w:r>
       <w:r>
         <w:br/>
@@ -2858,7 +3841,23 @@
         </w:numPr>
       </w:pPr>
       <w:r>
-        <w:t>And changed ${jclouds.version} to the latest version of jClouds which is 1.8.1</w:t>
+        <w:t>And changed ${</w:t>
+      </w:r>
+      <w:proofErr w:type="spellStart"/>
+      <w:r>
+        <w:t>jclouds.version</w:t>
+      </w:r>
+      <w:proofErr w:type="spellEnd"/>
+      <w:r>
+        <w:t xml:space="preserve">} to the latest version of </w:t>
+      </w:r>
+      <w:proofErr w:type="spellStart"/>
+      <w:r>
+        <w:t>jClouds</w:t>
+      </w:r>
+      <w:proofErr w:type="spellEnd"/>
+      <w:r>
+        <w:t xml:space="preserve"> which is 1.8.1</w:t>
       </w:r>
     </w:p>
     <w:p>
@@ -2875,9 +3874,19 @@
       <w:r>
         <w:br/>
       </w:r>
-      <w:r>
-        <w:t>mvn dependency:copy-dependencies</w:t>
-      </w:r>
+      <w:proofErr w:type="spellStart"/>
+      <w:r>
+        <w:t>mvn</w:t>
+      </w:r>
+      <w:proofErr w:type="spellEnd"/>
+      <w:r>
+        <w:t xml:space="preserve"> </w:t>
+      </w:r>
+      <w:proofErr w:type="spellStart"/>
+      <w:r>
+        <w:t>dependency:copy-dependencies</w:t>
+      </w:r>
+      <w:proofErr w:type="spellEnd"/>
     </w:p>
     <w:p>
       <w:pPr>
@@ -2903,8 +3912,13 @@
         <w:t>\Program Files\Java\jdk1.8.0_25\</w:t>
       </w:r>
       <w:r>
-        <w:t>bin\jconsole</w:t>
-      </w:r>
+        <w:t>bin\</w:t>
+      </w:r>
+      <w:proofErr w:type="spellStart"/>
+      <w:r>
+        <w:t>jconsole</w:t>
+      </w:r>
+      <w:proofErr w:type="spellEnd"/>
       <w:r>
         <w:t>)</w:t>
       </w:r>
@@ -2929,7 +3943,15 @@
         </w:r>
       </w:hyperlink>
       <w:r>
-        <w:t>) and LogMX (</w:t>
+        <w:t xml:space="preserve">) and </w:t>
+      </w:r>
+      <w:proofErr w:type="spellStart"/>
+      <w:r>
+        <w:t>LogMX</w:t>
+      </w:r>
+      <w:proofErr w:type="spellEnd"/>
+      <w:r>
+        <w:t xml:space="preserve"> (</w:t>
       </w:r>
       <w:hyperlink r:id="rId34" w:history="1">
         <w:r>
@@ -2998,7 +4020,15 @@
         </w:numPr>
       </w:pPr>
       <w:r>
-        <w:t>Install &amp; configure PuTTY client on Windows:</w:t>
+        <w:t xml:space="preserve">Install &amp; configure </w:t>
+      </w:r>
+      <w:proofErr w:type="spellStart"/>
+      <w:r>
+        <w:t>PuTTY</w:t>
+      </w:r>
+      <w:proofErr w:type="spellEnd"/>
+      <w:r>
+        <w:t xml:space="preserve"> client on Windows:</w:t>
       </w:r>
       <w:r>
         <w:br/>
@@ -3055,9 +4085,19 @@
       <w:r>
         <w:br/>
       </w:r>
-      <w:r>
-        <w:t>sudo apt-get install awscli</w:t>
-      </w:r>
+      <w:proofErr w:type="spellStart"/>
+      <w:r>
+        <w:t>sudo</w:t>
+      </w:r>
+      <w:proofErr w:type="spellEnd"/>
+      <w:r>
+        <w:t xml:space="preserve"> apt-get install </w:t>
+      </w:r>
+      <w:proofErr w:type="spellStart"/>
+      <w:r>
+        <w:t>awscli</w:t>
+      </w:r>
+      <w:proofErr w:type="spellEnd"/>
     </w:p>
     <w:p>
       <w:pPr>
@@ -3072,15 +4112,32 @@
       </w:r>
       <w:r>
         <w:br/>
-        <w:t>aws configure</w:t>
+      </w:r>
+      <w:proofErr w:type="spellStart"/>
+      <w:r>
+        <w:t>aws</w:t>
+      </w:r>
+      <w:proofErr w:type="spellEnd"/>
+      <w:r>
+        <w:t xml:space="preserve"> configure</w:t>
       </w:r>
       <w:r>
         <w:br/>
         <w:t xml:space="preserve">(You will be asked for </w:t>
       </w:r>
-      <w:r>
-        <w:t>AWSAccessKeyId and AWSSecretKey</w:t>
-      </w:r>
+      <w:proofErr w:type="spellStart"/>
+      <w:r>
+        <w:t>AWSAccessKeyId</w:t>
+      </w:r>
+      <w:proofErr w:type="spellEnd"/>
+      <w:r>
+        <w:t xml:space="preserve"> and </w:t>
+      </w:r>
+      <w:proofErr w:type="spellStart"/>
+      <w:r>
+        <w:t>AWSSecretKey</w:t>
+      </w:r>
+      <w:proofErr w:type="spellEnd"/>
       <w:r>
         <w:t xml:space="preserve">, use </w:t>
       </w:r>
@@ -3088,7 +4145,15 @@
         <w:t>us-east-1e</w:t>
       </w:r>
       <w:r>
-        <w:t xml:space="preserve"> for region and json for format)</w:t>
+        <w:t xml:space="preserve"> for region and </w:t>
+      </w:r>
+      <w:proofErr w:type="spellStart"/>
+      <w:r>
+        <w:t>json</w:t>
+      </w:r>
+      <w:proofErr w:type="spellEnd"/>
+      <w:r>
+        <w:t xml:space="preserve"> for format)</w:t>
       </w:r>
     </w:p>
     <w:p>
@@ -3111,8 +4176,21 @@
           <w:numId w:val="18"/>
         </w:numPr>
       </w:pPr>
-      <w:r>
-        <w:t>aws s3 ls s3://</w:t>
+      <w:proofErr w:type="spellStart"/>
+      <w:r>
+        <w:t>aws</w:t>
+      </w:r>
+      <w:proofErr w:type="spellEnd"/>
+      <w:r>
+        <w:t xml:space="preserve"> s3 </w:t>
+      </w:r>
+      <w:proofErr w:type="spellStart"/>
+      <w:r>
+        <w:t>ls</w:t>
+      </w:r>
+      <w:proofErr w:type="spellEnd"/>
+      <w:r>
+        <w:t xml:space="preserve"> s3://</w:t>
       </w:r>
       <w:r>
         <w:br/>
@@ -3127,8 +4205,21 @@
           <w:numId w:val="18"/>
         </w:numPr>
       </w:pPr>
-      <w:r>
-        <w:t>aws s3 ls s3://johnwarde.net/</w:t>
+      <w:proofErr w:type="spellStart"/>
+      <w:r>
+        <w:t>aws</w:t>
+      </w:r>
+      <w:proofErr w:type="spellEnd"/>
+      <w:r>
+        <w:t xml:space="preserve"> s3 </w:t>
+      </w:r>
+      <w:proofErr w:type="spellStart"/>
+      <w:r>
+        <w:t>ls</w:t>
+      </w:r>
+      <w:proofErr w:type="spellEnd"/>
+      <w:r>
+        <w:t xml:space="preserve"> s3://johnwarde.net/</w:t>
       </w:r>
       <w:r>
         <w:br/>
@@ -3143,8 +4234,23 @@
           <w:numId w:val="18"/>
         </w:numPr>
       </w:pPr>
-      <w:r>
-        <w:t>aws s3 cp s3://johnwarde.net/WebAppConfig.java .</w:t>
+      <w:proofErr w:type="spellStart"/>
+      <w:proofErr w:type="gramStart"/>
+      <w:r>
+        <w:t>aws</w:t>
+      </w:r>
+      <w:proofErr w:type="spellEnd"/>
+      <w:proofErr w:type="gramEnd"/>
+      <w:r>
+        <w:t xml:space="preserve"> s3 </w:t>
+      </w:r>
+      <w:proofErr w:type="spellStart"/>
+      <w:r>
+        <w:t>cp</w:t>
+      </w:r>
+      <w:proofErr w:type="spellEnd"/>
+      <w:r>
+        <w:t xml:space="preserve"> s3://johnwarde.net/WebAppConfig.java .</w:t>
       </w:r>
       <w:r>
         <w:br/>
@@ -3160,13 +4266,34 @@
         </w:numPr>
       </w:pPr>
       <w:r>
-        <w:t>Install RabbitMQ server on EC2 / Ubuntu:</w:t>
-      </w:r>
-      <w:r>
-        <w:br/>
-      </w:r>
-      <w:r>
-        <w:t>sudo apt-get install rabbitmq-server</w:t>
+        <w:t xml:space="preserve">Install </w:t>
+      </w:r>
+      <w:proofErr w:type="spellStart"/>
+      <w:r>
+        <w:t>RabbitMQ</w:t>
+      </w:r>
+      <w:proofErr w:type="spellEnd"/>
+      <w:r>
+        <w:t xml:space="preserve"> server on EC2 / Ubuntu:</w:t>
+      </w:r>
+      <w:r>
+        <w:br/>
+      </w:r>
+      <w:proofErr w:type="spellStart"/>
+      <w:r>
+        <w:t>sudo</w:t>
+      </w:r>
+      <w:proofErr w:type="spellEnd"/>
+      <w:r>
+        <w:t xml:space="preserve"> apt-get install </w:t>
+      </w:r>
+      <w:proofErr w:type="spellStart"/>
+      <w:r>
+        <w:t>rabbitmq</w:t>
+      </w:r>
+      <w:proofErr w:type="spellEnd"/>
+      <w:r>
+        <w:t>-server</w:t>
       </w:r>
     </w:p>
     <w:p>
@@ -3183,9 +4310,19 @@
       <w:r>
         <w:br/>
       </w:r>
-      <w:r>
-        <w:t>sudo apt-get install default-jre</w:t>
-      </w:r>
+      <w:proofErr w:type="spellStart"/>
+      <w:r>
+        <w:t>sudo</w:t>
+      </w:r>
+      <w:proofErr w:type="spellEnd"/>
+      <w:r>
+        <w:t xml:space="preserve"> apt-get install default-</w:t>
+      </w:r>
+      <w:proofErr w:type="spellStart"/>
+      <w:r>
+        <w:t>jre</w:t>
+      </w:r>
+      <w:proofErr w:type="spellEnd"/>
       <w:r>
         <w:t xml:space="preserve"> (didn’t work, got fatal error, could start JVM)</w:t>
       </w:r>
@@ -3204,19 +4341,41 @@
       <w:r>
         <w:br/>
       </w:r>
-      <w:r>
-        <w:t>sudo apt-get --purge remove</w:t>
-      </w:r>
-      <w:r>
-        <w:t xml:space="preserve"> default-jre</w:t>
-      </w:r>
-      <w:r>
-        <w:br/>
-        <w:t xml:space="preserve">sudo </w:t>
-      </w:r>
-      <w:r>
-        <w:t>apt-get autoremove</w:t>
-      </w:r>
+      <w:proofErr w:type="spellStart"/>
+      <w:r>
+        <w:t>sudo</w:t>
+      </w:r>
+      <w:proofErr w:type="spellEnd"/>
+      <w:r>
+        <w:t xml:space="preserve"> apt-get --purge remove</w:t>
+      </w:r>
+      <w:r>
+        <w:t xml:space="preserve"> default-</w:t>
+      </w:r>
+      <w:proofErr w:type="spellStart"/>
+      <w:r>
+        <w:t>jre</w:t>
+      </w:r>
+      <w:proofErr w:type="spellEnd"/>
+      <w:r>
+        <w:br/>
+      </w:r>
+      <w:proofErr w:type="spellStart"/>
+      <w:r>
+        <w:t>sudo</w:t>
+      </w:r>
+      <w:proofErr w:type="spellEnd"/>
+      <w:r>
+        <w:t xml:space="preserve"> </w:t>
+      </w:r>
+      <w:r>
+        <w:t xml:space="preserve">apt-get </w:t>
+      </w:r>
+      <w:proofErr w:type="spellStart"/>
+      <w:r>
+        <w:t>autoremove</w:t>
+      </w:r>
+      <w:proofErr w:type="spellEnd"/>
     </w:p>
     <w:p>
       <w:pPr>
@@ -3244,8 +4403,13 @@
       <w:r>
         <w:br/>
       </w:r>
-      <w:r>
-        <w:t>ps aux</w:t>
+      <w:proofErr w:type="spellStart"/>
+      <w:r>
+        <w:t>ps</w:t>
+      </w:r>
+      <w:proofErr w:type="spellEnd"/>
+      <w:r>
+        <w:t xml:space="preserve"> aux</w:t>
       </w:r>
     </w:p>
     <w:p>
@@ -3306,7 +4470,15 @@
         </w:numPr>
       </w:pPr>
       <w:r>
-        <w:t>To override the application.properties in a jar:</w:t>
+        <w:t xml:space="preserve">To override the </w:t>
+      </w:r>
+      <w:proofErr w:type="spellStart"/>
+      <w:r>
+        <w:t>application.properties</w:t>
+      </w:r>
+      <w:proofErr w:type="spellEnd"/>
+      <w:r>
+        <w:t xml:space="preserve"> in a jar:</w:t>
       </w:r>
     </w:p>
     <w:p>
@@ -3318,11 +4490,35 @@
         </w:numPr>
       </w:pPr>
       <w:r>
-        <w:t>Add the following line to the src/main/resource/META-INF/application-context.xml</w:t>
-      </w:r>
-      <w:r>
-        <w:br/>
-        <w:t>&lt;context:property-placeholder location="file:config.properties, classpath:config.properties" ignore-resource-not-found="true"/&gt;</w:t>
+        <w:t xml:space="preserve">Add the following line to the </w:t>
+      </w:r>
+      <w:proofErr w:type="spellStart"/>
+      <w:r>
+        <w:t>src</w:t>
+      </w:r>
+      <w:proofErr w:type="spellEnd"/>
+      <w:r>
+        <w:t>/main/resource/META-INF/application-context.xml</w:t>
+      </w:r>
+      <w:r>
+        <w:br/>
+        <w:t>&lt;</w:t>
+      </w:r>
+      <w:proofErr w:type="spellStart"/>
+      <w:r>
+        <w:t>context:property-placeholder</w:t>
+      </w:r>
+      <w:proofErr w:type="spellEnd"/>
+      <w:r>
+        <w:t xml:space="preserve"> location="file:config.properties, </w:t>
+      </w:r>
+      <w:proofErr w:type="spellStart"/>
+      <w:r>
+        <w:t>classpath:config.properties</w:t>
+      </w:r>
+      <w:proofErr w:type="spellEnd"/>
+      <w:r>
+        <w:t>" ignore-resource-not-found="true"/&gt;</w:t>
       </w:r>
     </w:p>
     <w:p>
@@ -3334,7 +4530,15 @@
         </w:numPr>
       </w:pPr>
       <w:r>
-        <w:t>Create a separate application.properties with the desired settings …</w:t>
+        <w:t xml:space="preserve">Create a separate </w:t>
+      </w:r>
+      <w:proofErr w:type="spellStart"/>
+      <w:r>
+        <w:t>application.properties</w:t>
+      </w:r>
+      <w:proofErr w:type="spellEnd"/>
+      <w:r>
+        <w:t xml:space="preserve"> with the desired settings …</w:t>
       </w:r>
     </w:p>
     <w:p>
@@ -3381,30 +4585,86 @@
         </w:numPr>
       </w:pPr>
       <w:r>
-        <w:t>Removed AWS EC2 version of  from source control so keeping a copy here ..</w:t>
-      </w:r>
-      <w:r>
-        <w:br/>
-      </w:r>
+        <w:t>Removed AWS EC2 version</w:t>
+      </w:r>
+      <w:r>
+        <w:t xml:space="preserve"> from source control so keeping a copy </w:t>
+      </w:r>
+      <w:proofErr w:type="gramStart"/>
+      <w:r>
+        <w:t>here ..</w:t>
+      </w:r>
+      <w:proofErr w:type="gramEnd"/>
+      <w:r>
+        <w:br/>
+      </w:r>
+      <w:proofErr w:type="spellStart"/>
       <w:r>
         <w:rPr>
           <w:b/>
         </w:rPr>
-        <w:t>webapp.hostname = ec2-54-204-163-94.compute-1.amazonaws.com</w:t>
-      </w:r>
+        <w:t>webapp.hostname</w:t>
+      </w:r>
+      <w:proofErr w:type="spellEnd"/>
       <w:r>
         <w:rPr>
           <w:b/>
         </w:rPr>
-        <w:br/>
-        <w:t>webapp.imageFilesRoot = file:/home/ubuntu/webappresources</w:t>
+        <w:t xml:space="preserve"> = ec2-54-204-163-94.compute-1.amazonaws.com</w:t>
       </w:r>
       <w:r>
         <w:rPr>
           <w:b/>
         </w:rPr>
         <w:br/>
-        <w:t>logging.file = /home/ubuntu/webapp.log</w:t>
+      </w:r>
+      <w:proofErr w:type="spellStart"/>
+      <w:r>
+        <w:rPr>
+          <w:b/>
+        </w:rPr>
+        <w:t>webapp.imageFilesRoot</w:t>
+      </w:r>
+      <w:proofErr w:type="spellEnd"/>
+      <w:r>
+        <w:rPr>
+          <w:b/>
+        </w:rPr>
+        <w:t xml:space="preserve"> = file:/home/ubuntu/webappresources</w:t>
+      </w:r>
+      <w:r>
+        <w:rPr>
+          <w:b/>
+        </w:rPr>
+        <w:br/>
+      </w:r>
+      <w:proofErr w:type="spellStart"/>
+      <w:r>
+        <w:rPr>
+          <w:b/>
+        </w:rPr>
+        <w:t>logging.file</w:t>
+      </w:r>
+      <w:proofErr w:type="spellEnd"/>
+      <w:r>
+        <w:rPr>
+          <w:b/>
+        </w:rPr>
+        <w:t xml:space="preserve"> = /home/</w:t>
+      </w:r>
+      <w:proofErr w:type="spellStart"/>
+      <w:r>
+        <w:rPr>
+          <w:b/>
+        </w:rPr>
+        <w:t>ubuntu</w:t>
+      </w:r>
+      <w:proofErr w:type="spellEnd"/>
+      <w:r>
+        <w:rPr>
+          <w:b/>
+        </w:rPr>
+        <w:t>/webapp.log</w:t>
       </w:r>
       <w:r>
         <w:br/>
@@ -3419,7 +4679,15 @@
         </w:numPr>
       </w:pPr>
       <w:r>
-        <w:t>Got Logback logging working …</w:t>
+        <w:t xml:space="preserve">Got </w:t>
+      </w:r>
+      <w:proofErr w:type="spellStart"/>
+      <w:r>
+        <w:t>Logback</w:t>
+      </w:r>
+      <w:proofErr w:type="spellEnd"/>
+      <w:r>
+        <w:t xml:space="preserve"> logging working …</w:t>
       </w:r>
     </w:p>
     <w:p>
@@ -3442,14 +4710,62 @@
       </w:r>
       <w:r>
         <w:tab/>
-        <w:t>&lt;groupId&gt;ch.qos.logback&lt;/groupId&gt;</w:t>
+        <w:t>&lt;</w:t>
+      </w:r>
+      <w:proofErr w:type="spellStart"/>
+      <w:r>
+        <w:t>groupId</w:t>
+      </w:r>
+      <w:proofErr w:type="spellEnd"/>
+      <w:r>
+        <w:t>&gt;</w:t>
+      </w:r>
+      <w:proofErr w:type="spellStart"/>
+      <w:r>
+        <w:t>ch.qos.logback</w:t>
+      </w:r>
+      <w:proofErr w:type="spellEnd"/>
+      <w:r>
+        <w:t>&lt;/</w:t>
+      </w:r>
+      <w:proofErr w:type="spellStart"/>
+      <w:r>
+        <w:t>groupId</w:t>
+      </w:r>
+      <w:proofErr w:type="spellEnd"/>
+      <w:r>
+        <w:t>&gt;</w:t>
       </w:r>
       <w:r>
         <w:br/>
       </w:r>
       <w:r>
         <w:tab/>
-        <w:t>&lt;artifactId&gt;logback-classic&lt;/artifactId&gt;</w:t>
+        <w:t>&lt;</w:t>
+      </w:r>
+      <w:proofErr w:type="spellStart"/>
+      <w:r>
+        <w:t>artifactId</w:t>
+      </w:r>
+      <w:proofErr w:type="spellEnd"/>
+      <w:r>
+        <w:t>&gt;</w:t>
+      </w:r>
+      <w:proofErr w:type="spellStart"/>
+      <w:r>
+        <w:t>logback</w:t>
+      </w:r>
+      <w:proofErr w:type="spellEnd"/>
+      <w:r>
+        <w:t>-classic&lt;/</w:t>
+      </w:r>
+      <w:proofErr w:type="spellStart"/>
+      <w:r>
+        <w:t>artifactId</w:t>
+      </w:r>
+      <w:proofErr w:type="spellEnd"/>
+      <w:r>
+        <w:t>&gt;</w:t>
       </w:r>
       <w:r>
         <w:br/>
@@ -3493,7 +4809,35 @@
         <w:rPr>
           <w:b/>
         </w:rPr>
-        <w:t>static final Logger log = LoggerFactory.getLogger(WebApp.class);</w:t>
+        <w:t xml:space="preserve">static final Logger log = </w:t>
+      </w:r>
+      <w:proofErr w:type="spellStart"/>
+      <w:r>
+        <w:rPr>
+          <w:b/>
+        </w:rPr>
+        <w:t>LoggerFactory.getLogger</w:t>
+      </w:r>
+      <w:proofErr w:type="spellEnd"/>
+      <w:r>
+        <w:rPr>
+          <w:b/>
+        </w:rPr>
+        <w:t>(</w:t>
+      </w:r>
+      <w:proofErr w:type="spellStart"/>
+      <w:r>
+        <w:rPr>
+          <w:b/>
+        </w:rPr>
+        <w:t>WebApp.class</w:t>
+      </w:r>
+      <w:proofErr w:type="spellEnd"/>
+      <w:r>
+        <w:rPr>
+          <w:b/>
+        </w:rPr>
+        <w:t>);</w:t>
       </w:r>
       <w:r>
         <w:br/>
@@ -3508,7 +4852,15 @@
         </w:numPr>
       </w:pPr>
       <w:r>
-        <w:t>Integrated with the application.properties file so it can be configured external to the jar</w:t>
+        <w:t xml:space="preserve">Integrated with the </w:t>
+      </w:r>
+      <w:proofErr w:type="spellStart"/>
+      <w:r>
+        <w:t>application.properties</w:t>
+      </w:r>
+      <w:proofErr w:type="spellEnd"/>
+      <w:r>
+        <w:t xml:space="preserve"> file so it can be configured external to the jar</w:t>
       </w:r>
     </w:p>
     <w:p>
@@ -3532,8 +4884,21 @@
         </w:numPr>
       </w:pPr>
       <w:r>
-        <w:t>Each column/field is separated by tab for easier processing by sed or LiveGraph</w:t>
-      </w:r>
+        <w:t xml:space="preserve">Each column/field is separated by tab for easier processing by </w:t>
+      </w:r>
+      <w:proofErr w:type="spellStart"/>
+      <w:r>
+        <w:t>sed</w:t>
+      </w:r>
+      <w:proofErr w:type="spellEnd"/>
+      <w:r>
+        <w:t xml:space="preserve"> or </w:t>
+      </w:r>
+      <w:proofErr w:type="spellStart"/>
+      <w:r>
+        <w:t>LiveGraph</w:t>
+      </w:r>
+      <w:proofErr w:type="spellEnd"/>
       <w:r>
         <w:br/>
       </w:r>
@@ -3558,7 +4923,15 @@
         </w:numPr>
       </w:pPr>
       <w:r>
-        <w:t>Using Linux’s sed (stream editor) to prepare data file</w:t>
+        <w:t xml:space="preserve">Using Linux’s </w:t>
+      </w:r>
+      <w:proofErr w:type="spellStart"/>
+      <w:r>
+        <w:t>sed</w:t>
+      </w:r>
+      <w:proofErr w:type="spellEnd"/>
+      <w:r>
+        <w:t xml:space="preserve"> (stream editor) to prepare data file</w:t>
       </w:r>
     </w:p>
     <w:p>
@@ -3574,15 +4947,39 @@
       </w:r>
       <w:r>
         <w:br/>
-        <w:t># Using Logback formatted logs with tabs between fields</w:t>
-      </w:r>
-      <w:r>
-        <w:br/>
-        <w:t># Delete those lines that do not contain 'effectfetch'</w:t>
-      </w:r>
-      <w:r>
-        <w:br/>
-        <w:t>/effectfetch/!d</w:t>
+        <w:t xml:space="preserve"># Using </w:t>
+      </w:r>
+      <w:proofErr w:type="spellStart"/>
+      <w:r>
+        <w:t>Logback</w:t>
+      </w:r>
+      <w:proofErr w:type="spellEnd"/>
+      <w:r>
+        <w:t xml:space="preserve"> formatted logs with tabs between fields</w:t>
+      </w:r>
+      <w:r>
+        <w:br/>
+        <w:t># Delete those lines that do not contain '</w:t>
+      </w:r>
+      <w:proofErr w:type="spellStart"/>
+      <w:r>
+        <w:t>effectfetch</w:t>
+      </w:r>
+      <w:proofErr w:type="spellEnd"/>
+      <w:r>
+        <w:t>'</w:t>
+      </w:r>
+      <w:r>
+        <w:br/>
+        <w:t>/</w:t>
+      </w:r>
+      <w:proofErr w:type="spellStart"/>
+      <w:r>
+        <w:t>effectfetch</w:t>
+      </w:r>
+      <w:proofErr w:type="spellEnd"/>
+      <w:r>
+        <w:t>/!d</w:t>
       </w:r>
       <w:r>
         <w:br/>
@@ -3621,8 +5018,13 @@
           <w:numId w:val="18"/>
         </w:numPr>
       </w:pPr>
-      <w:r>
-        <w:t>sed manual:</w:t>
+      <w:proofErr w:type="spellStart"/>
+      <w:r>
+        <w:t>sed</w:t>
+      </w:r>
+      <w:proofErr w:type="spellEnd"/>
+      <w:r>
+        <w:t xml:space="preserve"> manual:</w:t>
       </w:r>
       <w:r>
         <w:br/>
@@ -3667,8 +5069,6 @@
           <w:numId w:val="18"/>
         </w:numPr>
       </w:pPr>
-      <w:bookmarkStart w:id="0" w:name="_GoBack"/>
-      <w:bookmarkEnd w:id="0"/>
       <w:r>
         <w:br/>
       </w:r>
@@ -3698,8 +5098,12 @@
       </w:r>
       <w:r>
         <w:tab/>
+      </w:r>
+      <w:proofErr w:type="spellStart"/>
+      <w:r>
         <w:t>ProcessName</w:t>
       </w:r>
+      <w:proofErr w:type="spellEnd"/>
       <w:r>
         <w:tab/>
         <w:t>Level</w:t>
@@ -3726,8 +5130,12 @@
       </w:r>
       <w:r>
         <w:tab/>
+      </w:r>
+      <w:proofErr w:type="spellStart"/>
+      <w:r>
         <w:t>CorrelationId</w:t>
       </w:r>
+      <w:proofErr w:type="spellEnd"/>
       <w:r>
         <w:tab/>
         <w:t>Duration</w:t>
@@ -3750,7 +5158,14 @@
       </w:r>
       <w:r>
         <w:br/>
-        <w:t>cp LiveGraphHeader.txt data.txt</w:t>
+      </w:r>
+      <w:proofErr w:type="spellStart"/>
+      <w:r>
+        <w:t>cp</w:t>
+      </w:r>
+      <w:proofErr w:type="spellEnd"/>
+      <w:r>
+        <w:t xml:space="preserve"> LiveGraphHeader.txt data.txt</w:t>
       </w:r>
     </w:p>
     <w:p>
@@ -3769,7 +5184,11 @@
       </w:r>
     </w:p>
     <w:p/>
-    <w:p/>
+    <w:p>
+      <w:r>
+        <w:br w:type="page"/>
+      </w:r>
+    </w:p>
     <w:p/>
     <w:p>
       <w:r>
@@ -3784,8 +5203,13 @@
           <w:numId w:val="21"/>
         </w:numPr>
       </w:pPr>
-      <w:r>
-        <w:t>RabbitMQ management plugin:</w:t>
+      <w:proofErr w:type="spellStart"/>
+      <w:r>
+        <w:t>RabbitMQ</w:t>
+      </w:r>
+      <w:proofErr w:type="spellEnd"/>
+      <w:r>
+        <w:t xml:space="preserve"> management plugin:</w:t>
       </w:r>
     </w:p>
     <w:p>
@@ -3797,14 +5221,32 @@
         </w:numPr>
       </w:pPr>
       <w:r>
-        <w:t>Installed by running the following the RabbitMQ administrator command window</w:t>
-      </w:r>
-      <w:r>
-        <w:br/>
-      </w:r>
-      <w:r>
-        <w:t>rabbitmq-plugins enable rabbitmq_management</w:t>
-      </w:r>
+        <w:t xml:space="preserve">Installed by running the following the </w:t>
+      </w:r>
+      <w:proofErr w:type="spellStart"/>
+      <w:r>
+        <w:t>RabbitMQ</w:t>
+      </w:r>
+      <w:proofErr w:type="spellEnd"/>
+      <w:r>
+        <w:t xml:space="preserve"> administrator command window</w:t>
+      </w:r>
+      <w:r>
+        <w:br/>
+      </w:r>
+      <w:proofErr w:type="spellStart"/>
+      <w:r>
+        <w:t>rabbitmq</w:t>
+      </w:r>
+      <w:proofErr w:type="spellEnd"/>
+      <w:r>
+        <w:t xml:space="preserve">-plugins enable </w:t>
+      </w:r>
+      <w:proofErr w:type="spellStart"/>
+      <w:r>
+        <w:t>rabbitmq_management</w:t>
+      </w:r>
+      <w:proofErr w:type="spellEnd"/>
     </w:p>
     <w:p>
       <w:pPr>
@@ -3814,8 +5256,13 @@
           <w:numId w:val="21"/>
         </w:numPr>
       </w:pPr>
-      <w:r>
-        <w:t>WebUI is then here:</w:t>
+      <w:proofErr w:type="spellStart"/>
+      <w:r>
+        <w:t>WebUI</w:t>
+      </w:r>
+      <w:proofErr w:type="spellEnd"/>
+      <w:r>
+        <w:t xml:space="preserve"> is then here:</w:t>
       </w:r>
       <w:r>
         <w:br/>
@@ -3838,6 +5285,72 @@
         </w:numPr>
       </w:pPr>
       <w:r>
+        <w:t xml:space="preserve">To enable </w:t>
+      </w:r>
+      <w:proofErr w:type="spellStart"/>
+      <w:r>
+        <w:t>WebUI</w:t>
+      </w:r>
+      <w:proofErr w:type="spellEnd"/>
+      <w:r>
+        <w:t xml:space="preserve"> on an EC2 instance need to do one extra step – restart the server</w:t>
+      </w:r>
+      <w:r>
+        <w:br/>
+      </w:r>
+      <w:proofErr w:type="spellStart"/>
+      <w:r>
+        <w:t>sudo</w:t>
+      </w:r>
+      <w:proofErr w:type="spellEnd"/>
+      <w:r>
+        <w:t xml:space="preserve"> </w:t>
+      </w:r>
+      <w:proofErr w:type="spellStart"/>
+      <w:r>
+        <w:t>rabbitmqctl</w:t>
+      </w:r>
+      <w:proofErr w:type="spellEnd"/>
+      <w:r>
+        <w:t xml:space="preserve"> stop</w:t>
+      </w:r>
+      <w:r>
+        <w:br/>
+      </w:r>
+      <w:proofErr w:type="spellStart"/>
+      <w:r>
+        <w:t>sudo</w:t>
+      </w:r>
+      <w:proofErr w:type="spellEnd"/>
+      <w:r>
+        <w:t xml:space="preserve"> invoke-</w:t>
+      </w:r>
+      <w:proofErr w:type="spellStart"/>
+      <w:r>
+        <w:t>rc.d</w:t>
+      </w:r>
+      <w:proofErr w:type="spellEnd"/>
+      <w:r>
+        <w:t xml:space="preserve"> </w:t>
+      </w:r>
+      <w:proofErr w:type="spellStart"/>
+      <w:r>
+        <w:t>rabbitmq</w:t>
+      </w:r>
+      <w:proofErr w:type="spellEnd"/>
+      <w:r>
+        <w:t>-server start</w:t>
+      </w:r>
+    </w:p>
+    <w:p>
+      <w:pPr>
+        <w:pStyle w:val="ListParagraph"/>
+        <w:numPr>
+          <w:ilvl w:val="1"/>
+          <w:numId w:val="21"/>
+        </w:numPr>
+      </w:pPr>
+      <w:r>
         <w:t>More info here:</w:t>
       </w:r>
       <w:r>
@@ -3848,7 +5361,19 @@
           <w:rPr>
             <w:rStyle w:val="Hyperlink"/>
           </w:rPr>
-          <w:t>https://www.rabbitmq.com/management.html</w:t>
+          <w:t>https://www.rabbitmq.com/man</w:t>
+        </w:r>
+        <w:r>
+          <w:rPr>
+            <w:rStyle w:val="Hyperlink"/>
+          </w:rPr>
+          <w:t>a</w:t>
+        </w:r>
+        <w:r>
+          <w:rPr>
+            <w:rStyle w:val="Hyperlink"/>
+          </w:rPr>
+          <w:t>gement.html</w:t>
         </w:r>
       </w:hyperlink>
     </w:p>
@@ -3861,21 +5386,40 @@
         </w:numPr>
       </w:pPr>
       <w:r>
-        <w:lastRenderedPageBreak/>
         <w:t>To clear out a queue (not tried yet):</w:t>
       </w:r>
       <w:r>
         <w:br/>
       </w:r>
-      <w:r>
-        <w:t>rabbitmqadmin purge queue name=name_of_the_queue_to_be_purged</w:t>
-      </w:r>
-      <w:r>
-        <w:br/>
-      </w:r>
-      <w:r>
-        <w:t>rabbitmqadmin purge queue name=processor_rpc_queue</w:t>
-      </w:r>
+      <w:proofErr w:type="spellStart"/>
+      <w:r>
+        <w:t>rabbitmqadmin</w:t>
+      </w:r>
+      <w:proofErr w:type="spellEnd"/>
+      <w:r>
+        <w:t xml:space="preserve"> purge queue name=</w:t>
+      </w:r>
+      <w:proofErr w:type="spellStart"/>
+      <w:r>
+        <w:t>name_of_the_queue_to_be_purged</w:t>
+      </w:r>
+      <w:proofErr w:type="spellEnd"/>
+      <w:r>
+        <w:br/>
+      </w:r>
+      <w:proofErr w:type="spellStart"/>
+      <w:r>
+        <w:t>rabbitmqadmin</w:t>
+      </w:r>
+      <w:proofErr w:type="spellEnd"/>
+      <w:r>
+        <w:t xml:space="preserve"> purge queue name=</w:t>
+      </w:r>
+      <w:proofErr w:type="spellStart"/>
+      <w:r>
+        <w:t>processor_rpc_queue</w:t>
+      </w:r>
+      <w:proofErr w:type="spellEnd"/>
     </w:p>
     <w:p/>
     <w:p/>
@@ -3953,6 +5497,11 @@
           <w:ilvl w:val="1"/>
           <w:numId w:val="21"/>
         </w:numPr>
+        <w:rPr>
+          <w:rStyle w:val="Hyperlink"/>
+          <w:color w:val="auto"/>
+          <w:u w:val="none"/>
+        </w:rPr>
       </w:pPr>
       <w:r>
         <w:t>Parsing JSON output from AWS CLI commands:</w:t>
@@ -3973,6 +5522,15 @@
       <w:pPr>
         <w:pStyle w:val="ListParagraph"/>
         <w:numPr>
+          <w:ilvl w:val="1"/>
+          <w:numId w:val="21"/>
+        </w:numPr>
+      </w:pPr>
+    </w:p>
+    <w:p>
+      <w:pPr>
+        <w:pStyle w:val="ListParagraph"/>
+        <w:numPr>
           <w:ilvl w:val="0"/>
           <w:numId w:val="21"/>
         </w:numPr>
@@ -4021,6 +5579,8 @@
         <w:t xml:space="preserve"> </w:t>
       </w:r>
     </w:p>
+    <w:p/>
+    <w:p/>
     <w:p>
       <w:pPr>
         <w:pStyle w:val="ListParagraph"/>
@@ -4029,7 +5589,119 @@
           <w:numId w:val="21"/>
         </w:numPr>
       </w:pPr>
-    </w:p>
+      <w:r>
+        <w:lastRenderedPageBreak/>
+        <w:t>Pre-experiment test run where we were putting some load on the application as a whole and then too much – for testing scalability</w:t>
+      </w:r>
+      <w:r>
+        <w:br/>
+        <w:t xml:space="preserve">2 x Processor + 1 x </w:t>
+      </w:r>
+      <w:proofErr w:type="spellStart"/>
+      <w:r>
+        <w:t>WebApp</w:t>
+      </w:r>
+      <w:proofErr w:type="spellEnd"/>
+      <w:r>
+        <w:br/>
+      </w:r>
+      <w:proofErr w:type="spellStart"/>
+      <w:r>
+        <w:t>maxopenreq</w:t>
+      </w:r>
+      <w:proofErr w:type="spellEnd"/>
+      <w:r>
+        <w:t xml:space="preserve">      24 → 48</w:t>
+      </w:r>
+      <w:r>
+        <w:br/>
+      </w:r>
+      <w:proofErr w:type="spellStart"/>
+      <w:r>
+        <w:t>batchsize</w:t>
+      </w:r>
+      <w:proofErr w:type="spellEnd"/>
+      <w:r>
+        <w:t xml:space="preserve">              8 </w:t>
+      </w:r>
+      <w:r>
+        <w:t>→</w:t>
+      </w:r>
+      <w:r>
+        <w:t xml:space="preserve"> 16</w:t>
+      </w:r>
+      <w:r>
+        <w:br/>
+        <w:t xml:space="preserve">timeout         2500 </w:t>
+      </w:r>
+      <w:r>
+        <w:t>→</w:t>
+      </w:r>
+      <w:r>
+        <w:t xml:space="preserve"> 2500</w:t>
+      </w:r>
+    </w:p>
+    <w:p>
+      <w:pPr>
+        <w:pStyle w:val="ListParagraph"/>
+        <w:numPr>
+          <w:ilvl w:val="0"/>
+          <w:numId w:val="21"/>
+        </w:numPr>
+      </w:pPr>
+      <w:r>
+        <w:t xml:space="preserve">Confirmed that I can send logging from multiple </w:t>
+      </w:r>
+      <w:proofErr w:type="spellStart"/>
+      <w:r>
+        <w:t>WebApps</w:t>
+      </w:r>
+      <w:proofErr w:type="spellEnd"/>
+      <w:r>
+        <w:t xml:space="preserve"> </w:t>
+      </w:r>
+      <w:r>
+        <w:t xml:space="preserve">to a single file and that I can use either of the following to filter completed processing request to a file readable by </w:t>
+      </w:r>
+      <w:proofErr w:type="spellStart"/>
+      <w:r>
+        <w:t>LiveGraph</w:t>
+      </w:r>
+      <w:proofErr w:type="spellEnd"/>
+      <w:r>
+        <w:t xml:space="preserve"> (just need to add the formatted header lines, see above in this document)</w:t>
+      </w:r>
+      <w:r>
+        <w:br/>
+        <w:t xml:space="preserve">cat webapp.log | </w:t>
+      </w:r>
+      <w:proofErr w:type="spellStart"/>
+      <w:r>
+        <w:t>sed</w:t>
+      </w:r>
+      <w:proofErr w:type="spellEnd"/>
+      <w:r>
+        <w:t xml:space="preserve"> –f sed</w:t>
+      </w:r>
+      <w:bookmarkStart w:id="0" w:name="_GoBack"/>
+      <w:bookmarkEnd w:id="0"/>
+    </w:p>
+    <w:p>
+      <w:pPr>
+        <w:pStyle w:val="ListParagraph"/>
+        <w:numPr>
+          <w:ilvl w:val="0"/>
+          <w:numId w:val="21"/>
+        </w:numPr>
+      </w:pPr>
+    </w:p>
+    <w:p/>
+    <w:p>
+      <w:r>
+        <w:br w:type="page"/>
+      </w:r>
+    </w:p>
+    <w:p/>
     <w:sectPr>
       <w:pgSz w:w="11906" w:h="16838"/>
       <w:pgMar w:top="1440" w:right="1440" w:bottom="1440" w:left="1440" w:header="708" w:footer="708" w:gutter="0"/>
@@ -5060,6 +6732,119 @@
     </w:lvl>
   </w:abstractNum>
   <w:abstractNum w:abstractNumId="9">
+    <w:nsid w:val="22513843"/>
+    <w:multiLevelType w:val="hybridMultilevel"/>
+    <w:tmpl w:val="242E55C2"/>
+    <w:lvl w:ilvl="0" w:tplc="18090001">
+      <w:start w:val="1"/>
+      <w:numFmt w:val="bullet"/>
+      <w:lvlText w:val=""/>
+      <w:lvlJc w:val="left"/>
+      <w:pPr>
+        <w:ind w:left="720" w:hanging="360"/>
+      </w:pPr>
+      <w:rPr>
+        <w:rFonts w:ascii="Symbol" w:hAnsi="Symbol" w:hint="default"/>
+      </w:rPr>
+    </w:lvl>
+    <w:lvl w:ilvl="1" w:tplc="18090003" w:tentative="1">
+      <w:start w:val="1"/>
+      <w:numFmt w:val="bullet"/>
+      <w:lvlText w:val="o"/>
+      <w:lvlJc w:val="left"/>
+      <w:pPr>
+        <w:ind w:left="1440" w:hanging="360"/>
+      </w:pPr>
+      <w:rPr>
+        <w:rFonts w:ascii="Courier New" w:hAnsi="Courier New" w:cs="Courier New" w:hint="default"/>
+      </w:rPr>
+    </w:lvl>
+    <w:lvl w:ilvl="2" w:tplc="18090005" w:tentative="1">
+      <w:start w:val="1"/>
+      <w:numFmt w:val="bullet"/>
+      <w:lvlText w:val=""/>
+      <w:lvlJc w:val="left"/>
+      <w:pPr>
+        <w:ind w:left="2160" w:hanging="360"/>
+      </w:pPr>
+      <w:rPr>
+        <w:rFonts w:ascii="Wingdings" w:hAnsi="Wingdings" w:hint="default"/>
+      </w:rPr>
+    </w:lvl>
+    <w:lvl w:ilvl="3" w:tplc="18090001" w:tentative="1">
+      <w:start w:val="1"/>
+      <w:numFmt w:val="bullet"/>
+      <w:lvlText w:val=""/>
+      <w:lvlJc w:val="left"/>
+      <w:pPr>
+        <w:ind w:left="2880" w:hanging="360"/>
+      </w:pPr>
+      <w:rPr>
+        <w:rFonts w:ascii="Symbol" w:hAnsi="Symbol" w:hint="default"/>
+      </w:rPr>
+    </w:lvl>
+    <w:lvl w:ilvl="4" w:tplc="18090003" w:tentative="1">
+      <w:start w:val="1"/>
+      <w:numFmt w:val="bullet"/>
+      <w:lvlText w:val="o"/>
+      <w:lvlJc w:val="left"/>
+      <w:pPr>
+        <w:ind w:left="3600" w:hanging="360"/>
+      </w:pPr>
+      <w:rPr>
+        <w:rFonts w:ascii="Courier New" w:hAnsi="Courier New" w:cs="Courier New" w:hint="default"/>
+      </w:rPr>
+    </w:lvl>
+    <w:lvl w:ilvl="5" w:tplc="18090005" w:tentative="1">
+      <w:start w:val="1"/>
+      <w:numFmt w:val="bullet"/>
+      <w:lvlText w:val=""/>
+      <w:lvlJc w:val="left"/>
+      <w:pPr>
+        <w:ind w:left="4320" w:hanging="360"/>
+      </w:pPr>
+      <w:rPr>
+        <w:rFonts w:ascii="Wingdings" w:hAnsi="Wingdings" w:hint="default"/>
+      </w:rPr>
+    </w:lvl>
+    <w:lvl w:ilvl="6" w:tplc="18090001" w:tentative="1">
+      <w:start w:val="1"/>
+      <w:numFmt w:val="bullet"/>
+      <w:lvlText w:val=""/>
+      <w:lvlJc w:val="left"/>
+      <w:pPr>
+        <w:ind w:left="5040" w:hanging="360"/>
+      </w:pPr>
+      <w:rPr>
+        <w:rFonts w:ascii="Symbol" w:hAnsi="Symbol" w:hint="default"/>
+      </w:rPr>
+    </w:lvl>
+    <w:lvl w:ilvl="7" w:tplc="18090003" w:tentative="1">
+      <w:start w:val="1"/>
+      <w:numFmt w:val="bullet"/>
+      <w:lvlText w:val="o"/>
+      <w:lvlJc w:val="left"/>
+      <w:pPr>
+        <w:ind w:left="5760" w:hanging="360"/>
+      </w:pPr>
+      <w:rPr>
+        <w:rFonts w:ascii="Courier New" w:hAnsi="Courier New" w:cs="Courier New" w:hint="default"/>
+      </w:rPr>
+    </w:lvl>
+    <w:lvl w:ilvl="8" w:tplc="18090005" w:tentative="1">
+      <w:start w:val="1"/>
+      <w:numFmt w:val="bullet"/>
+      <w:lvlText w:val=""/>
+      <w:lvlJc w:val="left"/>
+      <w:pPr>
+        <w:ind w:left="6480" w:hanging="360"/>
+      </w:pPr>
+      <w:rPr>
+        <w:rFonts w:ascii="Wingdings" w:hAnsi="Wingdings" w:hint="default"/>
+      </w:rPr>
+    </w:lvl>
+  </w:abstractNum>
+  <w:abstractNum w:abstractNumId="10">
     <w:nsid w:val="275233B7"/>
     <w:multiLevelType w:val="hybridMultilevel"/>
     <w:tmpl w:val="C712957E"/>
@@ -5172,7 +6957,7 @@
       </w:rPr>
     </w:lvl>
   </w:abstractNum>
-  <w:abstractNum w:abstractNumId="10">
+  <w:abstractNum w:abstractNumId="11">
     <w:nsid w:val="32B74D5D"/>
     <w:multiLevelType w:val="hybridMultilevel"/>
     <w:tmpl w:val="519EAF10"/>
@@ -5285,7 +7070,7 @@
       </w:rPr>
     </w:lvl>
   </w:abstractNum>
-  <w:abstractNum w:abstractNumId="11">
+  <w:abstractNum w:abstractNumId="12">
     <w:nsid w:val="3CDF089C"/>
     <w:multiLevelType w:val="hybridMultilevel"/>
     <w:tmpl w:val="D592D7C2"/>
@@ -5398,7 +7183,7 @@
       </w:rPr>
     </w:lvl>
   </w:abstractNum>
-  <w:abstractNum w:abstractNumId="12">
+  <w:abstractNum w:abstractNumId="13">
     <w:nsid w:val="481D4A37"/>
     <w:multiLevelType w:val="hybridMultilevel"/>
     <w:tmpl w:val="C016C2E2"/>
@@ -5511,7 +7296,7 @@
       </w:rPr>
     </w:lvl>
   </w:abstractNum>
-  <w:abstractNum w:abstractNumId="13">
+  <w:abstractNum w:abstractNumId="14">
     <w:nsid w:val="4A51516A"/>
     <w:multiLevelType w:val="hybridMultilevel"/>
     <w:tmpl w:val="0C30FB82"/>
@@ -5624,7 +7409,7 @@
       </w:rPr>
     </w:lvl>
   </w:abstractNum>
-  <w:abstractNum w:abstractNumId="14">
+  <w:abstractNum w:abstractNumId="15">
     <w:nsid w:val="5E326192"/>
     <w:multiLevelType w:val="hybridMultilevel"/>
     <w:tmpl w:val="E60AA3D4"/>
@@ -5737,7 +7522,7 @@
       </w:rPr>
     </w:lvl>
   </w:abstractNum>
-  <w:abstractNum w:abstractNumId="15">
+  <w:abstractNum w:abstractNumId="16">
     <w:nsid w:val="611E785F"/>
     <w:multiLevelType w:val="hybridMultilevel"/>
     <w:tmpl w:val="50985F5A"/>
@@ -5850,7 +7635,7 @@
       </w:rPr>
     </w:lvl>
   </w:abstractNum>
-  <w:abstractNum w:abstractNumId="16">
+  <w:abstractNum w:abstractNumId="17">
     <w:nsid w:val="6B917A55"/>
     <w:multiLevelType w:val="hybridMultilevel"/>
     <w:tmpl w:val="D4E4B4AE"/>
@@ -5963,7 +7748,7 @@
       </w:rPr>
     </w:lvl>
   </w:abstractNum>
-  <w:abstractNum w:abstractNumId="17">
+  <w:abstractNum w:abstractNumId="18">
     <w:nsid w:val="6C967984"/>
     <w:multiLevelType w:val="hybridMultilevel"/>
     <w:tmpl w:val="3430A422"/>
@@ -6076,7 +7861,7 @@
       </w:rPr>
     </w:lvl>
   </w:abstractNum>
-  <w:abstractNum w:abstractNumId="18">
+  <w:abstractNum w:abstractNumId="19">
     <w:nsid w:val="761439EA"/>
     <w:multiLevelType w:val="hybridMultilevel"/>
     <w:tmpl w:val="52026FB2"/>
@@ -6189,7 +7974,7 @@
       </w:rPr>
     </w:lvl>
   </w:abstractNum>
-  <w:abstractNum w:abstractNumId="19">
+  <w:abstractNum w:abstractNumId="20">
     <w:nsid w:val="7A0B5DE6"/>
     <w:multiLevelType w:val="hybridMultilevel"/>
     <w:tmpl w:val="F1A62BAC"/>
@@ -6302,7 +8087,7 @@
       </w:rPr>
     </w:lvl>
   </w:abstractNum>
-  <w:abstractNum w:abstractNumId="20">
+  <w:abstractNum w:abstractNumId="21">
     <w:nsid w:val="7FA9577C"/>
     <w:multiLevelType w:val="hybridMultilevel"/>
     <w:tmpl w:val="D86C35C2"/>
@@ -6419,13 +8204,13 @@
     <w:abstractNumId w:val="1"/>
   </w:num>
   <w:num w:numId="2">
-    <w:abstractNumId w:val="13"/>
+    <w:abstractNumId w:val="14"/>
   </w:num>
   <w:num w:numId="3">
-    <w:abstractNumId w:val="19"/>
+    <w:abstractNumId w:val="20"/>
   </w:num>
   <w:num w:numId="4">
-    <w:abstractNumId w:val="20"/>
+    <w:abstractNumId w:val="21"/>
   </w:num>
   <w:num w:numId="5">
     <w:abstractNumId w:val="7"/>
@@ -6434,49 +8219,52 @@
     <w:abstractNumId w:val="8"/>
   </w:num>
   <w:num w:numId="7">
-    <w:abstractNumId w:val="14"/>
+    <w:abstractNumId w:val="15"/>
   </w:num>
   <w:num w:numId="8">
     <w:abstractNumId w:val="0"/>
   </w:num>
   <w:num w:numId="9">
-    <w:abstractNumId w:val="12"/>
+    <w:abstractNumId w:val="13"/>
   </w:num>
   <w:num w:numId="10">
-    <w:abstractNumId w:val="11"/>
+    <w:abstractNumId w:val="12"/>
   </w:num>
   <w:num w:numId="11">
     <w:abstractNumId w:val="3"/>
   </w:num>
   <w:num w:numId="12">
-    <w:abstractNumId w:val="15"/>
+    <w:abstractNumId w:val="16"/>
   </w:num>
   <w:num w:numId="13">
     <w:abstractNumId w:val="6"/>
   </w:num>
   <w:num w:numId="14">
-    <w:abstractNumId w:val="17"/>
+    <w:abstractNumId w:val="18"/>
   </w:num>
   <w:num w:numId="15">
     <w:abstractNumId w:val="4"/>
   </w:num>
   <w:num w:numId="16">
-    <w:abstractNumId w:val="9"/>
+    <w:abstractNumId w:val="10"/>
   </w:num>
   <w:num w:numId="17">
-    <w:abstractNumId w:val="18"/>
+    <w:abstractNumId w:val="19"/>
   </w:num>
   <w:num w:numId="18">
-    <w:abstractNumId w:val="16"/>
+    <w:abstractNumId w:val="17"/>
   </w:num>
   <w:num w:numId="19">
     <w:abstractNumId w:val="5"/>
   </w:num>
   <w:num w:numId="20">
-    <w:abstractNumId w:val="10"/>
+    <w:abstractNumId w:val="11"/>
   </w:num>
   <w:num w:numId="21">
     <w:abstractNumId w:val="2"/>
+  </w:num>
+  <w:num w:numId="22">
+    <w:abstractNumId w:val="9"/>
   </w:num>
 </w:numbering>
 </file>
@@ -6738,7 +8526,6 @@
   <w:style w:type="character" w:default="1" w:styleId="DefaultParagraphFont">
     <w:name w:val="Default Paragraph Font"/>
     <w:uiPriority w:val="1"/>
-    <w:semiHidden/>
     <w:unhideWhenUsed/>
   </w:style>
   <w:style w:type="table" w:default="1" w:styleId="TableNormal">
@@ -7144,7 +8931,6 @@
   <w:style w:type="character" w:default="1" w:styleId="DefaultParagraphFont">
     <w:name w:val="Default Paragraph Font"/>
     <w:uiPriority w:val="1"/>
-    <w:semiHidden/>
     <w:unhideWhenUsed/>
   </w:style>
   <w:style w:type="table" w:default="1" w:styleId="TableNormal">

</xml_diff>

<commit_message>
Updated some GIT commands info
</commit_message>
<xml_diff>
--- a/research/Infrastructure Notes.docx
+++ b/research/Infrastructure Notes.docx
@@ -793,132 +793,96 @@
           <w:numId w:val="9"/>
         </w:numPr>
       </w:pPr>
-    </w:p>
-    <w:p/>
-    <w:p>
-      <w:pPr>
-        <w:pStyle w:val="Heading3"/>
-      </w:pPr>
-      <w:r>
-        <w:t xml:space="preserve">GIT – initial </w:t>
-      </w:r>
-      <w:proofErr w:type="spellStart"/>
-      <w:r>
-        <w:t>config</w:t>
-      </w:r>
-      <w:proofErr w:type="spellEnd"/>
-    </w:p>
-    <w:p>
-      <w:r>
-        <w:t>(</w:t>
-      </w:r>
-      <w:proofErr w:type="gramStart"/>
-      <w:r>
-        <w:t>maybe</w:t>
-      </w:r>
-      <w:proofErr w:type="gramEnd"/>
-      <w:r>
-        <w:t xml:space="preserve"> put these into </w:t>
-      </w:r>
-      <w:proofErr w:type="spellStart"/>
-      <w:r>
-        <w:t>devenv</w:t>
-      </w:r>
-      <w:proofErr w:type="spellEnd"/>
-      <w:r>
-        <w:t xml:space="preserve"> Chef recipe eventually)</w:t>
-      </w:r>
-    </w:p>
-    <w:p>
-      <w:proofErr w:type="gramStart"/>
-      <w:r>
-        <w:t>git</w:t>
-      </w:r>
-      <w:proofErr w:type="gramEnd"/>
-      <w:r>
-        <w:t xml:space="preserve"> </w:t>
-      </w:r>
-      <w:proofErr w:type="spellStart"/>
-      <w:r>
-        <w:t>config</w:t>
-      </w:r>
-      <w:proofErr w:type="spellEnd"/>
-      <w:r>
-        <w:t xml:space="preserve"> --global user.name "John Warde"</w:t>
-      </w:r>
-      <w:r>
-        <w:br/>
-        <w:t xml:space="preserve">git </w:t>
-      </w:r>
-      <w:proofErr w:type="spellStart"/>
-      <w:r>
-        <w:t>config</w:t>
-      </w:r>
-      <w:proofErr w:type="spellEnd"/>
-      <w:r>
-        <w:t xml:space="preserve"> --global </w:t>
-      </w:r>
-      <w:proofErr w:type="spellStart"/>
-      <w:r>
-        <w:t>user.email</w:t>
-      </w:r>
-      <w:proofErr w:type="spellEnd"/>
-      <w:r>
-        <w:t xml:space="preserve"> </w:t>
+      <w:r>
+        <w:t>Branching</w:t>
+      </w:r>
+      <w:r>
+        <w:br/>
       </w:r>
       <w:hyperlink r:id="rId10" w:history="1">
         <w:r>
           <w:rPr>
             <w:rStyle w:val="Hyperlink"/>
           </w:rPr>
-          <w:t>john.warde@gmail.com</w:t>
+          <w:t>http://git-scm.com/book/en/v2/Git-Branching-Branches-in-a-Nutshell</w:t>
         </w:r>
       </w:hyperlink>
       <w:r>
-        <w:br/>
-      </w:r>
-      <w:proofErr w:type="spellStart"/>
-      <w:r>
-        <w:t>mkdir</w:t>
-      </w:r>
-      <w:proofErr w:type="spellEnd"/>
-      <w:r>
-        <w:t xml:space="preserve"> ~/.</w:t>
-      </w:r>
-      <w:proofErr w:type="spellStart"/>
-      <w:r>
-        <w:t>ssh</w:t>
-      </w:r>
-      <w:proofErr w:type="spellEnd"/>
-      <w:r>
-        <w:br/>
-      </w:r>
-      <w:r>
-        <w:t>cd ~/.</w:t>
-      </w:r>
-      <w:proofErr w:type="spellStart"/>
-      <w:r>
-        <w:t>ssh</w:t>
-      </w:r>
-      <w:proofErr w:type="spellEnd"/>
-      <w:r>
-        <w:br/>
-      </w:r>
-      <w:proofErr w:type="spellStart"/>
-      <w:r>
-        <w:t>ssh-keygen</w:t>
-      </w:r>
-      <w:proofErr w:type="spellEnd"/>
-      <w:r>
-        <w:t xml:space="preserve"> -t </w:t>
-      </w:r>
-      <w:proofErr w:type="spellStart"/>
-      <w:r>
-        <w:t>rsa</w:t>
-      </w:r>
-      <w:proofErr w:type="spellEnd"/>
-      <w:r>
-        <w:t xml:space="preserve"> -C </w:t>
+        <w:t xml:space="preserve"> </w:t>
+      </w:r>
+    </w:p>
+    <w:p/>
+    <w:p>
+      <w:pPr>
+        <w:pStyle w:val="Heading3"/>
+      </w:pPr>
+      <w:r>
+        <w:t xml:space="preserve">GIT – initial </w:t>
+      </w:r>
+      <w:proofErr w:type="spellStart"/>
+      <w:r>
+        <w:t>config</w:t>
+      </w:r>
+      <w:proofErr w:type="spellEnd"/>
+    </w:p>
+    <w:p>
+      <w:r>
+        <w:t>(</w:t>
+      </w:r>
+      <w:proofErr w:type="gramStart"/>
+      <w:r>
+        <w:t>maybe</w:t>
+      </w:r>
+      <w:proofErr w:type="gramEnd"/>
+      <w:r>
+        <w:t xml:space="preserve"> put these into </w:t>
+      </w:r>
+      <w:proofErr w:type="spellStart"/>
+      <w:r>
+        <w:t>devenv</w:t>
+      </w:r>
+      <w:proofErr w:type="spellEnd"/>
+      <w:r>
+        <w:t xml:space="preserve"> Chef recipe eventually)</w:t>
+      </w:r>
+    </w:p>
+    <w:p>
+      <w:pPr>
+        <w:rPr>
+          <w:color w:val="0000FF" w:themeColor="hyperlink"/>
+          <w:u w:val="single"/>
+        </w:rPr>
+      </w:pPr>
+      <w:r>
+        <w:t xml:space="preserve">git </w:t>
+      </w:r>
+      <w:proofErr w:type="spellStart"/>
+      <w:r>
+        <w:t>config</w:t>
+      </w:r>
+      <w:proofErr w:type="spellEnd"/>
+      <w:r>
+        <w:t xml:space="preserve"> --global user.name "John Warde"</w:t>
+      </w:r>
+      <w:r>
+        <w:br/>
+        <w:t xml:space="preserve">git </w:t>
+      </w:r>
+      <w:proofErr w:type="spellStart"/>
+      <w:r>
+        <w:t>config</w:t>
+      </w:r>
+      <w:proofErr w:type="spellEnd"/>
+      <w:r>
+        <w:t xml:space="preserve"> --global </w:t>
+      </w:r>
+      <w:proofErr w:type="spellStart"/>
+      <w:r>
+        <w:t>user.email</w:t>
+      </w:r>
+      <w:proofErr w:type="spellEnd"/>
+      <w:r>
+        <w:t xml:space="preserve"> </w:t>
       </w:r>
       <w:hyperlink r:id="rId11" w:history="1">
         <w:r>
@@ -933,6 +897,60 @@
       </w:r>
       <w:proofErr w:type="spellStart"/>
       <w:r>
+        <w:t>mkdir</w:t>
+      </w:r>
+      <w:proofErr w:type="spellEnd"/>
+      <w:r>
+        <w:t xml:space="preserve"> ~/.</w:t>
+      </w:r>
+      <w:proofErr w:type="spellStart"/>
+      <w:r>
+        <w:t>ssh</w:t>
+      </w:r>
+      <w:proofErr w:type="spellEnd"/>
+      <w:r>
+        <w:br/>
+      </w:r>
+      <w:r>
+        <w:t>cd ~/.</w:t>
+      </w:r>
+      <w:proofErr w:type="spellStart"/>
+      <w:r>
+        <w:t>ssh</w:t>
+      </w:r>
+      <w:proofErr w:type="spellEnd"/>
+      <w:r>
+        <w:br/>
+      </w:r>
+      <w:proofErr w:type="spellStart"/>
+      <w:r>
+        <w:t>ssh-keygen</w:t>
+      </w:r>
+      <w:proofErr w:type="spellEnd"/>
+      <w:r>
+        <w:t xml:space="preserve"> -t </w:t>
+      </w:r>
+      <w:proofErr w:type="spellStart"/>
+      <w:r>
+        <w:t>rsa</w:t>
+      </w:r>
+      <w:proofErr w:type="spellEnd"/>
+      <w:r>
+        <w:t xml:space="preserve"> -C </w:t>
+      </w:r>
+      <w:hyperlink r:id="rId12" w:history="1">
+        <w:r>
+          <w:rPr>
+            <w:rStyle w:val="Hyperlink"/>
+          </w:rPr>
+          <w:t>john.warde@gmail.com</w:t>
+        </w:r>
+      </w:hyperlink>
+      <w:r>
+        <w:br/>
+      </w:r>
+      <w:proofErr w:type="spellStart"/>
+      <w:r>
         <w:t>ls</w:t>
       </w:r>
       <w:proofErr w:type="spellEnd"/>
@@ -971,7 +989,7 @@
       <w:r>
         <w:t xml:space="preserve"> -T </w:t>
       </w:r>
-      <w:hyperlink r:id="rId12" w:history="1">
+      <w:hyperlink r:id="rId13" w:history="1">
         <w:r>
           <w:rPr>
             <w:rStyle w:val="Hyperlink"/>
@@ -994,7 +1012,7 @@
       <w:r>
         <w:t xml:space="preserve">git clone </w:t>
       </w:r>
-      <w:hyperlink r:id="rId13" w:history="1">
+      <w:hyperlink r:id="rId14" w:history="1">
         <w:r>
           <w:rPr>
             <w:rStyle w:val="Hyperlink"/>
@@ -1002,11 +1020,38 @@
           <w:t>https://github.com/johnwarde/library.git</w:t>
         </w:r>
       </w:hyperlink>
-    </w:p>
-    <w:p>
-      <w:proofErr w:type="spellStart"/>
+      <w:r>
+        <w:t xml:space="preserve">     (would clone into a folder names library)</w:t>
+      </w:r>
+    </w:p>
+    <w:p>
       <w:proofErr w:type="gramStart"/>
       <w:r>
+        <w:t>git</w:t>
+      </w:r>
+      <w:proofErr w:type="gramEnd"/>
+      <w:r>
+        <w:t xml:space="preserve"> clone https://github.com/johnwarde/mscdissertation.git </w:t>
+      </w:r>
+      <w:proofErr w:type="spellStart"/>
+      <w:r>
+        <w:t>mscdbranching</w:t>
+      </w:r>
+      <w:proofErr w:type="spellEnd"/>
+      <w:r>
+        <w:t xml:space="preserve"> </w:t>
+      </w:r>
+      <w:r>
+        <w:t xml:space="preserve">     </w:t>
+      </w:r>
+      <w:r>
+        <w:t>(clones remote repository into a specific folder name)</w:t>
+      </w:r>
+    </w:p>
+    <w:p>
+      <w:proofErr w:type="spellStart"/>
+      <w:proofErr w:type="gramStart"/>
+      <w:r>
         <w:t>xclip</w:t>
       </w:r>
       <w:proofErr w:type="spellEnd"/>
@@ -1031,7 +1076,12 @@
         <w:t>/id_rsa.pub</w:t>
       </w:r>
       <w:r>
-        <w:t xml:space="preserve">  (copies contents of file to clip board for pasting into a new SSH key on </w:t>
+        <w:t xml:space="preserve">  (copies contents of file to clip board for pastin</w:t>
+      </w:r>
+      <w:bookmarkStart w:id="0" w:name="_GoBack"/>
+      <w:bookmarkEnd w:id="0"/>
+      <w:r>
+        <w:t xml:space="preserve">g into a new SSH key on </w:t>
       </w:r>
       <w:proofErr w:type="spellStart"/>
       <w:r>
@@ -1052,7 +1102,7 @@
       <w:r>
         <w:t xml:space="preserve"> -T </w:t>
       </w:r>
-      <w:hyperlink r:id="rId14" w:history="1">
+      <w:hyperlink r:id="rId15" w:history="1">
         <w:r>
           <w:rPr>
             <w:rStyle w:val="Hyperlink"/>
@@ -1172,6 +1222,7 @@
     </w:p>
     <w:p>
       <w:r>
+        <w:lastRenderedPageBreak/>
         <w:br w:type="page"/>
       </w:r>
     </w:p>
@@ -1317,7 +1368,7 @@
           <w:numId w:val="13"/>
         </w:numPr>
       </w:pPr>
-      <w:hyperlink r:id="rId15" w:history="1">
+      <w:hyperlink r:id="rId16" w:history="1">
         <w:r>
           <w:rPr>
             <w:rStyle w:val="Hyperlink"/>
@@ -1393,6 +1444,76 @@
     <w:p/>
     <w:p/>
     <w:p>
+      <w:pPr>
+        <w:pStyle w:val="Heading3"/>
+      </w:pPr>
+      <w:r>
+        <w:t xml:space="preserve">GIT – tagging </w:t>
+      </w:r>
+    </w:p>
+    <w:p>
+      <w:proofErr w:type="gramStart"/>
+      <w:r>
+        <w:t>git</w:t>
+      </w:r>
+      <w:proofErr w:type="gramEnd"/>
+      <w:r>
+        <w:t xml:space="preserve"> tag -a v1.4 -m 'my version 1.4'</w:t>
+      </w:r>
+    </w:p>
+    <w:p>
+      <w:proofErr w:type="gramStart"/>
+      <w:r>
+        <w:t>git</w:t>
+      </w:r>
+      <w:proofErr w:type="gramEnd"/>
+      <w:r>
+        <w:t xml:space="preserve"> push origin [</w:t>
+      </w:r>
+      <w:proofErr w:type="spellStart"/>
+      <w:r>
+        <w:t>tagname</w:t>
+      </w:r>
+      <w:proofErr w:type="spellEnd"/>
+      <w:r>
+        <w:t>]   (pushes the tag to the server so others can use)</w:t>
+      </w:r>
+    </w:p>
+    <w:p/>
+    <w:p>
+      <w:pPr>
+        <w:pStyle w:val="Heading3"/>
+      </w:pPr>
+      <w:r>
+        <w:t>GIT – branching related commands</w:t>
+      </w:r>
+    </w:p>
+    <w:p>
+      <w:proofErr w:type="gramStart"/>
+      <w:r>
+        <w:t>git</w:t>
+      </w:r>
+      <w:proofErr w:type="gramEnd"/>
+      <w:r>
+        <w:t xml:space="preserve"> branch </w:t>
+      </w:r>
+      <w:r>
+        <w:t>–</w:t>
+      </w:r>
+      <w:proofErr w:type="spellStart"/>
+      <w:r>
+        <w:t>vv</w:t>
+      </w:r>
+      <w:proofErr w:type="spellEnd"/>
+      <w:r>
+        <w:t xml:space="preserve"> (lists your branches and how they are connected to remotes (remote repository))</w:t>
+      </w:r>
+    </w:p>
+    <w:p/>
+    <w:p/>
+    <w:p/>
+    <w:p/>
+    <w:p>
       <w:r>
         <w:br w:type="page"/>
       </w:r>
@@ -1584,7 +1705,7 @@
           <w:numId w:val="2"/>
         </w:numPr>
       </w:pPr>
-      <w:hyperlink r:id="rId16" w:history="1">
+      <w:hyperlink r:id="rId17" w:history="1">
         <w:r>
           <w:rPr>
             <w:rStyle w:val="Hyperlink"/>
@@ -1601,7 +1722,7 @@
           <w:numId w:val="2"/>
         </w:numPr>
       </w:pPr>
-      <w:hyperlink r:id="rId17" w:history="1">
+      <w:hyperlink r:id="rId18" w:history="1">
         <w:r>
           <w:rPr>
             <w:rStyle w:val="Hyperlink"/>
@@ -1621,7 +1742,7 @@
       <w:r>
         <w:t xml:space="preserve">Installed Ubuntu version of Chef-DK on UbuntuDesktopX64 from </w:t>
       </w:r>
-      <w:hyperlink r:id="rId18" w:history="1">
+      <w:hyperlink r:id="rId19" w:history="1">
         <w:r>
           <w:rPr>
             <w:rStyle w:val="Hyperlink"/>
@@ -1709,7 +1830,7 @@
       <w:r>
         <w:br/>
       </w:r>
-      <w:hyperlink r:id="rId19" w:history="1">
+      <w:hyperlink r:id="rId20" w:history="1">
         <w:r>
           <w:rPr>
             <w:rStyle w:val="Hyperlink"/>
@@ -1770,7 +1891,7 @@
       <w:r>
         <w:t xml:space="preserve">Installed Oracle JDK using the following, based on the “Install Oracle Java 7 in Ubuntu or Linux Mint via PPA” section of </w:t>
       </w:r>
-      <w:hyperlink r:id="rId20" w:history="1">
+      <w:hyperlink r:id="rId21" w:history="1">
         <w:r>
           <w:rPr>
             <w:rStyle w:val="Hyperlink"/>
@@ -1938,7 +2059,7 @@
       <w:r>
         <w:t xml:space="preserve">Downloading a Starter Kit, a zip file containing certificates, links to account just set up etc. : </w:t>
       </w:r>
-      <w:hyperlink r:id="rId21" w:history="1">
+      <w:hyperlink r:id="rId22" w:history="1">
         <w:r>
           <w:rPr>
             <w:rStyle w:val="Hyperlink"/>
@@ -2127,7 +2248,7 @@
       <w:r>
         <w:t xml:space="preserve">Downloaded the .DMG file from </w:t>
       </w:r>
-      <w:hyperlink r:id="rId22" w:anchor="/" w:history="1">
+      <w:hyperlink r:id="rId23" w:anchor="/" w:history="1">
         <w:r>
           <w:rPr>
             <w:rStyle w:val="Hyperlink"/>
@@ -2560,7 +2681,7 @@
       <w:r>
         <w:t xml:space="preserve">Installed Spring Tools Suite (STS) from </w:t>
       </w:r>
-      <w:hyperlink r:id="rId23" w:history="1">
+      <w:hyperlink r:id="rId24" w:history="1">
         <w:r>
           <w:rPr>
             <w:rStyle w:val="Hyperlink"/>
@@ -2605,7 +2726,7 @@
       <w:r>
         <w:t xml:space="preserve"> using </w:t>
       </w:r>
-      <w:hyperlink r:id="rId24" w:history="1">
+      <w:hyperlink r:id="rId25" w:history="1">
         <w:r>
           <w:rPr>
             <w:rStyle w:val="Hyperlink"/>
@@ -2616,7 +2737,7 @@
       <w:r>
         <w:t xml:space="preserve"> (</w:t>
       </w:r>
-      <w:hyperlink r:id="rId25" w:history="1">
+      <w:hyperlink r:id="rId26" w:history="1">
         <w:r>
           <w:rPr>
             <w:rStyle w:val="Hyperlink"/>
@@ -2710,7 +2831,7 @@
       <w:r>
         <w:t xml:space="preserve">ollowed the steps described at </w:t>
       </w:r>
-      <w:hyperlink r:id="rId26" w:anchor="Windows" w:history="1">
+      <w:hyperlink r:id="rId27" w:anchor="Windows" w:history="1">
         <w:r>
           <w:rPr>
             <w:rStyle w:val="Hyperlink"/>
@@ -2861,7 +2982,7 @@
       <w:r>
         <w:t xml:space="preserve"> (did not appear to have a 64 bit version).  Installs just as a service don’t see a front end maybe a web interface.  More info here: </w:t>
       </w:r>
-      <w:hyperlink r:id="rId27" w:history="1">
+      <w:hyperlink r:id="rId28" w:history="1">
         <w:r>
           <w:rPr>
             <w:rStyle w:val="Hyperlink"/>
@@ -2901,7 +3022,7 @@
           <w:numId w:val="11"/>
         </w:numPr>
       </w:pPr>
-      <w:hyperlink r:id="rId28" w:history="1">
+      <w:hyperlink r:id="rId29" w:history="1">
         <w:r>
           <w:rPr>
             <w:rStyle w:val="Hyperlink"/>
@@ -2918,7 +3039,7 @@
           <w:numId w:val="11"/>
         </w:numPr>
       </w:pPr>
-      <w:hyperlink r:id="rId29" w:anchor="readme" w:history="1">
+      <w:hyperlink r:id="rId30" w:anchor="readme" w:history="1">
         <w:r>
           <w:rPr>
             <w:rStyle w:val="Hyperlink"/>
@@ -3065,7 +3186,7 @@
       <w:r>
         <w:t xml:space="preserve">Got a clean Maven build and run at </w:t>
       </w:r>
-      <w:hyperlink r:id="rId30" w:history="1">
+      <w:hyperlink r:id="rId31" w:history="1">
         <w:r>
           <w:rPr>
             <w:rStyle w:val="Hyperlink"/>
@@ -3174,7 +3295,7 @@
       <w:r>
         <w:t xml:space="preserve">Installed the H2 database, from </w:t>
       </w:r>
-      <w:hyperlink r:id="rId31" w:history="1">
+      <w:hyperlink r:id="rId32" w:history="1">
         <w:r>
           <w:rPr>
             <w:rStyle w:val="Hyperlink"/>
@@ -3275,7 +3396,7 @@
       <w:r>
         <w:br/>
       </w:r>
-      <w:hyperlink r:id="rId32" w:history="1">
+      <w:hyperlink r:id="rId33" w:history="1">
         <w:r>
           <w:rPr>
             <w:rStyle w:val="Hyperlink"/>
@@ -3934,7 +4055,7 @@
       <w:r>
         <w:t>Trying out Live graph (</w:t>
       </w:r>
-      <w:hyperlink r:id="rId33" w:history="1">
+      <w:hyperlink r:id="rId34" w:history="1">
         <w:r>
           <w:rPr>
             <w:rStyle w:val="Hyperlink"/>
@@ -3953,7 +4074,7 @@
       <w:r>
         <w:t xml:space="preserve"> (</w:t>
       </w:r>
-      <w:hyperlink r:id="rId34" w:history="1">
+      <w:hyperlink r:id="rId35" w:history="1">
         <w:r>
           <w:rPr>
             <w:rStyle w:val="Hyperlink"/>
@@ -3979,7 +4100,7 @@
       <w:r>
         <w:br/>
       </w:r>
-      <w:hyperlink r:id="rId35" w:history="1">
+      <w:hyperlink r:id="rId36" w:history="1">
         <w:r>
           <w:rPr>
             <w:rStyle w:val="Hyperlink"/>
@@ -4033,7 +4154,7 @@
       <w:r>
         <w:br/>
       </w:r>
-      <w:hyperlink r:id="rId36" w:history="1">
+      <w:hyperlink r:id="rId37" w:history="1">
         <w:r>
           <w:rPr>
             <w:rStyle w:val="Hyperlink"/>
@@ -4062,7 +4183,7 @@
       <w:r>
         <w:br/>
       </w:r>
-      <w:hyperlink r:id="rId37" w:history="1">
+      <w:hyperlink r:id="rId38" w:history="1">
         <w:r>
           <w:rPr>
             <w:rStyle w:val="Hyperlink"/>
@@ -4564,7 +4685,7 @@
       <w:r>
         <w:t xml:space="preserve">From: </w:t>
       </w:r>
-      <w:hyperlink r:id="rId38" w:anchor="answer-12584644" w:history="1">
+      <w:hyperlink r:id="rId39" w:anchor="answer-12584644" w:history="1">
         <w:r>
           <w:rPr>
             <w:rStyle w:val="Hyperlink"/>
@@ -4998,7 +5119,7 @@
           <w:numId w:val="18"/>
         </w:numPr>
       </w:pPr>
-      <w:hyperlink r:id="rId39" w:history="1">
+      <w:hyperlink r:id="rId40" w:history="1">
         <w:r>
           <w:rPr>
             <w:rStyle w:val="Hyperlink"/>
@@ -5029,7 +5150,7 @@
       <w:r>
         <w:br/>
       </w:r>
-      <w:hyperlink r:id="rId40" w:history="1">
+      <w:hyperlink r:id="rId41" w:history="1">
         <w:r>
           <w:rPr>
             <w:rStyle w:val="Hyperlink"/>
@@ -5052,7 +5173,7 @@
       <w:r>
         <w:br/>
       </w:r>
-      <w:hyperlink r:id="rId41" w:history="1">
+      <w:hyperlink r:id="rId42" w:history="1">
         <w:r>
           <w:rPr>
             <w:rStyle w:val="Hyperlink"/>
@@ -5267,7 +5388,7 @@
       <w:r>
         <w:br/>
       </w:r>
-      <w:hyperlink r:id="rId42" w:history="1">
+      <w:hyperlink r:id="rId43" w:history="1">
         <w:r>
           <w:rPr>
             <w:rStyle w:val="Hyperlink"/>
@@ -5356,24 +5477,12 @@
       <w:r>
         <w:br/>
       </w:r>
-      <w:hyperlink r:id="rId43" w:history="1">
+      <w:hyperlink r:id="rId44" w:history="1">
         <w:r>
           <w:rPr>
             <w:rStyle w:val="Hyperlink"/>
           </w:rPr>
-          <w:t>https://www.rabbitmq.com/man</w:t>
-        </w:r>
-        <w:r>
-          <w:rPr>
-            <w:rStyle w:val="Hyperlink"/>
-          </w:rPr>
-          <w:t>a</w:t>
-        </w:r>
-        <w:r>
-          <w:rPr>
-            <w:rStyle w:val="Hyperlink"/>
-          </w:rPr>
-          <w:t>gement.html</w:t>
+          <w:t>https://www.rabbitmq.com/management.html</w:t>
         </w:r>
       </w:hyperlink>
     </w:p>
@@ -5449,7 +5558,7 @@
           <w:numId w:val="21"/>
         </w:numPr>
       </w:pPr>
-      <w:hyperlink r:id="rId44" w:history="1">
+      <w:hyperlink r:id="rId45" w:history="1">
         <w:r>
           <w:rPr>
             <w:rStyle w:val="Hyperlink"/>
@@ -5466,7 +5575,7 @@
           <w:numId w:val="21"/>
         </w:numPr>
       </w:pPr>
-      <w:hyperlink r:id="rId45" w:history="1">
+      <w:hyperlink r:id="rId46" w:history="1">
         <w:r>
           <w:rPr>
             <w:rStyle w:val="Hyperlink"/>
@@ -5509,7 +5618,7 @@
       <w:r>
         <w:br/>
       </w:r>
-      <w:hyperlink r:id="rId46" w:history="1">
+      <w:hyperlink r:id="rId47" w:history="1">
         <w:r>
           <w:rPr>
             <w:rStyle w:val="Hyperlink"/>
@@ -5541,7 +5650,7 @@
       <w:r>
         <w:br/>
       </w:r>
-      <w:hyperlink r:id="rId47" w:history="1">
+      <w:hyperlink r:id="rId48" w:history="1">
         <w:r>
           <w:rPr>
             <w:rStyle w:val="Hyperlink"/>
@@ -5567,7 +5676,7 @@
       <w:r>
         <w:br/>
       </w:r>
-      <w:hyperlink r:id="rId48" w:history="1">
+      <w:hyperlink r:id="rId49" w:history="1">
         <w:r>
           <w:rPr>
             <w:rStyle w:val="Hyperlink"/>
@@ -5622,23 +5731,11 @@
       </w:r>
       <w:proofErr w:type="spellEnd"/>
       <w:r>
-        <w:t xml:space="preserve">              8 </w:t>
-      </w:r>
-      <w:r>
-        <w:t>→</w:t>
-      </w:r>
-      <w:r>
-        <w:t xml:space="preserve"> 16</w:t>
-      </w:r>
-      <w:r>
-        <w:br/>
-        <w:t xml:space="preserve">timeout         2500 </w:t>
-      </w:r>
-      <w:r>
-        <w:t>→</w:t>
-      </w:r>
-      <w:r>
-        <w:t xml:space="preserve"> 2500</w:t>
+        <w:t xml:space="preserve">              8 → 16</w:t>
+      </w:r>
+      <w:r>
+        <w:br/>
+        <w:t>timeout         2500 → 2500</w:t>
       </w:r>
     </w:p>
     <w:p>
@@ -5681,10 +5778,13 @@
       </w:r>
       <w:proofErr w:type="spellEnd"/>
       <w:r>
-        <w:t xml:space="preserve"> –f sed</w:t>
-      </w:r>
-      <w:bookmarkStart w:id="0" w:name="_GoBack"/>
-      <w:bookmarkEnd w:id="0"/>
+        <w:t xml:space="preserve"> –f </w:t>
+      </w:r>
+      <w:proofErr w:type="spellStart"/>
+      <w:r>
+        <w:t>sed</w:t>
+      </w:r>
+      <w:proofErr w:type="spellEnd"/>
     </w:p>
     <w:p>
       <w:pPr>
@@ -8526,6 +8626,7 @@
   <w:style w:type="character" w:default="1" w:styleId="DefaultParagraphFont">
     <w:name w:val="Default Paragraph Font"/>
     <w:uiPriority w:val="1"/>
+    <w:semiHidden/>
     <w:unhideWhenUsed/>
   </w:style>
   <w:style w:type="table" w:default="1" w:styleId="TableNormal">
@@ -8931,6 +9032,7 @@
   <w:style w:type="character" w:default="1" w:styleId="DefaultParagraphFont">
     <w:name w:val="Default Paragraph Font"/>
     <w:uiPriority w:val="1"/>
+    <w:semiHidden/>
     <w:unhideWhenUsed/>
   </w:style>
   <w:style w:type="table" w:default="1" w:styleId="TableNormal">

</xml_diff>

<commit_message>
Removed commented out code from 2 projects for easier comparision later on; Main doc: started Chapter 6; Updated GIT info in Infra doc
</commit_message>
<xml_diff>
--- a/research/Infrastructure Notes.docx
+++ b/research/Infrastructure Notes.docx
@@ -1076,12 +1076,7 @@
         <w:t>/id_rsa.pub</w:t>
       </w:r>
       <w:r>
-        <w:t xml:space="preserve">  (copies contents of file to clip board for pastin</w:t>
-      </w:r>
-      <w:bookmarkStart w:id="0" w:name="_GoBack"/>
-      <w:bookmarkEnd w:id="0"/>
-      <w:r>
-        <w:t xml:space="preserve">g into a new SSH key on </w:t>
+        <w:t xml:space="preserve">  (copies contents of file to clip board for pasting into a new SSH key on </w:t>
       </w:r>
       <w:proofErr w:type="spellStart"/>
       <w:r>
@@ -1498,7 +1493,7 @@
         <w:t xml:space="preserve"> branch </w:t>
       </w:r>
       <w:r>
-        <w:t>–</w:t>
+        <w:t>-</w:t>
       </w:r>
       <w:proofErr w:type="spellStart"/>
       <w:r>
@@ -1513,6 +1508,11 @@
     <w:p/>
     <w:p/>
     <w:p/>
+    <w:p>
+      <w:r>
+        <w:t xml:space="preserve">Steps </w:t>
+      </w:r>
+    </w:p>
     <w:p>
       <w:r>
         <w:br w:type="page"/>
@@ -5531,6 +5531,11 @@
       <w:proofErr w:type="spellEnd"/>
     </w:p>
     <w:p/>
+    <w:p>
+      <w:r>
+        <w:br w:type="page"/>
+      </w:r>
+    </w:p>
     <w:p/>
     <w:p/>
     <w:p>
@@ -5688,119 +5693,698 @@
         <w:t xml:space="preserve"> </w:t>
       </w:r>
     </w:p>
+    <w:p>
+      <w:pPr>
+        <w:pStyle w:val="ListParagraph"/>
+        <w:numPr>
+          <w:ilvl w:val="0"/>
+          <w:numId w:val="21"/>
+        </w:numPr>
+      </w:pPr>
+      <w:r>
+        <w:t>Pre-experiment test run where we were putting some load on the application as a whole and then too much – for testing scalability</w:t>
+      </w:r>
+      <w:r>
+        <w:br/>
+        <w:t xml:space="preserve">2 x Processor + 1 x </w:t>
+      </w:r>
+      <w:proofErr w:type="spellStart"/>
+      <w:r>
+        <w:t>WebApp</w:t>
+      </w:r>
+      <w:proofErr w:type="spellEnd"/>
+      <w:r>
+        <w:br/>
+      </w:r>
+      <w:proofErr w:type="spellStart"/>
+      <w:r>
+        <w:t>maxopenreq</w:t>
+      </w:r>
+      <w:proofErr w:type="spellEnd"/>
+      <w:r>
+        <w:t xml:space="preserve">      24 → 48</w:t>
+      </w:r>
+      <w:r>
+        <w:br/>
+      </w:r>
+      <w:proofErr w:type="spellStart"/>
+      <w:r>
+        <w:t>batchsize</w:t>
+      </w:r>
+      <w:proofErr w:type="spellEnd"/>
+      <w:r>
+        <w:t xml:space="preserve">              8 → 16</w:t>
+      </w:r>
+      <w:r>
+        <w:br/>
+        <w:t>timeout         2500 → 2500</w:t>
+      </w:r>
+    </w:p>
+    <w:p>
+      <w:pPr>
+        <w:pStyle w:val="ListParagraph"/>
+        <w:numPr>
+          <w:ilvl w:val="0"/>
+          <w:numId w:val="21"/>
+        </w:numPr>
+      </w:pPr>
+      <w:r>
+        <w:t xml:space="preserve">Confirmed that I can send logging from multiple </w:t>
+      </w:r>
+      <w:proofErr w:type="spellStart"/>
+      <w:r>
+        <w:t>WebApps</w:t>
+      </w:r>
+      <w:proofErr w:type="spellEnd"/>
+      <w:r>
+        <w:t xml:space="preserve"> </w:t>
+      </w:r>
+      <w:r>
+        <w:t xml:space="preserve">to a single file and that I can use either of the following to filter completed processing request to a file readable by </w:t>
+      </w:r>
+      <w:proofErr w:type="spellStart"/>
+      <w:r>
+        <w:t>LiveGraph</w:t>
+      </w:r>
+      <w:proofErr w:type="spellEnd"/>
+      <w:r>
+        <w:t xml:space="preserve"> (just need to add the formatted header lines, see above in this document)</w:t>
+      </w:r>
+      <w:r>
+        <w:br/>
+        <w:t xml:space="preserve">cat webapp.log | </w:t>
+      </w:r>
+      <w:proofErr w:type="spellStart"/>
+      <w:r>
+        <w:t>sed</w:t>
+      </w:r>
+      <w:proofErr w:type="spellEnd"/>
+      <w:r>
+        <w:t xml:space="preserve"> –f </w:t>
+      </w:r>
+      <w:proofErr w:type="spellStart"/>
+      <w:r>
+        <w:t>sed</w:t>
+      </w:r>
+      <w:proofErr w:type="spellEnd"/>
+    </w:p>
+    <w:p>
+      <w:pPr>
+        <w:pStyle w:val="ListParagraph"/>
+        <w:numPr>
+          <w:ilvl w:val="0"/>
+          <w:numId w:val="21"/>
+        </w:numPr>
+      </w:pPr>
+    </w:p>
+    <w:p/>
+    <w:p>
+      <w:r>
+        <w:br w:type="page"/>
+      </w:r>
+    </w:p>
+    <w:p>
+      <w:bookmarkStart w:id="0" w:name="_GoBack"/>
+      <w:bookmarkEnd w:id="0"/>
+    </w:p>
+    <w:p>
+      <w:r>
+        <w:t>25/02/2015</w:t>
+      </w:r>
+    </w:p>
+    <w:p>
+      <w:pPr>
+        <w:pStyle w:val="ListParagraph"/>
+        <w:numPr>
+          <w:ilvl w:val="0"/>
+          <w:numId w:val="21"/>
+        </w:numPr>
+      </w:pPr>
+      <w:r>
+        <w:t>Needed to create a separate workspace for working on the different multi-cloud frameworks while still editing the Dissertation document in the main branch – do not want to be editing the binary dissertation document in any other branch because a binary merge would not be good (but this probably does not happen) plus don’t want to be switch back and forth between branches opening and closing Word to add to document.</w:t>
+      </w:r>
+    </w:p>
+    <w:p>
+      <w:pPr>
+        <w:pStyle w:val="ListParagraph"/>
+        <w:numPr>
+          <w:ilvl w:val="0"/>
+          <w:numId w:val="21"/>
+        </w:numPr>
+      </w:pPr>
+      <w:r>
+        <w:t xml:space="preserve">cd </w:t>
+      </w:r>
+      <w:r>
+        <w:t>C:\jbdiss</w:t>
+      </w:r>
+      <w:r>
+        <w:t>ertation\scm</w:t>
+      </w:r>
+    </w:p>
+    <w:p>
+      <w:pPr>
+        <w:pStyle w:val="ListParagraph"/>
+        <w:numPr>
+          <w:ilvl w:val="0"/>
+          <w:numId w:val="21"/>
+        </w:numPr>
+      </w:pPr>
+      <w:r>
+        <w:t>git clone https://github.com/jo</w:t>
+      </w:r>
+      <w:r>
+        <w:t xml:space="preserve">hnwarde/mscdissertation.git </w:t>
+      </w:r>
+      <w:r>
+        <w:t>branching</w:t>
+      </w:r>
+      <w:r>
+        <w:br/>
+        <w:t xml:space="preserve">(Creates folder </w:t>
+      </w:r>
+      <w:r>
+        <w:t>C:\jbdiss</w:t>
+      </w:r>
+      <w:r>
+        <w:t>ertation\scm\branching with repository from URL)</w:t>
+      </w:r>
+    </w:p>
+    <w:p>
+      <w:pPr>
+        <w:pStyle w:val="ListParagraph"/>
+        <w:numPr>
+          <w:ilvl w:val="0"/>
+          <w:numId w:val="21"/>
+        </w:numPr>
+      </w:pPr>
+      <w:r>
+        <w:t xml:space="preserve">cd </w:t>
+      </w:r>
+      <w:r>
+        <w:t>C:\jbdiss</w:t>
+      </w:r>
+      <w:r>
+        <w:t>ertation\scm\branching</w:t>
+      </w:r>
+    </w:p>
+    <w:p>
+      <w:pPr>
+        <w:pStyle w:val="ListParagraph"/>
+        <w:numPr>
+          <w:ilvl w:val="0"/>
+          <w:numId w:val="21"/>
+        </w:numPr>
+      </w:pPr>
+      <w:r>
+        <w:t xml:space="preserve">git branch </w:t>
+      </w:r>
+      <w:proofErr w:type="spellStart"/>
+      <w:r>
+        <w:t>jclouds</w:t>
+      </w:r>
+      <w:proofErr w:type="spellEnd"/>
+      <w:r>
+        <w:br/>
+        <w:t>(Create branch)</w:t>
+      </w:r>
+    </w:p>
+    <w:p>
+      <w:pPr>
+        <w:pStyle w:val="ListParagraph"/>
+        <w:numPr>
+          <w:ilvl w:val="0"/>
+          <w:numId w:val="21"/>
+        </w:numPr>
+      </w:pPr>
+      <w:r>
+        <w:t xml:space="preserve">git checkout </w:t>
+      </w:r>
+      <w:proofErr w:type="spellStart"/>
+      <w:r>
+        <w:t>jclouds</w:t>
+      </w:r>
+      <w:proofErr w:type="spellEnd"/>
+      <w:r>
+        <w:br/>
+        <w:t>(Switch to branch)</w:t>
+      </w:r>
+    </w:p>
+    <w:p>
+      <w:pPr>
+        <w:pStyle w:val="ListParagraph"/>
+        <w:numPr>
+          <w:ilvl w:val="0"/>
+          <w:numId w:val="21"/>
+        </w:numPr>
+      </w:pPr>
+      <w:r>
+        <w:t xml:space="preserve">Started </w:t>
+      </w:r>
+      <w:r>
+        <w:t>STS</w:t>
+      </w:r>
+      <w:r>
+        <w:t xml:space="preserve">/Eclipse and </w:t>
+      </w:r>
+      <w:r>
+        <w:t>set</w:t>
+      </w:r>
+      <w:r>
+        <w:t xml:space="preserve"> (new)</w:t>
+      </w:r>
+      <w:r>
+        <w:t xml:space="preserve"> workspace</w:t>
+      </w:r>
+      <w:r>
+        <w:t xml:space="preserve"> location</w:t>
+      </w:r>
+      <w:r>
+        <w:t xml:space="preserve"> to C:\jbdissertation\scm\branching\workspace</w:t>
+      </w:r>
+      <w:r>
+        <w:t xml:space="preserve"> however the workspace was blank except for the standard ‘Servers’ folder.</w:t>
+      </w:r>
+    </w:p>
+    <w:p>
+      <w:pPr>
+        <w:pStyle w:val="ListParagraph"/>
+        <w:numPr>
+          <w:ilvl w:val="0"/>
+          <w:numId w:val="21"/>
+        </w:numPr>
+      </w:pPr>
+      <w:r>
+        <w:t xml:space="preserve"> … the .project and .</w:t>
+      </w:r>
+      <w:proofErr w:type="spellStart"/>
+      <w:r>
+        <w:t>classpath</w:t>
+      </w:r>
+      <w:proofErr w:type="spellEnd"/>
+      <w:r>
+        <w:t xml:space="preserve"> folders seems to be missing in new local repository</w:t>
+      </w:r>
+    </w:p>
+    <w:p>
+      <w:pPr>
+        <w:pStyle w:val="ListParagraph"/>
+        <w:numPr>
+          <w:ilvl w:val="0"/>
+          <w:numId w:val="21"/>
+        </w:numPr>
+      </w:pPr>
+      <w:r>
+        <w:t xml:space="preserve">cd </w:t>
+      </w:r>
+      <w:r>
+        <w:t>C:\jbdiss</w:t>
+      </w:r>
+      <w:r>
+        <w:t>ertation\scm\</w:t>
+      </w:r>
+      <w:r>
+        <w:t>mscdissertation</w:t>
+      </w:r>
+    </w:p>
+    <w:p>
+      <w:pPr>
+        <w:pStyle w:val="ListParagraph"/>
+        <w:numPr>
+          <w:ilvl w:val="0"/>
+          <w:numId w:val="21"/>
+        </w:numPr>
+      </w:pPr>
+      <w:r>
+        <w:t>Temporarily edited .</w:t>
+      </w:r>
+      <w:proofErr w:type="spellStart"/>
+      <w:r>
+        <w:t>gitignore</w:t>
+      </w:r>
+      <w:proofErr w:type="spellEnd"/>
+      <w:r>
+        <w:t xml:space="preserve"> and removed .project </w:t>
+      </w:r>
+      <w:r>
+        <w:t>and .</w:t>
+      </w:r>
+      <w:proofErr w:type="spellStart"/>
+      <w:r>
+        <w:t>classpath</w:t>
+      </w:r>
+      <w:proofErr w:type="spellEnd"/>
+      <w:r>
+        <w:t xml:space="preserve"> entries</w:t>
+      </w:r>
+    </w:p>
+    <w:p>
+      <w:pPr>
+        <w:pStyle w:val="ListParagraph"/>
+        <w:numPr>
+          <w:ilvl w:val="0"/>
+          <w:numId w:val="21"/>
+        </w:numPr>
+      </w:pPr>
+      <w:r>
+        <w:t>git add workspace\processor\.project</w:t>
+      </w:r>
+    </w:p>
+    <w:p>
+      <w:pPr>
+        <w:pStyle w:val="ListParagraph"/>
+        <w:numPr>
+          <w:ilvl w:val="0"/>
+          <w:numId w:val="21"/>
+        </w:numPr>
+      </w:pPr>
+      <w:r>
+        <w:t>git add workspace\</w:t>
+      </w:r>
+      <w:proofErr w:type="spellStart"/>
+      <w:r>
+        <w:t>webapp</w:t>
+      </w:r>
+      <w:proofErr w:type="spellEnd"/>
+      <w:r>
+        <w:t>\.project</w:t>
+      </w:r>
+    </w:p>
+    <w:p>
+      <w:pPr>
+        <w:pStyle w:val="ListParagraph"/>
+        <w:numPr>
+          <w:ilvl w:val="0"/>
+          <w:numId w:val="21"/>
+        </w:numPr>
+      </w:pPr>
+      <w:r>
+        <w:t>git add workspace\processor\.</w:t>
+      </w:r>
+      <w:proofErr w:type="spellStart"/>
+      <w:r>
+        <w:t>classpath</w:t>
+      </w:r>
+      <w:proofErr w:type="spellEnd"/>
+    </w:p>
+    <w:p>
+      <w:pPr>
+        <w:pStyle w:val="ListParagraph"/>
+        <w:numPr>
+          <w:ilvl w:val="0"/>
+          <w:numId w:val="21"/>
+        </w:numPr>
+      </w:pPr>
+      <w:r>
+        <w:t>git add workspace\</w:t>
+      </w:r>
+      <w:proofErr w:type="spellStart"/>
+      <w:r>
+        <w:t>webapp</w:t>
+      </w:r>
+      <w:proofErr w:type="spellEnd"/>
+      <w:r>
+        <w:t>\.</w:t>
+      </w:r>
+      <w:proofErr w:type="spellStart"/>
+      <w:r>
+        <w:t>classpath</w:t>
+      </w:r>
+      <w:proofErr w:type="spellEnd"/>
+    </w:p>
+    <w:p>
+      <w:pPr>
+        <w:pStyle w:val="ListParagraph"/>
+        <w:numPr>
+          <w:ilvl w:val="0"/>
+          <w:numId w:val="21"/>
+        </w:numPr>
+      </w:pPr>
+      <w:r>
+        <w:t>git commit -m 'Adding .project &amp; .</w:t>
+      </w:r>
+      <w:proofErr w:type="spellStart"/>
+      <w:r>
+        <w:t>classpath</w:t>
+      </w:r>
+      <w:proofErr w:type="spellEnd"/>
+      <w:r>
+        <w:t xml:space="preserve"> files so that the Eclipse projects will open automatically in other working folders'</w:t>
+      </w:r>
+    </w:p>
+    <w:p>
+      <w:pPr>
+        <w:pStyle w:val="ListParagraph"/>
+        <w:numPr>
+          <w:ilvl w:val="0"/>
+          <w:numId w:val="21"/>
+        </w:numPr>
+      </w:pPr>
+      <w:r>
+        <w:t>git push origin master</w:t>
+      </w:r>
+      <w:r>
+        <w:br/>
+        <w:t>(Push the change to the remote)</w:t>
+      </w:r>
+    </w:p>
+    <w:p>
+      <w:pPr>
+        <w:pStyle w:val="ListParagraph"/>
+        <w:numPr>
+          <w:ilvl w:val="0"/>
+          <w:numId w:val="21"/>
+        </w:numPr>
+      </w:pPr>
+      <w:r>
+        <w:t>git status</w:t>
+      </w:r>
+    </w:p>
+    <w:p>
+      <w:pPr>
+        <w:pStyle w:val="ListParagraph"/>
+        <w:numPr>
+          <w:ilvl w:val="0"/>
+          <w:numId w:val="21"/>
+        </w:numPr>
+      </w:pPr>
+      <w:r>
+        <w:t xml:space="preserve">cd </w:t>
+      </w:r>
+      <w:r>
+        <w:t>C:\jbdiss</w:t>
+      </w:r>
+      <w:r>
+        <w:t>ertation\scm\branching</w:t>
+      </w:r>
+    </w:p>
+    <w:p>
+      <w:pPr>
+        <w:pStyle w:val="ListParagraph"/>
+        <w:numPr>
+          <w:ilvl w:val="0"/>
+          <w:numId w:val="21"/>
+        </w:numPr>
+      </w:pPr>
+      <w:r>
+        <w:t>git checkout master</w:t>
+      </w:r>
+    </w:p>
+    <w:p>
+      <w:pPr>
+        <w:pStyle w:val="ListParagraph"/>
+        <w:numPr>
+          <w:ilvl w:val="0"/>
+          <w:numId w:val="21"/>
+        </w:numPr>
+      </w:pPr>
+      <w:r>
+        <w:t xml:space="preserve">git pull origin master </w:t>
+      </w:r>
+      <w:r>
+        <w:br/>
+        <w:t>(Pulls the latest changes from the remote that we made in other working folder)</w:t>
+      </w:r>
+    </w:p>
+    <w:p>
+      <w:pPr>
+        <w:pStyle w:val="ListParagraph"/>
+        <w:numPr>
+          <w:ilvl w:val="0"/>
+          <w:numId w:val="21"/>
+        </w:numPr>
+      </w:pPr>
+      <w:r>
+        <w:t xml:space="preserve">git checkout </w:t>
+      </w:r>
+      <w:proofErr w:type="spellStart"/>
+      <w:r>
+        <w:t>jclouds</w:t>
+      </w:r>
+      <w:proofErr w:type="spellEnd"/>
+    </w:p>
+    <w:p>
+      <w:pPr>
+        <w:pStyle w:val="ListParagraph"/>
+        <w:numPr>
+          <w:ilvl w:val="0"/>
+          <w:numId w:val="21"/>
+        </w:numPr>
+      </w:pPr>
+      <w:r>
+        <w:t>git merge master</w:t>
+      </w:r>
+      <w:r>
+        <w:br/>
+        <w:t>(merge the local master branch with current (</w:t>
+      </w:r>
+      <w:proofErr w:type="spellStart"/>
+      <w:r>
+        <w:t>jclouds</w:t>
+      </w:r>
+      <w:proofErr w:type="spellEnd"/>
+      <w:r>
+        <w:t>) branch, should just ‘fast forward’)</w:t>
+      </w:r>
+    </w:p>
+    <w:p>
+      <w:pPr>
+        <w:pStyle w:val="ListParagraph"/>
+        <w:numPr>
+          <w:ilvl w:val="0"/>
+          <w:numId w:val="21"/>
+        </w:numPr>
+      </w:pPr>
+      <w:r>
+        <w:t xml:space="preserve">git push origin </w:t>
+      </w:r>
+      <w:proofErr w:type="spellStart"/>
+      <w:r>
+        <w:t>jclouds</w:t>
+      </w:r>
+      <w:proofErr w:type="spellEnd"/>
+      <w:r>
+        <w:br/>
+        <w:t xml:space="preserve">(push the latest changes in the local </w:t>
+      </w:r>
+      <w:proofErr w:type="spellStart"/>
+      <w:r>
+        <w:t>jclouds</w:t>
+      </w:r>
+      <w:proofErr w:type="spellEnd"/>
+      <w:r>
+        <w:t xml:space="preserve"> branch to the remote)</w:t>
+      </w:r>
+    </w:p>
+    <w:p>
+      <w:pPr>
+        <w:pStyle w:val="ListParagraph"/>
+        <w:numPr>
+          <w:ilvl w:val="0"/>
+          <w:numId w:val="21"/>
+        </w:numPr>
+      </w:pPr>
+      <w:r>
+        <w:t xml:space="preserve">After this the project did not appear </w:t>
+      </w:r>
+      <w:r>
+        <w:t xml:space="preserve">in </w:t>
+      </w:r>
+      <w:r>
+        <w:t>C:\jbdiss</w:t>
+      </w:r>
+      <w:r>
+        <w:t>ertation\scm\branching</w:t>
+      </w:r>
+      <w:r>
+        <w:t>\workspace workspace and needed to ‘Import Existing Projects’</w:t>
+      </w:r>
+    </w:p>
+    <w:p>
+      <w:pPr>
+        <w:pStyle w:val="ListParagraph"/>
+        <w:numPr>
+          <w:ilvl w:val="1"/>
+          <w:numId w:val="21"/>
+        </w:numPr>
+      </w:pPr>
+      <w:r>
+        <w:t>File -&gt;Import …</w:t>
+      </w:r>
+    </w:p>
+    <w:p>
+      <w:pPr>
+        <w:pStyle w:val="ListParagraph"/>
+        <w:numPr>
+          <w:ilvl w:val="1"/>
+          <w:numId w:val="21"/>
+        </w:numPr>
+      </w:pPr>
+      <w:r>
+        <w:t xml:space="preserve">Look for </w:t>
+      </w:r>
+      <w:r>
+        <w:t>‘Import Existing Projects’</w:t>
+      </w:r>
+      <w:r>
+        <w:t xml:space="preserve"> under Java folder, follow instructions.</w:t>
+      </w:r>
+    </w:p>
+    <w:p>
+      <w:pPr>
+        <w:pStyle w:val="ListParagraph"/>
+        <w:numPr>
+          <w:ilvl w:val="0"/>
+          <w:numId w:val="21"/>
+        </w:numPr>
+      </w:pPr>
+      <w:r>
+        <w:lastRenderedPageBreak/>
+        <w:t xml:space="preserve">Project imported but processor project did not build because </w:t>
+      </w:r>
+      <w:proofErr w:type="spellStart"/>
+      <w:r>
+        <w:t>src</w:t>
+      </w:r>
+      <w:proofErr w:type="spellEnd"/>
+      <w:r>
+        <w:t>/java/test folder did not exist, exists in other working folder/workspace because Eclipse created there it but GIT cannot commit empty folders hence the error.</w:t>
+      </w:r>
+    </w:p>
+    <w:p>
+      <w:pPr>
+        <w:pStyle w:val="ListParagraph"/>
+        <w:numPr>
+          <w:ilvl w:val="0"/>
+          <w:numId w:val="21"/>
+        </w:numPr>
+      </w:pPr>
+      <w:r>
+        <w:t xml:space="preserve">Went back to other workspace to add a basic JUnit java file and committed and repeated the process.  Also, had to remove a </w:t>
+      </w:r>
+      <w:proofErr w:type="spellStart"/>
+      <w:r>
+        <w:t>src</w:t>
+      </w:r>
+      <w:proofErr w:type="spellEnd"/>
+      <w:r>
+        <w:t>/java/test</w:t>
+      </w:r>
+      <w:r>
+        <w:t xml:space="preserve">/resource folder from project properties of processor in </w:t>
+      </w:r>
+      <w:r>
+        <w:t>C:\jbdiss</w:t>
+      </w:r>
+      <w:r>
+        <w:t>ertation\scm\</w:t>
+      </w:r>
+      <w:r>
+        <w:t>mscdissertation and repeat git commands again.</w:t>
+      </w:r>
+    </w:p>
     <w:p/>
     <w:p/>
-    <w:p>
-      <w:pPr>
-        <w:pStyle w:val="ListParagraph"/>
-        <w:numPr>
-          <w:ilvl w:val="0"/>
-          <w:numId w:val="21"/>
-        </w:numPr>
-      </w:pPr>
-      <w:r>
-        <w:lastRenderedPageBreak/>
-        <w:t>Pre-experiment test run where we were putting some load on the application as a whole and then too much – for testing scalability</w:t>
-      </w:r>
-      <w:r>
-        <w:br/>
-        <w:t xml:space="preserve">2 x Processor + 1 x </w:t>
-      </w:r>
-      <w:proofErr w:type="spellStart"/>
-      <w:r>
-        <w:t>WebApp</w:t>
-      </w:r>
-      <w:proofErr w:type="spellEnd"/>
-      <w:r>
-        <w:br/>
-      </w:r>
-      <w:proofErr w:type="spellStart"/>
-      <w:r>
-        <w:t>maxopenreq</w:t>
-      </w:r>
-      <w:proofErr w:type="spellEnd"/>
-      <w:r>
-        <w:t xml:space="preserve">      24 → 48</w:t>
-      </w:r>
-      <w:r>
-        <w:br/>
-      </w:r>
-      <w:proofErr w:type="spellStart"/>
-      <w:r>
-        <w:t>batchsize</w:t>
-      </w:r>
-      <w:proofErr w:type="spellEnd"/>
-      <w:r>
-        <w:t xml:space="preserve">              8 → 16</w:t>
-      </w:r>
-      <w:r>
-        <w:br/>
-        <w:t>timeout         2500 → 2500</w:t>
-      </w:r>
-    </w:p>
-    <w:p>
-      <w:pPr>
-        <w:pStyle w:val="ListParagraph"/>
-        <w:numPr>
-          <w:ilvl w:val="0"/>
-          <w:numId w:val="21"/>
-        </w:numPr>
-      </w:pPr>
-      <w:r>
-        <w:t xml:space="preserve">Confirmed that I can send logging from multiple </w:t>
-      </w:r>
-      <w:proofErr w:type="spellStart"/>
-      <w:r>
-        <w:t>WebApps</w:t>
-      </w:r>
-      <w:proofErr w:type="spellEnd"/>
-      <w:r>
-        <w:t xml:space="preserve"> </w:t>
-      </w:r>
-      <w:r>
-        <w:t xml:space="preserve">to a single file and that I can use either of the following to filter completed processing request to a file readable by </w:t>
-      </w:r>
-      <w:proofErr w:type="spellStart"/>
-      <w:r>
-        <w:t>LiveGraph</w:t>
-      </w:r>
-      <w:proofErr w:type="spellEnd"/>
-      <w:r>
-        <w:t xml:space="preserve"> (just need to add the formatted header lines, see above in this document)</w:t>
-      </w:r>
-      <w:r>
-        <w:br/>
-        <w:t xml:space="preserve">cat webapp.log | </w:t>
-      </w:r>
-      <w:proofErr w:type="spellStart"/>
-      <w:r>
-        <w:t>sed</w:t>
-      </w:r>
-      <w:proofErr w:type="spellEnd"/>
-      <w:r>
-        <w:t xml:space="preserve"> –f </w:t>
-      </w:r>
-      <w:proofErr w:type="spellStart"/>
-      <w:r>
-        <w:t>sed</w:t>
-      </w:r>
-      <w:proofErr w:type="spellEnd"/>
-    </w:p>
-    <w:p>
-      <w:pPr>
-        <w:pStyle w:val="ListParagraph"/>
-        <w:numPr>
-          <w:ilvl w:val="0"/>
-          <w:numId w:val="21"/>
-        </w:numPr>
-      </w:pPr>
-    </w:p>
-    <w:p/>
-    <w:p>
-      <w:r>
-        <w:br w:type="page"/>
-      </w:r>
-    </w:p>
     <w:p/>
     <w:sectPr>
       <w:pgSz w:w="11906" w:h="16838"/>
@@ -6043,7 +6627,7 @@
   <w:abstractNum w:abstractNumId="2">
     <w:nsid w:val="08AA1096"/>
     <w:multiLevelType w:val="hybridMultilevel"/>
-    <w:tmpl w:val="6D26B986"/>
+    <w:tmpl w:val="75C0D8EC"/>
     <w:lvl w:ilvl="0" w:tplc="18090001">
       <w:start w:val="1"/>
       <w:numFmt w:val="bullet"/>
@@ -6068,7 +6652,7 @@
         <w:rFonts w:ascii="Courier New" w:hAnsi="Courier New" w:cs="Courier New" w:hint="default"/>
       </w:rPr>
     </w:lvl>
-    <w:lvl w:ilvl="2" w:tplc="18090005" w:tentative="1">
+    <w:lvl w:ilvl="2" w:tplc="18090005">
       <w:start w:val="1"/>
       <w:numFmt w:val="bullet"/>
       <w:lvlText w:val=""/>
@@ -8075,6 +8659,119 @@
     </w:lvl>
   </w:abstractNum>
   <w:abstractNum w:abstractNumId="20">
+    <w:nsid w:val="786E65B9"/>
+    <w:multiLevelType w:val="hybridMultilevel"/>
+    <w:tmpl w:val="4A728E1E"/>
+    <w:lvl w:ilvl="0" w:tplc="18090001">
+      <w:start w:val="1"/>
+      <w:numFmt w:val="bullet"/>
+      <w:lvlText w:val=""/>
+      <w:lvlJc w:val="left"/>
+      <w:pPr>
+        <w:ind w:left="3600" w:hanging="360"/>
+      </w:pPr>
+      <w:rPr>
+        <w:rFonts w:ascii="Symbol" w:hAnsi="Symbol" w:hint="default"/>
+      </w:rPr>
+    </w:lvl>
+    <w:lvl w:ilvl="1" w:tplc="18090003" w:tentative="1">
+      <w:start w:val="1"/>
+      <w:numFmt w:val="bullet"/>
+      <w:lvlText w:val="o"/>
+      <w:lvlJc w:val="left"/>
+      <w:pPr>
+        <w:ind w:left="4320" w:hanging="360"/>
+      </w:pPr>
+      <w:rPr>
+        <w:rFonts w:ascii="Courier New" w:hAnsi="Courier New" w:cs="Courier New" w:hint="default"/>
+      </w:rPr>
+    </w:lvl>
+    <w:lvl w:ilvl="2" w:tplc="18090005" w:tentative="1">
+      <w:start w:val="1"/>
+      <w:numFmt w:val="bullet"/>
+      <w:lvlText w:val=""/>
+      <w:lvlJc w:val="left"/>
+      <w:pPr>
+        <w:ind w:left="5040" w:hanging="360"/>
+      </w:pPr>
+      <w:rPr>
+        <w:rFonts w:ascii="Wingdings" w:hAnsi="Wingdings" w:hint="default"/>
+      </w:rPr>
+    </w:lvl>
+    <w:lvl w:ilvl="3" w:tplc="18090001" w:tentative="1">
+      <w:start w:val="1"/>
+      <w:numFmt w:val="bullet"/>
+      <w:lvlText w:val=""/>
+      <w:lvlJc w:val="left"/>
+      <w:pPr>
+        <w:ind w:left="5760" w:hanging="360"/>
+      </w:pPr>
+      <w:rPr>
+        <w:rFonts w:ascii="Symbol" w:hAnsi="Symbol" w:hint="default"/>
+      </w:rPr>
+    </w:lvl>
+    <w:lvl w:ilvl="4" w:tplc="18090003" w:tentative="1">
+      <w:start w:val="1"/>
+      <w:numFmt w:val="bullet"/>
+      <w:lvlText w:val="o"/>
+      <w:lvlJc w:val="left"/>
+      <w:pPr>
+        <w:ind w:left="6480" w:hanging="360"/>
+      </w:pPr>
+      <w:rPr>
+        <w:rFonts w:ascii="Courier New" w:hAnsi="Courier New" w:cs="Courier New" w:hint="default"/>
+      </w:rPr>
+    </w:lvl>
+    <w:lvl w:ilvl="5" w:tplc="18090005" w:tentative="1">
+      <w:start w:val="1"/>
+      <w:numFmt w:val="bullet"/>
+      <w:lvlText w:val=""/>
+      <w:lvlJc w:val="left"/>
+      <w:pPr>
+        <w:ind w:left="7200" w:hanging="360"/>
+      </w:pPr>
+      <w:rPr>
+        <w:rFonts w:ascii="Wingdings" w:hAnsi="Wingdings" w:hint="default"/>
+      </w:rPr>
+    </w:lvl>
+    <w:lvl w:ilvl="6" w:tplc="18090001" w:tentative="1">
+      <w:start w:val="1"/>
+      <w:numFmt w:val="bullet"/>
+      <w:lvlText w:val=""/>
+      <w:lvlJc w:val="left"/>
+      <w:pPr>
+        <w:ind w:left="7920" w:hanging="360"/>
+      </w:pPr>
+      <w:rPr>
+        <w:rFonts w:ascii="Symbol" w:hAnsi="Symbol" w:hint="default"/>
+      </w:rPr>
+    </w:lvl>
+    <w:lvl w:ilvl="7" w:tplc="18090003" w:tentative="1">
+      <w:start w:val="1"/>
+      <w:numFmt w:val="bullet"/>
+      <w:lvlText w:val="o"/>
+      <w:lvlJc w:val="left"/>
+      <w:pPr>
+        <w:ind w:left="8640" w:hanging="360"/>
+      </w:pPr>
+      <w:rPr>
+        <w:rFonts w:ascii="Courier New" w:hAnsi="Courier New" w:cs="Courier New" w:hint="default"/>
+      </w:rPr>
+    </w:lvl>
+    <w:lvl w:ilvl="8" w:tplc="18090005" w:tentative="1">
+      <w:start w:val="1"/>
+      <w:numFmt w:val="bullet"/>
+      <w:lvlText w:val=""/>
+      <w:lvlJc w:val="left"/>
+      <w:pPr>
+        <w:ind w:left="9360" w:hanging="360"/>
+      </w:pPr>
+      <w:rPr>
+        <w:rFonts w:ascii="Wingdings" w:hAnsi="Wingdings" w:hint="default"/>
+      </w:rPr>
+    </w:lvl>
+  </w:abstractNum>
+  <w:abstractNum w:abstractNumId="21">
     <w:nsid w:val="7A0B5DE6"/>
     <w:multiLevelType w:val="hybridMultilevel"/>
     <w:tmpl w:val="F1A62BAC"/>
@@ -8187,7 +8884,7 @@
       </w:rPr>
     </w:lvl>
   </w:abstractNum>
-  <w:abstractNum w:abstractNumId="21">
+  <w:abstractNum w:abstractNumId="22">
     <w:nsid w:val="7FA9577C"/>
     <w:multiLevelType w:val="hybridMultilevel"/>
     <w:tmpl w:val="D86C35C2"/>
@@ -8307,10 +9004,10 @@
     <w:abstractNumId w:val="14"/>
   </w:num>
   <w:num w:numId="3">
-    <w:abstractNumId w:val="20"/>
+    <w:abstractNumId w:val="21"/>
   </w:num>
   <w:num w:numId="4">
-    <w:abstractNumId w:val="21"/>
+    <w:abstractNumId w:val="22"/>
   </w:num>
   <w:num w:numId="5">
     <w:abstractNumId w:val="7"/>
@@ -8365,6 +9062,9 @@
   </w:num>
   <w:num w:numId="22">
     <w:abstractNumId w:val="9"/>
+  </w:num>
+  <w:num w:numId="23">
+    <w:abstractNumId w:val="20"/>
   </w:num>
 </w:numbering>
 </file>

</xml_diff>

<commit_message>
Update Infra doc with git info on creating new branches; Removed .pproject and .classpath files from .gitignore; The rest are blanks/CRLF commits
</commit_message>
<xml_diff>
--- a/research/Infrastructure Notes.docx
+++ b/research/Infrastructure Notes.docx
@@ -1537,6 +1537,305 @@
         <w:t xml:space="preserve"> (lists your branches and how they are connected to remotes (remote repository))</w:t>
       </w:r>
     </w:p>
+    <w:p>
+      <w:pPr>
+        <w:pStyle w:val="Heading3"/>
+      </w:pPr>
+      <w:r>
+        <w:lastRenderedPageBreak/>
+        <w:t>GIT -</w:t>
+      </w:r>
+      <w:r>
+        <w:t xml:space="preserve"> Create a new branch</w:t>
+      </w:r>
+    </w:p>
+    <w:p>
+      <w:pPr>
+        <w:pStyle w:val="ListParagraph"/>
+        <w:numPr>
+          <w:ilvl w:val="0"/>
+          <w:numId w:val="24"/>
+        </w:numPr>
+      </w:pPr>
+      <w:r>
+        <w:t>NOTE: if you are</w:t>
+      </w:r>
+      <w:r>
+        <w:t xml:space="preserve"> </w:t>
+      </w:r>
+      <w:proofErr w:type="gramStart"/>
+      <w:r>
+        <w:t>creating(</w:t>
+      </w:r>
+      <w:proofErr w:type="gramEnd"/>
+      <w:r>
+        <w:t>/copying to) a new branch then you need to ensure that the .project and .</w:t>
+      </w:r>
+      <w:proofErr w:type="spellStart"/>
+      <w:r>
+        <w:t>classpath</w:t>
+      </w:r>
+      <w:proofErr w:type="spellEnd"/>
+      <w:r>
+        <w:t xml:space="preserve"> files in Eclipse projects exist in the git repository otherwise these projects will not be accessible in a new workspace.  You’ll still need to import an existing project, see last point below.</w:t>
+      </w:r>
+    </w:p>
+    <w:p>
+      <w:pPr>
+        <w:pStyle w:val="ListParagraph"/>
+        <w:numPr>
+          <w:ilvl w:val="0"/>
+          <w:numId w:val="24"/>
+        </w:numPr>
+      </w:pPr>
+      <w:r>
+        <w:t>Ensure that your working folder is clean, i.e. no edited files</w:t>
+      </w:r>
+    </w:p>
+    <w:p>
+      <w:pPr>
+        <w:pStyle w:val="ListParagraph"/>
+        <w:numPr>
+          <w:ilvl w:val="0"/>
+          <w:numId w:val="24"/>
+        </w:numPr>
+      </w:pPr>
+      <w:r>
+        <w:t>git branch &lt;</w:t>
+      </w:r>
+      <w:proofErr w:type="spellStart"/>
+      <w:r>
+        <w:t>NewBranchName</w:t>
+      </w:r>
+      <w:proofErr w:type="spellEnd"/>
+      <w:r>
+        <w:t>&gt;</w:t>
+      </w:r>
+    </w:p>
+    <w:p>
+      <w:pPr>
+        <w:pStyle w:val="ListParagraph"/>
+        <w:numPr>
+          <w:ilvl w:val="0"/>
+          <w:numId w:val="24"/>
+        </w:numPr>
+      </w:pPr>
+      <w:r>
+        <w:t>git push origin &lt;</w:t>
+      </w:r>
+      <w:proofErr w:type="spellStart"/>
+      <w:r>
+        <w:t>NewBranchName</w:t>
+      </w:r>
+      <w:proofErr w:type="spellEnd"/>
+      <w:r>
+        <w:t>&gt;</w:t>
+      </w:r>
+      <w:r>
+        <w:br/>
+        <w:t xml:space="preserve">(This pushes the newly created repository to the remote origin, the only reason you would not do this is if you wanted this branch to only live in locally, you would need to issue this command if you </w:t>
+      </w:r>
+      <w:proofErr w:type="spellStart"/>
+      <w:r>
+        <w:t>haddir</w:t>
+      </w:r>
+      <w:proofErr w:type="spellEnd"/>
+      <w:r>
+        <w:t xml:space="preserve"> another working folder that you wanted to use this branch)</w:t>
+      </w:r>
+    </w:p>
+    <w:p>
+      <w:pPr>
+        <w:pStyle w:val="ListParagraph"/>
+        <w:numPr>
+          <w:ilvl w:val="0"/>
+          <w:numId w:val="24"/>
+        </w:numPr>
+      </w:pPr>
+      <w:r>
+        <w:t>If you switch to another working folder or another user wants to pull down the new branch then you/they need to …</w:t>
+      </w:r>
+      <w:r>
+        <w:br/>
+        <w:t>git fetch origin &lt;</w:t>
+      </w:r>
+      <w:proofErr w:type="spellStart"/>
+      <w:r>
+        <w:t>NewBranchName</w:t>
+      </w:r>
+      <w:proofErr w:type="spellEnd"/>
+      <w:r>
+        <w:t>&gt;</w:t>
+      </w:r>
+      <w:r>
+        <w:br/>
+        <w:t>(This fetches the new branch to your local repository, you should not use a ‘git pull’ command as that command does a git fetch and then a got merge, you don’t want to merge the new branch into the branch you are currently on – not sure if a git pull will go ahead and just do a git fetch and pull in the local  &lt;</w:t>
+      </w:r>
+      <w:proofErr w:type="spellStart"/>
+      <w:r>
+        <w:t>NewBranchName</w:t>
+      </w:r>
+      <w:proofErr w:type="spellEnd"/>
+      <w:r>
+        <w:t>&gt; of your local repository.</w:t>
+      </w:r>
+    </w:p>
+    <w:p>
+      <w:pPr>
+        <w:pStyle w:val="ListParagraph"/>
+        <w:numPr>
+          <w:ilvl w:val="0"/>
+          <w:numId w:val="24"/>
+        </w:numPr>
+      </w:pPr>
+      <w:r>
+        <w:t>git checkout &lt;</w:t>
+      </w:r>
+      <w:proofErr w:type="spellStart"/>
+      <w:r>
+        <w:t>NewBranchName</w:t>
+      </w:r>
+      <w:proofErr w:type="spellEnd"/>
+      <w:r>
+        <w:t>&gt;</w:t>
+      </w:r>
+    </w:p>
+    <w:p>
+      <w:pPr>
+        <w:pStyle w:val="ListParagraph"/>
+        <w:numPr>
+          <w:ilvl w:val="0"/>
+          <w:numId w:val="24"/>
+        </w:numPr>
+      </w:pPr>
+      <w:r>
+        <w:t>git pull origin &lt;</w:t>
+      </w:r>
+      <w:proofErr w:type="spellStart"/>
+      <w:r>
+        <w:t>NewBranchName</w:t>
+      </w:r>
+      <w:proofErr w:type="spellEnd"/>
+      <w:r>
+        <w:t>&gt;</w:t>
+      </w:r>
+      <w:r>
+        <w:br/>
+        <w:t>(nothing should happen because you have already pulled changes to the &lt;</w:t>
+      </w:r>
+      <w:proofErr w:type="spellStart"/>
+      <w:r>
+        <w:t>NewBranchName</w:t>
+      </w:r>
+      <w:proofErr w:type="spellEnd"/>
+      <w:r>
+        <w:t>&gt; branch with the ‘git fetch origin &lt;</w:t>
+      </w:r>
+      <w:proofErr w:type="spellStart"/>
+      <w:r>
+        <w:t>NewBranchName</w:t>
+      </w:r>
+      <w:proofErr w:type="spellEnd"/>
+      <w:r>
+        <w:t>&gt;’ command but just to this to be sure your local &lt;</w:t>
+      </w:r>
+      <w:proofErr w:type="spellStart"/>
+      <w:r>
+        <w:t>NewBranchName</w:t>
+      </w:r>
+      <w:proofErr w:type="spellEnd"/>
+      <w:r>
+        <w:t>&gt; branch is up-to-date )</w:t>
+      </w:r>
+    </w:p>
+    <w:p>
+      <w:pPr>
+        <w:pStyle w:val="ListParagraph"/>
+        <w:numPr>
+          <w:ilvl w:val="0"/>
+          <w:numId w:val="24"/>
+        </w:numPr>
+      </w:pPr>
+      <w:r>
+        <w:t>NOTE: if you are pulling a new branch from a remote repository and you have an Eclipse project then you will need to re-import the project back into the workspace by …</w:t>
+      </w:r>
+    </w:p>
+    <w:p>
+      <w:pPr>
+        <w:pStyle w:val="ListParagraph"/>
+        <w:numPr>
+          <w:ilvl w:val="1"/>
+          <w:numId w:val="24"/>
+        </w:numPr>
+      </w:pPr>
+      <w:r>
+        <w:t>File-&gt;Import …</w:t>
+      </w:r>
+    </w:p>
+    <w:p>
+      <w:pPr>
+        <w:pStyle w:val="ListParagraph"/>
+        <w:numPr>
+          <w:ilvl w:val="1"/>
+          <w:numId w:val="24"/>
+        </w:numPr>
+      </w:pPr>
+      <w:r>
+        <w:t>Locate ‘Import Existing Project</w:t>
+      </w:r>
+      <w:r>
+        <w:t>s into Workspace</w:t>
+      </w:r>
+      <w:r>
+        <w:t xml:space="preserve"> …’ in the General folder and click OK</w:t>
+      </w:r>
+    </w:p>
+    <w:p>
+      <w:pPr>
+        <w:pStyle w:val="ListParagraph"/>
+        <w:numPr>
+          <w:ilvl w:val="1"/>
+          <w:numId w:val="24"/>
+        </w:numPr>
+      </w:pPr>
+      <w:r>
+        <w:t>Choose the workspace folder and the wizard should be able to locate the projects if the .project files are located within the project folders, see first point above.</w:t>
+      </w:r>
+      <w:r>
+        <w:t xml:space="preserve"> </w:t>
+      </w:r>
+    </w:p>
+    <w:p>
+      <w:pPr>
+        <w:pStyle w:val="ListParagraph"/>
+        <w:numPr>
+          <w:ilvl w:val="1"/>
+          <w:numId w:val="24"/>
+        </w:numPr>
+      </w:pPr>
+      <w:r>
+        <w:t xml:space="preserve">Generally you can ignore </w:t>
+      </w:r>
+      <w:r>
+        <w:t>the “Some projects cannot be imported because they already exist in the workspace” for Eclipse generated project i.e. ‘Servers’</w:t>
+      </w:r>
+    </w:p>
+    <w:p>
+      <w:r>
+        <w:t>Done!</w:t>
+      </w:r>
+      <w:r>
+        <w:br/>
+      </w:r>
+      <w:bookmarkStart w:id="0" w:name="_GoBack"/>
+      <w:bookmarkEnd w:id="0"/>
+    </w:p>
+    <w:p>
+      <w:r>
+        <w:br w:type="page"/>
+      </w:r>
+    </w:p>
+    <w:p/>
     <w:p/>
     <w:p>
       <w:pPr>
@@ -1878,7 +2177,6 @@
           <w:b/>
           <w:sz w:val="24"/>
         </w:rPr>
-        <w:lastRenderedPageBreak/>
         <w:t xml:space="preserve">01/11/2014 </w:t>
       </w:r>
     </w:p>
@@ -2195,7 +2493,6 @@
           <w:b/>
           <w:sz w:val="24"/>
         </w:rPr>
-        <w:lastRenderedPageBreak/>
         <w:t>06/11/2014</w:t>
       </w:r>
     </w:p>
@@ -2537,6 +2834,7 @@
         </w:numPr>
       </w:pPr>
       <w:r>
+        <w:lastRenderedPageBreak/>
         <w:t>Copy &amp; paste steps to run Java project and git commands summary from the library repository (OwnNotes.docx)</w:t>
       </w:r>
     </w:p>
@@ -2552,7 +2850,6 @@
           <w:b/>
           <w:sz w:val="24"/>
         </w:rPr>
-        <w:lastRenderedPageBreak/>
         <w:t>14</w:t>
       </w:r>
       <w:r>
@@ -2745,36 +3042,18 @@
       <w:r>
         <w:t xml:space="preserve"> using </w:t>
       </w:r>
-      <w:bookmarkStart w:id="0" w:name="_GoBack"/>
-      <w:r>
-        <w:fldChar w:fldCharType="begin"/>
-      </w:r>
-      <w:r>
-        <w:instrText xml:space="preserve"> HYPERLINK "http://www.oracle.com/technetwork/java/javase/downloads/jdk8-downloads-2133151.html" </w:instrText>
-      </w:r>
-      <w:r>
-        <w:fldChar w:fldCharType="separate"/>
-      </w:r>
-      <w:r>
-        <w:rPr>
-          <w:rStyle w:val="Hyperlink"/>
-        </w:rPr>
-        <w:t>http://www.oracle.com/technetwork/java/javase/downloads/jdk8-downloads-2133151.html</w:t>
-      </w:r>
-      <w:r>
-        <w:rPr>
-          <w:rStyle w:val="Hyperlink"/>
-        </w:rPr>
-        <w:fldChar w:fldCharType="end"/>
-      </w:r>
-      <w:r>
-        <w:t xml:space="preserve"> </w:t>
-      </w:r>
-      <w:bookmarkEnd w:id="0"/>
-      <w:r>
-        <w:t>(</w:t>
-      </w:r>
       <w:hyperlink r:id="rId25" w:history="1">
+        <w:r>
+          <w:rPr>
+            <w:rStyle w:val="Hyperlink"/>
+          </w:rPr>
+          <w:t>http://www.oracle.com/technetwork/java/javase/downloads/jdk8-downloads-2133151.html</w:t>
+        </w:r>
+      </w:hyperlink>
+      <w:r>
+        <w:t xml:space="preserve"> (</w:t>
+      </w:r>
+      <w:hyperlink r:id="rId26" w:history="1">
         <w:r>
           <w:rPr>
             <w:rStyle w:val="Hyperlink"/>
@@ -2868,7 +3147,7 @@
       <w:r>
         <w:t xml:space="preserve">ollowed the steps described at </w:t>
       </w:r>
-      <w:hyperlink r:id="rId26" w:anchor="Windows" w:history="1">
+      <w:hyperlink r:id="rId27" w:anchor="Windows" w:history="1">
         <w:r>
           <w:rPr>
             <w:rStyle w:val="Hyperlink"/>
@@ -2934,6 +3213,7 @@
         </w:numPr>
       </w:pPr>
       <w:r>
+        <w:lastRenderedPageBreak/>
         <w:t xml:space="preserve">Cleaned up Path environment variables: had empty entries, duplicates, folders that no longer existed and finally need to delete some java*.exe in %SYSTEMROOT%\System32 which </w:t>
       </w:r>
       <w:proofErr w:type="gramStart"/>
@@ -2955,7 +3235,6 @@
         <w:rPr>
           <w:b/>
         </w:rPr>
-        <w:lastRenderedPageBreak/>
         <w:t>08/01/2015</w:t>
       </w:r>
     </w:p>
@@ -3019,7 +3298,7 @@
       <w:r>
         <w:t xml:space="preserve"> (did not appear to have a 64 bit version).  Installs just as a service don’t see a front end maybe a web interface.  More info here: </w:t>
       </w:r>
-      <w:hyperlink r:id="rId27" w:history="1">
+      <w:hyperlink r:id="rId28" w:history="1">
         <w:r>
           <w:rPr>
             <w:rStyle w:val="Hyperlink"/>
@@ -3059,7 +3338,7 @@
           <w:numId w:val="11"/>
         </w:numPr>
       </w:pPr>
-      <w:hyperlink r:id="rId28" w:history="1">
+      <w:hyperlink r:id="rId29" w:history="1">
         <w:r>
           <w:rPr>
             <w:rStyle w:val="Hyperlink"/>
@@ -3076,7 +3355,7 @@
           <w:numId w:val="11"/>
         </w:numPr>
       </w:pPr>
-      <w:hyperlink r:id="rId29" w:anchor="readme" w:history="1">
+      <w:hyperlink r:id="rId30" w:anchor="readme" w:history="1">
         <w:r>
           <w:rPr>
             <w:rStyle w:val="Hyperlink"/>
@@ -3223,7 +3502,7 @@
       <w:r>
         <w:t xml:space="preserve">Got a clean Maven build and run at </w:t>
       </w:r>
-      <w:hyperlink r:id="rId30" w:history="1">
+      <w:hyperlink r:id="rId31" w:history="1">
         <w:r>
           <w:rPr>
             <w:rStyle w:val="Hyperlink"/>
@@ -3332,7 +3611,7 @@
       <w:r>
         <w:t xml:space="preserve">Installed the H2 database, from </w:t>
       </w:r>
-      <w:hyperlink r:id="rId31" w:history="1">
+      <w:hyperlink r:id="rId32" w:history="1">
         <w:r>
           <w:rPr>
             <w:rStyle w:val="Hyperlink"/>
@@ -3433,7 +3712,7 @@
       <w:r>
         <w:br/>
       </w:r>
-      <w:hyperlink r:id="rId32" w:history="1">
+      <w:hyperlink r:id="rId33" w:history="1">
         <w:r>
           <w:rPr>
             <w:rStyle w:val="Hyperlink"/>
@@ -4092,7 +4371,7 @@
       <w:r>
         <w:t>Trying out Live graph (</w:t>
       </w:r>
-      <w:hyperlink r:id="rId33" w:history="1">
+      <w:hyperlink r:id="rId34" w:history="1">
         <w:r>
           <w:rPr>
             <w:rStyle w:val="Hyperlink"/>
@@ -4111,7 +4390,7 @@
       <w:r>
         <w:t xml:space="preserve"> (</w:t>
       </w:r>
-      <w:hyperlink r:id="rId34" w:history="1">
+      <w:hyperlink r:id="rId35" w:history="1">
         <w:r>
           <w:rPr>
             <w:rStyle w:val="Hyperlink"/>
@@ -4137,7 +4416,7 @@
       <w:r>
         <w:br/>
       </w:r>
-      <w:hyperlink r:id="rId35" w:history="1">
+      <w:hyperlink r:id="rId36" w:history="1">
         <w:r>
           <w:rPr>
             <w:rStyle w:val="Hyperlink"/>
@@ -4191,7 +4470,7 @@
       <w:r>
         <w:br/>
       </w:r>
-      <w:hyperlink r:id="rId36" w:history="1">
+      <w:hyperlink r:id="rId37" w:history="1">
         <w:r>
           <w:rPr>
             <w:rStyle w:val="Hyperlink"/>
@@ -4220,7 +4499,7 @@
       <w:r>
         <w:br/>
       </w:r>
-      <w:hyperlink r:id="rId37" w:history="1">
+      <w:hyperlink r:id="rId38" w:history="1">
         <w:r>
           <w:rPr>
             <w:rStyle w:val="Hyperlink"/>
@@ -4722,7 +5001,7 @@
       <w:r>
         <w:t xml:space="preserve">From: </w:t>
       </w:r>
-      <w:hyperlink r:id="rId38" w:anchor="answer-12584644" w:history="1">
+      <w:hyperlink r:id="rId39" w:anchor="answer-12584644" w:history="1">
         <w:r>
           <w:rPr>
             <w:rStyle w:val="Hyperlink"/>
@@ -5156,7 +5435,7 @@
           <w:numId w:val="18"/>
         </w:numPr>
       </w:pPr>
-      <w:hyperlink r:id="rId39" w:history="1">
+      <w:hyperlink r:id="rId40" w:history="1">
         <w:r>
           <w:rPr>
             <w:rStyle w:val="Hyperlink"/>
@@ -5187,7 +5466,7 @@
       <w:r>
         <w:br/>
       </w:r>
-      <w:hyperlink r:id="rId40" w:history="1">
+      <w:hyperlink r:id="rId41" w:history="1">
         <w:r>
           <w:rPr>
             <w:rStyle w:val="Hyperlink"/>
@@ -5210,7 +5489,7 @@
       <w:r>
         <w:br/>
       </w:r>
-      <w:hyperlink r:id="rId41" w:history="1">
+      <w:hyperlink r:id="rId42" w:history="1">
         <w:r>
           <w:rPr>
             <w:rStyle w:val="Hyperlink"/>
@@ -5425,7 +5704,7 @@
       <w:r>
         <w:br/>
       </w:r>
-      <w:hyperlink r:id="rId42" w:history="1">
+      <w:hyperlink r:id="rId43" w:history="1">
         <w:r>
           <w:rPr>
             <w:rStyle w:val="Hyperlink"/>
@@ -5514,7 +5793,7 @@
       <w:r>
         <w:br/>
       </w:r>
-      <w:hyperlink r:id="rId43" w:history="1">
+      <w:hyperlink r:id="rId44" w:history="1">
         <w:r>
           <w:rPr>
             <w:rStyle w:val="Hyperlink"/>
@@ -5600,7 +5879,7 @@
           <w:numId w:val="21"/>
         </w:numPr>
       </w:pPr>
-      <w:hyperlink r:id="rId44" w:history="1">
+      <w:hyperlink r:id="rId45" w:history="1">
         <w:r>
           <w:rPr>
             <w:rStyle w:val="Hyperlink"/>
@@ -5617,7 +5896,7 @@
           <w:numId w:val="21"/>
         </w:numPr>
       </w:pPr>
-      <w:hyperlink r:id="rId45" w:history="1">
+      <w:hyperlink r:id="rId46" w:history="1">
         <w:r>
           <w:rPr>
             <w:rStyle w:val="Hyperlink"/>
@@ -5660,7 +5939,7 @@
       <w:r>
         <w:br/>
       </w:r>
-      <w:hyperlink r:id="rId46" w:history="1">
+      <w:hyperlink r:id="rId47" w:history="1">
         <w:r>
           <w:rPr>
             <w:rStyle w:val="Hyperlink"/>
@@ -5692,7 +5971,7 @@
       <w:r>
         <w:br/>
       </w:r>
-      <w:hyperlink r:id="rId47" w:history="1">
+      <w:hyperlink r:id="rId48" w:history="1">
         <w:r>
           <w:rPr>
             <w:rStyle w:val="Hyperlink"/>
@@ -5718,7 +5997,7 @@
       <w:r>
         <w:br/>
       </w:r>
-      <w:hyperlink r:id="rId48" w:history="1">
+      <w:hyperlink r:id="rId49" w:history="1">
         <w:r>
           <w:rPr>
             <w:rStyle w:val="Hyperlink"/>
@@ -8898,6 +9177,119 @@
     </w:lvl>
   </w:abstractNum>
   <w:abstractNum w:abstractNumId="22">
+    <w:nsid w:val="7F287ADF"/>
+    <w:multiLevelType w:val="hybridMultilevel"/>
+    <w:tmpl w:val="FDE4DB1A"/>
+    <w:lvl w:ilvl="0" w:tplc="18090001">
+      <w:start w:val="1"/>
+      <w:numFmt w:val="bullet"/>
+      <w:lvlText w:val=""/>
+      <w:lvlJc w:val="left"/>
+      <w:pPr>
+        <w:ind w:left="720" w:hanging="360"/>
+      </w:pPr>
+      <w:rPr>
+        <w:rFonts w:ascii="Symbol" w:hAnsi="Symbol" w:hint="default"/>
+      </w:rPr>
+    </w:lvl>
+    <w:lvl w:ilvl="1" w:tplc="18090003">
+      <w:start w:val="1"/>
+      <w:numFmt w:val="bullet"/>
+      <w:lvlText w:val="o"/>
+      <w:lvlJc w:val="left"/>
+      <w:pPr>
+        <w:ind w:left="1440" w:hanging="360"/>
+      </w:pPr>
+      <w:rPr>
+        <w:rFonts w:ascii="Courier New" w:hAnsi="Courier New" w:cs="Courier New" w:hint="default"/>
+      </w:rPr>
+    </w:lvl>
+    <w:lvl w:ilvl="2" w:tplc="18090005" w:tentative="1">
+      <w:start w:val="1"/>
+      <w:numFmt w:val="bullet"/>
+      <w:lvlText w:val=""/>
+      <w:lvlJc w:val="left"/>
+      <w:pPr>
+        <w:ind w:left="2160" w:hanging="360"/>
+      </w:pPr>
+      <w:rPr>
+        <w:rFonts w:ascii="Wingdings" w:hAnsi="Wingdings" w:hint="default"/>
+      </w:rPr>
+    </w:lvl>
+    <w:lvl w:ilvl="3" w:tplc="18090001" w:tentative="1">
+      <w:start w:val="1"/>
+      <w:numFmt w:val="bullet"/>
+      <w:lvlText w:val=""/>
+      <w:lvlJc w:val="left"/>
+      <w:pPr>
+        <w:ind w:left="2880" w:hanging="360"/>
+      </w:pPr>
+      <w:rPr>
+        <w:rFonts w:ascii="Symbol" w:hAnsi="Symbol" w:hint="default"/>
+      </w:rPr>
+    </w:lvl>
+    <w:lvl w:ilvl="4" w:tplc="18090003" w:tentative="1">
+      <w:start w:val="1"/>
+      <w:numFmt w:val="bullet"/>
+      <w:lvlText w:val="o"/>
+      <w:lvlJc w:val="left"/>
+      <w:pPr>
+        <w:ind w:left="3600" w:hanging="360"/>
+      </w:pPr>
+      <w:rPr>
+        <w:rFonts w:ascii="Courier New" w:hAnsi="Courier New" w:cs="Courier New" w:hint="default"/>
+      </w:rPr>
+    </w:lvl>
+    <w:lvl w:ilvl="5" w:tplc="18090005" w:tentative="1">
+      <w:start w:val="1"/>
+      <w:numFmt w:val="bullet"/>
+      <w:lvlText w:val=""/>
+      <w:lvlJc w:val="left"/>
+      <w:pPr>
+        <w:ind w:left="4320" w:hanging="360"/>
+      </w:pPr>
+      <w:rPr>
+        <w:rFonts w:ascii="Wingdings" w:hAnsi="Wingdings" w:hint="default"/>
+      </w:rPr>
+    </w:lvl>
+    <w:lvl w:ilvl="6" w:tplc="18090001" w:tentative="1">
+      <w:start w:val="1"/>
+      <w:numFmt w:val="bullet"/>
+      <w:lvlText w:val=""/>
+      <w:lvlJc w:val="left"/>
+      <w:pPr>
+        <w:ind w:left="5040" w:hanging="360"/>
+      </w:pPr>
+      <w:rPr>
+        <w:rFonts w:ascii="Symbol" w:hAnsi="Symbol" w:hint="default"/>
+      </w:rPr>
+    </w:lvl>
+    <w:lvl w:ilvl="7" w:tplc="18090003" w:tentative="1">
+      <w:start w:val="1"/>
+      <w:numFmt w:val="bullet"/>
+      <w:lvlText w:val="o"/>
+      <w:lvlJc w:val="left"/>
+      <w:pPr>
+        <w:ind w:left="5760" w:hanging="360"/>
+      </w:pPr>
+      <w:rPr>
+        <w:rFonts w:ascii="Courier New" w:hAnsi="Courier New" w:cs="Courier New" w:hint="default"/>
+      </w:rPr>
+    </w:lvl>
+    <w:lvl w:ilvl="8" w:tplc="18090005" w:tentative="1">
+      <w:start w:val="1"/>
+      <w:numFmt w:val="bullet"/>
+      <w:lvlText w:val=""/>
+      <w:lvlJc w:val="left"/>
+      <w:pPr>
+        <w:ind w:left="6480" w:hanging="360"/>
+      </w:pPr>
+      <w:rPr>
+        <w:rFonts w:ascii="Wingdings" w:hAnsi="Wingdings" w:hint="default"/>
+      </w:rPr>
+    </w:lvl>
+  </w:abstractNum>
+  <w:abstractNum w:abstractNumId="23">
     <w:nsid w:val="7FA9577C"/>
     <w:multiLevelType w:val="hybridMultilevel"/>
     <w:tmpl w:val="D86C35C2"/>
@@ -9020,7 +9412,7 @@
     <w:abstractNumId w:val="21"/>
   </w:num>
   <w:num w:numId="4">
-    <w:abstractNumId w:val="22"/>
+    <w:abstractNumId w:val="23"/>
   </w:num>
   <w:num w:numId="5">
     <w:abstractNumId w:val="7"/>
@@ -9078,6 +9470,9 @@
   </w:num>
   <w:num w:numId="23">
     <w:abstractNumId w:val="20"/>
+  </w:num>
+  <w:num w:numId="24">
+    <w:abstractNumId w:val="22"/>
   </w:num>
 </w:numbering>
 </file>

</xml_diff>

<commit_message>
Major updates to Chapter 6
</commit_message>
<xml_diff>
--- a/research/Infrastructure Notes.docx
+++ b/research/Infrastructure Notes.docx
@@ -328,6 +328,25 @@
           <w:numId w:val="8"/>
         </w:numPr>
       </w:pPr>
+      <w:bookmarkStart w:id="0" w:name="_GoBack"/>
+      <w:proofErr w:type="spellStart"/>
+      <w:r>
+        <w:t>VirtualBox</w:t>
+      </w:r>
+      <w:proofErr w:type="spellEnd"/>
+      <w:r>
+        <w:t xml:space="preserve"> “the instruction at 0x800585e4 referenced memory at 0x00000028 the memory could not be read”</w:t>
+      </w:r>
+    </w:p>
+    <w:bookmarkEnd w:id="0"/>
+    <w:p>
+      <w:pPr>
+        <w:pStyle w:val="ListParagraph"/>
+        <w:numPr>
+          <w:ilvl w:val="1"/>
+          <w:numId w:val="8"/>
+        </w:numPr>
+      </w:pPr>
       <w:r>
         <w:t>Go into the Settings of the VM and then go to storage</w:t>
       </w:r>
@@ -509,6 +528,7 @@
       </w:pPr>
       <w:proofErr w:type="spellStart"/>
       <w:r>
+        <w:lastRenderedPageBreak/>
         <w:t>sudo</w:t>
       </w:r>
       <w:proofErr w:type="spellEnd"/>
@@ -556,7 +576,6 @@
         </w:numPr>
       </w:pPr>
       <w:r>
-        <w:lastRenderedPageBreak/>
         <w:t>Use the following to locate package names for using with Chef</w:t>
       </w:r>
       <w:r>
@@ -1110,123 +1129,117 @@
       </w:r>
     </w:p>
     <w:p/>
+    <w:p>
+      <w:pPr>
+        <w:pStyle w:val="Heading3"/>
+      </w:pPr>
+      <w:r>
+        <w:t>GIT – initialize new repository</w:t>
+      </w:r>
+    </w:p>
+    <w:p>
+      <w:r>
+        <w:t>(</w:t>
+      </w:r>
+      <w:proofErr w:type="gramStart"/>
+      <w:r>
+        <w:t>can</w:t>
+      </w:r>
+      <w:proofErr w:type="gramEnd"/>
+      <w:r>
+        <w:t xml:space="preserve"> always </w:t>
+      </w:r>
+      <w:proofErr w:type="spellStart"/>
+      <w:r>
+        <w:t>init</w:t>
+      </w:r>
+      <w:proofErr w:type="spellEnd"/>
+      <w:r>
+        <w:t xml:space="preserve"> a repository on </w:t>
+      </w:r>
+      <w:proofErr w:type="spellStart"/>
+      <w:r>
+        <w:t>github</w:t>
+      </w:r>
+      <w:proofErr w:type="spellEnd"/>
+      <w:r>
+        <w:t xml:space="preserve"> and clone down)</w:t>
+      </w:r>
+    </w:p>
+    <w:p>
+      <w:proofErr w:type="gramStart"/>
+      <w:r>
+        <w:t>cd</w:t>
+      </w:r>
+      <w:proofErr w:type="gramEnd"/>
+      <w:r>
+        <w:t xml:space="preserve"> C:/Users/johnwarde/Downloads/johnwarde/library</w:t>
+      </w:r>
+      <w:r>
+        <w:br/>
+        <w:t xml:space="preserve">git </w:t>
+      </w:r>
+      <w:proofErr w:type="spellStart"/>
+      <w:r>
+        <w:t>init</w:t>
+      </w:r>
+      <w:proofErr w:type="spellEnd"/>
+      <w:r>
+        <w:br/>
+        <w:t>git status</w:t>
+      </w:r>
+      <w:r>
+        <w:br/>
+        <w:t>git status –s</w:t>
+      </w:r>
+      <w:r>
+        <w:br/>
+        <w:t>git add .   (</w:t>
+      </w:r>
+      <w:proofErr w:type="gramStart"/>
+      <w:r>
+        <w:t>add</w:t>
+      </w:r>
+      <w:proofErr w:type="gramEnd"/>
+      <w:r>
+        <w:t xml:space="preserve"> everything in current directory)</w:t>
+      </w:r>
+      <w:r>
+        <w:br/>
+        <w:t>git commit -m 'First commit of project'</w:t>
+      </w:r>
+      <w:r>
+        <w:br/>
+        <w:t xml:space="preserve">git remote add origin </w:t>
+      </w:r>
+      <w:proofErr w:type="spellStart"/>
+      <w:r>
+        <w:t>git@github.com:johnwarde</w:t>
+      </w:r>
+      <w:proofErr w:type="spellEnd"/>
+      <w:r>
+        <w:t>/</w:t>
+      </w:r>
+      <w:proofErr w:type="spellStart"/>
+      <w:r>
+        <w:t>library.git</w:t>
+      </w:r>
+      <w:proofErr w:type="spellEnd"/>
+      <w:r>
+        <w:t xml:space="preserve">   (links to repository at github.com)</w:t>
+      </w:r>
+      <w:r>
+        <w:br/>
+        <w:t>git push -u origin master</w:t>
+      </w:r>
+    </w:p>
     <w:p/>
     <w:p>
       <w:pPr>
         <w:pStyle w:val="Heading3"/>
       </w:pPr>
       <w:r>
-        <w:t>GIT – initialize new repository</w:t>
-      </w:r>
-    </w:p>
-    <w:p>
-      <w:r>
-        <w:t>(</w:t>
-      </w:r>
-      <w:proofErr w:type="gramStart"/>
-      <w:r>
-        <w:t>can</w:t>
-      </w:r>
-      <w:proofErr w:type="gramEnd"/>
-      <w:r>
-        <w:t xml:space="preserve"> always </w:t>
-      </w:r>
-      <w:proofErr w:type="spellStart"/>
-      <w:r>
-        <w:t>init</w:t>
-      </w:r>
-      <w:proofErr w:type="spellEnd"/>
-      <w:r>
-        <w:t xml:space="preserve"> a repository on </w:t>
-      </w:r>
-      <w:proofErr w:type="spellStart"/>
-      <w:r>
-        <w:t>github</w:t>
-      </w:r>
-      <w:proofErr w:type="spellEnd"/>
-      <w:r>
-        <w:t xml:space="preserve"> and clone down)</w:t>
-      </w:r>
-    </w:p>
-    <w:p>
-      <w:proofErr w:type="gramStart"/>
-      <w:r>
-        <w:t>cd</w:t>
-      </w:r>
-      <w:proofErr w:type="gramEnd"/>
-      <w:r>
-        <w:t xml:space="preserve"> C:/Users/johnwarde/Downloads/johnwarde/library</w:t>
-      </w:r>
-      <w:r>
-        <w:br/>
-        <w:t xml:space="preserve">git </w:t>
-      </w:r>
-      <w:proofErr w:type="spellStart"/>
-      <w:r>
-        <w:t>init</w:t>
-      </w:r>
-      <w:proofErr w:type="spellEnd"/>
-      <w:r>
-        <w:br/>
-        <w:t>git status</w:t>
-      </w:r>
-      <w:r>
-        <w:br/>
-        <w:t>git status –s</w:t>
-      </w:r>
-      <w:r>
-        <w:br/>
-        <w:t>git add .   (</w:t>
-      </w:r>
-      <w:proofErr w:type="gramStart"/>
-      <w:r>
-        <w:t>add</w:t>
-      </w:r>
-      <w:proofErr w:type="gramEnd"/>
-      <w:r>
-        <w:t xml:space="preserve"> everything in current directory)</w:t>
-      </w:r>
-      <w:r>
-        <w:br/>
-        <w:t>git commit -m 'First commit of project'</w:t>
-      </w:r>
-      <w:r>
-        <w:br/>
-        <w:t xml:space="preserve">git remote add origin </w:t>
-      </w:r>
-      <w:proofErr w:type="spellStart"/>
-      <w:r>
-        <w:t>git@github.com:johnwarde</w:t>
-      </w:r>
-      <w:proofErr w:type="spellEnd"/>
-      <w:r>
-        <w:t>/</w:t>
-      </w:r>
-      <w:proofErr w:type="spellStart"/>
-      <w:r>
-        <w:t>library.git</w:t>
-      </w:r>
-      <w:proofErr w:type="spellEnd"/>
-      <w:r>
-        <w:t xml:space="preserve">   (links to repository at github.com)</w:t>
-      </w:r>
-      <w:r>
-        <w:br/>
-        <w:t>git push -u origin master</w:t>
-      </w:r>
-    </w:p>
-    <w:p>
-      <w:r>
         <w:lastRenderedPageBreak/>
-        <w:br w:type="page"/>
-      </w:r>
-    </w:p>
-    <w:p/>
-    <w:p>
-      <w:pPr>
-        <w:pStyle w:val="Heading3"/>
-      </w:pPr>
-      <w:r>
         <w:t>GIT – normal workflow</w:t>
       </w:r>
     </w:p>
@@ -1543,10 +1556,7 @@
       </w:pPr>
       <w:r>
         <w:lastRenderedPageBreak/>
-        <w:t>GIT -</w:t>
-      </w:r>
-      <w:r>
-        <w:t xml:space="preserve"> Create a new branch</w:t>
+        <w:t>GIT - Create a new branch</w:t>
       </w:r>
     </w:p>
     <w:p>
@@ -1558,10 +1568,7 @@
         </w:numPr>
       </w:pPr>
       <w:r>
-        <w:t>NOTE: if you are</w:t>
-      </w:r>
-      <w:r>
-        <w:t xml:space="preserve"> </w:t>
+        <w:t xml:space="preserve">NOTE: if you are </w:t>
       </w:r>
       <w:proofErr w:type="gramStart"/>
       <w:r>
@@ -1827,9 +1834,98 @@
       <w:r>
         <w:br/>
       </w:r>
-      <w:bookmarkStart w:id="0" w:name="_GoBack"/>
-      <w:bookmarkEnd w:id="0"/>
-    </w:p>
+    </w:p>
+    <w:p>
+      <w:pPr>
+        <w:pStyle w:val="Heading3"/>
+      </w:pPr>
+      <w:r>
+        <w:t>GIT – Removing unwanted files</w:t>
+      </w:r>
+    </w:p>
+    <w:p>
+      <w:pPr>
+        <w:pStyle w:val="ListParagraph"/>
+        <w:numPr>
+          <w:ilvl w:val="0"/>
+          <w:numId w:val="26"/>
+        </w:numPr>
+      </w:pPr>
+      <w:r>
+        <w:t>Use this scenario when you want to remove un-needed project folders generated by IDEs</w:t>
+      </w:r>
+    </w:p>
+    <w:p>
+      <w:pPr>
+        <w:pStyle w:val="ListParagraph"/>
+        <w:numPr>
+          <w:ilvl w:val="0"/>
+          <w:numId w:val="26"/>
+        </w:numPr>
+      </w:pPr>
+      <w:r>
+        <w:t xml:space="preserve">git </w:t>
+      </w:r>
+      <w:proofErr w:type="spellStart"/>
+      <w:r>
+        <w:t>rm</w:t>
+      </w:r>
+      <w:proofErr w:type="spellEnd"/>
+      <w:r>
+        <w:t xml:space="preserve"> --cached -r Servers</w:t>
+      </w:r>
+      <w:r>
+        <w:br/>
+        <w:t>(stages a remove of the ‘Servers’ folder without deleting it from local disk)</w:t>
+      </w:r>
+    </w:p>
+    <w:p>
+      <w:pPr>
+        <w:pStyle w:val="ListParagraph"/>
+        <w:numPr>
+          <w:ilvl w:val="0"/>
+          <w:numId w:val="26"/>
+        </w:numPr>
+      </w:pPr>
+      <w:r>
+        <w:t>Edit .</w:t>
+      </w:r>
+      <w:proofErr w:type="spellStart"/>
+      <w:r>
+        <w:t>gitignore</w:t>
+      </w:r>
+      <w:proofErr w:type="spellEnd"/>
+      <w:r>
+        <w:t xml:space="preserve"> to ignore the IDE generated folder from now on.  For above add</w:t>
+      </w:r>
+      <w:r>
+        <w:br/>
+        <w:t>workspace\Servers</w:t>
+      </w:r>
+    </w:p>
+    <w:p>
+      <w:pPr>
+        <w:pStyle w:val="ListParagraph"/>
+        <w:numPr>
+          <w:ilvl w:val="0"/>
+          <w:numId w:val="26"/>
+        </w:numPr>
+      </w:pPr>
+      <w:r>
+        <w:t>Commit changes as normal with git commit –m ‘message’</w:t>
+      </w:r>
+    </w:p>
+    <w:p>
+      <w:pPr>
+        <w:pStyle w:val="ListParagraph"/>
+        <w:numPr>
+          <w:ilvl w:val="0"/>
+          <w:numId w:val="26"/>
+        </w:numPr>
+      </w:pPr>
+    </w:p>
+    <w:p/>
+    <w:p/>
     <w:p>
       <w:r>
         <w:br w:type="page"/>
@@ -8386,6 +8482,119 @@
     </w:lvl>
   </w:abstractNum>
   <w:abstractNum w:abstractNumId="15">
+    <w:nsid w:val="5B494518"/>
+    <w:multiLevelType w:val="hybridMultilevel"/>
+    <w:tmpl w:val="B3EA98DE"/>
+    <w:lvl w:ilvl="0" w:tplc="18090001">
+      <w:start w:val="1"/>
+      <w:numFmt w:val="bullet"/>
+      <w:lvlText w:val=""/>
+      <w:lvlJc w:val="left"/>
+      <w:pPr>
+        <w:ind w:left="720" w:hanging="360"/>
+      </w:pPr>
+      <w:rPr>
+        <w:rFonts w:ascii="Symbol" w:hAnsi="Symbol" w:hint="default"/>
+      </w:rPr>
+    </w:lvl>
+    <w:lvl w:ilvl="1" w:tplc="18090003" w:tentative="1">
+      <w:start w:val="1"/>
+      <w:numFmt w:val="bullet"/>
+      <w:lvlText w:val="o"/>
+      <w:lvlJc w:val="left"/>
+      <w:pPr>
+        <w:ind w:left="1440" w:hanging="360"/>
+      </w:pPr>
+      <w:rPr>
+        <w:rFonts w:ascii="Courier New" w:hAnsi="Courier New" w:cs="Courier New" w:hint="default"/>
+      </w:rPr>
+    </w:lvl>
+    <w:lvl w:ilvl="2" w:tplc="18090005" w:tentative="1">
+      <w:start w:val="1"/>
+      <w:numFmt w:val="bullet"/>
+      <w:lvlText w:val=""/>
+      <w:lvlJc w:val="left"/>
+      <w:pPr>
+        <w:ind w:left="2160" w:hanging="360"/>
+      </w:pPr>
+      <w:rPr>
+        <w:rFonts w:ascii="Wingdings" w:hAnsi="Wingdings" w:hint="default"/>
+      </w:rPr>
+    </w:lvl>
+    <w:lvl w:ilvl="3" w:tplc="18090001" w:tentative="1">
+      <w:start w:val="1"/>
+      <w:numFmt w:val="bullet"/>
+      <w:lvlText w:val=""/>
+      <w:lvlJc w:val="left"/>
+      <w:pPr>
+        <w:ind w:left="2880" w:hanging="360"/>
+      </w:pPr>
+      <w:rPr>
+        <w:rFonts w:ascii="Symbol" w:hAnsi="Symbol" w:hint="default"/>
+      </w:rPr>
+    </w:lvl>
+    <w:lvl w:ilvl="4" w:tplc="18090003" w:tentative="1">
+      <w:start w:val="1"/>
+      <w:numFmt w:val="bullet"/>
+      <w:lvlText w:val="o"/>
+      <w:lvlJc w:val="left"/>
+      <w:pPr>
+        <w:ind w:left="3600" w:hanging="360"/>
+      </w:pPr>
+      <w:rPr>
+        <w:rFonts w:ascii="Courier New" w:hAnsi="Courier New" w:cs="Courier New" w:hint="default"/>
+      </w:rPr>
+    </w:lvl>
+    <w:lvl w:ilvl="5" w:tplc="18090005" w:tentative="1">
+      <w:start w:val="1"/>
+      <w:numFmt w:val="bullet"/>
+      <w:lvlText w:val=""/>
+      <w:lvlJc w:val="left"/>
+      <w:pPr>
+        <w:ind w:left="4320" w:hanging="360"/>
+      </w:pPr>
+      <w:rPr>
+        <w:rFonts w:ascii="Wingdings" w:hAnsi="Wingdings" w:hint="default"/>
+      </w:rPr>
+    </w:lvl>
+    <w:lvl w:ilvl="6" w:tplc="18090001" w:tentative="1">
+      <w:start w:val="1"/>
+      <w:numFmt w:val="bullet"/>
+      <w:lvlText w:val=""/>
+      <w:lvlJc w:val="left"/>
+      <w:pPr>
+        <w:ind w:left="5040" w:hanging="360"/>
+      </w:pPr>
+      <w:rPr>
+        <w:rFonts w:ascii="Symbol" w:hAnsi="Symbol" w:hint="default"/>
+      </w:rPr>
+    </w:lvl>
+    <w:lvl w:ilvl="7" w:tplc="18090003" w:tentative="1">
+      <w:start w:val="1"/>
+      <w:numFmt w:val="bullet"/>
+      <w:lvlText w:val="o"/>
+      <w:lvlJc w:val="left"/>
+      <w:pPr>
+        <w:ind w:left="5760" w:hanging="360"/>
+      </w:pPr>
+      <w:rPr>
+        <w:rFonts w:ascii="Courier New" w:hAnsi="Courier New" w:cs="Courier New" w:hint="default"/>
+      </w:rPr>
+    </w:lvl>
+    <w:lvl w:ilvl="8" w:tplc="18090005" w:tentative="1">
+      <w:start w:val="1"/>
+      <w:numFmt w:val="bullet"/>
+      <w:lvlText w:val=""/>
+      <w:lvlJc w:val="left"/>
+      <w:pPr>
+        <w:ind w:left="6480" w:hanging="360"/>
+      </w:pPr>
+      <w:rPr>
+        <w:rFonts w:ascii="Wingdings" w:hAnsi="Wingdings" w:hint="default"/>
+      </w:rPr>
+    </w:lvl>
+  </w:abstractNum>
+  <w:abstractNum w:abstractNumId="16">
     <w:nsid w:val="5E326192"/>
     <w:multiLevelType w:val="hybridMultilevel"/>
     <w:tmpl w:val="E60AA3D4"/>
@@ -8498,7 +8707,7 @@
       </w:rPr>
     </w:lvl>
   </w:abstractNum>
-  <w:abstractNum w:abstractNumId="16">
+  <w:abstractNum w:abstractNumId="17">
     <w:nsid w:val="611E785F"/>
     <w:multiLevelType w:val="hybridMultilevel"/>
     <w:tmpl w:val="50985F5A"/>
@@ -8611,7 +8820,120 @@
       </w:rPr>
     </w:lvl>
   </w:abstractNum>
-  <w:abstractNum w:abstractNumId="17">
+  <w:abstractNum w:abstractNumId="18">
+    <w:nsid w:val="6AF933C2"/>
+    <w:multiLevelType w:val="hybridMultilevel"/>
+    <w:tmpl w:val="96023E5C"/>
+    <w:lvl w:ilvl="0" w:tplc="18090001">
+      <w:start w:val="1"/>
+      <w:numFmt w:val="bullet"/>
+      <w:lvlText w:val=""/>
+      <w:lvlJc w:val="left"/>
+      <w:pPr>
+        <w:ind w:left="3600" w:hanging="360"/>
+      </w:pPr>
+      <w:rPr>
+        <w:rFonts w:ascii="Symbol" w:hAnsi="Symbol" w:hint="default"/>
+      </w:rPr>
+    </w:lvl>
+    <w:lvl w:ilvl="1" w:tplc="18090003" w:tentative="1">
+      <w:start w:val="1"/>
+      <w:numFmt w:val="bullet"/>
+      <w:lvlText w:val="o"/>
+      <w:lvlJc w:val="left"/>
+      <w:pPr>
+        <w:ind w:left="4320" w:hanging="360"/>
+      </w:pPr>
+      <w:rPr>
+        <w:rFonts w:ascii="Courier New" w:hAnsi="Courier New" w:cs="Courier New" w:hint="default"/>
+      </w:rPr>
+    </w:lvl>
+    <w:lvl w:ilvl="2" w:tplc="18090005" w:tentative="1">
+      <w:start w:val="1"/>
+      <w:numFmt w:val="bullet"/>
+      <w:lvlText w:val=""/>
+      <w:lvlJc w:val="left"/>
+      <w:pPr>
+        <w:ind w:left="5040" w:hanging="360"/>
+      </w:pPr>
+      <w:rPr>
+        <w:rFonts w:ascii="Wingdings" w:hAnsi="Wingdings" w:hint="default"/>
+      </w:rPr>
+    </w:lvl>
+    <w:lvl w:ilvl="3" w:tplc="18090001" w:tentative="1">
+      <w:start w:val="1"/>
+      <w:numFmt w:val="bullet"/>
+      <w:lvlText w:val=""/>
+      <w:lvlJc w:val="left"/>
+      <w:pPr>
+        <w:ind w:left="5760" w:hanging="360"/>
+      </w:pPr>
+      <w:rPr>
+        <w:rFonts w:ascii="Symbol" w:hAnsi="Symbol" w:hint="default"/>
+      </w:rPr>
+    </w:lvl>
+    <w:lvl w:ilvl="4" w:tplc="18090003" w:tentative="1">
+      <w:start w:val="1"/>
+      <w:numFmt w:val="bullet"/>
+      <w:lvlText w:val="o"/>
+      <w:lvlJc w:val="left"/>
+      <w:pPr>
+        <w:ind w:left="6480" w:hanging="360"/>
+      </w:pPr>
+      <w:rPr>
+        <w:rFonts w:ascii="Courier New" w:hAnsi="Courier New" w:cs="Courier New" w:hint="default"/>
+      </w:rPr>
+    </w:lvl>
+    <w:lvl w:ilvl="5" w:tplc="18090005" w:tentative="1">
+      <w:start w:val="1"/>
+      <w:numFmt w:val="bullet"/>
+      <w:lvlText w:val=""/>
+      <w:lvlJc w:val="left"/>
+      <w:pPr>
+        <w:ind w:left="7200" w:hanging="360"/>
+      </w:pPr>
+      <w:rPr>
+        <w:rFonts w:ascii="Wingdings" w:hAnsi="Wingdings" w:hint="default"/>
+      </w:rPr>
+    </w:lvl>
+    <w:lvl w:ilvl="6" w:tplc="18090001" w:tentative="1">
+      <w:start w:val="1"/>
+      <w:numFmt w:val="bullet"/>
+      <w:lvlText w:val=""/>
+      <w:lvlJc w:val="left"/>
+      <w:pPr>
+        <w:ind w:left="7920" w:hanging="360"/>
+      </w:pPr>
+      <w:rPr>
+        <w:rFonts w:ascii="Symbol" w:hAnsi="Symbol" w:hint="default"/>
+      </w:rPr>
+    </w:lvl>
+    <w:lvl w:ilvl="7" w:tplc="18090003" w:tentative="1">
+      <w:start w:val="1"/>
+      <w:numFmt w:val="bullet"/>
+      <w:lvlText w:val="o"/>
+      <w:lvlJc w:val="left"/>
+      <w:pPr>
+        <w:ind w:left="8640" w:hanging="360"/>
+      </w:pPr>
+      <w:rPr>
+        <w:rFonts w:ascii="Courier New" w:hAnsi="Courier New" w:cs="Courier New" w:hint="default"/>
+      </w:rPr>
+    </w:lvl>
+    <w:lvl w:ilvl="8" w:tplc="18090005" w:tentative="1">
+      <w:start w:val="1"/>
+      <w:numFmt w:val="bullet"/>
+      <w:lvlText w:val=""/>
+      <w:lvlJc w:val="left"/>
+      <w:pPr>
+        <w:ind w:left="9360" w:hanging="360"/>
+      </w:pPr>
+      <w:rPr>
+        <w:rFonts w:ascii="Wingdings" w:hAnsi="Wingdings" w:hint="default"/>
+      </w:rPr>
+    </w:lvl>
+  </w:abstractNum>
+  <w:abstractNum w:abstractNumId="19">
     <w:nsid w:val="6B917A55"/>
     <w:multiLevelType w:val="hybridMultilevel"/>
     <w:tmpl w:val="D4E4B4AE"/>
@@ -8724,7 +9046,7 @@
       </w:rPr>
     </w:lvl>
   </w:abstractNum>
-  <w:abstractNum w:abstractNumId="18">
+  <w:abstractNum w:abstractNumId="20">
     <w:nsid w:val="6C967984"/>
     <w:multiLevelType w:val="hybridMultilevel"/>
     <w:tmpl w:val="3430A422"/>
@@ -8837,7 +9159,7 @@
       </w:rPr>
     </w:lvl>
   </w:abstractNum>
-  <w:abstractNum w:abstractNumId="19">
+  <w:abstractNum w:abstractNumId="21">
     <w:nsid w:val="761439EA"/>
     <w:multiLevelType w:val="hybridMultilevel"/>
     <w:tmpl w:val="52026FB2"/>
@@ -8950,7 +9272,7 @@
       </w:rPr>
     </w:lvl>
   </w:abstractNum>
-  <w:abstractNum w:abstractNumId="20">
+  <w:abstractNum w:abstractNumId="22">
     <w:nsid w:val="786E65B9"/>
     <w:multiLevelType w:val="hybridMultilevel"/>
     <w:tmpl w:val="4A728E1E"/>
@@ -9063,7 +9385,7 @@
       </w:rPr>
     </w:lvl>
   </w:abstractNum>
-  <w:abstractNum w:abstractNumId="21">
+  <w:abstractNum w:abstractNumId="23">
     <w:nsid w:val="7A0B5DE6"/>
     <w:multiLevelType w:val="hybridMultilevel"/>
     <w:tmpl w:val="F1A62BAC"/>
@@ -9176,7 +9498,7 @@
       </w:rPr>
     </w:lvl>
   </w:abstractNum>
-  <w:abstractNum w:abstractNumId="22">
+  <w:abstractNum w:abstractNumId="24">
     <w:nsid w:val="7F287ADF"/>
     <w:multiLevelType w:val="hybridMultilevel"/>
     <w:tmpl w:val="FDE4DB1A"/>
@@ -9289,7 +9611,7 @@
       </w:rPr>
     </w:lvl>
   </w:abstractNum>
-  <w:abstractNum w:abstractNumId="23">
+  <w:abstractNum w:abstractNumId="25">
     <w:nsid w:val="7FA9577C"/>
     <w:multiLevelType w:val="hybridMultilevel"/>
     <w:tmpl w:val="D86C35C2"/>
@@ -9409,10 +9731,10 @@
     <w:abstractNumId w:val="14"/>
   </w:num>
   <w:num w:numId="3">
-    <w:abstractNumId w:val="21"/>
+    <w:abstractNumId w:val="23"/>
   </w:num>
   <w:num w:numId="4">
-    <w:abstractNumId w:val="23"/>
+    <w:abstractNumId w:val="25"/>
   </w:num>
   <w:num w:numId="5">
     <w:abstractNumId w:val="7"/>
@@ -9421,7 +9743,7 @@
     <w:abstractNumId w:val="8"/>
   </w:num>
   <w:num w:numId="7">
-    <w:abstractNumId w:val="15"/>
+    <w:abstractNumId w:val="16"/>
   </w:num>
   <w:num w:numId="8">
     <w:abstractNumId w:val="0"/>
@@ -9436,13 +9758,13 @@
     <w:abstractNumId w:val="3"/>
   </w:num>
   <w:num w:numId="12">
-    <w:abstractNumId w:val="16"/>
+    <w:abstractNumId w:val="17"/>
   </w:num>
   <w:num w:numId="13">
     <w:abstractNumId w:val="6"/>
   </w:num>
   <w:num w:numId="14">
-    <w:abstractNumId w:val="18"/>
+    <w:abstractNumId w:val="20"/>
   </w:num>
   <w:num w:numId="15">
     <w:abstractNumId w:val="4"/>
@@ -9451,10 +9773,10 @@
     <w:abstractNumId w:val="10"/>
   </w:num>
   <w:num w:numId="17">
-    <w:abstractNumId w:val="19"/>
+    <w:abstractNumId w:val="21"/>
   </w:num>
   <w:num w:numId="18">
-    <w:abstractNumId w:val="17"/>
+    <w:abstractNumId w:val="19"/>
   </w:num>
   <w:num w:numId="19">
     <w:abstractNumId w:val="5"/>
@@ -9469,10 +9791,16 @@
     <w:abstractNumId w:val="9"/>
   </w:num>
   <w:num w:numId="23">
-    <w:abstractNumId w:val="20"/>
+    <w:abstractNumId w:val="22"/>
   </w:num>
   <w:num w:numId="24">
-    <w:abstractNumId w:val="22"/>
+    <w:abstractNumId w:val="24"/>
+  </w:num>
+  <w:num w:numId="25">
+    <w:abstractNumId w:val="18"/>
+  </w:num>
+  <w:num w:numId="26">
+    <w:abstractNumId w:val="15"/>
   </w:num>
 </w:numbering>
 </file>

</xml_diff>

<commit_message>
Final fix for publishing: chapters 4 & 5 done
</commit_message>
<xml_diff>
--- a/research/Infrastructure Notes.docx
+++ b/research/Infrastructure Notes.docx
@@ -1654,13 +1654,11 @@
       </w:r>
       <w:r>
         <w:br/>
-        <w:t xml:space="preserve">(This pushes the newly created repository to the remote origin, the only reason you would not do this is if you wanted this branch to only live in locally, you would need to issue this command if you </w:t>
-      </w:r>
-      <w:proofErr w:type="spellStart"/>
-      <w:r>
-        <w:t>haddir</w:t>
-      </w:r>
-      <w:proofErr w:type="spellEnd"/>
+        <w:t xml:space="preserve">(This pushes the newly created repository to the remote origin, the only reason you would not do this is if you wanted this branch to only live in locally, you would need to </w:t>
+      </w:r>
+      <w:r>
+        <w:t>issue this command if you had</w:t>
+      </w:r>
       <w:r>
         <w:t xml:space="preserve"> another working folder that you wanted to use this branch)</w:t>
       </w:r>
@@ -1690,7 +1688,7 @@
       </w:r>
       <w:r>
         <w:br/>
-        <w:t>(This fetches the new branch to your local repository, you should not use a ‘git pull’ command as that command does a git fetch and then a got merge, you don’t want to merge the new branch into the branch you are currently on – not sure if a git pull will go ahead and just do a git fetch and pull in the local  &lt;</w:t>
+        <w:t>(This fetches the new branch to your local repository, you should not use a ‘git pull’ command as that command does a git fetch and then a merge, you don’t want to merge the new branch into the branch you are currently on – not sure if a git pull will go ahead and just do a git fetch and pull in the local  &lt;</w:t>
       </w:r>
       <w:proofErr w:type="spellStart"/>
       <w:r>
@@ -1714,7 +1712,12 @@
       </w:r>
       <w:proofErr w:type="spellStart"/>
       <w:r>
-        <w:t>NewBranchName</w:t>
+        <w:t>NewBra</w:t>
+      </w:r>
+      <w:bookmarkStart w:id="0" w:name="_GoBack"/>
+      <w:bookmarkEnd w:id="0"/>
+      <w:r>
+        <w:t>nchName</w:t>
       </w:r>
       <w:proofErr w:type="spellEnd"/>
       <w:r>
@@ -6206,8 +6209,6 @@
           <w:numId w:val="21"/>
         </w:numPr>
       </w:pPr>
-      <w:bookmarkStart w:id="0" w:name="_GoBack"/>
-      <w:bookmarkEnd w:id="0"/>
     </w:p>
     <w:p/>
     <w:p>

</xml_diff>